<commit_message>
Se agrega la aclaración de que la versión de la JRE/JDK de Oracle/OpenJDK que se debe utilizar con AutoFirma Linux es la 8.
</commit_message>
<xml_diff>
--- a/AF_manual_instalacion_usuarios_ES.docx
+++ b/AF_manual_instalacion_usuarios_ES.docx
@@ -1964,8 +1964,6 @@
           <w:szCs w:val="28"/>
         </w:rPr>
       </w:pPr>
-      <w:bookmarkStart w:id="9" w:name="_GoBack"/>
-      <w:bookmarkEnd w:id="9"/>
       <w:r>
         <w:br w:type="page"/>
       </w:r>
@@ -1974,7 +1972,7 @@
       <w:pPr>
         <w:pStyle w:val="Ttulo1"/>
       </w:pPr>
-      <w:bookmarkStart w:id="10" w:name="_Toc452126427"/>
+      <w:bookmarkStart w:id="9" w:name="_Toc452126427"/>
       <w:r>
         <w:lastRenderedPageBreak/>
         <w:t>Requisitos mínimos</w:t>
@@ -1983,7 +1981,7 @@
       <w:bookmarkEnd w:id="6"/>
       <w:bookmarkEnd w:id="7"/>
       <w:bookmarkEnd w:id="8"/>
-      <w:bookmarkEnd w:id="10"/>
+      <w:bookmarkEnd w:id="9"/>
     </w:p>
     <w:p>
       <w:pPr>
@@ -2266,7 +2264,13 @@
         <w:jc w:val="both"/>
       </w:pPr>
       <w:r>
-        <w:t xml:space="preserve">En entornos OS X y Windows no es necesario que el usuario tenga instalado un entorno de ejecución de Java. En Linux se necesita un entorno de ejecución de Java de Oracle u </w:t>
+        <w:t xml:space="preserve">En entornos OS X y Windows no es necesario que el usuario tenga instalado un entorno de ejecución de Java. En Linux se necesita un entorno de ejecución de Java </w:t>
+      </w:r>
+      <w:r>
+        <w:t xml:space="preserve">8 </w:t>
+      </w:r>
+      <w:r>
+        <w:t xml:space="preserve">de Oracle u </w:t>
       </w:r>
       <w:proofErr w:type="spellStart"/>
       <w:r>
@@ -2274,7 +2278,13 @@
       </w:r>
       <w:proofErr w:type="spellEnd"/>
       <w:r>
-        <w:t xml:space="preserve"> (marcado como dependencia en el instalador integrado de </w:t>
+        <w:t xml:space="preserve"> </w:t>
+      </w:r>
+      <w:r>
+        <w:t xml:space="preserve">8 </w:t>
+      </w:r>
+      <w:r>
+        <w:t xml:space="preserve">(marcado como dependencia en el instalador integrado de </w:t>
       </w:r>
       <w:proofErr w:type="spellStart"/>
       <w:r>
@@ -2300,6 +2310,8 @@
       <w:r>
         <w:t xml:space="preserve"> sea instalado antes de iniciar el trámite web en el que se usará para ejecutar las operaciones de firma.</w:t>
       </w:r>
+      <w:bookmarkStart w:id="10" w:name="_GoBack"/>
+      <w:bookmarkEnd w:id="10"/>
     </w:p>
     <w:p>
       <w:pPr>
@@ -6240,7 +6252,7 @@
         <v:shape id="_x0000_i1026" type="#_x0000_t75" style="width:41.25pt;height:19.5pt" o:ole="">
           <v:imagedata r:id="rId1" o:title=""/>
         </v:shape>
-        <o:OLEObject Type="Embed" ProgID="PBrush" ShapeID="_x0000_i1026" DrawAspect="Content" ObjectID="_1526106271" r:id="rId2"/>
+        <o:OLEObject Type="Embed" ProgID="PBrush" ShapeID="_x0000_i1026" DrawAspect="Content" ObjectID="_1526211576" r:id="rId2"/>
       </w:object>
     </w:r>
     <w:r>
@@ -6262,7 +6274,7 @@
       <w:rPr>
         <w:noProof/>
       </w:rPr>
-      <w:t>3</w:t>
+      <w:t>4</w:t>
     </w:r>
     <w:r>
       <w:fldChar w:fldCharType="end"/>
@@ -6376,7 +6388,7 @@
               <v:shape id="_x0000_i1025" type="#_x0000_t75" style="width:60pt;height:33pt" o:ole="">
                 <v:imagedata r:id="rId1" o:title=""/>
               </v:shape>
-              <o:OLEObject Type="Embed" ProgID="PBrush" ShapeID="_x0000_i1025" DrawAspect="Content" ObjectID="_1526106270" r:id="rId2"/>
+              <o:OLEObject Type="Embed" ProgID="PBrush" ShapeID="_x0000_i1025" DrawAspect="Content" ObjectID="_1526211575" r:id="rId2"/>
             </w:object>
           </w:r>
         </w:p>
@@ -6561,7 +6573,7 @@
               <v:shape id="_x0000_i1027" type="#_x0000_t75" style="width:102pt;height:57pt" o:ole="">
                 <v:imagedata r:id="rId1" o:title=""/>
               </v:shape>
-              <o:OLEObject Type="Embed" ProgID="PBrush" ShapeID="_x0000_i1027" DrawAspect="Content" ObjectID="_1526106272" r:id="rId2"/>
+              <o:OLEObject Type="Embed" ProgID="PBrush" ShapeID="_x0000_i1027" DrawAspect="Content" ObjectID="_1526211577" r:id="rId2"/>
             </w:object>
           </w:r>
         </w:p>
@@ -10239,7 +10251,7 @@
 </file>
 
 <file path=customXml/itemProps1.xml><?xml version="1.0" encoding="utf-8"?>
-<ds:datastoreItem xmlns:ds="http://schemas.openxmlformats.org/officeDocument/2006/customXml" ds:itemID="{F44C3BCC-534F-4A08-ABB4-B51AC576433A}">
+<ds:datastoreItem xmlns:ds="http://schemas.openxmlformats.org/officeDocument/2006/customXml" ds:itemID="{F7FCD5FC-6990-4B72-BD8A-3E91B62CB1A8}">
   <ds:schemaRefs>
     <ds:schemaRef ds:uri="http://schemas.openxmlformats.org/officeDocument/2006/bibliography"/>
   </ds:schemaRefs>
@@ -10247,7 +10259,7 @@
 </file>
 
 <file path=customXml/itemProps2.xml><?xml version="1.0" encoding="utf-8"?>
-<ds:datastoreItem xmlns:ds="http://schemas.openxmlformats.org/officeDocument/2006/customXml" ds:itemID="{80A3E261-729F-4FE2-B250-09988F3D4F75}">
+<ds:datastoreItem xmlns:ds="http://schemas.openxmlformats.org/officeDocument/2006/customXml" ds:itemID="{BC49110D-F403-4B6D-AE36-71975B8D8EA1}">
   <ds:schemaRefs>
     <ds:schemaRef ds:uri="http://schemas.openxmlformats.org/officeDocument/2006/bibliography"/>
   </ds:schemaRefs>

</xml_diff>

<commit_message>
Actualización a la versión 1.5 de AutoFirma.
</commit_message>
<xml_diff>
--- a/AF_manual_instalacion_usuarios_ES.docx
+++ b/AF_manual_instalacion_usuarios_ES.docx
@@ -55,7 +55,10 @@
       </w:r>
       <w:proofErr w:type="spellEnd"/>
       <w:r>
-        <w:t xml:space="preserve"> 1.4.2</w:t>
+        <w:t xml:space="preserve"> 1.</w:t>
+      </w:r>
+      <w:r>
+        <w:t>5</w:t>
       </w:r>
     </w:p>
     <w:p>
@@ -101,7 +104,7 @@
       <w:r>
         <w:fldChar w:fldCharType="separate"/>
       </w:r>
-      <w:hyperlink w:anchor="_Toc452126426" w:history="1">
+      <w:hyperlink w:anchor="_Toc453080878" w:history="1">
         <w:r>
           <w:rPr>
             <w:rStyle w:val="Hipervnculo"/>
@@ -143,7 +146,7 @@
             <w:noProof/>
             <w:webHidden/>
           </w:rPr>
-          <w:instrText xml:space="preserve"> PAGEREF _Toc452126426 \h </w:instrText>
+          <w:instrText xml:space="preserve"> PAGEREF _Toc453080878 \h </w:instrText>
         </w:r>
         <w:r>
           <w:rPr>
@@ -183,7 +186,7 @@
           <w:lang w:eastAsia="es-ES"/>
         </w:rPr>
       </w:pPr>
-      <w:hyperlink w:anchor="_Toc452126427" w:history="1">
+      <w:hyperlink w:anchor="_Toc453080879" w:history="1">
         <w:r>
           <w:rPr>
             <w:rStyle w:val="Hipervnculo"/>
@@ -225,7 +228,7 @@
             <w:noProof/>
             <w:webHidden/>
           </w:rPr>
-          <w:instrText xml:space="preserve"> PAGEREF _Toc452126427 \h </w:instrText>
+          <w:instrText xml:space="preserve"> PAGEREF _Toc453080879 \h </w:instrText>
         </w:r>
         <w:r>
           <w:rPr>
@@ -265,7 +268,7 @@
           <w:lang w:eastAsia="es-ES"/>
         </w:rPr>
       </w:pPr>
-      <w:hyperlink w:anchor="_Toc452126428" w:history="1">
+      <w:hyperlink w:anchor="_Toc453080880" w:history="1">
         <w:r>
           <w:rPr>
             <w:rStyle w:val="Hipervnculo"/>
@@ -307,7 +310,7 @@
             <w:noProof/>
             <w:webHidden/>
           </w:rPr>
-          <w:instrText xml:space="preserve"> PAGEREF _Toc452126428 \h </w:instrText>
+          <w:instrText xml:space="preserve"> PAGEREF _Toc453080880 \h </w:instrText>
         </w:r>
         <w:r>
           <w:rPr>
@@ -347,7 +350,7 @@
           <w:lang w:eastAsia="es-ES"/>
         </w:rPr>
       </w:pPr>
-      <w:hyperlink w:anchor="_Toc452126429" w:history="1">
+      <w:hyperlink w:anchor="_Toc453080881" w:history="1">
         <w:r>
           <w:rPr>
             <w:rStyle w:val="Hipervnculo"/>
@@ -389,7 +392,7 @@
             <w:noProof/>
             <w:webHidden/>
           </w:rPr>
-          <w:instrText xml:space="preserve"> PAGEREF _Toc452126429 \h </w:instrText>
+          <w:instrText xml:space="preserve"> PAGEREF _Toc453080881 \h </w:instrText>
         </w:r>
         <w:r>
           <w:rPr>
@@ -433,7 +436,7 @@
           <w:lang w:eastAsia="es-ES"/>
         </w:rPr>
       </w:pPr>
-      <w:hyperlink w:anchor="_Toc452126430" w:history="1">
+      <w:hyperlink w:anchor="_Toc453080882" w:history="1">
         <w:r>
           <w:rPr>
             <w:rStyle w:val="Hipervnculo"/>
@@ -475,7 +478,7 @@
             <w:noProof/>
             <w:webHidden/>
           </w:rPr>
-          <w:instrText xml:space="preserve"> PAGEREF _Toc452126430 \h </w:instrText>
+          <w:instrText xml:space="preserve"> PAGEREF _Toc453080882 \h </w:instrText>
         </w:r>
         <w:r>
           <w:rPr>
@@ -519,7 +522,7 @@
           <w:lang w:eastAsia="es-ES"/>
         </w:rPr>
       </w:pPr>
-      <w:hyperlink w:anchor="_Toc452126431" w:history="1">
+      <w:hyperlink w:anchor="_Toc453080883" w:history="1">
         <w:r>
           <w:rPr>
             <w:rStyle w:val="Hipervnculo"/>
@@ -561,7 +564,7 @@
             <w:noProof/>
             <w:webHidden/>
           </w:rPr>
-          <w:instrText xml:space="preserve"> PAGEREF _Toc452126431 \h </w:instrText>
+          <w:instrText xml:space="preserve"> PAGEREF _Toc453080883 \h </w:instrText>
         </w:r>
         <w:r>
           <w:rPr>
@@ -605,7 +608,7 @@
           <w:lang w:eastAsia="es-ES"/>
         </w:rPr>
       </w:pPr>
-      <w:hyperlink w:anchor="_Toc452126432" w:history="1">
+      <w:hyperlink w:anchor="_Toc453080884" w:history="1">
         <w:r>
           <w:rPr>
             <w:rStyle w:val="Hipervnculo"/>
@@ -647,7 +650,7 @@
             <w:noProof/>
             <w:webHidden/>
           </w:rPr>
-          <w:instrText xml:space="preserve"> PAGEREF _Toc452126432 \h </w:instrText>
+          <w:instrText xml:space="preserve"> PAGEREF _Toc453080884 \h </w:instrText>
         </w:r>
         <w:r>
           <w:rPr>
@@ -691,7 +694,7 @@
           <w:lang w:eastAsia="es-ES"/>
         </w:rPr>
       </w:pPr>
-      <w:hyperlink w:anchor="_Toc452126433" w:history="1">
+      <w:hyperlink w:anchor="_Toc453080885" w:history="1">
         <w:r>
           <w:rPr>
             <w:rStyle w:val="Hipervnculo"/>
@@ -733,7 +736,7 @@
             <w:noProof/>
             <w:webHidden/>
           </w:rPr>
-          <w:instrText xml:space="preserve"> PAGEREF _Toc452126433 \h </w:instrText>
+          <w:instrText xml:space="preserve"> PAGEREF _Toc453080885 \h </w:instrText>
         </w:r>
         <w:r>
           <w:rPr>
@@ -777,7 +780,7 @@
           <w:lang w:eastAsia="es-ES"/>
         </w:rPr>
       </w:pPr>
-      <w:hyperlink w:anchor="_Toc452126434" w:history="1">
+      <w:hyperlink w:anchor="_Toc453080886" w:history="1">
         <w:r>
           <w:rPr>
             <w:rStyle w:val="Hipervnculo"/>
@@ -819,7 +822,7 @@
             <w:noProof/>
             <w:webHidden/>
           </w:rPr>
-          <w:instrText xml:space="preserve"> PAGEREF _Toc452126434 \h </w:instrText>
+          <w:instrText xml:space="preserve"> PAGEREF _Toc453080886 \h </w:instrText>
         </w:r>
         <w:r>
           <w:rPr>
@@ -863,7 +866,7 @@
           <w:lang w:eastAsia="es-ES"/>
         </w:rPr>
       </w:pPr>
-      <w:hyperlink w:anchor="_Toc452126435" w:history="1">
+      <w:hyperlink w:anchor="_Toc453080887" w:history="1">
         <w:r>
           <w:rPr>
             <w:rStyle w:val="Hipervnculo"/>
@@ -905,7 +908,7 @@
             <w:noProof/>
             <w:webHidden/>
           </w:rPr>
-          <w:instrText xml:space="preserve"> PAGEREF _Toc452126435 \h </w:instrText>
+          <w:instrText xml:space="preserve"> PAGEREF _Toc453080887 \h </w:instrText>
         </w:r>
         <w:r>
           <w:rPr>
@@ -949,7 +952,7 @@
           <w:lang w:eastAsia="es-ES"/>
         </w:rPr>
       </w:pPr>
-      <w:hyperlink w:anchor="_Toc452126436" w:history="1">
+      <w:hyperlink w:anchor="_Toc453080888" w:history="1">
         <w:r>
           <w:rPr>
             <w:rStyle w:val="Hipervnculo"/>
@@ -991,7 +994,7 @@
             <w:noProof/>
             <w:webHidden/>
           </w:rPr>
-          <w:instrText xml:space="preserve"> PAGEREF _Toc452126436 \h </w:instrText>
+          <w:instrText xml:space="preserve"> PAGEREF _Toc453080888 \h </w:instrText>
         </w:r>
         <w:r>
           <w:rPr>
@@ -1035,7 +1038,7 @@
           <w:lang w:eastAsia="es-ES"/>
         </w:rPr>
       </w:pPr>
-      <w:hyperlink w:anchor="_Toc452126437" w:history="1">
+      <w:hyperlink w:anchor="_Toc453080889" w:history="1">
         <w:r>
           <w:rPr>
             <w:rStyle w:val="Hipervnculo"/>
@@ -1077,7 +1080,7 @@
             <w:noProof/>
             <w:webHidden/>
           </w:rPr>
-          <w:instrText xml:space="preserve"> PAGEREF _Toc452126437 \h </w:instrText>
+          <w:instrText xml:space="preserve"> PAGEREF _Toc453080889 \h </w:instrText>
         </w:r>
         <w:r>
           <w:rPr>
@@ -1117,7 +1120,7 @@
           <w:lang w:eastAsia="es-ES"/>
         </w:rPr>
       </w:pPr>
-      <w:hyperlink w:anchor="_Toc452126438" w:history="1">
+      <w:hyperlink w:anchor="_Toc453080890" w:history="1">
         <w:r>
           <w:rPr>
             <w:rStyle w:val="Hipervnculo"/>
@@ -1159,7 +1162,7 @@
             <w:noProof/>
             <w:webHidden/>
           </w:rPr>
-          <w:instrText xml:space="preserve"> PAGEREF _Toc452126438 \h </w:instrText>
+          <w:instrText xml:space="preserve"> PAGEREF _Toc453080890 \h </w:instrText>
         </w:r>
         <w:r>
           <w:rPr>
@@ -1203,7 +1206,7 @@
           <w:lang w:eastAsia="es-ES"/>
         </w:rPr>
       </w:pPr>
-      <w:hyperlink w:anchor="_Toc452126439" w:history="1">
+      <w:hyperlink w:anchor="_Toc453080891" w:history="1">
         <w:r>
           <w:rPr>
             <w:rStyle w:val="Hipervnculo"/>
@@ -1245,7 +1248,7 @@
             <w:noProof/>
             <w:webHidden/>
           </w:rPr>
-          <w:instrText xml:space="preserve"> PAGEREF _Toc452126439 \h </w:instrText>
+          <w:instrText xml:space="preserve"> PAGEREF _Toc453080891 \h </w:instrText>
         </w:r>
         <w:r>
           <w:rPr>
@@ -1289,7 +1292,7 @@
           <w:lang w:eastAsia="es-ES"/>
         </w:rPr>
       </w:pPr>
-      <w:hyperlink w:anchor="_Toc452126440" w:history="1">
+      <w:hyperlink w:anchor="_Toc453080892" w:history="1">
         <w:r>
           <w:rPr>
             <w:rStyle w:val="Hipervnculo"/>
@@ -1331,7 +1334,7 @@
             <w:noProof/>
             <w:webHidden/>
           </w:rPr>
-          <w:instrText xml:space="preserve"> PAGEREF _Toc452126440 \h </w:instrText>
+          <w:instrText xml:space="preserve"> PAGEREF _Toc453080892 \h </w:instrText>
         </w:r>
         <w:r>
           <w:rPr>
@@ -1375,7 +1378,7 @@
           <w:lang w:eastAsia="es-ES"/>
         </w:rPr>
       </w:pPr>
-      <w:hyperlink w:anchor="_Toc452126441" w:history="1">
+      <w:hyperlink w:anchor="_Toc453080893" w:history="1">
         <w:r>
           <w:rPr>
             <w:rStyle w:val="Hipervnculo"/>
@@ -1417,93 +1420,7 @@
             <w:noProof/>
             <w:webHidden/>
           </w:rPr>
-          <w:instrText xml:space="preserve"> PAGEREF _Toc452126441 \h </w:instrText>
-        </w:r>
-        <w:r>
-          <w:rPr>
-            <w:noProof/>
-            <w:webHidden/>
-          </w:rPr>
-        </w:r>
-        <w:r>
-          <w:rPr>
-            <w:noProof/>
-            <w:webHidden/>
-          </w:rPr>
-          <w:fldChar w:fldCharType="separate"/>
-        </w:r>
-        <w:r>
-          <w:rPr>
-            <w:noProof/>
-            <w:webHidden/>
-          </w:rPr>
-          <w:t>17</w:t>
-        </w:r>
-        <w:r>
-          <w:rPr>
-            <w:noProof/>
-            <w:webHidden/>
-          </w:rPr>
-          <w:fldChar w:fldCharType="end"/>
-        </w:r>
-      </w:hyperlink>
-    </w:p>
-    <w:p>
-      <w:pPr>
-        <w:pStyle w:val="TDC2"/>
-        <w:tabs>
-          <w:tab w:val="left" w:pos="660"/>
-          <w:tab w:val="right" w:leader="dot" w:pos="8949"/>
-        </w:tabs>
-        <w:rPr>
-          <w:rFonts w:eastAsiaTheme="minorEastAsia"/>
-          <w:noProof/>
-          <w:lang w:eastAsia="es-ES"/>
-        </w:rPr>
-      </w:pPr>
-      <w:hyperlink w:anchor="_Toc452126442" w:history="1">
-        <w:r>
-          <w:rPr>
-            <w:rStyle w:val="Hipervnculo"/>
-            <w:noProof/>
-          </w:rPr>
-          <w:t>5.4</w:t>
-        </w:r>
-        <w:r>
-          <w:rPr>
-            <w:rFonts w:eastAsiaTheme="minorEastAsia"/>
-            <w:noProof/>
-            <w:lang w:eastAsia="es-ES"/>
-          </w:rPr>
-          <w:tab/>
-        </w:r>
-        <w:r>
-          <w:rPr>
-            <w:rStyle w:val="Hipervnculo"/>
-            <w:noProof/>
-          </w:rPr>
-          <w:t>Al utilizar AutoFirma en un trámite web en Windows con un usuario distinto al que lo instaló, no se abre el diálogo de selección de certificados</w:t>
-        </w:r>
-        <w:r>
-          <w:rPr>
-            <w:noProof/>
-            <w:webHidden/>
-          </w:rPr>
-          <w:tab/>
-        </w:r>
-        <w:r>
-          <w:rPr>
-            <w:noProof/>
-            <w:webHidden/>
-          </w:rPr>
-          <w:fldChar w:fldCharType="begin"/>
-        </w:r>
-        <w:r>
-          <w:rPr>
-            <w:noProof/>
-            <w:webHidden/>
-          </w:rPr>
-          <w:instrText xml:space="preserve"> PAGEREF _Toc452126442 \h </w:instrText>
+          <w:instrText xml:space="preserve"> PAGEREF _Toc453080893 \h </w:instrText>
         </w:r>
         <w:r>
           <w:rPr>
@@ -1562,7 +1479,7 @@
       <w:bookmarkStart w:id="1" w:name="_Toc424848867"/>
       <w:bookmarkStart w:id="2" w:name="_Toc425144388"/>
       <w:bookmarkStart w:id="3" w:name="_Toc429737795"/>
-      <w:bookmarkStart w:id="4" w:name="_Toc452126426"/>
+      <w:bookmarkStart w:id="4" w:name="_Toc453080878"/>
       <w:r>
         <w:lastRenderedPageBreak/>
         <w:t>Introducción</w:t>
@@ -1972,7 +1889,7 @@
       <w:pPr>
         <w:pStyle w:val="Ttulo1"/>
       </w:pPr>
-      <w:bookmarkStart w:id="9" w:name="_Toc452126427"/>
+      <w:bookmarkStart w:id="9" w:name="_Toc453080879"/>
       <w:r>
         <w:lastRenderedPageBreak/>
         <w:t>Requisitos mínimos</w:t>
@@ -2310,8 +2227,6 @@
       <w:r>
         <w:t xml:space="preserve"> sea instalado antes de iniciar el trámite web en el que se usará para ejecutar las operaciones de firma.</w:t>
       </w:r>
-      <w:bookmarkStart w:id="10" w:name="_GoBack"/>
-      <w:bookmarkEnd w:id="10"/>
     </w:p>
     <w:p>
       <w:pPr>
@@ -2333,18 +2248,18 @@
       <w:pPr>
         <w:pStyle w:val="Ttulo1"/>
       </w:pPr>
-      <w:bookmarkStart w:id="11" w:name="_Toc434222911"/>
-      <w:bookmarkStart w:id="12" w:name="_Toc452126428"/>
-      <w:bookmarkStart w:id="13" w:name="_Toc414390351"/>
-      <w:bookmarkStart w:id="14" w:name="_Toc424848897"/>
-      <w:bookmarkStart w:id="15" w:name="_Toc425144418"/>
-      <w:bookmarkStart w:id="16" w:name="_Toc429737825"/>
+      <w:bookmarkStart w:id="10" w:name="_Toc434222911"/>
+      <w:bookmarkStart w:id="11" w:name="_Toc414390351"/>
+      <w:bookmarkStart w:id="12" w:name="_Toc424848897"/>
+      <w:bookmarkStart w:id="13" w:name="_Toc425144418"/>
+      <w:bookmarkStart w:id="14" w:name="_Toc429737825"/>
+      <w:bookmarkStart w:id="15" w:name="_Toc453080880"/>
       <w:r>
         <w:lastRenderedPageBreak/>
         <w:t>Enlaces de descarga</w:t>
       </w:r>
-      <w:bookmarkEnd w:id="11"/>
-      <w:bookmarkEnd w:id="12"/>
+      <w:bookmarkEnd w:id="10"/>
+      <w:bookmarkEnd w:id="15"/>
     </w:p>
     <w:p>
       <w:pPr>
@@ -2391,12 +2306,12 @@
       <w:pPr>
         <w:pStyle w:val="Ttulo1"/>
       </w:pPr>
-      <w:bookmarkStart w:id="17" w:name="_Toc452126429"/>
+      <w:bookmarkStart w:id="16" w:name="_Toc453080881"/>
       <w:r>
         <w:lastRenderedPageBreak/>
         <w:t>Instalación</w:t>
       </w:r>
-      <w:bookmarkEnd w:id="17"/>
+      <w:bookmarkEnd w:id="16"/>
     </w:p>
     <w:p>
       <w:pPr>
@@ -2526,13 +2441,13 @@
         <w:spacing w:after="240"/>
         <w:ind w:left="578" w:hanging="578"/>
       </w:pPr>
-      <w:bookmarkStart w:id="18" w:name="_Toc451933127"/>
-      <w:bookmarkStart w:id="19" w:name="_Toc452126430"/>
+      <w:bookmarkStart w:id="17" w:name="_Toc451933127"/>
+      <w:bookmarkStart w:id="18" w:name="_Toc453080882"/>
       <w:r>
         <w:t>Microsoft Windows</w:t>
       </w:r>
+      <w:bookmarkEnd w:id="17"/>
       <w:bookmarkEnd w:id="18"/>
-      <w:bookmarkEnd w:id="19"/>
     </w:p>
     <w:p>
       <w:pPr>
@@ -2562,21 +2477,16 @@
         <w:t>“</w:t>
       </w:r>
       <w:r>
-        <w:t>AutoFirma1.4.2.exe</w:t>
+        <w:t>AutoFirma1.</w:t>
+      </w:r>
+      <w:r>
+        <w:t>5</w:t>
+      </w:r>
+      <w:r>
+        <w:t>.exe</w:t>
       </w:r>
       <w:r>
         <w:t>”.</w:t>
-      </w:r>
-      <w:r>
-        <w:t xml:space="preserve"> La versión 1.4.2 de </w:t>
-      </w:r>
-      <w:proofErr w:type="spellStart"/>
-      <w:r>
-        <w:t>AutoFirma</w:t>
-      </w:r>
-      <w:proofErr w:type="spellEnd"/>
-      <w:r>
-        <w:t xml:space="preserve"> habilita la comunicación SSL sólo para el usuario que realiza la instalación.</w:t>
       </w:r>
     </w:p>
     <w:p>
@@ -3041,11 +2951,11 @@
       <w:pPr>
         <w:pStyle w:val="Ttulo3"/>
       </w:pPr>
-      <w:bookmarkStart w:id="20" w:name="_Toc452126431"/>
+      <w:bookmarkStart w:id="19" w:name="_Toc453080883"/>
       <w:r>
         <w:t>Desinstalación</w:t>
       </w:r>
-      <w:bookmarkEnd w:id="20"/>
+      <w:bookmarkEnd w:id="19"/>
     </w:p>
     <w:p>
       <w:pPr>
@@ -3476,11 +3386,11 @@
       </w:r>
     </w:p>
     <w:p>
-      <w:bookmarkStart w:id="21" w:name="_Ref313876725"/>
+      <w:bookmarkStart w:id="20" w:name="_Ref313876725"/>
+      <w:bookmarkEnd w:id="11"/>
+      <w:bookmarkEnd w:id="12"/>
       <w:bookmarkEnd w:id="13"/>
       <w:bookmarkEnd w:id="14"/>
-      <w:bookmarkEnd w:id="15"/>
-      <w:bookmarkEnd w:id="16"/>
     </w:p>
     <w:p>
       <w:pPr>
@@ -3492,13 +3402,13 @@
         <w:spacing w:after="240"/>
         <w:ind w:left="578" w:hanging="578"/>
       </w:pPr>
-      <w:bookmarkStart w:id="22" w:name="_Toc451933129"/>
-      <w:bookmarkStart w:id="23" w:name="_Toc452126432"/>
+      <w:bookmarkStart w:id="21" w:name="_Toc451933129"/>
+      <w:bookmarkStart w:id="22" w:name="_Toc453080884"/>
       <w:r>
         <w:t>Linux</w:t>
       </w:r>
+      <w:bookmarkEnd w:id="21"/>
       <w:bookmarkEnd w:id="22"/>
-      <w:bookmarkEnd w:id="23"/>
     </w:p>
     <w:p>
       <w:pPr>
@@ -3529,7 +3439,13 @@
       </w:r>
       <w:proofErr w:type="spellEnd"/>
       <w:r>
-        <w:t xml:space="preserve"> Z (opcional) son los números de versión. Por ejemplo “AutoFirma_1.4.2.deb” correspondería a </w:t>
+        <w:t xml:space="preserve"> Z (opcional) son los números de versión. Por ejemplo “AutoFirma_1.</w:t>
+      </w:r>
+      <w:r>
+        <w:t>5</w:t>
+      </w:r>
+      <w:r>
+        <w:t xml:space="preserve">.deb” correspondería a </w:t>
       </w:r>
       <w:proofErr w:type="spellStart"/>
       <w:r>
@@ -3537,7 +3453,13 @@
       </w:r>
       <w:proofErr w:type="spellEnd"/>
       <w:r>
-        <w:t xml:space="preserve"> versión 1.4.2.</w:t>
+        <w:t xml:space="preserve"> versión 1.</w:t>
+      </w:r>
+      <w:r>
+        <w:t>5</w:t>
+      </w:r>
+      <w:r>
+        <w:t>.</w:t>
       </w:r>
     </w:p>
     <w:p>
@@ -3766,14 +3688,14 @@
         </w:numPr>
         <w:spacing w:after="120"/>
       </w:pPr>
-      <w:bookmarkStart w:id="24" w:name="_Toc451933130"/>
-      <w:bookmarkStart w:id="25" w:name="_Toc452126433"/>
+      <w:bookmarkStart w:id="23" w:name="_Toc451933130"/>
+      <w:bookmarkStart w:id="24" w:name="_Toc453080885"/>
       <w:r>
         <w:lastRenderedPageBreak/>
         <w:t>Instalación por línea de comandos</w:t>
       </w:r>
+      <w:bookmarkEnd w:id="23"/>
       <w:bookmarkEnd w:id="24"/>
-      <w:bookmarkEnd w:id="25"/>
     </w:p>
     <w:p>
       <w:r>
@@ -4096,8 +4018,8 @@
         </w:numPr>
         <w:spacing w:after="120"/>
       </w:pPr>
-      <w:bookmarkStart w:id="26" w:name="_Toc451933131"/>
-      <w:bookmarkStart w:id="27" w:name="_Toc452126434"/>
+      <w:bookmarkStart w:id="25" w:name="_Toc451933131"/>
+      <w:bookmarkStart w:id="26" w:name="_Toc453080886"/>
       <w:r>
         <w:t>Instalación mediante el asistente de paquetes de Ubuntu/</w:t>
       </w:r>
@@ -4105,8 +4027,8 @@
       <w:r>
         <w:t>Guadalinex</w:t>
       </w:r>
+      <w:bookmarkEnd w:id="25"/>
       <w:bookmarkEnd w:id="26"/>
-      <w:bookmarkEnd w:id="27"/>
       <w:proofErr w:type="spellEnd"/>
     </w:p>
     <w:p>
@@ -4135,7 +4057,7 @@
           <w:lang w:eastAsia="es-ES"/>
         </w:rPr>
         <w:drawing>
-          <wp:inline distT="0" distB="0" distL="0" distR="0">
+          <wp:inline distT="0" distB="0" distL="0" distR="0" wp14:anchorId="22250B74" wp14:editId="02353404">
             <wp:extent cx="5676900" cy="2886075"/>
             <wp:effectExtent l="0" t="0" r="0" b="9525"/>
             <wp:docPr id="5" name="Imagen 5"/>
@@ -4203,7 +4125,7 @@
         </w:rPr>
         <w:lastRenderedPageBreak/>
         <w:drawing>
-          <wp:inline distT="0" distB="0" distL="0" distR="0">
+          <wp:inline distT="0" distB="0" distL="0" distR="0" wp14:anchorId="4E192CE2" wp14:editId="36DBB31F">
             <wp:extent cx="5686425" cy="2886075"/>
             <wp:effectExtent l="0" t="0" r="9525" b="9525"/>
             <wp:docPr id="3" name="Imagen 3"/>
@@ -4270,7 +4192,7 @@
           <w:lang w:eastAsia="es-ES"/>
         </w:rPr>
         <w:drawing>
-          <wp:inline distT="0" distB="0" distL="0" distR="0">
+          <wp:inline distT="0" distB="0" distL="0" distR="0" wp14:anchorId="25736EA6" wp14:editId="5868AD98">
             <wp:extent cx="5686425" cy="2905125"/>
             <wp:effectExtent l="0" t="0" r="9525" b="9525"/>
             <wp:docPr id="2" name="Imagen 2"/>
@@ -4328,13 +4250,13 @@
           <w:numId w:val="5"/>
         </w:numPr>
       </w:pPr>
-      <w:bookmarkStart w:id="28" w:name="_Toc451933132"/>
-      <w:bookmarkStart w:id="29" w:name="_Toc452126435"/>
+      <w:bookmarkStart w:id="27" w:name="_Toc451933132"/>
+      <w:bookmarkStart w:id="28" w:name="_Toc453080887"/>
       <w:r>
         <w:t>Desinstalación</w:t>
       </w:r>
+      <w:bookmarkEnd w:id="27"/>
       <w:bookmarkEnd w:id="28"/>
-      <w:bookmarkEnd w:id="29"/>
     </w:p>
     <w:p>
       <w:r>
@@ -4428,218 +4350,224 @@
         <w:spacing w:after="240"/>
         <w:ind w:left="578" w:hanging="578"/>
       </w:pPr>
-      <w:bookmarkStart w:id="30" w:name="_Toc451933133"/>
-      <w:bookmarkStart w:id="31" w:name="_Toc452126436"/>
+      <w:bookmarkStart w:id="29" w:name="_Toc451933133"/>
+      <w:bookmarkStart w:id="30" w:name="_Toc453080888"/>
       <w:r>
         <w:lastRenderedPageBreak/>
         <w:t>Apple OS X</w:t>
       </w:r>
+      <w:bookmarkEnd w:id="29"/>
       <w:bookmarkEnd w:id="30"/>
+    </w:p>
+    <w:p>
+      <w:pPr>
+        <w:jc w:val="both"/>
+      </w:pPr>
+      <w:r>
+        <w:t xml:space="preserve">La instalación de </w:t>
+      </w:r>
+      <w:proofErr w:type="spellStart"/>
+      <w:r>
+        <w:t>AutoFirma</w:t>
+      </w:r>
+      <w:proofErr w:type="spellEnd"/>
+      <w:r>
+        <w:t xml:space="preserve"> en OS X debe realizarla un usuario con permisos de administrador. El archivo de instalación se distribuye con el nombre “</w:t>
+      </w:r>
+      <w:proofErr w:type="spellStart"/>
+      <w:r>
+        <w:t>AutoFirma</w:t>
+      </w:r>
+      <w:r>
+        <w:t>_X</w:t>
+      </w:r>
+      <w:r>
+        <w:t>.</w:t>
+      </w:r>
+      <w:r>
+        <w:t>Y</w:t>
+      </w:r>
+      <w:r>
+        <w:t>.</w:t>
+      </w:r>
+      <w:r>
+        <w:t>Z</w:t>
+      </w:r>
+      <w:r>
+        <w:t>.</w:t>
+      </w:r>
+      <w:r>
+        <w:t>pkg</w:t>
+      </w:r>
+      <w:proofErr w:type="spellEnd"/>
+      <w:r>
+        <w:t xml:space="preserve">”, donde X, Y </w:t>
+      </w:r>
+      <w:proofErr w:type="spellStart"/>
+      <w:r>
+        <w:t>y</w:t>
+      </w:r>
+      <w:proofErr w:type="spellEnd"/>
+      <w:r>
+        <w:t xml:space="preserve"> Z (opcional) son los números de la versión. Por ejemplo, “</w:t>
+      </w:r>
+      <w:r>
+        <w:t>AutoFirma</w:t>
+      </w:r>
+      <w:r>
+        <w:t>_</w:t>
+      </w:r>
+      <w:r>
+        <w:t>1.</w:t>
+      </w:r>
+      <w:r>
+        <w:t>5</w:t>
+      </w:r>
+      <w:r>
+        <w:t>.</w:t>
+      </w:r>
+      <w:r>
+        <w:t xml:space="preserve">pkg” correspondería a </w:t>
+      </w:r>
+      <w:proofErr w:type="spellStart"/>
+      <w:r>
+        <w:t>AutoFirma</w:t>
+      </w:r>
+      <w:proofErr w:type="spellEnd"/>
+      <w:r>
+        <w:t xml:space="preserve"> versión 1.</w:t>
+      </w:r>
+      <w:r>
+        <w:t>5</w:t>
+      </w:r>
+      <w:r>
+        <w:t>.</w:t>
+      </w:r>
+    </w:p>
+    <w:p>
+      <w:pPr>
+        <w:jc w:val="both"/>
+      </w:pPr>
+      <w:proofErr w:type="spellStart"/>
+      <w:r>
+        <w:t>AutoFirma</w:t>
+      </w:r>
+      <w:proofErr w:type="spellEnd"/>
+      <w:r>
+        <w:t xml:space="preserve"> es compatible con las versiones de OS X </w:t>
+      </w:r>
+      <w:proofErr w:type="spellStart"/>
+      <w:r>
+        <w:t>Mavericks</w:t>
+      </w:r>
+      <w:proofErr w:type="spellEnd"/>
+      <w:r>
+        <w:t>, Yosemite y El Capitán. Los navegadores compatibles son Apple Safari, Google Chrome y Mozilla Firefox.</w:t>
+      </w:r>
+    </w:p>
+    <w:p>
+      <w:r>
+        <w:t>Para la instalación de la aplicación, se debe hacer doble clic sobre el fichero. El sistema abrirá un asistente que se encargará de realizar los pasos a seguir para la correcta instalación de la aplicación.</w:t>
+      </w:r>
+    </w:p>
+    <w:p>
+      <w:pPr>
+        <w:pStyle w:val="Ttulo3"/>
+      </w:pPr>
+      <w:bookmarkStart w:id="31" w:name="_Toc451933134"/>
+      <w:bookmarkStart w:id="32" w:name="_Toc453080889"/>
+      <w:r>
+        <w:t>Desinstalación</w:t>
+      </w:r>
       <w:bookmarkEnd w:id="31"/>
-    </w:p>
-    <w:p>
-      <w:pPr>
-        <w:jc w:val="both"/>
-      </w:pPr>
-      <w:r>
-        <w:t xml:space="preserve">La instalación de </w:t>
+      <w:bookmarkEnd w:id="32"/>
+    </w:p>
+    <w:p>
+      <w:r>
+        <w:t>Para desinstalar la aplicación basta con eliminar la carpeta que se generó en el directorio /</w:t>
       </w:r>
       <w:proofErr w:type="spellStart"/>
       <w:r>
+        <w:t>Applications</w:t>
+      </w:r>
+      <w:proofErr w:type="spellEnd"/>
+      <w:r>
+        <w:t>.</w:t>
+      </w:r>
+    </w:p>
+    <w:p/>
+    <w:p>
+      <w:pPr>
+        <w:pStyle w:val="Ttulo1"/>
+      </w:pPr>
+      <w:bookmarkStart w:id="33" w:name="_Toc453080890"/>
+      <w:r>
+        <w:t>Problemas conocidos</w:t>
+      </w:r>
+      <w:bookmarkEnd w:id="33"/>
+    </w:p>
+    <w:p>
+      <w:pPr>
+        <w:pStyle w:val="Ttulo2"/>
+      </w:pPr>
+      <w:bookmarkStart w:id="34" w:name="_Toc453080891"/>
+      <w:r>
+        <w:t>Al</w:t>
+      </w:r>
+      <w:r>
+        <w:t xml:space="preserve"> instalar </w:t>
+      </w:r>
+      <w:proofErr w:type="spellStart"/>
+      <w:r>
         <w:t>AutoFirma</w:t>
       </w:r>
       <w:proofErr w:type="spellEnd"/>
       <w:r>
-        <w:t xml:space="preserve"> en OS X debe realizarla un usuario con permisos de administrador. El archivo de instalación se distribuye con el nombre “</w:t>
-      </w:r>
+        <w:t xml:space="preserve"> falla la instalación de los certificados de confianza SSL</w:t>
+      </w:r>
+      <w:bookmarkEnd w:id="34"/>
+    </w:p>
+    <w:p>
       <w:proofErr w:type="spellStart"/>
       <w:r>
         <w:t>AutoFirma</w:t>
       </w:r>
-      <w:r>
-        <w:t>_X</w:t>
-      </w:r>
-      <w:r>
-        <w:t>.</w:t>
-      </w:r>
-      <w:r>
-        <w:t>Y</w:t>
-      </w:r>
-      <w:r>
-        <w:t>.</w:t>
-      </w:r>
-      <w:r>
-        <w:t>Z</w:t>
-      </w:r>
-      <w:r>
-        <w:t>.</w:t>
-      </w:r>
-      <w:r>
-        <w:t>pkg</w:t>
-      </w:r>
       <w:proofErr w:type="spellEnd"/>
       <w:r>
-        <w:t xml:space="preserve">”, donde X, Y </w:t>
+        <w:t xml:space="preserve"> requiere permisos de administrador para ser instalado y para insertar el certificado de confianza SSL para el funcionamiento de la firma en los trámites online. Si no puede instalar </w:t>
       </w:r>
       <w:proofErr w:type="spellStart"/>
       <w:r>
-        <w:t>y</w:t>
+        <w:t>AutoFirma</w:t>
       </w:r>
       <w:proofErr w:type="spellEnd"/>
       <w:r>
-        <w:t xml:space="preserve"> Z (opcional) son los números de la versión. Por ejemplo, “</w:t>
-      </w:r>
+        <w:t xml:space="preserve"> o el certificado de confianza, solicite al administrador de su sistema que realice la instalación de la aplicación.</w:t>
+      </w:r>
+    </w:p>
+    <w:p>
+      <w:pPr>
+        <w:pStyle w:val="Ttulo2"/>
+      </w:pPr>
+      <w:bookmarkStart w:id="35" w:name="_Toc453080892"/>
+      <w:r>
+        <w:t xml:space="preserve">Al instalar </w:t>
+      </w:r>
+      <w:proofErr w:type="spellStart"/>
       <w:r>
         <w:t>AutoFirma</w:t>
       </w:r>
-      <w:r>
-        <w:t>_</w:t>
-      </w:r>
-      <w:r>
-        <w:t>1.</w:t>
-      </w:r>
-      <w:r>
-        <w:t>4.2</w:t>
-      </w:r>
-      <w:r>
-        <w:t>.</w:t>
-      </w:r>
-      <w:r>
-        <w:t xml:space="preserve">pkg” correspondería a </w:t>
-      </w:r>
-      <w:proofErr w:type="spellStart"/>
-      <w:r>
-        <w:t>AutoFirma</w:t>
-      </w:r>
       <w:proofErr w:type="spellEnd"/>
       <w:r>
-        <w:t xml:space="preserve"> versión 1.4.2.</w:t>
-      </w:r>
-    </w:p>
-    <w:p>
-      <w:pPr>
-        <w:jc w:val="both"/>
-      </w:pPr>
-      <w:proofErr w:type="spellStart"/>
-      <w:r>
-        <w:t>AutoFirma</w:t>
-      </w:r>
-      <w:proofErr w:type="spellEnd"/>
-      <w:r>
-        <w:t xml:space="preserve"> es compatible con las versiones de OS X </w:t>
-      </w:r>
-      <w:proofErr w:type="spellStart"/>
-      <w:r>
-        <w:t>Mavericks</w:t>
-      </w:r>
-      <w:proofErr w:type="spellEnd"/>
-      <w:r>
-        <w:t>, Yosemite y El Capitán. Los navegadores compatibles son Apple Safari, Google Chrome y Mozilla Firefox.</w:t>
-      </w:r>
-    </w:p>
-    <w:p>
-      <w:r>
-        <w:t>Para la instalación de la aplicación, se debe hacer doble clic sobre el fichero. El sistema abrirá un asistente que se encargará de realizar los pasos a seguir para la correcta instalación de la aplicación.</w:t>
-      </w:r>
-    </w:p>
-    <w:p>
-      <w:pPr>
-        <w:pStyle w:val="Ttulo3"/>
-      </w:pPr>
-      <w:bookmarkStart w:id="32" w:name="_Toc451933134"/>
-      <w:bookmarkStart w:id="33" w:name="_Toc452126437"/>
-      <w:r>
-        <w:t>Desinstalación</w:t>
-      </w:r>
-      <w:bookmarkEnd w:id="32"/>
-      <w:bookmarkEnd w:id="33"/>
-    </w:p>
-    <w:p>
-      <w:r>
-        <w:t>Para desinstalar la aplicación basta con eliminar la carpeta que se generó en el directorio /</w:t>
-      </w:r>
-      <w:proofErr w:type="spellStart"/>
-      <w:r>
-        <w:t>Applications</w:t>
-      </w:r>
-      <w:proofErr w:type="spellEnd"/>
-      <w:r>
-        <w:t>.</w:t>
-      </w:r>
-    </w:p>
-    <w:p/>
-    <w:p>
-      <w:pPr>
-        <w:pStyle w:val="Ttulo1"/>
-      </w:pPr>
-      <w:bookmarkStart w:id="34" w:name="_Toc452126438"/>
-      <w:r>
-        <w:t>Problemas conocidos</w:t>
-      </w:r>
-      <w:bookmarkEnd w:id="34"/>
-    </w:p>
-    <w:p>
-      <w:pPr>
-        <w:pStyle w:val="Ttulo2"/>
-      </w:pPr>
-      <w:bookmarkStart w:id="35" w:name="_Toc452126439"/>
-      <w:r>
-        <w:t>Al</w:t>
-      </w:r>
-      <w:r>
-        <w:t xml:space="preserve"> instalar </w:t>
-      </w:r>
-      <w:proofErr w:type="spellStart"/>
-      <w:r>
-        <w:t>AutoFirma</w:t>
-      </w:r>
-      <w:proofErr w:type="spellEnd"/>
-      <w:r>
-        <w:t xml:space="preserve"> falla la instalación de los certificados de confianza SSL</w:t>
+        <w:t xml:space="preserve"> </w:t>
+      </w:r>
+      <w:r>
+        <w:t>se muestra el error</w:t>
+      </w:r>
+      <w:r>
+        <w:t>: “Error abriendo archivo para escritura”</w:t>
       </w:r>
       <w:bookmarkEnd w:id="35"/>
-    </w:p>
-    <w:p>
-      <w:proofErr w:type="spellStart"/>
-      <w:r>
-        <w:t>AutoFirma</w:t>
-      </w:r>
-      <w:proofErr w:type="spellEnd"/>
-      <w:r>
-        <w:t xml:space="preserve"> requiere permisos de administrador para ser instalado y para insertar el certificado de confianza SSL para el funcionamiento de la firma en los trámites online. Si no puede instalar </w:t>
-      </w:r>
-      <w:proofErr w:type="spellStart"/>
-      <w:r>
-        <w:t>AutoFirma</w:t>
-      </w:r>
-      <w:proofErr w:type="spellEnd"/>
-      <w:r>
-        <w:t xml:space="preserve"> o el certificado de confianza, solicite al administrador de su sistema que realice la instalación de la aplicación.</w:t>
-      </w:r>
-    </w:p>
-    <w:p>
-      <w:pPr>
-        <w:pStyle w:val="Ttulo2"/>
-      </w:pPr>
-      <w:bookmarkStart w:id="36" w:name="_Toc452126440"/>
-      <w:r>
-        <w:t xml:space="preserve">Al instalar </w:t>
-      </w:r>
-      <w:proofErr w:type="spellStart"/>
-      <w:r>
-        <w:t>AutoFirma</w:t>
-      </w:r>
-      <w:proofErr w:type="spellEnd"/>
-      <w:r>
-        <w:t xml:space="preserve"> </w:t>
-      </w:r>
-      <w:r>
-        <w:t>se muestra el error</w:t>
-      </w:r>
-      <w:r>
-        <w:t>: “Error abriendo archivo para escritura”</w:t>
-      </w:r>
-      <w:bookmarkEnd w:id="36"/>
     </w:p>
     <w:p>
       <w:pPr>
@@ -4665,7 +4593,7 @@
           <w:lang w:eastAsia="es-ES"/>
         </w:rPr>
         <w:drawing>
-          <wp:inline distT="0" distB="0" distL="0" distR="0" wp14:anchorId="48AE2959" wp14:editId="5C752581">
+          <wp:inline distT="0" distB="0" distL="0" distR="0" wp14:anchorId="42D89183" wp14:editId="09531AA5">
             <wp:extent cx="2732400" cy="1566000"/>
             <wp:effectExtent l="0" t="0" r="0" b="0"/>
             <wp:docPr id="1" name="Imagen 1"/>
@@ -4746,7 +4674,9 @@
       <w:pPr>
         <w:pStyle w:val="Ttulo2"/>
       </w:pPr>
-      <w:bookmarkStart w:id="37" w:name="_Toc452126441"/>
+      <w:bookmarkStart w:id="36" w:name="_Toc453080893"/>
+      <w:bookmarkStart w:id="37" w:name="_GoBack"/>
+      <w:bookmarkEnd w:id="37"/>
       <w:r>
         <w:t xml:space="preserve">Cuando se instala Mozilla Firefox o se crea un nuevo perfil de usuario sobre una instalación después de la instalación de </w:t>
       </w:r>
@@ -4767,7 +4697,7 @@
       <w:r>
         <w:t xml:space="preserve"> en Firefox</w:t>
       </w:r>
-      <w:bookmarkEnd w:id="37"/>
+      <w:bookmarkEnd w:id="36"/>
     </w:p>
     <w:p>
       <w:pPr>
@@ -4856,226 +4786,9 @@
       <w:r>
         <w:t>.</w:t>
       </w:r>
-    </w:p>
-    <w:p>
-      <w:pPr>
-        <w:pStyle w:val="Ttulo2"/>
-      </w:pPr>
-      <w:bookmarkStart w:id="38" w:name="_Toc452126442"/>
-      <w:bookmarkEnd w:id="21"/>
-      <w:r>
-        <w:t xml:space="preserve">Al utilizar </w:t>
-      </w:r>
-      <w:proofErr w:type="spellStart"/>
-      <w:r>
-        <w:t>AutoFirma</w:t>
-      </w:r>
-      <w:proofErr w:type="spellEnd"/>
-      <w:r>
-        <w:t xml:space="preserve"> en un trámite web en Windows con un usuario distinto al que lo instaló, no se abre el diálogo de selección de certificados</w:t>
-      </w:r>
-      <w:bookmarkEnd w:id="38"/>
-    </w:p>
-    <w:p>
-      <w:pPr>
-        <w:jc w:val="both"/>
-      </w:pPr>
-      <w:r>
-        <w:t xml:space="preserve">La versión 1.4.2 de </w:t>
-      </w:r>
-      <w:proofErr w:type="spellStart"/>
-      <w:r>
-        <w:t>AutoFirma</w:t>
-      </w:r>
-      <w:proofErr w:type="spellEnd"/>
-      <w:r>
-        <w:t xml:space="preserve"> Windows instala los certificados de confianza SSL únicamente para el usuario que instaló la aplicación. Por ese motivo el resto de usuarios no pueden utilizar </w:t>
-      </w:r>
-      <w:proofErr w:type="spellStart"/>
-      <w:r>
-        <w:t>AutoFirma</w:t>
-      </w:r>
-      <w:proofErr w:type="spellEnd"/>
-      <w:r>
-        <w:t xml:space="preserve"> para ejecutar las operaciones de firma dentro de trámites online.</w:t>
-      </w:r>
-    </w:p>
-    <w:p>
-      <w:pPr>
-        <w:jc w:val="both"/>
-      </w:pPr>
-      <w:r>
-        <w:t xml:space="preserve">Se puede habilitar manualmente el uso de </w:t>
-      </w:r>
-      <w:proofErr w:type="spellStart"/>
-      <w:r>
-        <w:t>AutoFirma</w:t>
-      </w:r>
-      <w:proofErr w:type="spellEnd"/>
-      <w:r>
-        <w:t xml:space="preserve"> para el resto de usuarios </w:t>
-      </w:r>
-      <w:r>
-        <w:t>en los navegadores Internet Explorer y Google Chrome. Para ello, ser</w:t>
-      </w:r>
-      <w:r>
-        <w:t>á necesario instalar como autoridad raíz de confianza el certificado generado durante la instalación.</w:t>
-      </w:r>
-    </w:p>
-    <w:p>
-      <w:pPr>
-        <w:jc w:val="both"/>
-      </w:pPr>
-      <w:r>
-        <w:t>El fichero del certificado se llama “autofirma.cer” y puede encontrarse en el subdirectorio “</w:t>
-      </w:r>
-      <w:proofErr w:type="spellStart"/>
-      <w:r>
-        <w:t>AutoFirma</w:t>
-      </w:r>
-      <w:proofErr w:type="spellEnd"/>
-      <w:r>
-        <w:t xml:space="preserve">” dentro del directorio en el que se haya instalado de </w:t>
-      </w:r>
-      <w:proofErr w:type="spellStart"/>
-      <w:r>
-        <w:t>AutoFirma</w:t>
-      </w:r>
-      <w:proofErr w:type="spellEnd"/>
-      <w:r>
-        <w:t>. Por defecto:</w:t>
-      </w:r>
-    </w:p>
-    <w:p>
-      <w:pPr>
-        <w:pStyle w:val="Prrafodelista"/>
-        <w:numPr>
-          <w:ilvl w:val="0"/>
-          <w:numId w:val="8"/>
-        </w:numPr>
-      </w:pPr>
-      <w:r>
-        <w:rPr>
-          <w:rFonts w:ascii="Courier New" w:hAnsi="Courier New" w:cs="Courier New"/>
-        </w:rPr>
-        <w:t>C:\Program Files (x86)\</w:t>
-      </w:r>
-      <w:proofErr w:type="spellStart"/>
-      <w:r>
-        <w:rPr>
-          <w:rFonts w:ascii="Courier New" w:hAnsi="Courier New" w:cs="Courier New"/>
-        </w:rPr>
-        <w:t>AutoFirma</w:t>
-      </w:r>
-      <w:proofErr w:type="spellEnd"/>
-      <w:r>
-        <w:t xml:space="preserve"> </w:t>
-      </w:r>
-      <w:r>
-        <w:tab/>
-        <w:t>(En equipos de 64 bits)</w:t>
-      </w:r>
-    </w:p>
-    <w:p>
-      <w:pPr>
-        <w:pStyle w:val="Prrafodelista"/>
-        <w:numPr>
-          <w:ilvl w:val="0"/>
-          <w:numId w:val="8"/>
-        </w:numPr>
-      </w:pPr>
-      <w:r>
-        <w:rPr>
-          <w:rFonts w:ascii="Courier New" w:hAnsi="Courier New" w:cs="Courier New"/>
-        </w:rPr>
-        <w:t>C:\Program Files\</w:t>
-      </w:r>
-      <w:proofErr w:type="spellStart"/>
-      <w:r>
-        <w:rPr>
-          <w:rFonts w:ascii="Courier New" w:hAnsi="Courier New" w:cs="Courier New"/>
-        </w:rPr>
-        <w:t>AutoFirma</w:t>
-      </w:r>
-      <w:proofErr w:type="spellEnd"/>
-      <w:r>
-        <w:t xml:space="preserve"> </w:t>
-      </w:r>
-      <w:r>
-        <w:tab/>
-      </w:r>
-      <w:r>
-        <w:tab/>
-      </w:r>
-      <w:r>
-        <w:tab/>
-        <w:t>(En equipos de 32 bits)</w:t>
-      </w:r>
-    </w:p>
-    <w:p>
+      <w:bookmarkEnd w:id="20"/>
       <w:r>
         <w:br w:type="page"/>
-      </w:r>
-    </w:p>
-    <w:p>
-      <w:r>
-        <w:lastRenderedPageBreak/>
-        <w:t xml:space="preserve">Para instalarlo, haremos doble clic sobre este </w:t>
-      </w:r>
-      <w:r>
-        <w:t>certificado:</w:t>
-      </w:r>
-    </w:p>
-    <w:p>
-      <w:pPr>
-        <w:jc w:val="center"/>
-      </w:pPr>
-      <w:r>
-        <w:rPr>
-          <w:noProof/>
-          <w:lang w:eastAsia="es-ES"/>
-        </w:rPr>
-        <w:drawing>
-          <wp:inline distT="0" distB="0" distL="0" distR="0">
-            <wp:extent cx="2919600" cy="3628800"/>
-            <wp:effectExtent l="0" t="0" r="0" b="0"/>
-            <wp:docPr id="6" name="0 Imagen"/>
-            <wp:cNvGraphicFramePr>
-              <a:graphicFrameLocks xmlns:a="http://schemas.openxmlformats.org/drawingml/2006/main" noChangeAspect="1"/>
-            </wp:cNvGraphicFramePr>
-            <a:graphic xmlns:a="http://schemas.openxmlformats.org/drawingml/2006/main">
-              <a:graphicData uri="http://schemas.openxmlformats.org/drawingml/2006/picture">
-                <pic:pic xmlns:pic="http://schemas.openxmlformats.org/drawingml/2006/picture">
-                  <pic:nvPicPr>
-                    <pic:cNvPr id="0" name="1.png"/>
-                    <pic:cNvPicPr/>
-                  </pic:nvPicPr>
-                  <pic:blipFill>
-                    <a:blip r:embed="rId29">
-                      <a:extLst>
-                        <a:ext uri="{28A0092B-C50C-407E-A947-70E740481C1C}">
-                          <a14:useLocalDpi xmlns:a14="http://schemas.microsoft.com/office/drawing/2010/main" val="0"/>
-                        </a:ext>
-                      </a:extLst>
-                    </a:blip>
-                    <a:stretch>
-                      <a:fillRect/>
-                    </a:stretch>
-                  </pic:blipFill>
-                  <pic:spPr>
-                    <a:xfrm>
-                      <a:off x="0" y="0"/>
-                      <a:ext cx="2919600" cy="3628800"/>
-                    </a:xfrm>
-                    <a:prstGeom prst="rect">
-                      <a:avLst/>
-                    </a:prstGeom>
-                  </pic:spPr>
-                </pic:pic>
-              </a:graphicData>
-            </a:graphic>
-          </wp:inline>
-        </w:drawing>
       </w:r>
     </w:p>
     <w:p>
@@ -5087,681 +4800,6 @@
           <w:szCs w:val="20"/>
         </w:rPr>
       </w:pPr>
-      <w:r>
-        <w:rPr>
-          <w:rFonts w:cs="Arial"/>
-          <w:color w:val="333333"/>
-          <w:sz w:val="20"/>
-          <w:szCs w:val="20"/>
-        </w:rPr>
-        <w:t>A continuación, pulsaremos el botón “Instalar certificado…”.</w:t>
-      </w:r>
-    </w:p>
-    <w:p>
-      <w:pPr>
-        <w:jc w:val="center"/>
-        <w:rPr>
-          <w:rFonts w:cs="Arial"/>
-          <w:color w:val="333333"/>
-          <w:sz w:val="20"/>
-          <w:szCs w:val="20"/>
-        </w:rPr>
-      </w:pPr>
-      <w:r>
-        <w:rPr>
-          <w:rFonts w:cs="Arial"/>
-          <w:noProof/>
-          <w:color w:val="333333"/>
-          <w:sz w:val="20"/>
-          <w:szCs w:val="20"/>
-          <w:lang w:eastAsia="es-ES"/>
-        </w:rPr>
-        <w:drawing>
-          <wp:inline distT="0" distB="0" distL="0" distR="0">
-            <wp:extent cx="3592800" cy="3236400"/>
-            <wp:effectExtent l="0" t="0" r="8255" b="2540"/>
-            <wp:docPr id="9" name="0 Imagen"/>
-            <wp:cNvGraphicFramePr>
-              <a:graphicFrameLocks xmlns:a="http://schemas.openxmlformats.org/drawingml/2006/main" noChangeAspect="1"/>
-            </wp:cNvGraphicFramePr>
-            <a:graphic xmlns:a="http://schemas.openxmlformats.org/drawingml/2006/main">
-              <a:graphicData uri="http://schemas.openxmlformats.org/drawingml/2006/picture">
-                <pic:pic xmlns:pic="http://schemas.openxmlformats.org/drawingml/2006/picture">
-                  <pic:nvPicPr>
-                    <pic:cNvPr id="0" name="2.png"/>
-                    <pic:cNvPicPr/>
-                  </pic:nvPicPr>
-                  <pic:blipFill>
-                    <a:blip r:embed="rId30">
-                      <a:extLst>
-                        <a:ext uri="{28A0092B-C50C-407E-A947-70E740481C1C}">
-                          <a14:useLocalDpi xmlns:a14="http://schemas.microsoft.com/office/drawing/2010/main" val="0"/>
-                        </a:ext>
-                      </a:extLst>
-                    </a:blip>
-                    <a:stretch>
-                      <a:fillRect/>
-                    </a:stretch>
-                  </pic:blipFill>
-                  <pic:spPr>
-                    <a:xfrm>
-                      <a:off x="0" y="0"/>
-                      <a:ext cx="3592800" cy="3236400"/>
-                    </a:xfrm>
-                    <a:prstGeom prst="rect">
-                      <a:avLst/>
-                    </a:prstGeom>
-                  </pic:spPr>
-                </pic:pic>
-              </a:graphicData>
-            </a:graphic>
-          </wp:inline>
-        </w:drawing>
-      </w:r>
-    </w:p>
-    <w:p>
-      <w:pPr>
-        <w:rPr>
-          <w:rFonts w:cs="Arial"/>
-          <w:color w:val="333333"/>
-          <w:sz w:val="20"/>
-          <w:szCs w:val="20"/>
-        </w:rPr>
-      </w:pPr>
-    </w:p>
-    <w:p>
-      <w:pPr>
-        <w:rPr>
-          <w:rFonts w:cs="Arial"/>
-          <w:color w:val="333333"/>
-          <w:sz w:val="20"/>
-          <w:szCs w:val="20"/>
-        </w:rPr>
-      </w:pPr>
-      <w:r>
-        <w:rPr>
-          <w:rFonts w:cs="Arial"/>
-          <w:color w:val="333333"/>
-          <w:sz w:val="20"/>
-          <w:szCs w:val="20"/>
-        </w:rPr>
-        <w:lastRenderedPageBreak/>
-        <w:t>Pulsaremos el botón “Siguiente &gt;”.</w:t>
-      </w:r>
-    </w:p>
-    <w:p>
-      <w:pPr>
-        <w:jc w:val="center"/>
-        <w:rPr>
-          <w:rFonts w:cs="Arial"/>
-          <w:color w:val="333333"/>
-          <w:sz w:val="20"/>
-          <w:szCs w:val="20"/>
-        </w:rPr>
-      </w:pPr>
-      <w:r>
-        <w:rPr>
-          <w:rFonts w:cs="Arial"/>
-          <w:noProof/>
-          <w:color w:val="333333"/>
-          <w:sz w:val="20"/>
-          <w:szCs w:val="20"/>
-          <w:lang w:eastAsia="es-ES"/>
-        </w:rPr>
-        <w:drawing>
-          <wp:inline distT="0" distB="0" distL="0" distR="0">
-            <wp:extent cx="3592800" cy="3236400"/>
-            <wp:effectExtent l="0" t="0" r="8255" b="2540"/>
-            <wp:docPr id="11" name="0 Imagen"/>
-            <wp:cNvGraphicFramePr>
-              <a:graphicFrameLocks xmlns:a="http://schemas.openxmlformats.org/drawingml/2006/main" noChangeAspect="1"/>
-            </wp:cNvGraphicFramePr>
-            <a:graphic xmlns:a="http://schemas.openxmlformats.org/drawingml/2006/main">
-              <a:graphicData uri="http://schemas.openxmlformats.org/drawingml/2006/picture">
-                <pic:pic xmlns:pic="http://schemas.openxmlformats.org/drawingml/2006/picture">
-                  <pic:nvPicPr>
-                    <pic:cNvPr id="0" name="3.png"/>
-                    <pic:cNvPicPr/>
-                  </pic:nvPicPr>
-                  <pic:blipFill>
-                    <a:blip r:embed="rId31">
-                      <a:extLst>
-                        <a:ext uri="{28A0092B-C50C-407E-A947-70E740481C1C}">
-                          <a14:useLocalDpi xmlns:a14="http://schemas.microsoft.com/office/drawing/2010/main" val="0"/>
-                        </a:ext>
-                      </a:extLst>
-                    </a:blip>
-                    <a:stretch>
-                      <a:fillRect/>
-                    </a:stretch>
-                  </pic:blipFill>
-                  <pic:spPr>
-                    <a:xfrm>
-                      <a:off x="0" y="0"/>
-                      <a:ext cx="3592800" cy="3236400"/>
-                    </a:xfrm>
-                    <a:prstGeom prst="rect">
-                      <a:avLst/>
-                    </a:prstGeom>
-                  </pic:spPr>
-                </pic:pic>
-              </a:graphicData>
-            </a:graphic>
-          </wp:inline>
-        </w:drawing>
-      </w:r>
-    </w:p>
-    <w:p>
-      <w:pPr>
-        <w:rPr>
-          <w:rFonts w:cs="Arial"/>
-          <w:color w:val="333333"/>
-          <w:sz w:val="20"/>
-          <w:szCs w:val="20"/>
-        </w:rPr>
-      </w:pPr>
-      <w:r>
-        <w:rPr>
-          <w:rFonts w:cs="Arial"/>
-          <w:color w:val="333333"/>
-          <w:sz w:val="20"/>
-          <w:szCs w:val="20"/>
-        </w:rPr>
-        <w:t>Seleccionaremos la opción “Colocar todos los certificados en el siguiente almacén” y pulsaremos el botón “Examinar…”.</w:t>
-      </w:r>
-    </w:p>
-    <w:p>
-      <w:pPr>
-        <w:jc w:val="center"/>
-        <w:rPr>
-          <w:rFonts w:cs="Arial"/>
-          <w:color w:val="333333"/>
-          <w:sz w:val="20"/>
-          <w:szCs w:val="20"/>
-        </w:rPr>
-      </w:pPr>
-      <w:r>
-        <w:rPr>
-          <w:rFonts w:cs="Arial"/>
-          <w:noProof/>
-          <w:color w:val="333333"/>
-          <w:sz w:val="20"/>
-          <w:szCs w:val="20"/>
-          <w:lang w:eastAsia="es-ES"/>
-        </w:rPr>
-        <w:drawing>
-          <wp:inline distT="0" distB="0" distL="0" distR="0">
-            <wp:extent cx="2715004" cy="2438741"/>
-            <wp:effectExtent l="0" t="0" r="0" b="0"/>
-            <wp:docPr id="12" name="0 Imagen"/>
-            <wp:cNvGraphicFramePr>
-              <a:graphicFrameLocks xmlns:a="http://schemas.openxmlformats.org/drawingml/2006/main" noChangeAspect="1"/>
-            </wp:cNvGraphicFramePr>
-            <a:graphic xmlns:a="http://schemas.openxmlformats.org/drawingml/2006/main">
-              <a:graphicData uri="http://schemas.openxmlformats.org/drawingml/2006/picture">
-                <pic:pic xmlns:pic="http://schemas.openxmlformats.org/drawingml/2006/picture">
-                  <pic:nvPicPr>
-                    <pic:cNvPr id="0" name="4.png"/>
-                    <pic:cNvPicPr/>
-                  </pic:nvPicPr>
-                  <pic:blipFill>
-                    <a:blip r:embed="rId32">
-                      <a:extLst>
-                        <a:ext uri="{28A0092B-C50C-407E-A947-70E740481C1C}">
-                          <a14:useLocalDpi xmlns:a14="http://schemas.microsoft.com/office/drawing/2010/main" val="0"/>
-                        </a:ext>
-                      </a:extLst>
-                    </a:blip>
-                    <a:stretch>
-                      <a:fillRect/>
-                    </a:stretch>
-                  </pic:blipFill>
-                  <pic:spPr>
-                    <a:xfrm>
-                      <a:off x="0" y="0"/>
-                      <a:ext cx="2715004" cy="2438741"/>
-                    </a:xfrm>
-                    <a:prstGeom prst="rect">
-                      <a:avLst/>
-                    </a:prstGeom>
-                  </pic:spPr>
-                </pic:pic>
-              </a:graphicData>
-            </a:graphic>
-          </wp:inline>
-        </w:drawing>
-      </w:r>
-    </w:p>
-    <w:p>
-      <w:pPr>
-        <w:rPr>
-          <w:rFonts w:cs="Arial"/>
-          <w:color w:val="333333"/>
-          <w:sz w:val="20"/>
-          <w:szCs w:val="20"/>
-        </w:rPr>
-      </w:pPr>
-      <w:r>
-        <w:rPr>
-          <w:rFonts w:cs="Arial"/>
-          <w:color w:val="333333"/>
-          <w:sz w:val="20"/>
-          <w:szCs w:val="20"/>
-        </w:rPr>
-        <w:br w:type="page"/>
-      </w:r>
-    </w:p>
-    <w:p>
-      <w:pPr>
-        <w:rPr>
-          <w:rFonts w:cs="Arial"/>
-          <w:color w:val="333333"/>
-          <w:sz w:val="20"/>
-          <w:szCs w:val="20"/>
-        </w:rPr>
-      </w:pPr>
-      <w:r>
-        <w:rPr>
-          <w:rFonts w:cs="Arial"/>
-          <w:color w:val="333333"/>
-          <w:sz w:val="20"/>
-          <w:szCs w:val="20"/>
-        </w:rPr>
-        <w:lastRenderedPageBreak/>
-        <w:t>Seleccionaremos el almacén “Entidades de certificación raíz de confianza” y pulsaremos “Aceptar”.</w:t>
-      </w:r>
-    </w:p>
-    <w:p>
-      <w:pPr>
-        <w:jc w:val="center"/>
-        <w:rPr>
-          <w:rFonts w:cs="Arial"/>
-          <w:color w:val="333333"/>
-          <w:sz w:val="20"/>
-          <w:szCs w:val="20"/>
-        </w:rPr>
-      </w:pPr>
-      <w:r>
-        <w:rPr>
-          <w:rFonts w:cs="Arial"/>
-          <w:noProof/>
-          <w:color w:val="333333"/>
-          <w:sz w:val="20"/>
-          <w:szCs w:val="20"/>
-          <w:lang w:eastAsia="es-ES"/>
-        </w:rPr>
-        <w:drawing>
-          <wp:inline distT="0" distB="0" distL="0" distR="0">
-            <wp:extent cx="3592800" cy="3236400"/>
-            <wp:effectExtent l="0" t="0" r="8255" b="2540"/>
-            <wp:docPr id="14" name="0 Imagen"/>
-            <wp:cNvGraphicFramePr>
-              <a:graphicFrameLocks xmlns:a="http://schemas.openxmlformats.org/drawingml/2006/main" noChangeAspect="1"/>
-            </wp:cNvGraphicFramePr>
-            <a:graphic xmlns:a="http://schemas.openxmlformats.org/drawingml/2006/main">
-              <a:graphicData uri="http://schemas.openxmlformats.org/drawingml/2006/picture">
-                <pic:pic xmlns:pic="http://schemas.openxmlformats.org/drawingml/2006/picture">
-                  <pic:nvPicPr>
-                    <pic:cNvPr id="0" name="5.png"/>
-                    <pic:cNvPicPr/>
-                  </pic:nvPicPr>
-                  <pic:blipFill>
-                    <a:blip r:embed="rId33">
-                      <a:extLst>
-                        <a:ext uri="{28A0092B-C50C-407E-A947-70E740481C1C}">
-                          <a14:useLocalDpi xmlns:a14="http://schemas.microsoft.com/office/drawing/2010/main" val="0"/>
-                        </a:ext>
-                      </a:extLst>
-                    </a:blip>
-                    <a:stretch>
-                      <a:fillRect/>
-                    </a:stretch>
-                  </pic:blipFill>
-                  <pic:spPr>
-                    <a:xfrm>
-                      <a:off x="0" y="0"/>
-                      <a:ext cx="3592800" cy="3236400"/>
-                    </a:xfrm>
-                    <a:prstGeom prst="rect">
-                      <a:avLst/>
-                    </a:prstGeom>
-                  </pic:spPr>
-                </pic:pic>
-              </a:graphicData>
-            </a:graphic>
-          </wp:inline>
-        </w:drawing>
-      </w:r>
-    </w:p>
-    <w:p>
-      <w:pPr>
-        <w:rPr>
-          <w:rFonts w:cs="Arial"/>
-          <w:color w:val="333333"/>
-          <w:sz w:val="20"/>
-          <w:szCs w:val="20"/>
-        </w:rPr>
-      </w:pPr>
-      <w:r>
-        <w:rPr>
-          <w:rFonts w:cs="Arial"/>
-          <w:color w:val="333333"/>
-          <w:sz w:val="20"/>
-          <w:szCs w:val="20"/>
-        </w:rPr>
-        <w:t xml:space="preserve">Pulsaremos el botón “Siguiente &gt;” una vez hemos seleccionado el almacén al que importar el </w:t>
-      </w:r>
-      <w:proofErr w:type="spellStart"/>
-      <w:r>
-        <w:rPr>
-          <w:rFonts w:cs="Arial"/>
-          <w:color w:val="333333"/>
-          <w:sz w:val="20"/>
-          <w:szCs w:val="20"/>
-        </w:rPr>
-        <w:t>certifciado</w:t>
-      </w:r>
-      <w:proofErr w:type="spellEnd"/>
-      <w:r>
-        <w:rPr>
-          <w:rFonts w:cs="Arial"/>
-          <w:color w:val="333333"/>
-          <w:sz w:val="20"/>
-          <w:szCs w:val="20"/>
-        </w:rPr>
-        <w:t>.</w:t>
-      </w:r>
-    </w:p>
-    <w:p>
-      <w:pPr>
-        <w:jc w:val="center"/>
-        <w:rPr>
-          <w:rFonts w:cs="Arial"/>
-          <w:color w:val="333333"/>
-          <w:sz w:val="20"/>
-          <w:szCs w:val="20"/>
-        </w:rPr>
-      </w:pPr>
-      <w:r>
-        <w:rPr>
-          <w:rFonts w:cs="Arial"/>
-          <w:noProof/>
-          <w:color w:val="333333"/>
-          <w:sz w:val="20"/>
-          <w:szCs w:val="20"/>
-          <w:lang w:eastAsia="es-ES"/>
-        </w:rPr>
-        <w:drawing>
-          <wp:inline distT="0" distB="0" distL="0" distR="0">
-            <wp:extent cx="3592800" cy="3236400"/>
-            <wp:effectExtent l="0" t="0" r="8255" b="2540"/>
-            <wp:docPr id="16" name="0 Imagen"/>
-            <wp:cNvGraphicFramePr>
-              <a:graphicFrameLocks xmlns:a="http://schemas.openxmlformats.org/drawingml/2006/main" noChangeAspect="1"/>
-            </wp:cNvGraphicFramePr>
-            <a:graphic xmlns:a="http://schemas.openxmlformats.org/drawingml/2006/main">
-              <a:graphicData uri="http://schemas.openxmlformats.org/drawingml/2006/picture">
-                <pic:pic xmlns:pic="http://schemas.openxmlformats.org/drawingml/2006/picture">
-                  <pic:nvPicPr>
-                    <pic:cNvPr id="0" name="6.png"/>
-                    <pic:cNvPicPr/>
-                  </pic:nvPicPr>
-                  <pic:blipFill>
-                    <a:blip r:embed="rId34">
-                      <a:extLst>
-                        <a:ext uri="{28A0092B-C50C-407E-A947-70E740481C1C}">
-                          <a14:useLocalDpi xmlns:a14="http://schemas.microsoft.com/office/drawing/2010/main" val="0"/>
-                        </a:ext>
-                      </a:extLst>
-                    </a:blip>
-                    <a:stretch>
-                      <a:fillRect/>
-                    </a:stretch>
-                  </pic:blipFill>
-                  <pic:spPr>
-                    <a:xfrm>
-                      <a:off x="0" y="0"/>
-                      <a:ext cx="3592800" cy="3236400"/>
-                    </a:xfrm>
-                    <a:prstGeom prst="rect">
-                      <a:avLst/>
-                    </a:prstGeom>
-                  </pic:spPr>
-                </pic:pic>
-              </a:graphicData>
-            </a:graphic>
-          </wp:inline>
-        </w:drawing>
-      </w:r>
-    </w:p>
-    <w:p>
-      <w:pPr>
-        <w:rPr>
-          <w:rFonts w:cs="Arial"/>
-          <w:color w:val="333333"/>
-          <w:sz w:val="20"/>
-          <w:szCs w:val="20"/>
-        </w:rPr>
-      </w:pPr>
-      <w:r>
-        <w:rPr>
-          <w:rFonts w:cs="Arial"/>
-          <w:color w:val="333333"/>
-          <w:sz w:val="20"/>
-          <w:szCs w:val="20"/>
-        </w:rPr>
-        <w:br w:type="page"/>
-      </w:r>
-    </w:p>
-    <w:p>
-      <w:pPr>
-        <w:rPr>
-          <w:rFonts w:cs="Arial"/>
-          <w:color w:val="333333"/>
-          <w:sz w:val="20"/>
-          <w:szCs w:val="20"/>
-        </w:rPr>
-      </w:pPr>
-      <w:r>
-        <w:rPr>
-          <w:rFonts w:cs="Arial"/>
-          <w:color w:val="333333"/>
-          <w:sz w:val="20"/>
-          <w:szCs w:val="20"/>
-        </w:rPr>
-        <w:lastRenderedPageBreak/>
-        <w:t>Pulsaremos el botón “Finalizar” de la nueva ventana.</w:t>
-      </w:r>
-    </w:p>
-    <w:p>
-      <w:pPr>
-        <w:jc w:val="center"/>
-        <w:rPr>
-          <w:rFonts w:cs="Arial"/>
-          <w:color w:val="333333"/>
-          <w:sz w:val="20"/>
-          <w:szCs w:val="20"/>
-        </w:rPr>
-      </w:pPr>
-      <w:r>
-        <w:rPr>
-          <w:noProof/>
-          <w:lang w:eastAsia="es-ES"/>
-        </w:rPr>
-        <w:drawing>
-          <wp:inline distT="0" distB="0" distL="0" distR="0" wp14:anchorId="4FF58E5E" wp14:editId="1A6395BA">
-            <wp:extent cx="3933825" cy="3429000"/>
-            <wp:effectExtent l="0" t="0" r="9525" b="0"/>
-            <wp:docPr id="7" name="Picture 21"/>
-            <wp:cNvGraphicFramePr>
-              <a:graphicFrameLocks xmlns:a="http://schemas.openxmlformats.org/drawingml/2006/main" noChangeAspect="1"/>
-            </wp:cNvGraphicFramePr>
-            <a:graphic xmlns:a="http://schemas.openxmlformats.org/drawingml/2006/main">
-              <a:graphicData uri="http://schemas.openxmlformats.org/drawingml/2006/picture">
-                <pic:pic xmlns:pic="http://schemas.openxmlformats.org/drawingml/2006/picture">
-                  <pic:nvPicPr>
-                    <pic:cNvPr id="0" name=""/>
-                    <pic:cNvPicPr/>
-                  </pic:nvPicPr>
-                  <pic:blipFill>
-                    <a:blip r:embed="rId16"/>
-                    <a:stretch>
-                      <a:fillRect/>
-                    </a:stretch>
-                  </pic:blipFill>
-                  <pic:spPr>
-                    <a:xfrm>
-                      <a:off x="0" y="0"/>
-                      <a:ext cx="3933825" cy="3429000"/>
-                    </a:xfrm>
-                    <a:prstGeom prst="rect">
-                      <a:avLst/>
-                    </a:prstGeom>
-                  </pic:spPr>
-                </pic:pic>
-              </a:graphicData>
-            </a:graphic>
-          </wp:inline>
-        </w:drawing>
-      </w:r>
-    </w:p>
-    <w:p>
-      <w:pPr>
-        <w:rPr>
-          <w:rFonts w:cs="Arial"/>
-          <w:color w:val="333333"/>
-          <w:sz w:val="20"/>
-          <w:szCs w:val="20"/>
-        </w:rPr>
-      </w:pPr>
-      <w:r>
-        <w:rPr>
-          <w:rFonts w:cs="Arial"/>
-          <w:color w:val="333333"/>
-          <w:sz w:val="20"/>
-          <w:szCs w:val="20"/>
-        </w:rPr>
-        <w:t>En el diálogo de seguridad que se nos muestra, confirmaremos que deseamos confiar en este certificado pulsando el botón “Sí”.</w:t>
-      </w:r>
-    </w:p>
-    <w:p>
-      <w:pPr>
-        <w:rPr>
-          <w:rFonts w:cs="Arial"/>
-          <w:color w:val="333333"/>
-          <w:sz w:val="20"/>
-          <w:szCs w:val="20"/>
-        </w:rPr>
-      </w:pPr>
-      <w:r>
-        <w:rPr>
-          <w:rFonts w:cs="Arial"/>
-          <w:color w:val="333333"/>
-          <w:sz w:val="20"/>
-          <w:szCs w:val="20"/>
-        </w:rPr>
-        <w:t>Finalmente, se nos habrá mostrado el resultado de importar el certificado.</w:t>
-      </w:r>
-    </w:p>
-    <w:p>
-      <w:pPr>
-        <w:jc w:val="center"/>
-        <w:rPr>
-          <w:rFonts w:cs="Arial"/>
-          <w:color w:val="333333"/>
-          <w:sz w:val="20"/>
-          <w:szCs w:val="20"/>
-        </w:rPr>
-      </w:pPr>
-      <w:r>
-        <w:rPr>
-          <w:rFonts w:cs="Arial"/>
-          <w:noProof/>
-          <w:color w:val="333333"/>
-          <w:sz w:val="20"/>
-          <w:szCs w:val="20"/>
-          <w:lang w:eastAsia="es-ES"/>
-        </w:rPr>
-        <w:drawing>
-          <wp:inline distT="0" distB="0" distL="0" distR="0">
-            <wp:extent cx="2905531" cy="1381318"/>
-            <wp:effectExtent l="0" t="0" r="9525" b="9525"/>
-            <wp:docPr id="17" name="0 Imagen"/>
-            <wp:cNvGraphicFramePr>
-              <a:graphicFrameLocks xmlns:a="http://schemas.openxmlformats.org/drawingml/2006/main" noChangeAspect="1"/>
-            </wp:cNvGraphicFramePr>
-            <a:graphic xmlns:a="http://schemas.openxmlformats.org/drawingml/2006/main">
-              <a:graphicData uri="http://schemas.openxmlformats.org/drawingml/2006/picture">
-                <pic:pic xmlns:pic="http://schemas.openxmlformats.org/drawingml/2006/picture">
-                  <pic:nvPicPr>
-                    <pic:cNvPr id="0" name="8.png"/>
-                    <pic:cNvPicPr/>
-                  </pic:nvPicPr>
-                  <pic:blipFill>
-                    <a:blip r:embed="rId35">
-                      <a:extLst>
-                        <a:ext uri="{28A0092B-C50C-407E-A947-70E740481C1C}">
-                          <a14:useLocalDpi xmlns:a14="http://schemas.microsoft.com/office/drawing/2010/main" val="0"/>
-                        </a:ext>
-                      </a:extLst>
-                    </a:blip>
-                    <a:stretch>
-                      <a:fillRect/>
-                    </a:stretch>
-                  </pic:blipFill>
-                  <pic:spPr>
-                    <a:xfrm>
-                      <a:off x="0" y="0"/>
-                      <a:ext cx="2905531" cy="1381318"/>
-                    </a:xfrm>
-                    <a:prstGeom prst="rect">
-                      <a:avLst/>
-                    </a:prstGeom>
-                  </pic:spPr>
-                </pic:pic>
-              </a:graphicData>
-            </a:graphic>
-          </wp:inline>
-        </w:drawing>
-      </w:r>
-    </w:p>
-    <w:p>
-      <w:pPr>
-        <w:rPr>
-          <w:rFonts w:cs="Arial"/>
-          <w:color w:val="333333"/>
-          <w:sz w:val="20"/>
-          <w:szCs w:val="20"/>
-        </w:rPr>
-      </w:pPr>
-      <w:r>
-        <w:rPr>
-          <w:rFonts w:cs="Arial"/>
-          <w:color w:val="333333"/>
-          <w:sz w:val="20"/>
-          <w:szCs w:val="20"/>
-        </w:rPr>
-        <w:t>Si el proceso finalizó correctamente, ahora podremos realizar trámites con este usuario desde los navegadores Internet Explorer y Chrome.</w:t>
-      </w:r>
-    </w:p>
-    <w:p>
-      <w:pPr>
-        <w:rPr>
-          <w:rFonts w:cs="Arial"/>
-          <w:color w:val="333333"/>
-          <w:sz w:val="20"/>
-          <w:szCs w:val="20"/>
-        </w:rPr>
-      </w:pPr>
-      <w:r>
-        <w:rPr>
-          <w:rFonts w:cs="Arial"/>
-          <w:color w:val="333333"/>
-          <w:sz w:val="20"/>
-          <w:szCs w:val="20"/>
-        </w:rPr>
-        <w:br w:type="page"/>
-      </w:r>
     </w:p>
     <w:p>
       <w:pPr>
@@ -5992,7 +5030,7 @@
             <wp:extent cx="838200" cy="295275"/>
             <wp:effectExtent l="0" t="0" r="0" b="9525"/>
             <wp:docPr id="4" name="Imagen 4" descr="Creative Commons License">
-              <a:hlinkClick xmlns:a="http://schemas.openxmlformats.org/drawingml/2006/main" r:id="rId36"/>
+              <a:hlinkClick xmlns:a="http://schemas.openxmlformats.org/drawingml/2006/main" r:id="rId29"/>
             </wp:docPr>
             <wp:cNvGraphicFramePr>
               <a:graphicFrameLocks xmlns:a="http://schemas.openxmlformats.org/drawingml/2006/main" noChangeAspect="1"/>
@@ -6007,7 +5045,7 @@
                     </pic:cNvPicPr>
                   </pic:nvPicPr>
                   <pic:blipFill>
-                    <a:blip r:embed="rId37" r:link="rId38">
+                    <a:blip r:embed="rId30" r:link="rId31">
                       <a:extLst>
                         <a:ext uri="{28A0092B-C50C-407E-A947-70E740481C1C}">
                           <a14:useLocalDpi xmlns:a14="http://schemas.microsoft.com/office/drawing/2010/main" val="0"/>
@@ -6177,9 +5215,9 @@
       </w:pPr>
     </w:p>
     <w:sectPr>
-      <w:headerReference w:type="default" r:id="rId39"/>
-      <w:footerReference w:type="default" r:id="rId40"/>
-      <w:headerReference w:type="first" r:id="rId41"/>
+      <w:headerReference w:type="default" r:id="rId32"/>
+      <w:footerReference w:type="default" r:id="rId33"/>
+      <w:headerReference w:type="first" r:id="rId34"/>
       <w:pgSz w:w="11907" w:h="16839" w:code="9"/>
       <w:pgMar w:top="2892" w:right="1134" w:bottom="1418" w:left="1814" w:header="1531" w:footer="737" w:gutter="0"/>
       <w:cols w:space="708"/>
@@ -6252,7 +5290,7 @@
         <v:shape id="_x0000_i1026" type="#_x0000_t75" style="width:41.25pt;height:19.5pt" o:ole="">
           <v:imagedata r:id="rId1" o:title=""/>
         </v:shape>
-        <o:OLEObject Type="Embed" ProgID="PBrush" ShapeID="_x0000_i1026" DrawAspect="Content" ObjectID="_1526211576" r:id="rId2"/>
+        <o:OLEObject Type="Embed" ProgID="PBrush" ShapeID="_x0000_i1026" DrawAspect="Content" ObjectID="_1526823442" r:id="rId2"/>
       </w:object>
     </w:r>
     <w:r>
@@ -6274,7 +5312,7 @@
       <w:rPr>
         <w:noProof/>
       </w:rPr>
-      <w:t>4</w:t>
+      <w:t>17</w:t>
     </w:r>
     <w:r>
       <w:fldChar w:fldCharType="end"/>
@@ -6388,7 +5426,7 @@
               <v:shape id="_x0000_i1025" type="#_x0000_t75" style="width:60pt;height:33pt" o:ole="">
                 <v:imagedata r:id="rId1" o:title=""/>
               </v:shape>
-              <o:OLEObject Type="Embed" ProgID="PBrush" ShapeID="_x0000_i1025" DrawAspect="Content" ObjectID="_1526211575" r:id="rId2"/>
+              <o:OLEObject Type="Embed" ProgID="PBrush" ShapeID="_x0000_i1025" DrawAspect="Content" ObjectID="_1526823441" r:id="rId2"/>
             </w:object>
           </w:r>
         </w:p>
@@ -6573,7 +5611,7 @@
               <v:shape id="_x0000_i1027" type="#_x0000_t75" style="width:102pt;height:57pt" o:ole="">
                 <v:imagedata r:id="rId1" o:title=""/>
               </v:shape>
-              <o:OLEObject Type="Embed" ProgID="PBrush" ShapeID="_x0000_i1027" DrawAspect="Content" ObjectID="_1526211577" r:id="rId2"/>
+              <o:OLEObject Type="Embed" ProgID="PBrush" ShapeID="_x0000_i1027" DrawAspect="Content" ObjectID="_1526823443" r:id="rId2"/>
             </w:object>
           </w:r>
         </w:p>
@@ -10251,7 +9289,7 @@
 </file>
 
 <file path=customXml/itemProps1.xml><?xml version="1.0" encoding="utf-8"?>
-<ds:datastoreItem xmlns:ds="http://schemas.openxmlformats.org/officeDocument/2006/customXml" ds:itemID="{F7FCD5FC-6990-4B72-BD8A-3E91B62CB1A8}">
+<ds:datastoreItem xmlns:ds="http://schemas.openxmlformats.org/officeDocument/2006/customXml" ds:itemID="{B8B583A3-7F2E-4FE6-BB07-803D728BB858}">
   <ds:schemaRefs>
     <ds:schemaRef ds:uri="http://schemas.openxmlformats.org/officeDocument/2006/bibliography"/>
   </ds:schemaRefs>
@@ -10259,7 +9297,7 @@
 </file>
 
 <file path=customXml/itemProps2.xml><?xml version="1.0" encoding="utf-8"?>
-<ds:datastoreItem xmlns:ds="http://schemas.openxmlformats.org/officeDocument/2006/customXml" ds:itemID="{BC49110D-F403-4B6D-AE36-71975B8D8EA1}">
+<ds:datastoreItem xmlns:ds="http://schemas.openxmlformats.org/officeDocument/2006/customXml" ds:itemID="{3297C40C-D423-4372-BD9B-82961AFE90FD}">
   <ds:schemaRefs>
     <ds:schemaRef ds:uri="http://schemas.openxmlformats.org/officeDocument/2006/bibliography"/>
   </ds:schemaRefs>

</xml_diff>

<commit_message>
Se inserta el caso de error de corrupción del fichero de configuración de Chrome durante la instalación de AutoFirma.
</commit_message>
<xml_diff>
--- a/AF_manual_instalacion_usuarios_ES.docx
+++ b/AF_manual_instalacion_usuarios_ES.docx
@@ -104,7 +104,7 @@
       <w:r>
         <w:fldChar w:fldCharType="separate"/>
       </w:r>
-      <w:hyperlink w:anchor="_Toc453080878" w:history="1">
+      <w:hyperlink w:anchor="_Toc453586037" w:history="1">
         <w:r>
           <w:rPr>
             <w:rStyle w:val="Hipervnculo"/>
@@ -146,7 +146,7 @@
             <w:noProof/>
             <w:webHidden/>
           </w:rPr>
-          <w:instrText xml:space="preserve"> PAGEREF _Toc453080878 \h </w:instrText>
+          <w:instrText xml:space="preserve"> PAGEREF _Toc453586037 \h </w:instrText>
         </w:r>
         <w:r>
           <w:rPr>
@@ -186,7 +186,7 @@
           <w:lang w:eastAsia="es-ES"/>
         </w:rPr>
       </w:pPr>
-      <w:hyperlink w:anchor="_Toc453080879" w:history="1">
+      <w:hyperlink w:anchor="_Toc453586038" w:history="1">
         <w:r>
           <w:rPr>
             <w:rStyle w:val="Hipervnculo"/>
@@ -228,7 +228,7 @@
             <w:noProof/>
             <w:webHidden/>
           </w:rPr>
-          <w:instrText xml:space="preserve"> PAGEREF _Toc453080879 \h </w:instrText>
+          <w:instrText xml:space="preserve"> PAGEREF _Toc453586038 \h </w:instrText>
         </w:r>
         <w:r>
           <w:rPr>
@@ -268,7 +268,7 @@
           <w:lang w:eastAsia="es-ES"/>
         </w:rPr>
       </w:pPr>
-      <w:hyperlink w:anchor="_Toc453080880" w:history="1">
+      <w:hyperlink w:anchor="_Toc453586039" w:history="1">
         <w:r>
           <w:rPr>
             <w:rStyle w:val="Hipervnculo"/>
@@ -310,7 +310,7 @@
             <w:noProof/>
             <w:webHidden/>
           </w:rPr>
-          <w:instrText xml:space="preserve"> PAGEREF _Toc453080880 \h </w:instrText>
+          <w:instrText xml:space="preserve"> PAGEREF _Toc453586039 \h </w:instrText>
         </w:r>
         <w:r>
           <w:rPr>
@@ -350,7 +350,7 @@
           <w:lang w:eastAsia="es-ES"/>
         </w:rPr>
       </w:pPr>
-      <w:hyperlink w:anchor="_Toc453080881" w:history="1">
+      <w:hyperlink w:anchor="_Toc453586040" w:history="1">
         <w:r>
           <w:rPr>
             <w:rStyle w:val="Hipervnculo"/>
@@ -392,7 +392,7 @@
             <w:noProof/>
             <w:webHidden/>
           </w:rPr>
-          <w:instrText xml:space="preserve"> PAGEREF _Toc453080881 \h </w:instrText>
+          <w:instrText xml:space="preserve"> PAGEREF _Toc453586040 \h </w:instrText>
         </w:r>
         <w:r>
           <w:rPr>
@@ -436,7 +436,7 @@
           <w:lang w:eastAsia="es-ES"/>
         </w:rPr>
       </w:pPr>
-      <w:hyperlink w:anchor="_Toc453080882" w:history="1">
+      <w:hyperlink w:anchor="_Toc453586041" w:history="1">
         <w:r>
           <w:rPr>
             <w:rStyle w:val="Hipervnculo"/>
@@ -478,7 +478,7 @@
             <w:noProof/>
             <w:webHidden/>
           </w:rPr>
-          <w:instrText xml:space="preserve"> PAGEREF _Toc453080882 \h </w:instrText>
+          <w:instrText xml:space="preserve"> PAGEREF _Toc453586041 \h </w:instrText>
         </w:r>
         <w:r>
           <w:rPr>
@@ -522,7 +522,7 @@
           <w:lang w:eastAsia="es-ES"/>
         </w:rPr>
       </w:pPr>
-      <w:hyperlink w:anchor="_Toc453080883" w:history="1">
+      <w:hyperlink w:anchor="_Toc453586042" w:history="1">
         <w:r>
           <w:rPr>
             <w:rStyle w:val="Hipervnculo"/>
@@ -564,7 +564,7 @@
             <w:noProof/>
             <w:webHidden/>
           </w:rPr>
-          <w:instrText xml:space="preserve"> PAGEREF _Toc453080883 \h </w:instrText>
+          <w:instrText xml:space="preserve"> PAGEREF _Toc453586042 \h </w:instrText>
         </w:r>
         <w:r>
           <w:rPr>
@@ -608,7 +608,7 @@
           <w:lang w:eastAsia="es-ES"/>
         </w:rPr>
       </w:pPr>
-      <w:hyperlink w:anchor="_Toc453080884" w:history="1">
+      <w:hyperlink w:anchor="_Toc453586043" w:history="1">
         <w:r>
           <w:rPr>
             <w:rStyle w:val="Hipervnculo"/>
@@ -650,7 +650,7 @@
             <w:noProof/>
             <w:webHidden/>
           </w:rPr>
-          <w:instrText xml:space="preserve"> PAGEREF _Toc453080884 \h </w:instrText>
+          <w:instrText xml:space="preserve"> PAGEREF _Toc453586043 \h </w:instrText>
         </w:r>
         <w:r>
           <w:rPr>
@@ -694,7 +694,7 @@
           <w:lang w:eastAsia="es-ES"/>
         </w:rPr>
       </w:pPr>
-      <w:hyperlink w:anchor="_Toc453080885" w:history="1">
+      <w:hyperlink w:anchor="_Toc453586044" w:history="1">
         <w:r>
           <w:rPr>
             <w:rStyle w:val="Hipervnculo"/>
@@ -736,7 +736,7 @@
             <w:noProof/>
             <w:webHidden/>
           </w:rPr>
-          <w:instrText xml:space="preserve"> PAGEREF _Toc453080885 \h </w:instrText>
+          <w:instrText xml:space="preserve"> PAGEREF _Toc453586044 \h </w:instrText>
         </w:r>
         <w:r>
           <w:rPr>
@@ -780,7 +780,7 @@
           <w:lang w:eastAsia="es-ES"/>
         </w:rPr>
       </w:pPr>
-      <w:hyperlink w:anchor="_Toc453080886" w:history="1">
+      <w:hyperlink w:anchor="_Toc453586045" w:history="1">
         <w:r>
           <w:rPr>
             <w:rStyle w:val="Hipervnculo"/>
@@ -822,7 +822,7 @@
             <w:noProof/>
             <w:webHidden/>
           </w:rPr>
-          <w:instrText xml:space="preserve"> PAGEREF _Toc453080886 \h </w:instrText>
+          <w:instrText xml:space="preserve"> PAGEREF _Toc453586045 \h </w:instrText>
         </w:r>
         <w:r>
           <w:rPr>
@@ -866,7 +866,7 @@
           <w:lang w:eastAsia="es-ES"/>
         </w:rPr>
       </w:pPr>
-      <w:hyperlink w:anchor="_Toc453080887" w:history="1">
+      <w:hyperlink w:anchor="_Toc453586046" w:history="1">
         <w:r>
           <w:rPr>
             <w:rStyle w:val="Hipervnculo"/>
@@ -908,7 +908,7 @@
             <w:noProof/>
             <w:webHidden/>
           </w:rPr>
-          <w:instrText xml:space="preserve"> PAGEREF _Toc453080887 \h </w:instrText>
+          <w:instrText xml:space="preserve"> PAGEREF _Toc453586046 \h </w:instrText>
         </w:r>
         <w:r>
           <w:rPr>
@@ -952,7 +952,7 @@
           <w:lang w:eastAsia="es-ES"/>
         </w:rPr>
       </w:pPr>
-      <w:hyperlink w:anchor="_Toc453080888" w:history="1">
+      <w:hyperlink w:anchor="_Toc453586047" w:history="1">
         <w:r>
           <w:rPr>
             <w:rStyle w:val="Hipervnculo"/>
@@ -994,7 +994,7 @@
             <w:noProof/>
             <w:webHidden/>
           </w:rPr>
-          <w:instrText xml:space="preserve"> PAGEREF _Toc453080888 \h </w:instrText>
+          <w:instrText xml:space="preserve"> PAGEREF _Toc453586047 \h </w:instrText>
         </w:r>
         <w:r>
           <w:rPr>
@@ -1038,7 +1038,7 @@
           <w:lang w:eastAsia="es-ES"/>
         </w:rPr>
       </w:pPr>
-      <w:hyperlink w:anchor="_Toc453080889" w:history="1">
+      <w:hyperlink w:anchor="_Toc453586048" w:history="1">
         <w:r>
           <w:rPr>
             <w:rStyle w:val="Hipervnculo"/>
@@ -1080,7 +1080,7 @@
             <w:noProof/>
             <w:webHidden/>
           </w:rPr>
-          <w:instrText xml:space="preserve"> PAGEREF _Toc453080889 \h </w:instrText>
+          <w:instrText xml:space="preserve"> PAGEREF _Toc453586048 \h </w:instrText>
         </w:r>
         <w:r>
           <w:rPr>
@@ -1120,7 +1120,7 @@
           <w:lang w:eastAsia="es-ES"/>
         </w:rPr>
       </w:pPr>
-      <w:hyperlink w:anchor="_Toc453080890" w:history="1">
+      <w:hyperlink w:anchor="_Toc453586049" w:history="1">
         <w:r>
           <w:rPr>
             <w:rStyle w:val="Hipervnculo"/>
@@ -1162,7 +1162,7 @@
             <w:noProof/>
             <w:webHidden/>
           </w:rPr>
-          <w:instrText xml:space="preserve"> PAGEREF _Toc453080890 \h </w:instrText>
+          <w:instrText xml:space="preserve"> PAGEREF _Toc453586049 \h </w:instrText>
         </w:r>
         <w:r>
           <w:rPr>
@@ -1206,7 +1206,7 @@
           <w:lang w:eastAsia="es-ES"/>
         </w:rPr>
       </w:pPr>
-      <w:hyperlink w:anchor="_Toc453080891" w:history="1">
+      <w:hyperlink w:anchor="_Toc453586050" w:history="1">
         <w:r>
           <w:rPr>
             <w:rStyle w:val="Hipervnculo"/>
@@ -1248,7 +1248,7 @@
             <w:noProof/>
             <w:webHidden/>
           </w:rPr>
-          <w:instrText xml:space="preserve"> PAGEREF _Toc453080891 \h </w:instrText>
+          <w:instrText xml:space="preserve"> PAGEREF _Toc453586050 \h </w:instrText>
         </w:r>
         <w:r>
           <w:rPr>
@@ -1292,7 +1292,7 @@
           <w:lang w:eastAsia="es-ES"/>
         </w:rPr>
       </w:pPr>
-      <w:hyperlink w:anchor="_Toc453080892" w:history="1">
+      <w:hyperlink w:anchor="_Toc453586051" w:history="1">
         <w:r>
           <w:rPr>
             <w:rStyle w:val="Hipervnculo"/>
@@ -1334,7 +1334,7 @@
             <w:noProof/>
             <w:webHidden/>
           </w:rPr>
-          <w:instrText xml:space="preserve"> PAGEREF _Toc453080892 \h </w:instrText>
+          <w:instrText xml:space="preserve"> PAGEREF _Toc453586051 \h </w:instrText>
         </w:r>
         <w:r>
           <w:rPr>
@@ -1378,7 +1378,7 @@
           <w:lang w:eastAsia="es-ES"/>
         </w:rPr>
       </w:pPr>
-      <w:hyperlink w:anchor="_Toc453080893" w:history="1">
+      <w:hyperlink w:anchor="_Toc453586052" w:history="1">
         <w:r>
           <w:rPr>
             <w:rStyle w:val="Hipervnculo"/>
@@ -1420,7 +1420,7 @@
             <w:noProof/>
             <w:webHidden/>
           </w:rPr>
-          <w:instrText xml:space="preserve"> PAGEREF _Toc453080893 \h </w:instrText>
+          <w:instrText xml:space="preserve"> PAGEREF _Toc453586052 \h </w:instrText>
         </w:r>
         <w:r>
           <w:rPr>
@@ -1479,7 +1479,7 @@
       <w:bookmarkStart w:id="1" w:name="_Toc424848867"/>
       <w:bookmarkStart w:id="2" w:name="_Toc425144388"/>
       <w:bookmarkStart w:id="3" w:name="_Toc429737795"/>
-      <w:bookmarkStart w:id="4" w:name="_Toc453080878"/>
+      <w:bookmarkStart w:id="4" w:name="_Toc453586037"/>
       <w:r>
         <w:lastRenderedPageBreak/>
         <w:t>Introducción</w:t>
@@ -1889,7 +1889,7 @@
       <w:pPr>
         <w:pStyle w:val="Ttulo1"/>
       </w:pPr>
-      <w:bookmarkStart w:id="9" w:name="_Toc453080879"/>
+      <w:bookmarkStart w:id="9" w:name="_Toc453586038"/>
       <w:r>
         <w:lastRenderedPageBreak/>
         <w:t>Requisitos mínimos</w:t>
@@ -2249,17 +2249,17 @@
         <w:pStyle w:val="Ttulo1"/>
       </w:pPr>
       <w:bookmarkStart w:id="10" w:name="_Toc434222911"/>
-      <w:bookmarkStart w:id="11" w:name="_Toc414390351"/>
-      <w:bookmarkStart w:id="12" w:name="_Toc424848897"/>
-      <w:bookmarkStart w:id="13" w:name="_Toc425144418"/>
-      <w:bookmarkStart w:id="14" w:name="_Toc429737825"/>
-      <w:bookmarkStart w:id="15" w:name="_Toc453080880"/>
+      <w:bookmarkStart w:id="11" w:name="_Toc453586039"/>
+      <w:bookmarkStart w:id="12" w:name="_Toc414390351"/>
+      <w:bookmarkStart w:id="13" w:name="_Toc424848897"/>
+      <w:bookmarkStart w:id="14" w:name="_Toc425144418"/>
+      <w:bookmarkStart w:id="15" w:name="_Toc429737825"/>
       <w:r>
         <w:lastRenderedPageBreak/>
         <w:t>Enlaces de descarga</w:t>
       </w:r>
       <w:bookmarkEnd w:id="10"/>
-      <w:bookmarkEnd w:id="15"/>
+      <w:bookmarkEnd w:id="11"/>
     </w:p>
     <w:p>
       <w:pPr>
@@ -2306,7 +2306,7 @@
       <w:pPr>
         <w:pStyle w:val="Ttulo1"/>
       </w:pPr>
-      <w:bookmarkStart w:id="16" w:name="_Toc453080881"/>
+      <w:bookmarkStart w:id="16" w:name="_Toc453586040"/>
       <w:r>
         <w:lastRenderedPageBreak/>
         <w:t>Instalación</w:t>
@@ -2442,7 +2442,7 @@
         <w:ind w:left="578" w:hanging="578"/>
       </w:pPr>
       <w:bookmarkStart w:id="17" w:name="_Toc451933127"/>
-      <w:bookmarkStart w:id="18" w:name="_Toc453080882"/>
+      <w:bookmarkStart w:id="18" w:name="_Toc453586041"/>
       <w:r>
         <w:t>Microsoft Windows</w:t>
       </w:r>
@@ -2951,7 +2951,7 @@
       <w:pPr>
         <w:pStyle w:val="Ttulo3"/>
       </w:pPr>
-      <w:bookmarkStart w:id="19" w:name="_Toc453080883"/>
+      <w:bookmarkStart w:id="19" w:name="_Toc453586042"/>
       <w:r>
         <w:t>Desinstalación</w:t>
       </w:r>
@@ -3387,10 +3387,10 @@
     </w:p>
     <w:p>
       <w:bookmarkStart w:id="20" w:name="_Ref313876725"/>
-      <w:bookmarkEnd w:id="11"/>
       <w:bookmarkEnd w:id="12"/>
       <w:bookmarkEnd w:id="13"/>
       <w:bookmarkEnd w:id="14"/>
+      <w:bookmarkEnd w:id="15"/>
     </w:p>
     <w:p>
       <w:pPr>
@@ -3403,7 +3403,7 @@
         <w:ind w:left="578" w:hanging="578"/>
       </w:pPr>
       <w:bookmarkStart w:id="21" w:name="_Toc451933129"/>
-      <w:bookmarkStart w:id="22" w:name="_Toc453080884"/>
+      <w:bookmarkStart w:id="22" w:name="_Toc453586043"/>
       <w:r>
         <w:t>Linux</w:t>
       </w:r>
@@ -3689,7 +3689,7 @@
         <w:spacing w:after="120"/>
       </w:pPr>
       <w:bookmarkStart w:id="23" w:name="_Toc451933130"/>
-      <w:bookmarkStart w:id="24" w:name="_Toc453080885"/>
+      <w:bookmarkStart w:id="24" w:name="_Toc453586044"/>
       <w:r>
         <w:lastRenderedPageBreak/>
         <w:t>Instalación por línea de comandos</w:t>
@@ -4019,7 +4019,7 @@
         <w:spacing w:after="120"/>
       </w:pPr>
       <w:bookmarkStart w:id="25" w:name="_Toc451933131"/>
-      <w:bookmarkStart w:id="26" w:name="_Toc453080886"/>
+      <w:bookmarkStart w:id="26" w:name="_Toc453586045"/>
       <w:r>
         <w:t>Instalación mediante el asistente de paquetes de Ubuntu/</w:t>
       </w:r>
@@ -4251,7 +4251,7 @@
         </w:numPr>
       </w:pPr>
       <w:bookmarkStart w:id="27" w:name="_Toc451933132"/>
-      <w:bookmarkStart w:id="28" w:name="_Toc453080887"/>
+      <w:bookmarkStart w:id="28" w:name="_Toc453586046"/>
       <w:r>
         <w:t>Desinstalación</w:t>
       </w:r>
@@ -4351,7 +4351,7 @@
         <w:ind w:left="578" w:hanging="578"/>
       </w:pPr>
       <w:bookmarkStart w:id="29" w:name="_Toc451933133"/>
-      <w:bookmarkStart w:id="30" w:name="_Toc453080888"/>
+      <w:bookmarkStart w:id="30" w:name="_Toc453586047"/>
       <w:r>
         <w:lastRenderedPageBreak/>
         <w:t>Apple OS X</w:t>
@@ -4475,7 +4475,7 @@
         <w:pStyle w:val="Ttulo3"/>
       </w:pPr>
       <w:bookmarkStart w:id="31" w:name="_Toc451933134"/>
-      <w:bookmarkStart w:id="32" w:name="_Toc453080889"/>
+      <w:bookmarkStart w:id="32" w:name="_Toc453586048"/>
       <w:r>
         <w:t>Desinstalación</w:t>
       </w:r>
@@ -4500,7 +4500,7 @@
       <w:pPr>
         <w:pStyle w:val="Ttulo1"/>
       </w:pPr>
-      <w:bookmarkStart w:id="33" w:name="_Toc453080890"/>
+      <w:bookmarkStart w:id="33" w:name="_Toc453586049"/>
       <w:r>
         <w:t>Problemas conocidos</w:t>
       </w:r>
@@ -4510,7 +4510,7 @@
       <w:pPr>
         <w:pStyle w:val="Ttulo2"/>
       </w:pPr>
-      <w:bookmarkStart w:id="34" w:name="_Toc453080891"/>
+      <w:bookmarkStart w:id="34" w:name="_Toc453586050"/>
       <w:r>
         <w:t>Al</w:t>
       </w:r>
@@ -4549,7 +4549,7 @@
       <w:pPr>
         <w:pStyle w:val="Ttulo2"/>
       </w:pPr>
-      <w:bookmarkStart w:id="35" w:name="_Toc453080892"/>
+      <w:bookmarkStart w:id="35" w:name="_Toc453586051"/>
       <w:r>
         <w:t xml:space="preserve">Al instalar </w:t>
       </w:r>
@@ -4674,11 +4674,83 @@
       <w:pPr>
         <w:pStyle w:val="Ttulo2"/>
       </w:pPr>
-      <w:bookmarkStart w:id="36" w:name="_Toc453080893"/>
+      <w:bookmarkStart w:id="36" w:name="_Toc453586052"/>
+      <w:r>
+        <w:t xml:space="preserve">Al abrir Google Chrome después del proceso de instalación de </w:t>
+      </w:r>
+      <w:proofErr w:type="spellStart"/>
+      <w:r>
+        <w:t>AutoFirma</w:t>
+      </w:r>
+      <w:proofErr w:type="spellEnd"/>
+      <w:r>
+        <w:t xml:space="preserve"> se muestra un mensaje notificando que la configuración de la aplicación está corrupta</w:t>
+      </w:r>
+    </w:p>
+    <w:p>
+      <w:pPr>
+        <w:jc w:val="both"/>
+      </w:pPr>
       <w:bookmarkStart w:id="37" w:name="_GoBack"/>
-      <w:bookmarkEnd w:id="37"/>
-      <w:r>
-        <w:t xml:space="preserve">Cuando se instala Mozilla Firefox o se crea un nuevo perfil de usuario sobre una instalación después de la instalación de </w:t>
+      <w:r>
+        <w:t xml:space="preserve">El navegador Google Chrome incluye en su configuración un listado de protocolos que considera seguros para la llamada a aplicaciones externas. Durante el proceso de instalación de </w:t>
+      </w:r>
+      <w:proofErr w:type="spellStart"/>
+      <w:r>
+        <w:t>AutoFirma</w:t>
+      </w:r>
+      <w:proofErr w:type="spellEnd"/>
+      <w:r>
+        <w:t>, se registra el protocolo “afirma” en este listado seguro de Chrome para que las invocaciones desde el navegador se realicen correctamente. Para hacer este registro el propio proceso de instalación cierra la aplicación y agrega el protocolo al listado correspondiente.</w:t>
+      </w:r>
+    </w:p>
+    <w:p>
+      <w:pPr>
+        <w:jc w:val="both"/>
+      </w:pPr>
+      <w:r>
+        <w:t>En algunas situaciones en las que el instalador podría no poder completar el proceso de registro, el fichero de configuración de Chrome podría quedar en un estado inconsistente. En estos casos, al iniciarse de nuevo el navegador, detectará el problema y anunciará al usuario esta corrupción de datos mediante una ventana de advertencia que nos permitirá restaurar las propiedades por defecto.</w:t>
+      </w:r>
+    </w:p>
+    <w:p>
+      <w:pPr>
+        <w:jc w:val="both"/>
+      </w:pPr>
+      <w:r>
+        <w:t xml:space="preserve">Seguidamente, el navegador restaurará las propiedades configuración y volverá a funcionar normalmente. En este caso, el usuario recibirá mensajes de advertencia al usar </w:t>
+      </w:r>
+      <w:proofErr w:type="spellStart"/>
+      <w:r>
+        <w:t>AutoFirma</w:t>
+      </w:r>
+      <w:proofErr w:type="spellEnd"/>
+      <w:r>
+        <w:t xml:space="preserve"> desde Chrome para realizar firmas, aunque esto no impedirá que funcione normalmente.</w:t>
+      </w:r>
+    </w:p>
+    <w:p>
+      <w:pPr>
+        <w:jc w:val="both"/>
+      </w:pPr>
+      <w:r>
+        <w:t xml:space="preserve">Durante el proceso de desinstalación de </w:t>
+      </w:r>
+      <w:proofErr w:type="spellStart"/>
+      <w:r>
+        <w:t>AutoFirma</w:t>
+      </w:r>
+      <w:proofErr w:type="spellEnd"/>
+      <w:r>
+        <w:t xml:space="preserve"> se realiza el proceso inverso al de instalación y se elimina el protocolo “afirma” del listado de protocolos seguros registrados en Chrome. Este proceso podría derivar en algunas circunstancias a la misma corrupción de la configuración del navegador.</w:t>
+      </w:r>
+    </w:p>
+    <w:bookmarkEnd w:id="37"/>
+    <w:p>
+      <w:pPr>
+        <w:pStyle w:val="Ttulo2"/>
+      </w:pPr>
+      <w:r>
+        <w:t xml:space="preserve">Cuando se instala Mozilla Firefox o se crea un nuevo perfil de usuario después de la instalación de </w:t>
       </w:r>
       <w:proofErr w:type="spellStart"/>
       <w:r>
@@ -5290,7 +5362,7 @@
         <v:shape id="_x0000_i1026" type="#_x0000_t75" style="width:41.25pt;height:19.5pt" o:ole="">
           <v:imagedata r:id="rId1" o:title=""/>
         </v:shape>
-        <o:OLEObject Type="Embed" ProgID="PBrush" ShapeID="_x0000_i1026" DrawAspect="Content" ObjectID="_1526823442" r:id="rId2"/>
+        <o:OLEObject Type="Embed" ProgID="PBrush" ShapeID="_x0000_i1026" DrawAspect="Content" ObjectID="_1527348717" r:id="rId2"/>
       </w:object>
     </w:r>
     <w:r>
@@ -5426,7 +5498,7 @@
               <v:shape id="_x0000_i1025" type="#_x0000_t75" style="width:60pt;height:33pt" o:ole="">
                 <v:imagedata r:id="rId1" o:title=""/>
               </v:shape>
-              <o:OLEObject Type="Embed" ProgID="PBrush" ShapeID="_x0000_i1025" DrawAspect="Content" ObjectID="_1526823441" r:id="rId2"/>
+              <o:OLEObject Type="Embed" ProgID="PBrush" ShapeID="_x0000_i1025" DrawAspect="Content" ObjectID="_1527348716" r:id="rId2"/>
             </w:object>
           </w:r>
         </w:p>
@@ -5611,7 +5683,7 @@
               <v:shape id="_x0000_i1027" type="#_x0000_t75" style="width:102pt;height:57pt" o:ole="">
                 <v:imagedata r:id="rId1" o:title=""/>
               </v:shape>
-              <o:OLEObject Type="Embed" ProgID="PBrush" ShapeID="_x0000_i1027" DrawAspect="Content" ObjectID="_1526823443" r:id="rId2"/>
+              <o:OLEObject Type="Embed" ProgID="PBrush" ShapeID="_x0000_i1027" DrawAspect="Content" ObjectID="_1527348718" r:id="rId2"/>
             </w:object>
           </w:r>
         </w:p>
@@ -9289,7 +9361,7 @@
 </file>
 
 <file path=customXml/itemProps1.xml><?xml version="1.0" encoding="utf-8"?>
-<ds:datastoreItem xmlns:ds="http://schemas.openxmlformats.org/officeDocument/2006/customXml" ds:itemID="{B8B583A3-7F2E-4FE6-BB07-803D728BB858}">
+<ds:datastoreItem xmlns:ds="http://schemas.openxmlformats.org/officeDocument/2006/customXml" ds:itemID="{DE69A872-C095-441B-9879-9935935B7DA3}">
   <ds:schemaRefs>
     <ds:schemaRef ds:uri="http://schemas.openxmlformats.org/officeDocument/2006/bibliography"/>
   </ds:schemaRefs>
@@ -9297,7 +9369,7 @@
 </file>
 
 <file path=customXml/itemProps2.xml><?xml version="1.0" encoding="utf-8"?>
-<ds:datastoreItem xmlns:ds="http://schemas.openxmlformats.org/officeDocument/2006/customXml" ds:itemID="{3297C40C-D423-4372-BD9B-82961AFE90FD}">
+<ds:datastoreItem xmlns:ds="http://schemas.openxmlformats.org/officeDocument/2006/customXml" ds:itemID="{49D6BF57-0916-42E8-A6F5-E0965CD25CE5}">
   <ds:schemaRefs>
     <ds:schemaRef ds:uri="http://schemas.openxmlformats.org/officeDocument/2006/bibliography"/>
   </ds:schemaRefs>

</xml_diff>

<commit_message>
Actualizaciones generales. Entre ellas, se documenta el filtro "disableopeningexternalstores" que evita que se muestre el botón para la carga de PKCS#12 en el diálogo de selección de certificados.
</commit_message>
<xml_diff>
--- a/AF_manual_instalacion_usuarios_ES.docx
+++ b/AF_manual_instalacion_usuarios_ES.docx
@@ -2973,23 +2973,10 @@
       </w:r>
       <w:proofErr w:type="spellEnd"/>
       <w:r>
-        <w:t xml:space="preserve"> puede realizarse desde la opción “Desinstalar </w:t>
-      </w:r>
-      <w:proofErr w:type="spellStart"/>
-      <w:r>
-        <w:t>AutoFirma</w:t>
-      </w:r>
-      <w:proofErr w:type="spellEnd"/>
-      <w:r>
-        <w:t xml:space="preserve">” que aparece en el menú inicio de Windows bajo el grupo </w:t>
-      </w:r>
-      <w:proofErr w:type="spellStart"/>
-      <w:r>
-        <w:t>AutoFirma</w:t>
-      </w:r>
-      <w:proofErr w:type="spellEnd"/>
-      <w:r>
-        <w:t>:</w:t>
+        <w:t xml:space="preserve"> puede realizarse desde </w:t>
+      </w:r>
+      <w:r>
+        <w:t>la ventana “Programas y características” del de “Panel de control” de Windows.</w:t>
       </w:r>
     </w:p>
     <w:p>
@@ -3003,9 +2990,9 @@
         </w:rPr>
         <w:drawing>
           <wp:inline distT="0" distB="0" distL="0" distR="0">
-            <wp:extent cx="2238375" cy="561975"/>
-            <wp:effectExtent l="19050" t="19050" r="28575" b="28575"/>
-            <wp:docPr id="8" name="Imagen 8"/>
+            <wp:extent cx="5688965" cy="2844800"/>
+            <wp:effectExtent l="0" t="0" r="6985" b="0"/>
+            <wp:docPr id="7" name="0 Imagen"/>
             <wp:cNvGraphicFramePr>
               <a:graphicFrameLocks xmlns:a="http://schemas.openxmlformats.org/drawingml/2006/main" noChangeAspect="1"/>
             </wp:cNvGraphicFramePr>
@@ -3013,10 +3000,8 @@
               <a:graphicData uri="http://schemas.openxmlformats.org/drawingml/2006/picture">
                 <pic:pic xmlns:pic="http://schemas.openxmlformats.org/drawingml/2006/picture">
                   <pic:nvPicPr>
-                    <pic:cNvPr id="0" name="Picture 16"/>
-                    <pic:cNvPicPr>
-                      <a:picLocks noChangeAspect="1" noChangeArrowheads="1"/>
-                    </pic:cNvPicPr>
+                    <pic:cNvPr id="0" name="desinstalar_win.png"/>
+                    <pic:cNvPicPr/>
                   </pic:nvPicPr>
                   <pic:blipFill>
                     <a:blip r:embed="rId19">
@@ -3026,25 +3011,18 @@
                         </a:ext>
                       </a:extLst>
                     </a:blip>
-                    <a:srcRect/>
                     <a:stretch>
                       <a:fillRect/>
                     </a:stretch>
                   </pic:blipFill>
-                  <pic:spPr bwMode="auto">
+                  <pic:spPr>
                     <a:xfrm>
                       <a:off x="0" y="0"/>
-                      <a:ext cx="2238375" cy="561975"/>
+                      <a:ext cx="5688965" cy="2844800"/>
                     </a:xfrm>
                     <a:prstGeom prst="rect">
                       <a:avLst/>
                     </a:prstGeom>
-                    <a:noFill/>
-                    <a:ln>
-                      <a:solidFill>
-                        <a:schemeClr val="tx1"/>
-                      </a:solidFill>
-                    </a:ln>
                   </pic:spPr>
                 </pic:pic>
               </a:graphicData>
@@ -3058,6 +3036,7 @@
         <w:jc w:val="both"/>
       </w:pPr>
       <w:r>
+        <w:lastRenderedPageBreak/>
         <w:t xml:space="preserve">Una vez lanzado, el </w:t>
       </w:r>
       <w:proofErr w:type="spellStart"/>
@@ -3078,7 +3057,6 @@
           <w:noProof/>
           <w:lang w:eastAsia="es-ES"/>
         </w:rPr>
-        <w:lastRenderedPageBreak/>
         <w:drawing>
           <wp:inline distT="0" distB="0" distL="0" distR="0" wp14:anchorId="52B87BE3" wp14:editId="0A759925">
             <wp:extent cx="3834000" cy="2941200"/>
@@ -4691,64 +4669,64 @@
       <w:pPr>
         <w:jc w:val="both"/>
       </w:pPr>
+      <w:r>
+        <w:t xml:space="preserve">El navegador Google Chrome incluye en su configuración un listado de protocolos que considera seguros para la llamada a aplicaciones externas. Durante el proceso de instalación de </w:t>
+      </w:r>
+      <w:proofErr w:type="spellStart"/>
+      <w:r>
+        <w:t>AutoFirma</w:t>
+      </w:r>
+      <w:proofErr w:type="spellEnd"/>
+      <w:r>
+        <w:t>, se registra el protocolo “afirma” en este listado seguro de Chrome para que las invocaciones desde el navegador se realicen correctamente. Para hacer este registro el propio proceso de instalación cierra la aplicación y agrega el protocolo al listado correspondiente.</w:t>
+      </w:r>
+    </w:p>
+    <w:p>
+      <w:pPr>
+        <w:jc w:val="both"/>
+      </w:pPr>
+      <w:r>
+        <w:t>En algunas situaciones en las que el instalador podría no poder completar el proceso de registro, el fichero de configuración de Chrome podría quedar en un estado inconsistente. En estos casos, al iniciarse de nuevo el navegador, detectará el problema y anunciará al usuario esta corrupción de datos mediante una ventana de advertencia que nos permitirá restaurar las propiedades por defecto.</w:t>
+      </w:r>
+    </w:p>
+    <w:p>
+      <w:pPr>
+        <w:jc w:val="both"/>
+      </w:pPr>
+      <w:r>
+        <w:t xml:space="preserve">Seguidamente, el navegador restaurará las propiedades configuración y volverá a funcionar normalmente. En este caso, el usuario recibirá mensajes de advertencia al usar </w:t>
+      </w:r>
+      <w:proofErr w:type="spellStart"/>
+      <w:r>
+        <w:t>AutoFirma</w:t>
+      </w:r>
+      <w:proofErr w:type="spellEnd"/>
+      <w:r>
+        <w:t xml:space="preserve"> desde Chrome para realizar firmas, aunque esto no impedirá que funcione normalmente.</w:t>
+      </w:r>
+    </w:p>
+    <w:p>
+      <w:pPr>
+        <w:jc w:val="both"/>
+      </w:pPr>
+      <w:r>
+        <w:t xml:space="preserve">Durante el proceso de desinstalación de </w:t>
+      </w:r>
+      <w:proofErr w:type="spellStart"/>
+      <w:r>
+        <w:t>AutoFirma</w:t>
+      </w:r>
+      <w:proofErr w:type="spellEnd"/>
+      <w:r>
+        <w:t xml:space="preserve"> se realiza el proceso inverso al de instalación y se elimina el protocolo “afirma” del listado de protocolos seguros registrados en Chrome. Este proceso podría derivar en algunas circunstancias a la misma corrupción de la configuración del navegador.</w:t>
+      </w:r>
+    </w:p>
+    <w:p>
+      <w:pPr>
+        <w:pStyle w:val="Ttulo2"/>
+      </w:pPr>
       <w:bookmarkStart w:id="37" w:name="_GoBack"/>
-      <w:r>
-        <w:t xml:space="preserve">El navegador Google Chrome incluye en su configuración un listado de protocolos que considera seguros para la llamada a aplicaciones externas. Durante el proceso de instalación de </w:t>
-      </w:r>
-      <w:proofErr w:type="spellStart"/>
-      <w:r>
-        <w:t>AutoFirma</w:t>
-      </w:r>
-      <w:proofErr w:type="spellEnd"/>
-      <w:r>
-        <w:t>, se registra el protocolo “afirma” en este listado seguro de Chrome para que las invocaciones desde el navegador se realicen correctamente. Para hacer este registro el propio proceso de instalación cierra la aplicación y agrega el protocolo al listado correspondiente.</w:t>
-      </w:r>
-    </w:p>
-    <w:p>
-      <w:pPr>
-        <w:jc w:val="both"/>
-      </w:pPr>
-      <w:r>
-        <w:t>En algunas situaciones en las que el instalador podría no poder completar el proceso de registro, el fichero de configuración de Chrome podría quedar en un estado inconsistente. En estos casos, al iniciarse de nuevo el navegador, detectará el problema y anunciará al usuario esta corrupción de datos mediante una ventana de advertencia que nos permitirá restaurar las propiedades por defecto.</w:t>
-      </w:r>
-    </w:p>
-    <w:p>
-      <w:pPr>
-        <w:jc w:val="both"/>
-      </w:pPr>
-      <w:r>
-        <w:t xml:space="preserve">Seguidamente, el navegador restaurará las propiedades configuración y volverá a funcionar normalmente. En este caso, el usuario recibirá mensajes de advertencia al usar </w:t>
-      </w:r>
-      <w:proofErr w:type="spellStart"/>
-      <w:r>
-        <w:t>AutoFirma</w:t>
-      </w:r>
-      <w:proofErr w:type="spellEnd"/>
-      <w:r>
-        <w:t xml:space="preserve"> desde Chrome para realizar firmas, aunque esto no impedirá que funcione normalmente.</w:t>
-      </w:r>
-    </w:p>
-    <w:p>
-      <w:pPr>
-        <w:jc w:val="both"/>
-      </w:pPr>
-      <w:r>
-        <w:t xml:space="preserve">Durante el proceso de desinstalación de </w:t>
-      </w:r>
-      <w:proofErr w:type="spellStart"/>
-      <w:r>
-        <w:t>AutoFirma</w:t>
-      </w:r>
-      <w:proofErr w:type="spellEnd"/>
-      <w:r>
-        <w:t xml:space="preserve"> se realiza el proceso inverso al de instalación y se elimina el protocolo “afirma” del listado de protocolos seguros registrados en Chrome. Este proceso podría derivar en algunas circunstancias a la misma corrupción de la configuración del navegador.</w:t>
-      </w:r>
-    </w:p>
-    <w:bookmarkEnd w:id="37"/>
-    <w:p>
-      <w:pPr>
-        <w:pStyle w:val="Ttulo2"/>
-      </w:pPr>
+      <w:bookmarkEnd w:id="37"/>
       <w:r>
         <w:t xml:space="preserve">Cuando se instala Mozilla Firefox o se crea un nuevo perfil de usuario después de la instalación de </w:t>
       </w:r>
@@ -5362,7 +5340,7 @@
         <v:shape id="_x0000_i1026" type="#_x0000_t75" style="width:41.25pt;height:19.5pt" o:ole="">
           <v:imagedata r:id="rId1" o:title=""/>
         </v:shape>
-        <o:OLEObject Type="Embed" ProgID="PBrush" ShapeID="_x0000_i1026" DrawAspect="Content" ObjectID="_1527348717" r:id="rId2"/>
+        <o:OLEObject Type="Embed" ProgID="PBrush" ShapeID="_x0000_i1026" DrawAspect="Content" ObjectID="_1535376288" r:id="rId2"/>
       </w:object>
     </w:r>
     <w:r>
@@ -5384,7 +5362,7 @@
       <w:rPr>
         <w:noProof/>
       </w:rPr>
-      <w:t>17</w:t>
+      <w:t>18</w:t>
     </w:r>
     <w:r>
       <w:fldChar w:fldCharType="end"/>
@@ -5498,7 +5476,7 @@
               <v:shape id="_x0000_i1025" type="#_x0000_t75" style="width:60pt;height:33pt" o:ole="">
                 <v:imagedata r:id="rId1" o:title=""/>
               </v:shape>
-              <o:OLEObject Type="Embed" ProgID="PBrush" ShapeID="_x0000_i1025" DrawAspect="Content" ObjectID="_1527348716" r:id="rId2"/>
+              <o:OLEObject Type="Embed" ProgID="PBrush" ShapeID="_x0000_i1025" DrawAspect="Content" ObjectID="_1535376287" r:id="rId2"/>
             </w:object>
           </w:r>
         </w:p>
@@ -5683,7 +5661,7 @@
               <v:shape id="_x0000_i1027" type="#_x0000_t75" style="width:102pt;height:57pt" o:ole="">
                 <v:imagedata r:id="rId1" o:title=""/>
               </v:shape>
-              <o:OLEObject Type="Embed" ProgID="PBrush" ShapeID="_x0000_i1027" DrawAspect="Content" ObjectID="_1527348718" r:id="rId2"/>
+              <o:OLEObject Type="Embed" ProgID="PBrush" ShapeID="_x0000_i1027" DrawAspect="Content" ObjectID="_1535376289" r:id="rId2"/>
             </w:object>
           </w:r>
         </w:p>
@@ -9361,7 +9339,7 @@
 </file>
 
 <file path=customXml/itemProps1.xml><?xml version="1.0" encoding="utf-8"?>
-<ds:datastoreItem xmlns:ds="http://schemas.openxmlformats.org/officeDocument/2006/customXml" ds:itemID="{DE69A872-C095-441B-9879-9935935B7DA3}">
+<ds:datastoreItem xmlns:ds="http://schemas.openxmlformats.org/officeDocument/2006/customXml" ds:itemID="{9C6DA2FE-8DCB-47E8-972D-61DC1630F66E}">
   <ds:schemaRefs>
     <ds:schemaRef ds:uri="http://schemas.openxmlformats.org/officeDocument/2006/bibliography"/>
   </ds:schemaRefs>
@@ -9369,7 +9347,7 @@
 </file>
 
 <file path=customXml/itemProps2.xml><?xml version="1.0" encoding="utf-8"?>
-<ds:datastoreItem xmlns:ds="http://schemas.openxmlformats.org/officeDocument/2006/customXml" ds:itemID="{49D6BF57-0916-42E8-A6F5-E0965CD25CE5}">
+<ds:datastoreItem xmlns:ds="http://schemas.openxmlformats.org/officeDocument/2006/customXml" ds:itemID="{6C9471E9-D386-4E5F-B875-6F8A43101B48}">
   <ds:schemaRefs>
     <ds:schemaRef ds:uri="http://schemas.openxmlformats.org/officeDocument/2006/bibliography"/>
   </ds:schemaRefs>

</xml_diff>

<commit_message>
Se actualizan las referencias sobre la compatibilidad con Microsoft Edge.
</commit_message>
<xml_diff>
--- a/AF_manual_instalacion_usuarios_ES.docx
+++ b/AF_manual_instalacion_usuarios_ES.docx
@@ -84,6 +84,8 @@
         <w:pStyle w:val="TOC1"/>
       </w:pPr>
     </w:p>
+    <w:bookmarkStart w:id="0" w:name="_GoBack"/>
+    <w:bookmarkEnd w:id="0"/>
     <w:p>
       <w:pPr>
         <w:pStyle w:val="TOC1"/>
@@ -102,7 +104,7 @@
       <w:r>
         <w:fldChar w:fldCharType="separate"/>
       </w:r>
-      <w:hyperlink w:anchor="_Toc468882425" w:history="1">
+      <w:hyperlink w:anchor="_Toc471735844" w:history="1">
         <w:r>
           <w:rPr>
             <w:rStyle w:val="Hyperlink"/>
@@ -144,7 +146,7 @@
             <w:noProof/>
             <w:webHidden/>
           </w:rPr>
-          <w:instrText xml:space="preserve"> PAGEREF _Toc468882425 \h </w:instrText>
+          <w:instrText xml:space="preserve"> PAGEREF _Toc471735844 \h </w:instrText>
         </w:r>
         <w:r>
           <w:rPr>
@@ -184,7 +186,7 @@
           <w:lang w:eastAsia="es-ES"/>
         </w:rPr>
       </w:pPr>
-      <w:hyperlink w:anchor="_Toc468882426" w:history="1">
+      <w:hyperlink w:anchor="_Toc471735845" w:history="1">
         <w:r>
           <w:rPr>
             <w:rStyle w:val="Hyperlink"/>
@@ -226,7 +228,7 @@
             <w:noProof/>
             <w:webHidden/>
           </w:rPr>
-          <w:instrText xml:space="preserve"> PAGEREF _Toc468882426 \h </w:instrText>
+          <w:instrText xml:space="preserve"> PAGEREF _Toc471735845 \h </w:instrText>
         </w:r>
         <w:r>
           <w:rPr>
@@ -266,7 +268,7 @@
           <w:lang w:eastAsia="es-ES"/>
         </w:rPr>
       </w:pPr>
-      <w:hyperlink w:anchor="_Toc468882427" w:history="1">
+      <w:hyperlink w:anchor="_Toc471735846" w:history="1">
         <w:r>
           <w:rPr>
             <w:rStyle w:val="Hyperlink"/>
@@ -308,7 +310,7 @@
             <w:noProof/>
             <w:webHidden/>
           </w:rPr>
-          <w:instrText xml:space="preserve"> PAGEREF _Toc468882427 \h </w:instrText>
+          <w:instrText xml:space="preserve"> PAGEREF _Toc471735846 \h </w:instrText>
         </w:r>
         <w:r>
           <w:rPr>
@@ -348,7 +350,7 @@
           <w:lang w:eastAsia="es-ES"/>
         </w:rPr>
       </w:pPr>
-      <w:hyperlink w:anchor="_Toc468882428" w:history="1">
+      <w:hyperlink w:anchor="_Toc471735847" w:history="1">
         <w:r>
           <w:rPr>
             <w:rStyle w:val="Hyperlink"/>
@@ -390,7 +392,7 @@
             <w:noProof/>
             <w:webHidden/>
           </w:rPr>
-          <w:instrText xml:space="preserve"> PAGEREF _Toc468882428 \h </w:instrText>
+          <w:instrText xml:space="preserve"> PAGEREF _Toc471735847 \h </w:instrText>
         </w:r>
         <w:r>
           <w:rPr>
@@ -434,7 +436,7 @@
           <w:lang w:eastAsia="es-ES"/>
         </w:rPr>
       </w:pPr>
-      <w:hyperlink w:anchor="_Toc468882429" w:history="1">
+      <w:hyperlink w:anchor="_Toc471735848" w:history="1">
         <w:r>
           <w:rPr>
             <w:rStyle w:val="Hyperlink"/>
@@ -476,7 +478,7 @@
             <w:noProof/>
             <w:webHidden/>
           </w:rPr>
-          <w:instrText xml:space="preserve"> PAGEREF _Toc468882429 \h </w:instrText>
+          <w:instrText xml:space="preserve"> PAGEREF _Toc471735848 \h </w:instrText>
         </w:r>
         <w:r>
           <w:rPr>
@@ -520,7 +522,7 @@
           <w:lang w:eastAsia="es-ES"/>
         </w:rPr>
       </w:pPr>
-      <w:hyperlink w:anchor="_Toc468882430" w:history="1">
+      <w:hyperlink w:anchor="_Toc471735849" w:history="1">
         <w:r>
           <w:rPr>
             <w:rStyle w:val="Hyperlink"/>
@@ -562,7 +564,7 @@
             <w:noProof/>
             <w:webHidden/>
           </w:rPr>
-          <w:instrText xml:space="preserve"> PAGEREF _Toc468882430 \h </w:instrText>
+          <w:instrText xml:space="preserve"> PAGEREF _Toc471735849 \h </w:instrText>
         </w:r>
         <w:r>
           <w:rPr>
@@ -606,7 +608,7 @@
           <w:lang w:eastAsia="es-ES"/>
         </w:rPr>
       </w:pPr>
-      <w:hyperlink w:anchor="_Toc468882431" w:history="1">
+      <w:hyperlink w:anchor="_Toc471735850" w:history="1">
         <w:r>
           <w:rPr>
             <w:rStyle w:val="Hyperlink"/>
@@ -648,7 +650,7 @@
             <w:noProof/>
             <w:webHidden/>
           </w:rPr>
-          <w:instrText xml:space="preserve"> PAGEREF _Toc468882431 \h </w:instrText>
+          <w:instrText xml:space="preserve"> PAGEREF _Toc471735850 \h </w:instrText>
         </w:r>
         <w:r>
           <w:rPr>
@@ -692,7 +694,7 @@
           <w:lang w:eastAsia="es-ES"/>
         </w:rPr>
       </w:pPr>
-      <w:hyperlink w:anchor="_Toc468882432" w:history="1">
+      <w:hyperlink w:anchor="_Toc471735851" w:history="1">
         <w:r>
           <w:rPr>
             <w:rStyle w:val="Hyperlink"/>
@@ -734,7 +736,7 @@
             <w:noProof/>
             <w:webHidden/>
           </w:rPr>
-          <w:instrText xml:space="preserve"> PAGEREF _Toc468882432 \h </w:instrText>
+          <w:instrText xml:space="preserve"> PAGEREF _Toc471735851 \h </w:instrText>
         </w:r>
         <w:r>
           <w:rPr>
@@ -778,7 +780,7 @@
           <w:lang w:eastAsia="es-ES"/>
         </w:rPr>
       </w:pPr>
-      <w:hyperlink w:anchor="_Toc468882433" w:history="1">
+      <w:hyperlink w:anchor="_Toc471735852" w:history="1">
         <w:r>
           <w:rPr>
             <w:rStyle w:val="Hyperlink"/>
@@ -820,7 +822,7 @@
             <w:noProof/>
             <w:webHidden/>
           </w:rPr>
-          <w:instrText xml:space="preserve"> PAGEREF _Toc468882433 \h </w:instrText>
+          <w:instrText xml:space="preserve"> PAGEREF _Toc471735852 \h </w:instrText>
         </w:r>
         <w:r>
           <w:rPr>
@@ -864,7 +866,7 @@
           <w:lang w:eastAsia="es-ES"/>
         </w:rPr>
       </w:pPr>
-      <w:hyperlink w:anchor="_Toc468882434" w:history="1">
+      <w:hyperlink w:anchor="_Toc471735853" w:history="1">
         <w:r>
           <w:rPr>
             <w:rStyle w:val="Hyperlink"/>
@@ -906,7 +908,7 @@
             <w:noProof/>
             <w:webHidden/>
           </w:rPr>
-          <w:instrText xml:space="preserve"> PAGEREF _Toc468882434 \h </w:instrText>
+          <w:instrText xml:space="preserve"> PAGEREF _Toc471735853 \h </w:instrText>
         </w:r>
         <w:r>
           <w:rPr>
@@ -950,7 +952,7 @@
           <w:lang w:eastAsia="es-ES"/>
         </w:rPr>
       </w:pPr>
-      <w:hyperlink w:anchor="_Toc468882435" w:history="1">
+      <w:hyperlink w:anchor="_Toc471735854" w:history="1">
         <w:r>
           <w:rPr>
             <w:rStyle w:val="Hyperlink"/>
@@ -992,7 +994,7 @@
             <w:noProof/>
             <w:webHidden/>
           </w:rPr>
-          <w:instrText xml:space="preserve"> PAGEREF _Toc468882435 \h </w:instrText>
+          <w:instrText xml:space="preserve"> PAGEREF _Toc471735854 \h </w:instrText>
         </w:r>
         <w:r>
           <w:rPr>
@@ -1036,7 +1038,7 @@
           <w:lang w:eastAsia="es-ES"/>
         </w:rPr>
       </w:pPr>
-      <w:hyperlink w:anchor="_Toc468882436" w:history="1">
+      <w:hyperlink w:anchor="_Toc471735855" w:history="1">
         <w:r>
           <w:rPr>
             <w:rStyle w:val="Hyperlink"/>
@@ -1078,7 +1080,7 @@
             <w:noProof/>
             <w:webHidden/>
           </w:rPr>
-          <w:instrText xml:space="preserve"> PAGEREF _Toc468882436 \h </w:instrText>
+          <w:instrText xml:space="preserve"> PAGEREF _Toc471735855 \h </w:instrText>
         </w:r>
         <w:r>
           <w:rPr>
@@ -1122,7 +1124,7 @@
           <w:lang w:eastAsia="es-ES"/>
         </w:rPr>
       </w:pPr>
-      <w:hyperlink w:anchor="_Toc468882437" w:history="1">
+      <w:hyperlink w:anchor="_Toc471735856" w:history="1">
         <w:r>
           <w:rPr>
             <w:rStyle w:val="Hyperlink"/>
@@ -1164,7 +1166,7 @@
             <w:noProof/>
             <w:webHidden/>
           </w:rPr>
-          <w:instrText xml:space="preserve"> PAGEREF _Toc468882437 \h </w:instrText>
+          <w:instrText xml:space="preserve"> PAGEREF _Toc471735856 \h </w:instrText>
         </w:r>
         <w:r>
           <w:rPr>
@@ -1204,7 +1206,7 @@
           <w:lang w:eastAsia="es-ES"/>
         </w:rPr>
       </w:pPr>
-      <w:hyperlink w:anchor="_Toc468882438" w:history="1">
+      <w:hyperlink w:anchor="_Toc471735857" w:history="1">
         <w:r>
           <w:rPr>
             <w:rStyle w:val="Hyperlink"/>
@@ -1225,6 +1227,88 @@
             <w:rStyle w:val="Hyperlink"/>
             <w:noProof/>
           </w:rPr>
+          <w:t>Uso por línea de comandos</w:t>
+        </w:r>
+        <w:r>
+          <w:rPr>
+            <w:noProof/>
+            <w:webHidden/>
+          </w:rPr>
+          <w:tab/>
+        </w:r>
+        <w:r>
+          <w:rPr>
+            <w:noProof/>
+            <w:webHidden/>
+          </w:rPr>
+          <w:fldChar w:fldCharType="begin"/>
+        </w:r>
+        <w:r>
+          <w:rPr>
+            <w:noProof/>
+            <w:webHidden/>
+          </w:rPr>
+          <w:instrText xml:space="preserve"> PAGEREF _Toc471735857 \h </w:instrText>
+        </w:r>
+        <w:r>
+          <w:rPr>
+            <w:noProof/>
+            <w:webHidden/>
+          </w:rPr>
+        </w:r>
+        <w:r>
+          <w:rPr>
+            <w:noProof/>
+            <w:webHidden/>
+          </w:rPr>
+          <w:fldChar w:fldCharType="separate"/>
+        </w:r>
+        <w:r>
+          <w:rPr>
+            <w:noProof/>
+            <w:webHidden/>
+          </w:rPr>
+          <w:t>16</w:t>
+        </w:r>
+        <w:r>
+          <w:rPr>
+            <w:noProof/>
+            <w:webHidden/>
+          </w:rPr>
+          <w:fldChar w:fldCharType="end"/>
+        </w:r>
+      </w:hyperlink>
+    </w:p>
+    <w:p>
+      <w:pPr>
+        <w:pStyle w:val="TOC1"/>
+        <w:rPr>
+          <w:rFonts w:eastAsiaTheme="minorEastAsia"/>
+          <w:noProof/>
+          <w:lang w:eastAsia="es-ES"/>
+        </w:rPr>
+      </w:pPr>
+      <w:hyperlink w:anchor="_Toc471735858" w:history="1">
+        <w:r>
+          <w:rPr>
+            <w:rStyle w:val="Hyperlink"/>
+            <w:noProof/>
+          </w:rPr>
+          <w:t>6</w:t>
+        </w:r>
+        <w:r>
+          <w:rPr>
+            <w:rFonts w:eastAsiaTheme="minorEastAsia"/>
+            <w:noProof/>
+            <w:lang w:eastAsia="es-ES"/>
+          </w:rPr>
+          <w:tab/>
+        </w:r>
+        <w:r>
+          <w:rPr>
+            <w:rStyle w:val="Hyperlink"/>
+            <w:noProof/>
+          </w:rPr>
           <w:t>Problemas conocidos</w:t>
         </w:r>
         <w:r>
@@ -1246,7 +1330,7 @@
             <w:noProof/>
             <w:webHidden/>
           </w:rPr>
-          <w:instrText xml:space="preserve"> PAGEREF _Toc468882438 \h </w:instrText>
+          <w:instrText xml:space="preserve"> PAGEREF _Toc471735858 \h </w:instrText>
         </w:r>
         <w:r>
           <w:rPr>
@@ -1266,7 +1350,7 @@
             <w:noProof/>
             <w:webHidden/>
           </w:rPr>
-          <w:t>16</w:t>
+          <w:t>17</w:t>
         </w:r>
         <w:r>
           <w:rPr>
@@ -1290,13 +1374,13 @@
           <w:lang w:eastAsia="es-ES"/>
         </w:rPr>
       </w:pPr>
-      <w:hyperlink w:anchor="_Toc468882439" w:history="1">
+      <w:hyperlink w:anchor="_Toc471735859" w:history="1">
         <w:r>
           <w:rPr>
             <w:rStyle w:val="Hyperlink"/>
             <w:noProof/>
           </w:rPr>
-          <w:t>5.1</w:t>
+          <w:t>6.1</w:t>
         </w:r>
         <w:r>
           <w:rPr>
@@ -1332,7 +1416,7 @@
             <w:noProof/>
             <w:webHidden/>
           </w:rPr>
-          <w:instrText xml:space="preserve"> PAGEREF _Toc468882439 \h </w:instrText>
+          <w:instrText xml:space="preserve"> PAGEREF _Toc471735859 \h </w:instrText>
         </w:r>
         <w:r>
           <w:rPr>
@@ -1352,7 +1436,7 @@
             <w:noProof/>
             <w:webHidden/>
           </w:rPr>
-          <w:t>16</w:t>
+          <w:t>17</w:t>
         </w:r>
         <w:r>
           <w:rPr>
@@ -1376,13 +1460,13 @@
           <w:lang w:eastAsia="es-ES"/>
         </w:rPr>
       </w:pPr>
-      <w:hyperlink w:anchor="_Toc468882440" w:history="1">
+      <w:hyperlink w:anchor="_Toc471735860" w:history="1">
         <w:r>
           <w:rPr>
             <w:rStyle w:val="Hyperlink"/>
             <w:noProof/>
           </w:rPr>
-          <w:t>5.2</w:t>
+          <w:t>6.2</w:t>
         </w:r>
         <w:r>
           <w:rPr>
@@ -1418,7 +1502,7 @@
             <w:noProof/>
             <w:webHidden/>
           </w:rPr>
-          <w:instrText xml:space="preserve"> PAGEREF _Toc468882440 \h </w:instrText>
+          <w:instrText xml:space="preserve"> PAGEREF _Toc471735860 \h </w:instrText>
         </w:r>
         <w:r>
           <w:rPr>
@@ -1438,7 +1522,7 @@
             <w:noProof/>
             <w:webHidden/>
           </w:rPr>
-          <w:t>16</w:t>
+          <w:t>17</w:t>
         </w:r>
         <w:r>
           <w:rPr>
@@ -1462,13 +1546,13 @@
           <w:lang w:eastAsia="es-ES"/>
         </w:rPr>
       </w:pPr>
-      <w:hyperlink w:anchor="_Toc468882441" w:history="1">
+      <w:hyperlink w:anchor="_Toc471735861" w:history="1">
         <w:r>
           <w:rPr>
             <w:rStyle w:val="Hyperlink"/>
             <w:noProof/>
           </w:rPr>
-          <w:t>5.3</w:t>
+          <w:t>6.3</w:t>
         </w:r>
         <w:r>
           <w:rPr>
@@ -1504,7 +1588,7 @@
             <w:noProof/>
             <w:webHidden/>
           </w:rPr>
-          <w:instrText xml:space="preserve"> PAGEREF _Toc468882441 \h </w:instrText>
+          <w:instrText xml:space="preserve"> PAGEREF _Toc471735861 \h </w:instrText>
         </w:r>
         <w:r>
           <w:rPr>
@@ -1524,7 +1608,7 @@
             <w:noProof/>
             <w:webHidden/>
           </w:rPr>
-          <w:t>16</w:t>
+          <w:t>18</w:t>
         </w:r>
         <w:r>
           <w:rPr>
@@ -1548,13 +1632,13 @@
           <w:lang w:eastAsia="es-ES"/>
         </w:rPr>
       </w:pPr>
-      <w:hyperlink w:anchor="_Toc468882442" w:history="1">
+      <w:hyperlink w:anchor="_Toc471735862" w:history="1">
         <w:r>
           <w:rPr>
             <w:rStyle w:val="Hyperlink"/>
             <w:noProof/>
           </w:rPr>
-          <w:t>5.4</w:t>
+          <w:t>6.4</w:t>
         </w:r>
         <w:r>
           <w:rPr>
@@ -1590,7 +1674,7 @@
             <w:noProof/>
             <w:webHidden/>
           </w:rPr>
-          <w:instrText xml:space="preserve"> PAGEREF _Toc468882442 \h </w:instrText>
+          <w:instrText xml:space="preserve"> PAGEREF _Toc471735862 \h </w:instrText>
         </w:r>
         <w:r>
           <w:rPr>
@@ -1610,7 +1694,7 @@
             <w:noProof/>
             <w:webHidden/>
           </w:rPr>
-          <w:t>17</w:t>
+          <w:t>18</w:t>
         </w:r>
         <w:r>
           <w:rPr>
@@ -1645,20 +1729,20 @@
         <w:spacing w:after="240"/>
         <w:ind w:left="431" w:hanging="431"/>
       </w:pPr>
-      <w:bookmarkStart w:id="0" w:name="_Toc414390325"/>
-      <w:bookmarkStart w:id="1" w:name="_Toc424848867"/>
-      <w:bookmarkStart w:id="2" w:name="_Toc425144388"/>
-      <w:bookmarkStart w:id="3" w:name="_Toc429737795"/>
-      <w:bookmarkStart w:id="4" w:name="_Toc468882425"/>
+      <w:bookmarkStart w:id="1" w:name="_Toc414390325"/>
+      <w:bookmarkStart w:id="2" w:name="_Toc424848867"/>
+      <w:bookmarkStart w:id="3" w:name="_Toc425144388"/>
+      <w:bookmarkStart w:id="4" w:name="_Toc429737795"/>
+      <w:bookmarkStart w:id="5" w:name="_Toc471735844"/>
       <w:r>
         <w:lastRenderedPageBreak/>
         <w:t>Introducción</w:t>
       </w:r>
-      <w:bookmarkEnd w:id="0"/>
       <w:bookmarkEnd w:id="1"/>
       <w:bookmarkEnd w:id="2"/>
       <w:bookmarkEnd w:id="3"/>
       <w:bookmarkEnd w:id="4"/>
+      <w:bookmarkEnd w:id="5"/>
     </w:p>
     <w:p>
       <w:pPr>
@@ -1722,14 +1806,12 @@
       <w:r>
         <w:t>que estén instalados en el repositorio o almacén de claves y certificados (</w:t>
       </w:r>
-      <w:proofErr w:type="spellStart"/>
       <w:r>
         <w:rPr>
           <w:i/>
         </w:rPr>
         <w:t>KeyStore</w:t>
       </w:r>
-      <w:proofErr w:type="spellEnd"/>
       <w:r>
         <w:t xml:space="preserve">) del </w:t>
       </w:r>
@@ -1767,13 +1849,8 @@
         <w:t>(</w:t>
       </w:r>
       <w:r>
-        <w:t xml:space="preserve">como por ejemplo, el DNI Electrónico o </w:t>
-      </w:r>
-      <w:proofErr w:type="spellStart"/>
-      <w:r>
-        <w:t>DNIe</w:t>
-      </w:r>
-      <w:proofErr w:type="spellEnd"/>
+        <w:t>como por ejemplo, el DNI Electrónico o DNIe</w:t>
+      </w:r>
       <w:r>
         <w:t>).</w:t>
       </w:r>
@@ -1916,55 +1993,17 @@
         <w:rPr>
           <w:i/>
         </w:rPr>
-        <w:t xml:space="preserve">GNU General </w:t>
-      </w:r>
-      <w:proofErr w:type="spellStart"/>
+        <w:t>GNU General Public License</w:t>
+      </w:r>
+      <w:r>
+        <w:t xml:space="preserve"> versión 2 (GPLv2) o superior o bajo licencia </w:t>
+      </w:r>
       <w:r>
         <w:rPr>
           <w:i/>
         </w:rPr>
-        <w:t>Public</w:t>
-      </w:r>
-      <w:proofErr w:type="spellEnd"/>
-      <w:r>
-        <w:rPr>
-          <w:i/>
-        </w:rPr>
-        <w:t xml:space="preserve"> </w:t>
-      </w:r>
-      <w:proofErr w:type="spellStart"/>
-      <w:r>
-        <w:rPr>
-          <w:i/>
-        </w:rPr>
-        <w:t>License</w:t>
-      </w:r>
-      <w:proofErr w:type="spellEnd"/>
-      <w:r>
-        <w:t xml:space="preserve"> versión 2 (GPLv2) o superior o bajo licencia </w:t>
-      </w:r>
-      <w:proofErr w:type="spellStart"/>
-      <w:r>
-        <w:rPr>
-          <w:i/>
-        </w:rPr>
-        <w:t>European</w:t>
-      </w:r>
-      <w:proofErr w:type="spellEnd"/>
-      <w:r>
-        <w:rPr>
-          <w:i/>
-        </w:rPr>
-        <w:t xml:space="preserve"> Software </w:t>
-      </w:r>
-      <w:proofErr w:type="spellStart"/>
-      <w:r>
-        <w:rPr>
-          <w:i/>
-        </w:rPr>
-        <w:t>License</w:t>
-      </w:r>
-      <w:proofErr w:type="spellEnd"/>
+        <w:t>European Software License</w:t>
+      </w:r>
       <w:r>
         <w:t xml:space="preserve"> 1.1</w:t>
       </w:r>
@@ -1976,10 +2015,10 @@
       <w:pPr>
         <w:jc w:val="both"/>
       </w:pPr>
-      <w:bookmarkStart w:id="5" w:name="_Toc414390327"/>
-      <w:bookmarkStart w:id="6" w:name="_Toc424848869"/>
-      <w:bookmarkStart w:id="7" w:name="_Toc425144390"/>
-      <w:bookmarkStart w:id="8" w:name="_Toc429737797"/>
+      <w:bookmarkStart w:id="6" w:name="_Toc414390327"/>
+      <w:bookmarkStart w:id="7" w:name="_Toc424848869"/>
+      <w:bookmarkStart w:id="8" w:name="_Toc425144390"/>
+      <w:bookmarkStart w:id="9" w:name="_Toc429737797"/>
       <w:r>
         <w:t>Puede consultar la información relativa al proyecto Cliente @firma, dentro del cual se encuentra el AutoFirma y descargar el código fuente y los binarios de la aplicación en la siguiente dirección Web:</w:t>
       </w:r>
@@ -2016,16 +2055,16 @@
       <w:pPr>
         <w:pStyle w:val="Heading1"/>
       </w:pPr>
-      <w:bookmarkStart w:id="9" w:name="_Toc468882426"/>
+      <w:bookmarkStart w:id="10" w:name="_Toc471735845"/>
       <w:r>
         <w:lastRenderedPageBreak/>
         <w:t>Requisitos mínimos</w:t>
       </w:r>
-      <w:bookmarkEnd w:id="5"/>
       <w:bookmarkEnd w:id="6"/>
       <w:bookmarkEnd w:id="7"/>
       <w:bookmarkEnd w:id="8"/>
       <w:bookmarkEnd w:id="9"/>
+      <w:bookmarkEnd w:id="10"/>
     </w:p>
     <w:p>
       <w:pPr>
@@ -2094,11 +2133,9 @@
       <w:r>
         <w:t xml:space="preserve">Apple OS X </w:t>
       </w:r>
-      <w:proofErr w:type="spellStart"/>
       <w:r>
         <w:t>Mavericks</w:t>
       </w:r>
-      <w:proofErr w:type="spellEnd"/>
       <w:r>
         <w:t xml:space="preserve"> o superior.</w:t>
       </w:r>
@@ -2114,13 +2151,8 @@
       <w:r>
         <w:t xml:space="preserve">Soportado directamente en </w:t>
       </w:r>
-      <w:proofErr w:type="spellStart"/>
-      <w:r>
-        <w:t>Mavericks</w:t>
-      </w:r>
-      <w:proofErr w:type="spellEnd"/>
-      <w:r>
-        <w:t>, Yosemite y El Capitán</w:t>
+      <w:r>
+        <w:t>Mavericks, Yosemite y El Capitán</w:t>
       </w:r>
       <w:r>
         <w:t>.</w:t>
@@ -2146,16 +2178,11 @@
           <w:numId w:val="4"/>
         </w:numPr>
       </w:pPr>
-      <w:proofErr w:type="spellStart"/>
       <w:r>
         <w:t>Guadaline</w:t>
       </w:r>
       <w:r>
-        <w:t>x</w:t>
-      </w:r>
-      <w:proofErr w:type="spellEnd"/>
-      <w:r>
-        <w:t>, Ubuntu.</w:t>
+        <w:t>x, Ubuntu.</w:t>
       </w:r>
     </w:p>
     <w:p>
@@ -2215,16 +2242,16 @@
         </w:numPr>
       </w:pPr>
       <w:r>
-        <w:t>Microsoft Internet Explorer 1</w:t>
-      </w:r>
-      <w:r>
-        <w:t>1</w:t>
+        <w:t xml:space="preserve">Microsoft Internet Explorer </w:t>
+      </w:r>
+      <w:r>
+        <w:t>8</w:t>
       </w:r>
       <w:r>
         <w:t xml:space="preserve"> o superior</w:t>
       </w:r>
       <w:r>
-        <w:t xml:space="preserve"> (no se admiten los modos de compatibilidad con versiones anteriores, ni ninguna otra versión anterior).</w:t>
+        <w:t>.</w:t>
       </w:r>
     </w:p>
     <w:p>
@@ -2236,15 +2263,7 @@
         </w:numPr>
       </w:pPr>
       <w:r>
-        <w:t xml:space="preserve">Microsoft </w:t>
-      </w:r>
-      <w:proofErr w:type="spellStart"/>
-      <w:r>
-        <w:t>Edge</w:t>
-      </w:r>
-      <w:proofErr w:type="spellEnd"/>
-      <w:r>
-        <w:t xml:space="preserve"> v20.</w:t>
+        <w:t>Microsoft Edge v20.</w:t>
       </w:r>
     </w:p>
     <w:p>
@@ -2300,21 +2319,33 @@
         <w:jc w:val="both"/>
       </w:pPr>
       <w:r>
-        <w:t xml:space="preserve">En entornos OS X y Windows no es necesario que el usuario tenga instalado un entorno de ejecución de Java. En Linux se necesita un entorno de ejecución de Java </w:t>
+        <w:rPr>
+          <w:b/>
+        </w:rPr>
+        <w:t>ADVERTENCIA:</w:t>
+      </w:r>
+      <w:r>
+        <w:t xml:space="preserve"> El funcionamiento de AutoFirma al invocarlo desde Microsoft Edge o versiones de Internet Explorer anteriores a la 11 (o Internet Explorer 11 en modo de compatibilidad con una versión anterior), está supeditado a que el administrador de la aplicación web haya cumplido ciertos requisitos durante el despliegue. Para asegurar el correcto funcionamiento de las operaciones de firma online, utilice otro de los navegadores soportados.</w:t>
+      </w:r>
+    </w:p>
+    <w:p>
+      <w:pPr>
+        <w:jc w:val="both"/>
+      </w:pPr>
+      <w:r>
+        <w:t xml:space="preserve">En entornos OS X y Windows no es necesario </w:t>
+      </w:r>
+      <w:r>
+        <w:t>tener</w:t>
+      </w:r>
+      <w:r>
+        <w:t xml:space="preserve"> instalado un entorno de ejecución de Java. En Linux se necesita un entorno de ejecución de Java </w:t>
       </w:r>
       <w:r>
         <w:t xml:space="preserve">8 </w:t>
       </w:r>
       <w:r>
-        <w:t xml:space="preserve">de Oracle u </w:t>
-      </w:r>
-      <w:proofErr w:type="spellStart"/>
-      <w:r>
-        <w:t>OpenJDK</w:t>
-      </w:r>
-      <w:proofErr w:type="spellEnd"/>
-      <w:r>
-        <w:t xml:space="preserve"> </w:t>
+        <w:t xml:space="preserve">de Oracle u OpenJDK </w:t>
       </w:r>
       <w:r>
         <w:t xml:space="preserve">8 </w:t>
@@ -2351,18 +2382,18 @@
       <w:pPr>
         <w:pStyle w:val="Heading1"/>
       </w:pPr>
-      <w:bookmarkStart w:id="10" w:name="_Toc434222911"/>
-      <w:bookmarkStart w:id="11" w:name="_Toc468882427"/>
+      <w:bookmarkStart w:id="11" w:name="_Toc434222911"/>
       <w:bookmarkStart w:id="12" w:name="_Toc414390351"/>
       <w:bookmarkStart w:id="13" w:name="_Toc424848897"/>
       <w:bookmarkStart w:id="14" w:name="_Toc425144418"/>
       <w:bookmarkStart w:id="15" w:name="_Toc429737825"/>
+      <w:bookmarkStart w:id="16" w:name="_Toc471735846"/>
       <w:r>
         <w:lastRenderedPageBreak/>
         <w:t>Enlaces de descarga</w:t>
       </w:r>
-      <w:bookmarkEnd w:id="10"/>
       <w:bookmarkEnd w:id="11"/>
+      <w:bookmarkEnd w:id="16"/>
     </w:p>
     <w:p>
       <w:pPr>
@@ -2401,27 +2432,19 @@
       <w:pPr>
         <w:pStyle w:val="Heading1"/>
       </w:pPr>
-      <w:bookmarkStart w:id="16" w:name="_Toc468882428"/>
+      <w:bookmarkStart w:id="17" w:name="_Toc471735847"/>
       <w:r>
         <w:lastRenderedPageBreak/>
         <w:t>Instalación</w:t>
       </w:r>
-      <w:bookmarkEnd w:id="16"/>
+      <w:bookmarkEnd w:id="17"/>
     </w:p>
     <w:p>
       <w:pPr>
         <w:jc w:val="both"/>
       </w:pPr>
       <w:r>
-        <w:t xml:space="preserve">La instalación de AutoFirma en el sistema del usuario se asemeja a la instalación de cualquier otra aplicación. Sin embargo, el proceso de instalación incluye un paso de vital importancia para la compatibilidad del aplicativo con los despliegues </w:t>
-      </w:r>
-      <w:proofErr w:type="spellStart"/>
-      <w:r>
-        <w:t>MiniApplet</w:t>
-      </w:r>
-      <w:proofErr w:type="spellEnd"/>
-      <w:r>
-        <w:t xml:space="preserve"> para su uso en trámites web.</w:t>
+        <w:t>La instalación de AutoFirma en el sistema del usuario se asemeja a la instalación de cualquier otra aplicación. Sin embargo, el proceso de instalación incluye un paso de vital importancia para la compatibilidad del aplicativo con los despliegues MiniApplet para su uso en trámites web.</w:t>
       </w:r>
     </w:p>
     <w:p>
@@ -2469,37 +2492,10 @@
         <w:rPr>
           <w:i/>
         </w:rPr>
-        <w:t>/</w:t>
-      </w:r>
-      <w:proofErr w:type="spellStart"/>
-      <w:r>
-        <w:rPr>
-          <w:i/>
-        </w:rPr>
-        <w:t>var</w:t>
-      </w:r>
-      <w:proofErr w:type="spellEnd"/>
-      <w:r>
-        <w:rPr>
-          <w:i/>
-        </w:rPr>
-        <w:t>/</w:t>
-      </w:r>
-      <w:proofErr w:type="spellStart"/>
-      <w:r>
-        <w:rPr>
-          <w:i/>
-        </w:rPr>
-        <w:t>tmp</w:t>
-      </w:r>
-      <w:proofErr w:type="spellEnd"/>
-      <w:proofErr w:type="gramStart"/>
-      <w:r>
-        <w:t>“ para</w:t>
-      </w:r>
-      <w:proofErr w:type="gramEnd"/>
-      <w:r>
-        <w:t xml:space="preserve"> facilitar su acceso. </w:t>
+        <w:t>/var/tmp</w:t>
+      </w:r>
+      <w:r>
+        <w:t xml:space="preserve">“ para facilitar su acceso. </w:t>
       </w:r>
     </w:p>
     <w:p>
@@ -2512,13 +2508,13 @@
         <w:spacing w:after="240"/>
         <w:ind w:left="578" w:hanging="578"/>
       </w:pPr>
-      <w:bookmarkStart w:id="17" w:name="_Toc451933127"/>
-      <w:bookmarkStart w:id="18" w:name="_Toc468882429"/>
+      <w:bookmarkStart w:id="18" w:name="_Toc451933127"/>
+      <w:bookmarkStart w:id="19" w:name="_Toc471735848"/>
       <w:r>
         <w:t>Microsoft Windows</w:t>
       </w:r>
-      <w:bookmarkEnd w:id="17"/>
       <w:bookmarkEnd w:id="18"/>
+      <w:bookmarkEnd w:id="19"/>
     </w:p>
     <w:p>
       <w:pPr>
@@ -2993,11 +2989,11 @@
       <w:pPr>
         <w:pStyle w:val="Heading3"/>
       </w:pPr>
-      <w:bookmarkStart w:id="19" w:name="_Toc468882430"/>
+      <w:bookmarkStart w:id="20" w:name="_Toc471735849"/>
       <w:r>
         <w:t>Desinstalación</w:t>
       </w:r>
-      <w:bookmarkEnd w:id="19"/>
+      <w:bookmarkEnd w:id="20"/>
     </w:p>
     <w:p>
       <w:pPr>
@@ -3007,15 +3003,7 @@
         <w:t>La desinstalación de</w:t>
       </w:r>
       <w:r>
-        <w:t xml:space="preserve"> </w:t>
-      </w:r>
-      <w:proofErr w:type="spellStart"/>
-      <w:r>
-        <w:t>Autofirma</w:t>
-      </w:r>
-      <w:proofErr w:type="spellEnd"/>
-      <w:r>
-        <w:t xml:space="preserve"> puede realizarse desde </w:t>
+        <w:t xml:space="preserve"> Autofirma puede realizarse desde </w:t>
       </w:r>
       <w:r>
         <w:t>la ventana “Programas y características” del de “Panel de control” de Windows.</w:t>
@@ -3079,15 +3067,7 @@
         <w:jc w:val="both"/>
       </w:pPr>
       <w:r>
-        <w:t xml:space="preserve">Una vez lanzado, el </w:t>
-      </w:r>
-      <w:proofErr w:type="spellStart"/>
-      <w:r>
-        <w:t>desinstalador</w:t>
-      </w:r>
-      <w:proofErr w:type="spellEnd"/>
-      <w:r>
-        <w:t xml:space="preserve"> presenta un sencillo asistente:</w:t>
+        <w:t>Una vez lanzado, el desinstalador presenta un sencillo asistente:</w:t>
       </w:r>
     </w:p>
     <w:p>
@@ -3142,15 +3122,7 @@
         <w:jc w:val="both"/>
       </w:pPr>
       <w:r>
-        <w:t xml:space="preserve">Al pulsar el botón “Siguiente &gt;” se mostrará la opción de </w:t>
-      </w:r>
-      <w:proofErr w:type="spellStart"/>
-      <w:r>
-        <w:t>desintalación</w:t>
-      </w:r>
-      <w:proofErr w:type="spellEnd"/>
-      <w:r>
-        <w:t>.</w:t>
+        <w:t>Al pulsar el botón “Siguiente &gt;” se mostrará la opción de desintalación.</w:t>
       </w:r>
     </w:p>
     <w:p>
@@ -3205,23 +3177,7 @@
         <w:jc w:val="both"/>
       </w:pPr>
       <w:r>
-        <w:t>Al pulsar el botón de “</w:t>
-      </w:r>
-      <w:proofErr w:type="spellStart"/>
-      <w:r>
-        <w:t>Desintalar</w:t>
-      </w:r>
-      <w:proofErr w:type="spellEnd"/>
-      <w:r>
-        <w:t xml:space="preserve">” se iniciará el proceso de </w:t>
-      </w:r>
-      <w:proofErr w:type="spellStart"/>
-      <w:r>
-        <w:t>desintalación</w:t>
-      </w:r>
-      <w:proofErr w:type="spellEnd"/>
-      <w:r>
-        <w:t>.</w:t>
+        <w:t>Al pulsar el botón de “Desintalar” se iniciará el proceso de desintalación.</w:t>
       </w:r>
     </w:p>
     <w:p>
@@ -3349,9 +3305,9 @@
       <w:pPr>
         <w:pStyle w:val="Heading3"/>
       </w:pPr>
-      <w:bookmarkStart w:id="20" w:name="_Ref468881116"/>
-      <w:bookmarkStart w:id="21" w:name="_Toc468882431"/>
+      <w:bookmarkStart w:id="21" w:name="_Ref468881116"/>
       <w:bookmarkStart w:id="22" w:name="_Ref313876725"/>
+      <w:bookmarkStart w:id="23" w:name="_Toc471735850"/>
       <w:bookmarkEnd w:id="12"/>
       <w:bookmarkEnd w:id="13"/>
       <w:bookmarkEnd w:id="14"/>
@@ -3359,8 +3315,8 @@
       <w:r>
         <w:t>Permisos adicionales</w:t>
       </w:r>
-      <w:bookmarkEnd w:id="20"/>
       <w:bookmarkEnd w:id="21"/>
+      <w:bookmarkEnd w:id="23"/>
     </w:p>
     <w:p>
       <w:pPr>
@@ -3380,36 +3336,20 @@
         <w:spacing w:after="240"/>
         <w:ind w:left="578" w:hanging="578"/>
       </w:pPr>
-      <w:bookmarkStart w:id="23" w:name="_Toc451933129"/>
-      <w:bookmarkStart w:id="24" w:name="_Toc468882432"/>
+      <w:bookmarkStart w:id="24" w:name="_Toc451933129"/>
+      <w:bookmarkStart w:id="25" w:name="_Toc471735851"/>
       <w:r>
         <w:t>Linux</w:t>
       </w:r>
-      <w:bookmarkEnd w:id="23"/>
       <w:bookmarkEnd w:id="24"/>
+      <w:bookmarkEnd w:id="25"/>
     </w:p>
     <w:p>
       <w:pPr>
         <w:jc w:val="both"/>
       </w:pPr>
       <w:r>
-        <w:t>La instalación de AutoFirma en Linux debe ser realizada por un usuario con permisos de administrador. El archivo e instalación de la aplicación se distribuye con el nombre “</w:t>
-      </w:r>
-      <w:proofErr w:type="spellStart"/>
-      <w:r>
-        <w:t>AutoFirma_X.Y.Z.deb</w:t>
-      </w:r>
-      <w:proofErr w:type="spellEnd"/>
-      <w:r>
-        <w:t xml:space="preserve">”, donde X, Y </w:t>
-      </w:r>
-      <w:proofErr w:type="spellStart"/>
-      <w:r>
-        <w:t>y</w:t>
-      </w:r>
-      <w:proofErr w:type="spellEnd"/>
-      <w:r>
-        <w:t xml:space="preserve"> Z (opcional) son los números de versión. Por ejemplo “AutoFirma_1.</w:t>
+        <w:t>La instalación de AutoFirma en Linux debe ser realizada por un usuario con permisos de administrador. El archivo e instalación de la aplicación se distribuye con el nombre “AutoFirma_X.Y.Z.deb”, donde X, Y y Z (opcional) son los números de versión. Por ejemplo “AutoFirma_1.</w:t>
       </w:r>
       <w:r>
         <w:t>5</w:t>
@@ -3448,63 +3388,7 @@
         <w:rPr>
           <w:lang w:val="fr-FR"/>
         </w:rPr>
-        <w:t xml:space="preserve">JRE (Java </w:t>
-      </w:r>
-      <w:proofErr w:type="spellStart"/>
-      <w:r>
-        <w:rPr>
-          <w:lang w:val="fr-FR"/>
-        </w:rPr>
-        <w:t>Runtine</w:t>
-      </w:r>
-      <w:proofErr w:type="spellEnd"/>
-      <w:r>
-        <w:rPr>
-          <w:lang w:val="fr-FR"/>
-        </w:rPr>
-        <w:t xml:space="preserve"> </w:t>
-      </w:r>
-      <w:proofErr w:type="spellStart"/>
-      <w:r>
-        <w:rPr>
-          <w:lang w:val="fr-FR"/>
-        </w:rPr>
-        <w:t>Environment</w:t>
-      </w:r>
-      <w:proofErr w:type="spellEnd"/>
-      <w:r>
-        <w:rPr>
-          <w:lang w:val="fr-FR"/>
-        </w:rPr>
-        <w:t xml:space="preserve">) </w:t>
-      </w:r>
-      <w:proofErr w:type="gramStart"/>
-      <w:r>
-        <w:rPr>
-          <w:lang w:val="fr-FR"/>
-        </w:rPr>
-        <w:t>de Oracle</w:t>
-      </w:r>
-      <w:proofErr w:type="gramEnd"/>
-      <w:r>
-        <w:rPr>
-          <w:lang w:val="fr-FR"/>
-        </w:rPr>
-        <w:t xml:space="preserve"> u </w:t>
-      </w:r>
-      <w:proofErr w:type="spellStart"/>
-      <w:r>
-        <w:rPr>
-          <w:lang w:val="fr-FR"/>
-        </w:rPr>
-        <w:t>OpenJDK</w:t>
-      </w:r>
-      <w:proofErr w:type="spellEnd"/>
-      <w:r>
-        <w:rPr>
-          <w:lang w:val="fr-FR"/>
-        </w:rPr>
-        <w:t>.</w:t>
+        <w:t>JRE (Java Runtine Environment) de Oracle u OpenJDK.</w:t>
       </w:r>
     </w:p>
     <w:p>
@@ -3528,15 +3412,7 @@
         </w:rPr>
       </w:pPr>
       <w:r>
-        <w:t xml:space="preserve">AutoFirma es compatible con Ubuntu y </w:t>
-      </w:r>
-      <w:proofErr w:type="spellStart"/>
-      <w:r>
-        <w:t>Guadalinex</w:t>
-      </w:r>
-      <w:proofErr w:type="spellEnd"/>
-      <w:r>
-        <w:t xml:space="preserve"> 32 y 64 bits. Una vez instalada, puede usarse con los navegadores web </w:t>
+        <w:t xml:space="preserve">AutoFirma es compatible con Ubuntu y Guadalinex 32 y 64 bits. Una vez instalada, puede usarse con los navegadores web </w:t>
       </w:r>
       <w:r>
         <w:rPr>
@@ -3575,43 +3451,7 @@
           <w:sz w:val="18"/>
           <w:szCs w:val="18"/>
         </w:rPr>
-        <w:t>/</w:t>
-      </w:r>
-      <w:proofErr w:type="spellStart"/>
-      <w:r>
-        <w:rPr>
-          <w:color w:val="auto"/>
-          <w:sz w:val="18"/>
-          <w:szCs w:val="18"/>
-        </w:rPr>
-        <w:t>usr</w:t>
-      </w:r>
-      <w:proofErr w:type="spellEnd"/>
-      <w:r>
-        <w:rPr>
-          <w:color w:val="auto"/>
-          <w:sz w:val="18"/>
-          <w:szCs w:val="18"/>
-        </w:rPr>
-        <w:t>/</w:t>
-      </w:r>
-      <w:proofErr w:type="spellStart"/>
-      <w:r>
-        <w:rPr>
-          <w:color w:val="auto"/>
-          <w:sz w:val="18"/>
-          <w:szCs w:val="18"/>
-        </w:rPr>
-        <w:t>lib</w:t>
-      </w:r>
-      <w:proofErr w:type="spellEnd"/>
-      <w:r>
-        <w:rPr>
-          <w:color w:val="auto"/>
-          <w:sz w:val="18"/>
-          <w:szCs w:val="18"/>
-        </w:rPr>
-        <w:t>/AutoFirma</w:t>
+        <w:t>/usr/lib/AutoFirma</w:t>
       </w:r>
     </w:p>
     <w:p>
@@ -3628,13 +3468,13 @@
         </w:numPr>
         <w:spacing w:after="120"/>
       </w:pPr>
-      <w:bookmarkStart w:id="25" w:name="_Toc451933130"/>
-      <w:bookmarkStart w:id="26" w:name="_Toc468882433"/>
+      <w:bookmarkStart w:id="26" w:name="_Toc451933130"/>
+      <w:bookmarkStart w:id="27" w:name="_Toc471735852"/>
       <w:r>
         <w:t>Instalación por línea de comandos</w:t>
       </w:r>
-      <w:bookmarkEnd w:id="25"/>
       <w:bookmarkEnd w:id="26"/>
+      <w:bookmarkEnd w:id="27"/>
     </w:p>
     <w:p>
       <w:r>
@@ -3677,7 +3517,6 @@
           <w:lang w:val="es-ES_tradnl"/>
         </w:rPr>
       </w:pPr>
-      <w:proofErr w:type="gramStart"/>
       <w:r>
         <w:rPr>
           <w:rFonts w:ascii="Courier New" w:eastAsia="Times New Roman" w:hAnsi="Courier New" w:cs="Courier New"/>
@@ -3686,40 +3525,7 @@
           <w:szCs w:val="20"/>
           <w:lang w:val="es-ES_tradnl"/>
         </w:rPr>
-        <w:t>sudo</w:t>
-      </w:r>
-      <w:proofErr w:type="gramEnd"/>
-      <w:r>
-        <w:rPr>
-          <w:rFonts w:ascii="Courier New" w:eastAsia="Times New Roman" w:hAnsi="Courier New" w:cs="Courier New"/>
-          <w:color w:val="000000"/>
-          <w:sz w:val="20"/>
-          <w:szCs w:val="20"/>
-          <w:lang w:val="es-ES_tradnl"/>
-        </w:rPr>
-        <w:t xml:space="preserve"> </w:t>
-      </w:r>
-      <w:proofErr w:type="spellStart"/>
-      <w:r>
-        <w:rPr>
-          <w:rFonts w:ascii="Courier New" w:eastAsia="Times New Roman" w:hAnsi="Courier New" w:cs="Courier New"/>
-          <w:color w:val="000000"/>
-          <w:sz w:val="20"/>
-          <w:szCs w:val="20"/>
-          <w:lang w:val="es-ES_tradnl"/>
-        </w:rPr>
-        <w:t>dpkg</w:t>
-      </w:r>
-      <w:proofErr w:type="spellEnd"/>
-      <w:r>
-        <w:rPr>
-          <w:rFonts w:ascii="Courier New" w:eastAsia="Times New Roman" w:hAnsi="Courier New" w:cs="Courier New"/>
-          <w:color w:val="000000"/>
-          <w:sz w:val="20"/>
-          <w:szCs w:val="20"/>
-          <w:lang w:val="es-ES_tradnl"/>
-        </w:rPr>
-        <w:t xml:space="preserve"> –i RUTA_INSTALABLE_AUTOFIRMA</w:t>
+        <w:t>sudo dpkg –i RUTA_INSTALABLE_AUTOFIRMA</w:t>
       </w:r>
     </w:p>
     <w:p>
@@ -3791,7 +3597,6 @@
           <w:szCs w:val="21"/>
         </w:rPr>
       </w:pPr>
-      <w:proofErr w:type="gramStart"/>
       <w:r>
         <w:rPr>
           <w:rFonts w:ascii="Courier New" w:eastAsia="Times New Roman" w:hAnsi="Courier New" w:cs="Courier New"/>
@@ -3799,49 +3604,8 @@
           <w:sz w:val="20"/>
           <w:szCs w:val="20"/>
         </w:rPr>
-        <w:t>sudo</w:t>
-      </w:r>
-      <w:proofErr w:type="gramEnd"/>
-      <w:r>
-        <w:rPr>
-          <w:rFonts w:ascii="Courier New" w:eastAsia="Times New Roman" w:hAnsi="Courier New" w:cs="Courier New"/>
-          <w:color w:val="000000"/>
-          <w:sz w:val="20"/>
-          <w:szCs w:val="20"/>
-        </w:rPr>
-        <w:t xml:space="preserve"> </w:t>
-      </w:r>
-      <w:proofErr w:type="spellStart"/>
-      <w:r>
-        <w:rPr>
-          <w:rFonts w:ascii="Courier New" w:eastAsia="Times New Roman" w:hAnsi="Courier New" w:cs="Courier New"/>
-          <w:color w:val="000000"/>
-          <w:sz w:val="20"/>
-          <w:szCs w:val="20"/>
-        </w:rPr>
-        <w:t>apt-get</w:t>
-      </w:r>
-      <w:proofErr w:type="spellEnd"/>
-      <w:r>
-        <w:rPr>
-          <w:rFonts w:ascii="Courier New" w:eastAsia="Times New Roman" w:hAnsi="Courier New" w:cs="Courier New"/>
-          <w:color w:val="000000"/>
-          <w:sz w:val="20"/>
-          <w:szCs w:val="20"/>
-        </w:rPr>
-        <w:t xml:space="preserve"> –f </w:t>
-      </w:r>
-      <w:proofErr w:type="spellStart"/>
-      <w:r>
-        <w:rPr>
-          <w:rFonts w:ascii="Courier New" w:eastAsia="Times New Roman" w:hAnsi="Courier New" w:cs="Courier New"/>
-          <w:color w:val="000000"/>
-          <w:sz w:val="20"/>
-          <w:szCs w:val="20"/>
-        </w:rPr>
-        <w:t>install</w:t>
-      </w:r>
-      <w:proofErr w:type="spellEnd"/>
+        <w:t>sudo apt-get –f install</w:t>
+      </w:r>
     </w:p>
     <w:p>
       <w:pPr>
@@ -3887,7 +3651,6 @@
           <w:lang w:val="es-ES_tradnl"/>
         </w:rPr>
       </w:pPr>
-      <w:proofErr w:type="gramStart"/>
       <w:r>
         <w:rPr>
           <w:rFonts w:ascii="Courier New" w:eastAsia="Times New Roman" w:hAnsi="Courier New" w:cs="Courier New"/>
@@ -3896,40 +3659,7 @@
           <w:szCs w:val="20"/>
           <w:lang w:val="es-ES_tradnl"/>
         </w:rPr>
-        <w:t>sudo</w:t>
-      </w:r>
-      <w:proofErr w:type="gramEnd"/>
-      <w:r>
-        <w:rPr>
-          <w:rFonts w:ascii="Courier New" w:eastAsia="Times New Roman" w:hAnsi="Courier New" w:cs="Courier New"/>
-          <w:color w:val="000000"/>
-          <w:sz w:val="20"/>
-          <w:szCs w:val="20"/>
-          <w:lang w:val="es-ES_tradnl"/>
-        </w:rPr>
-        <w:t xml:space="preserve"> </w:t>
-      </w:r>
-      <w:proofErr w:type="spellStart"/>
-      <w:r>
-        <w:rPr>
-          <w:rFonts w:ascii="Courier New" w:eastAsia="Times New Roman" w:hAnsi="Courier New" w:cs="Courier New"/>
-          <w:color w:val="000000"/>
-          <w:sz w:val="20"/>
-          <w:szCs w:val="20"/>
-          <w:lang w:val="es-ES_tradnl"/>
-        </w:rPr>
-        <w:t>dpkg</w:t>
-      </w:r>
-      <w:proofErr w:type="spellEnd"/>
-      <w:r>
-        <w:rPr>
-          <w:rFonts w:ascii="Courier New" w:eastAsia="Times New Roman" w:hAnsi="Courier New" w:cs="Courier New"/>
-          <w:color w:val="000000"/>
-          <w:sz w:val="20"/>
-          <w:szCs w:val="20"/>
-          <w:lang w:val="es-ES_tradnl"/>
-        </w:rPr>
-        <w:t xml:space="preserve"> –i RUTA_INSTALABLE_AUTOFIRMA</w:t>
+        <w:t>sudo dpkg –i RUTA_INSTALABLE_AUTOFIRMA</w:t>
       </w:r>
     </w:p>
     <w:p>
@@ -3949,33 +3679,20 @@
         </w:numPr>
         <w:spacing w:after="120"/>
       </w:pPr>
-      <w:bookmarkStart w:id="27" w:name="_Toc451933131"/>
-      <w:bookmarkStart w:id="28" w:name="_Toc468882434"/>
-      <w:r>
-        <w:t>Instalación mediante el asistente de paquetes de Ubuntu/</w:t>
-      </w:r>
-      <w:proofErr w:type="spellStart"/>
-      <w:r>
-        <w:t>Guadalinex</w:t>
-      </w:r>
-      <w:bookmarkEnd w:id="27"/>
+      <w:bookmarkStart w:id="28" w:name="_Toc451933131"/>
+      <w:bookmarkStart w:id="29" w:name="_Toc471735853"/>
+      <w:r>
+        <w:t>Instalación mediante el asistente de paquetes de Ubuntu/Guadalinex</w:t>
+      </w:r>
       <w:bookmarkEnd w:id="28"/>
-      <w:proofErr w:type="spellEnd"/>
+      <w:bookmarkEnd w:id="29"/>
     </w:p>
     <w:p>
       <w:pPr>
         <w:jc w:val="both"/>
       </w:pPr>
       <w:r>
-        <w:t>Para la instalación mediante el asistente de paquetes, se debe hacer doble clic en el fichero de la distribución (.</w:t>
-      </w:r>
-      <w:proofErr w:type="spellStart"/>
-      <w:r>
-        <w:t>deb</w:t>
-      </w:r>
-      <w:proofErr w:type="spellEnd"/>
-      <w:r>
-        <w:t>). Se abrirá una ventana similar a la siguiente.</w:t>
+        <w:t>Para la instalación mediante el asistente de paquetes, se debe hacer doble clic en el fichero de la distribución (.deb). Se abrirá una ventana similar a la siguiente.</w:t>
       </w:r>
     </w:p>
     <w:p>
@@ -4182,13 +3899,13 @@
           <w:numId w:val="5"/>
         </w:numPr>
       </w:pPr>
-      <w:bookmarkStart w:id="29" w:name="_Toc451933132"/>
-      <w:bookmarkStart w:id="30" w:name="_Toc468882435"/>
+      <w:bookmarkStart w:id="30" w:name="_Toc451933132"/>
+      <w:bookmarkStart w:id="31" w:name="_Toc471735854"/>
       <w:r>
         <w:t>Desinstalación</w:t>
       </w:r>
-      <w:bookmarkEnd w:id="29"/>
       <w:bookmarkEnd w:id="30"/>
+      <w:bookmarkEnd w:id="31"/>
     </w:p>
     <w:p>
       <w:r>
@@ -4231,8 +3948,6 @@
           <w:lang w:val="en-US"/>
         </w:rPr>
       </w:pPr>
-      <w:proofErr w:type="spellStart"/>
-      <w:proofErr w:type="gramStart"/>
       <w:r>
         <w:rPr>
           <w:rFonts w:ascii="Courier New" w:eastAsia="Times New Roman" w:hAnsi="Courier New" w:cs="Courier New"/>
@@ -4241,32 +3956,8 @@
           <w:szCs w:val="20"/>
           <w:lang w:val="en-US"/>
         </w:rPr>
-        <w:t>sudo</w:t>
-      </w:r>
-      <w:proofErr w:type="spellEnd"/>
-      <w:proofErr w:type="gramEnd"/>
-      <w:r>
-        <w:rPr>
-          <w:rFonts w:ascii="Courier New" w:eastAsia="Times New Roman" w:hAnsi="Courier New" w:cs="Courier New"/>
-          <w:color w:val="000000"/>
-          <w:sz w:val="20"/>
-          <w:szCs w:val="20"/>
-          <w:lang w:val="en-US"/>
-        </w:rPr>
-        <w:t xml:space="preserve"> apt-get remove –-purge </w:t>
-      </w:r>
-      <w:proofErr w:type="spellStart"/>
-      <w:r>
-        <w:rPr>
-          <w:rFonts w:ascii="Courier New" w:eastAsia="Times New Roman" w:hAnsi="Courier New" w:cs="Courier New"/>
-          <w:color w:val="000000"/>
-          <w:sz w:val="20"/>
-          <w:szCs w:val="20"/>
-          <w:lang w:val="en-US"/>
-        </w:rPr>
-        <w:t>autofirma</w:t>
-      </w:r>
-      <w:proofErr w:type="spellEnd"/>
+        <w:t>sudo apt-get remove –-purge autofirma</w:t>
+      </w:r>
     </w:p>
     <w:p>
       <w:pPr>
@@ -4282,13 +3973,13 @@
         <w:spacing w:after="240"/>
         <w:ind w:left="578" w:hanging="578"/>
       </w:pPr>
-      <w:bookmarkStart w:id="31" w:name="_Toc451933133"/>
-      <w:bookmarkStart w:id="32" w:name="_Toc468882436"/>
+      <w:bookmarkStart w:id="32" w:name="_Toc451933133"/>
+      <w:bookmarkStart w:id="33" w:name="_Toc471735855"/>
       <w:r>
         <w:t>Apple OS X</w:t>
       </w:r>
-      <w:bookmarkEnd w:id="31"/>
       <w:bookmarkEnd w:id="32"/>
+      <w:bookmarkEnd w:id="33"/>
     </w:p>
     <w:p>
       <w:pPr>
@@ -4297,7 +3988,6 @@
       <w:r>
         <w:t>La instalación de AutoFirma en OS X debe realizarla un usuario con permisos de administrador. El archivo de instalación se distribuye con el nombre “</w:t>
       </w:r>
-      <w:proofErr w:type="spellStart"/>
       <w:r>
         <w:t>AutoFirma</w:t>
       </w:r>
@@ -4320,19 +4010,7 @@
         <w:t>.</w:t>
       </w:r>
       <w:r>
-        <w:t>pkg</w:t>
-      </w:r>
-      <w:proofErr w:type="spellEnd"/>
-      <w:r>
-        <w:t xml:space="preserve">”, donde X, Y </w:t>
-      </w:r>
-      <w:proofErr w:type="spellStart"/>
-      <w:r>
-        <w:t>y</w:t>
-      </w:r>
-      <w:proofErr w:type="spellEnd"/>
-      <w:r>
-        <w:t xml:space="preserve"> Z (opcional) son los números de la versión. Por ejemplo, “</w:t>
+        <w:t>pkg”, donde X, Y y Z (opcional) son los números de la versión. Por ejemplo, “</w:t>
       </w:r>
       <w:r>
         <w:t>AutoFirma</w:t>
@@ -4364,15 +4042,7 @@
         <w:jc w:val="both"/>
       </w:pPr>
       <w:r>
-        <w:t xml:space="preserve">AutoFirma es compatible con las versiones de OS X </w:t>
-      </w:r>
-      <w:proofErr w:type="spellStart"/>
-      <w:r>
-        <w:t>Mavericks</w:t>
-      </w:r>
-      <w:proofErr w:type="spellEnd"/>
-      <w:r>
-        <w:t>, Yosemite y El Capitán. Los navegadores compatibles son Apple Safari, Google Chrome y Mozilla Firefox.</w:t>
+        <w:t>AutoFirma es compatible con las versiones de OS X Mavericks, Yosemite y El Capitán. Los navegadores compatibles son Apple Safari, Google Chrome y Mozilla Firefox.</w:t>
       </w:r>
     </w:p>
     <w:p>
@@ -4384,25 +4054,17 @@
       <w:pPr>
         <w:pStyle w:val="Heading3"/>
       </w:pPr>
-      <w:bookmarkStart w:id="33" w:name="_Toc451933134"/>
-      <w:bookmarkStart w:id="34" w:name="_Toc468882437"/>
+      <w:bookmarkStart w:id="34" w:name="_Toc451933134"/>
+      <w:bookmarkStart w:id="35" w:name="_Toc471735856"/>
       <w:r>
         <w:t>Desinstalación</w:t>
       </w:r>
-      <w:bookmarkEnd w:id="33"/>
       <w:bookmarkEnd w:id="34"/>
-    </w:p>
-    <w:p>
-      <w:r>
-        <w:t>Para desinstalar la aplicación basta con eliminar la carpeta que se generó en el directorio /</w:t>
-      </w:r>
-      <w:proofErr w:type="spellStart"/>
-      <w:r>
-        <w:t>Applications</w:t>
-      </w:r>
-      <w:proofErr w:type="spellEnd"/>
-      <w:r>
-        <w:t>.</w:t>
+      <w:bookmarkEnd w:id="35"/>
+    </w:p>
+    <w:p>
+      <w:r>
+        <w:t>Para desinstalar la aplicación basta con eliminar la carpeta que se generó en el directorio /Applications.</w:t>
       </w:r>
     </w:p>
     <w:p/>
@@ -4410,23 +4072,16 @@
       <w:pPr>
         <w:pStyle w:val="Heading1"/>
       </w:pPr>
-      <w:bookmarkStart w:id="35" w:name="_Toc468882438"/>
+      <w:bookmarkStart w:id="36" w:name="_Toc471735857"/>
       <w:r>
         <w:lastRenderedPageBreak/>
         <w:t>Uso por línea de comandos</w:t>
       </w:r>
-    </w:p>
-    <w:p>
-      <w:r>
-        <w:t>El proceso de instalación de AutoFirma copia en el directorio de instalación el ejecutable “</w:t>
-      </w:r>
-      <w:proofErr w:type="spellStart"/>
-      <w:r>
-        <w:t>AutoFirmaCommandLine</w:t>
-      </w:r>
-      <w:proofErr w:type="spellEnd"/>
-      <w:r>
-        <w:t>”. Este ejecutable puede ser un JAR o una aplicación nativa según el sistema operativo y permite ejecutar distintas operaciones de firma desde línea de comandos.</w:t>
+      <w:bookmarkEnd w:id="36"/>
+    </w:p>
+    <w:p>
+      <w:r>
+        <w:t>El proceso de instalación de AutoFirma copia en el directorio de instalación el ejecutable “AutoFirmaCommandLine”. Este ejecutable puede ser un JAR o una aplicación nativa según el sistema operativo y permite ejecutar distintas operaciones de firma desde línea de comandos.</w:t>
       </w:r>
     </w:p>
     <w:p>
@@ -4440,16 +4095,8 @@
         <w:rPr>
           <w:rFonts w:ascii="Courier New" w:hAnsi="Courier New" w:cs="Courier New"/>
         </w:rPr>
-        <w:t>-</w:t>
-      </w:r>
-      <w:proofErr w:type="spellStart"/>
-      <w:r>
-        <w:rPr>
-          <w:rFonts w:ascii="Courier New" w:hAnsi="Courier New" w:cs="Courier New"/>
-        </w:rPr>
-        <w:t>help</w:t>
-      </w:r>
-      <w:proofErr w:type="spellEnd"/>
+        <w:t>-help</w:t>
+      </w:r>
       <w:r>
         <w:t>”</w:t>
       </w:r>
@@ -4470,7 +4117,6 @@
           <w:sz w:val="20"/>
         </w:rPr>
       </w:pPr>
-      <w:proofErr w:type="spellStart"/>
       <w:r>
         <w:rPr>
           <w:rFonts w:ascii="Courier New" w:hAnsi="Courier New" w:cs="Courier New"/>
@@ -4478,23 +4124,13 @@
         </w:rPr>
         <w:t>AutoFirmaCommandLine</w:t>
       </w:r>
-      <w:proofErr w:type="spellEnd"/>
       <w:r>
         <w:rPr>
           <w:rFonts w:ascii="Courier New" w:hAnsi="Courier New" w:cs="Courier New"/>
           <w:sz w:val="20"/>
         </w:rPr>
-        <w:t xml:space="preserve"> –</w:t>
-      </w:r>
-      <w:proofErr w:type="spellStart"/>
-      <w:r>
-        <w:rPr>
-          <w:rFonts w:ascii="Courier New" w:hAnsi="Courier New" w:cs="Courier New"/>
-          <w:sz w:val="20"/>
-        </w:rPr>
-        <w:t>help</w:t>
-      </w:r>
-      <w:proofErr w:type="spellEnd"/>
+        <w:t xml:space="preserve"> –help</w:t>
+      </w:r>
     </w:p>
     <w:p>
       <w:r>
@@ -4570,39 +4206,7 @@
                 <w:rFonts w:ascii="Courier New" w:hAnsi="Courier New" w:cs="Courier New"/>
                 <w:sz w:val="20"/>
               </w:rPr>
-              <w:t xml:space="preserve">Sintaxis: AutoFirma </w:t>
-            </w:r>
-            <w:proofErr w:type="spellStart"/>
-            <w:r>
-              <w:rPr>
-                <w:rFonts w:ascii="Courier New" w:hAnsi="Courier New" w:cs="Courier New"/>
-                <w:sz w:val="20"/>
-              </w:rPr>
-              <w:t>cmd</w:t>
-            </w:r>
-            <w:proofErr w:type="spellEnd"/>
-            <w:r>
-              <w:rPr>
-                <w:rFonts w:ascii="Courier New" w:hAnsi="Courier New" w:cs="Courier New"/>
-                <w:sz w:val="20"/>
-              </w:rPr>
-              <w:t xml:space="preserve"> [</w:t>
-            </w:r>
-            <w:proofErr w:type="spellStart"/>
-            <w:r>
-              <w:rPr>
-                <w:rFonts w:ascii="Courier New" w:hAnsi="Courier New" w:cs="Courier New"/>
-                <w:sz w:val="20"/>
-              </w:rPr>
-              <w:t>options</w:t>
-            </w:r>
-            <w:proofErr w:type="spellEnd"/>
-            <w:r>
-              <w:rPr>
-                <w:rFonts w:ascii="Courier New" w:hAnsi="Courier New" w:cs="Courier New"/>
-                <w:sz w:val="20"/>
-              </w:rPr>
-              <w:t>...]</w:t>
+              <w:t>Sintaxis: AutoFirma cmd [options...]</w:t>
             </w:r>
           </w:p>
           <w:p>
@@ -4637,23 +4241,7 @@
                 <w:rFonts w:ascii="Courier New" w:hAnsi="Courier New" w:cs="Courier New"/>
                 <w:sz w:val="20"/>
               </w:rPr>
-              <w:t xml:space="preserve">Comandos </w:t>
-            </w:r>
-            <w:proofErr w:type="spellStart"/>
-            <w:r>
-              <w:rPr>
-                <w:rFonts w:ascii="Courier New" w:hAnsi="Courier New" w:cs="Courier New"/>
-                <w:sz w:val="20"/>
-              </w:rPr>
-              <w:t>cmd</w:t>
-            </w:r>
-            <w:proofErr w:type="spellEnd"/>
-            <w:r>
-              <w:rPr>
-                <w:rFonts w:ascii="Courier New" w:hAnsi="Courier New" w:cs="Courier New"/>
-                <w:sz w:val="20"/>
-              </w:rPr>
-              <w:t>:</w:t>
+              <w:t>Comandos cmd:</w:t>
             </w:r>
           </w:p>
           <w:p>
@@ -4688,23 +4276,7 @@
                 <w:rFonts w:ascii="Courier New" w:hAnsi="Courier New" w:cs="Courier New"/>
                 <w:sz w:val="20"/>
               </w:rPr>
-              <w:t xml:space="preserve">  </w:t>
-            </w:r>
-            <w:proofErr w:type="spellStart"/>
-            <w:r>
-              <w:rPr>
-                <w:rFonts w:ascii="Courier New" w:hAnsi="Courier New" w:cs="Courier New"/>
-                <w:sz w:val="20"/>
-              </w:rPr>
-              <w:t>sign</w:t>
-            </w:r>
-            <w:proofErr w:type="spellEnd"/>
-            <w:r>
-              <w:rPr>
-                <w:rFonts w:ascii="Courier New" w:hAnsi="Courier New" w:cs="Courier New"/>
-                <w:sz w:val="20"/>
-              </w:rPr>
-              <w:t xml:space="preserve">           (firma de fichero)</w:t>
+              <w:t xml:space="preserve">  sign           (firma de fichero)</w:t>
             </w:r>
           </w:p>
           <w:p>
@@ -4725,39 +4297,7 @@
                 <w:rFonts w:ascii="Courier New" w:hAnsi="Courier New" w:cs="Courier New"/>
                 <w:sz w:val="20"/>
               </w:rPr>
-              <w:t xml:space="preserve">  </w:t>
-            </w:r>
-            <w:proofErr w:type="spellStart"/>
-            <w:r>
-              <w:rPr>
-                <w:rFonts w:ascii="Courier New" w:hAnsi="Courier New" w:cs="Courier New"/>
-                <w:sz w:val="20"/>
-              </w:rPr>
-              <w:t>cosign</w:t>
-            </w:r>
-            <w:proofErr w:type="spellEnd"/>
-            <w:r>
-              <w:rPr>
-                <w:rFonts w:ascii="Courier New" w:hAnsi="Courier New" w:cs="Courier New"/>
-                <w:sz w:val="20"/>
-              </w:rPr>
-              <w:t xml:space="preserve">         (</w:t>
-            </w:r>
-            <w:proofErr w:type="spellStart"/>
-            <w:r>
-              <w:rPr>
-                <w:rFonts w:ascii="Courier New" w:hAnsi="Courier New" w:cs="Courier New"/>
-                <w:sz w:val="20"/>
-              </w:rPr>
-              <w:t>cofirma</w:t>
-            </w:r>
-            <w:proofErr w:type="spellEnd"/>
-            <w:r>
-              <w:rPr>
-                <w:rFonts w:ascii="Courier New" w:hAnsi="Courier New" w:cs="Courier New"/>
-                <w:sz w:val="20"/>
-              </w:rPr>
-              <w:t xml:space="preserve"> de fichero)</w:t>
+              <w:t xml:space="preserve">  cosign         (cofirma de fichero)</w:t>
             </w:r>
           </w:p>
           <w:p>
@@ -4778,23 +4318,7 @@
                 <w:rFonts w:ascii="Courier New" w:hAnsi="Courier New" w:cs="Courier New"/>
                 <w:sz w:val="20"/>
               </w:rPr>
-              <w:t xml:space="preserve">  </w:t>
-            </w:r>
-            <w:proofErr w:type="spellStart"/>
-            <w:r>
-              <w:rPr>
-                <w:rFonts w:ascii="Courier New" w:hAnsi="Courier New" w:cs="Courier New"/>
-                <w:sz w:val="20"/>
-              </w:rPr>
-              <w:t>countersign</w:t>
-            </w:r>
-            <w:proofErr w:type="spellEnd"/>
-            <w:r>
-              <w:rPr>
-                <w:rFonts w:ascii="Courier New" w:hAnsi="Courier New" w:cs="Courier New"/>
-                <w:sz w:val="20"/>
-              </w:rPr>
-              <w:t xml:space="preserve">    (contrafirma de fichero)</w:t>
+              <w:t xml:space="preserve">  countersign    (contrafirma de fichero)</w:t>
             </w:r>
           </w:p>
           <w:p>
@@ -4815,39 +4339,7 @@
                 <w:rFonts w:ascii="Courier New" w:hAnsi="Courier New" w:cs="Courier New"/>
                 <w:sz w:val="20"/>
               </w:rPr>
-              <w:t xml:space="preserve">  </w:t>
-            </w:r>
-            <w:proofErr w:type="spellStart"/>
-            <w:r>
-              <w:rPr>
-                <w:rFonts w:ascii="Courier New" w:hAnsi="Courier New" w:cs="Courier New"/>
-                <w:sz w:val="20"/>
-              </w:rPr>
-              <w:t>listaliases</w:t>
-            </w:r>
-            <w:proofErr w:type="spellEnd"/>
-            <w:r>
-              <w:rPr>
-                <w:rFonts w:ascii="Courier New" w:hAnsi="Courier New" w:cs="Courier New"/>
-                <w:sz w:val="20"/>
-              </w:rPr>
-              <w:t xml:space="preserve">    (lista los alias disponibles en el </w:t>
-            </w:r>
-            <w:proofErr w:type="spellStart"/>
-            <w:r>
-              <w:rPr>
-                <w:rFonts w:ascii="Courier New" w:hAnsi="Courier New" w:cs="Courier New"/>
-                <w:sz w:val="20"/>
-              </w:rPr>
-              <w:t>almacen</w:t>
-            </w:r>
-            <w:proofErr w:type="spellEnd"/>
-            <w:r>
-              <w:rPr>
-                <w:rFonts w:ascii="Courier New" w:hAnsi="Courier New" w:cs="Courier New"/>
-                <w:sz w:val="20"/>
-              </w:rPr>
-              <w:t>)</w:t>
+              <w:t xml:space="preserve">  listaliases    (lista los alias disponibles en el almacen)</w:t>
             </w:r>
           </w:p>
           <w:p>
@@ -4868,55 +4360,7 @@
                 <w:rFonts w:ascii="Courier New" w:hAnsi="Courier New" w:cs="Courier New"/>
                 <w:sz w:val="20"/>
               </w:rPr>
-              <w:t xml:space="preserve">  </w:t>
-            </w:r>
-            <w:proofErr w:type="spellStart"/>
-            <w:r>
-              <w:rPr>
-                <w:rFonts w:ascii="Courier New" w:hAnsi="Courier New" w:cs="Courier New"/>
-                <w:sz w:val="20"/>
-              </w:rPr>
-              <w:t>verify</w:t>
-            </w:r>
-            <w:proofErr w:type="spellEnd"/>
-            <w:r>
-              <w:rPr>
-                <w:rFonts w:ascii="Courier New" w:hAnsi="Courier New" w:cs="Courier New"/>
-                <w:sz w:val="20"/>
-              </w:rPr>
-              <w:t xml:space="preserve">         (abre un panel con la </w:t>
-            </w:r>
-            <w:proofErr w:type="spellStart"/>
-            <w:r>
-              <w:rPr>
-                <w:rFonts w:ascii="Courier New" w:hAnsi="Courier New" w:cs="Courier New"/>
-                <w:sz w:val="20"/>
-              </w:rPr>
-              <w:t>informacion</w:t>
-            </w:r>
-            <w:proofErr w:type="spellEnd"/>
-            <w:r>
-              <w:rPr>
-                <w:rFonts w:ascii="Courier New" w:hAnsi="Courier New" w:cs="Courier New"/>
-                <w:sz w:val="20"/>
-              </w:rPr>
-              <w:t xml:space="preserve"> de </w:t>
-            </w:r>
-            <w:proofErr w:type="spellStart"/>
-            <w:r>
-              <w:rPr>
-                <w:rFonts w:ascii="Courier New" w:hAnsi="Courier New" w:cs="Courier New"/>
-                <w:sz w:val="20"/>
-              </w:rPr>
-              <w:t>validacion</w:t>
-            </w:r>
-            <w:proofErr w:type="spellEnd"/>
-            <w:r>
-              <w:rPr>
-                <w:rFonts w:ascii="Courier New" w:hAnsi="Courier New" w:cs="Courier New"/>
-                <w:sz w:val="20"/>
-              </w:rPr>
-              <w:t xml:space="preserve"> de una firma o</w:t>
+              <w:t xml:space="preserve">  verify         (abre un panel con la informacion de validacion de una firma o</w:t>
             </w:r>
             <w:r>
               <w:rPr>
@@ -4951,39 +4395,7 @@
                 <w:rFonts w:ascii="Courier New" w:hAnsi="Courier New" w:cs="Courier New"/>
                 <w:sz w:val="20"/>
               </w:rPr>
-              <w:t xml:space="preserve">  </w:t>
-            </w:r>
-            <w:proofErr w:type="spellStart"/>
-            <w:r>
-              <w:rPr>
-                <w:rFonts w:ascii="Courier New" w:hAnsi="Courier New" w:cs="Courier New"/>
-                <w:sz w:val="20"/>
-              </w:rPr>
-              <w:t>batchsign</w:t>
-            </w:r>
-            <w:proofErr w:type="spellEnd"/>
-            <w:r>
-              <w:rPr>
-                <w:rFonts w:ascii="Courier New" w:hAnsi="Courier New" w:cs="Courier New"/>
-                <w:sz w:val="20"/>
-              </w:rPr>
-              <w:t xml:space="preserve">      (firma/</w:t>
-            </w:r>
-            <w:proofErr w:type="spellStart"/>
-            <w:r>
-              <w:rPr>
-                <w:rFonts w:ascii="Courier New" w:hAnsi="Courier New" w:cs="Courier New"/>
-                <w:sz w:val="20"/>
-              </w:rPr>
-              <w:t>multifirma</w:t>
-            </w:r>
-            <w:proofErr w:type="spellEnd"/>
-            <w:r>
-              <w:rPr>
-                <w:rFonts w:ascii="Courier New" w:hAnsi="Courier New" w:cs="Courier New"/>
-                <w:sz w:val="20"/>
-              </w:rPr>
-              <w:t xml:space="preserve"> de lotes de ficheros)</w:t>
+              <w:t xml:space="preserve">  batchsign      (firma/multifirma de lotes de ficheros)</w:t>
             </w:r>
           </w:p>
           <w:p>
@@ -5004,55 +4416,7 @@
                 <w:rFonts w:ascii="Courier New" w:hAnsi="Courier New" w:cs="Courier New"/>
                 <w:sz w:val="20"/>
               </w:rPr>
-              <w:t xml:space="preserve">  </w:t>
-            </w:r>
-            <w:proofErr w:type="spellStart"/>
-            <w:r>
-              <w:rPr>
-                <w:rFonts w:ascii="Courier New" w:hAnsi="Courier New" w:cs="Courier New"/>
-                <w:sz w:val="20"/>
-              </w:rPr>
-              <w:t>createdigest</w:t>
-            </w:r>
-            <w:proofErr w:type="spellEnd"/>
-            <w:r>
-              <w:rPr>
-                <w:rFonts w:ascii="Courier New" w:hAnsi="Courier New" w:cs="Courier New"/>
-                <w:sz w:val="20"/>
-              </w:rPr>
-              <w:t xml:space="preserve">   (</w:t>
-            </w:r>
-            <w:proofErr w:type="spellStart"/>
-            <w:r>
-              <w:rPr>
-                <w:rFonts w:ascii="Courier New" w:hAnsi="Courier New" w:cs="Courier New"/>
-                <w:sz w:val="20"/>
-              </w:rPr>
-              <w:t>creacion</w:t>
-            </w:r>
-            <w:proofErr w:type="spellEnd"/>
-            <w:r>
-              <w:rPr>
-                <w:rFonts w:ascii="Courier New" w:hAnsi="Courier New" w:cs="Courier New"/>
-                <w:sz w:val="20"/>
-              </w:rPr>
-              <w:t xml:space="preserve"> de huella digitales con interfaz </w:t>
-            </w:r>
-            <w:proofErr w:type="spellStart"/>
-            <w:r>
-              <w:rPr>
-                <w:rFonts w:ascii="Courier New" w:hAnsi="Courier New" w:cs="Courier New"/>
-                <w:sz w:val="20"/>
-              </w:rPr>
-              <w:t>grafica</w:t>
-            </w:r>
-            <w:proofErr w:type="spellEnd"/>
-            <w:r>
-              <w:rPr>
-                <w:rFonts w:ascii="Courier New" w:hAnsi="Courier New" w:cs="Courier New"/>
-                <w:sz w:val="20"/>
-              </w:rPr>
-              <w:t>)</w:t>
+              <w:t xml:space="preserve">  createdigest   (creacion de huella digitales con interfaz grafica)</w:t>
             </w:r>
           </w:p>
           <w:p>
@@ -5073,55 +4437,7 @@
                 <w:rFonts w:ascii="Courier New" w:hAnsi="Courier New" w:cs="Courier New"/>
                 <w:sz w:val="20"/>
               </w:rPr>
-              <w:t xml:space="preserve">  </w:t>
-            </w:r>
-            <w:proofErr w:type="spellStart"/>
-            <w:r>
-              <w:rPr>
-                <w:rFonts w:ascii="Courier New" w:hAnsi="Courier New" w:cs="Courier New"/>
-                <w:sz w:val="20"/>
-              </w:rPr>
-              <w:t>checkdigest</w:t>
-            </w:r>
-            <w:proofErr w:type="spellEnd"/>
-            <w:r>
-              <w:rPr>
-                <w:rFonts w:ascii="Courier New" w:hAnsi="Courier New" w:cs="Courier New"/>
-                <w:sz w:val="20"/>
-              </w:rPr>
-              <w:t xml:space="preserve">    (</w:t>
-            </w:r>
-            <w:proofErr w:type="spellStart"/>
-            <w:r>
-              <w:rPr>
-                <w:rFonts w:ascii="Courier New" w:hAnsi="Courier New" w:cs="Courier New"/>
-                <w:sz w:val="20"/>
-              </w:rPr>
-              <w:t>comprobacion</w:t>
-            </w:r>
-            <w:proofErr w:type="spellEnd"/>
-            <w:r>
-              <w:rPr>
-                <w:rFonts w:ascii="Courier New" w:hAnsi="Courier New" w:cs="Courier New"/>
-                <w:sz w:val="20"/>
-              </w:rPr>
-              <w:t xml:space="preserve"> de huella digitales con interfaz </w:t>
-            </w:r>
-            <w:proofErr w:type="spellStart"/>
-            <w:r>
-              <w:rPr>
-                <w:rFonts w:ascii="Courier New" w:hAnsi="Courier New" w:cs="Courier New"/>
-                <w:sz w:val="20"/>
-              </w:rPr>
-              <w:t>grafica</w:t>
-            </w:r>
-            <w:proofErr w:type="spellEnd"/>
-            <w:r>
-              <w:rPr>
-                <w:rFonts w:ascii="Courier New" w:hAnsi="Courier New" w:cs="Courier New"/>
-                <w:sz w:val="20"/>
-              </w:rPr>
-              <w:t>)</w:t>
+              <w:t xml:space="preserve">  checkdigest    (comprobacion de huella digitales con interfaz grafica)</w:t>
             </w:r>
           </w:p>
           <w:p>
@@ -5157,55 +4473,7 @@
                 <w:rFonts w:ascii="Courier New" w:hAnsi="Courier New" w:cs="Courier New"/>
                 <w:sz w:val="20"/>
               </w:rPr>
-              <w:t xml:space="preserve">Utilice "AutoFirma </w:t>
-            </w:r>
-            <w:proofErr w:type="spellStart"/>
-            <w:r>
-              <w:rPr>
-                <w:rFonts w:ascii="Courier New" w:hAnsi="Courier New" w:cs="Courier New"/>
-                <w:sz w:val="20"/>
-              </w:rPr>
-              <w:t>cmd</w:t>
-            </w:r>
-            <w:proofErr w:type="spellEnd"/>
-            <w:r>
-              <w:rPr>
-                <w:rFonts w:ascii="Courier New" w:hAnsi="Courier New" w:cs="Courier New"/>
-                <w:sz w:val="20"/>
-              </w:rPr>
-              <w:t xml:space="preserve"> -</w:t>
-            </w:r>
-            <w:proofErr w:type="spellStart"/>
-            <w:r>
-              <w:rPr>
-                <w:rFonts w:ascii="Courier New" w:hAnsi="Courier New" w:cs="Courier New"/>
-                <w:sz w:val="20"/>
-              </w:rPr>
-              <w:t>help</w:t>
-            </w:r>
-            <w:proofErr w:type="spellEnd"/>
-            <w:r>
-              <w:rPr>
-                <w:rFonts w:ascii="Courier New" w:hAnsi="Courier New" w:cs="Courier New"/>
-                <w:sz w:val="20"/>
-              </w:rPr>
-              <w:t>" para ver la sintaxis del comando "</w:t>
-            </w:r>
-            <w:proofErr w:type="spellStart"/>
-            <w:r>
-              <w:rPr>
-                <w:rFonts w:ascii="Courier New" w:hAnsi="Courier New" w:cs="Courier New"/>
-                <w:sz w:val="20"/>
-              </w:rPr>
-              <w:t>cmd</w:t>
-            </w:r>
-            <w:proofErr w:type="spellEnd"/>
-            <w:r>
-              <w:rPr>
-                <w:rFonts w:ascii="Courier New" w:hAnsi="Courier New" w:cs="Courier New"/>
-                <w:sz w:val="20"/>
-              </w:rPr>
-              <w:t>"</w:t>
+              <w:t>Utilice "AutoFirma cmd -help" para ver la sintaxis del comando "cmd"</w:t>
             </w:r>
           </w:p>
           <w:p/>
@@ -5215,30 +4483,16 @@
     <w:p/>
     <w:p>
       <w:r>
-        <w:t xml:space="preserve">Para listar las opciones de configuración de alguna de las operaciones, puede utilizar el comando </w:t>
-      </w:r>
-      <w:r>
-        <w:t>“</w:t>
+        <w:t>Para listar las opciones de configuración de alguna de las operaciones, puede utilizar el comando “</w:t>
       </w:r>
       <w:r>
         <w:rPr>
           <w:rFonts w:ascii="Courier New" w:hAnsi="Courier New" w:cs="Courier New"/>
         </w:rPr>
-        <w:t>-</w:t>
-      </w:r>
-      <w:proofErr w:type="spellStart"/>
-      <w:r>
-        <w:rPr>
-          <w:rFonts w:ascii="Courier New" w:hAnsi="Courier New" w:cs="Courier New"/>
-        </w:rPr>
-        <w:t>help</w:t>
-      </w:r>
-      <w:proofErr w:type="spellEnd"/>
-      <w:r>
-        <w:t>”</w:t>
-      </w:r>
-      <w:r>
-        <w:t xml:space="preserve"> sobre cualquiera de ellas. Por ejemplo:</w:t>
+        <w:t>-help</w:t>
+      </w:r>
+      <w:r>
+        <w:t>” sobre cualquiera de ellas. Por ejemplo:</w:t>
       </w:r>
     </w:p>
     <w:p>
@@ -5254,61 +4508,32 @@
           <w:sz w:val="20"/>
         </w:rPr>
       </w:pPr>
-      <w:proofErr w:type="spellStart"/>
       <w:r>
         <w:rPr>
           <w:rFonts w:ascii="Courier New" w:hAnsi="Courier New" w:cs="Courier New"/>
           <w:sz w:val="20"/>
         </w:rPr>
-        <w:t>AutoFirmaCommandLine</w:t>
-      </w:r>
-      <w:proofErr w:type="spellEnd"/>
+        <w:t xml:space="preserve">AutoFirmaCommandLine </w:t>
+      </w:r>
       <w:r>
         <w:rPr>
           <w:rFonts w:ascii="Courier New" w:hAnsi="Courier New" w:cs="Courier New"/>
           <w:sz w:val="20"/>
         </w:rPr>
-        <w:t xml:space="preserve"> </w:t>
-      </w:r>
-      <w:proofErr w:type="spellStart"/>
+        <w:t xml:space="preserve">sign </w:t>
+      </w:r>
       <w:r>
         <w:rPr>
           <w:rFonts w:ascii="Courier New" w:hAnsi="Courier New" w:cs="Courier New"/>
           <w:sz w:val="20"/>
         </w:rPr>
-        <w:t>sign</w:t>
-      </w:r>
-      <w:proofErr w:type="spellEnd"/>
-      <w:r>
-        <w:rPr>
-          <w:rFonts w:ascii="Courier New" w:hAnsi="Courier New" w:cs="Courier New"/>
-          <w:sz w:val="20"/>
-        </w:rPr>
-        <w:t xml:space="preserve"> </w:t>
-      </w:r>
-      <w:r>
-        <w:rPr>
-          <w:rFonts w:ascii="Courier New" w:hAnsi="Courier New" w:cs="Courier New"/>
-          <w:sz w:val="20"/>
-        </w:rPr>
-        <w:t>–</w:t>
-      </w:r>
-      <w:proofErr w:type="spellStart"/>
-      <w:r>
-        <w:rPr>
-          <w:rFonts w:ascii="Courier New" w:hAnsi="Courier New" w:cs="Courier New"/>
-          <w:sz w:val="20"/>
-        </w:rPr>
-        <w:t>help</w:t>
-      </w:r>
-      <w:proofErr w:type="spellEnd"/>
+        <w:t>–help</w:t>
+      </w:r>
     </w:p>
     <w:p>
       <w:r>
         <w:t>Esto daría como resultado:</w:t>
       </w:r>
-      <w:bookmarkStart w:id="36" w:name="_GoBack"/>
-      <w:bookmarkEnd w:id="36"/>
     </w:p>
     <w:tbl>
       <w:tblPr>
@@ -5339,1016 +4564,7 @@
                 <w:color w:val="FFFFFF" w:themeColor="background1"/>
                 <w:sz w:val="20"/>
               </w:rPr>
-              <w:t xml:space="preserve">Sintaxis: AutoFirma </w:t>
-            </w:r>
-            <w:proofErr w:type="spellStart"/>
-            <w:r>
-              <w:rPr>
-                <w:rFonts w:ascii="Courier New" w:hAnsi="Courier New" w:cs="Courier New"/>
-                <w:color w:val="FFFFFF" w:themeColor="background1"/>
-                <w:sz w:val="20"/>
-              </w:rPr>
-              <w:t>sign</w:t>
-            </w:r>
-            <w:proofErr w:type="spellEnd"/>
-            <w:r>
-              <w:rPr>
-                <w:rFonts w:ascii="Courier New" w:hAnsi="Courier New" w:cs="Courier New"/>
-                <w:color w:val="FFFFFF" w:themeColor="background1"/>
-                <w:sz w:val="20"/>
-              </w:rPr>
-              <w:t xml:space="preserve"> [</w:t>
-            </w:r>
-            <w:proofErr w:type="spellStart"/>
-            <w:r>
-              <w:rPr>
-                <w:rFonts w:ascii="Courier New" w:hAnsi="Courier New" w:cs="Courier New"/>
-                <w:color w:val="FFFFFF" w:themeColor="background1"/>
-                <w:sz w:val="20"/>
-              </w:rPr>
-              <w:t>options</w:t>
-            </w:r>
-            <w:proofErr w:type="spellEnd"/>
-            <w:r>
-              <w:rPr>
-                <w:rFonts w:ascii="Courier New" w:hAnsi="Courier New" w:cs="Courier New"/>
-                <w:color w:val="FFFFFF" w:themeColor="background1"/>
-                <w:sz w:val="20"/>
-              </w:rPr>
-              <w:t>...]</w:t>
-            </w:r>
-          </w:p>
-          <w:p>
-            <w:pPr>
-              <w:rPr>
-                <w:rFonts w:ascii="Courier New" w:hAnsi="Courier New" w:cs="Courier New"/>
-                <w:color w:val="FFFFFF" w:themeColor="background1"/>
-                <w:sz w:val="20"/>
-              </w:rPr>
-            </w:pPr>
-          </w:p>
-          <w:p>
-            <w:pPr>
-              <w:rPr>
-                <w:rFonts w:ascii="Courier New" w:hAnsi="Courier New" w:cs="Courier New"/>
-                <w:color w:val="FFFFFF" w:themeColor="background1"/>
-                <w:sz w:val="20"/>
-              </w:rPr>
-            </w:pPr>
-            <w:proofErr w:type="spellStart"/>
-            <w:r>
-              <w:rPr>
-                <w:rFonts w:ascii="Courier New" w:hAnsi="Courier New" w:cs="Courier New"/>
-                <w:color w:val="FFFFFF" w:themeColor="background1"/>
-                <w:sz w:val="20"/>
-              </w:rPr>
-              <w:t>options</w:t>
-            </w:r>
-            <w:proofErr w:type="spellEnd"/>
-          </w:p>
-          <w:p>
-            <w:pPr>
-              <w:rPr>
-                <w:rFonts w:ascii="Courier New" w:hAnsi="Courier New" w:cs="Courier New"/>
-                <w:color w:val="FFFFFF" w:themeColor="background1"/>
-                <w:sz w:val="20"/>
-              </w:rPr>
-            </w:pPr>
-          </w:p>
-          <w:p>
-            <w:pPr>
-              <w:rPr>
-                <w:rFonts w:ascii="Courier New" w:hAnsi="Courier New" w:cs="Courier New"/>
-                <w:color w:val="FFFFFF" w:themeColor="background1"/>
-                <w:sz w:val="20"/>
-              </w:rPr>
-            </w:pPr>
-            <w:r>
-              <w:rPr>
-                <w:rFonts w:ascii="Courier New" w:hAnsi="Courier New" w:cs="Courier New"/>
-                <w:color w:val="FFFFFF" w:themeColor="background1"/>
-                <w:sz w:val="20"/>
-              </w:rPr>
-              <w:t xml:space="preserve">  -</w:t>
-            </w:r>
-            <w:proofErr w:type="spellStart"/>
-            <w:r>
-              <w:rPr>
-                <w:rFonts w:ascii="Courier New" w:hAnsi="Courier New" w:cs="Courier New"/>
-                <w:color w:val="FFFFFF" w:themeColor="background1"/>
-                <w:sz w:val="20"/>
-              </w:rPr>
-              <w:t>gui</w:t>
-            </w:r>
-            <w:proofErr w:type="spellEnd"/>
-            <w:r>
-              <w:rPr>
-                <w:rFonts w:ascii="Courier New" w:hAnsi="Courier New" w:cs="Courier New"/>
-                <w:color w:val="FFFFFF" w:themeColor="background1"/>
-                <w:sz w:val="20"/>
-              </w:rPr>
-              <w:t xml:space="preserve">                   (Realiza la </w:t>
-            </w:r>
-            <w:proofErr w:type="spellStart"/>
-            <w:r>
-              <w:rPr>
-                <w:rFonts w:ascii="Courier New" w:hAnsi="Courier New" w:cs="Courier New"/>
-                <w:color w:val="FFFFFF" w:themeColor="background1"/>
-                <w:sz w:val="20"/>
-              </w:rPr>
-              <w:t>operacion</w:t>
-            </w:r>
-            <w:proofErr w:type="spellEnd"/>
-            <w:r>
-              <w:rPr>
-                <w:rFonts w:ascii="Courier New" w:hAnsi="Courier New" w:cs="Courier New"/>
-                <w:color w:val="FFFFFF" w:themeColor="background1"/>
-                <w:sz w:val="20"/>
-              </w:rPr>
-              <w:t xml:space="preserve"> con entorno </w:t>
-            </w:r>
-            <w:proofErr w:type="spellStart"/>
-            <w:r>
-              <w:rPr>
-                <w:rFonts w:ascii="Courier New" w:hAnsi="Courier New" w:cs="Courier New"/>
-                <w:color w:val="FFFFFF" w:themeColor="background1"/>
-                <w:sz w:val="20"/>
-              </w:rPr>
-              <w:t>grafico</w:t>
-            </w:r>
-            <w:proofErr w:type="spellEnd"/>
-            <w:r>
-              <w:rPr>
-                <w:rFonts w:ascii="Courier New" w:hAnsi="Courier New" w:cs="Courier New"/>
-                <w:color w:val="FFFFFF" w:themeColor="background1"/>
-                <w:sz w:val="20"/>
-              </w:rPr>
-              <w:t>)</w:t>
-            </w:r>
-          </w:p>
-          <w:p>
-            <w:pPr>
-              <w:rPr>
-                <w:rFonts w:ascii="Courier New" w:hAnsi="Courier New" w:cs="Courier New"/>
-                <w:color w:val="FFFFFF" w:themeColor="background1"/>
-                <w:sz w:val="20"/>
-              </w:rPr>
-            </w:pPr>
-            <w:r>
-              <w:rPr>
-                <w:rFonts w:ascii="Courier New" w:hAnsi="Courier New" w:cs="Courier New"/>
-                <w:color w:val="FFFFFF" w:themeColor="background1"/>
-                <w:sz w:val="20"/>
-              </w:rPr>
-              <w:t xml:space="preserve">  -i </w:t>
-            </w:r>
-            <w:proofErr w:type="spellStart"/>
-            <w:r>
-              <w:rPr>
-                <w:rFonts w:ascii="Courier New" w:hAnsi="Courier New" w:cs="Courier New"/>
-                <w:color w:val="FFFFFF" w:themeColor="background1"/>
-                <w:sz w:val="20"/>
-              </w:rPr>
-              <w:t>inputfile</w:t>
-            </w:r>
-            <w:proofErr w:type="spellEnd"/>
-            <w:r>
-              <w:rPr>
-                <w:rFonts w:ascii="Courier New" w:hAnsi="Courier New" w:cs="Courier New"/>
-                <w:color w:val="FFFFFF" w:themeColor="background1"/>
-                <w:sz w:val="20"/>
-              </w:rPr>
-              <w:t xml:space="preserve">           (Ruta del fichero de entrada)</w:t>
-            </w:r>
-          </w:p>
-          <w:p>
-            <w:pPr>
-              <w:rPr>
-                <w:rFonts w:ascii="Courier New" w:hAnsi="Courier New" w:cs="Courier New"/>
-                <w:color w:val="FFFFFF" w:themeColor="background1"/>
-                <w:sz w:val="20"/>
-              </w:rPr>
-            </w:pPr>
-            <w:r>
-              <w:rPr>
-                <w:rFonts w:ascii="Courier New" w:hAnsi="Courier New" w:cs="Courier New"/>
-                <w:color w:val="FFFFFF" w:themeColor="background1"/>
-                <w:sz w:val="20"/>
-              </w:rPr>
-              <w:t xml:space="preserve">  -o </w:t>
-            </w:r>
-            <w:proofErr w:type="spellStart"/>
-            <w:r>
-              <w:rPr>
-                <w:rFonts w:ascii="Courier New" w:hAnsi="Courier New" w:cs="Courier New"/>
-                <w:color w:val="FFFFFF" w:themeColor="background1"/>
-                <w:sz w:val="20"/>
-              </w:rPr>
-              <w:t>outputfile</w:t>
-            </w:r>
-            <w:proofErr w:type="spellEnd"/>
-            <w:r>
-              <w:rPr>
-                <w:rFonts w:ascii="Courier New" w:hAnsi="Courier New" w:cs="Courier New"/>
-                <w:color w:val="FFFFFF" w:themeColor="background1"/>
-                <w:sz w:val="20"/>
-              </w:rPr>
-              <w:t xml:space="preserve">          (Ruta del fichero de salida)</w:t>
-            </w:r>
-          </w:p>
-          <w:p>
-            <w:pPr>
-              <w:rPr>
-                <w:rFonts w:ascii="Courier New" w:hAnsi="Courier New" w:cs="Courier New"/>
-                <w:color w:val="FFFFFF" w:themeColor="background1"/>
-                <w:sz w:val="20"/>
-              </w:rPr>
-            </w:pPr>
-            <w:r>
-              <w:rPr>
-                <w:rFonts w:ascii="Courier New" w:hAnsi="Courier New" w:cs="Courier New"/>
-                <w:color w:val="FFFFFF" w:themeColor="background1"/>
-                <w:sz w:val="20"/>
-              </w:rPr>
-              <w:t xml:space="preserve">  -</w:t>
-            </w:r>
-            <w:proofErr w:type="spellStart"/>
-            <w:r>
-              <w:rPr>
-                <w:rFonts w:ascii="Courier New" w:hAnsi="Courier New" w:cs="Courier New"/>
-                <w:color w:val="FFFFFF" w:themeColor="background1"/>
-                <w:sz w:val="20"/>
-              </w:rPr>
-              <w:t>algorithm</w:t>
-            </w:r>
-            <w:proofErr w:type="spellEnd"/>
-            <w:r>
-              <w:rPr>
-                <w:rFonts w:ascii="Courier New" w:hAnsi="Courier New" w:cs="Courier New"/>
-                <w:color w:val="FFFFFF" w:themeColor="background1"/>
-                <w:sz w:val="20"/>
-              </w:rPr>
-              <w:t xml:space="preserve"> algo        (Algoritmo de firma)</w:t>
-            </w:r>
-          </w:p>
-          <w:p>
-            <w:pPr>
-              <w:rPr>
-                <w:rFonts w:ascii="Courier New" w:hAnsi="Courier New" w:cs="Courier New"/>
-                <w:color w:val="FFFFFF" w:themeColor="background1"/>
-                <w:sz w:val="20"/>
-              </w:rPr>
-            </w:pPr>
-            <w:r>
-              <w:rPr>
-                <w:rFonts w:ascii="Courier New" w:hAnsi="Courier New" w:cs="Courier New"/>
-                <w:color w:val="FFFFFF" w:themeColor="background1"/>
-                <w:sz w:val="20"/>
-              </w:rPr>
-              <w:t xml:space="preserve">  -</w:t>
-            </w:r>
-            <w:proofErr w:type="spellStart"/>
-            <w:r>
-              <w:rPr>
-                <w:rFonts w:ascii="Courier New" w:hAnsi="Courier New" w:cs="Courier New"/>
-                <w:color w:val="FFFFFF" w:themeColor="background1"/>
-                <w:sz w:val="20"/>
-              </w:rPr>
-              <w:t>format</w:t>
-            </w:r>
-            <w:proofErr w:type="spellEnd"/>
-            <w:r>
-              <w:rPr>
-                <w:rFonts w:ascii="Courier New" w:hAnsi="Courier New" w:cs="Courier New"/>
-                <w:color w:val="FFFFFF" w:themeColor="background1"/>
-                <w:sz w:val="20"/>
-              </w:rPr>
-              <w:t xml:space="preserve">                (Establece el formato de firma)</w:t>
-            </w:r>
-          </w:p>
-          <w:p>
-            <w:pPr>
-              <w:rPr>
-                <w:rFonts w:ascii="Courier New" w:hAnsi="Courier New" w:cs="Courier New"/>
-                <w:color w:val="FFFFFF" w:themeColor="background1"/>
-                <w:sz w:val="20"/>
-              </w:rPr>
-            </w:pPr>
-            <w:r>
-              <w:rPr>
-                <w:rFonts w:ascii="Courier New" w:hAnsi="Courier New" w:cs="Courier New"/>
-                <w:color w:val="FFFFFF" w:themeColor="background1"/>
-                <w:sz w:val="20"/>
-              </w:rPr>
-              <w:t xml:space="preserve">         auto            (</w:t>
-            </w:r>
-            <w:proofErr w:type="spellStart"/>
-            <w:r>
-              <w:rPr>
-                <w:rFonts w:ascii="Courier New" w:hAnsi="Courier New" w:cs="Courier New"/>
-                <w:color w:val="FFFFFF" w:themeColor="background1"/>
-                <w:sz w:val="20"/>
-              </w:rPr>
-              <w:t>Seleccion</w:t>
-            </w:r>
-            <w:proofErr w:type="spellEnd"/>
-            <w:r>
-              <w:rPr>
-                <w:rFonts w:ascii="Courier New" w:hAnsi="Courier New" w:cs="Courier New"/>
-                <w:color w:val="FFFFFF" w:themeColor="background1"/>
-                <w:sz w:val="20"/>
-              </w:rPr>
-              <w:t xml:space="preserve"> de formato en base al fichero de entrada)</w:t>
-            </w:r>
-          </w:p>
-          <w:p>
-            <w:pPr>
-              <w:rPr>
-                <w:rFonts w:ascii="Courier New" w:hAnsi="Courier New" w:cs="Courier New"/>
-                <w:color w:val="FFFFFF" w:themeColor="background1"/>
-                <w:sz w:val="20"/>
-              </w:rPr>
-            </w:pPr>
-            <w:r>
-              <w:rPr>
-                <w:rFonts w:ascii="Courier New" w:hAnsi="Courier New" w:cs="Courier New"/>
-                <w:color w:val="FFFFFF" w:themeColor="background1"/>
-                <w:sz w:val="20"/>
-              </w:rPr>
-              <w:lastRenderedPageBreak/>
-              <w:t xml:space="preserve">         </w:t>
-            </w:r>
-            <w:proofErr w:type="spellStart"/>
-            <w:r>
-              <w:rPr>
-                <w:rFonts w:ascii="Courier New" w:hAnsi="Courier New" w:cs="Courier New"/>
-                <w:color w:val="FFFFFF" w:themeColor="background1"/>
-                <w:sz w:val="20"/>
-              </w:rPr>
-              <w:t>cades</w:t>
-            </w:r>
-            <w:proofErr w:type="spellEnd"/>
-            <w:r>
-              <w:rPr>
-                <w:rFonts w:ascii="Courier New" w:hAnsi="Courier New" w:cs="Courier New"/>
-                <w:color w:val="FFFFFF" w:themeColor="background1"/>
-                <w:sz w:val="20"/>
-              </w:rPr>
-              <w:t xml:space="preserve">           (Formato </w:t>
-            </w:r>
-            <w:proofErr w:type="spellStart"/>
-            <w:r>
-              <w:rPr>
-                <w:rFonts w:ascii="Courier New" w:hAnsi="Courier New" w:cs="Courier New"/>
-                <w:color w:val="FFFFFF" w:themeColor="background1"/>
-                <w:sz w:val="20"/>
-              </w:rPr>
-              <w:t>CAdES</w:t>
-            </w:r>
-            <w:proofErr w:type="spellEnd"/>
-            <w:r>
-              <w:rPr>
-                <w:rFonts w:ascii="Courier New" w:hAnsi="Courier New" w:cs="Courier New"/>
-                <w:color w:val="FFFFFF" w:themeColor="background1"/>
-                <w:sz w:val="20"/>
-              </w:rPr>
-              <w:t>)</w:t>
-            </w:r>
-          </w:p>
-          <w:p>
-            <w:pPr>
-              <w:rPr>
-                <w:rFonts w:ascii="Courier New" w:hAnsi="Courier New" w:cs="Courier New"/>
-                <w:color w:val="FFFFFF" w:themeColor="background1"/>
-                <w:sz w:val="20"/>
-              </w:rPr>
-            </w:pPr>
-            <w:r>
-              <w:rPr>
-                <w:rFonts w:ascii="Courier New" w:hAnsi="Courier New" w:cs="Courier New"/>
-                <w:color w:val="FFFFFF" w:themeColor="background1"/>
-                <w:sz w:val="20"/>
-              </w:rPr>
-              <w:t xml:space="preserve">         </w:t>
-            </w:r>
-            <w:proofErr w:type="spellStart"/>
-            <w:r>
-              <w:rPr>
-                <w:rFonts w:ascii="Courier New" w:hAnsi="Courier New" w:cs="Courier New"/>
-                <w:color w:val="FFFFFF" w:themeColor="background1"/>
-                <w:sz w:val="20"/>
-              </w:rPr>
-              <w:t>pades</w:t>
-            </w:r>
-            <w:proofErr w:type="spellEnd"/>
-            <w:r>
-              <w:rPr>
-                <w:rFonts w:ascii="Courier New" w:hAnsi="Courier New" w:cs="Courier New"/>
-                <w:color w:val="FFFFFF" w:themeColor="background1"/>
-                <w:sz w:val="20"/>
-              </w:rPr>
-              <w:t xml:space="preserve">           (Formato </w:t>
-            </w:r>
-            <w:proofErr w:type="spellStart"/>
-            <w:r>
-              <w:rPr>
-                <w:rFonts w:ascii="Courier New" w:hAnsi="Courier New" w:cs="Courier New"/>
-                <w:color w:val="FFFFFF" w:themeColor="background1"/>
-                <w:sz w:val="20"/>
-              </w:rPr>
-              <w:t>PAdES</w:t>
-            </w:r>
-            <w:proofErr w:type="spellEnd"/>
-            <w:r>
-              <w:rPr>
-                <w:rFonts w:ascii="Courier New" w:hAnsi="Courier New" w:cs="Courier New"/>
-                <w:color w:val="FFFFFF" w:themeColor="background1"/>
-                <w:sz w:val="20"/>
-              </w:rPr>
-              <w:t>)</w:t>
-            </w:r>
-          </w:p>
-          <w:p>
-            <w:pPr>
-              <w:rPr>
-                <w:rFonts w:ascii="Courier New" w:hAnsi="Courier New" w:cs="Courier New"/>
-                <w:color w:val="FFFFFF" w:themeColor="background1"/>
-                <w:sz w:val="20"/>
-              </w:rPr>
-            </w:pPr>
-            <w:r>
-              <w:rPr>
-                <w:rFonts w:ascii="Courier New" w:hAnsi="Courier New" w:cs="Courier New"/>
-                <w:color w:val="FFFFFF" w:themeColor="background1"/>
-                <w:sz w:val="20"/>
-              </w:rPr>
-              <w:t xml:space="preserve">         </w:t>
-            </w:r>
-            <w:proofErr w:type="spellStart"/>
-            <w:r>
-              <w:rPr>
-                <w:rFonts w:ascii="Courier New" w:hAnsi="Courier New" w:cs="Courier New"/>
-                <w:color w:val="FFFFFF" w:themeColor="background1"/>
-                <w:sz w:val="20"/>
-              </w:rPr>
-              <w:t>xades</w:t>
-            </w:r>
-            <w:proofErr w:type="spellEnd"/>
-            <w:r>
-              <w:rPr>
-                <w:rFonts w:ascii="Courier New" w:hAnsi="Courier New" w:cs="Courier New"/>
-                <w:color w:val="FFFFFF" w:themeColor="background1"/>
-                <w:sz w:val="20"/>
-              </w:rPr>
-              <w:t xml:space="preserve">           (Formato </w:t>
-            </w:r>
-            <w:proofErr w:type="spellStart"/>
-            <w:r>
-              <w:rPr>
-                <w:rFonts w:ascii="Courier New" w:hAnsi="Courier New" w:cs="Courier New"/>
-                <w:color w:val="FFFFFF" w:themeColor="background1"/>
-                <w:sz w:val="20"/>
-              </w:rPr>
-              <w:t>XAdES</w:t>
-            </w:r>
-            <w:proofErr w:type="spellEnd"/>
-            <w:r>
-              <w:rPr>
-                <w:rFonts w:ascii="Courier New" w:hAnsi="Courier New" w:cs="Courier New"/>
-                <w:color w:val="FFFFFF" w:themeColor="background1"/>
-                <w:sz w:val="20"/>
-              </w:rPr>
-              <w:t>)</w:t>
-            </w:r>
-          </w:p>
-          <w:p>
-            <w:pPr>
-              <w:rPr>
-                <w:rFonts w:ascii="Courier New" w:hAnsi="Courier New" w:cs="Courier New"/>
-                <w:color w:val="FFFFFF" w:themeColor="background1"/>
-                <w:sz w:val="20"/>
-              </w:rPr>
-            </w:pPr>
-            <w:r>
-              <w:rPr>
-                <w:rFonts w:ascii="Courier New" w:hAnsi="Courier New" w:cs="Courier New"/>
-                <w:color w:val="FFFFFF" w:themeColor="background1"/>
-                <w:sz w:val="20"/>
-              </w:rPr>
-              <w:t xml:space="preserve">         </w:t>
-            </w:r>
-            <w:proofErr w:type="spellStart"/>
-            <w:r>
-              <w:rPr>
-                <w:rFonts w:ascii="Courier New" w:hAnsi="Courier New" w:cs="Courier New"/>
-                <w:color w:val="FFFFFF" w:themeColor="background1"/>
-                <w:sz w:val="20"/>
-              </w:rPr>
-              <w:t>facturae</w:t>
-            </w:r>
-            <w:proofErr w:type="spellEnd"/>
-            <w:r>
-              <w:rPr>
-                <w:rFonts w:ascii="Courier New" w:hAnsi="Courier New" w:cs="Courier New"/>
-                <w:color w:val="FFFFFF" w:themeColor="background1"/>
-                <w:sz w:val="20"/>
-              </w:rPr>
-              <w:t xml:space="preserve">        (Firma de factura </w:t>
-            </w:r>
-            <w:proofErr w:type="spellStart"/>
-            <w:r>
-              <w:rPr>
-                <w:rFonts w:ascii="Courier New" w:hAnsi="Courier New" w:cs="Courier New"/>
-                <w:color w:val="FFFFFF" w:themeColor="background1"/>
-                <w:sz w:val="20"/>
-              </w:rPr>
-              <w:t>electronica</w:t>
-            </w:r>
-            <w:proofErr w:type="spellEnd"/>
-            <w:r>
-              <w:rPr>
-                <w:rFonts w:ascii="Courier New" w:hAnsi="Courier New" w:cs="Courier New"/>
-                <w:color w:val="FFFFFF" w:themeColor="background1"/>
-                <w:sz w:val="20"/>
-              </w:rPr>
-              <w:t>)</w:t>
-            </w:r>
-          </w:p>
-          <w:p>
-            <w:pPr>
-              <w:rPr>
-                <w:rFonts w:ascii="Courier New" w:hAnsi="Courier New" w:cs="Courier New"/>
-                <w:color w:val="FFFFFF" w:themeColor="background1"/>
-                <w:sz w:val="20"/>
-              </w:rPr>
-            </w:pPr>
-            <w:r>
-              <w:rPr>
-                <w:rFonts w:ascii="Courier New" w:hAnsi="Courier New" w:cs="Courier New"/>
-                <w:color w:val="FFFFFF" w:themeColor="background1"/>
-                <w:sz w:val="20"/>
-              </w:rPr>
-              <w:t xml:space="preserve">  -</w:t>
-            </w:r>
-            <w:proofErr w:type="spellStart"/>
-            <w:r>
-              <w:rPr>
-                <w:rFonts w:ascii="Courier New" w:hAnsi="Courier New" w:cs="Courier New"/>
-                <w:color w:val="FFFFFF" w:themeColor="background1"/>
-                <w:sz w:val="20"/>
-              </w:rPr>
-              <w:t>config</w:t>
-            </w:r>
-            <w:proofErr w:type="spellEnd"/>
-            <w:r>
-              <w:rPr>
-                <w:rFonts w:ascii="Courier New" w:hAnsi="Courier New" w:cs="Courier New"/>
-                <w:color w:val="FFFFFF" w:themeColor="background1"/>
-                <w:sz w:val="20"/>
-              </w:rPr>
-              <w:t xml:space="preserve"> </w:t>
-            </w:r>
-            <w:proofErr w:type="spellStart"/>
-            <w:r>
-              <w:rPr>
-                <w:rFonts w:ascii="Courier New" w:hAnsi="Courier New" w:cs="Courier New"/>
-                <w:color w:val="FFFFFF" w:themeColor="background1"/>
-                <w:sz w:val="20"/>
-              </w:rPr>
-              <w:t>extraParams</w:t>
-            </w:r>
-            <w:proofErr w:type="spellEnd"/>
-            <w:r>
-              <w:rPr>
-                <w:rFonts w:ascii="Courier New" w:hAnsi="Courier New" w:cs="Courier New"/>
-                <w:color w:val="FFFFFF" w:themeColor="background1"/>
-                <w:sz w:val="20"/>
-              </w:rPr>
-              <w:t xml:space="preserve">    (</w:t>
-            </w:r>
-            <w:proofErr w:type="spellStart"/>
-            <w:r>
-              <w:rPr>
-                <w:rFonts w:ascii="Courier New" w:hAnsi="Courier New" w:cs="Courier New"/>
-                <w:color w:val="FFFFFF" w:themeColor="background1"/>
-                <w:sz w:val="20"/>
-              </w:rPr>
-              <w:t>Properties</w:t>
-            </w:r>
-            <w:proofErr w:type="spellEnd"/>
-            <w:r>
-              <w:rPr>
-                <w:rFonts w:ascii="Courier New" w:hAnsi="Courier New" w:cs="Courier New"/>
-                <w:color w:val="FFFFFF" w:themeColor="background1"/>
-                <w:sz w:val="20"/>
-              </w:rPr>
-              <w:t xml:space="preserve"> en texto plano con la </w:t>
-            </w:r>
-            <w:proofErr w:type="spellStart"/>
-            <w:r>
-              <w:rPr>
-                <w:rFonts w:ascii="Courier New" w:hAnsi="Courier New" w:cs="Courier New"/>
-                <w:color w:val="FFFFFF" w:themeColor="background1"/>
-                <w:sz w:val="20"/>
-              </w:rPr>
-              <w:t>configuracion</w:t>
-            </w:r>
-            <w:proofErr w:type="spellEnd"/>
-            <w:r>
-              <w:rPr>
-                <w:rFonts w:ascii="Courier New" w:hAnsi="Courier New" w:cs="Courier New"/>
-                <w:color w:val="FFFFFF" w:themeColor="background1"/>
-                <w:sz w:val="20"/>
-              </w:rPr>
-              <w:t xml:space="preserve"> de la </w:t>
-            </w:r>
-            <w:proofErr w:type="spellStart"/>
-            <w:r>
-              <w:rPr>
-                <w:rFonts w:ascii="Courier New" w:hAnsi="Courier New" w:cs="Courier New"/>
-                <w:color w:val="FFFFFF" w:themeColor="background1"/>
-                <w:sz w:val="20"/>
-              </w:rPr>
-              <w:t>operacion</w:t>
-            </w:r>
-            <w:proofErr w:type="spellEnd"/>
-            <w:r>
-              <w:rPr>
-                <w:rFonts w:ascii="Courier New" w:hAnsi="Courier New" w:cs="Courier New"/>
-                <w:color w:val="FFFFFF" w:themeColor="background1"/>
-                <w:sz w:val="20"/>
-              </w:rPr>
-              <w:t>)</w:t>
-            </w:r>
-          </w:p>
-          <w:p>
-            <w:pPr>
-              <w:rPr>
-                <w:rFonts w:ascii="Courier New" w:hAnsi="Courier New" w:cs="Courier New"/>
-                <w:color w:val="FFFFFF" w:themeColor="background1"/>
-                <w:sz w:val="20"/>
-              </w:rPr>
-            </w:pPr>
-            <w:r>
-              <w:rPr>
-                <w:rFonts w:ascii="Courier New" w:hAnsi="Courier New" w:cs="Courier New"/>
-                <w:color w:val="FFFFFF" w:themeColor="background1"/>
-                <w:sz w:val="20"/>
-              </w:rPr>
-              <w:t xml:space="preserve">  -store                 (Establece el </w:t>
-            </w:r>
-            <w:proofErr w:type="spellStart"/>
-            <w:r>
-              <w:rPr>
-                <w:rFonts w:ascii="Courier New" w:hAnsi="Courier New" w:cs="Courier New"/>
-                <w:color w:val="FFFFFF" w:themeColor="background1"/>
-                <w:sz w:val="20"/>
-              </w:rPr>
-              <w:t>almacen</w:t>
-            </w:r>
-            <w:proofErr w:type="spellEnd"/>
-            <w:r>
-              <w:rPr>
-                <w:rFonts w:ascii="Courier New" w:hAnsi="Courier New" w:cs="Courier New"/>
-                <w:color w:val="FFFFFF" w:themeColor="background1"/>
-                <w:sz w:val="20"/>
-              </w:rPr>
-              <w:t xml:space="preserve"> de claves. Por defecto, el del sistema)</w:t>
-            </w:r>
-          </w:p>
-          <w:p>
-            <w:pPr>
-              <w:rPr>
-                <w:rFonts w:ascii="Courier New" w:hAnsi="Courier New" w:cs="Courier New"/>
-                <w:color w:val="FFFFFF" w:themeColor="background1"/>
-                <w:sz w:val="20"/>
-              </w:rPr>
-            </w:pPr>
-            <w:r>
-              <w:rPr>
-                <w:rFonts w:ascii="Courier New" w:hAnsi="Courier New" w:cs="Courier New"/>
-                <w:color w:val="FFFFFF" w:themeColor="background1"/>
-                <w:sz w:val="20"/>
-              </w:rPr>
-              <w:t xml:space="preserve">         auto            (</w:t>
-            </w:r>
-            <w:proofErr w:type="spellStart"/>
-            <w:r>
-              <w:rPr>
-                <w:rFonts w:ascii="Courier New" w:hAnsi="Courier New" w:cs="Courier New"/>
-                <w:color w:val="FFFFFF" w:themeColor="background1"/>
-                <w:sz w:val="20"/>
-              </w:rPr>
-              <w:t>Almacen</w:t>
-            </w:r>
-            <w:proofErr w:type="spellEnd"/>
-            <w:r>
-              <w:rPr>
-                <w:rFonts w:ascii="Courier New" w:hAnsi="Courier New" w:cs="Courier New"/>
-                <w:color w:val="FFFFFF" w:themeColor="background1"/>
-                <w:sz w:val="20"/>
-              </w:rPr>
-              <w:t xml:space="preserve"> de claves del sistema)</w:t>
-            </w:r>
-          </w:p>
-          <w:p>
-            <w:pPr>
-              <w:rPr>
-                <w:rFonts w:ascii="Courier New" w:hAnsi="Courier New" w:cs="Courier New"/>
-                <w:color w:val="FFFFFF" w:themeColor="background1"/>
-                <w:sz w:val="20"/>
-              </w:rPr>
-            </w:pPr>
-            <w:r>
-              <w:rPr>
-                <w:rFonts w:ascii="Courier New" w:hAnsi="Courier New" w:cs="Courier New"/>
-                <w:color w:val="FFFFFF" w:themeColor="background1"/>
-                <w:sz w:val="20"/>
-              </w:rPr>
-              <w:t xml:space="preserve">         </w:t>
-            </w:r>
-            <w:proofErr w:type="spellStart"/>
-            <w:r>
-              <w:rPr>
-                <w:rFonts w:ascii="Courier New" w:hAnsi="Courier New" w:cs="Courier New"/>
-                <w:color w:val="FFFFFF" w:themeColor="background1"/>
-                <w:sz w:val="20"/>
-              </w:rPr>
-              <w:t>windows</w:t>
-            </w:r>
-            <w:proofErr w:type="spellEnd"/>
-            <w:r>
-              <w:rPr>
-                <w:rFonts w:ascii="Courier New" w:hAnsi="Courier New" w:cs="Courier New"/>
-                <w:color w:val="FFFFFF" w:themeColor="background1"/>
-                <w:sz w:val="20"/>
-              </w:rPr>
-              <w:t xml:space="preserve">         (</w:t>
-            </w:r>
-            <w:proofErr w:type="spellStart"/>
-            <w:r>
-              <w:rPr>
-                <w:rFonts w:ascii="Courier New" w:hAnsi="Courier New" w:cs="Courier New"/>
-                <w:color w:val="FFFFFF" w:themeColor="background1"/>
-                <w:sz w:val="20"/>
-              </w:rPr>
-              <w:t>Almacen</w:t>
-            </w:r>
-            <w:proofErr w:type="spellEnd"/>
-            <w:r>
-              <w:rPr>
-                <w:rFonts w:ascii="Courier New" w:hAnsi="Courier New" w:cs="Courier New"/>
-                <w:color w:val="FFFFFF" w:themeColor="background1"/>
-                <w:sz w:val="20"/>
-              </w:rPr>
-              <w:t xml:space="preserve"> de claves de Windows)</w:t>
-            </w:r>
-          </w:p>
-          <w:p>
-            <w:pPr>
-              <w:rPr>
-                <w:rFonts w:ascii="Courier New" w:hAnsi="Courier New" w:cs="Courier New"/>
-                <w:color w:val="FFFFFF" w:themeColor="background1"/>
-                <w:sz w:val="20"/>
-              </w:rPr>
-            </w:pPr>
-            <w:r>
-              <w:rPr>
-                <w:rFonts w:ascii="Courier New" w:hAnsi="Courier New" w:cs="Courier New"/>
-                <w:color w:val="FFFFFF" w:themeColor="background1"/>
-                <w:sz w:val="20"/>
-              </w:rPr>
-              <w:t xml:space="preserve">         </w:t>
-            </w:r>
-            <w:proofErr w:type="spellStart"/>
-            <w:r>
-              <w:rPr>
-                <w:rFonts w:ascii="Courier New" w:hAnsi="Courier New" w:cs="Courier New"/>
-                <w:color w:val="FFFFFF" w:themeColor="background1"/>
-                <w:sz w:val="20"/>
-              </w:rPr>
-              <w:t>mac</w:t>
-            </w:r>
-            <w:proofErr w:type="spellEnd"/>
-            <w:r>
-              <w:rPr>
-                <w:rFonts w:ascii="Courier New" w:hAnsi="Courier New" w:cs="Courier New"/>
-                <w:color w:val="FFFFFF" w:themeColor="background1"/>
-                <w:sz w:val="20"/>
-              </w:rPr>
-              <w:t xml:space="preserve">             (</w:t>
-            </w:r>
-            <w:proofErr w:type="spellStart"/>
-            <w:r>
-              <w:rPr>
-                <w:rFonts w:ascii="Courier New" w:hAnsi="Courier New" w:cs="Courier New"/>
-                <w:color w:val="FFFFFF" w:themeColor="background1"/>
-                <w:sz w:val="20"/>
-              </w:rPr>
-              <w:t>Almacen</w:t>
-            </w:r>
-            <w:proofErr w:type="spellEnd"/>
-            <w:r>
-              <w:rPr>
-                <w:rFonts w:ascii="Courier New" w:hAnsi="Courier New" w:cs="Courier New"/>
-                <w:color w:val="FFFFFF" w:themeColor="background1"/>
-                <w:sz w:val="20"/>
-              </w:rPr>
-              <w:t xml:space="preserve"> de claves de Mac OS X)</w:t>
-            </w:r>
-          </w:p>
-          <w:p>
-            <w:pPr>
-              <w:rPr>
-                <w:rFonts w:ascii="Courier New" w:hAnsi="Courier New" w:cs="Courier New"/>
-                <w:color w:val="FFFFFF" w:themeColor="background1"/>
-                <w:sz w:val="20"/>
-              </w:rPr>
-            </w:pPr>
-            <w:r>
-              <w:rPr>
-                <w:rFonts w:ascii="Courier New" w:hAnsi="Courier New" w:cs="Courier New"/>
-                <w:color w:val="FFFFFF" w:themeColor="background1"/>
-                <w:sz w:val="20"/>
-              </w:rPr>
-              <w:t xml:space="preserve">         </w:t>
-            </w:r>
-            <w:proofErr w:type="spellStart"/>
-            <w:r>
-              <w:rPr>
-                <w:rFonts w:ascii="Courier New" w:hAnsi="Courier New" w:cs="Courier New"/>
-                <w:color w:val="FFFFFF" w:themeColor="background1"/>
-                <w:sz w:val="20"/>
-              </w:rPr>
-              <w:t>mozilla</w:t>
-            </w:r>
-            <w:proofErr w:type="spellEnd"/>
-            <w:r>
-              <w:rPr>
-                <w:rFonts w:ascii="Courier New" w:hAnsi="Courier New" w:cs="Courier New"/>
-                <w:color w:val="FFFFFF" w:themeColor="background1"/>
-                <w:sz w:val="20"/>
-              </w:rPr>
-              <w:t xml:space="preserve">         (</w:t>
-            </w:r>
-            <w:proofErr w:type="spellStart"/>
-            <w:r>
-              <w:rPr>
-                <w:rFonts w:ascii="Courier New" w:hAnsi="Courier New" w:cs="Courier New"/>
-                <w:color w:val="FFFFFF" w:themeColor="background1"/>
-                <w:sz w:val="20"/>
-              </w:rPr>
-              <w:t>Almacen</w:t>
-            </w:r>
-            <w:proofErr w:type="spellEnd"/>
-            <w:r>
-              <w:rPr>
-                <w:rFonts w:ascii="Courier New" w:hAnsi="Courier New" w:cs="Courier New"/>
-                <w:color w:val="FFFFFF" w:themeColor="background1"/>
-                <w:sz w:val="20"/>
-              </w:rPr>
-              <w:t xml:space="preserve"> de claves de Mozilla Firefox)</w:t>
-            </w:r>
-          </w:p>
-          <w:p>
-            <w:pPr>
-              <w:rPr>
-                <w:rFonts w:ascii="Courier New" w:hAnsi="Courier New" w:cs="Courier New"/>
-                <w:color w:val="FFFFFF" w:themeColor="background1"/>
-                <w:sz w:val="20"/>
-              </w:rPr>
-            </w:pPr>
-            <w:r>
-              <w:rPr>
-                <w:rFonts w:ascii="Courier New" w:hAnsi="Courier New" w:cs="Courier New"/>
-                <w:color w:val="FFFFFF" w:themeColor="background1"/>
-                <w:sz w:val="20"/>
-              </w:rPr>
-              <w:t xml:space="preserve">         </w:t>
-            </w:r>
-            <w:proofErr w:type="spellStart"/>
-            <w:r>
-              <w:rPr>
-                <w:rFonts w:ascii="Courier New" w:hAnsi="Courier New" w:cs="Courier New"/>
-                <w:color w:val="FFFFFF" w:themeColor="background1"/>
-                <w:sz w:val="20"/>
-              </w:rPr>
-              <w:t>dni</w:t>
-            </w:r>
-            <w:proofErr w:type="spellEnd"/>
-            <w:r>
-              <w:rPr>
-                <w:rFonts w:ascii="Courier New" w:hAnsi="Courier New" w:cs="Courier New"/>
-                <w:color w:val="FFFFFF" w:themeColor="background1"/>
-                <w:sz w:val="20"/>
-              </w:rPr>
-              <w:t xml:space="preserve">             (DNI </w:t>
-            </w:r>
-            <w:proofErr w:type="spellStart"/>
-            <w:r>
-              <w:rPr>
-                <w:rFonts w:ascii="Courier New" w:hAnsi="Courier New" w:cs="Courier New"/>
-                <w:color w:val="FFFFFF" w:themeColor="background1"/>
-                <w:sz w:val="20"/>
-              </w:rPr>
-              <w:t>electronico</w:t>
-            </w:r>
-            <w:proofErr w:type="spellEnd"/>
-            <w:r>
-              <w:rPr>
-                <w:rFonts w:ascii="Courier New" w:hAnsi="Courier New" w:cs="Courier New"/>
-                <w:color w:val="FFFFFF" w:themeColor="background1"/>
-                <w:sz w:val="20"/>
-              </w:rPr>
-              <w:t>)</w:t>
-            </w:r>
-          </w:p>
-          <w:p>
-            <w:pPr>
-              <w:rPr>
-                <w:rFonts w:ascii="Courier New" w:hAnsi="Courier New" w:cs="Courier New"/>
-                <w:color w:val="FFFFFF" w:themeColor="background1"/>
-                <w:sz w:val="20"/>
-              </w:rPr>
-            </w:pPr>
-            <w:r>
-              <w:rPr>
-                <w:rFonts w:ascii="Courier New" w:hAnsi="Courier New" w:cs="Courier New"/>
-                <w:color w:val="FFFFFF" w:themeColor="background1"/>
-                <w:sz w:val="20"/>
-              </w:rPr>
-              <w:t xml:space="preserve">         pkcs12:p12file  (</w:t>
-            </w:r>
-            <w:proofErr w:type="spellStart"/>
-            <w:r>
-              <w:rPr>
-                <w:rFonts w:ascii="Courier New" w:hAnsi="Courier New" w:cs="Courier New"/>
-                <w:color w:val="FFFFFF" w:themeColor="background1"/>
-                <w:sz w:val="20"/>
-              </w:rPr>
-              <w:t>Almacen</w:t>
-            </w:r>
-            <w:proofErr w:type="spellEnd"/>
-            <w:r>
-              <w:rPr>
-                <w:rFonts w:ascii="Courier New" w:hAnsi="Courier New" w:cs="Courier New"/>
-                <w:color w:val="FFFFFF" w:themeColor="background1"/>
-                <w:sz w:val="20"/>
-              </w:rPr>
-              <w:t xml:space="preserve"> PKCS#12. "p12file" es la ruta del </w:t>
-            </w:r>
-            <w:proofErr w:type="spellStart"/>
-            <w:r>
-              <w:rPr>
-                <w:rFonts w:ascii="Courier New" w:hAnsi="Courier New" w:cs="Courier New"/>
-                <w:color w:val="FFFFFF" w:themeColor="background1"/>
-                <w:sz w:val="20"/>
-              </w:rPr>
-              <w:t>almacen</w:t>
-            </w:r>
-            <w:proofErr w:type="spellEnd"/>
-            <w:r>
-              <w:rPr>
-                <w:rFonts w:ascii="Courier New" w:hAnsi="Courier New" w:cs="Courier New"/>
-                <w:color w:val="FFFFFF" w:themeColor="background1"/>
-                <w:sz w:val="20"/>
-              </w:rPr>
-              <w:t>)</w:t>
-            </w:r>
-          </w:p>
-          <w:p>
-            <w:pPr>
-              <w:rPr>
-                <w:rFonts w:ascii="Courier New" w:hAnsi="Courier New" w:cs="Courier New"/>
-                <w:color w:val="FFFFFF" w:themeColor="background1"/>
-                <w:sz w:val="20"/>
-              </w:rPr>
-            </w:pPr>
-            <w:r>
-              <w:rPr>
-                <w:rFonts w:ascii="Courier New" w:hAnsi="Courier New" w:cs="Courier New"/>
-                <w:color w:val="FFFFFF" w:themeColor="background1"/>
-                <w:sz w:val="20"/>
-              </w:rPr>
-              <w:t xml:space="preserve">         pkcs11:p11file  (</w:t>
-            </w:r>
-            <w:proofErr w:type="spellStart"/>
-            <w:r>
-              <w:rPr>
-                <w:rFonts w:ascii="Courier New" w:hAnsi="Courier New" w:cs="Courier New"/>
-                <w:color w:val="FFFFFF" w:themeColor="background1"/>
-                <w:sz w:val="20"/>
-              </w:rPr>
-              <w:t>Almacen</w:t>
-            </w:r>
-            <w:proofErr w:type="spellEnd"/>
-            <w:r>
-              <w:rPr>
-                <w:rFonts w:ascii="Courier New" w:hAnsi="Courier New" w:cs="Courier New"/>
-                <w:color w:val="FFFFFF" w:themeColor="background1"/>
-                <w:sz w:val="20"/>
-              </w:rPr>
-              <w:t xml:space="preserve"> PKCS#11. "p11file" es la ruta del controlador)</w:t>
+              <w:t>Sintaxis: AutoFirma sign [options...]</w:t>
             </w:r>
           </w:p>
           <w:p>
@@ -6374,79 +4590,33 @@
                 <w:color w:val="FFFFFF" w:themeColor="background1"/>
                 <w:sz w:val="20"/>
               </w:rPr>
-              <w:t xml:space="preserve">  -</w:t>
+              <w:t>options</w:t>
             </w:r>
-            <w:proofErr w:type="spellStart"/>
+          </w:p>
+          <w:p>
+            <w:pPr>
+              <w:rPr>
+                <w:rFonts w:ascii="Courier New" w:hAnsi="Courier New" w:cs="Courier New"/>
+                <w:color w:val="FFFFFF" w:themeColor="background1"/>
+                <w:sz w:val="20"/>
+              </w:rPr>
+            </w:pPr>
+          </w:p>
+          <w:p>
+            <w:pPr>
+              <w:rPr>
+                <w:rFonts w:ascii="Courier New" w:hAnsi="Courier New" w:cs="Courier New"/>
+                <w:color w:val="FFFFFF" w:themeColor="background1"/>
+                <w:sz w:val="20"/>
+              </w:rPr>
+            </w:pPr>
             <w:r>
               <w:rPr>
                 <w:rFonts w:ascii="Courier New" w:hAnsi="Courier New" w:cs="Courier New"/>
                 <w:color w:val="FFFFFF" w:themeColor="background1"/>
                 <w:sz w:val="20"/>
               </w:rPr>
-              <w:t>password</w:t>
-            </w:r>
-            <w:proofErr w:type="spellEnd"/>
-            <w:r>
-              <w:rPr>
-                <w:rFonts w:ascii="Courier New" w:hAnsi="Courier New" w:cs="Courier New"/>
-                <w:color w:val="FFFFFF" w:themeColor="background1"/>
-                <w:sz w:val="20"/>
-              </w:rPr>
-              <w:t xml:space="preserve"> </w:t>
-            </w:r>
-            <w:proofErr w:type="spellStart"/>
-            <w:r>
-              <w:rPr>
-                <w:rFonts w:ascii="Courier New" w:hAnsi="Courier New" w:cs="Courier New"/>
-                <w:color w:val="FFFFFF" w:themeColor="background1"/>
-                <w:sz w:val="20"/>
-              </w:rPr>
-              <w:t>password</w:t>
-            </w:r>
-            <w:proofErr w:type="spellEnd"/>
-            <w:r>
-              <w:rPr>
-                <w:rFonts w:ascii="Courier New" w:hAnsi="Courier New" w:cs="Courier New"/>
-                <w:color w:val="FFFFFF" w:themeColor="background1"/>
-                <w:sz w:val="20"/>
-              </w:rPr>
-              <w:t xml:space="preserve">     (Establece la </w:t>
-            </w:r>
-            <w:proofErr w:type="spellStart"/>
-            <w:r>
-              <w:rPr>
-                <w:rFonts w:ascii="Courier New" w:hAnsi="Courier New" w:cs="Courier New"/>
-                <w:color w:val="FFFFFF" w:themeColor="background1"/>
-                <w:sz w:val="20"/>
-              </w:rPr>
-              <w:t>contrasena</w:t>
-            </w:r>
-            <w:proofErr w:type="spellEnd"/>
-            <w:r>
-              <w:rPr>
-                <w:rFonts w:ascii="Courier New" w:hAnsi="Courier New" w:cs="Courier New"/>
-                <w:color w:val="FFFFFF" w:themeColor="background1"/>
-                <w:sz w:val="20"/>
-              </w:rPr>
-              <w:t xml:space="preserve"> del </w:t>
-            </w:r>
-            <w:proofErr w:type="spellStart"/>
-            <w:r>
-              <w:rPr>
-                <w:rFonts w:ascii="Courier New" w:hAnsi="Courier New" w:cs="Courier New"/>
-                <w:color w:val="FFFFFF" w:themeColor="background1"/>
-                <w:sz w:val="20"/>
-              </w:rPr>
-              <w:t>almacen</w:t>
-            </w:r>
-            <w:proofErr w:type="spellEnd"/>
-            <w:r>
-              <w:rPr>
-                <w:rFonts w:ascii="Courier New" w:hAnsi="Courier New" w:cs="Courier New"/>
-                <w:color w:val="FFFFFF" w:themeColor="background1"/>
-                <w:sz w:val="20"/>
-              </w:rPr>
-              <w:t>)</w:t>
+              <w:t xml:space="preserve">  -gui                   (Realiza la operacion con entorno grafico)</w:t>
             </w:r>
           </w:p>
           <w:p>
@@ -6463,25 +4633,7 @@
                 <w:color w:val="FFFFFF" w:themeColor="background1"/>
                 <w:sz w:val="20"/>
               </w:rPr>
-              <w:t xml:space="preserve">  -alias </w:t>
-            </w:r>
-            <w:proofErr w:type="spellStart"/>
-            <w:r>
-              <w:rPr>
-                <w:rFonts w:ascii="Courier New" w:hAnsi="Courier New" w:cs="Courier New"/>
-                <w:color w:val="FFFFFF" w:themeColor="background1"/>
-                <w:sz w:val="20"/>
-              </w:rPr>
-              <w:t>alias</w:t>
-            </w:r>
-            <w:proofErr w:type="spellEnd"/>
-            <w:r>
-              <w:rPr>
-                <w:rFonts w:ascii="Courier New" w:hAnsi="Courier New" w:cs="Courier New"/>
-                <w:color w:val="FFFFFF" w:themeColor="background1"/>
-                <w:sz w:val="20"/>
-              </w:rPr>
-              <w:t xml:space="preserve">           (Alias del certificado de firma)</w:t>
+              <w:t xml:space="preserve">  -i inputfile           (Ruta del fichero de entrada)</w:t>
             </w:r>
           </w:p>
           <w:p>
@@ -6498,43 +4650,340 @@
                 <w:color w:val="FFFFFF" w:themeColor="background1"/>
                 <w:sz w:val="20"/>
               </w:rPr>
-              <w:t xml:space="preserve">  -</w:t>
+              <w:t xml:space="preserve">  -o outputfile          (Ruta del fichero de salida)</w:t>
             </w:r>
-            <w:proofErr w:type="spellStart"/>
+          </w:p>
+          <w:p>
+            <w:pPr>
+              <w:rPr>
+                <w:rFonts w:ascii="Courier New" w:hAnsi="Courier New" w:cs="Courier New"/>
+                <w:color w:val="FFFFFF" w:themeColor="background1"/>
+                <w:sz w:val="20"/>
+              </w:rPr>
+            </w:pPr>
             <w:r>
               <w:rPr>
                 <w:rFonts w:ascii="Courier New" w:hAnsi="Courier New" w:cs="Courier New"/>
                 <w:color w:val="FFFFFF" w:themeColor="background1"/>
                 <w:sz w:val="20"/>
               </w:rPr>
-              <w:t>filter</w:t>
+              <w:t xml:space="preserve">  -algorithm algo        (Algoritmo de firma)</w:t>
             </w:r>
-            <w:proofErr w:type="spellEnd"/>
+          </w:p>
+          <w:p>
+            <w:pPr>
+              <w:rPr>
+                <w:rFonts w:ascii="Courier New" w:hAnsi="Courier New" w:cs="Courier New"/>
+                <w:color w:val="FFFFFF" w:themeColor="background1"/>
+                <w:sz w:val="20"/>
+              </w:rPr>
+            </w:pPr>
             <w:r>
               <w:rPr>
                 <w:rFonts w:ascii="Courier New" w:hAnsi="Courier New" w:cs="Courier New"/>
                 <w:color w:val="FFFFFF" w:themeColor="background1"/>
                 <w:sz w:val="20"/>
               </w:rPr>
-              <w:t xml:space="preserve"> </w:t>
+              <w:t xml:space="preserve">  -format                (Establece el formato de firma)</w:t>
             </w:r>
-            <w:proofErr w:type="spellStart"/>
+          </w:p>
+          <w:p>
+            <w:pPr>
+              <w:rPr>
+                <w:rFonts w:ascii="Courier New" w:hAnsi="Courier New" w:cs="Courier New"/>
+                <w:color w:val="FFFFFF" w:themeColor="background1"/>
+                <w:sz w:val="20"/>
+              </w:rPr>
+            </w:pPr>
             <w:r>
               <w:rPr>
                 <w:rFonts w:ascii="Courier New" w:hAnsi="Courier New" w:cs="Courier New"/>
                 <w:color w:val="FFFFFF" w:themeColor="background1"/>
                 <w:sz w:val="20"/>
               </w:rPr>
-              <w:t>filter</w:t>
+              <w:t xml:space="preserve">         auto            (Seleccion de formato en base al fichero de entrada)</w:t>
             </w:r>
-            <w:proofErr w:type="spellEnd"/>
+          </w:p>
+          <w:p>
+            <w:pPr>
+              <w:rPr>
+                <w:rFonts w:ascii="Courier New" w:hAnsi="Courier New" w:cs="Courier New"/>
+                <w:color w:val="FFFFFF" w:themeColor="background1"/>
+                <w:sz w:val="20"/>
+              </w:rPr>
+            </w:pPr>
             <w:r>
               <w:rPr>
                 <w:rFonts w:ascii="Courier New" w:hAnsi="Courier New" w:cs="Courier New"/>
                 <w:color w:val="FFFFFF" w:themeColor="background1"/>
                 <w:sz w:val="20"/>
               </w:rPr>
-              <w:t xml:space="preserve">         (Filtro para seleccionar el certificado de firma)</w:t>
+              <w:lastRenderedPageBreak/>
+              <w:t xml:space="preserve">         cades           (Formato CAdES)</w:t>
+            </w:r>
+          </w:p>
+          <w:p>
+            <w:pPr>
+              <w:rPr>
+                <w:rFonts w:ascii="Courier New" w:hAnsi="Courier New" w:cs="Courier New"/>
+                <w:color w:val="FFFFFF" w:themeColor="background1"/>
+                <w:sz w:val="20"/>
+              </w:rPr>
+            </w:pPr>
+            <w:r>
+              <w:rPr>
+                <w:rFonts w:ascii="Courier New" w:hAnsi="Courier New" w:cs="Courier New"/>
+                <w:color w:val="FFFFFF" w:themeColor="background1"/>
+                <w:sz w:val="20"/>
+              </w:rPr>
+              <w:t xml:space="preserve">         pades           (Formato PAdES)</w:t>
+            </w:r>
+          </w:p>
+          <w:p>
+            <w:pPr>
+              <w:rPr>
+                <w:rFonts w:ascii="Courier New" w:hAnsi="Courier New" w:cs="Courier New"/>
+                <w:color w:val="FFFFFF" w:themeColor="background1"/>
+                <w:sz w:val="20"/>
+              </w:rPr>
+            </w:pPr>
+            <w:r>
+              <w:rPr>
+                <w:rFonts w:ascii="Courier New" w:hAnsi="Courier New" w:cs="Courier New"/>
+                <w:color w:val="FFFFFF" w:themeColor="background1"/>
+                <w:sz w:val="20"/>
+              </w:rPr>
+              <w:t xml:space="preserve">         xades           (Formato XAdES)</w:t>
+            </w:r>
+          </w:p>
+          <w:p>
+            <w:pPr>
+              <w:rPr>
+                <w:rFonts w:ascii="Courier New" w:hAnsi="Courier New" w:cs="Courier New"/>
+                <w:color w:val="FFFFFF" w:themeColor="background1"/>
+                <w:sz w:val="20"/>
+              </w:rPr>
+            </w:pPr>
+            <w:r>
+              <w:rPr>
+                <w:rFonts w:ascii="Courier New" w:hAnsi="Courier New" w:cs="Courier New"/>
+                <w:color w:val="FFFFFF" w:themeColor="background1"/>
+                <w:sz w:val="20"/>
+              </w:rPr>
+              <w:t xml:space="preserve">         facturae        (Firma de factura electronica)</w:t>
+            </w:r>
+          </w:p>
+          <w:p>
+            <w:pPr>
+              <w:rPr>
+                <w:rFonts w:ascii="Courier New" w:hAnsi="Courier New" w:cs="Courier New"/>
+                <w:color w:val="FFFFFF" w:themeColor="background1"/>
+                <w:sz w:val="20"/>
+              </w:rPr>
+            </w:pPr>
+            <w:r>
+              <w:rPr>
+                <w:rFonts w:ascii="Courier New" w:hAnsi="Courier New" w:cs="Courier New"/>
+                <w:color w:val="FFFFFF" w:themeColor="background1"/>
+                <w:sz w:val="20"/>
+              </w:rPr>
+              <w:t xml:space="preserve">  -config extraParams    (Properties en texto plano con la configuracion de la operacion)</w:t>
+            </w:r>
+          </w:p>
+          <w:p>
+            <w:pPr>
+              <w:rPr>
+                <w:rFonts w:ascii="Courier New" w:hAnsi="Courier New" w:cs="Courier New"/>
+                <w:color w:val="FFFFFF" w:themeColor="background1"/>
+                <w:sz w:val="20"/>
+              </w:rPr>
+            </w:pPr>
+            <w:r>
+              <w:rPr>
+                <w:rFonts w:ascii="Courier New" w:hAnsi="Courier New" w:cs="Courier New"/>
+                <w:color w:val="FFFFFF" w:themeColor="background1"/>
+                <w:sz w:val="20"/>
+              </w:rPr>
+              <w:t xml:space="preserve">  -store                 (Establece el almacen de claves. Por defecto, el del sistema)</w:t>
+            </w:r>
+          </w:p>
+          <w:p>
+            <w:pPr>
+              <w:rPr>
+                <w:rFonts w:ascii="Courier New" w:hAnsi="Courier New" w:cs="Courier New"/>
+                <w:color w:val="FFFFFF" w:themeColor="background1"/>
+                <w:sz w:val="20"/>
+              </w:rPr>
+            </w:pPr>
+            <w:r>
+              <w:rPr>
+                <w:rFonts w:ascii="Courier New" w:hAnsi="Courier New" w:cs="Courier New"/>
+                <w:color w:val="FFFFFF" w:themeColor="background1"/>
+                <w:sz w:val="20"/>
+              </w:rPr>
+              <w:t xml:space="preserve">         auto            (Almacen de claves del sistema)</w:t>
+            </w:r>
+          </w:p>
+          <w:p>
+            <w:pPr>
+              <w:rPr>
+                <w:rFonts w:ascii="Courier New" w:hAnsi="Courier New" w:cs="Courier New"/>
+                <w:color w:val="FFFFFF" w:themeColor="background1"/>
+                <w:sz w:val="20"/>
+              </w:rPr>
+            </w:pPr>
+            <w:r>
+              <w:rPr>
+                <w:rFonts w:ascii="Courier New" w:hAnsi="Courier New" w:cs="Courier New"/>
+                <w:color w:val="FFFFFF" w:themeColor="background1"/>
+                <w:sz w:val="20"/>
+              </w:rPr>
+              <w:t xml:space="preserve">         windows         (Almacen de claves de Windows)</w:t>
+            </w:r>
+          </w:p>
+          <w:p>
+            <w:pPr>
+              <w:rPr>
+                <w:rFonts w:ascii="Courier New" w:hAnsi="Courier New" w:cs="Courier New"/>
+                <w:color w:val="FFFFFF" w:themeColor="background1"/>
+                <w:sz w:val="20"/>
+              </w:rPr>
+            </w:pPr>
+            <w:r>
+              <w:rPr>
+                <w:rFonts w:ascii="Courier New" w:hAnsi="Courier New" w:cs="Courier New"/>
+                <w:color w:val="FFFFFF" w:themeColor="background1"/>
+                <w:sz w:val="20"/>
+              </w:rPr>
+              <w:t xml:space="preserve">         mac             (Almacen de claves de Mac OS X)</w:t>
+            </w:r>
+          </w:p>
+          <w:p>
+            <w:pPr>
+              <w:rPr>
+                <w:rFonts w:ascii="Courier New" w:hAnsi="Courier New" w:cs="Courier New"/>
+                <w:color w:val="FFFFFF" w:themeColor="background1"/>
+                <w:sz w:val="20"/>
+              </w:rPr>
+            </w:pPr>
+            <w:r>
+              <w:rPr>
+                <w:rFonts w:ascii="Courier New" w:hAnsi="Courier New" w:cs="Courier New"/>
+                <w:color w:val="FFFFFF" w:themeColor="background1"/>
+                <w:sz w:val="20"/>
+              </w:rPr>
+              <w:t xml:space="preserve">         mozilla         (Almacen de claves de Mozilla Firefox)</w:t>
+            </w:r>
+          </w:p>
+          <w:p>
+            <w:pPr>
+              <w:rPr>
+                <w:rFonts w:ascii="Courier New" w:hAnsi="Courier New" w:cs="Courier New"/>
+                <w:color w:val="FFFFFF" w:themeColor="background1"/>
+                <w:sz w:val="20"/>
+              </w:rPr>
+            </w:pPr>
+            <w:r>
+              <w:rPr>
+                <w:rFonts w:ascii="Courier New" w:hAnsi="Courier New" w:cs="Courier New"/>
+                <w:color w:val="FFFFFF" w:themeColor="background1"/>
+                <w:sz w:val="20"/>
+              </w:rPr>
+              <w:t xml:space="preserve">         dni             (DNI electronico)</w:t>
+            </w:r>
+          </w:p>
+          <w:p>
+            <w:pPr>
+              <w:rPr>
+                <w:rFonts w:ascii="Courier New" w:hAnsi="Courier New" w:cs="Courier New"/>
+                <w:color w:val="FFFFFF" w:themeColor="background1"/>
+                <w:sz w:val="20"/>
+              </w:rPr>
+            </w:pPr>
+            <w:r>
+              <w:rPr>
+                <w:rFonts w:ascii="Courier New" w:hAnsi="Courier New" w:cs="Courier New"/>
+                <w:color w:val="FFFFFF" w:themeColor="background1"/>
+                <w:sz w:val="20"/>
+              </w:rPr>
+              <w:t xml:space="preserve">         pkcs12:p12file  (Almacen PKCS#12. "p12file" es la ruta del almacen)</w:t>
+            </w:r>
+          </w:p>
+          <w:p>
+            <w:pPr>
+              <w:rPr>
+                <w:rFonts w:ascii="Courier New" w:hAnsi="Courier New" w:cs="Courier New"/>
+                <w:color w:val="FFFFFF" w:themeColor="background1"/>
+                <w:sz w:val="20"/>
+              </w:rPr>
+            </w:pPr>
+            <w:r>
+              <w:rPr>
+                <w:rFonts w:ascii="Courier New" w:hAnsi="Courier New" w:cs="Courier New"/>
+                <w:color w:val="FFFFFF" w:themeColor="background1"/>
+                <w:sz w:val="20"/>
+              </w:rPr>
+              <w:t xml:space="preserve">         pkcs11:p11file  (Almacen PKCS#11. "p11file" es la ruta del controlador)</w:t>
+            </w:r>
+          </w:p>
+          <w:p>
+            <w:pPr>
+              <w:rPr>
+                <w:rFonts w:ascii="Courier New" w:hAnsi="Courier New" w:cs="Courier New"/>
+                <w:color w:val="FFFFFF" w:themeColor="background1"/>
+                <w:sz w:val="20"/>
+              </w:rPr>
+            </w:pPr>
+          </w:p>
+          <w:p>
+            <w:pPr>
+              <w:rPr>
+                <w:rFonts w:ascii="Courier New" w:hAnsi="Courier New" w:cs="Courier New"/>
+                <w:color w:val="FFFFFF" w:themeColor="background1"/>
+                <w:sz w:val="20"/>
+              </w:rPr>
+            </w:pPr>
+            <w:r>
+              <w:rPr>
+                <w:rFonts w:ascii="Courier New" w:hAnsi="Courier New" w:cs="Courier New"/>
+                <w:color w:val="FFFFFF" w:themeColor="background1"/>
+                <w:sz w:val="20"/>
+              </w:rPr>
+              <w:t xml:space="preserve">  -password password     (Establece la contrasena del almacen)</w:t>
+            </w:r>
+          </w:p>
+          <w:p>
+            <w:pPr>
+              <w:rPr>
+                <w:rFonts w:ascii="Courier New" w:hAnsi="Courier New" w:cs="Courier New"/>
+                <w:color w:val="FFFFFF" w:themeColor="background1"/>
+                <w:sz w:val="20"/>
+              </w:rPr>
+            </w:pPr>
+            <w:r>
+              <w:rPr>
+                <w:rFonts w:ascii="Courier New" w:hAnsi="Courier New" w:cs="Courier New"/>
+                <w:color w:val="FFFFFF" w:themeColor="background1"/>
+                <w:sz w:val="20"/>
+              </w:rPr>
+              <w:t xml:space="preserve">  -alias alias           (Alias del certificado de firma)</w:t>
+            </w:r>
+          </w:p>
+          <w:p>
+            <w:pPr>
+              <w:rPr>
+                <w:rFonts w:ascii="Courier New" w:hAnsi="Courier New" w:cs="Courier New"/>
+                <w:color w:val="FFFFFF" w:themeColor="background1"/>
+                <w:sz w:val="20"/>
+              </w:rPr>
+            </w:pPr>
+            <w:r>
+              <w:rPr>
+                <w:rFonts w:ascii="Courier New" w:hAnsi="Courier New" w:cs="Courier New"/>
+                <w:color w:val="FFFFFF" w:themeColor="background1"/>
+                <w:sz w:val="20"/>
+              </w:rPr>
+              <w:t xml:space="preserve">  -filter filter         (Filtro para seleccionar el certificado de firma)</w:t>
             </w:r>
           </w:p>
           <w:p>
@@ -6544,25 +4993,7 @@
                 <w:color w:val="FFFFFF" w:themeColor="background1"/>
                 <w:sz w:val="20"/>
               </w:rPr>
-              <w:t xml:space="preserve">  -</w:t>
-            </w:r>
-            <w:proofErr w:type="spellStart"/>
-            <w:r>
-              <w:rPr>
-                <w:rFonts w:ascii="Courier New" w:hAnsi="Courier New" w:cs="Courier New"/>
-                <w:color w:val="FFFFFF" w:themeColor="background1"/>
-                <w:sz w:val="20"/>
-              </w:rPr>
-              <w:t>xml</w:t>
-            </w:r>
-            <w:proofErr w:type="spellEnd"/>
-            <w:r>
-              <w:rPr>
-                <w:rFonts w:ascii="Courier New" w:hAnsi="Courier New" w:cs="Courier New"/>
-                <w:color w:val="FFFFFF" w:themeColor="background1"/>
-                <w:sz w:val="20"/>
-              </w:rPr>
-              <w:t xml:space="preserve">                   (Formatea la respuesta como XML)</w:t>
+              <w:t xml:space="preserve">  -xml                   (Formatea la respuesta como XML)</w:t>
             </w:r>
           </w:p>
         </w:tc>
@@ -6573,23 +5004,24 @@
       <w:pPr>
         <w:pStyle w:val="Heading1"/>
       </w:pPr>
+      <w:bookmarkStart w:id="37" w:name="_Toc471735858"/>
       <w:r>
         <w:t>Problemas conocidos</w:t>
       </w:r>
-      <w:bookmarkEnd w:id="35"/>
+      <w:bookmarkEnd w:id="37"/>
     </w:p>
     <w:p>
       <w:pPr>
         <w:pStyle w:val="Heading2"/>
       </w:pPr>
-      <w:bookmarkStart w:id="37" w:name="_Toc468882439"/>
+      <w:bookmarkStart w:id="38" w:name="_Toc471735859"/>
       <w:r>
         <w:t>Al</w:t>
       </w:r>
       <w:r>
         <w:t xml:space="preserve"> instalar AutoFirma falla la instalación de los certificados de confianza SSL</w:t>
       </w:r>
-      <w:bookmarkEnd w:id="37"/>
+      <w:bookmarkEnd w:id="38"/>
     </w:p>
     <w:p>
       <w:r>
@@ -6600,7 +5032,7 @@
       <w:pPr>
         <w:pStyle w:val="Heading2"/>
       </w:pPr>
-      <w:bookmarkStart w:id="38" w:name="_Toc468882440"/>
+      <w:bookmarkStart w:id="39" w:name="_Toc471735860"/>
       <w:r>
         <w:t xml:space="preserve">Al instalar AutoFirma </w:t>
       </w:r>
@@ -6610,7 +5042,7 @@
       <w:r>
         <w:t>: “Error abriendo archivo para escritura”</w:t>
       </w:r>
-      <w:bookmarkEnd w:id="38"/>
+      <w:bookmarkEnd w:id="39"/>
     </w:p>
     <w:p>
       <w:pPr>
@@ -6693,11 +5125,11 @@
       <w:pPr>
         <w:pStyle w:val="Heading2"/>
       </w:pPr>
-      <w:bookmarkStart w:id="39" w:name="_Toc468882441"/>
+      <w:bookmarkStart w:id="40" w:name="_Toc471735861"/>
       <w:r>
         <w:t>Al abrir Google Chrome después del proceso de instalación de AutoFirma se muestra un mensaje notificando que la configuración de la aplicación está corrupta</w:t>
       </w:r>
-      <w:bookmarkEnd w:id="39"/>
+      <w:bookmarkEnd w:id="40"/>
     </w:p>
     <w:p>
       <w:pPr>
@@ -6735,7 +5167,7 @@
       <w:pPr>
         <w:pStyle w:val="Heading2"/>
       </w:pPr>
-      <w:bookmarkStart w:id="40" w:name="_Toc468882442"/>
+      <w:bookmarkStart w:id="41" w:name="_Toc471735862"/>
       <w:r>
         <w:t xml:space="preserve">Cuando se instala Mozilla Firefox o se crea un nuevo perfil de usuario después de la instalación de AutoFirma, </w:t>
       </w:r>
@@ -6748,7 +5180,7 @@
       <w:r>
         <w:t xml:space="preserve"> en Firefox</w:t>
       </w:r>
-      <w:bookmarkEnd w:id="40"/>
+      <w:bookmarkEnd w:id="41"/>
     </w:p>
     <w:p>
       <w:pPr>
@@ -7129,7 +5561,6 @@
         <w:t xml:space="preserve"> </w:t>
       </w:r>
       <w:hyperlink w:anchor="Licencia_Creative_Commons" w:history="1">
-        <w:proofErr w:type="spellStart"/>
         <w:r>
           <w:rPr>
             <w:rStyle w:val="Hyperlink"/>
@@ -7137,89 +5568,8 @@
             <w:sz w:val="20"/>
             <w:szCs w:val="20"/>
           </w:rPr>
-          <w:t>Creative</w:t>
-        </w:r>
-        <w:proofErr w:type="spellEnd"/>
-        <w:r>
-          <w:rPr>
-            <w:rStyle w:val="Hyperlink"/>
-            <w:rFonts w:cs="Arial"/>
-            <w:sz w:val="20"/>
-            <w:szCs w:val="20"/>
-          </w:rPr>
-          <w:t xml:space="preserve"> </w:t>
-        </w:r>
-        <w:proofErr w:type="spellStart"/>
-        <w:r>
-          <w:rPr>
-            <w:rStyle w:val="Hyperlink"/>
-            <w:rFonts w:cs="Arial"/>
-            <w:sz w:val="20"/>
-            <w:szCs w:val="20"/>
-          </w:rPr>
-          <w:t>Commons</w:t>
-        </w:r>
-        <w:proofErr w:type="spellEnd"/>
-        <w:r>
-          <w:rPr>
-            <w:rStyle w:val="Hyperlink"/>
-            <w:rFonts w:cs="Arial"/>
-            <w:sz w:val="20"/>
-            <w:szCs w:val="20"/>
-          </w:rPr>
-          <w:t xml:space="preserve"> Reconocimiento-</w:t>
-        </w:r>
-        <w:proofErr w:type="spellStart"/>
-        <w:r>
-          <w:rPr>
-            <w:rStyle w:val="Hyperlink"/>
-            <w:rFonts w:cs="Arial"/>
-            <w:sz w:val="20"/>
-            <w:szCs w:val="20"/>
-          </w:rPr>
-          <w:t>NoComercial</w:t>
-        </w:r>
-        <w:proofErr w:type="spellEnd"/>
-        <w:r>
-          <w:rPr>
-            <w:rStyle w:val="Hyperlink"/>
-            <w:rFonts w:cs="Arial"/>
-            <w:sz w:val="20"/>
-            <w:szCs w:val="20"/>
-          </w:rPr>
-          <w:t>-</w:t>
-        </w:r>
-        <w:proofErr w:type="spellStart"/>
-        <w:r>
-          <w:rPr>
-            <w:rStyle w:val="Hyperlink"/>
-            <w:rFonts w:cs="Arial"/>
-            <w:sz w:val="20"/>
-            <w:szCs w:val="20"/>
-          </w:rPr>
-          <w:t>CompartirIgual</w:t>
-        </w:r>
-        <w:proofErr w:type="spellEnd"/>
-        <w:r>
-          <w:rPr>
-            <w:rStyle w:val="Hyperlink"/>
-            <w:rFonts w:cs="Arial"/>
-            <w:sz w:val="20"/>
-            <w:szCs w:val="20"/>
-          </w:rPr>
-          <w:t xml:space="preserve"> 3.0 </w:t>
-        </w:r>
-        <w:proofErr w:type="spellStart"/>
-        <w:r>
-          <w:rPr>
-            <w:rStyle w:val="Hyperlink"/>
-            <w:rFonts w:cs="Arial"/>
-            <w:sz w:val="20"/>
-            <w:szCs w:val="20"/>
-          </w:rPr>
-          <w:t>Unported</w:t>
-        </w:r>
-        <w:proofErr w:type="spellEnd"/>
+          <w:t>Creative Commons Reconocimiento-NoComercial-CompartirIgual 3.0 Unported</w:t>
+        </w:r>
       </w:hyperlink>
       <w:r>
         <w:t>.</w:t>
@@ -7312,7 +5662,7 @@
         <v:shape id="_x0000_i1026" type="#_x0000_t75" style="width:41.25pt;height:19.5pt" o:ole="">
           <v:imagedata r:id="rId1" o:title=""/>
         </v:shape>
-        <o:OLEObject Type="Embed" ProgID="PBrush" ShapeID="_x0000_i1026" DrawAspect="Content" ObjectID="_1544008452" r:id="rId2"/>
+        <o:OLEObject Type="Embed" ProgID="PBrush" ShapeID="_x0000_i1026" DrawAspect="Content" ObjectID="_1545477684" r:id="rId2"/>
       </w:object>
     </w:r>
     <w:r>
@@ -7334,7 +5684,7 @@
       <w:rPr>
         <w:noProof/>
       </w:rPr>
-      <w:t>18</w:t>
+      <w:t>2</w:t>
     </w:r>
     <w:r>
       <w:fldChar w:fldCharType="end"/>
@@ -7448,7 +5798,7 @@
               <v:shape id="_x0000_i1025" type="#_x0000_t75" style="width:60pt;height:33pt" o:ole="">
                 <v:imagedata r:id="rId1" o:title=""/>
               </v:shape>
-              <o:OLEObject Type="Embed" ProgID="PBrush" ShapeID="_x0000_i1025" DrawAspect="Content" ObjectID="_1544008451" r:id="rId2"/>
+              <o:OLEObject Type="Embed" ProgID="PBrush" ShapeID="_x0000_i1025" DrawAspect="Content" ObjectID="_1545477683" r:id="rId2"/>
             </w:object>
           </w:r>
         </w:p>
@@ -7631,7 +5981,7 @@
               <v:shape id="_x0000_i1027" type="#_x0000_t75" style="width:102pt;height:57pt" o:ole="">
                 <v:imagedata r:id="rId1" o:title=""/>
               </v:shape>
-              <o:OLEObject Type="Embed" ProgID="PBrush" ShapeID="_x0000_i1027" DrawAspect="Content" ObjectID="_1544008453" r:id="rId2"/>
+              <o:OLEObject Type="Embed" ProgID="PBrush" ShapeID="_x0000_i1027" DrawAspect="Content" ObjectID="_1545477685" r:id="rId2"/>
             </w:object>
           </w:r>
         </w:p>
@@ -10302,7 +8652,7 @@
 </file>
 
 <file path=customXml/itemProps1.xml><?xml version="1.0" encoding="utf-8"?>
-<ds:datastoreItem xmlns:ds="http://schemas.openxmlformats.org/officeDocument/2006/customXml" ds:itemID="{0A98EAB6-AC2A-4E9F-89A7-3E59375092EE}">
+<ds:datastoreItem xmlns:ds="http://schemas.openxmlformats.org/officeDocument/2006/customXml" ds:itemID="{11A1F277-2375-4CDD-ACD9-1338575E5A26}">
   <ds:schemaRefs>
     <ds:schemaRef ds:uri="http://schemas.openxmlformats.org/officeDocument/2006/bibliography"/>
   </ds:schemaRefs>
@@ -10310,7 +8660,7 @@
 </file>
 
 <file path=customXml/itemProps2.xml><?xml version="1.0" encoding="utf-8"?>
-<ds:datastoreItem xmlns:ds="http://schemas.openxmlformats.org/officeDocument/2006/customXml" ds:itemID="{35506122-1D09-4410-8AFB-4A5167C7D86E}">
+<ds:datastoreItem xmlns:ds="http://schemas.openxmlformats.org/officeDocument/2006/customXml" ds:itemID="{436F48F0-5E99-4D95-ACAB-F9FA5781C0A3}">
   <ds:schemaRefs>
     <ds:schemaRef ds:uri="http://schemas.openxmlformats.org/officeDocument/2006/bibliography"/>
   </ds:schemaRefs>

</xml_diff>

<commit_message>
Se actualizan los manuales con la información relativa a AutoFirma 1.5 para Mac y Linux.
</commit_message>
<xml_diff>
--- a/AF_manual_instalacion_usuarios_ES.docx
+++ b/AF_manual_instalacion_usuarios_ES.docx
@@ -84,6 +84,8 @@
         <w:pStyle w:val="TOC1"/>
       </w:pPr>
     </w:p>
+    <w:bookmarkStart w:id="0" w:name="_GoBack"/>
+    <w:bookmarkEnd w:id="0"/>
     <w:p>
       <w:pPr>
         <w:pStyle w:val="TOC1"/>
@@ -102,7 +104,7 @@
       <w:r>
         <w:fldChar w:fldCharType="separate"/>
       </w:r>
-      <w:hyperlink w:anchor="_Toc472675900" w:history="1">
+      <w:hyperlink w:anchor="_Toc476068690" w:history="1">
         <w:r>
           <w:rPr>
             <w:rStyle w:val="Hyperlink"/>
@@ -144,7 +146,7 @@
             <w:noProof/>
             <w:webHidden/>
           </w:rPr>
-          <w:instrText xml:space="preserve"> PAGEREF _Toc472675900 \h </w:instrText>
+          <w:instrText xml:space="preserve"> PAGEREF _Toc476068690 \h </w:instrText>
         </w:r>
         <w:r>
           <w:rPr>
@@ -184,7 +186,7 @@
           <w:lang w:eastAsia="es-ES"/>
         </w:rPr>
       </w:pPr>
-      <w:hyperlink w:anchor="_Toc472675901" w:history="1">
+      <w:hyperlink w:anchor="_Toc476068691" w:history="1">
         <w:r>
           <w:rPr>
             <w:rStyle w:val="Hyperlink"/>
@@ -226,7 +228,7 @@
             <w:noProof/>
             <w:webHidden/>
           </w:rPr>
-          <w:instrText xml:space="preserve"> PAGEREF _Toc472675901 \h </w:instrText>
+          <w:instrText xml:space="preserve"> PAGEREF _Toc476068691 \h </w:instrText>
         </w:r>
         <w:r>
           <w:rPr>
@@ -266,7 +268,7 @@
           <w:lang w:eastAsia="es-ES"/>
         </w:rPr>
       </w:pPr>
-      <w:hyperlink w:anchor="_Toc472675902" w:history="1">
+      <w:hyperlink w:anchor="_Toc476068692" w:history="1">
         <w:r>
           <w:rPr>
             <w:rStyle w:val="Hyperlink"/>
@@ -308,7 +310,7 @@
             <w:noProof/>
             <w:webHidden/>
           </w:rPr>
-          <w:instrText xml:space="preserve"> PAGEREF _Toc472675902 \h </w:instrText>
+          <w:instrText xml:space="preserve"> PAGEREF _Toc476068692 \h </w:instrText>
         </w:r>
         <w:r>
           <w:rPr>
@@ -348,7 +350,7 @@
           <w:lang w:eastAsia="es-ES"/>
         </w:rPr>
       </w:pPr>
-      <w:hyperlink w:anchor="_Toc472675903" w:history="1">
+      <w:hyperlink w:anchor="_Toc476068693" w:history="1">
         <w:r>
           <w:rPr>
             <w:rStyle w:val="Hyperlink"/>
@@ -371,8 +373,6 @@
           </w:rPr>
           <w:t>Instalación</w:t>
         </w:r>
-        <w:bookmarkStart w:id="0" w:name="_GoBack"/>
-        <w:bookmarkEnd w:id="0"/>
         <w:r>
           <w:rPr>
             <w:noProof/>
@@ -392,7 +392,7 @@
             <w:noProof/>
             <w:webHidden/>
           </w:rPr>
-          <w:instrText xml:space="preserve"> PAGEREF _Toc472675903 \h </w:instrText>
+          <w:instrText xml:space="preserve"> PAGEREF _Toc476068693 \h </w:instrText>
         </w:r>
         <w:r>
           <w:rPr>
@@ -436,7 +436,7 @@
           <w:lang w:eastAsia="es-ES"/>
         </w:rPr>
       </w:pPr>
-      <w:hyperlink w:anchor="_Toc472675904" w:history="1">
+      <w:hyperlink w:anchor="_Toc476068694" w:history="1">
         <w:r>
           <w:rPr>
             <w:rStyle w:val="Hyperlink"/>
@@ -478,7 +478,7 @@
             <w:noProof/>
             <w:webHidden/>
           </w:rPr>
-          <w:instrText xml:space="preserve"> PAGEREF _Toc472675904 \h </w:instrText>
+          <w:instrText xml:space="preserve"> PAGEREF _Toc476068694 \h </w:instrText>
         </w:r>
         <w:r>
           <w:rPr>
@@ -522,7 +522,7 @@
           <w:lang w:eastAsia="es-ES"/>
         </w:rPr>
       </w:pPr>
-      <w:hyperlink w:anchor="_Toc472675905" w:history="1">
+      <w:hyperlink w:anchor="_Toc476068695" w:history="1">
         <w:r>
           <w:rPr>
             <w:rStyle w:val="Hyperlink"/>
@@ -564,7 +564,7 @@
             <w:noProof/>
             <w:webHidden/>
           </w:rPr>
-          <w:instrText xml:space="preserve"> PAGEREF _Toc472675905 \h </w:instrText>
+          <w:instrText xml:space="preserve"> PAGEREF _Toc476068695 \h </w:instrText>
         </w:r>
         <w:r>
           <w:rPr>
@@ -608,7 +608,7 @@
           <w:lang w:eastAsia="es-ES"/>
         </w:rPr>
       </w:pPr>
-      <w:hyperlink w:anchor="_Toc472675906" w:history="1">
+      <w:hyperlink w:anchor="_Toc476068696" w:history="1">
         <w:r>
           <w:rPr>
             <w:rStyle w:val="Hyperlink"/>
@@ -650,7 +650,7 @@
             <w:noProof/>
             <w:webHidden/>
           </w:rPr>
-          <w:instrText xml:space="preserve"> PAGEREF _Toc472675906 \h </w:instrText>
+          <w:instrText xml:space="preserve"> PAGEREF _Toc476068696 \h </w:instrText>
         </w:r>
         <w:r>
           <w:rPr>
@@ -694,7 +694,7 @@
           <w:lang w:eastAsia="es-ES"/>
         </w:rPr>
       </w:pPr>
-      <w:hyperlink w:anchor="_Toc472675907" w:history="1">
+      <w:hyperlink w:anchor="_Toc476068697" w:history="1">
         <w:r>
           <w:rPr>
             <w:rStyle w:val="Hyperlink"/>
@@ -736,7 +736,7 @@
             <w:noProof/>
             <w:webHidden/>
           </w:rPr>
-          <w:instrText xml:space="preserve"> PAGEREF _Toc472675907 \h </w:instrText>
+          <w:instrText xml:space="preserve"> PAGEREF _Toc476068697 \h </w:instrText>
         </w:r>
         <w:r>
           <w:rPr>
@@ -780,7 +780,7 @@
           <w:lang w:eastAsia="es-ES"/>
         </w:rPr>
       </w:pPr>
-      <w:hyperlink w:anchor="_Toc472675908" w:history="1">
+      <w:hyperlink w:anchor="_Toc476068698" w:history="1">
         <w:r>
           <w:rPr>
             <w:rStyle w:val="Hyperlink"/>
@@ -822,7 +822,7 @@
             <w:noProof/>
             <w:webHidden/>
           </w:rPr>
-          <w:instrText xml:space="preserve"> PAGEREF _Toc472675908 \h </w:instrText>
+          <w:instrText xml:space="preserve"> PAGEREF _Toc476068698 \h </w:instrText>
         </w:r>
         <w:r>
           <w:rPr>
@@ -866,7 +866,7 @@
           <w:lang w:eastAsia="es-ES"/>
         </w:rPr>
       </w:pPr>
-      <w:hyperlink w:anchor="_Toc472675909" w:history="1">
+      <w:hyperlink w:anchor="_Toc476068699" w:history="1">
         <w:r>
           <w:rPr>
             <w:rStyle w:val="Hyperlink"/>
@@ -908,7 +908,7 @@
             <w:noProof/>
             <w:webHidden/>
           </w:rPr>
-          <w:instrText xml:space="preserve"> PAGEREF _Toc472675909 \h </w:instrText>
+          <w:instrText xml:space="preserve"> PAGEREF _Toc476068699 \h </w:instrText>
         </w:r>
         <w:r>
           <w:rPr>
@@ -928,7 +928,7 @@
             <w:noProof/>
             <w:webHidden/>
           </w:rPr>
-          <w:t>13</w:t>
+          <w:t>14</w:t>
         </w:r>
         <w:r>
           <w:rPr>
@@ -952,7 +952,7 @@
           <w:lang w:eastAsia="es-ES"/>
         </w:rPr>
       </w:pPr>
-      <w:hyperlink w:anchor="_Toc472675910" w:history="1">
+      <w:hyperlink w:anchor="_Toc476068700" w:history="1">
         <w:r>
           <w:rPr>
             <w:rStyle w:val="Hyperlink"/>
@@ -994,7 +994,7 @@
             <w:noProof/>
             <w:webHidden/>
           </w:rPr>
-          <w:instrText xml:space="preserve"> PAGEREF _Toc472675910 \h </w:instrText>
+          <w:instrText xml:space="preserve"> PAGEREF _Toc476068700 \h </w:instrText>
         </w:r>
         <w:r>
           <w:rPr>
@@ -1038,7 +1038,7 @@
           <w:lang w:eastAsia="es-ES"/>
         </w:rPr>
       </w:pPr>
-      <w:hyperlink w:anchor="_Toc472675911" w:history="1">
+      <w:hyperlink w:anchor="_Toc476068701" w:history="1">
         <w:r>
           <w:rPr>
             <w:rStyle w:val="Hyperlink"/>
@@ -1080,7 +1080,7 @@
             <w:noProof/>
             <w:webHidden/>
           </w:rPr>
-          <w:instrText xml:space="preserve"> PAGEREF _Toc472675911 \h </w:instrText>
+          <w:instrText xml:space="preserve"> PAGEREF _Toc476068701 \h </w:instrText>
         </w:r>
         <w:r>
           <w:rPr>
@@ -1100,7 +1100,7 @@
             <w:noProof/>
             <w:webHidden/>
           </w:rPr>
-          <w:t>15</w:t>
+          <w:t>16</w:t>
         </w:r>
         <w:r>
           <w:rPr>
@@ -1124,7 +1124,7 @@
           <w:lang w:eastAsia="es-ES"/>
         </w:rPr>
       </w:pPr>
-      <w:hyperlink w:anchor="_Toc472675912" w:history="1">
+      <w:hyperlink w:anchor="_Toc476068702" w:history="1">
         <w:r>
           <w:rPr>
             <w:rStyle w:val="Hyperlink"/>
@@ -1166,7 +1166,7 @@
             <w:noProof/>
             <w:webHidden/>
           </w:rPr>
-          <w:instrText xml:space="preserve"> PAGEREF _Toc472675912 \h </w:instrText>
+          <w:instrText xml:space="preserve"> PAGEREF _Toc476068702 \h </w:instrText>
         </w:r>
         <w:r>
           <w:rPr>
@@ -1186,7 +1186,7 @@
             <w:noProof/>
             <w:webHidden/>
           </w:rPr>
-          <w:t>15</w:t>
+          <w:t>19</w:t>
         </w:r>
         <w:r>
           <w:rPr>
@@ -1206,7 +1206,7 @@
           <w:lang w:eastAsia="es-ES"/>
         </w:rPr>
       </w:pPr>
-      <w:hyperlink w:anchor="_Toc472675913" w:history="1">
+      <w:hyperlink w:anchor="_Toc476068703" w:history="1">
         <w:r>
           <w:rPr>
             <w:rStyle w:val="Hyperlink"/>
@@ -1248,7 +1248,7 @@
             <w:noProof/>
             <w:webHidden/>
           </w:rPr>
-          <w:instrText xml:space="preserve"> PAGEREF _Toc472675913 \h </w:instrText>
+          <w:instrText xml:space="preserve"> PAGEREF _Toc476068703 \h </w:instrText>
         </w:r>
         <w:r>
           <w:rPr>
@@ -1268,7 +1268,7 @@
             <w:noProof/>
             <w:webHidden/>
           </w:rPr>
-          <w:t>16</w:t>
+          <w:t>19</w:t>
         </w:r>
         <w:r>
           <w:rPr>
@@ -1288,7 +1288,7 @@
           <w:lang w:eastAsia="es-ES"/>
         </w:rPr>
       </w:pPr>
-      <w:hyperlink w:anchor="_Toc472675914" w:history="1">
+      <w:hyperlink w:anchor="_Toc476068704" w:history="1">
         <w:r>
           <w:rPr>
             <w:rStyle w:val="Hyperlink"/>
@@ -1330,7 +1330,7 @@
             <w:noProof/>
             <w:webHidden/>
           </w:rPr>
-          <w:instrText xml:space="preserve"> PAGEREF _Toc472675914 \h </w:instrText>
+          <w:instrText xml:space="preserve"> PAGEREF _Toc476068704 \h </w:instrText>
         </w:r>
         <w:r>
           <w:rPr>
@@ -1350,7 +1350,7 @@
             <w:noProof/>
             <w:webHidden/>
           </w:rPr>
-          <w:t>17</w:t>
+          <w:t>21</w:t>
         </w:r>
         <w:r>
           <w:rPr>
@@ -1374,7 +1374,7 @@
           <w:lang w:eastAsia="es-ES"/>
         </w:rPr>
       </w:pPr>
-      <w:hyperlink w:anchor="_Toc472675915" w:history="1">
+      <w:hyperlink w:anchor="_Toc476068705" w:history="1">
         <w:r>
           <w:rPr>
             <w:rStyle w:val="Hyperlink"/>
@@ -1416,7 +1416,7 @@
             <w:noProof/>
             <w:webHidden/>
           </w:rPr>
-          <w:instrText xml:space="preserve"> PAGEREF _Toc472675915 \h </w:instrText>
+          <w:instrText xml:space="preserve"> PAGEREF _Toc476068705 \h </w:instrText>
         </w:r>
         <w:r>
           <w:rPr>
@@ -1436,7 +1436,7 @@
             <w:noProof/>
             <w:webHidden/>
           </w:rPr>
-          <w:t>17</w:t>
+          <w:t>21</w:t>
         </w:r>
         <w:r>
           <w:rPr>
@@ -1460,7 +1460,7 @@
           <w:lang w:eastAsia="es-ES"/>
         </w:rPr>
       </w:pPr>
-      <w:hyperlink w:anchor="_Toc472675916" w:history="1">
+      <w:hyperlink w:anchor="_Toc476068706" w:history="1">
         <w:r>
           <w:rPr>
             <w:rStyle w:val="Hyperlink"/>
@@ -1502,7 +1502,7 @@
             <w:noProof/>
             <w:webHidden/>
           </w:rPr>
-          <w:instrText xml:space="preserve"> PAGEREF _Toc472675916 \h </w:instrText>
+          <w:instrText xml:space="preserve"> PAGEREF _Toc476068706 \h </w:instrText>
         </w:r>
         <w:r>
           <w:rPr>
@@ -1522,7 +1522,7 @@
             <w:noProof/>
             <w:webHidden/>
           </w:rPr>
-          <w:t>17</w:t>
+          <w:t>21</w:t>
         </w:r>
         <w:r>
           <w:rPr>
@@ -1546,7 +1546,7 @@
           <w:lang w:eastAsia="es-ES"/>
         </w:rPr>
       </w:pPr>
-      <w:hyperlink w:anchor="_Toc472675917" w:history="1">
+      <w:hyperlink w:anchor="_Toc476068707" w:history="1">
         <w:r>
           <w:rPr>
             <w:rStyle w:val="Hyperlink"/>
@@ -1588,7 +1588,7 @@
             <w:noProof/>
             <w:webHidden/>
           </w:rPr>
-          <w:instrText xml:space="preserve"> PAGEREF _Toc472675917 \h </w:instrText>
+          <w:instrText xml:space="preserve"> PAGEREF _Toc476068707 \h </w:instrText>
         </w:r>
         <w:r>
           <w:rPr>
@@ -1608,7 +1608,7 @@
             <w:noProof/>
             <w:webHidden/>
           </w:rPr>
-          <w:t>18</w:t>
+          <w:t>21</w:t>
         </w:r>
         <w:r>
           <w:rPr>
@@ -1632,7 +1632,7 @@
           <w:lang w:eastAsia="es-ES"/>
         </w:rPr>
       </w:pPr>
-      <w:hyperlink w:anchor="_Toc472675918" w:history="1">
+      <w:hyperlink w:anchor="_Toc476068708" w:history="1">
         <w:r>
           <w:rPr>
             <w:rStyle w:val="Hyperlink"/>
@@ -1674,7 +1674,7 @@
             <w:noProof/>
             <w:webHidden/>
           </w:rPr>
-          <w:instrText xml:space="preserve"> PAGEREF _Toc472675918 \h </w:instrText>
+          <w:instrText xml:space="preserve"> PAGEREF _Toc476068708 \h </w:instrText>
         </w:r>
         <w:r>
           <w:rPr>
@@ -1694,7 +1694,7 @@
             <w:noProof/>
             <w:webHidden/>
           </w:rPr>
-          <w:t>18</w:t>
+          <w:t>22</w:t>
         </w:r>
         <w:r>
           <w:rPr>
@@ -1733,7 +1733,7 @@
       <w:bookmarkStart w:id="2" w:name="_Toc424848867"/>
       <w:bookmarkStart w:id="3" w:name="_Toc425144388"/>
       <w:bookmarkStart w:id="4" w:name="_Toc429737795"/>
-      <w:bookmarkStart w:id="5" w:name="_Toc472675900"/>
+      <w:bookmarkStart w:id="5" w:name="_Toc476068690"/>
       <w:r>
         <w:lastRenderedPageBreak/>
         <w:t>Introducción</w:t>
@@ -2118,7 +2118,7 @@
       <w:pPr>
         <w:pStyle w:val="Heading1"/>
       </w:pPr>
-      <w:bookmarkStart w:id="10" w:name="_Toc472675901"/>
+      <w:bookmarkStart w:id="10" w:name="_Toc476068691"/>
       <w:r>
         <w:lastRenderedPageBreak/>
         <w:t>Requisitos mínimos</w:t>
@@ -2206,15 +2206,7 @@
         </w:numPr>
       </w:pPr>
       <w:r>
-        <w:t xml:space="preserve">Apple OS X </w:t>
-      </w:r>
-      <w:proofErr w:type="spellStart"/>
-      <w:r>
-        <w:t>Mavericks</w:t>
-      </w:r>
-      <w:proofErr w:type="spellEnd"/>
-      <w:r>
-        <w:t xml:space="preserve"> o superior.</w:t>
+        <w:t>Linux</w:t>
       </w:r>
     </w:p>
     <w:p>
@@ -2225,19 +2217,16 @@
           <w:numId w:val="4"/>
         </w:numPr>
       </w:pPr>
-      <w:r>
-        <w:t xml:space="preserve">Soportado directamente en </w:t>
-      </w:r>
       <w:proofErr w:type="spellStart"/>
       <w:r>
-        <w:t>Mavericks</w:t>
+        <w:t>Guadaline</w:t>
+      </w:r>
+      <w:r>
+        <w:t>x</w:t>
       </w:r>
       <w:proofErr w:type="spellEnd"/>
       <w:r>
-        <w:t>, Yosemite y El Capitán</w:t>
-      </w:r>
-      <w:r>
-        <w:t>.</w:t>
+        <w:t>, Ubuntu.</w:t>
       </w:r>
     </w:p>
     <w:p>
@@ -2249,7 +2238,13 @@
         </w:numPr>
       </w:pPr>
       <w:r>
-        <w:t>Linux</w:t>
+        <w:t xml:space="preserve">Apple OS X </w:t>
+      </w:r>
+      <w:r>
+        <w:t>Yosemite</w:t>
+      </w:r>
+      <w:r>
+        <w:t xml:space="preserve"> o superior.</w:t>
       </w:r>
     </w:p>
     <w:p>
@@ -2260,16 +2255,23 @@
           <w:numId w:val="4"/>
         </w:numPr>
       </w:pPr>
-      <w:proofErr w:type="spellStart"/>
-      <w:r>
-        <w:t>Guadaline</w:t>
-      </w:r>
-      <w:r>
-        <w:t>x</w:t>
-      </w:r>
-      <w:proofErr w:type="spellEnd"/>
-      <w:r>
-        <w:t>, Ubuntu.</w:t>
+      <w:r>
+        <w:t xml:space="preserve">Soportado directamente en </w:t>
+      </w:r>
+      <w:r>
+        <w:t>Yosemite</w:t>
+      </w:r>
+      <w:r>
+        <w:t>,</w:t>
+      </w:r>
+      <w:r>
+        <w:t xml:space="preserve"> El Capitán</w:t>
+      </w:r>
+      <w:r>
+        <w:t xml:space="preserve"> o Sierra</w:t>
+      </w:r>
+      <w:r>
+        <w:t>.</w:t>
       </w:r>
     </w:p>
     <w:p>
@@ -2411,6 +2413,39 @@
     </w:p>
     <w:p>
       <w:pPr>
+        <w:pStyle w:val="ListParagraph"/>
+        <w:numPr>
+          <w:ilvl w:val="2"/>
+          <w:numId w:val="4"/>
+        </w:numPr>
+      </w:pPr>
+      <w:r>
+        <w:t>Google Chrome 46 o superior.</w:t>
+      </w:r>
+    </w:p>
+    <w:p>
+      <w:pPr>
+        <w:pStyle w:val="ListParagraph"/>
+        <w:numPr>
+          <w:ilvl w:val="2"/>
+          <w:numId w:val="4"/>
+        </w:numPr>
+      </w:pPr>
+      <w:r>
+        <w:t>Mozilla Firefox 41.0.1 o superior.</w:t>
+      </w:r>
+    </w:p>
+    <w:p>
+      <w:pPr>
+        <w:pStyle w:val="ListParagraph"/>
+        <w:numPr>
+          <w:ilvl w:val="2"/>
+          <w:numId w:val="4"/>
+        </w:numPr>
+      </w:pPr>
+    </w:p>
+    <w:p>
+      <w:pPr>
         <w:jc w:val="both"/>
       </w:pPr>
       <w:r>
@@ -2428,7 +2463,16 @@
       </w:r>
       <w:proofErr w:type="spellEnd"/>
       <w:r>
-        <w:t xml:space="preserve"> o versiones de Internet Explorer anteriores a la 11 (o Internet Explorer 11 en modo de compatibilidad con una versión anterior) está supeditado a que el administrador de la aplicación web haya cumplido ciertos requisitos durante el despliegue. Para asegurar el correcto funcionamiento de las operaciones de firma online utilice otro de los navegadores soportados.</w:t>
+        <w:t>,</w:t>
+      </w:r>
+      <w:r>
+        <w:t xml:space="preserve"> versiones de Internet Explorer anteriores a la 11 (o Internet Explorer 11 en modo de compatibilidad con una versión anterior) </w:t>
+      </w:r>
+      <w:r>
+        <w:t xml:space="preserve">o Safari 10 </w:t>
+      </w:r>
+      <w:r>
+        <w:t>está supeditado a que el administrador de la aplicación web haya cumplido ciertos requisitos durante el despliegue. Para asegurar el correcto funcionamiento de las operaciones de firma online utilice otro de los navegadores soportados.</w:t>
       </w:r>
     </w:p>
     <w:p>
@@ -2498,7 +2542,7 @@
       <w:bookmarkStart w:id="13" w:name="_Toc424848897"/>
       <w:bookmarkStart w:id="14" w:name="_Toc425144418"/>
       <w:bookmarkStart w:id="15" w:name="_Toc429737825"/>
-      <w:bookmarkStart w:id="16" w:name="_Toc472675902"/>
+      <w:bookmarkStart w:id="16" w:name="_Toc476068692"/>
       <w:r>
         <w:lastRenderedPageBreak/>
         <w:t>Enlaces de descarga</w:t>
@@ -2543,7 +2587,7 @@
       <w:pPr>
         <w:pStyle w:val="Heading1"/>
       </w:pPr>
-      <w:bookmarkStart w:id="17" w:name="_Toc472675903"/>
+      <w:bookmarkStart w:id="17" w:name="_Toc476068693"/>
       <w:r>
         <w:lastRenderedPageBreak/>
         <w:t>Instalación</w:t>
@@ -2682,7 +2726,7 @@
         <w:ind w:left="578" w:hanging="578"/>
       </w:pPr>
       <w:bookmarkStart w:id="18" w:name="_Toc451933127"/>
-      <w:bookmarkStart w:id="19" w:name="_Toc472675904"/>
+      <w:bookmarkStart w:id="19" w:name="_Toc476068694"/>
       <w:r>
         <w:t>Microsoft Windows</w:t>
       </w:r>
@@ -3204,7 +3248,7 @@
       <w:pPr>
         <w:pStyle w:val="Heading3"/>
       </w:pPr>
-      <w:bookmarkStart w:id="20" w:name="_Toc472675905"/>
+      <w:bookmarkStart w:id="20" w:name="_Toc476068695"/>
       <w:r>
         <w:t>Desinstalación</w:t>
       </w:r>
@@ -3591,7 +3635,7 @@
       </w:pPr>
       <w:bookmarkStart w:id="21" w:name="_Ref468881116"/>
       <w:bookmarkStart w:id="22" w:name="_Ref313876725"/>
-      <w:bookmarkStart w:id="23" w:name="_Toc472675906"/>
+      <w:bookmarkStart w:id="23" w:name="_Toc476068696"/>
       <w:bookmarkEnd w:id="12"/>
       <w:bookmarkEnd w:id="13"/>
       <w:bookmarkEnd w:id="14"/>
@@ -3621,7 +3665,7 @@
         <w:ind w:left="578" w:hanging="578"/>
       </w:pPr>
       <w:bookmarkStart w:id="24" w:name="_Toc451933129"/>
-      <w:bookmarkStart w:id="25" w:name="_Toc472675907"/>
+      <w:bookmarkStart w:id="25" w:name="_Toc476068697"/>
       <w:r>
         <w:t>Linux</w:t>
       </w:r>
@@ -3884,7 +3928,7 @@
         <w:spacing w:after="120"/>
       </w:pPr>
       <w:bookmarkStart w:id="26" w:name="_Toc451933130"/>
-      <w:bookmarkStart w:id="27" w:name="_Toc472675908"/>
+      <w:bookmarkStart w:id="27" w:name="_Toc476068698"/>
       <w:r>
         <w:t>Instalación por línea de comandos</w:t>
       </w:r>
@@ -4189,12 +4233,346 @@
     </w:p>
     <w:p>
       <w:pPr>
+        <w:pStyle w:val="Heading4"/>
+        <w:rPr>
+          <w:lang w:val="es-ES_tradnl"/>
+        </w:rPr>
+      </w:pPr>
+      <w:r>
+        <w:rPr>
+          <w:lang w:val="es-ES_tradnl"/>
+        </w:rPr>
+        <w:t>Instalación de Oracle Java con el fichero tar.gz de Oracle</w:t>
+      </w:r>
+    </w:p>
+    <w:p>
+      <w:pPr>
         <w:jc w:val="both"/>
         <w:rPr>
           <w:lang w:val="es-ES_tradnl"/>
         </w:rPr>
       </w:pPr>
-    </w:p>
+      <w:r>
+        <w:rPr>
+          <w:lang w:val="es-ES_tradnl"/>
+        </w:rPr>
+        <w:t>Si se tuviese Oracle Java instalado en el sistema mediante el fichero tar.gz de la web de Oracle, la JRE no habrá quedado registrada en el gestor de paquetes. En ese caso, cuando se intente instalar AutoFirma, el gestor de paquetes considerará que no se cumplen los requisitos necesarios y se negará a instalarlo. Para forzar al uso de la JRE de Oracle se debe:</w:t>
+      </w:r>
+    </w:p>
+    <w:p>
+      <w:pPr>
+        <w:pStyle w:val="ListParagraph"/>
+        <w:numPr>
+          <w:ilvl w:val="0"/>
+          <w:numId w:val="10"/>
+        </w:numPr>
+        <w:jc w:val="both"/>
+        <w:rPr>
+          <w:lang w:val="es-ES_tradnl"/>
+        </w:rPr>
+      </w:pPr>
+      <w:r>
+        <w:rPr>
+          <w:lang w:val="es-ES_tradnl"/>
+        </w:rPr>
+        <w:t xml:space="preserve">Instalar la biblioteca </w:t>
+      </w:r>
+      <w:r>
+        <w:t>“libnss3-tools”. Esta biblioteca es requisito indispensable de la aplicación:</w:t>
+      </w:r>
+    </w:p>
+    <w:p>
+      <w:pPr>
+        <w:pBdr>
+          <w:top w:val="single" w:sz="6" w:space="3" w:color="999999"/>
+          <w:left w:val="single" w:sz="6" w:space="3" w:color="999999"/>
+          <w:bottom w:val="single" w:sz="6" w:space="3" w:color="999999"/>
+          <w:right w:val="single" w:sz="6" w:space="3" w:color="999999"/>
+        </w:pBdr>
+        <w:shd w:val="clear" w:color="auto" w:fill="EFF8FF"/>
+        <w:tabs>
+          <w:tab w:val="left" w:pos="916"/>
+          <w:tab w:val="left" w:pos="1832"/>
+          <w:tab w:val="left" w:pos="2748"/>
+          <w:tab w:val="left" w:pos="3664"/>
+          <w:tab w:val="left" w:pos="4580"/>
+          <w:tab w:val="left" w:pos="5496"/>
+          <w:tab w:val="left" w:pos="6412"/>
+          <w:tab w:val="left" w:pos="7328"/>
+          <w:tab w:val="left" w:pos="8244"/>
+          <w:tab w:val="left" w:pos="9160"/>
+          <w:tab w:val="left" w:pos="10076"/>
+          <w:tab w:val="left" w:pos="10992"/>
+          <w:tab w:val="left" w:pos="11908"/>
+          <w:tab w:val="left" w:pos="12824"/>
+          <w:tab w:val="left" w:pos="13740"/>
+          <w:tab w:val="left" w:pos="14656"/>
+        </w:tabs>
+        <w:spacing w:after="120" w:line="240" w:lineRule="auto"/>
+        <w:rPr>
+          <w:rFonts w:ascii="Courier New" w:eastAsia="Times New Roman" w:hAnsi="Courier New" w:cs="Courier New"/>
+          <w:color w:val="000000"/>
+          <w:sz w:val="20"/>
+          <w:szCs w:val="20"/>
+          <w:lang w:val="en-GB"/>
+        </w:rPr>
+      </w:pPr>
+      <w:proofErr w:type="spellStart"/>
+      <w:proofErr w:type="gramStart"/>
+      <w:r>
+        <w:rPr>
+          <w:rFonts w:ascii="Courier New" w:eastAsia="Times New Roman" w:hAnsi="Courier New" w:cs="Courier New"/>
+          <w:color w:val="000000"/>
+          <w:sz w:val="20"/>
+          <w:szCs w:val="20"/>
+          <w:lang w:val="en-GB"/>
+        </w:rPr>
+        <w:t>sudo</w:t>
+      </w:r>
+      <w:proofErr w:type="spellEnd"/>
+      <w:proofErr w:type="gramEnd"/>
+      <w:r>
+        <w:rPr>
+          <w:rFonts w:ascii="Courier New" w:eastAsia="Times New Roman" w:hAnsi="Courier New" w:cs="Courier New"/>
+          <w:color w:val="000000"/>
+          <w:sz w:val="20"/>
+          <w:szCs w:val="20"/>
+          <w:lang w:val="en-GB"/>
+        </w:rPr>
+        <w:t xml:space="preserve"> apt-get install </w:t>
+      </w:r>
+      <w:r>
+        <w:rPr>
+          <w:rFonts w:ascii="Courier New" w:eastAsia="Times New Roman" w:hAnsi="Courier New" w:cs="Courier New"/>
+          <w:color w:val="000000"/>
+          <w:sz w:val="20"/>
+          <w:szCs w:val="20"/>
+          <w:lang w:val="en-GB"/>
+        </w:rPr>
+        <w:t>libnss3-tools</w:t>
+      </w:r>
+    </w:p>
+    <w:p>
+      <w:pPr>
+        <w:pStyle w:val="ListParagraph"/>
+        <w:numPr>
+          <w:ilvl w:val="0"/>
+          <w:numId w:val="10"/>
+        </w:numPr>
+        <w:jc w:val="both"/>
+      </w:pPr>
+      <w:r>
+        <w:t>Configurar la variable JAVA_HOME con la JRE instalada</w:t>
+      </w:r>
+      <w:r>
+        <w:t xml:space="preserve"> y su directorio “</w:t>
+      </w:r>
+      <w:proofErr w:type="spellStart"/>
+      <w:r>
+        <w:t>bin</w:t>
+      </w:r>
+      <w:proofErr w:type="spellEnd"/>
+      <w:r>
+        <w:t xml:space="preserve">” como parte del PATH del sistema. Esto se puede hacer, por ejemplo, </w:t>
+      </w:r>
+      <w:r>
+        <w:t>editando el fichero “/</w:t>
+      </w:r>
+      <w:proofErr w:type="spellStart"/>
+      <w:r>
+        <w:t>etc</w:t>
+      </w:r>
+      <w:proofErr w:type="spellEnd"/>
+      <w:r>
+        <w:t>/</w:t>
+      </w:r>
+      <w:proofErr w:type="spellStart"/>
+      <w:r>
+        <w:t>environment</w:t>
+      </w:r>
+      <w:proofErr w:type="spellEnd"/>
+      <w:r>
+        <w:t xml:space="preserve">” y agregando a la variable PATH la ruta del directorio </w:t>
+      </w:r>
+      <w:proofErr w:type="spellStart"/>
+      <w:r>
+        <w:t>bin</w:t>
+      </w:r>
+      <w:proofErr w:type="spellEnd"/>
+      <w:r>
+        <w:t xml:space="preserve"> de Java y la nueva variable:</w:t>
+      </w:r>
+    </w:p>
+    <w:p>
+      <w:pPr>
+        <w:pStyle w:val="ListParagraph"/>
+        <w:pBdr>
+          <w:top w:val="single" w:sz="4" w:space="1" w:color="auto"/>
+          <w:left w:val="single" w:sz="4" w:space="4" w:color="auto"/>
+          <w:bottom w:val="single" w:sz="4" w:space="1" w:color="auto"/>
+          <w:right w:val="single" w:sz="4" w:space="4" w:color="auto"/>
+        </w:pBdr>
+        <w:jc w:val="both"/>
+        <w:rPr>
+          <w:rFonts w:ascii="Consolas" w:eastAsia="Times New Roman" w:hAnsi="Consolas" w:cs="Consolas"/>
+          <w:color w:val="000000"/>
+          <w:sz w:val="20"/>
+          <w:szCs w:val="20"/>
+          <w:lang w:val="en-GB"/>
+        </w:rPr>
+      </w:pPr>
+      <w:r>
+        <w:rPr>
+          <w:rFonts w:ascii="Consolas" w:eastAsia="Times New Roman" w:hAnsi="Consolas" w:cs="Consolas"/>
+          <w:color w:val="000000"/>
+          <w:sz w:val="20"/>
+          <w:szCs w:val="20"/>
+          <w:lang w:val="en-GB"/>
+        </w:rPr>
+        <w:t>PATH="/usr/local/sbin:/usr/local/bin:/usr/sbin:/usr/bin:/sbin:/bin:/usr/games:/usr/local/games:/usr/java/jre1.8.0_121/bin"</w:t>
+      </w:r>
+    </w:p>
+    <w:p>
+      <w:pPr>
+        <w:pStyle w:val="ListParagraph"/>
+        <w:pBdr>
+          <w:top w:val="single" w:sz="4" w:space="1" w:color="auto"/>
+          <w:left w:val="single" w:sz="4" w:space="4" w:color="auto"/>
+          <w:bottom w:val="single" w:sz="4" w:space="1" w:color="auto"/>
+          <w:right w:val="single" w:sz="4" w:space="4" w:color="auto"/>
+        </w:pBdr>
+        <w:jc w:val="both"/>
+        <w:rPr>
+          <w:rFonts w:ascii="Consolas" w:hAnsi="Consolas" w:cs="Consolas"/>
+          <w:lang w:val="en-GB"/>
+        </w:rPr>
+      </w:pPr>
+      <w:r>
+        <w:rPr>
+          <w:rFonts w:ascii="Consolas" w:eastAsia="Times New Roman" w:hAnsi="Consolas" w:cs="Consolas"/>
+          <w:color w:val="000000"/>
+          <w:sz w:val="20"/>
+          <w:szCs w:val="20"/>
+          <w:lang w:val="en-GB"/>
+        </w:rPr>
+        <w:lastRenderedPageBreak/>
+        <w:t>JAVA_HOME="/</w:t>
+      </w:r>
+      <w:proofErr w:type="spellStart"/>
+      <w:r>
+        <w:rPr>
+          <w:rFonts w:ascii="Consolas" w:eastAsia="Times New Roman" w:hAnsi="Consolas" w:cs="Consolas"/>
+          <w:color w:val="000000"/>
+          <w:sz w:val="20"/>
+          <w:szCs w:val="20"/>
+          <w:lang w:val="en-GB"/>
+        </w:rPr>
+        <w:t>usr</w:t>
+      </w:r>
+      <w:proofErr w:type="spellEnd"/>
+      <w:r>
+        <w:rPr>
+          <w:rFonts w:ascii="Consolas" w:eastAsia="Times New Roman" w:hAnsi="Consolas" w:cs="Consolas"/>
+          <w:color w:val="000000"/>
+          <w:sz w:val="20"/>
+          <w:szCs w:val="20"/>
+          <w:lang w:val="en-GB"/>
+        </w:rPr>
+        <w:t>/java/jre1.8.0_121"</w:t>
+      </w:r>
+    </w:p>
+    <w:p>
+      <w:pPr>
+        <w:pStyle w:val="ListParagraph"/>
+        <w:jc w:val="both"/>
+      </w:pPr>
+      <w:r>
+        <w:t>Podemos hacer que el sistema recargue la configuración de este fichero (y así no sea necesario reiniciarlo) con el comando:</w:t>
+      </w:r>
+    </w:p>
+    <w:p>
+      <w:pPr>
+        <w:pBdr>
+          <w:top w:val="single" w:sz="4" w:space="3" w:color="auto"/>
+          <w:left w:val="single" w:sz="4" w:space="3" w:color="auto"/>
+          <w:bottom w:val="single" w:sz="4" w:space="3" w:color="auto"/>
+          <w:right w:val="single" w:sz="4" w:space="3" w:color="auto"/>
+        </w:pBdr>
+        <w:shd w:val="clear" w:color="auto" w:fill="EFF8FF"/>
+        <w:tabs>
+          <w:tab w:val="left" w:pos="916"/>
+          <w:tab w:val="left" w:pos="1832"/>
+          <w:tab w:val="left" w:pos="2748"/>
+          <w:tab w:val="left" w:pos="3664"/>
+          <w:tab w:val="left" w:pos="4580"/>
+          <w:tab w:val="left" w:pos="5496"/>
+          <w:tab w:val="left" w:pos="6412"/>
+          <w:tab w:val="left" w:pos="7328"/>
+          <w:tab w:val="left" w:pos="8244"/>
+          <w:tab w:val="left" w:pos="9160"/>
+          <w:tab w:val="left" w:pos="10076"/>
+          <w:tab w:val="left" w:pos="10992"/>
+          <w:tab w:val="left" w:pos="11908"/>
+          <w:tab w:val="left" w:pos="12824"/>
+          <w:tab w:val="left" w:pos="13740"/>
+          <w:tab w:val="left" w:pos="14656"/>
+        </w:tabs>
+        <w:spacing w:after="120" w:line="240" w:lineRule="auto"/>
+        <w:rPr>
+          <w:rFonts w:ascii="Courier New" w:eastAsia="Times New Roman" w:hAnsi="Courier New" w:cs="Courier New"/>
+          <w:color w:val="000000"/>
+          <w:sz w:val="20"/>
+          <w:szCs w:val="20"/>
+          <w:lang w:val="en-GB"/>
+        </w:rPr>
+      </w:pPr>
+      <w:bookmarkStart w:id="28" w:name="_Toc451933131"/>
+      <w:proofErr w:type="gramStart"/>
+      <w:r>
+        <w:rPr>
+          <w:rFonts w:ascii="Courier New" w:eastAsia="Times New Roman" w:hAnsi="Courier New" w:cs="Courier New"/>
+          <w:color w:val="000000"/>
+          <w:sz w:val="20"/>
+          <w:szCs w:val="20"/>
+          <w:lang w:val="en-GB"/>
+        </w:rPr>
+        <w:t>source</w:t>
+      </w:r>
+      <w:proofErr w:type="gramEnd"/>
+      <w:r>
+        <w:rPr>
+          <w:rFonts w:ascii="Courier New" w:eastAsia="Times New Roman" w:hAnsi="Courier New" w:cs="Courier New"/>
+          <w:color w:val="000000"/>
+          <w:sz w:val="20"/>
+          <w:szCs w:val="20"/>
+          <w:lang w:val="en-GB"/>
+        </w:rPr>
+        <w:t xml:space="preserve"> /</w:t>
+      </w:r>
+      <w:proofErr w:type="spellStart"/>
+      <w:r>
+        <w:rPr>
+          <w:rFonts w:ascii="Courier New" w:eastAsia="Times New Roman" w:hAnsi="Courier New" w:cs="Courier New"/>
+          <w:color w:val="000000"/>
+          <w:sz w:val="20"/>
+          <w:szCs w:val="20"/>
+          <w:lang w:val="en-GB"/>
+        </w:rPr>
+        <w:t>etc</w:t>
+      </w:r>
+      <w:proofErr w:type="spellEnd"/>
+      <w:r>
+        <w:rPr>
+          <w:rFonts w:ascii="Courier New" w:eastAsia="Times New Roman" w:hAnsi="Courier New" w:cs="Courier New"/>
+          <w:color w:val="000000"/>
+          <w:sz w:val="20"/>
+          <w:szCs w:val="20"/>
+          <w:lang w:val="en-GB"/>
+        </w:rPr>
+        <w:t>/environment</w:t>
+      </w:r>
+    </w:p>
+    <w:p/>
     <w:p>
       <w:pPr>
         <w:pStyle w:val="Heading3"/>
@@ -4204,8 +4582,7 @@
         </w:numPr>
         <w:spacing w:after="120"/>
       </w:pPr>
-      <w:bookmarkStart w:id="28" w:name="_Toc451933131"/>
-      <w:bookmarkStart w:id="29" w:name="_Toc472675909"/>
+      <w:bookmarkStart w:id="29" w:name="_Toc476068699"/>
       <w:r>
         <w:t>Instalación mediante el asistente de paquetes de Ubuntu/</w:t>
       </w:r>
@@ -4242,7 +4619,6 @@
           <w:noProof/>
           <w:lang w:eastAsia="es-ES"/>
         </w:rPr>
-        <w:lastRenderedPageBreak/>
         <w:drawing>
           <wp:inline distT="0" distB="0" distL="0" distR="0" wp14:anchorId="3256F68C" wp14:editId="4D3D158D">
             <wp:extent cx="5676900" cy="2886075"/>
@@ -4319,6 +4695,7 @@
           <w:noProof/>
           <w:lang w:eastAsia="es-ES"/>
         </w:rPr>
+        <w:lastRenderedPageBreak/>
         <w:drawing>
           <wp:inline distT="0" distB="0" distL="0" distR="0" wp14:anchorId="3B70A102" wp14:editId="6ADD9AF2">
             <wp:extent cx="5686425" cy="2886075"/>
@@ -4392,7 +4769,6 @@
           <w:noProof/>
           <w:lang w:eastAsia="es-ES"/>
         </w:rPr>
-        <w:lastRenderedPageBreak/>
         <w:drawing>
           <wp:inline distT="0" distB="0" distL="0" distR="0" wp14:anchorId="528E3238" wp14:editId="3429755F">
             <wp:extent cx="5686425" cy="2905125"/>
@@ -4453,7 +4829,7 @@
         </w:numPr>
       </w:pPr>
       <w:bookmarkStart w:id="30" w:name="_Toc451933132"/>
-      <w:bookmarkStart w:id="31" w:name="_Toc472675910"/>
+      <w:bookmarkStart w:id="31" w:name="_Toc476068700"/>
       <w:r>
         <w:t>Desinstalación</w:t>
       </w:r>
@@ -4562,8 +4938,9 @@
         <w:ind w:left="578" w:hanging="578"/>
       </w:pPr>
       <w:bookmarkStart w:id="32" w:name="_Toc451933133"/>
-      <w:bookmarkStart w:id="33" w:name="_Toc472675911"/>
-      <w:r>
+      <w:bookmarkStart w:id="33" w:name="_Toc476068701"/>
+      <w:r>
+        <w:lastRenderedPageBreak/>
         <w:t>Apple OS X</w:t>
       </w:r>
       <w:bookmarkEnd w:id="32"/>
@@ -4643,15 +5020,19 @@
         <w:jc w:val="both"/>
       </w:pPr>
       <w:r>
-        <w:t xml:space="preserve">AutoFirma es compatible con las versiones de OS X </w:t>
-      </w:r>
-      <w:proofErr w:type="spellStart"/>
-      <w:r>
-        <w:t>Mavericks</w:t>
-      </w:r>
-      <w:proofErr w:type="spellEnd"/>
-      <w:r>
-        <w:t>, Yosemite y El Capitán. Los navegadores compatibles son Apple Safari, Google Chrome y Mozilla Firefox.</w:t>
+        <w:t>AutoFirma es compatible con las versiones de OS X Yosemite</w:t>
+      </w:r>
+      <w:r>
+        <w:t>,</w:t>
+      </w:r>
+      <w:r>
+        <w:t xml:space="preserve"> El Capitán</w:t>
+      </w:r>
+      <w:r>
+        <w:t xml:space="preserve"> y Sierra</w:t>
+      </w:r>
+      <w:r>
+        <w:t>. Los navegadores compatibles son Apple Safari, Google Chrome y Mozilla Firefox.</w:t>
       </w:r>
     </w:p>
     <w:p>
@@ -4670,10 +5051,386 @@
     </w:p>
     <w:p>
       <w:pPr>
+        <w:jc w:val="both"/>
+      </w:pPr>
+      <w:r>
+        <w:t>Para iniciar el proceso de instalación, hay que pulsar el botón “Continuar”.</w:t>
+      </w:r>
+    </w:p>
+    <w:p>
+      <w:pPr>
+        <w:jc w:val="center"/>
+      </w:pPr>
+      <w:r>
+        <w:rPr>
+          <w:noProof/>
+          <w:lang w:eastAsia="es-ES"/>
+        </w:rPr>
+        <w:drawing>
+          <wp:inline distT="0" distB="0" distL="0" distR="0" wp14:anchorId="7C3C9D6B" wp14:editId="3C701DEA">
+            <wp:extent cx="4132800" cy="2930400"/>
+            <wp:effectExtent l="0" t="0" r="0" b="0"/>
+            <wp:docPr id="6" name="Picture 6"/>
+            <wp:cNvGraphicFramePr>
+              <a:graphicFrameLocks xmlns:a="http://schemas.openxmlformats.org/drawingml/2006/main" noChangeAspect="1"/>
+            </wp:cNvGraphicFramePr>
+            <a:graphic xmlns:a="http://schemas.openxmlformats.org/drawingml/2006/main">
+              <a:graphicData uri="http://schemas.openxmlformats.org/drawingml/2006/picture">
+                <pic:pic xmlns:pic="http://schemas.openxmlformats.org/drawingml/2006/picture">
+                  <pic:nvPicPr>
+                    <pic:cNvPr id="3" name="1.png"/>
+                    <pic:cNvPicPr/>
+                  </pic:nvPicPr>
+                  <pic:blipFill>
+                    <a:blip r:embed="rId24">
+                      <a:extLst>
+                        <a:ext uri="{28A0092B-C50C-407E-A947-70E740481C1C}">
+                          <a14:useLocalDpi xmlns:a14="http://schemas.microsoft.com/office/drawing/2010/main" val="0"/>
+                        </a:ext>
+                      </a:extLst>
+                    </a:blip>
+                    <a:stretch>
+                      <a:fillRect/>
+                    </a:stretch>
+                  </pic:blipFill>
+                  <pic:spPr>
+                    <a:xfrm>
+                      <a:off x="0" y="0"/>
+                      <a:ext cx="4132800" cy="2930400"/>
+                    </a:xfrm>
+                    <a:prstGeom prst="rect">
+                      <a:avLst/>
+                    </a:prstGeom>
+                  </pic:spPr>
+                </pic:pic>
+              </a:graphicData>
+            </a:graphic>
+          </wp:inline>
+        </w:drawing>
+      </w:r>
+    </w:p>
+    <w:p>
+      <w:r>
+        <w:br w:type="page"/>
+      </w:r>
+    </w:p>
+    <w:p>
+      <w:r>
+        <w:lastRenderedPageBreak/>
+        <w:t>Una vez leída la licencia del producto se puede pulsar “Continuar”. En ese momento, se indicará que se debe aceptar la licencia. Al pulsar el botón "Aceptar” se acepta la licencia y continúa con la instalación.</w:t>
+      </w:r>
+    </w:p>
+    <w:p>
+      <w:pPr>
+        <w:jc w:val="center"/>
+      </w:pPr>
+      <w:r>
+        <w:rPr>
+          <w:noProof/>
+          <w:lang w:eastAsia="es-ES"/>
+        </w:rPr>
+        <w:drawing>
+          <wp:inline distT="0" distB="0" distL="0" distR="0" wp14:anchorId="34386037" wp14:editId="71CFFF62">
+            <wp:extent cx="4147200" cy="2934000"/>
+            <wp:effectExtent l="0" t="0" r="0" b="0"/>
+            <wp:docPr id="7" name="Picture 7"/>
+            <wp:cNvGraphicFramePr>
+              <a:graphicFrameLocks xmlns:a="http://schemas.openxmlformats.org/drawingml/2006/main" noChangeAspect="1"/>
+            </wp:cNvGraphicFramePr>
+            <a:graphic xmlns:a="http://schemas.openxmlformats.org/drawingml/2006/main">
+              <a:graphicData uri="http://schemas.openxmlformats.org/drawingml/2006/picture">
+                <pic:pic xmlns:pic="http://schemas.openxmlformats.org/drawingml/2006/picture">
+                  <pic:nvPicPr>
+                    <pic:cNvPr id="5" name="2.png"/>
+                    <pic:cNvPicPr/>
+                  </pic:nvPicPr>
+                  <pic:blipFill>
+                    <a:blip r:embed="rId25">
+                      <a:extLst>
+                        <a:ext uri="{28A0092B-C50C-407E-A947-70E740481C1C}">
+                          <a14:useLocalDpi xmlns:a14="http://schemas.microsoft.com/office/drawing/2010/main" val="0"/>
+                        </a:ext>
+                      </a:extLst>
+                    </a:blip>
+                    <a:stretch>
+                      <a:fillRect/>
+                    </a:stretch>
+                  </pic:blipFill>
+                  <pic:spPr>
+                    <a:xfrm>
+                      <a:off x="0" y="0"/>
+                      <a:ext cx="4147200" cy="2934000"/>
+                    </a:xfrm>
+                    <a:prstGeom prst="rect">
+                      <a:avLst/>
+                    </a:prstGeom>
+                  </pic:spPr>
+                </pic:pic>
+              </a:graphicData>
+            </a:graphic>
+          </wp:inline>
+        </w:drawing>
+      </w:r>
+    </w:p>
+    <w:p>
+      <w:pPr>
+        <w:jc w:val="both"/>
+      </w:pPr>
+      <w:r>
+        <w:t>Se puede seleccionar la unidad de disco en la que se debe instalar la aplicación. Se debe seleccionar el disco principal y pulsar “Continuar”.</w:t>
+      </w:r>
+    </w:p>
+    <w:p>
+      <w:pPr>
+        <w:jc w:val="center"/>
+      </w:pPr>
+      <w:r>
+        <w:rPr>
+          <w:noProof/>
+          <w:lang w:eastAsia="es-ES"/>
+        </w:rPr>
+        <w:drawing>
+          <wp:inline distT="0" distB="0" distL="0" distR="0" wp14:anchorId="538557E6" wp14:editId="3D89F1CA">
+            <wp:extent cx="4147200" cy="2934000"/>
+            <wp:effectExtent l="0" t="0" r="0" b="0"/>
+            <wp:docPr id="8" name="Picture 8"/>
+            <wp:cNvGraphicFramePr>
+              <a:graphicFrameLocks xmlns:a="http://schemas.openxmlformats.org/drawingml/2006/main" noChangeAspect="1"/>
+            </wp:cNvGraphicFramePr>
+            <a:graphic xmlns:a="http://schemas.openxmlformats.org/drawingml/2006/main">
+              <a:graphicData uri="http://schemas.openxmlformats.org/drawingml/2006/picture">
+                <pic:pic xmlns:pic="http://schemas.openxmlformats.org/drawingml/2006/picture">
+                  <pic:nvPicPr>
+                    <pic:cNvPr id="6" name="3.png"/>
+                    <pic:cNvPicPr/>
+                  </pic:nvPicPr>
+                  <pic:blipFill>
+                    <a:blip r:embed="rId26">
+                      <a:extLst>
+                        <a:ext uri="{28A0092B-C50C-407E-A947-70E740481C1C}">
+                          <a14:useLocalDpi xmlns:a14="http://schemas.microsoft.com/office/drawing/2010/main" val="0"/>
+                        </a:ext>
+                      </a:extLst>
+                    </a:blip>
+                    <a:stretch>
+                      <a:fillRect/>
+                    </a:stretch>
+                  </pic:blipFill>
+                  <pic:spPr>
+                    <a:xfrm>
+                      <a:off x="0" y="0"/>
+                      <a:ext cx="4147200" cy="2934000"/>
+                    </a:xfrm>
+                    <a:prstGeom prst="rect">
+                      <a:avLst/>
+                    </a:prstGeom>
+                  </pic:spPr>
+                </pic:pic>
+              </a:graphicData>
+            </a:graphic>
+          </wp:inline>
+        </w:drawing>
+      </w:r>
+    </w:p>
+    <w:p>
+      <w:r>
+        <w:br w:type="page"/>
+      </w:r>
+    </w:p>
+    <w:p>
+      <w:r>
+        <w:lastRenderedPageBreak/>
+        <w:t>Finalmente, se informa de cuanto espacio en disco ocupará la aplicación. Una vez se pulsa el botón “Instalar” se comienza la instalación del producto.</w:t>
+      </w:r>
+    </w:p>
+    <w:p>
+      <w:pPr>
+        <w:jc w:val="center"/>
+      </w:pPr>
+      <w:r>
+        <w:rPr>
+          <w:noProof/>
+          <w:lang w:eastAsia="es-ES"/>
+        </w:rPr>
+        <w:drawing>
+          <wp:inline distT="0" distB="0" distL="0" distR="0" wp14:anchorId="700DA70D" wp14:editId="56CE814D">
+            <wp:extent cx="4150800" cy="2930400"/>
+            <wp:effectExtent l="0" t="0" r="0" b="0"/>
+            <wp:docPr id="10" name="Picture 10"/>
+            <wp:cNvGraphicFramePr>
+              <a:graphicFrameLocks xmlns:a="http://schemas.openxmlformats.org/drawingml/2006/main" noChangeAspect="1"/>
+            </wp:cNvGraphicFramePr>
+            <a:graphic xmlns:a="http://schemas.openxmlformats.org/drawingml/2006/main">
+              <a:graphicData uri="http://schemas.openxmlformats.org/drawingml/2006/picture">
+                <pic:pic xmlns:pic="http://schemas.openxmlformats.org/drawingml/2006/picture">
+                  <pic:nvPicPr>
+                    <pic:cNvPr id="7" name="4.png"/>
+                    <pic:cNvPicPr/>
+                  </pic:nvPicPr>
+                  <pic:blipFill>
+                    <a:blip r:embed="rId27">
+                      <a:extLst>
+                        <a:ext uri="{28A0092B-C50C-407E-A947-70E740481C1C}">
+                          <a14:useLocalDpi xmlns:a14="http://schemas.microsoft.com/office/drawing/2010/main" val="0"/>
+                        </a:ext>
+                      </a:extLst>
+                    </a:blip>
+                    <a:stretch>
+                      <a:fillRect/>
+                    </a:stretch>
+                  </pic:blipFill>
+                  <pic:spPr>
+                    <a:xfrm>
+                      <a:off x="0" y="0"/>
+                      <a:ext cx="4150800" cy="2930400"/>
+                    </a:xfrm>
+                    <a:prstGeom prst="rect">
+                      <a:avLst/>
+                    </a:prstGeom>
+                  </pic:spPr>
+                </pic:pic>
+              </a:graphicData>
+            </a:graphic>
+          </wp:inline>
+        </w:drawing>
+      </w:r>
+    </w:p>
+    <w:p>
+      <w:r>
+        <w:t>Para completar la instalación será necesario indicar el nombre de usuario y contraseña de un usuario con permisos de administrador, ya que será necesario instalar certificados de confianza en el almacén del sistema y Firefox.</w:t>
+      </w:r>
+    </w:p>
+    <w:p>
+      <w:pPr>
+        <w:jc w:val="center"/>
+      </w:pPr>
+      <w:r>
+        <w:rPr>
+          <w:noProof/>
+          <w:lang w:eastAsia="es-ES"/>
+        </w:rPr>
+        <w:drawing>
+          <wp:inline distT="0" distB="0" distL="0" distR="0" wp14:anchorId="4B43503F" wp14:editId="706A6297">
+            <wp:extent cx="4238625" cy="2209800"/>
+            <wp:effectExtent l="0" t="0" r="0" b="0"/>
+            <wp:docPr id="11" name="Picture 11"/>
+            <wp:cNvGraphicFramePr>
+              <a:graphicFrameLocks xmlns:a="http://schemas.openxmlformats.org/drawingml/2006/main" noChangeAspect="1"/>
+            </wp:cNvGraphicFramePr>
+            <a:graphic xmlns:a="http://schemas.openxmlformats.org/drawingml/2006/main">
+              <a:graphicData uri="http://schemas.openxmlformats.org/drawingml/2006/picture">
+                <pic:pic xmlns:pic="http://schemas.openxmlformats.org/drawingml/2006/picture">
+                  <pic:nvPicPr>
+                    <pic:cNvPr id="9" name="5.png"/>
+                    <pic:cNvPicPr/>
+                  </pic:nvPicPr>
+                  <pic:blipFill>
+                    <a:blip r:embed="rId28">
+                      <a:extLst>
+                        <a:ext uri="{28A0092B-C50C-407E-A947-70E740481C1C}">
+                          <a14:useLocalDpi xmlns:a14="http://schemas.microsoft.com/office/drawing/2010/main" val="0"/>
+                        </a:ext>
+                      </a:extLst>
+                    </a:blip>
+                    <a:stretch>
+                      <a:fillRect/>
+                    </a:stretch>
+                  </pic:blipFill>
+                  <pic:spPr>
+                    <a:xfrm>
+                      <a:off x="0" y="0"/>
+                      <a:ext cx="4238625" cy="2209800"/>
+                    </a:xfrm>
+                    <a:prstGeom prst="rect">
+                      <a:avLst/>
+                    </a:prstGeom>
+                  </pic:spPr>
+                </pic:pic>
+              </a:graphicData>
+            </a:graphic>
+          </wp:inline>
+        </w:drawing>
+      </w:r>
+    </w:p>
+    <w:p>
+      <w:r>
+        <w:t>En caso de detectarse que el navegador Mozilla Firefox está en ejecución, se pedirá al usuario que lo cierre para continuar con el proceso de instalación.</w:t>
+      </w:r>
+    </w:p>
+    <w:p>
+      <w:r>
+        <w:br w:type="page"/>
+      </w:r>
+    </w:p>
+    <w:p>
+      <w:r>
+        <w:lastRenderedPageBreak/>
+        <w:t>Finalmente, se informará del resultado de la instalación.</w:t>
+      </w:r>
+    </w:p>
+    <w:p>
+      <w:pPr>
+        <w:jc w:val="center"/>
+      </w:pPr>
+      <w:r>
+        <w:rPr>
+          <w:noProof/>
+          <w:lang w:eastAsia="es-ES"/>
+        </w:rPr>
+        <w:drawing>
+          <wp:inline distT="0" distB="0" distL="0" distR="0" wp14:anchorId="3C5535AA" wp14:editId="2BF88982">
+            <wp:extent cx="4147200" cy="2934000"/>
+            <wp:effectExtent l="0" t="0" r="0" b="0"/>
+            <wp:docPr id="13" name="Picture 13"/>
+            <wp:cNvGraphicFramePr>
+              <a:graphicFrameLocks xmlns:a="http://schemas.openxmlformats.org/drawingml/2006/main" noChangeAspect="1"/>
+            </wp:cNvGraphicFramePr>
+            <a:graphic xmlns:a="http://schemas.openxmlformats.org/drawingml/2006/main">
+              <a:graphicData uri="http://schemas.openxmlformats.org/drawingml/2006/picture">
+                <pic:pic xmlns:pic="http://schemas.openxmlformats.org/drawingml/2006/picture">
+                  <pic:nvPicPr>
+                    <pic:cNvPr id="11" name="6.png"/>
+                    <pic:cNvPicPr/>
+                  </pic:nvPicPr>
+                  <pic:blipFill>
+                    <a:blip r:embed="rId29">
+                      <a:extLst>
+                        <a:ext uri="{28A0092B-C50C-407E-A947-70E740481C1C}">
+                          <a14:useLocalDpi xmlns:a14="http://schemas.microsoft.com/office/drawing/2010/main" val="0"/>
+                        </a:ext>
+                      </a:extLst>
+                    </a:blip>
+                    <a:stretch>
+                      <a:fillRect/>
+                    </a:stretch>
+                  </pic:blipFill>
+                  <pic:spPr>
+                    <a:xfrm>
+                      <a:off x="0" y="0"/>
+                      <a:ext cx="4147200" cy="2934000"/>
+                    </a:xfrm>
+                    <a:prstGeom prst="rect">
+                      <a:avLst/>
+                    </a:prstGeom>
+                  </pic:spPr>
+                </pic:pic>
+              </a:graphicData>
+            </a:graphic>
+          </wp:inline>
+        </w:drawing>
+      </w:r>
+    </w:p>
+    <w:p>
+      <w:pPr>
+        <w:jc w:val="both"/>
+      </w:pPr>
+    </w:p>
+    <w:p>
+      <w:pPr>
         <w:pStyle w:val="Heading3"/>
       </w:pPr>
       <w:bookmarkStart w:id="34" w:name="_Toc451933134"/>
-      <w:bookmarkStart w:id="35" w:name="_Toc472675912"/>
+      <w:bookmarkStart w:id="35" w:name="_Toc476068702"/>
       <w:r>
         <w:t>Desinstalación</w:t>
       </w:r>
@@ -4696,14 +5453,20 @@
         <w:t>.</w:t>
       </w:r>
     </w:p>
-    <w:p/>
+    <w:p>
+      <w:pPr>
+        <w:jc w:val="both"/>
+      </w:pPr>
+      <w:r>
+        <w:t>También es recomendable eliminar los certificados identificados como “AutoFirma ROOT” y “127.0.0.1” del llavero de Mac. Puede realizarse esto accediendo a la aplicación “Acceso a Llaveros”, seleccionándose el llavero “Sistema” y eliminando del listado los certificados mencionados.</w:t>
+      </w:r>
+    </w:p>
     <w:p>
       <w:pPr>
         <w:pStyle w:val="Heading1"/>
       </w:pPr>
-      <w:bookmarkStart w:id="36" w:name="_Toc472675913"/>
-      <w:r>
-        <w:lastRenderedPageBreak/>
+      <w:bookmarkStart w:id="36" w:name="_Toc476068703"/>
+      <w:r>
         <w:t>Uso por línea de comandos</w:t>
       </w:r>
       <w:bookmarkEnd w:id="36"/>
@@ -5968,7 +6731,6 @@
                 <w:color w:val="FFFFFF" w:themeColor="background1"/>
                 <w:sz w:val="20"/>
               </w:rPr>
-              <w:lastRenderedPageBreak/>
               <w:t xml:space="preserve">         </w:t>
             </w:r>
             <w:proofErr w:type="spellStart"/>
@@ -6667,6 +7429,7 @@
                 <w:color w:val="FFFFFF" w:themeColor="background1"/>
                 <w:sz w:val="20"/>
               </w:rPr>
+              <w:lastRenderedPageBreak/>
               <w:t xml:space="preserve">  -</w:t>
             </w:r>
             <w:proofErr w:type="spellStart"/>
@@ -6866,7 +7629,7 @@
       <w:pPr>
         <w:pStyle w:val="Heading1"/>
       </w:pPr>
-      <w:bookmarkStart w:id="37" w:name="_Toc472675914"/>
+      <w:bookmarkStart w:id="37" w:name="_Toc476068704"/>
       <w:r>
         <w:t>Problemas conocidos</w:t>
       </w:r>
@@ -6876,7 +7639,7 @@
       <w:pPr>
         <w:pStyle w:val="Heading2"/>
       </w:pPr>
-      <w:bookmarkStart w:id="38" w:name="_Toc472675915"/>
+      <w:bookmarkStart w:id="38" w:name="_Toc476068705"/>
       <w:r>
         <w:t>Al</w:t>
       </w:r>
@@ -6897,7 +7660,7 @@
       <w:pPr>
         <w:pStyle w:val="Heading2"/>
       </w:pPr>
-      <w:bookmarkStart w:id="39" w:name="_Toc472675916"/>
+      <w:bookmarkStart w:id="39" w:name="_Toc476068706"/>
       <w:r>
         <w:t xml:space="preserve">Al instalar AutoFirma </w:t>
       </w:r>
@@ -6948,7 +7711,7 @@
                     <pic:cNvPicPr/>
                   </pic:nvPicPr>
                   <pic:blipFill>
-                    <a:blip r:embed="rId24"/>
+                    <a:blip r:embed="rId30"/>
                     <a:stretch>
                       <a:fillRect/>
                     </a:stretch>
@@ -6974,8 +7737,40 @@
         <w:jc w:val="both"/>
       </w:pPr>
       <w:r>
+        <w:t>Si ya tenía instalador AutoFirma, compruebe que este no se está ejecutando, en cuyo caso el instalador no podrá sobrescribir los ficheros de instalación. Cierre AutoFirma y pulse el botón reintentar.</w:t>
+      </w:r>
+    </w:p>
+    <w:p>
+      <w:pPr>
+        <w:jc w:val="both"/>
+      </w:pPr>
+      <w:r>
+        <w:t>Si AutoFirma no se está ejecutando, es posible que el archivo en cuestión se encuentre bloqueado por una ejecución o intento de instalación previo. Reinicie su equipo y pruebe a instalar nuevamente la aplicación.</w:t>
+      </w:r>
+    </w:p>
+    <w:p>
+      <w:pPr>
+        <w:pStyle w:val="Heading2"/>
+      </w:pPr>
+      <w:bookmarkStart w:id="40" w:name="_Toc476068707"/>
+      <w:r>
+        <w:t>Al abrir Google Chrome después del proceso de instalación de AutoFirma se muestra un mensaje notificando que la configuración de la aplicación está corrupta</w:t>
+      </w:r>
+      <w:bookmarkEnd w:id="40"/>
+    </w:p>
+    <w:p>
+      <w:pPr>
+        <w:jc w:val="both"/>
+        <w:rPr>
+          <w:strike/>
+        </w:rPr>
+      </w:pPr>
+      <w:r>
+        <w:t xml:space="preserve">El navegador Google Chrome incluye en su configuración un listado de protocolos que considera seguros para la llamada a aplicaciones externas. Durante el proceso de instalación de AutoFirma se </w:t>
+      </w:r>
+      <w:r>
         <w:lastRenderedPageBreak/>
-        <w:t>Si ya tenía instalador AutoFirma, compruebe que este no se está ejecutando, en cuyo caso el instalador no podrá sobrescribir los ficheros de instalación. Cierre AutoFirma y pulse el botón reintentar.</w:t>
+        <w:t xml:space="preserve">registra el protocolo “afirma” en este listado seguro de Chrome para que las invocaciones desde el navegador se realicen correctamente. </w:t>
       </w:r>
     </w:p>
     <w:p>
@@ -6983,74 +7778,45 @@
         <w:jc w:val="both"/>
       </w:pPr>
       <w:r>
-        <w:t>Si AutoFirma no se está ejecutando, es posible que el archivo en cuestión se encuentre bloqueado por una ejecución o intento de instalación previo. Reinicie su equipo y pruebe a instalar nuevamente la aplicación.</w:t>
+        <w:t>En algunas situaciones en las que el instalador podría no poder completar el proceso de registro</w:t>
+      </w:r>
+      <w:r>
+        <w:t>,</w:t>
+      </w:r>
+      <w:r>
+        <w:t xml:space="preserve"> el fichero de configuración de Chrome podría quedar en un estado inconsistente. En estos casos, al iniciarse de nuevo el navegador, detectará el problema y anunciará al usuario esta corrupción de datos mediante una ventana de advertencia que nos permitirá restaurar las propiedades por defecto.</w:t>
+      </w:r>
+    </w:p>
+    <w:p>
+      <w:pPr>
+        <w:jc w:val="both"/>
+      </w:pPr>
+      <w:r>
+        <w:t>Seguidamente, el navegador restaurará las propiedades</w:t>
+      </w:r>
+      <w:r>
+        <w:t xml:space="preserve"> </w:t>
+      </w:r>
+      <w:r>
+        <w:t>de</w:t>
+      </w:r>
+      <w:r>
+        <w:t xml:space="preserve"> configuración y volverá a funcionar normalmente. En este caso, el usuario recibirá mensajes de advertencia al usar AutoFirma desde Chrome para realizar firmas, aunque esto no impedirá que funcione normalmente.</w:t>
+      </w:r>
+    </w:p>
+    <w:p>
+      <w:pPr>
+        <w:jc w:val="both"/>
+      </w:pPr>
+      <w:r>
+        <w:t>Durante el proceso de desinstalación de AutoFirma se realiza el proceso inverso al de instalación y se elimina el protocolo “afirma” del listado de protocolos seguros registrados en Chrome. Este proceso podría derivar en algunas circunstancias a la misma corrupción de la configuración del navegador.</w:t>
       </w:r>
     </w:p>
     <w:p>
       <w:pPr>
         <w:pStyle w:val="Heading2"/>
       </w:pPr>
-      <w:bookmarkStart w:id="40" w:name="_Toc472675917"/>
-      <w:r>
-        <w:t>Al abrir Google Chrome después del proceso de instalación de AutoFirma se muestra un mensaje notificando que la configuración de la aplicación está corrupta</w:t>
-      </w:r>
-      <w:bookmarkEnd w:id="40"/>
-    </w:p>
-    <w:p>
-      <w:pPr>
-        <w:jc w:val="both"/>
-        <w:rPr>
-          <w:strike/>
-        </w:rPr>
-      </w:pPr>
-      <w:r>
-        <w:t xml:space="preserve">El navegador Google Chrome incluye en su configuración un listado de protocolos que considera seguros para la llamada a aplicaciones externas. Durante el proceso de instalación de AutoFirma se registra el protocolo “afirma” en este listado seguro de Chrome para que las invocaciones desde el navegador se realicen correctamente. </w:t>
-      </w:r>
-    </w:p>
-    <w:p>
-      <w:pPr>
-        <w:jc w:val="both"/>
-      </w:pPr>
-      <w:r>
-        <w:t>En algunas situaciones en las que el instalador podría no poder completar el proceso de registro</w:t>
-      </w:r>
-      <w:r>
-        <w:t>,</w:t>
-      </w:r>
-      <w:r>
-        <w:t xml:space="preserve"> el fichero de configuración de Chrome podría quedar en un estado inconsistente. En estos casos, al iniciarse de nuevo el navegador, detectará el problema y anunciará al usuario esta corrupción de datos mediante una ventana de advertencia que nos permitirá restaurar las propiedades por defecto.</w:t>
-      </w:r>
-    </w:p>
-    <w:p>
-      <w:pPr>
-        <w:jc w:val="both"/>
-      </w:pPr>
-      <w:r>
-        <w:t>Seguidamente, el navegador restaurará las propiedades</w:t>
-      </w:r>
-      <w:r>
-        <w:t xml:space="preserve"> </w:t>
-      </w:r>
-      <w:r>
-        <w:t>de</w:t>
-      </w:r>
-      <w:r>
-        <w:t xml:space="preserve"> configuración y volverá a funcionar normalmente. En este caso, el usuario recibirá mensajes de advertencia al usar AutoFirma desde Chrome para realizar firmas, aunque esto no impedirá que funcione normalmente.</w:t>
-      </w:r>
-    </w:p>
-    <w:p>
-      <w:pPr>
-        <w:jc w:val="both"/>
-      </w:pPr>
-      <w:r>
-        <w:t>Durante el proceso de desinstalación de AutoFirma se realiza el proceso inverso al de instalación y se elimina el protocolo “afirma” del listado de protocolos seguros registrados en Chrome. Este proceso podría derivar en algunas circunstancias a la misma corrupción de la configuración del navegador.</w:t>
-      </w:r>
-    </w:p>
-    <w:p>
-      <w:pPr>
-        <w:pStyle w:val="Heading2"/>
-      </w:pPr>
-      <w:bookmarkStart w:id="41" w:name="_Toc472675918"/>
+      <w:bookmarkStart w:id="41" w:name="_Toc476068708"/>
       <w:r>
         <w:t xml:space="preserve">Cuando se instala Mozilla Firefox o se crea un nuevo perfil de usuario después de la instalación de AutoFirma, </w:t>
       </w:r>
@@ -7154,6 +7920,11 @@
           <w:sz w:val="20"/>
           <w:szCs w:val="20"/>
         </w:rPr>
+      </w:pPr>
+    </w:p>
+    <w:p>
+      <w:pPr>
+        <w:jc w:val="both"/>
       </w:pPr>
     </w:p>
     <w:p>
@@ -7385,7 +8156,7 @@
             <wp:extent cx="838200" cy="295275"/>
             <wp:effectExtent l="0" t="0" r="0" b="9525"/>
             <wp:docPr id="4" name="Imagen 4" descr="Creative Commons License">
-              <a:hlinkClick xmlns:a="http://schemas.openxmlformats.org/drawingml/2006/main" r:id="rId25"/>
+              <a:hlinkClick xmlns:a="http://schemas.openxmlformats.org/drawingml/2006/main" r:id="rId31"/>
             </wp:docPr>
             <wp:cNvGraphicFramePr>
               <a:graphicFrameLocks xmlns:a="http://schemas.openxmlformats.org/drawingml/2006/main" noChangeAspect="1"/>
@@ -7400,7 +8171,7 @@
                     </pic:cNvPicPr>
                   </pic:nvPicPr>
                   <pic:blipFill>
-                    <a:blip r:embed="rId26" r:link="rId27">
+                    <a:blip r:embed="rId32" r:link="rId33">
                       <a:extLst>
                         <a:ext uri="{28A0092B-C50C-407E-A947-70E740481C1C}">
                           <a14:useLocalDpi xmlns:a14="http://schemas.microsoft.com/office/drawing/2010/main" val="0"/>
@@ -7570,9 +8341,9 @@
       </w:pPr>
     </w:p>
     <w:sectPr>
-      <w:headerReference w:type="default" r:id="rId28"/>
-      <w:footerReference w:type="default" r:id="rId29"/>
-      <w:headerReference w:type="first" r:id="rId30"/>
+      <w:headerReference w:type="default" r:id="rId34"/>
+      <w:footerReference w:type="default" r:id="rId35"/>
+      <w:headerReference w:type="first" r:id="rId36"/>
       <w:pgSz w:w="11907" w:h="16839" w:code="9"/>
       <w:pgMar w:top="2892" w:right="1134" w:bottom="1418" w:left="1814" w:header="1531" w:footer="737" w:gutter="0"/>
       <w:cols w:space="708"/>
@@ -7642,10 +8413,10 @@
           <v:path o:extrusionok="f" gradientshapeok="t" o:connecttype="rect"/>
           <o:lock v:ext="edit" aspectratio="t"/>
         </v:shapetype>
-        <v:shape id="_x0000_i1026" type="#_x0000_t75" style="width:41.25pt;height:19.5pt" o:ole="">
+        <v:shape id="_x0000_i1026" type="#_x0000_t75" style="width:41.15pt;height:19.65pt" o:ole="">
           <v:imagedata r:id="rId1" o:title=""/>
         </v:shape>
-        <o:OLEObject Type="Embed" ProgID="PBrush" ShapeID="_x0000_i1026" DrawAspect="Content" ObjectID="_1546417844" r:id="rId2"/>
+        <o:OLEObject Type="Embed" ProgID="PBrush" ShapeID="_x0000_i1026" DrawAspect="Content" ObjectID="_1549810536" r:id="rId2"/>
       </w:object>
     </w:r>
     <w:r>
@@ -7667,7 +8438,7 @@
       <w:rPr>
         <w:noProof/>
       </w:rPr>
-      <w:t>19</w:t>
+      <w:t>21</w:t>
     </w:r>
     <w:r>
       <w:fldChar w:fldCharType="end"/>
@@ -7778,10 +8549,10 @@
                 <v:path o:extrusionok="f" gradientshapeok="t" o:connecttype="rect"/>
                 <o:lock v:ext="edit" aspectratio="t"/>
               </v:shapetype>
-              <v:shape id="_x0000_i1025" type="#_x0000_t75" style="width:60pt;height:33pt" o:ole="">
+              <v:shape id="_x0000_i1025" type="#_x0000_t75" style="width:59.85pt;height:32.75pt" o:ole="">
                 <v:imagedata r:id="rId1" o:title=""/>
               </v:shape>
-              <o:OLEObject Type="Embed" ProgID="PBrush" ShapeID="_x0000_i1025" DrawAspect="Content" ObjectID="_1546417843" r:id="rId2"/>
+              <o:OLEObject Type="Embed" ProgID="PBrush" ShapeID="_x0000_i1025" DrawAspect="Content" ObjectID="_1549810535" r:id="rId2"/>
             </w:object>
           </w:r>
         </w:p>
@@ -7815,7 +8586,7 @@
               <w:rFonts w:cs="Arial"/>
               <w:sz w:val="18"/>
             </w:rPr>
-            <w:t>DIRECCIÓN DE TECNOLOGÍAS DE LA INFORMACIÓN Y LAS COMUNICACIONES</w:t>
+            <w:t>SECRETARÍA GENERAL DE ADMINISTRACIÓN DIGITAL</w:t>
           </w:r>
         </w:p>
       </w:tc>
@@ -7961,10 +8732,10 @@
                 <v:path o:extrusionok="f" gradientshapeok="t" o:connecttype="rect"/>
                 <o:lock v:ext="edit" aspectratio="t"/>
               </v:shapetype>
-              <v:shape id="_x0000_i1027" type="#_x0000_t75" style="width:102pt;height:57pt" o:ole="">
+              <v:shape id="_x0000_i1027" type="#_x0000_t75" style="width:101.9pt;height:57.05pt" o:ole="">
                 <v:imagedata r:id="rId1" o:title=""/>
               </v:shape>
-              <o:OLEObject Type="Embed" ProgID="PBrush" ShapeID="_x0000_i1027" DrawAspect="Content" ObjectID="_1546417845" r:id="rId2"/>
+              <o:OLEObject Type="Embed" ProgID="PBrush" ShapeID="_x0000_i1027" DrawAspect="Content" ObjectID="_1549810537" r:id="rId2"/>
             </w:object>
           </w:r>
         </w:p>
@@ -7998,7 +8769,7 @@
               <w:rFonts w:cs="Arial"/>
               <w:sz w:val="18"/>
             </w:rPr>
-            <w:t>DIRECCIÓN DE TECNOLOGÍAS DE LA INFORMACIÓN Y LAS COMUNICACIONES</w:t>
+            <w:t>SECRETARÍA GENERAL DE ADMINISTRACIÓN DIGITAL</w:t>
           </w:r>
         </w:p>
       </w:tc>
@@ -8077,6 +8848,118 @@
 <file path=word/numbering.xml><?xml version="1.0" encoding="utf-8"?>
 <w:numbering xmlns:wpc="http://schemas.microsoft.com/office/word/2010/wordprocessingCanvas" xmlns:mc="http://schemas.openxmlformats.org/markup-compatibility/2006" xmlns:o="urn:schemas-microsoft-com:office:office" xmlns:r="http://schemas.openxmlformats.org/officeDocument/2006/relationships" xmlns:m="http://schemas.openxmlformats.org/officeDocument/2006/math" xmlns:v="urn:schemas-microsoft-com:vml" xmlns:wp14="http://schemas.microsoft.com/office/word/2010/wordprocessingDrawing" xmlns:wp="http://schemas.openxmlformats.org/drawingml/2006/wordprocessingDrawing" xmlns:w10="urn:schemas-microsoft-com:office:word" xmlns:w="http://schemas.openxmlformats.org/wordprocessingml/2006/main" xmlns:w14="http://schemas.microsoft.com/office/word/2010/wordml" xmlns:w15="http://schemas.microsoft.com/office/word/2012/wordml" xmlns:wpg="http://schemas.microsoft.com/office/word/2010/wordprocessingGroup" xmlns:wpi="http://schemas.microsoft.com/office/word/2010/wordprocessingInk" xmlns:wne="http://schemas.microsoft.com/office/word/2006/wordml" xmlns:wps="http://schemas.microsoft.com/office/word/2010/wordprocessingShape" mc:Ignorable="w14 w15 wp14">
   <w:abstractNum w:abstractNumId="0">
+    <w:nsid w:val="1E3D3515"/>
+    <w:multiLevelType w:val="hybridMultilevel"/>
+    <w:tmpl w:val="476A32B0"/>
+    <w:lvl w:ilvl="0" w:tplc="5B7C2704">
+      <w:numFmt w:val="bullet"/>
+      <w:lvlText w:val="-"/>
+      <w:lvlJc w:val="left"/>
+      <w:pPr>
+        <w:ind w:left="720" w:hanging="360"/>
+      </w:pPr>
+      <w:rPr>
+        <w:rFonts w:ascii="Calibri" w:eastAsiaTheme="minorHAnsi" w:hAnsi="Calibri" w:cstheme="minorBidi" w:hint="default"/>
+      </w:rPr>
+    </w:lvl>
+    <w:lvl w:ilvl="1" w:tplc="0C0A0003" w:tentative="1">
+      <w:start w:val="1"/>
+      <w:numFmt w:val="bullet"/>
+      <w:lvlText w:val="o"/>
+      <w:lvlJc w:val="left"/>
+      <w:pPr>
+        <w:ind w:left="1440" w:hanging="360"/>
+      </w:pPr>
+      <w:rPr>
+        <w:rFonts w:ascii="Courier New" w:hAnsi="Courier New" w:cs="Courier New" w:hint="default"/>
+      </w:rPr>
+    </w:lvl>
+    <w:lvl w:ilvl="2" w:tplc="0C0A0005" w:tentative="1">
+      <w:start w:val="1"/>
+      <w:numFmt w:val="bullet"/>
+      <w:lvlText w:val=""/>
+      <w:lvlJc w:val="left"/>
+      <w:pPr>
+        <w:ind w:left="2160" w:hanging="360"/>
+      </w:pPr>
+      <w:rPr>
+        <w:rFonts w:ascii="Wingdings" w:hAnsi="Wingdings" w:hint="default"/>
+      </w:rPr>
+    </w:lvl>
+    <w:lvl w:ilvl="3" w:tplc="0C0A0001" w:tentative="1">
+      <w:start w:val="1"/>
+      <w:numFmt w:val="bullet"/>
+      <w:lvlText w:val=""/>
+      <w:lvlJc w:val="left"/>
+      <w:pPr>
+        <w:ind w:left="2880" w:hanging="360"/>
+      </w:pPr>
+      <w:rPr>
+        <w:rFonts w:ascii="Symbol" w:hAnsi="Symbol" w:hint="default"/>
+      </w:rPr>
+    </w:lvl>
+    <w:lvl w:ilvl="4" w:tplc="0C0A0003" w:tentative="1">
+      <w:start w:val="1"/>
+      <w:numFmt w:val="bullet"/>
+      <w:lvlText w:val="o"/>
+      <w:lvlJc w:val="left"/>
+      <w:pPr>
+        <w:ind w:left="3600" w:hanging="360"/>
+      </w:pPr>
+      <w:rPr>
+        <w:rFonts w:ascii="Courier New" w:hAnsi="Courier New" w:cs="Courier New" w:hint="default"/>
+      </w:rPr>
+    </w:lvl>
+    <w:lvl w:ilvl="5" w:tplc="0C0A0005" w:tentative="1">
+      <w:start w:val="1"/>
+      <w:numFmt w:val="bullet"/>
+      <w:lvlText w:val=""/>
+      <w:lvlJc w:val="left"/>
+      <w:pPr>
+        <w:ind w:left="4320" w:hanging="360"/>
+      </w:pPr>
+      <w:rPr>
+        <w:rFonts w:ascii="Wingdings" w:hAnsi="Wingdings" w:hint="default"/>
+      </w:rPr>
+    </w:lvl>
+    <w:lvl w:ilvl="6" w:tplc="0C0A0001" w:tentative="1">
+      <w:start w:val="1"/>
+      <w:numFmt w:val="bullet"/>
+      <w:lvlText w:val=""/>
+      <w:lvlJc w:val="left"/>
+      <w:pPr>
+        <w:ind w:left="5040" w:hanging="360"/>
+      </w:pPr>
+      <w:rPr>
+        <w:rFonts w:ascii="Symbol" w:hAnsi="Symbol" w:hint="default"/>
+      </w:rPr>
+    </w:lvl>
+    <w:lvl w:ilvl="7" w:tplc="0C0A0003" w:tentative="1">
+      <w:start w:val="1"/>
+      <w:numFmt w:val="bullet"/>
+      <w:lvlText w:val="o"/>
+      <w:lvlJc w:val="left"/>
+      <w:pPr>
+        <w:ind w:left="5760" w:hanging="360"/>
+      </w:pPr>
+      <w:rPr>
+        <w:rFonts w:ascii="Courier New" w:hAnsi="Courier New" w:cs="Courier New" w:hint="default"/>
+      </w:rPr>
+    </w:lvl>
+    <w:lvl w:ilvl="8" w:tplc="0C0A0005" w:tentative="1">
+      <w:start w:val="1"/>
+      <w:numFmt w:val="bullet"/>
+      <w:lvlText w:val=""/>
+      <w:lvlJc w:val="left"/>
+      <w:pPr>
+        <w:ind w:left="6480" w:hanging="360"/>
+      </w:pPr>
+      <w:rPr>
+        <w:rFonts w:ascii="Wingdings" w:hAnsi="Wingdings" w:hint="default"/>
+      </w:rPr>
+    </w:lvl>
+  </w:abstractNum>
+  <w:abstractNum w:abstractNumId="1">
     <w:nsid w:val="26C20D76"/>
     <w:multiLevelType w:val="hybridMultilevel"/>
     <w:tmpl w:val="3F82E2A6"/>
@@ -8189,7 +9072,7 @@
       </w:rPr>
     </w:lvl>
   </w:abstractNum>
-  <w:abstractNum w:abstractNumId="1">
+  <w:abstractNum w:abstractNumId="2">
     <w:nsid w:val="360F174B"/>
     <w:multiLevelType w:val="multilevel"/>
     <w:tmpl w:val="1996DC5C"/>
@@ -8335,7 +9218,93 @@
       </w:rPr>
     </w:lvl>
   </w:abstractNum>
-  <w:abstractNum w:abstractNumId="2">
+  <w:abstractNum w:abstractNumId="3">
+    <w:nsid w:val="3AB906EB"/>
+    <w:multiLevelType w:val="hybridMultilevel"/>
+    <w:tmpl w:val="24240372"/>
+    <w:lvl w:ilvl="0" w:tplc="0C0A000F">
+      <w:start w:val="1"/>
+      <w:numFmt w:val="decimal"/>
+      <w:lvlText w:val="%1."/>
+      <w:lvlJc w:val="left"/>
+      <w:pPr>
+        <w:ind w:left="720" w:hanging="360"/>
+      </w:pPr>
+    </w:lvl>
+    <w:lvl w:ilvl="1" w:tplc="0C0A0019">
+      <w:start w:val="1"/>
+      <w:numFmt w:val="lowerLetter"/>
+      <w:lvlText w:val="%2."/>
+      <w:lvlJc w:val="left"/>
+      <w:pPr>
+        <w:ind w:left="1440" w:hanging="360"/>
+      </w:pPr>
+    </w:lvl>
+    <w:lvl w:ilvl="2" w:tplc="0C0A001B" w:tentative="1">
+      <w:start w:val="1"/>
+      <w:numFmt w:val="lowerRoman"/>
+      <w:lvlText w:val="%3."/>
+      <w:lvlJc w:val="right"/>
+      <w:pPr>
+        <w:ind w:left="2160" w:hanging="180"/>
+      </w:pPr>
+    </w:lvl>
+    <w:lvl w:ilvl="3" w:tplc="0C0A000F" w:tentative="1">
+      <w:start w:val="1"/>
+      <w:numFmt w:val="decimal"/>
+      <w:lvlText w:val="%4."/>
+      <w:lvlJc w:val="left"/>
+      <w:pPr>
+        <w:ind w:left="2880" w:hanging="360"/>
+      </w:pPr>
+    </w:lvl>
+    <w:lvl w:ilvl="4" w:tplc="0C0A0019" w:tentative="1">
+      <w:start w:val="1"/>
+      <w:numFmt w:val="lowerLetter"/>
+      <w:lvlText w:val="%5."/>
+      <w:lvlJc w:val="left"/>
+      <w:pPr>
+        <w:ind w:left="3600" w:hanging="360"/>
+      </w:pPr>
+    </w:lvl>
+    <w:lvl w:ilvl="5" w:tplc="0C0A001B" w:tentative="1">
+      <w:start w:val="1"/>
+      <w:numFmt w:val="lowerRoman"/>
+      <w:lvlText w:val="%6."/>
+      <w:lvlJc w:val="right"/>
+      <w:pPr>
+        <w:ind w:left="4320" w:hanging="180"/>
+      </w:pPr>
+    </w:lvl>
+    <w:lvl w:ilvl="6" w:tplc="0C0A000F" w:tentative="1">
+      <w:start w:val="1"/>
+      <w:numFmt w:val="decimal"/>
+      <w:lvlText w:val="%7."/>
+      <w:lvlJc w:val="left"/>
+      <w:pPr>
+        <w:ind w:left="5040" w:hanging="360"/>
+      </w:pPr>
+    </w:lvl>
+    <w:lvl w:ilvl="7" w:tplc="0C0A0019" w:tentative="1">
+      <w:start w:val="1"/>
+      <w:numFmt w:val="lowerLetter"/>
+      <w:lvlText w:val="%8."/>
+      <w:lvlJc w:val="left"/>
+      <w:pPr>
+        <w:ind w:left="5760" w:hanging="360"/>
+      </w:pPr>
+    </w:lvl>
+    <w:lvl w:ilvl="8" w:tplc="0C0A001B" w:tentative="1">
+      <w:start w:val="1"/>
+      <w:numFmt w:val="lowerRoman"/>
+      <w:lvlText w:val="%9."/>
+      <w:lvlJc w:val="right"/>
+      <w:pPr>
+        <w:ind w:left="6480" w:hanging="180"/>
+      </w:pPr>
+    </w:lvl>
+  </w:abstractNum>
+  <w:abstractNum w:abstractNumId="4">
     <w:nsid w:val="42FF74D5"/>
     <w:multiLevelType w:val="multilevel"/>
     <w:tmpl w:val="98CC59FE"/>
@@ -8457,7 +9426,7 @@
       </w:rPr>
     </w:lvl>
   </w:abstractNum>
-  <w:abstractNum w:abstractNumId="3">
+  <w:abstractNum w:abstractNumId="5">
     <w:nsid w:val="48D600BE"/>
     <w:multiLevelType w:val="hybridMultilevel"/>
     <w:tmpl w:val="58065674"/>
@@ -8570,7 +9539,7 @@
       </w:rPr>
     </w:lvl>
   </w:abstractNum>
-  <w:abstractNum w:abstractNumId="4">
+  <w:abstractNum w:abstractNumId="6">
     <w:nsid w:val="5D0E31CA"/>
     <w:multiLevelType w:val="hybridMultilevel"/>
     <w:tmpl w:val="DA1E70E0"/>
@@ -8688,7 +9657,93 @@
       </w:pPr>
     </w:lvl>
   </w:abstractNum>
-  <w:abstractNum w:abstractNumId="5">
+  <w:abstractNum w:abstractNumId="7">
+    <w:nsid w:val="66E81717"/>
+    <w:multiLevelType w:val="hybridMultilevel"/>
+    <w:tmpl w:val="2FC26F92"/>
+    <w:lvl w:ilvl="0" w:tplc="0C0A000F">
+      <w:start w:val="1"/>
+      <w:numFmt w:val="decimal"/>
+      <w:lvlText w:val="%1."/>
+      <w:lvlJc w:val="left"/>
+      <w:pPr>
+        <w:ind w:left="720" w:hanging="360"/>
+      </w:pPr>
+    </w:lvl>
+    <w:lvl w:ilvl="1" w:tplc="0C0A0019">
+      <w:start w:val="1"/>
+      <w:numFmt w:val="lowerLetter"/>
+      <w:lvlText w:val="%2."/>
+      <w:lvlJc w:val="left"/>
+      <w:pPr>
+        <w:ind w:left="1440" w:hanging="360"/>
+      </w:pPr>
+    </w:lvl>
+    <w:lvl w:ilvl="2" w:tplc="0C0A001B" w:tentative="1">
+      <w:start w:val="1"/>
+      <w:numFmt w:val="lowerRoman"/>
+      <w:lvlText w:val="%3."/>
+      <w:lvlJc w:val="right"/>
+      <w:pPr>
+        <w:ind w:left="2160" w:hanging="180"/>
+      </w:pPr>
+    </w:lvl>
+    <w:lvl w:ilvl="3" w:tplc="0C0A000F" w:tentative="1">
+      <w:start w:val="1"/>
+      <w:numFmt w:val="decimal"/>
+      <w:lvlText w:val="%4."/>
+      <w:lvlJc w:val="left"/>
+      <w:pPr>
+        <w:ind w:left="2880" w:hanging="360"/>
+      </w:pPr>
+    </w:lvl>
+    <w:lvl w:ilvl="4" w:tplc="0C0A0019" w:tentative="1">
+      <w:start w:val="1"/>
+      <w:numFmt w:val="lowerLetter"/>
+      <w:lvlText w:val="%5."/>
+      <w:lvlJc w:val="left"/>
+      <w:pPr>
+        <w:ind w:left="3600" w:hanging="360"/>
+      </w:pPr>
+    </w:lvl>
+    <w:lvl w:ilvl="5" w:tplc="0C0A001B" w:tentative="1">
+      <w:start w:val="1"/>
+      <w:numFmt w:val="lowerRoman"/>
+      <w:lvlText w:val="%6."/>
+      <w:lvlJc w:val="right"/>
+      <w:pPr>
+        <w:ind w:left="4320" w:hanging="180"/>
+      </w:pPr>
+    </w:lvl>
+    <w:lvl w:ilvl="6" w:tplc="0C0A000F" w:tentative="1">
+      <w:start w:val="1"/>
+      <w:numFmt w:val="decimal"/>
+      <w:lvlText w:val="%7."/>
+      <w:lvlJc w:val="left"/>
+      <w:pPr>
+        <w:ind w:left="5040" w:hanging="360"/>
+      </w:pPr>
+    </w:lvl>
+    <w:lvl w:ilvl="7" w:tplc="0C0A0019" w:tentative="1">
+      <w:start w:val="1"/>
+      <w:numFmt w:val="lowerLetter"/>
+      <w:lvlText w:val="%8."/>
+      <w:lvlJc w:val="left"/>
+      <w:pPr>
+        <w:ind w:left="5760" w:hanging="360"/>
+      </w:pPr>
+    </w:lvl>
+    <w:lvl w:ilvl="8" w:tplc="0C0A001B" w:tentative="1">
+      <w:start w:val="1"/>
+      <w:numFmt w:val="lowerRoman"/>
+      <w:lvlText w:val="%9."/>
+      <w:lvlJc w:val="right"/>
+      <w:pPr>
+        <w:ind w:left="6480" w:hanging="180"/>
+      </w:pPr>
+    </w:lvl>
+  </w:abstractNum>
+  <w:abstractNum w:abstractNumId="8">
     <w:nsid w:val="72CB15FD"/>
     <w:multiLevelType w:val="hybridMultilevel"/>
     <w:tmpl w:val="980A2CF4"/>
@@ -8802,19 +9857,19 @@
     </w:lvl>
   </w:abstractNum>
   <w:num w:numId="1">
-    <w:abstractNumId w:val="1"/>
+    <w:abstractNumId w:val="2"/>
   </w:num>
   <w:num w:numId="2">
-    <w:abstractNumId w:val="2"/>
+    <w:abstractNumId w:val="4"/>
   </w:num>
   <w:num w:numId="3">
-    <w:abstractNumId w:val="4"/>
+    <w:abstractNumId w:val="6"/>
   </w:num>
   <w:num w:numId="4">
-    <w:abstractNumId w:val="3"/>
+    <w:abstractNumId w:val="5"/>
   </w:num>
   <w:num w:numId="5">
-    <w:abstractNumId w:val="2"/>
+    <w:abstractNumId w:val="4"/>
     <w:lvlOverride w:ilvl="0">
       <w:startOverride w:val="1"/>
     </w:lvlOverride>
@@ -8844,13 +9899,22 @@
     </w:lvlOverride>
   </w:num>
   <w:num w:numId="6">
+    <w:abstractNumId w:val="1"/>
+  </w:num>
+  <w:num w:numId="7">
+    <w:abstractNumId w:val="1"/>
+  </w:num>
+  <w:num w:numId="8">
+    <w:abstractNumId w:val="8"/>
+  </w:num>
+  <w:num w:numId="9">
     <w:abstractNumId w:val="0"/>
   </w:num>
-  <w:num w:numId="7">
-    <w:abstractNumId w:val="0"/>
+  <w:num w:numId="10">
+    <w:abstractNumId w:val="3"/>
   </w:num>
-  <w:num w:numId="8">
-    <w:abstractNumId w:val="5"/>
+  <w:num w:numId="11">
+    <w:abstractNumId w:val="7"/>
   </w:num>
   <w:numIdMacAtCleanup w:val="6"/>
 </w:numbering>
@@ -10635,7 +11699,7 @@
 </file>
 
 <file path=customXml/itemProps1.xml><?xml version="1.0" encoding="utf-8"?>
-<ds:datastoreItem xmlns:ds="http://schemas.openxmlformats.org/officeDocument/2006/customXml" ds:itemID="{0983F86A-E955-4F33-B98D-42C6ADC35425}">
+<ds:datastoreItem xmlns:ds="http://schemas.openxmlformats.org/officeDocument/2006/customXml" ds:itemID="{2E02F202-C749-4537-8A92-C66DE9EA9264}">
   <ds:schemaRefs>
     <ds:schemaRef ds:uri="http://schemas.openxmlformats.org/officeDocument/2006/bibliography"/>
   </ds:schemaRefs>
@@ -10643,7 +11707,7 @@
 </file>
 
 <file path=customXml/itemProps2.xml><?xml version="1.0" encoding="utf-8"?>
-<ds:datastoreItem xmlns:ds="http://schemas.openxmlformats.org/officeDocument/2006/customXml" ds:itemID="{0EF5714A-3FD6-42B8-BF9E-2D8B4752F142}">
+<ds:datastoreItem xmlns:ds="http://schemas.openxmlformats.org/officeDocument/2006/customXml" ds:itemID="{537E65E5-E911-4A59-B8C7-A3A0A1C7552E}">
   <ds:schemaRefs>
     <ds:schemaRef ds:uri="http://schemas.openxmlformats.org/officeDocument/2006/bibliography"/>
   </ds:schemaRefs>

</xml_diff>

<commit_message>
Se documenta la problemática del DNIe 3.0 en Mac.
</commit_message>
<xml_diff>
--- a/AF_manual_instalacion_usuarios_ES.docx
+++ b/AF_manual_instalacion_usuarios_ES.docx
@@ -104,7 +104,7 @@
       <w:r>
         <w:fldChar w:fldCharType="separate"/>
       </w:r>
-      <w:hyperlink w:anchor="_Toc476068690" w:history="1">
+      <w:hyperlink w:anchor="_Toc477279373" w:history="1">
         <w:r>
           <w:rPr>
             <w:rStyle w:val="Hyperlink"/>
@@ -146,7 +146,7 @@
             <w:noProof/>
             <w:webHidden/>
           </w:rPr>
-          <w:instrText xml:space="preserve"> PAGEREF _Toc476068690 \h </w:instrText>
+          <w:instrText xml:space="preserve"> PAGEREF _Toc477279373 \h </w:instrText>
         </w:r>
         <w:r>
           <w:rPr>
@@ -186,7 +186,7 @@
           <w:lang w:eastAsia="es-ES"/>
         </w:rPr>
       </w:pPr>
-      <w:hyperlink w:anchor="_Toc476068691" w:history="1">
+      <w:hyperlink w:anchor="_Toc477279374" w:history="1">
         <w:r>
           <w:rPr>
             <w:rStyle w:val="Hyperlink"/>
@@ -228,7 +228,7 @@
             <w:noProof/>
             <w:webHidden/>
           </w:rPr>
-          <w:instrText xml:space="preserve"> PAGEREF _Toc476068691 \h </w:instrText>
+          <w:instrText xml:space="preserve"> PAGEREF _Toc477279374 \h </w:instrText>
         </w:r>
         <w:r>
           <w:rPr>
@@ -268,7 +268,7 @@
           <w:lang w:eastAsia="es-ES"/>
         </w:rPr>
       </w:pPr>
-      <w:hyperlink w:anchor="_Toc476068692" w:history="1">
+      <w:hyperlink w:anchor="_Toc477279375" w:history="1">
         <w:r>
           <w:rPr>
             <w:rStyle w:val="Hyperlink"/>
@@ -310,7 +310,7 @@
             <w:noProof/>
             <w:webHidden/>
           </w:rPr>
-          <w:instrText xml:space="preserve"> PAGEREF _Toc476068692 \h </w:instrText>
+          <w:instrText xml:space="preserve"> PAGEREF _Toc477279375 \h </w:instrText>
         </w:r>
         <w:r>
           <w:rPr>
@@ -350,7 +350,7 @@
           <w:lang w:eastAsia="es-ES"/>
         </w:rPr>
       </w:pPr>
-      <w:hyperlink w:anchor="_Toc476068693" w:history="1">
+      <w:hyperlink w:anchor="_Toc477279376" w:history="1">
         <w:r>
           <w:rPr>
             <w:rStyle w:val="Hyperlink"/>
@@ -392,7 +392,7 @@
             <w:noProof/>
             <w:webHidden/>
           </w:rPr>
-          <w:instrText xml:space="preserve"> PAGEREF _Toc476068693 \h </w:instrText>
+          <w:instrText xml:space="preserve"> PAGEREF _Toc477279376 \h </w:instrText>
         </w:r>
         <w:r>
           <w:rPr>
@@ -436,7 +436,7 @@
           <w:lang w:eastAsia="es-ES"/>
         </w:rPr>
       </w:pPr>
-      <w:hyperlink w:anchor="_Toc476068694" w:history="1">
+      <w:hyperlink w:anchor="_Toc477279377" w:history="1">
         <w:r>
           <w:rPr>
             <w:rStyle w:val="Hyperlink"/>
@@ -478,7 +478,7 @@
             <w:noProof/>
             <w:webHidden/>
           </w:rPr>
-          <w:instrText xml:space="preserve"> PAGEREF _Toc476068694 \h </w:instrText>
+          <w:instrText xml:space="preserve"> PAGEREF _Toc477279377 \h </w:instrText>
         </w:r>
         <w:r>
           <w:rPr>
@@ -522,7 +522,7 @@
           <w:lang w:eastAsia="es-ES"/>
         </w:rPr>
       </w:pPr>
-      <w:hyperlink w:anchor="_Toc476068695" w:history="1">
+      <w:hyperlink w:anchor="_Toc477279378" w:history="1">
         <w:r>
           <w:rPr>
             <w:rStyle w:val="Hyperlink"/>
@@ -564,7 +564,7 @@
             <w:noProof/>
             <w:webHidden/>
           </w:rPr>
-          <w:instrText xml:space="preserve"> PAGEREF _Toc476068695 \h </w:instrText>
+          <w:instrText xml:space="preserve"> PAGEREF _Toc477279378 \h </w:instrText>
         </w:r>
         <w:r>
           <w:rPr>
@@ -608,7 +608,7 @@
           <w:lang w:eastAsia="es-ES"/>
         </w:rPr>
       </w:pPr>
-      <w:hyperlink w:anchor="_Toc476068696" w:history="1">
+      <w:hyperlink w:anchor="_Toc477279379" w:history="1">
         <w:r>
           <w:rPr>
             <w:rStyle w:val="Hyperlink"/>
@@ -650,7 +650,7 @@
             <w:noProof/>
             <w:webHidden/>
           </w:rPr>
-          <w:instrText xml:space="preserve"> PAGEREF _Toc476068696 \h </w:instrText>
+          <w:instrText xml:space="preserve"> PAGEREF _Toc477279379 \h </w:instrText>
         </w:r>
         <w:r>
           <w:rPr>
@@ -694,7 +694,7 @@
           <w:lang w:eastAsia="es-ES"/>
         </w:rPr>
       </w:pPr>
-      <w:hyperlink w:anchor="_Toc476068697" w:history="1">
+      <w:hyperlink w:anchor="_Toc477279380" w:history="1">
         <w:r>
           <w:rPr>
             <w:rStyle w:val="Hyperlink"/>
@@ -736,7 +736,7 @@
             <w:noProof/>
             <w:webHidden/>
           </w:rPr>
-          <w:instrText xml:space="preserve"> PAGEREF _Toc476068697 \h </w:instrText>
+          <w:instrText xml:space="preserve"> PAGEREF _Toc477279380 \h </w:instrText>
         </w:r>
         <w:r>
           <w:rPr>
@@ -780,7 +780,7 @@
           <w:lang w:eastAsia="es-ES"/>
         </w:rPr>
       </w:pPr>
-      <w:hyperlink w:anchor="_Toc476068698" w:history="1">
+      <w:hyperlink w:anchor="_Toc477279381" w:history="1">
         <w:r>
           <w:rPr>
             <w:rStyle w:val="Hyperlink"/>
@@ -822,7 +822,7 @@
             <w:noProof/>
             <w:webHidden/>
           </w:rPr>
-          <w:instrText xml:space="preserve"> PAGEREF _Toc476068698 \h </w:instrText>
+          <w:instrText xml:space="preserve"> PAGEREF _Toc477279381 \h </w:instrText>
         </w:r>
         <w:r>
           <w:rPr>
@@ -866,7 +866,7 @@
           <w:lang w:eastAsia="es-ES"/>
         </w:rPr>
       </w:pPr>
-      <w:hyperlink w:anchor="_Toc476068699" w:history="1">
+      <w:hyperlink w:anchor="_Toc477279382" w:history="1">
         <w:r>
           <w:rPr>
             <w:rStyle w:val="Hyperlink"/>
@@ -908,7 +908,7 @@
             <w:noProof/>
             <w:webHidden/>
           </w:rPr>
-          <w:instrText xml:space="preserve"> PAGEREF _Toc476068699 \h </w:instrText>
+          <w:instrText xml:space="preserve"> PAGEREF _Toc477279382 \h </w:instrText>
         </w:r>
         <w:r>
           <w:rPr>
@@ -952,7 +952,7 @@
           <w:lang w:eastAsia="es-ES"/>
         </w:rPr>
       </w:pPr>
-      <w:hyperlink w:anchor="_Toc476068700" w:history="1">
+      <w:hyperlink w:anchor="_Toc477279383" w:history="1">
         <w:r>
           <w:rPr>
             <w:rStyle w:val="Hyperlink"/>
@@ -994,7 +994,7 @@
             <w:noProof/>
             <w:webHidden/>
           </w:rPr>
-          <w:instrText xml:space="preserve"> PAGEREF _Toc476068700 \h </w:instrText>
+          <w:instrText xml:space="preserve"> PAGEREF _Toc477279383 \h </w:instrText>
         </w:r>
         <w:r>
           <w:rPr>
@@ -1038,7 +1038,7 @@
           <w:lang w:eastAsia="es-ES"/>
         </w:rPr>
       </w:pPr>
-      <w:hyperlink w:anchor="_Toc476068701" w:history="1">
+      <w:hyperlink w:anchor="_Toc477279384" w:history="1">
         <w:r>
           <w:rPr>
             <w:rStyle w:val="Hyperlink"/>
@@ -1080,7 +1080,7 @@
             <w:noProof/>
             <w:webHidden/>
           </w:rPr>
-          <w:instrText xml:space="preserve"> PAGEREF _Toc476068701 \h </w:instrText>
+          <w:instrText xml:space="preserve"> PAGEREF _Toc477279384 \h </w:instrText>
         </w:r>
         <w:r>
           <w:rPr>
@@ -1124,7 +1124,7 @@
           <w:lang w:eastAsia="es-ES"/>
         </w:rPr>
       </w:pPr>
-      <w:hyperlink w:anchor="_Toc476068702" w:history="1">
+      <w:hyperlink w:anchor="_Toc477279385" w:history="1">
         <w:r>
           <w:rPr>
             <w:rStyle w:val="Hyperlink"/>
@@ -1166,7 +1166,7 @@
             <w:noProof/>
             <w:webHidden/>
           </w:rPr>
-          <w:instrText xml:space="preserve"> PAGEREF _Toc476068702 \h </w:instrText>
+          <w:instrText xml:space="preserve"> PAGEREF _Toc477279385 \h </w:instrText>
         </w:r>
         <w:r>
           <w:rPr>
@@ -1206,7 +1206,7 @@
           <w:lang w:eastAsia="es-ES"/>
         </w:rPr>
       </w:pPr>
-      <w:hyperlink w:anchor="_Toc476068703" w:history="1">
+      <w:hyperlink w:anchor="_Toc477279386" w:history="1">
         <w:r>
           <w:rPr>
             <w:rStyle w:val="Hyperlink"/>
@@ -1248,7 +1248,7 @@
             <w:noProof/>
             <w:webHidden/>
           </w:rPr>
-          <w:instrText xml:space="preserve"> PAGEREF _Toc476068703 \h </w:instrText>
+          <w:instrText xml:space="preserve"> PAGEREF _Toc477279386 \h </w:instrText>
         </w:r>
         <w:r>
           <w:rPr>
@@ -1288,7 +1288,7 @@
           <w:lang w:eastAsia="es-ES"/>
         </w:rPr>
       </w:pPr>
-      <w:hyperlink w:anchor="_Toc476068704" w:history="1">
+      <w:hyperlink w:anchor="_Toc477279387" w:history="1">
         <w:r>
           <w:rPr>
             <w:rStyle w:val="Hyperlink"/>
@@ -1330,7 +1330,7 @@
             <w:noProof/>
             <w:webHidden/>
           </w:rPr>
-          <w:instrText xml:space="preserve"> PAGEREF _Toc476068704 \h </w:instrText>
+          <w:instrText xml:space="preserve"> PAGEREF _Toc477279387 \h </w:instrText>
         </w:r>
         <w:r>
           <w:rPr>
@@ -1374,7 +1374,7 @@
           <w:lang w:eastAsia="es-ES"/>
         </w:rPr>
       </w:pPr>
-      <w:hyperlink w:anchor="_Toc476068705" w:history="1">
+      <w:hyperlink w:anchor="_Toc477279388" w:history="1">
         <w:r>
           <w:rPr>
             <w:rStyle w:val="Hyperlink"/>
@@ -1416,7 +1416,7 @@
             <w:noProof/>
             <w:webHidden/>
           </w:rPr>
-          <w:instrText xml:space="preserve"> PAGEREF _Toc476068705 \h </w:instrText>
+          <w:instrText xml:space="preserve"> PAGEREF _Toc477279388 \h </w:instrText>
         </w:r>
         <w:r>
           <w:rPr>
@@ -1460,7 +1460,7 @@
           <w:lang w:eastAsia="es-ES"/>
         </w:rPr>
       </w:pPr>
-      <w:hyperlink w:anchor="_Toc476068706" w:history="1">
+      <w:hyperlink w:anchor="_Toc477279389" w:history="1">
         <w:r>
           <w:rPr>
             <w:rStyle w:val="Hyperlink"/>
@@ -1502,7 +1502,7 @@
             <w:noProof/>
             <w:webHidden/>
           </w:rPr>
-          <w:instrText xml:space="preserve"> PAGEREF _Toc476068706 \h </w:instrText>
+          <w:instrText xml:space="preserve"> PAGEREF _Toc477279389 \h </w:instrText>
         </w:r>
         <w:r>
           <w:rPr>
@@ -1546,7 +1546,7 @@
           <w:lang w:eastAsia="es-ES"/>
         </w:rPr>
       </w:pPr>
-      <w:hyperlink w:anchor="_Toc476068707" w:history="1">
+      <w:hyperlink w:anchor="_Toc477279390" w:history="1">
         <w:r>
           <w:rPr>
             <w:rStyle w:val="Hyperlink"/>
@@ -1588,7 +1588,7 @@
             <w:noProof/>
             <w:webHidden/>
           </w:rPr>
-          <w:instrText xml:space="preserve"> PAGEREF _Toc476068707 \h </w:instrText>
+          <w:instrText xml:space="preserve"> PAGEREF _Toc477279390 \h </w:instrText>
         </w:r>
         <w:r>
           <w:rPr>
@@ -1632,7 +1632,7 @@
           <w:lang w:eastAsia="es-ES"/>
         </w:rPr>
       </w:pPr>
-      <w:hyperlink w:anchor="_Toc476068708" w:history="1">
+      <w:hyperlink w:anchor="_Toc477279391" w:history="1">
         <w:r>
           <w:rPr>
             <w:rStyle w:val="Hyperlink"/>
@@ -1674,7 +1674,93 @@
             <w:noProof/>
             <w:webHidden/>
           </w:rPr>
-          <w:instrText xml:space="preserve"> PAGEREF _Toc476068708 \h </w:instrText>
+          <w:instrText xml:space="preserve"> PAGEREF _Toc477279391 \h </w:instrText>
+        </w:r>
+        <w:r>
+          <w:rPr>
+            <w:noProof/>
+            <w:webHidden/>
+          </w:rPr>
+        </w:r>
+        <w:r>
+          <w:rPr>
+            <w:noProof/>
+            <w:webHidden/>
+          </w:rPr>
+          <w:fldChar w:fldCharType="separate"/>
+        </w:r>
+        <w:r>
+          <w:rPr>
+            <w:noProof/>
+            <w:webHidden/>
+          </w:rPr>
+          <w:t>22</w:t>
+        </w:r>
+        <w:r>
+          <w:rPr>
+            <w:noProof/>
+            <w:webHidden/>
+          </w:rPr>
+          <w:fldChar w:fldCharType="end"/>
+        </w:r>
+      </w:hyperlink>
+    </w:p>
+    <w:p>
+      <w:pPr>
+        <w:pStyle w:val="TOC2"/>
+        <w:tabs>
+          <w:tab w:val="left" w:pos="660"/>
+          <w:tab w:val="right" w:leader="dot" w:pos="8949"/>
+        </w:tabs>
+        <w:rPr>
+          <w:rFonts w:eastAsiaTheme="minorEastAsia"/>
+          <w:noProof/>
+          <w:lang w:eastAsia="es-ES"/>
+        </w:rPr>
+      </w:pPr>
+      <w:hyperlink w:anchor="_Toc477279392" w:history="1">
+        <w:r>
+          <w:rPr>
+            <w:rStyle w:val="Hyperlink"/>
+            <w:noProof/>
+          </w:rPr>
+          <w:t>6.5</w:t>
+        </w:r>
+        <w:r>
+          <w:rPr>
+            <w:rFonts w:eastAsiaTheme="minorEastAsia"/>
+            <w:noProof/>
+            <w:lang w:eastAsia="es-ES"/>
+          </w:rPr>
+          <w:tab/>
+        </w:r>
+        <w:r>
+          <w:rPr>
+            <w:rStyle w:val="Hyperlink"/>
+            <w:noProof/>
+          </w:rPr>
+          <w:t>No se detecta el DNIe 3.0 ni otras tarjetas en Mac</w:t>
+        </w:r>
+        <w:r>
+          <w:rPr>
+            <w:noProof/>
+            <w:webHidden/>
+          </w:rPr>
+          <w:tab/>
+        </w:r>
+        <w:r>
+          <w:rPr>
+            <w:noProof/>
+            <w:webHidden/>
+          </w:rPr>
+          <w:fldChar w:fldCharType="begin"/>
+        </w:r>
+        <w:r>
+          <w:rPr>
+            <w:noProof/>
+            <w:webHidden/>
+          </w:rPr>
+          <w:instrText xml:space="preserve"> PAGEREF _Toc477279392 \h </w:instrText>
         </w:r>
         <w:r>
           <w:rPr>
@@ -1733,7 +1819,7 @@
       <w:bookmarkStart w:id="2" w:name="_Toc424848867"/>
       <w:bookmarkStart w:id="3" w:name="_Toc425144388"/>
       <w:bookmarkStart w:id="4" w:name="_Toc429737795"/>
-      <w:bookmarkStart w:id="5" w:name="_Toc476068690"/>
+      <w:bookmarkStart w:id="5" w:name="_Toc477279373"/>
       <w:r>
         <w:lastRenderedPageBreak/>
         <w:t>Introducción</w:t>
@@ -1806,14 +1892,12 @@
       <w:r>
         <w:t>que estén instalados en el repositorio o almacén de claves y certificados (</w:t>
       </w:r>
-      <w:proofErr w:type="spellStart"/>
       <w:r>
         <w:rPr>
           <w:i/>
         </w:rPr>
         <w:t>KeyStore</w:t>
       </w:r>
-      <w:proofErr w:type="spellEnd"/>
       <w:r>
         <w:t xml:space="preserve">) del </w:t>
       </w:r>
@@ -1851,13 +1935,8 @@
         <w:t>(</w:t>
       </w:r>
       <w:r>
-        <w:t xml:space="preserve">como por ejemplo, el DNI Electrónico o </w:t>
-      </w:r>
-      <w:proofErr w:type="spellStart"/>
-      <w:r>
-        <w:t>DNIe</w:t>
-      </w:r>
-      <w:proofErr w:type="spellEnd"/>
+        <w:t>como por ejemplo, el DNI Electrónico o DNIe</w:t>
+      </w:r>
       <w:r>
         <w:t>).</w:t>
       </w:r>
@@ -2012,55 +2091,17 @@
         <w:rPr>
           <w:i/>
         </w:rPr>
-        <w:t xml:space="preserve">GNU General </w:t>
-      </w:r>
-      <w:proofErr w:type="spellStart"/>
+        <w:t>GNU General Public License</w:t>
+      </w:r>
+      <w:r>
+        <w:t xml:space="preserve"> versión 2 (GPLv2) o superior o bajo licencia </w:t>
+      </w:r>
       <w:r>
         <w:rPr>
           <w:i/>
         </w:rPr>
-        <w:t>Public</w:t>
-      </w:r>
-      <w:proofErr w:type="spellEnd"/>
-      <w:r>
-        <w:rPr>
-          <w:i/>
-        </w:rPr>
-        <w:t xml:space="preserve"> </w:t>
-      </w:r>
-      <w:proofErr w:type="spellStart"/>
-      <w:r>
-        <w:rPr>
-          <w:i/>
-        </w:rPr>
-        <w:t>License</w:t>
-      </w:r>
-      <w:proofErr w:type="spellEnd"/>
-      <w:r>
-        <w:t xml:space="preserve"> versión 2 (GPLv2) o superior o bajo licencia </w:t>
-      </w:r>
-      <w:proofErr w:type="spellStart"/>
-      <w:r>
-        <w:rPr>
-          <w:i/>
-        </w:rPr>
-        <w:t>European</w:t>
-      </w:r>
-      <w:proofErr w:type="spellEnd"/>
-      <w:r>
-        <w:rPr>
-          <w:i/>
-        </w:rPr>
-        <w:t xml:space="preserve"> Software </w:t>
-      </w:r>
-      <w:proofErr w:type="spellStart"/>
-      <w:r>
-        <w:rPr>
-          <w:i/>
-        </w:rPr>
-        <w:t>License</w:t>
-      </w:r>
-      <w:proofErr w:type="spellEnd"/>
+        <w:t>European Software License</w:t>
+      </w:r>
       <w:r>
         <w:t xml:space="preserve"> 1.1</w:t>
       </w:r>
@@ -2118,7 +2159,7 @@
       <w:pPr>
         <w:pStyle w:val="Heading1"/>
       </w:pPr>
-      <w:bookmarkStart w:id="10" w:name="_Toc476068691"/>
+      <w:bookmarkStart w:id="10" w:name="_Toc477279374"/>
       <w:r>
         <w:lastRenderedPageBreak/>
         <w:t>Requisitos mínimos</w:t>
@@ -2217,16 +2258,11 @@
           <w:numId w:val="4"/>
         </w:numPr>
       </w:pPr>
-      <w:proofErr w:type="spellStart"/>
       <w:r>
         <w:t>Guadaline</w:t>
       </w:r>
       <w:r>
-        <w:t>x</w:t>
-      </w:r>
-      <w:proofErr w:type="spellEnd"/>
-      <w:r>
-        <w:t>, Ubuntu.</w:t>
+        <w:t>x, Ubuntu.</w:t>
       </w:r>
     </w:p>
     <w:p>
@@ -2352,15 +2388,7 @@
         </w:numPr>
       </w:pPr>
       <w:r>
-        <w:t xml:space="preserve">Microsoft </w:t>
-      </w:r>
-      <w:proofErr w:type="spellStart"/>
-      <w:r>
-        <w:t>Edge</w:t>
-      </w:r>
-      <w:proofErr w:type="spellEnd"/>
-      <w:r>
-        <w:t xml:space="preserve"> v20.</w:t>
+        <w:t>Microsoft Edge v20.</w:t>
       </w:r>
     </w:p>
     <w:p>
@@ -2455,13 +2483,8 @@
         <w:t>ADVERTENCIA:</w:t>
       </w:r>
       <w:r>
-        <w:t xml:space="preserve"> El funcionamiento de AutoFirma al invocarlo desde Microsoft </w:t>
-      </w:r>
-      <w:proofErr w:type="spellStart"/>
-      <w:r>
-        <w:t>Edge</w:t>
-      </w:r>
-      <w:proofErr w:type="spellEnd"/>
+        <w:t xml:space="preserve"> El funcionamiento de AutoFirma al invocarlo desde Microsoft Edge</w:t>
+      </w:r>
       <w:r>
         <w:t>,</w:t>
       </w:r>
@@ -2492,15 +2515,7 @@
         <w:t xml:space="preserve">8 </w:t>
       </w:r>
       <w:r>
-        <w:t xml:space="preserve">de Oracle u </w:t>
-      </w:r>
-      <w:proofErr w:type="spellStart"/>
-      <w:r>
-        <w:t>OpenJDK</w:t>
-      </w:r>
-      <w:proofErr w:type="spellEnd"/>
-      <w:r>
-        <w:t xml:space="preserve"> </w:t>
+        <w:t xml:space="preserve">de Oracle u OpenJDK </w:t>
       </w:r>
       <w:r>
         <w:t xml:space="preserve">8 </w:t>
@@ -2542,7 +2557,7 @@
       <w:bookmarkStart w:id="13" w:name="_Toc424848897"/>
       <w:bookmarkStart w:id="14" w:name="_Toc425144418"/>
       <w:bookmarkStart w:id="15" w:name="_Toc429737825"/>
-      <w:bookmarkStart w:id="16" w:name="_Toc476068692"/>
+      <w:bookmarkStart w:id="16" w:name="_Toc477279375"/>
       <w:r>
         <w:lastRenderedPageBreak/>
         <w:t>Enlaces de descarga</w:t>
@@ -2587,7 +2602,7 @@
       <w:pPr>
         <w:pStyle w:val="Heading1"/>
       </w:pPr>
-      <w:bookmarkStart w:id="17" w:name="_Toc476068693"/>
+      <w:bookmarkStart w:id="17" w:name="_Toc477279376"/>
       <w:r>
         <w:lastRenderedPageBreak/>
         <w:t>Instalación</w:t>
@@ -2608,15 +2623,7 @@
         <w:t>del</w:t>
       </w:r>
       <w:r>
-        <w:t xml:space="preserve"> </w:t>
-      </w:r>
-      <w:proofErr w:type="spellStart"/>
-      <w:r>
-        <w:t>MiniApplet</w:t>
-      </w:r>
-      <w:proofErr w:type="spellEnd"/>
-      <w:r>
-        <w:t xml:space="preserve"> para su uso en trámites web.</w:t>
+        <w:t xml:space="preserve"> MiniApplet para su uso en trámites web.</w:t>
       </w:r>
     </w:p>
     <w:p>
@@ -2682,37 +2689,10 @@
         <w:rPr>
           <w:i/>
         </w:rPr>
-        <w:t>/</w:t>
-      </w:r>
-      <w:proofErr w:type="spellStart"/>
-      <w:r>
-        <w:rPr>
-          <w:i/>
-        </w:rPr>
-        <w:t>var</w:t>
-      </w:r>
-      <w:proofErr w:type="spellEnd"/>
-      <w:r>
-        <w:rPr>
-          <w:i/>
-        </w:rPr>
-        <w:t>/</w:t>
-      </w:r>
-      <w:proofErr w:type="spellStart"/>
-      <w:r>
-        <w:rPr>
-          <w:i/>
-        </w:rPr>
-        <w:t>tmp</w:t>
-      </w:r>
-      <w:proofErr w:type="spellEnd"/>
-      <w:proofErr w:type="gramStart"/>
-      <w:r>
-        <w:t>“ para</w:t>
-      </w:r>
-      <w:proofErr w:type="gramEnd"/>
-      <w:r>
-        <w:t xml:space="preserve"> facilitar su acceso. </w:t>
+        <w:t>/var/tmp</w:t>
+      </w:r>
+      <w:r>
+        <w:t xml:space="preserve">“ para facilitar su acceso. </w:t>
       </w:r>
     </w:p>
     <w:p>
@@ -2726,7 +2706,7 @@
         <w:ind w:left="578" w:hanging="578"/>
       </w:pPr>
       <w:bookmarkStart w:id="18" w:name="_Toc451933127"/>
-      <w:bookmarkStart w:id="19" w:name="_Toc476068694"/>
+      <w:bookmarkStart w:id="19" w:name="_Toc477279377"/>
       <w:r>
         <w:t>Microsoft Windows</w:t>
       </w:r>
@@ -2756,15 +2736,7 @@
         <w:t xml:space="preserve"> </w:t>
       </w:r>
       <w:r>
-        <w:t xml:space="preserve">Esta aplicación de instalación se distribuye con el nombre “AutoFirma_X.Y.Z_W.exe”, donde X, Y </w:t>
-      </w:r>
-      <w:proofErr w:type="spellStart"/>
-      <w:r>
-        <w:t>y</w:t>
-      </w:r>
-      <w:proofErr w:type="spellEnd"/>
-      <w:r>
-        <w:t xml:space="preserve"> Z son los números de versión y W, la arquitectura de sistema para la que está preparada. Por ejemplo, “AutoFirma_1.5.0_32.exe” se correspondería con AutoFirma versión 1.5.0 para sistema de 32bits.</w:t>
+        <w:t>Esta aplicación de instalación se distribuye con el nombre “AutoFirma_X.Y.Z_W.exe”, donde X, Y y Z son los números de versión y W, la arquitectura de sistema para la que está preparada. Por ejemplo, “AutoFirma_1.5.0_32.exe” se correspondería con AutoFirma versión 1.5.0 para sistema de 32bits.</w:t>
       </w:r>
     </w:p>
     <w:p>
@@ -3248,7 +3220,7 @@
       <w:pPr>
         <w:pStyle w:val="Heading3"/>
       </w:pPr>
-      <w:bookmarkStart w:id="20" w:name="_Toc476068695"/>
+      <w:bookmarkStart w:id="20" w:name="_Toc477279378"/>
       <w:r>
         <w:t>Desinstalación</w:t>
       </w:r>
@@ -3262,15 +3234,7 @@
         <w:t>La desinstalación de</w:t>
       </w:r>
       <w:r>
-        <w:t xml:space="preserve"> </w:t>
-      </w:r>
-      <w:proofErr w:type="spellStart"/>
-      <w:r>
-        <w:t>Autofirma</w:t>
-      </w:r>
-      <w:proofErr w:type="spellEnd"/>
-      <w:r>
-        <w:t xml:space="preserve"> puede realizarse desde </w:t>
+        <w:t xml:space="preserve"> Autofirma puede realizarse desde </w:t>
       </w:r>
       <w:r>
         <w:t>la ventana “Programas y características” del de “Panel de control” de Windows.</w:t>
@@ -3335,15 +3299,7 @@
         <w:jc w:val="both"/>
       </w:pPr>
       <w:r>
-        <w:t xml:space="preserve">Una vez lanzado, el </w:t>
-      </w:r>
-      <w:proofErr w:type="spellStart"/>
-      <w:r>
-        <w:t>desinstalador</w:t>
-      </w:r>
-      <w:proofErr w:type="spellEnd"/>
-      <w:r>
-        <w:t xml:space="preserve"> presenta un sencillo asistente:</w:t>
+        <w:t>Una vez lanzado, el desinstalador presenta un sencillo asistente:</w:t>
       </w:r>
     </w:p>
     <w:p>
@@ -3635,7 +3591,7 @@
       </w:pPr>
       <w:bookmarkStart w:id="21" w:name="_Ref468881116"/>
       <w:bookmarkStart w:id="22" w:name="_Ref313876725"/>
-      <w:bookmarkStart w:id="23" w:name="_Toc476068696"/>
+      <w:bookmarkStart w:id="23" w:name="_Toc477279379"/>
       <w:bookmarkEnd w:id="12"/>
       <w:bookmarkEnd w:id="13"/>
       <w:bookmarkEnd w:id="14"/>
@@ -3665,7 +3621,7 @@
         <w:ind w:left="578" w:hanging="578"/>
       </w:pPr>
       <w:bookmarkStart w:id="24" w:name="_Toc451933129"/>
-      <w:bookmarkStart w:id="25" w:name="_Toc476068697"/>
+      <w:bookmarkStart w:id="25" w:name="_Toc477279380"/>
       <w:r>
         <w:t>Linux</w:t>
       </w:r>
@@ -3677,23 +3633,7 @@
         <w:jc w:val="both"/>
       </w:pPr>
       <w:r>
-        <w:t>La instalación de AutoFirma en Linux debe ser realizada por un usuario con permisos de administrador. El archivo e instalación de la aplicación se distribuye con el nombre “</w:t>
-      </w:r>
-      <w:proofErr w:type="spellStart"/>
-      <w:r>
-        <w:t>AutoFirma_X.Y.Z.deb</w:t>
-      </w:r>
-      <w:proofErr w:type="spellEnd"/>
-      <w:r>
-        <w:t xml:space="preserve">”, donde X, Y </w:t>
-      </w:r>
-      <w:proofErr w:type="spellStart"/>
-      <w:r>
-        <w:t>y</w:t>
-      </w:r>
-      <w:proofErr w:type="spellEnd"/>
-      <w:r>
-        <w:t xml:space="preserve"> Z (opcional) son los números de versión. Por ejemplo “AutoFirma_1.</w:t>
+        <w:t>La instalación de AutoFirma en Linux debe ser realizada por un usuario con permisos de administrador. El archivo e instalación de la aplicación se distribuye con el nombre “AutoFirma_X.Y.Z.deb”, donde X, Y y Z (opcional) son los números de versión. Por ejemplo “AutoFirma_1.</w:t>
       </w:r>
       <w:r>
         <w:t>5</w:t>
@@ -3747,63 +3687,7 @@
         <w:rPr>
           <w:lang w:val="fr-FR"/>
         </w:rPr>
-        <w:t xml:space="preserve">JRE (Java </w:t>
-      </w:r>
-      <w:proofErr w:type="spellStart"/>
-      <w:r>
-        <w:rPr>
-          <w:lang w:val="fr-FR"/>
-        </w:rPr>
-        <w:t>Runtine</w:t>
-      </w:r>
-      <w:proofErr w:type="spellEnd"/>
-      <w:r>
-        <w:rPr>
-          <w:lang w:val="fr-FR"/>
-        </w:rPr>
-        <w:t xml:space="preserve"> </w:t>
-      </w:r>
-      <w:proofErr w:type="spellStart"/>
-      <w:r>
-        <w:rPr>
-          <w:lang w:val="fr-FR"/>
-        </w:rPr>
-        <w:t>Environment</w:t>
-      </w:r>
-      <w:proofErr w:type="spellEnd"/>
-      <w:r>
-        <w:rPr>
-          <w:lang w:val="fr-FR"/>
-        </w:rPr>
-        <w:t xml:space="preserve">) </w:t>
-      </w:r>
-      <w:proofErr w:type="gramStart"/>
-      <w:r>
-        <w:rPr>
-          <w:lang w:val="fr-FR"/>
-        </w:rPr>
-        <w:t>de Oracle</w:t>
-      </w:r>
-      <w:proofErr w:type="gramEnd"/>
-      <w:r>
-        <w:rPr>
-          <w:lang w:val="fr-FR"/>
-        </w:rPr>
-        <w:t xml:space="preserve"> u </w:t>
-      </w:r>
-      <w:proofErr w:type="spellStart"/>
-      <w:r>
-        <w:rPr>
-          <w:lang w:val="fr-FR"/>
-        </w:rPr>
-        <w:t>OpenJDK</w:t>
-      </w:r>
-      <w:proofErr w:type="spellEnd"/>
-      <w:r>
-        <w:rPr>
-          <w:lang w:val="fr-FR"/>
-        </w:rPr>
-        <w:t>.</w:t>
+        <w:t>JRE (Java Runtine Environment) de Oracle u OpenJDK.</w:t>
       </w:r>
     </w:p>
     <w:p>
@@ -3828,15 +3712,7 @@
       </w:pPr>
       <w:r>
         <w:lastRenderedPageBreak/>
-        <w:t xml:space="preserve">AutoFirma es compatible con Ubuntu y </w:t>
-      </w:r>
-      <w:proofErr w:type="spellStart"/>
-      <w:r>
-        <w:t>Guadalinex</w:t>
-      </w:r>
-      <w:proofErr w:type="spellEnd"/>
-      <w:r>
-        <w:t xml:space="preserve"> 32 y 64 bits. Una vez instalada, puede usarse con los navegadores web </w:t>
+        <w:t xml:space="preserve">AutoFirma es compatible con Ubuntu y Guadalinex 32 y 64 bits. Una vez instalada, puede usarse con los navegadores web </w:t>
       </w:r>
       <w:r>
         <w:rPr>
@@ -3874,43 +3750,7 @@
           <w:sz w:val="18"/>
           <w:szCs w:val="18"/>
         </w:rPr>
-        <w:t>/</w:t>
-      </w:r>
-      <w:proofErr w:type="spellStart"/>
-      <w:r>
-        <w:rPr>
-          <w:color w:val="auto"/>
-          <w:sz w:val="18"/>
-          <w:szCs w:val="18"/>
-        </w:rPr>
-        <w:t>usr</w:t>
-      </w:r>
-      <w:proofErr w:type="spellEnd"/>
-      <w:r>
-        <w:rPr>
-          <w:color w:val="auto"/>
-          <w:sz w:val="18"/>
-          <w:szCs w:val="18"/>
-        </w:rPr>
-        <w:t>/</w:t>
-      </w:r>
-      <w:proofErr w:type="spellStart"/>
-      <w:r>
-        <w:rPr>
-          <w:color w:val="auto"/>
-          <w:sz w:val="18"/>
-          <w:szCs w:val="18"/>
-        </w:rPr>
-        <w:t>lib</w:t>
-      </w:r>
-      <w:proofErr w:type="spellEnd"/>
-      <w:r>
-        <w:rPr>
-          <w:color w:val="auto"/>
-          <w:sz w:val="18"/>
-          <w:szCs w:val="18"/>
-        </w:rPr>
-        <w:t>/AutoFirma</w:t>
+        <w:t>/usr/lib/AutoFirma</w:t>
       </w:r>
     </w:p>
     <w:p>
@@ -3928,7 +3768,7 @@
         <w:spacing w:after="120"/>
       </w:pPr>
       <w:bookmarkStart w:id="26" w:name="_Toc451933130"/>
-      <w:bookmarkStart w:id="27" w:name="_Toc476068698"/>
+      <w:bookmarkStart w:id="27" w:name="_Toc477279381"/>
       <w:r>
         <w:t>Instalación por línea de comandos</w:t>
       </w:r>
@@ -3976,7 +3816,6 @@
           <w:lang w:val="es-ES_tradnl"/>
         </w:rPr>
       </w:pPr>
-      <w:proofErr w:type="gramStart"/>
       <w:r>
         <w:rPr>
           <w:rFonts w:ascii="Courier New" w:eastAsia="Times New Roman" w:hAnsi="Courier New" w:cs="Courier New"/>
@@ -3985,40 +3824,7 @@
           <w:szCs w:val="20"/>
           <w:lang w:val="es-ES_tradnl"/>
         </w:rPr>
-        <w:t>sudo</w:t>
-      </w:r>
-      <w:proofErr w:type="gramEnd"/>
-      <w:r>
-        <w:rPr>
-          <w:rFonts w:ascii="Courier New" w:eastAsia="Times New Roman" w:hAnsi="Courier New" w:cs="Courier New"/>
-          <w:color w:val="000000"/>
-          <w:sz w:val="20"/>
-          <w:szCs w:val="20"/>
-          <w:lang w:val="es-ES_tradnl"/>
-        </w:rPr>
-        <w:t xml:space="preserve"> </w:t>
-      </w:r>
-      <w:proofErr w:type="spellStart"/>
-      <w:r>
-        <w:rPr>
-          <w:rFonts w:ascii="Courier New" w:eastAsia="Times New Roman" w:hAnsi="Courier New" w:cs="Courier New"/>
-          <w:color w:val="000000"/>
-          <w:sz w:val="20"/>
-          <w:szCs w:val="20"/>
-          <w:lang w:val="es-ES_tradnl"/>
-        </w:rPr>
-        <w:t>dpkg</w:t>
-      </w:r>
-      <w:proofErr w:type="spellEnd"/>
-      <w:r>
-        <w:rPr>
-          <w:rFonts w:ascii="Courier New" w:eastAsia="Times New Roman" w:hAnsi="Courier New" w:cs="Courier New"/>
-          <w:color w:val="000000"/>
-          <w:sz w:val="20"/>
-          <w:szCs w:val="20"/>
-          <w:lang w:val="es-ES_tradnl"/>
-        </w:rPr>
-        <w:t xml:space="preserve"> –i RUTA_INSTALABLE_AUTOFIRMA</w:t>
+        <w:t>sudo dpkg –i RUTA_INSTALABLE_AUTOFIRMA</w:t>
       </w:r>
     </w:p>
     <w:p>
@@ -4090,7 +3896,6 @@
           <w:szCs w:val="21"/>
         </w:rPr>
       </w:pPr>
-      <w:proofErr w:type="gramStart"/>
       <w:r>
         <w:rPr>
           <w:rFonts w:ascii="Courier New" w:eastAsia="Times New Roman" w:hAnsi="Courier New" w:cs="Courier New"/>
@@ -4098,49 +3903,8 @@
           <w:sz w:val="20"/>
           <w:szCs w:val="20"/>
         </w:rPr>
-        <w:t>sudo</w:t>
-      </w:r>
-      <w:proofErr w:type="gramEnd"/>
-      <w:r>
-        <w:rPr>
-          <w:rFonts w:ascii="Courier New" w:eastAsia="Times New Roman" w:hAnsi="Courier New" w:cs="Courier New"/>
-          <w:color w:val="000000"/>
-          <w:sz w:val="20"/>
-          <w:szCs w:val="20"/>
-        </w:rPr>
-        <w:t xml:space="preserve"> </w:t>
-      </w:r>
-      <w:proofErr w:type="spellStart"/>
-      <w:r>
-        <w:rPr>
-          <w:rFonts w:ascii="Courier New" w:eastAsia="Times New Roman" w:hAnsi="Courier New" w:cs="Courier New"/>
-          <w:color w:val="000000"/>
-          <w:sz w:val="20"/>
-          <w:szCs w:val="20"/>
-        </w:rPr>
-        <w:t>apt-get</w:t>
-      </w:r>
-      <w:proofErr w:type="spellEnd"/>
-      <w:r>
-        <w:rPr>
-          <w:rFonts w:ascii="Courier New" w:eastAsia="Times New Roman" w:hAnsi="Courier New" w:cs="Courier New"/>
-          <w:color w:val="000000"/>
-          <w:sz w:val="20"/>
-          <w:szCs w:val="20"/>
-        </w:rPr>
-        <w:t xml:space="preserve"> –f </w:t>
-      </w:r>
-      <w:proofErr w:type="spellStart"/>
-      <w:r>
-        <w:rPr>
-          <w:rFonts w:ascii="Courier New" w:eastAsia="Times New Roman" w:hAnsi="Courier New" w:cs="Courier New"/>
-          <w:color w:val="000000"/>
-          <w:sz w:val="20"/>
-          <w:szCs w:val="20"/>
-        </w:rPr>
-        <w:t>install</w:t>
-      </w:r>
-      <w:proofErr w:type="spellEnd"/>
+        <w:t>sudo apt-get –f install</w:t>
+      </w:r>
     </w:p>
     <w:p>
       <w:pPr>
@@ -4186,7 +3950,6 @@
           <w:lang w:val="es-ES_tradnl"/>
         </w:rPr>
       </w:pPr>
-      <w:proofErr w:type="gramStart"/>
       <w:r>
         <w:rPr>
           <w:rFonts w:ascii="Courier New" w:eastAsia="Times New Roman" w:hAnsi="Courier New" w:cs="Courier New"/>
@@ -4195,40 +3958,7 @@
           <w:szCs w:val="20"/>
           <w:lang w:val="es-ES_tradnl"/>
         </w:rPr>
-        <w:t>sudo</w:t>
-      </w:r>
-      <w:proofErr w:type="gramEnd"/>
-      <w:r>
-        <w:rPr>
-          <w:rFonts w:ascii="Courier New" w:eastAsia="Times New Roman" w:hAnsi="Courier New" w:cs="Courier New"/>
-          <w:color w:val="000000"/>
-          <w:sz w:val="20"/>
-          <w:szCs w:val="20"/>
-          <w:lang w:val="es-ES_tradnl"/>
-        </w:rPr>
-        <w:t xml:space="preserve"> </w:t>
-      </w:r>
-      <w:proofErr w:type="spellStart"/>
-      <w:r>
-        <w:rPr>
-          <w:rFonts w:ascii="Courier New" w:eastAsia="Times New Roman" w:hAnsi="Courier New" w:cs="Courier New"/>
-          <w:color w:val="000000"/>
-          <w:sz w:val="20"/>
-          <w:szCs w:val="20"/>
-          <w:lang w:val="es-ES_tradnl"/>
-        </w:rPr>
-        <w:t>dpkg</w:t>
-      </w:r>
-      <w:proofErr w:type="spellEnd"/>
-      <w:r>
-        <w:rPr>
-          <w:rFonts w:ascii="Courier New" w:eastAsia="Times New Roman" w:hAnsi="Courier New" w:cs="Courier New"/>
-          <w:color w:val="000000"/>
-          <w:sz w:val="20"/>
-          <w:szCs w:val="20"/>
-          <w:lang w:val="es-ES_tradnl"/>
-        </w:rPr>
-        <w:t xml:space="preserve"> –i RUTA_INSTALABLE_AUTOFIRMA</w:t>
+        <w:t>sudo dpkg –i RUTA_INSTALABLE_AUTOFIRMA</w:t>
       </w:r>
     </w:p>
     <w:p>
@@ -4317,8 +4047,6 @@
           <w:lang w:val="en-GB"/>
         </w:rPr>
       </w:pPr>
-      <w:proofErr w:type="spellStart"/>
-      <w:proofErr w:type="gramStart"/>
       <w:r>
         <w:rPr>
           <w:rFonts w:ascii="Courier New" w:eastAsia="Times New Roman" w:hAnsi="Courier New" w:cs="Courier New"/>
@@ -4327,19 +4055,7 @@
           <w:szCs w:val="20"/>
           <w:lang w:val="en-GB"/>
         </w:rPr>
-        <w:t>sudo</w:t>
-      </w:r>
-      <w:proofErr w:type="spellEnd"/>
-      <w:proofErr w:type="gramEnd"/>
-      <w:r>
-        <w:rPr>
-          <w:rFonts w:ascii="Courier New" w:eastAsia="Times New Roman" w:hAnsi="Courier New" w:cs="Courier New"/>
-          <w:color w:val="000000"/>
-          <w:sz w:val="20"/>
-          <w:szCs w:val="20"/>
-          <w:lang w:val="en-GB"/>
-        </w:rPr>
-        <w:t xml:space="preserve"> apt-get install </w:t>
+        <w:t xml:space="preserve">sudo apt-get install </w:t>
       </w:r>
       <w:r>
         <w:rPr>
@@ -4365,42 +4081,10 @@
         <w:t>Configurar la variable JAVA_HOME con la JRE instalada</w:t>
       </w:r>
       <w:r>
-        <w:t xml:space="preserve"> y su directorio “</w:t>
-      </w:r>
-      <w:proofErr w:type="spellStart"/>
-      <w:r>
-        <w:t>bin</w:t>
-      </w:r>
-      <w:proofErr w:type="spellEnd"/>
-      <w:r>
-        <w:t xml:space="preserve">” como parte del PATH del sistema. Esto se puede hacer, por ejemplo, </w:t>
-      </w:r>
-      <w:r>
-        <w:t>editando el fichero “/</w:t>
-      </w:r>
-      <w:proofErr w:type="spellStart"/>
-      <w:r>
-        <w:t>etc</w:t>
-      </w:r>
-      <w:proofErr w:type="spellEnd"/>
-      <w:r>
-        <w:t>/</w:t>
-      </w:r>
-      <w:proofErr w:type="spellStart"/>
-      <w:r>
-        <w:t>environment</w:t>
-      </w:r>
-      <w:proofErr w:type="spellEnd"/>
-      <w:r>
-        <w:t xml:space="preserve">” y agregando a la variable PATH la ruta del directorio </w:t>
-      </w:r>
-      <w:proofErr w:type="spellStart"/>
-      <w:r>
-        <w:t>bin</w:t>
-      </w:r>
-      <w:proofErr w:type="spellEnd"/>
-      <w:r>
-        <w:t xml:space="preserve"> de Java y la nueva variable:</w:t>
+        <w:t xml:space="preserve"> y su directorio “bin” como parte del PATH del sistema. Esto se puede hacer, por ejemplo, </w:t>
+      </w:r>
+      <w:r>
+        <w:t>editando el fichero “/etc/environment” y agregando a la variable PATH la ruta del directorio bin de Java y la nueva variable:</w:t>
       </w:r>
     </w:p>
     <w:p>
@@ -4456,29 +4140,7 @@
           <w:lang w:val="en-GB"/>
         </w:rPr>
         <w:lastRenderedPageBreak/>
-        <w:t>JAVA_HOME="/</w:t>
-      </w:r>
-      <w:proofErr w:type="spellStart"/>
-      <w:r>
-        <w:rPr>
-          <w:rFonts w:ascii="Consolas" w:eastAsia="Times New Roman" w:hAnsi="Consolas" w:cs="Consolas"/>
-          <w:color w:val="000000"/>
-          <w:sz w:val="20"/>
-          <w:szCs w:val="20"/>
-          <w:lang w:val="en-GB"/>
-        </w:rPr>
-        <w:t>usr</w:t>
-      </w:r>
-      <w:proofErr w:type="spellEnd"/>
-      <w:r>
-        <w:rPr>
-          <w:rFonts w:ascii="Consolas" w:eastAsia="Times New Roman" w:hAnsi="Consolas" w:cs="Consolas"/>
-          <w:color w:val="000000"/>
-          <w:sz w:val="20"/>
-          <w:szCs w:val="20"/>
-          <w:lang w:val="en-GB"/>
-        </w:rPr>
-        <w:t>/java/jre1.8.0_121"</w:t>
+        <w:t>JAVA_HOME="/usr/java/jre1.8.0_121"</w:t>
       </w:r>
     </w:p>
     <w:p>
@@ -4527,7 +4189,6 @@
         </w:rPr>
       </w:pPr>
       <w:bookmarkStart w:id="28" w:name="_Toc451933131"/>
-      <w:proofErr w:type="gramStart"/>
       <w:r>
         <w:rPr>
           <w:rFonts w:ascii="Courier New" w:eastAsia="Times New Roman" w:hAnsi="Courier New" w:cs="Courier New"/>
@@ -4536,40 +4197,7 @@
           <w:szCs w:val="20"/>
           <w:lang w:val="en-GB"/>
         </w:rPr>
-        <w:t>source</w:t>
-      </w:r>
-      <w:proofErr w:type="gramEnd"/>
-      <w:r>
-        <w:rPr>
-          <w:rFonts w:ascii="Courier New" w:eastAsia="Times New Roman" w:hAnsi="Courier New" w:cs="Courier New"/>
-          <w:color w:val="000000"/>
-          <w:sz w:val="20"/>
-          <w:szCs w:val="20"/>
-          <w:lang w:val="en-GB"/>
-        </w:rPr>
-        <w:t xml:space="preserve"> /</w:t>
-      </w:r>
-      <w:proofErr w:type="spellStart"/>
-      <w:r>
-        <w:rPr>
-          <w:rFonts w:ascii="Courier New" w:eastAsia="Times New Roman" w:hAnsi="Courier New" w:cs="Courier New"/>
-          <w:color w:val="000000"/>
-          <w:sz w:val="20"/>
-          <w:szCs w:val="20"/>
-          <w:lang w:val="en-GB"/>
-        </w:rPr>
-        <w:t>etc</w:t>
-      </w:r>
-      <w:proofErr w:type="spellEnd"/>
-      <w:r>
-        <w:rPr>
-          <w:rFonts w:ascii="Courier New" w:eastAsia="Times New Roman" w:hAnsi="Courier New" w:cs="Courier New"/>
-          <w:color w:val="000000"/>
-          <w:sz w:val="20"/>
-          <w:szCs w:val="20"/>
-          <w:lang w:val="en-GB"/>
-        </w:rPr>
-        <w:t>/environment</w:t>
+        <w:t>source /etc/environment</w:t>
       </w:r>
     </w:p>
     <w:p/>
@@ -4582,32 +4210,19 @@
         </w:numPr>
         <w:spacing w:after="120"/>
       </w:pPr>
-      <w:bookmarkStart w:id="29" w:name="_Toc476068699"/>
-      <w:r>
-        <w:t>Instalación mediante el asistente de paquetes de Ubuntu/</w:t>
-      </w:r>
-      <w:proofErr w:type="spellStart"/>
-      <w:r>
-        <w:t>Guadalinex</w:t>
+      <w:bookmarkStart w:id="29" w:name="_Toc477279382"/>
+      <w:r>
+        <w:t>Instalación mediante el asistente de paquetes de Ubuntu/Guadalinex</w:t>
       </w:r>
       <w:bookmarkEnd w:id="28"/>
       <w:bookmarkEnd w:id="29"/>
-      <w:proofErr w:type="spellEnd"/>
     </w:p>
     <w:p>
       <w:pPr>
         <w:jc w:val="both"/>
       </w:pPr>
       <w:r>
-        <w:t>Para la instalación mediante el asistente de paquetes, se debe hacer doble clic en el fichero de la distribución (.</w:t>
-      </w:r>
-      <w:proofErr w:type="spellStart"/>
-      <w:r>
-        <w:t>deb</w:t>
-      </w:r>
-      <w:proofErr w:type="spellEnd"/>
-      <w:r>
-        <w:t>). Se abrirá una ventana similar a la siguiente.</w:t>
+        <w:t>Para la instalación mediante el asistente de paquetes, se debe hacer doble clic en el fichero de la distribución (.deb). Se abrirá una ventana similar a la siguiente.</w:t>
       </w:r>
     </w:p>
     <w:p>
@@ -4829,7 +4444,7 @@
         </w:numPr>
       </w:pPr>
       <w:bookmarkStart w:id="30" w:name="_Toc451933132"/>
-      <w:bookmarkStart w:id="31" w:name="_Toc476068700"/>
+      <w:bookmarkStart w:id="31" w:name="_Toc477279383"/>
       <w:r>
         <w:t>Desinstalación</w:t>
       </w:r>
@@ -4880,8 +4495,6 @@
           <w:lang w:val="en-US"/>
         </w:rPr>
       </w:pPr>
-      <w:proofErr w:type="spellStart"/>
-      <w:proofErr w:type="gramStart"/>
       <w:r>
         <w:rPr>
           <w:rFonts w:ascii="Courier New" w:eastAsia="Times New Roman" w:hAnsi="Courier New" w:cs="Courier New"/>
@@ -4890,32 +4503,8 @@
           <w:szCs w:val="20"/>
           <w:lang w:val="en-US"/>
         </w:rPr>
-        <w:t>sudo</w:t>
-      </w:r>
-      <w:proofErr w:type="spellEnd"/>
-      <w:proofErr w:type="gramEnd"/>
-      <w:r>
-        <w:rPr>
-          <w:rFonts w:ascii="Courier New" w:eastAsia="Times New Roman" w:hAnsi="Courier New" w:cs="Courier New"/>
-          <w:color w:val="000000"/>
-          <w:sz w:val="20"/>
-          <w:szCs w:val="20"/>
-          <w:lang w:val="en-US"/>
-        </w:rPr>
-        <w:t xml:space="preserve"> apt-get remove –-purge </w:t>
-      </w:r>
-      <w:proofErr w:type="spellStart"/>
-      <w:r>
-        <w:rPr>
-          <w:rFonts w:ascii="Courier New" w:eastAsia="Times New Roman" w:hAnsi="Courier New" w:cs="Courier New"/>
-          <w:color w:val="000000"/>
-          <w:sz w:val="20"/>
-          <w:szCs w:val="20"/>
-          <w:lang w:val="en-US"/>
-        </w:rPr>
-        <w:t>autofirma</w:t>
-      </w:r>
-      <w:proofErr w:type="spellEnd"/>
+        <w:t>sudo apt-get remove –-purge autofirma</w:t>
+      </w:r>
     </w:p>
     <w:p>
       <w:pPr>
@@ -4938,7 +4527,7 @@
         <w:ind w:left="578" w:hanging="578"/>
       </w:pPr>
       <w:bookmarkStart w:id="32" w:name="_Toc451933133"/>
-      <w:bookmarkStart w:id="33" w:name="_Toc476068701"/>
+      <w:bookmarkStart w:id="33" w:name="_Toc477279384"/>
       <w:r>
         <w:lastRenderedPageBreak/>
         <w:t>Apple OS X</w:t>
@@ -4953,7 +4542,6 @@
       <w:r>
         <w:t>La instalación de AutoFirma en OS X debe realizarla un usuario con permisos de administrador. El archivo de instalación se distribuye con el nombre “</w:t>
       </w:r>
-      <w:proofErr w:type="spellStart"/>
       <w:r>
         <w:t>AutoFirma</w:t>
       </w:r>
@@ -4976,19 +4564,7 @@
         <w:t>.</w:t>
       </w:r>
       <w:r>
-        <w:t>pkg</w:t>
-      </w:r>
-      <w:proofErr w:type="spellEnd"/>
-      <w:r>
-        <w:t xml:space="preserve">”, donde X, Y </w:t>
-      </w:r>
-      <w:proofErr w:type="spellStart"/>
-      <w:r>
-        <w:t>y</w:t>
-      </w:r>
-      <w:proofErr w:type="spellEnd"/>
-      <w:r>
-        <w:t xml:space="preserve"> Z (opcional) son los números de la versión. Por ejemplo, “</w:t>
+        <w:t>pkg”, donde X, Y y Z (opcional) son los números de la versión. Por ejemplo, “</w:t>
       </w:r>
       <w:r>
         <w:t>AutoFirma</w:t>
@@ -5430,7 +5006,7 @@
         <w:pStyle w:val="Heading3"/>
       </w:pPr>
       <w:bookmarkStart w:id="34" w:name="_Toc451933134"/>
-      <w:bookmarkStart w:id="35" w:name="_Toc476068702"/>
+      <w:bookmarkStart w:id="35" w:name="_Toc477279385"/>
       <w:r>
         <w:t>Desinstalación</w:t>
       </w:r>
@@ -5442,15 +5018,7 @@
         <w:jc w:val="both"/>
       </w:pPr>
       <w:r>
-        <w:t>Para desinstalar la aplicación basta con eliminar la carpeta que se generó en el directorio /</w:t>
-      </w:r>
-      <w:proofErr w:type="spellStart"/>
-      <w:r>
-        <w:t>Applications</w:t>
-      </w:r>
-      <w:proofErr w:type="spellEnd"/>
-      <w:r>
-        <w:t>.</w:t>
+        <w:t>Para desinstalar la aplicación basta con eliminar la carpeta que se generó en el directorio /Applications.</w:t>
       </w:r>
     </w:p>
     <w:p>
@@ -5465,7 +5033,7 @@
       <w:pPr>
         <w:pStyle w:val="Heading1"/>
       </w:pPr>
-      <w:bookmarkStart w:id="36" w:name="_Toc476068703"/>
+      <w:bookmarkStart w:id="36" w:name="_Toc477279386"/>
       <w:r>
         <w:t>Uso por línea de comandos</w:t>
       </w:r>
@@ -5476,15 +5044,7 @@
         <w:jc w:val="both"/>
       </w:pPr>
       <w:r>
-        <w:t>El proceso de instalación de AutoFirma copia en el directorio de instalación el ejecutable “</w:t>
-      </w:r>
-      <w:proofErr w:type="spellStart"/>
-      <w:r>
-        <w:t>AutoFirmaCommandLine</w:t>
-      </w:r>
-      <w:proofErr w:type="spellEnd"/>
-      <w:r>
-        <w:t>”. Este ejecutable puede ser un JAR o una aplicación nativa según el sistema operativo y permite ejecutar distintas operaciones de firma desde línea de comandos.</w:t>
+        <w:t>El proceso de instalación de AutoFirma copia en el directorio de instalación el ejecutable “AutoFirmaCommandLine”. Este ejecutable puede ser un JAR o una aplicación nativa según el sistema operativo y permite ejecutar distintas operaciones de firma desde línea de comandos.</w:t>
       </w:r>
     </w:p>
     <w:p>
@@ -5501,16 +5061,8 @@
         <w:rPr>
           <w:rFonts w:ascii="Courier New" w:hAnsi="Courier New" w:cs="Courier New"/>
         </w:rPr>
-        <w:t>-</w:t>
-      </w:r>
-      <w:proofErr w:type="spellStart"/>
-      <w:r>
-        <w:rPr>
-          <w:rFonts w:ascii="Courier New" w:hAnsi="Courier New" w:cs="Courier New"/>
-        </w:rPr>
-        <w:t>help</w:t>
-      </w:r>
-      <w:proofErr w:type="spellEnd"/>
+        <w:t>-help</w:t>
+      </w:r>
       <w:r>
         <w:t>”</w:t>
       </w:r>
@@ -5531,7 +5083,6 @@
           <w:sz w:val="20"/>
         </w:rPr>
       </w:pPr>
-      <w:proofErr w:type="spellStart"/>
       <w:r>
         <w:rPr>
           <w:rFonts w:ascii="Courier New" w:hAnsi="Courier New" w:cs="Courier New"/>
@@ -5539,23 +5090,13 @@
         </w:rPr>
         <w:t>AutoFirmaCommandLine</w:t>
       </w:r>
-      <w:proofErr w:type="spellEnd"/>
       <w:r>
         <w:rPr>
           <w:rFonts w:ascii="Courier New" w:hAnsi="Courier New" w:cs="Courier New"/>
           <w:sz w:val="20"/>
         </w:rPr>
-        <w:t xml:space="preserve"> –</w:t>
-      </w:r>
-      <w:proofErr w:type="spellStart"/>
-      <w:r>
-        <w:rPr>
-          <w:rFonts w:ascii="Courier New" w:hAnsi="Courier New" w:cs="Courier New"/>
-          <w:sz w:val="20"/>
-        </w:rPr>
-        <w:t>help</w:t>
-      </w:r>
-      <w:proofErr w:type="spellEnd"/>
+        <w:t xml:space="preserve"> –help</w:t>
+      </w:r>
     </w:p>
     <w:p>
       <w:r>
@@ -5631,39 +5172,7 @@
                 <w:rFonts w:ascii="Courier New" w:hAnsi="Courier New" w:cs="Courier New"/>
                 <w:sz w:val="20"/>
               </w:rPr>
-              <w:t xml:space="preserve">Sintaxis: AutoFirma </w:t>
-            </w:r>
-            <w:proofErr w:type="spellStart"/>
-            <w:r>
-              <w:rPr>
-                <w:rFonts w:ascii="Courier New" w:hAnsi="Courier New" w:cs="Courier New"/>
-                <w:sz w:val="20"/>
-              </w:rPr>
-              <w:t>cmd</w:t>
-            </w:r>
-            <w:proofErr w:type="spellEnd"/>
-            <w:r>
-              <w:rPr>
-                <w:rFonts w:ascii="Courier New" w:hAnsi="Courier New" w:cs="Courier New"/>
-                <w:sz w:val="20"/>
-              </w:rPr>
-              <w:t xml:space="preserve"> [</w:t>
-            </w:r>
-            <w:proofErr w:type="spellStart"/>
-            <w:r>
-              <w:rPr>
-                <w:rFonts w:ascii="Courier New" w:hAnsi="Courier New" w:cs="Courier New"/>
-                <w:sz w:val="20"/>
-              </w:rPr>
-              <w:t>options</w:t>
-            </w:r>
-            <w:proofErr w:type="spellEnd"/>
-            <w:r>
-              <w:rPr>
-                <w:rFonts w:ascii="Courier New" w:hAnsi="Courier New" w:cs="Courier New"/>
-                <w:sz w:val="20"/>
-              </w:rPr>
-              <w:t>...]</w:t>
+              <w:t>Sintaxis: AutoFirma cmd [options...]</w:t>
             </w:r>
           </w:p>
           <w:p>
@@ -5698,23 +5207,7 @@
                 <w:rFonts w:ascii="Courier New" w:hAnsi="Courier New" w:cs="Courier New"/>
                 <w:sz w:val="20"/>
               </w:rPr>
-              <w:t xml:space="preserve">Comandos </w:t>
-            </w:r>
-            <w:proofErr w:type="spellStart"/>
-            <w:r>
-              <w:rPr>
-                <w:rFonts w:ascii="Courier New" w:hAnsi="Courier New" w:cs="Courier New"/>
-                <w:sz w:val="20"/>
-              </w:rPr>
-              <w:t>cmd</w:t>
-            </w:r>
-            <w:proofErr w:type="spellEnd"/>
-            <w:r>
-              <w:rPr>
-                <w:rFonts w:ascii="Courier New" w:hAnsi="Courier New" w:cs="Courier New"/>
-                <w:sz w:val="20"/>
-              </w:rPr>
-              <w:t>:</w:t>
+              <w:t>Comandos cmd:</w:t>
             </w:r>
           </w:p>
           <w:p>
@@ -5749,23 +5242,7 @@
                 <w:rFonts w:ascii="Courier New" w:hAnsi="Courier New" w:cs="Courier New"/>
                 <w:sz w:val="20"/>
               </w:rPr>
-              <w:t xml:space="preserve">  </w:t>
-            </w:r>
-            <w:proofErr w:type="spellStart"/>
-            <w:r>
-              <w:rPr>
-                <w:rFonts w:ascii="Courier New" w:hAnsi="Courier New" w:cs="Courier New"/>
-                <w:sz w:val="20"/>
-              </w:rPr>
-              <w:t>sign</w:t>
-            </w:r>
-            <w:proofErr w:type="spellEnd"/>
-            <w:r>
-              <w:rPr>
-                <w:rFonts w:ascii="Courier New" w:hAnsi="Courier New" w:cs="Courier New"/>
-                <w:sz w:val="20"/>
-              </w:rPr>
-              <w:t xml:space="preserve">           (firma de fichero)</w:t>
+              <w:t xml:space="preserve">  sign           (firma de fichero)</w:t>
             </w:r>
           </w:p>
           <w:p>
@@ -5786,39 +5263,7 @@
                 <w:rFonts w:ascii="Courier New" w:hAnsi="Courier New" w:cs="Courier New"/>
                 <w:sz w:val="20"/>
               </w:rPr>
-              <w:t xml:space="preserve">  </w:t>
-            </w:r>
-            <w:proofErr w:type="spellStart"/>
-            <w:r>
-              <w:rPr>
-                <w:rFonts w:ascii="Courier New" w:hAnsi="Courier New" w:cs="Courier New"/>
-                <w:sz w:val="20"/>
-              </w:rPr>
-              <w:t>cosign</w:t>
-            </w:r>
-            <w:proofErr w:type="spellEnd"/>
-            <w:r>
-              <w:rPr>
-                <w:rFonts w:ascii="Courier New" w:hAnsi="Courier New" w:cs="Courier New"/>
-                <w:sz w:val="20"/>
-              </w:rPr>
-              <w:t xml:space="preserve">         (</w:t>
-            </w:r>
-            <w:proofErr w:type="spellStart"/>
-            <w:r>
-              <w:rPr>
-                <w:rFonts w:ascii="Courier New" w:hAnsi="Courier New" w:cs="Courier New"/>
-                <w:sz w:val="20"/>
-              </w:rPr>
-              <w:t>cofirma</w:t>
-            </w:r>
-            <w:proofErr w:type="spellEnd"/>
-            <w:r>
-              <w:rPr>
-                <w:rFonts w:ascii="Courier New" w:hAnsi="Courier New" w:cs="Courier New"/>
-                <w:sz w:val="20"/>
-              </w:rPr>
-              <w:t xml:space="preserve"> de fichero)</w:t>
+              <w:t xml:space="preserve">  cosign         (cofirma de fichero)</w:t>
             </w:r>
           </w:p>
           <w:p>
@@ -5839,23 +5284,7 @@
                 <w:rFonts w:ascii="Courier New" w:hAnsi="Courier New" w:cs="Courier New"/>
                 <w:sz w:val="20"/>
               </w:rPr>
-              <w:t xml:space="preserve">  </w:t>
-            </w:r>
-            <w:proofErr w:type="spellStart"/>
-            <w:r>
-              <w:rPr>
-                <w:rFonts w:ascii="Courier New" w:hAnsi="Courier New" w:cs="Courier New"/>
-                <w:sz w:val="20"/>
-              </w:rPr>
-              <w:t>countersign</w:t>
-            </w:r>
-            <w:proofErr w:type="spellEnd"/>
-            <w:r>
-              <w:rPr>
-                <w:rFonts w:ascii="Courier New" w:hAnsi="Courier New" w:cs="Courier New"/>
-                <w:sz w:val="20"/>
-              </w:rPr>
-              <w:t xml:space="preserve">    (contrafirma de fichero)</w:t>
+              <w:t xml:space="preserve">  countersign    (contrafirma de fichero)</w:t>
             </w:r>
           </w:p>
           <w:p>
@@ -5876,39 +5305,7 @@
                 <w:rFonts w:ascii="Courier New" w:hAnsi="Courier New" w:cs="Courier New"/>
                 <w:sz w:val="20"/>
               </w:rPr>
-              <w:t xml:space="preserve">  </w:t>
-            </w:r>
-            <w:proofErr w:type="spellStart"/>
-            <w:r>
-              <w:rPr>
-                <w:rFonts w:ascii="Courier New" w:hAnsi="Courier New" w:cs="Courier New"/>
-                <w:sz w:val="20"/>
-              </w:rPr>
-              <w:t>listaliases</w:t>
-            </w:r>
-            <w:proofErr w:type="spellEnd"/>
-            <w:r>
-              <w:rPr>
-                <w:rFonts w:ascii="Courier New" w:hAnsi="Courier New" w:cs="Courier New"/>
-                <w:sz w:val="20"/>
-              </w:rPr>
-              <w:t xml:space="preserve">    (lista los alias disponibles en el </w:t>
-            </w:r>
-            <w:proofErr w:type="spellStart"/>
-            <w:r>
-              <w:rPr>
-                <w:rFonts w:ascii="Courier New" w:hAnsi="Courier New" w:cs="Courier New"/>
-                <w:sz w:val="20"/>
-              </w:rPr>
-              <w:t>almacen</w:t>
-            </w:r>
-            <w:proofErr w:type="spellEnd"/>
-            <w:r>
-              <w:rPr>
-                <w:rFonts w:ascii="Courier New" w:hAnsi="Courier New" w:cs="Courier New"/>
-                <w:sz w:val="20"/>
-              </w:rPr>
-              <w:t>)</w:t>
+              <w:t xml:space="preserve">  listaliases    (lista los alias disponibles en el almacen)</w:t>
             </w:r>
           </w:p>
           <w:p>
@@ -5929,55 +5326,7 @@
                 <w:rFonts w:ascii="Courier New" w:hAnsi="Courier New" w:cs="Courier New"/>
                 <w:sz w:val="20"/>
               </w:rPr>
-              <w:t xml:space="preserve">  </w:t>
-            </w:r>
-            <w:proofErr w:type="spellStart"/>
-            <w:r>
-              <w:rPr>
-                <w:rFonts w:ascii="Courier New" w:hAnsi="Courier New" w:cs="Courier New"/>
-                <w:sz w:val="20"/>
-              </w:rPr>
-              <w:t>verify</w:t>
-            </w:r>
-            <w:proofErr w:type="spellEnd"/>
-            <w:r>
-              <w:rPr>
-                <w:rFonts w:ascii="Courier New" w:hAnsi="Courier New" w:cs="Courier New"/>
-                <w:sz w:val="20"/>
-              </w:rPr>
-              <w:t xml:space="preserve">         (abre un panel con la </w:t>
-            </w:r>
-            <w:proofErr w:type="spellStart"/>
-            <w:r>
-              <w:rPr>
-                <w:rFonts w:ascii="Courier New" w:hAnsi="Courier New" w:cs="Courier New"/>
-                <w:sz w:val="20"/>
-              </w:rPr>
-              <w:t>informacion</w:t>
-            </w:r>
-            <w:proofErr w:type="spellEnd"/>
-            <w:r>
-              <w:rPr>
-                <w:rFonts w:ascii="Courier New" w:hAnsi="Courier New" w:cs="Courier New"/>
-                <w:sz w:val="20"/>
-              </w:rPr>
-              <w:t xml:space="preserve"> de </w:t>
-            </w:r>
-            <w:proofErr w:type="spellStart"/>
-            <w:r>
-              <w:rPr>
-                <w:rFonts w:ascii="Courier New" w:hAnsi="Courier New" w:cs="Courier New"/>
-                <w:sz w:val="20"/>
-              </w:rPr>
-              <w:t>validacion</w:t>
-            </w:r>
-            <w:proofErr w:type="spellEnd"/>
-            <w:r>
-              <w:rPr>
-                <w:rFonts w:ascii="Courier New" w:hAnsi="Courier New" w:cs="Courier New"/>
-                <w:sz w:val="20"/>
-              </w:rPr>
-              <w:t xml:space="preserve"> de una firma o</w:t>
+              <w:t xml:space="preserve">  verify         (abre un panel con la informacion de validacion de una firma o</w:t>
             </w:r>
             <w:r>
               <w:rPr>
@@ -6012,39 +5361,7 @@
                 <w:rFonts w:ascii="Courier New" w:hAnsi="Courier New" w:cs="Courier New"/>
                 <w:sz w:val="20"/>
               </w:rPr>
-              <w:t xml:space="preserve">  </w:t>
-            </w:r>
-            <w:proofErr w:type="spellStart"/>
-            <w:r>
-              <w:rPr>
-                <w:rFonts w:ascii="Courier New" w:hAnsi="Courier New" w:cs="Courier New"/>
-                <w:sz w:val="20"/>
-              </w:rPr>
-              <w:t>batchsign</w:t>
-            </w:r>
-            <w:proofErr w:type="spellEnd"/>
-            <w:r>
-              <w:rPr>
-                <w:rFonts w:ascii="Courier New" w:hAnsi="Courier New" w:cs="Courier New"/>
-                <w:sz w:val="20"/>
-              </w:rPr>
-              <w:t xml:space="preserve">      (firma/</w:t>
-            </w:r>
-            <w:proofErr w:type="spellStart"/>
-            <w:r>
-              <w:rPr>
-                <w:rFonts w:ascii="Courier New" w:hAnsi="Courier New" w:cs="Courier New"/>
-                <w:sz w:val="20"/>
-              </w:rPr>
-              <w:t>multifirma</w:t>
-            </w:r>
-            <w:proofErr w:type="spellEnd"/>
-            <w:r>
-              <w:rPr>
-                <w:rFonts w:ascii="Courier New" w:hAnsi="Courier New" w:cs="Courier New"/>
-                <w:sz w:val="20"/>
-              </w:rPr>
-              <w:t xml:space="preserve"> de lotes de ficheros)</w:t>
+              <w:t xml:space="preserve">  batchsign      (firma/multifirma de lotes de ficheros)</w:t>
             </w:r>
           </w:p>
           <w:p>
@@ -6065,55 +5382,7 @@
                 <w:rFonts w:ascii="Courier New" w:hAnsi="Courier New" w:cs="Courier New"/>
                 <w:sz w:val="20"/>
               </w:rPr>
-              <w:t xml:space="preserve">  </w:t>
-            </w:r>
-            <w:proofErr w:type="spellStart"/>
-            <w:r>
-              <w:rPr>
-                <w:rFonts w:ascii="Courier New" w:hAnsi="Courier New" w:cs="Courier New"/>
-                <w:sz w:val="20"/>
-              </w:rPr>
-              <w:t>createdigest</w:t>
-            </w:r>
-            <w:proofErr w:type="spellEnd"/>
-            <w:r>
-              <w:rPr>
-                <w:rFonts w:ascii="Courier New" w:hAnsi="Courier New" w:cs="Courier New"/>
-                <w:sz w:val="20"/>
-              </w:rPr>
-              <w:t xml:space="preserve">   (</w:t>
-            </w:r>
-            <w:proofErr w:type="spellStart"/>
-            <w:r>
-              <w:rPr>
-                <w:rFonts w:ascii="Courier New" w:hAnsi="Courier New" w:cs="Courier New"/>
-                <w:sz w:val="20"/>
-              </w:rPr>
-              <w:t>creacion</w:t>
-            </w:r>
-            <w:proofErr w:type="spellEnd"/>
-            <w:r>
-              <w:rPr>
-                <w:rFonts w:ascii="Courier New" w:hAnsi="Courier New" w:cs="Courier New"/>
-                <w:sz w:val="20"/>
-              </w:rPr>
-              <w:t xml:space="preserve"> de huella digitales con interfaz </w:t>
-            </w:r>
-            <w:proofErr w:type="spellStart"/>
-            <w:r>
-              <w:rPr>
-                <w:rFonts w:ascii="Courier New" w:hAnsi="Courier New" w:cs="Courier New"/>
-                <w:sz w:val="20"/>
-              </w:rPr>
-              <w:t>grafica</w:t>
-            </w:r>
-            <w:proofErr w:type="spellEnd"/>
-            <w:r>
-              <w:rPr>
-                <w:rFonts w:ascii="Courier New" w:hAnsi="Courier New" w:cs="Courier New"/>
-                <w:sz w:val="20"/>
-              </w:rPr>
-              <w:t>)</w:t>
+              <w:t xml:space="preserve">  createdigest   (creacion de huella digitales con interfaz grafica)</w:t>
             </w:r>
           </w:p>
           <w:p>
@@ -6134,55 +5403,7 @@
                 <w:rFonts w:ascii="Courier New" w:hAnsi="Courier New" w:cs="Courier New"/>
                 <w:sz w:val="20"/>
               </w:rPr>
-              <w:t xml:space="preserve">  </w:t>
-            </w:r>
-            <w:proofErr w:type="spellStart"/>
-            <w:r>
-              <w:rPr>
-                <w:rFonts w:ascii="Courier New" w:hAnsi="Courier New" w:cs="Courier New"/>
-                <w:sz w:val="20"/>
-              </w:rPr>
-              <w:t>checkdigest</w:t>
-            </w:r>
-            <w:proofErr w:type="spellEnd"/>
-            <w:r>
-              <w:rPr>
-                <w:rFonts w:ascii="Courier New" w:hAnsi="Courier New" w:cs="Courier New"/>
-                <w:sz w:val="20"/>
-              </w:rPr>
-              <w:t xml:space="preserve">    (</w:t>
-            </w:r>
-            <w:proofErr w:type="spellStart"/>
-            <w:r>
-              <w:rPr>
-                <w:rFonts w:ascii="Courier New" w:hAnsi="Courier New" w:cs="Courier New"/>
-                <w:sz w:val="20"/>
-              </w:rPr>
-              <w:t>comprobacion</w:t>
-            </w:r>
-            <w:proofErr w:type="spellEnd"/>
-            <w:r>
-              <w:rPr>
-                <w:rFonts w:ascii="Courier New" w:hAnsi="Courier New" w:cs="Courier New"/>
-                <w:sz w:val="20"/>
-              </w:rPr>
-              <w:t xml:space="preserve"> de huella digitales con interfaz </w:t>
-            </w:r>
-            <w:proofErr w:type="spellStart"/>
-            <w:r>
-              <w:rPr>
-                <w:rFonts w:ascii="Courier New" w:hAnsi="Courier New" w:cs="Courier New"/>
-                <w:sz w:val="20"/>
-              </w:rPr>
-              <w:t>grafica</w:t>
-            </w:r>
-            <w:proofErr w:type="spellEnd"/>
-            <w:r>
-              <w:rPr>
-                <w:rFonts w:ascii="Courier New" w:hAnsi="Courier New" w:cs="Courier New"/>
-                <w:sz w:val="20"/>
-              </w:rPr>
-              <w:t>)</w:t>
+              <w:t xml:space="preserve">  checkdigest    (comprobacion de huella digitales con interfaz grafica)</w:t>
             </w:r>
           </w:p>
           <w:p>
@@ -6218,55 +5439,7 @@
                 <w:rFonts w:ascii="Courier New" w:hAnsi="Courier New" w:cs="Courier New"/>
                 <w:sz w:val="20"/>
               </w:rPr>
-              <w:t xml:space="preserve">Utilice "AutoFirma </w:t>
-            </w:r>
-            <w:proofErr w:type="spellStart"/>
-            <w:r>
-              <w:rPr>
-                <w:rFonts w:ascii="Courier New" w:hAnsi="Courier New" w:cs="Courier New"/>
-                <w:sz w:val="20"/>
-              </w:rPr>
-              <w:t>cmd</w:t>
-            </w:r>
-            <w:proofErr w:type="spellEnd"/>
-            <w:r>
-              <w:rPr>
-                <w:rFonts w:ascii="Courier New" w:hAnsi="Courier New" w:cs="Courier New"/>
-                <w:sz w:val="20"/>
-              </w:rPr>
-              <w:t xml:space="preserve"> -</w:t>
-            </w:r>
-            <w:proofErr w:type="spellStart"/>
-            <w:r>
-              <w:rPr>
-                <w:rFonts w:ascii="Courier New" w:hAnsi="Courier New" w:cs="Courier New"/>
-                <w:sz w:val="20"/>
-              </w:rPr>
-              <w:t>help</w:t>
-            </w:r>
-            <w:proofErr w:type="spellEnd"/>
-            <w:r>
-              <w:rPr>
-                <w:rFonts w:ascii="Courier New" w:hAnsi="Courier New" w:cs="Courier New"/>
-                <w:sz w:val="20"/>
-              </w:rPr>
-              <w:t>" para ver la sintaxis del comando "</w:t>
-            </w:r>
-            <w:proofErr w:type="spellStart"/>
-            <w:r>
-              <w:rPr>
-                <w:rFonts w:ascii="Courier New" w:hAnsi="Courier New" w:cs="Courier New"/>
-                <w:sz w:val="20"/>
-              </w:rPr>
-              <w:t>cmd</w:t>
-            </w:r>
-            <w:proofErr w:type="spellEnd"/>
-            <w:r>
-              <w:rPr>
-                <w:rFonts w:ascii="Courier New" w:hAnsi="Courier New" w:cs="Courier New"/>
-                <w:sz w:val="20"/>
-              </w:rPr>
-              <w:t>"</w:t>
+              <w:t>Utilice "AutoFirma cmd -help" para ver la sintaxis del comando "cmd"</w:t>
             </w:r>
           </w:p>
           <w:p/>
@@ -6285,16 +5458,8 @@
         <w:rPr>
           <w:rFonts w:ascii="Courier New" w:hAnsi="Courier New" w:cs="Courier New"/>
         </w:rPr>
-        <w:t>-</w:t>
-      </w:r>
-      <w:proofErr w:type="spellStart"/>
-      <w:r>
-        <w:rPr>
-          <w:rFonts w:ascii="Courier New" w:hAnsi="Courier New" w:cs="Courier New"/>
-        </w:rPr>
-        <w:t>help</w:t>
-      </w:r>
-      <w:proofErr w:type="spellEnd"/>
+        <w:t>-help</w:t>
+      </w:r>
       <w:r>
         <w:t>” sobre cualquiera de ellas. Por ejemplo:</w:t>
       </w:r>
@@ -6312,54 +5477,27 @@
           <w:sz w:val="20"/>
         </w:rPr>
       </w:pPr>
-      <w:proofErr w:type="spellStart"/>
       <w:r>
         <w:rPr>
           <w:rFonts w:ascii="Courier New" w:hAnsi="Courier New" w:cs="Courier New"/>
           <w:sz w:val="20"/>
         </w:rPr>
-        <w:t>AutoFirmaCommandLine</w:t>
-      </w:r>
-      <w:proofErr w:type="spellEnd"/>
+        <w:t xml:space="preserve">AutoFirmaCommandLine </w:t>
+      </w:r>
       <w:r>
         <w:rPr>
           <w:rFonts w:ascii="Courier New" w:hAnsi="Courier New" w:cs="Courier New"/>
           <w:sz w:val="20"/>
         </w:rPr>
-        <w:t xml:space="preserve"> </w:t>
-      </w:r>
-      <w:proofErr w:type="spellStart"/>
+        <w:t xml:space="preserve">sign </w:t>
+      </w:r>
       <w:r>
         <w:rPr>
           <w:rFonts w:ascii="Courier New" w:hAnsi="Courier New" w:cs="Courier New"/>
           <w:sz w:val="20"/>
         </w:rPr>
-        <w:t>sign</w:t>
-      </w:r>
-      <w:proofErr w:type="spellEnd"/>
-      <w:r>
-        <w:rPr>
-          <w:rFonts w:ascii="Courier New" w:hAnsi="Courier New" w:cs="Courier New"/>
-          <w:sz w:val="20"/>
-        </w:rPr>
-        <w:t xml:space="preserve"> </w:t>
-      </w:r>
-      <w:r>
-        <w:rPr>
-          <w:rFonts w:ascii="Courier New" w:hAnsi="Courier New" w:cs="Courier New"/>
-          <w:sz w:val="20"/>
-        </w:rPr>
-        <w:t>–</w:t>
-      </w:r>
-      <w:proofErr w:type="spellStart"/>
-      <w:r>
-        <w:rPr>
-          <w:rFonts w:ascii="Courier New" w:hAnsi="Courier New" w:cs="Courier New"/>
-          <w:sz w:val="20"/>
-        </w:rPr>
-        <w:t>help</w:t>
-      </w:r>
-      <w:proofErr w:type="spellEnd"/>
+        <w:t>–help</w:t>
+      </w:r>
     </w:p>
     <w:p>
       <w:r>
@@ -6395,72 +5533,8 @@
                 <w:color w:val="FFFFFF" w:themeColor="background1"/>
                 <w:sz w:val="20"/>
               </w:rPr>
-              <w:t xml:space="preserve">Sintaxis: AutoFirma </w:t>
+              <w:t>Sintaxis: AutoFirma sign [options...]</w:t>
             </w:r>
-            <w:proofErr w:type="spellStart"/>
-            <w:r>
-              <w:rPr>
-                <w:rFonts w:ascii="Courier New" w:hAnsi="Courier New" w:cs="Courier New"/>
-                <w:color w:val="FFFFFF" w:themeColor="background1"/>
-                <w:sz w:val="20"/>
-              </w:rPr>
-              <w:t>sign</w:t>
-            </w:r>
-            <w:proofErr w:type="spellEnd"/>
-            <w:r>
-              <w:rPr>
-                <w:rFonts w:ascii="Courier New" w:hAnsi="Courier New" w:cs="Courier New"/>
-                <w:color w:val="FFFFFF" w:themeColor="background1"/>
-                <w:sz w:val="20"/>
-              </w:rPr>
-              <w:t xml:space="preserve"> [</w:t>
-            </w:r>
-            <w:proofErr w:type="spellStart"/>
-            <w:r>
-              <w:rPr>
-                <w:rFonts w:ascii="Courier New" w:hAnsi="Courier New" w:cs="Courier New"/>
-                <w:color w:val="FFFFFF" w:themeColor="background1"/>
-                <w:sz w:val="20"/>
-              </w:rPr>
-              <w:t>options</w:t>
-            </w:r>
-            <w:proofErr w:type="spellEnd"/>
-            <w:r>
-              <w:rPr>
-                <w:rFonts w:ascii="Courier New" w:hAnsi="Courier New" w:cs="Courier New"/>
-                <w:color w:val="FFFFFF" w:themeColor="background1"/>
-                <w:sz w:val="20"/>
-              </w:rPr>
-              <w:t>...]</w:t>
-            </w:r>
-          </w:p>
-          <w:p>
-            <w:pPr>
-              <w:rPr>
-                <w:rFonts w:ascii="Courier New" w:hAnsi="Courier New" w:cs="Courier New"/>
-                <w:color w:val="FFFFFF" w:themeColor="background1"/>
-                <w:sz w:val="20"/>
-              </w:rPr>
-            </w:pPr>
-          </w:p>
-          <w:p>
-            <w:pPr>
-              <w:rPr>
-                <w:rFonts w:ascii="Courier New" w:hAnsi="Courier New" w:cs="Courier New"/>
-                <w:color w:val="FFFFFF" w:themeColor="background1"/>
-                <w:sz w:val="20"/>
-              </w:rPr>
-            </w:pPr>
-            <w:proofErr w:type="spellStart"/>
-            <w:r>
-              <w:rPr>
-                <w:rFonts w:ascii="Courier New" w:hAnsi="Courier New" w:cs="Courier New"/>
-                <w:color w:val="FFFFFF" w:themeColor="background1"/>
-                <w:sz w:val="20"/>
-              </w:rPr>
-              <w:t>options</w:t>
-            </w:r>
-            <w:proofErr w:type="spellEnd"/>
           </w:p>
           <w:p>
             <w:pPr>
@@ -6485,61 +5559,33 @@
                 <w:color w:val="FFFFFF" w:themeColor="background1"/>
                 <w:sz w:val="20"/>
               </w:rPr>
-              <w:t xml:space="preserve">  -</w:t>
+              <w:t>options</w:t>
             </w:r>
-            <w:proofErr w:type="spellStart"/>
+          </w:p>
+          <w:p>
+            <w:pPr>
+              <w:rPr>
+                <w:rFonts w:ascii="Courier New" w:hAnsi="Courier New" w:cs="Courier New"/>
+                <w:color w:val="FFFFFF" w:themeColor="background1"/>
+                <w:sz w:val="20"/>
+              </w:rPr>
+            </w:pPr>
+          </w:p>
+          <w:p>
+            <w:pPr>
+              <w:rPr>
+                <w:rFonts w:ascii="Courier New" w:hAnsi="Courier New" w:cs="Courier New"/>
+                <w:color w:val="FFFFFF" w:themeColor="background1"/>
+                <w:sz w:val="20"/>
+              </w:rPr>
+            </w:pPr>
             <w:r>
               <w:rPr>
                 <w:rFonts w:ascii="Courier New" w:hAnsi="Courier New" w:cs="Courier New"/>
                 <w:color w:val="FFFFFF" w:themeColor="background1"/>
                 <w:sz w:val="20"/>
               </w:rPr>
-              <w:t>gui</w:t>
-            </w:r>
-            <w:proofErr w:type="spellEnd"/>
-            <w:r>
-              <w:rPr>
-                <w:rFonts w:ascii="Courier New" w:hAnsi="Courier New" w:cs="Courier New"/>
-                <w:color w:val="FFFFFF" w:themeColor="background1"/>
-                <w:sz w:val="20"/>
-              </w:rPr>
-              <w:t xml:space="preserve">                   (Realiza la </w:t>
-            </w:r>
-            <w:proofErr w:type="spellStart"/>
-            <w:r>
-              <w:rPr>
-                <w:rFonts w:ascii="Courier New" w:hAnsi="Courier New" w:cs="Courier New"/>
-                <w:color w:val="FFFFFF" w:themeColor="background1"/>
-                <w:sz w:val="20"/>
-              </w:rPr>
-              <w:t>operacion</w:t>
-            </w:r>
-            <w:proofErr w:type="spellEnd"/>
-            <w:r>
-              <w:rPr>
-                <w:rFonts w:ascii="Courier New" w:hAnsi="Courier New" w:cs="Courier New"/>
-                <w:color w:val="FFFFFF" w:themeColor="background1"/>
-                <w:sz w:val="20"/>
-              </w:rPr>
-              <w:t xml:space="preserve"> con entorno </w:t>
-            </w:r>
-            <w:proofErr w:type="spellStart"/>
-            <w:r>
-              <w:rPr>
-                <w:rFonts w:ascii="Courier New" w:hAnsi="Courier New" w:cs="Courier New"/>
-                <w:color w:val="FFFFFF" w:themeColor="background1"/>
-                <w:sz w:val="20"/>
-              </w:rPr>
-              <w:t>grafico</w:t>
-            </w:r>
-            <w:proofErr w:type="spellEnd"/>
-            <w:r>
-              <w:rPr>
-                <w:rFonts w:ascii="Courier New" w:hAnsi="Courier New" w:cs="Courier New"/>
-                <w:color w:val="FFFFFF" w:themeColor="background1"/>
-                <w:sz w:val="20"/>
-              </w:rPr>
-              <w:t>)</w:t>
+              <w:t xml:space="preserve">  -gui                   (Realiza la operacion con entorno grafico)</w:t>
             </w:r>
           </w:p>
           <w:p>
@@ -6556,25 +5602,7 @@
                 <w:color w:val="FFFFFF" w:themeColor="background1"/>
                 <w:sz w:val="20"/>
               </w:rPr>
-              <w:t xml:space="preserve">  -i </w:t>
-            </w:r>
-            <w:proofErr w:type="spellStart"/>
-            <w:r>
-              <w:rPr>
-                <w:rFonts w:ascii="Courier New" w:hAnsi="Courier New" w:cs="Courier New"/>
-                <w:color w:val="FFFFFF" w:themeColor="background1"/>
-                <w:sz w:val="20"/>
-              </w:rPr>
-              <w:t>inputfile</w:t>
-            </w:r>
-            <w:proofErr w:type="spellEnd"/>
-            <w:r>
-              <w:rPr>
-                <w:rFonts w:ascii="Courier New" w:hAnsi="Courier New" w:cs="Courier New"/>
-                <w:color w:val="FFFFFF" w:themeColor="background1"/>
-                <w:sz w:val="20"/>
-              </w:rPr>
-              <w:t xml:space="preserve">           (Ruta del fichero de entrada)</w:t>
+              <w:t xml:space="preserve">  -i inputfile           (Ruta del fichero de entrada)</w:t>
             </w:r>
           </w:p>
           <w:p>
@@ -6591,25 +5619,7 @@
                 <w:color w:val="FFFFFF" w:themeColor="background1"/>
                 <w:sz w:val="20"/>
               </w:rPr>
-              <w:t xml:space="preserve">  -o </w:t>
-            </w:r>
-            <w:proofErr w:type="spellStart"/>
-            <w:r>
-              <w:rPr>
-                <w:rFonts w:ascii="Courier New" w:hAnsi="Courier New" w:cs="Courier New"/>
-                <w:color w:val="FFFFFF" w:themeColor="background1"/>
-                <w:sz w:val="20"/>
-              </w:rPr>
-              <w:t>outputfile</w:t>
-            </w:r>
-            <w:proofErr w:type="spellEnd"/>
-            <w:r>
-              <w:rPr>
-                <w:rFonts w:ascii="Courier New" w:hAnsi="Courier New" w:cs="Courier New"/>
-                <w:color w:val="FFFFFF" w:themeColor="background1"/>
-                <w:sz w:val="20"/>
-              </w:rPr>
-              <w:t xml:space="preserve">          (Ruta del fichero de salida)</w:t>
+              <w:t xml:space="preserve">  -o outputfile          (Ruta del fichero de salida)</w:t>
             </w:r>
           </w:p>
           <w:p>
@@ -6626,25 +5636,7 @@
                 <w:color w:val="FFFFFF" w:themeColor="background1"/>
                 <w:sz w:val="20"/>
               </w:rPr>
-              <w:t xml:space="preserve">  -</w:t>
-            </w:r>
-            <w:proofErr w:type="spellStart"/>
-            <w:r>
-              <w:rPr>
-                <w:rFonts w:ascii="Courier New" w:hAnsi="Courier New" w:cs="Courier New"/>
-                <w:color w:val="FFFFFF" w:themeColor="background1"/>
-                <w:sz w:val="20"/>
-              </w:rPr>
-              <w:t>algorithm</w:t>
-            </w:r>
-            <w:proofErr w:type="spellEnd"/>
-            <w:r>
-              <w:rPr>
-                <w:rFonts w:ascii="Courier New" w:hAnsi="Courier New" w:cs="Courier New"/>
-                <w:color w:val="FFFFFF" w:themeColor="background1"/>
-                <w:sz w:val="20"/>
-              </w:rPr>
-              <w:t xml:space="preserve"> algo        (Algoritmo de firma)</w:t>
+              <w:t xml:space="preserve">  -algorithm algo        (Algoritmo de firma)</w:t>
             </w:r>
           </w:p>
           <w:p>
@@ -6661,25 +5653,7 @@
                 <w:color w:val="FFFFFF" w:themeColor="background1"/>
                 <w:sz w:val="20"/>
               </w:rPr>
-              <w:t xml:space="preserve">  -</w:t>
-            </w:r>
-            <w:proofErr w:type="spellStart"/>
-            <w:r>
-              <w:rPr>
-                <w:rFonts w:ascii="Courier New" w:hAnsi="Courier New" w:cs="Courier New"/>
-                <w:color w:val="FFFFFF" w:themeColor="background1"/>
-                <w:sz w:val="20"/>
-              </w:rPr>
-              <w:t>format</w:t>
-            </w:r>
-            <w:proofErr w:type="spellEnd"/>
-            <w:r>
-              <w:rPr>
-                <w:rFonts w:ascii="Courier New" w:hAnsi="Courier New" w:cs="Courier New"/>
-                <w:color w:val="FFFFFF" w:themeColor="background1"/>
-                <w:sz w:val="20"/>
-              </w:rPr>
-              <w:t xml:space="preserve">                (Establece el formato de firma)</w:t>
+              <w:t xml:space="preserve">  -format                (Establece el formato de firma)</w:t>
             </w:r>
           </w:p>
           <w:p>
@@ -6696,25 +5670,7 @@
                 <w:color w:val="FFFFFF" w:themeColor="background1"/>
                 <w:sz w:val="20"/>
               </w:rPr>
-              <w:t xml:space="preserve">         auto            (</w:t>
-            </w:r>
-            <w:proofErr w:type="spellStart"/>
-            <w:r>
-              <w:rPr>
-                <w:rFonts w:ascii="Courier New" w:hAnsi="Courier New" w:cs="Courier New"/>
-                <w:color w:val="FFFFFF" w:themeColor="background1"/>
-                <w:sz w:val="20"/>
-              </w:rPr>
-              <w:t>Seleccion</w:t>
-            </w:r>
-            <w:proofErr w:type="spellEnd"/>
-            <w:r>
-              <w:rPr>
-                <w:rFonts w:ascii="Courier New" w:hAnsi="Courier New" w:cs="Courier New"/>
-                <w:color w:val="FFFFFF" w:themeColor="background1"/>
-                <w:sz w:val="20"/>
-              </w:rPr>
-              <w:t xml:space="preserve"> de formato en base al fichero de entrada)</w:t>
+              <w:t xml:space="preserve">         auto            (Seleccion de formato en base al fichero de entrada)</w:t>
             </w:r>
           </w:p>
           <w:p>
@@ -6731,43 +5687,7 @@
                 <w:color w:val="FFFFFF" w:themeColor="background1"/>
                 <w:sz w:val="20"/>
               </w:rPr>
-              <w:t xml:space="preserve">         </w:t>
-            </w:r>
-            <w:proofErr w:type="spellStart"/>
-            <w:r>
-              <w:rPr>
-                <w:rFonts w:ascii="Courier New" w:hAnsi="Courier New" w:cs="Courier New"/>
-                <w:color w:val="FFFFFF" w:themeColor="background1"/>
-                <w:sz w:val="20"/>
-              </w:rPr>
-              <w:t>cades</w:t>
-            </w:r>
-            <w:proofErr w:type="spellEnd"/>
-            <w:r>
-              <w:rPr>
-                <w:rFonts w:ascii="Courier New" w:hAnsi="Courier New" w:cs="Courier New"/>
-                <w:color w:val="FFFFFF" w:themeColor="background1"/>
-                <w:sz w:val="20"/>
-              </w:rPr>
-              <w:t xml:space="preserve">           (Formato </w:t>
-            </w:r>
-            <w:proofErr w:type="spellStart"/>
-            <w:r>
-              <w:rPr>
-                <w:rFonts w:ascii="Courier New" w:hAnsi="Courier New" w:cs="Courier New"/>
-                <w:color w:val="FFFFFF" w:themeColor="background1"/>
-                <w:sz w:val="20"/>
-              </w:rPr>
-              <w:t>CAdES</w:t>
-            </w:r>
-            <w:proofErr w:type="spellEnd"/>
-            <w:r>
-              <w:rPr>
-                <w:rFonts w:ascii="Courier New" w:hAnsi="Courier New" w:cs="Courier New"/>
-                <w:color w:val="FFFFFF" w:themeColor="background1"/>
-                <w:sz w:val="20"/>
-              </w:rPr>
-              <w:t>)</w:t>
+              <w:t xml:space="preserve">         cades           (Formato CAdES)</w:t>
             </w:r>
           </w:p>
           <w:p>
@@ -6784,43 +5704,7 @@
                 <w:color w:val="FFFFFF" w:themeColor="background1"/>
                 <w:sz w:val="20"/>
               </w:rPr>
-              <w:t xml:space="preserve">         </w:t>
-            </w:r>
-            <w:proofErr w:type="spellStart"/>
-            <w:r>
-              <w:rPr>
-                <w:rFonts w:ascii="Courier New" w:hAnsi="Courier New" w:cs="Courier New"/>
-                <w:color w:val="FFFFFF" w:themeColor="background1"/>
-                <w:sz w:val="20"/>
-              </w:rPr>
-              <w:t>pades</w:t>
-            </w:r>
-            <w:proofErr w:type="spellEnd"/>
-            <w:r>
-              <w:rPr>
-                <w:rFonts w:ascii="Courier New" w:hAnsi="Courier New" w:cs="Courier New"/>
-                <w:color w:val="FFFFFF" w:themeColor="background1"/>
-                <w:sz w:val="20"/>
-              </w:rPr>
-              <w:t xml:space="preserve">           (Formato </w:t>
-            </w:r>
-            <w:proofErr w:type="spellStart"/>
-            <w:r>
-              <w:rPr>
-                <w:rFonts w:ascii="Courier New" w:hAnsi="Courier New" w:cs="Courier New"/>
-                <w:color w:val="FFFFFF" w:themeColor="background1"/>
-                <w:sz w:val="20"/>
-              </w:rPr>
-              <w:t>PAdES</w:t>
-            </w:r>
-            <w:proofErr w:type="spellEnd"/>
-            <w:r>
-              <w:rPr>
-                <w:rFonts w:ascii="Courier New" w:hAnsi="Courier New" w:cs="Courier New"/>
-                <w:color w:val="FFFFFF" w:themeColor="background1"/>
-                <w:sz w:val="20"/>
-              </w:rPr>
-              <w:t>)</w:t>
+              <w:t xml:space="preserve">         pades           (Formato PAdES)</w:t>
             </w:r>
           </w:p>
           <w:p>
@@ -6837,43 +5721,7 @@
                 <w:color w:val="FFFFFF" w:themeColor="background1"/>
                 <w:sz w:val="20"/>
               </w:rPr>
-              <w:t xml:space="preserve">         </w:t>
-            </w:r>
-            <w:proofErr w:type="spellStart"/>
-            <w:r>
-              <w:rPr>
-                <w:rFonts w:ascii="Courier New" w:hAnsi="Courier New" w:cs="Courier New"/>
-                <w:color w:val="FFFFFF" w:themeColor="background1"/>
-                <w:sz w:val="20"/>
-              </w:rPr>
-              <w:t>xades</w:t>
-            </w:r>
-            <w:proofErr w:type="spellEnd"/>
-            <w:r>
-              <w:rPr>
-                <w:rFonts w:ascii="Courier New" w:hAnsi="Courier New" w:cs="Courier New"/>
-                <w:color w:val="FFFFFF" w:themeColor="background1"/>
-                <w:sz w:val="20"/>
-              </w:rPr>
-              <w:t xml:space="preserve">           (Formato </w:t>
-            </w:r>
-            <w:proofErr w:type="spellStart"/>
-            <w:r>
-              <w:rPr>
-                <w:rFonts w:ascii="Courier New" w:hAnsi="Courier New" w:cs="Courier New"/>
-                <w:color w:val="FFFFFF" w:themeColor="background1"/>
-                <w:sz w:val="20"/>
-              </w:rPr>
-              <w:t>XAdES</w:t>
-            </w:r>
-            <w:proofErr w:type="spellEnd"/>
-            <w:r>
-              <w:rPr>
-                <w:rFonts w:ascii="Courier New" w:hAnsi="Courier New" w:cs="Courier New"/>
-                <w:color w:val="FFFFFF" w:themeColor="background1"/>
-                <w:sz w:val="20"/>
-              </w:rPr>
-              <w:t>)</w:t>
+              <w:t xml:space="preserve">         xades           (Formato XAdES)</w:t>
             </w:r>
           </w:p>
           <w:p>
@@ -6890,43 +5738,7 @@
                 <w:color w:val="FFFFFF" w:themeColor="background1"/>
                 <w:sz w:val="20"/>
               </w:rPr>
-              <w:t xml:space="preserve">         </w:t>
-            </w:r>
-            <w:proofErr w:type="spellStart"/>
-            <w:r>
-              <w:rPr>
-                <w:rFonts w:ascii="Courier New" w:hAnsi="Courier New" w:cs="Courier New"/>
-                <w:color w:val="FFFFFF" w:themeColor="background1"/>
-                <w:sz w:val="20"/>
-              </w:rPr>
-              <w:t>facturae</w:t>
-            </w:r>
-            <w:proofErr w:type="spellEnd"/>
-            <w:r>
-              <w:rPr>
-                <w:rFonts w:ascii="Courier New" w:hAnsi="Courier New" w:cs="Courier New"/>
-                <w:color w:val="FFFFFF" w:themeColor="background1"/>
-                <w:sz w:val="20"/>
-              </w:rPr>
-              <w:t xml:space="preserve">        (Firma de factura </w:t>
-            </w:r>
-            <w:proofErr w:type="spellStart"/>
-            <w:r>
-              <w:rPr>
-                <w:rFonts w:ascii="Courier New" w:hAnsi="Courier New" w:cs="Courier New"/>
-                <w:color w:val="FFFFFF" w:themeColor="background1"/>
-                <w:sz w:val="20"/>
-              </w:rPr>
-              <w:t>electronica</w:t>
-            </w:r>
-            <w:proofErr w:type="spellEnd"/>
-            <w:r>
-              <w:rPr>
-                <w:rFonts w:ascii="Courier New" w:hAnsi="Courier New" w:cs="Courier New"/>
-                <w:color w:val="FFFFFF" w:themeColor="background1"/>
-                <w:sz w:val="20"/>
-              </w:rPr>
-              <w:t>)</w:t>
+              <w:t xml:space="preserve">         facturae        (Firma de factura electronica)</w:t>
             </w:r>
           </w:p>
           <w:p>
@@ -6943,97 +5755,7 @@
                 <w:color w:val="FFFFFF" w:themeColor="background1"/>
                 <w:sz w:val="20"/>
               </w:rPr>
-              <w:t xml:space="preserve">  -</w:t>
-            </w:r>
-            <w:proofErr w:type="spellStart"/>
-            <w:r>
-              <w:rPr>
-                <w:rFonts w:ascii="Courier New" w:hAnsi="Courier New" w:cs="Courier New"/>
-                <w:color w:val="FFFFFF" w:themeColor="background1"/>
-                <w:sz w:val="20"/>
-              </w:rPr>
-              <w:t>config</w:t>
-            </w:r>
-            <w:proofErr w:type="spellEnd"/>
-            <w:r>
-              <w:rPr>
-                <w:rFonts w:ascii="Courier New" w:hAnsi="Courier New" w:cs="Courier New"/>
-                <w:color w:val="FFFFFF" w:themeColor="background1"/>
-                <w:sz w:val="20"/>
-              </w:rPr>
-              <w:t xml:space="preserve"> </w:t>
-            </w:r>
-            <w:proofErr w:type="spellStart"/>
-            <w:r>
-              <w:rPr>
-                <w:rFonts w:ascii="Courier New" w:hAnsi="Courier New" w:cs="Courier New"/>
-                <w:color w:val="FFFFFF" w:themeColor="background1"/>
-                <w:sz w:val="20"/>
-              </w:rPr>
-              <w:t>extraParams</w:t>
-            </w:r>
-            <w:proofErr w:type="spellEnd"/>
-            <w:r>
-              <w:rPr>
-                <w:rFonts w:ascii="Courier New" w:hAnsi="Courier New" w:cs="Courier New"/>
-                <w:color w:val="FFFFFF" w:themeColor="background1"/>
-                <w:sz w:val="20"/>
-              </w:rPr>
-              <w:t xml:space="preserve">    (</w:t>
-            </w:r>
-            <w:proofErr w:type="spellStart"/>
-            <w:r>
-              <w:rPr>
-                <w:rFonts w:ascii="Courier New" w:hAnsi="Courier New" w:cs="Courier New"/>
-                <w:color w:val="FFFFFF" w:themeColor="background1"/>
-                <w:sz w:val="20"/>
-              </w:rPr>
-              <w:t>Properties</w:t>
-            </w:r>
-            <w:proofErr w:type="spellEnd"/>
-            <w:r>
-              <w:rPr>
-                <w:rFonts w:ascii="Courier New" w:hAnsi="Courier New" w:cs="Courier New"/>
-                <w:color w:val="FFFFFF" w:themeColor="background1"/>
-                <w:sz w:val="20"/>
-              </w:rPr>
-              <w:t xml:space="preserve"> en texto plano con la </w:t>
-            </w:r>
-            <w:proofErr w:type="spellStart"/>
-            <w:r>
-              <w:rPr>
-                <w:rFonts w:ascii="Courier New" w:hAnsi="Courier New" w:cs="Courier New"/>
-                <w:color w:val="FFFFFF" w:themeColor="background1"/>
-                <w:sz w:val="20"/>
-              </w:rPr>
-              <w:t>configuracion</w:t>
-            </w:r>
-            <w:proofErr w:type="spellEnd"/>
-            <w:r>
-              <w:rPr>
-                <w:rFonts w:ascii="Courier New" w:hAnsi="Courier New" w:cs="Courier New"/>
-                <w:color w:val="FFFFFF" w:themeColor="background1"/>
-                <w:sz w:val="20"/>
-              </w:rPr>
-              <w:t xml:space="preserve"> de la </w:t>
-            </w:r>
-            <w:proofErr w:type="spellStart"/>
-            <w:r>
-              <w:rPr>
-                <w:rFonts w:ascii="Courier New" w:hAnsi="Courier New" w:cs="Courier New"/>
-                <w:color w:val="FFFFFF" w:themeColor="background1"/>
-                <w:sz w:val="20"/>
-              </w:rPr>
-              <w:t>operacion</w:t>
-            </w:r>
-            <w:proofErr w:type="spellEnd"/>
-            <w:r>
-              <w:rPr>
-                <w:rFonts w:ascii="Courier New" w:hAnsi="Courier New" w:cs="Courier New"/>
-                <w:color w:val="FFFFFF" w:themeColor="background1"/>
-                <w:sz w:val="20"/>
-              </w:rPr>
-              <w:t>)</w:t>
+              <w:t xml:space="preserve">  -config extraParams    (Properties en texto plano con la configuracion de la operacion)</w:t>
             </w:r>
           </w:p>
           <w:p>
@@ -7050,25 +5772,7 @@
                 <w:color w:val="FFFFFF" w:themeColor="background1"/>
                 <w:sz w:val="20"/>
               </w:rPr>
-              <w:t xml:space="preserve">  -store                 (Establece el </w:t>
-            </w:r>
-            <w:proofErr w:type="spellStart"/>
-            <w:r>
-              <w:rPr>
-                <w:rFonts w:ascii="Courier New" w:hAnsi="Courier New" w:cs="Courier New"/>
-                <w:color w:val="FFFFFF" w:themeColor="background1"/>
-                <w:sz w:val="20"/>
-              </w:rPr>
-              <w:t>almacen</w:t>
-            </w:r>
-            <w:proofErr w:type="spellEnd"/>
-            <w:r>
-              <w:rPr>
-                <w:rFonts w:ascii="Courier New" w:hAnsi="Courier New" w:cs="Courier New"/>
-                <w:color w:val="FFFFFF" w:themeColor="background1"/>
-                <w:sz w:val="20"/>
-              </w:rPr>
-              <w:t xml:space="preserve"> de claves. Por defecto, el del sistema)</w:t>
+              <w:t xml:space="preserve">  -store                 (Establece el almacen de claves. Por defecto, el del sistema)</w:t>
             </w:r>
           </w:p>
           <w:p>
@@ -7085,25 +5789,7 @@
                 <w:color w:val="FFFFFF" w:themeColor="background1"/>
                 <w:sz w:val="20"/>
               </w:rPr>
-              <w:t xml:space="preserve">         auto            (</w:t>
-            </w:r>
-            <w:proofErr w:type="spellStart"/>
-            <w:r>
-              <w:rPr>
-                <w:rFonts w:ascii="Courier New" w:hAnsi="Courier New" w:cs="Courier New"/>
-                <w:color w:val="FFFFFF" w:themeColor="background1"/>
-                <w:sz w:val="20"/>
-              </w:rPr>
-              <w:t>Almacen</w:t>
-            </w:r>
-            <w:proofErr w:type="spellEnd"/>
-            <w:r>
-              <w:rPr>
-                <w:rFonts w:ascii="Courier New" w:hAnsi="Courier New" w:cs="Courier New"/>
-                <w:color w:val="FFFFFF" w:themeColor="background1"/>
-                <w:sz w:val="20"/>
-              </w:rPr>
-              <w:t xml:space="preserve"> de claves del sistema)</w:t>
+              <w:t xml:space="preserve">         auto            (Almacen de claves del sistema)</w:t>
             </w:r>
           </w:p>
           <w:p>
@@ -7120,43 +5806,7 @@
                 <w:color w:val="FFFFFF" w:themeColor="background1"/>
                 <w:sz w:val="20"/>
               </w:rPr>
-              <w:t xml:space="preserve">         </w:t>
-            </w:r>
-            <w:proofErr w:type="spellStart"/>
-            <w:r>
-              <w:rPr>
-                <w:rFonts w:ascii="Courier New" w:hAnsi="Courier New" w:cs="Courier New"/>
-                <w:color w:val="FFFFFF" w:themeColor="background1"/>
-                <w:sz w:val="20"/>
-              </w:rPr>
-              <w:t>windows</w:t>
-            </w:r>
-            <w:proofErr w:type="spellEnd"/>
-            <w:r>
-              <w:rPr>
-                <w:rFonts w:ascii="Courier New" w:hAnsi="Courier New" w:cs="Courier New"/>
-                <w:color w:val="FFFFFF" w:themeColor="background1"/>
-                <w:sz w:val="20"/>
-              </w:rPr>
-              <w:t xml:space="preserve">         (</w:t>
-            </w:r>
-            <w:proofErr w:type="spellStart"/>
-            <w:r>
-              <w:rPr>
-                <w:rFonts w:ascii="Courier New" w:hAnsi="Courier New" w:cs="Courier New"/>
-                <w:color w:val="FFFFFF" w:themeColor="background1"/>
-                <w:sz w:val="20"/>
-              </w:rPr>
-              <w:t>Almacen</w:t>
-            </w:r>
-            <w:proofErr w:type="spellEnd"/>
-            <w:r>
-              <w:rPr>
-                <w:rFonts w:ascii="Courier New" w:hAnsi="Courier New" w:cs="Courier New"/>
-                <w:color w:val="FFFFFF" w:themeColor="background1"/>
-                <w:sz w:val="20"/>
-              </w:rPr>
-              <w:t xml:space="preserve"> de claves de Windows)</w:t>
+              <w:t xml:space="preserve">         windows         (Almacen de claves de Windows)</w:t>
             </w:r>
           </w:p>
           <w:p>
@@ -7173,43 +5823,7 @@
                 <w:color w:val="FFFFFF" w:themeColor="background1"/>
                 <w:sz w:val="20"/>
               </w:rPr>
-              <w:t xml:space="preserve">         </w:t>
-            </w:r>
-            <w:proofErr w:type="spellStart"/>
-            <w:r>
-              <w:rPr>
-                <w:rFonts w:ascii="Courier New" w:hAnsi="Courier New" w:cs="Courier New"/>
-                <w:color w:val="FFFFFF" w:themeColor="background1"/>
-                <w:sz w:val="20"/>
-              </w:rPr>
-              <w:t>mac</w:t>
-            </w:r>
-            <w:proofErr w:type="spellEnd"/>
-            <w:r>
-              <w:rPr>
-                <w:rFonts w:ascii="Courier New" w:hAnsi="Courier New" w:cs="Courier New"/>
-                <w:color w:val="FFFFFF" w:themeColor="background1"/>
-                <w:sz w:val="20"/>
-              </w:rPr>
-              <w:t xml:space="preserve">             (</w:t>
-            </w:r>
-            <w:proofErr w:type="spellStart"/>
-            <w:r>
-              <w:rPr>
-                <w:rFonts w:ascii="Courier New" w:hAnsi="Courier New" w:cs="Courier New"/>
-                <w:color w:val="FFFFFF" w:themeColor="background1"/>
-                <w:sz w:val="20"/>
-              </w:rPr>
-              <w:t>Almacen</w:t>
-            </w:r>
-            <w:proofErr w:type="spellEnd"/>
-            <w:r>
-              <w:rPr>
-                <w:rFonts w:ascii="Courier New" w:hAnsi="Courier New" w:cs="Courier New"/>
-                <w:color w:val="FFFFFF" w:themeColor="background1"/>
-                <w:sz w:val="20"/>
-              </w:rPr>
-              <w:t xml:space="preserve"> de claves de Mac OS X)</w:t>
+              <w:t xml:space="preserve">         mac             (Almacen de claves de Mac OS X)</w:t>
             </w:r>
           </w:p>
           <w:p>
@@ -7226,43 +5840,7 @@
                 <w:color w:val="FFFFFF" w:themeColor="background1"/>
                 <w:sz w:val="20"/>
               </w:rPr>
-              <w:t xml:space="preserve">         </w:t>
-            </w:r>
-            <w:proofErr w:type="spellStart"/>
-            <w:r>
-              <w:rPr>
-                <w:rFonts w:ascii="Courier New" w:hAnsi="Courier New" w:cs="Courier New"/>
-                <w:color w:val="FFFFFF" w:themeColor="background1"/>
-                <w:sz w:val="20"/>
-              </w:rPr>
-              <w:t>mozilla</w:t>
-            </w:r>
-            <w:proofErr w:type="spellEnd"/>
-            <w:r>
-              <w:rPr>
-                <w:rFonts w:ascii="Courier New" w:hAnsi="Courier New" w:cs="Courier New"/>
-                <w:color w:val="FFFFFF" w:themeColor="background1"/>
-                <w:sz w:val="20"/>
-              </w:rPr>
-              <w:t xml:space="preserve">         (</w:t>
-            </w:r>
-            <w:proofErr w:type="spellStart"/>
-            <w:r>
-              <w:rPr>
-                <w:rFonts w:ascii="Courier New" w:hAnsi="Courier New" w:cs="Courier New"/>
-                <w:color w:val="FFFFFF" w:themeColor="background1"/>
-                <w:sz w:val="20"/>
-              </w:rPr>
-              <w:t>Almacen</w:t>
-            </w:r>
-            <w:proofErr w:type="spellEnd"/>
-            <w:r>
-              <w:rPr>
-                <w:rFonts w:ascii="Courier New" w:hAnsi="Courier New" w:cs="Courier New"/>
-                <w:color w:val="FFFFFF" w:themeColor="background1"/>
-                <w:sz w:val="20"/>
-              </w:rPr>
-              <w:t xml:space="preserve"> de claves de Mozilla Firefox)</w:t>
+              <w:t xml:space="preserve">         mozilla         (Almacen de claves de Mozilla Firefox)</w:t>
             </w:r>
           </w:p>
           <w:p>
@@ -7279,43 +5857,7 @@
                 <w:color w:val="FFFFFF" w:themeColor="background1"/>
                 <w:sz w:val="20"/>
               </w:rPr>
-              <w:t xml:space="preserve">         </w:t>
-            </w:r>
-            <w:proofErr w:type="spellStart"/>
-            <w:r>
-              <w:rPr>
-                <w:rFonts w:ascii="Courier New" w:hAnsi="Courier New" w:cs="Courier New"/>
-                <w:color w:val="FFFFFF" w:themeColor="background1"/>
-                <w:sz w:val="20"/>
-              </w:rPr>
-              <w:t>dni</w:t>
-            </w:r>
-            <w:proofErr w:type="spellEnd"/>
-            <w:r>
-              <w:rPr>
-                <w:rFonts w:ascii="Courier New" w:hAnsi="Courier New" w:cs="Courier New"/>
-                <w:color w:val="FFFFFF" w:themeColor="background1"/>
-                <w:sz w:val="20"/>
-              </w:rPr>
-              <w:t xml:space="preserve">             (DNI </w:t>
-            </w:r>
-            <w:proofErr w:type="spellStart"/>
-            <w:r>
-              <w:rPr>
-                <w:rFonts w:ascii="Courier New" w:hAnsi="Courier New" w:cs="Courier New"/>
-                <w:color w:val="FFFFFF" w:themeColor="background1"/>
-                <w:sz w:val="20"/>
-              </w:rPr>
-              <w:t>electronico</w:t>
-            </w:r>
-            <w:proofErr w:type="spellEnd"/>
-            <w:r>
-              <w:rPr>
-                <w:rFonts w:ascii="Courier New" w:hAnsi="Courier New" w:cs="Courier New"/>
-                <w:color w:val="FFFFFF" w:themeColor="background1"/>
-                <w:sz w:val="20"/>
-              </w:rPr>
-              <w:t>)</w:t>
+              <w:t xml:space="preserve">         dni             (DNI electronico)</w:t>
             </w:r>
           </w:p>
           <w:p>
@@ -7332,43 +5874,7 @@
                 <w:color w:val="FFFFFF" w:themeColor="background1"/>
                 <w:sz w:val="20"/>
               </w:rPr>
-              <w:t xml:space="preserve">         pkcs12:p12file  (</w:t>
-            </w:r>
-            <w:proofErr w:type="spellStart"/>
-            <w:r>
-              <w:rPr>
-                <w:rFonts w:ascii="Courier New" w:hAnsi="Courier New" w:cs="Courier New"/>
-                <w:color w:val="FFFFFF" w:themeColor="background1"/>
-                <w:sz w:val="20"/>
-              </w:rPr>
-              <w:t>Almacen</w:t>
-            </w:r>
-            <w:proofErr w:type="spellEnd"/>
-            <w:r>
-              <w:rPr>
-                <w:rFonts w:ascii="Courier New" w:hAnsi="Courier New" w:cs="Courier New"/>
-                <w:color w:val="FFFFFF" w:themeColor="background1"/>
-                <w:sz w:val="20"/>
-              </w:rPr>
-              <w:t xml:space="preserve"> PKCS#12. "p12file" es la ruta del </w:t>
-            </w:r>
-            <w:proofErr w:type="spellStart"/>
-            <w:r>
-              <w:rPr>
-                <w:rFonts w:ascii="Courier New" w:hAnsi="Courier New" w:cs="Courier New"/>
-                <w:color w:val="FFFFFF" w:themeColor="background1"/>
-                <w:sz w:val="20"/>
-              </w:rPr>
-              <w:t>almacen</w:t>
-            </w:r>
-            <w:proofErr w:type="spellEnd"/>
-            <w:r>
-              <w:rPr>
-                <w:rFonts w:ascii="Courier New" w:hAnsi="Courier New" w:cs="Courier New"/>
-                <w:color w:val="FFFFFF" w:themeColor="background1"/>
-                <w:sz w:val="20"/>
-              </w:rPr>
-              <w:t>)</w:t>
+              <w:t xml:space="preserve">         pkcs12:p12file  (Almacen PKCS#12. "p12file" es la ruta del almacen)</w:t>
             </w:r>
           </w:p>
           <w:p>
@@ -7385,25 +5891,7 @@
                 <w:color w:val="FFFFFF" w:themeColor="background1"/>
                 <w:sz w:val="20"/>
               </w:rPr>
-              <w:t xml:space="preserve">         pkcs11:p11file  (</w:t>
-            </w:r>
-            <w:proofErr w:type="spellStart"/>
-            <w:r>
-              <w:rPr>
-                <w:rFonts w:ascii="Courier New" w:hAnsi="Courier New" w:cs="Courier New"/>
-                <w:color w:val="FFFFFF" w:themeColor="background1"/>
-                <w:sz w:val="20"/>
-              </w:rPr>
-              <w:t>Almacen</w:t>
-            </w:r>
-            <w:proofErr w:type="spellEnd"/>
-            <w:r>
-              <w:rPr>
-                <w:rFonts w:ascii="Courier New" w:hAnsi="Courier New" w:cs="Courier New"/>
-                <w:color w:val="FFFFFF" w:themeColor="background1"/>
-                <w:sz w:val="20"/>
-              </w:rPr>
-              <w:t xml:space="preserve"> PKCS#11. "p11file" es la ruta del controlador)</w:t>
+              <w:t xml:space="preserve">         pkcs11:p11file  (Almacen PKCS#11. "p11file" es la ruta del controlador)</w:t>
             </w:r>
           </w:p>
           <w:p>
@@ -7430,79 +5918,7 @@
                 <w:sz w:val="20"/>
               </w:rPr>
               <w:lastRenderedPageBreak/>
-              <w:t xml:space="preserve">  -</w:t>
-            </w:r>
-            <w:proofErr w:type="spellStart"/>
-            <w:r>
-              <w:rPr>
-                <w:rFonts w:ascii="Courier New" w:hAnsi="Courier New" w:cs="Courier New"/>
-                <w:color w:val="FFFFFF" w:themeColor="background1"/>
-                <w:sz w:val="20"/>
-              </w:rPr>
-              <w:t>password</w:t>
-            </w:r>
-            <w:proofErr w:type="spellEnd"/>
-            <w:r>
-              <w:rPr>
-                <w:rFonts w:ascii="Courier New" w:hAnsi="Courier New" w:cs="Courier New"/>
-                <w:color w:val="FFFFFF" w:themeColor="background1"/>
-                <w:sz w:val="20"/>
-              </w:rPr>
-              <w:t xml:space="preserve"> </w:t>
-            </w:r>
-            <w:proofErr w:type="spellStart"/>
-            <w:r>
-              <w:rPr>
-                <w:rFonts w:ascii="Courier New" w:hAnsi="Courier New" w:cs="Courier New"/>
-                <w:color w:val="FFFFFF" w:themeColor="background1"/>
-                <w:sz w:val="20"/>
-              </w:rPr>
-              <w:t>password</w:t>
-            </w:r>
-            <w:proofErr w:type="spellEnd"/>
-            <w:r>
-              <w:rPr>
-                <w:rFonts w:ascii="Courier New" w:hAnsi="Courier New" w:cs="Courier New"/>
-                <w:color w:val="FFFFFF" w:themeColor="background1"/>
-                <w:sz w:val="20"/>
-              </w:rPr>
-              <w:t xml:space="preserve">     (Establece la </w:t>
-            </w:r>
-            <w:proofErr w:type="spellStart"/>
-            <w:r>
-              <w:rPr>
-                <w:rFonts w:ascii="Courier New" w:hAnsi="Courier New" w:cs="Courier New"/>
-                <w:color w:val="FFFFFF" w:themeColor="background1"/>
-                <w:sz w:val="20"/>
-              </w:rPr>
-              <w:t>contrasena</w:t>
-            </w:r>
-            <w:proofErr w:type="spellEnd"/>
-            <w:r>
-              <w:rPr>
-                <w:rFonts w:ascii="Courier New" w:hAnsi="Courier New" w:cs="Courier New"/>
-                <w:color w:val="FFFFFF" w:themeColor="background1"/>
-                <w:sz w:val="20"/>
-              </w:rPr>
-              <w:t xml:space="preserve"> del </w:t>
-            </w:r>
-            <w:proofErr w:type="spellStart"/>
-            <w:r>
-              <w:rPr>
-                <w:rFonts w:ascii="Courier New" w:hAnsi="Courier New" w:cs="Courier New"/>
-                <w:color w:val="FFFFFF" w:themeColor="background1"/>
-                <w:sz w:val="20"/>
-              </w:rPr>
-              <w:t>almacen</w:t>
-            </w:r>
-            <w:proofErr w:type="spellEnd"/>
-            <w:r>
-              <w:rPr>
-                <w:rFonts w:ascii="Courier New" w:hAnsi="Courier New" w:cs="Courier New"/>
-                <w:color w:val="FFFFFF" w:themeColor="background1"/>
-                <w:sz w:val="20"/>
-              </w:rPr>
-              <w:t>)</w:t>
+              <w:t xml:space="preserve">  -password password     (Establece la contrasena del almacen)</w:t>
             </w:r>
           </w:p>
           <w:p>
@@ -7519,25 +5935,7 @@
                 <w:color w:val="FFFFFF" w:themeColor="background1"/>
                 <w:sz w:val="20"/>
               </w:rPr>
-              <w:t xml:space="preserve">  -alias </w:t>
-            </w:r>
-            <w:proofErr w:type="spellStart"/>
-            <w:r>
-              <w:rPr>
-                <w:rFonts w:ascii="Courier New" w:hAnsi="Courier New" w:cs="Courier New"/>
-                <w:color w:val="FFFFFF" w:themeColor="background1"/>
-                <w:sz w:val="20"/>
-              </w:rPr>
-              <w:t>alias</w:t>
-            </w:r>
-            <w:proofErr w:type="spellEnd"/>
-            <w:r>
-              <w:rPr>
-                <w:rFonts w:ascii="Courier New" w:hAnsi="Courier New" w:cs="Courier New"/>
-                <w:color w:val="FFFFFF" w:themeColor="background1"/>
-                <w:sz w:val="20"/>
-              </w:rPr>
-              <w:t xml:space="preserve">           (Alias del certificado de firma)</w:t>
+              <w:t xml:space="preserve">  -alias alias           (Alias del certificado de firma)</w:t>
             </w:r>
           </w:p>
           <w:p>
@@ -7554,43 +5952,7 @@
                 <w:color w:val="FFFFFF" w:themeColor="background1"/>
                 <w:sz w:val="20"/>
               </w:rPr>
-              <w:t xml:space="preserve">  -</w:t>
-            </w:r>
-            <w:proofErr w:type="spellStart"/>
-            <w:r>
-              <w:rPr>
-                <w:rFonts w:ascii="Courier New" w:hAnsi="Courier New" w:cs="Courier New"/>
-                <w:color w:val="FFFFFF" w:themeColor="background1"/>
-                <w:sz w:val="20"/>
-              </w:rPr>
-              <w:t>filter</w:t>
-            </w:r>
-            <w:proofErr w:type="spellEnd"/>
-            <w:r>
-              <w:rPr>
-                <w:rFonts w:ascii="Courier New" w:hAnsi="Courier New" w:cs="Courier New"/>
-                <w:color w:val="FFFFFF" w:themeColor="background1"/>
-                <w:sz w:val="20"/>
-              </w:rPr>
-              <w:t xml:space="preserve"> </w:t>
-            </w:r>
-            <w:proofErr w:type="spellStart"/>
-            <w:r>
-              <w:rPr>
-                <w:rFonts w:ascii="Courier New" w:hAnsi="Courier New" w:cs="Courier New"/>
-                <w:color w:val="FFFFFF" w:themeColor="background1"/>
-                <w:sz w:val="20"/>
-              </w:rPr>
-              <w:t>filter</w:t>
-            </w:r>
-            <w:proofErr w:type="spellEnd"/>
-            <w:r>
-              <w:rPr>
-                <w:rFonts w:ascii="Courier New" w:hAnsi="Courier New" w:cs="Courier New"/>
-                <w:color w:val="FFFFFF" w:themeColor="background1"/>
-                <w:sz w:val="20"/>
-              </w:rPr>
-              <w:t xml:space="preserve">         (Filtro para seleccionar el certificado de firma)</w:t>
+              <w:t xml:space="preserve">  -filter filter         (Filtro para seleccionar el certificado de firma)</w:t>
             </w:r>
           </w:p>
           <w:p>
@@ -7600,25 +5962,7 @@
                 <w:color w:val="FFFFFF" w:themeColor="background1"/>
                 <w:sz w:val="20"/>
               </w:rPr>
-              <w:t xml:space="preserve">  -</w:t>
-            </w:r>
-            <w:proofErr w:type="spellStart"/>
-            <w:r>
-              <w:rPr>
-                <w:rFonts w:ascii="Courier New" w:hAnsi="Courier New" w:cs="Courier New"/>
-                <w:color w:val="FFFFFF" w:themeColor="background1"/>
-                <w:sz w:val="20"/>
-              </w:rPr>
-              <w:t>xml</w:t>
-            </w:r>
-            <w:proofErr w:type="spellEnd"/>
-            <w:r>
-              <w:rPr>
-                <w:rFonts w:ascii="Courier New" w:hAnsi="Courier New" w:cs="Courier New"/>
-                <w:color w:val="FFFFFF" w:themeColor="background1"/>
-                <w:sz w:val="20"/>
-              </w:rPr>
-              <w:t xml:space="preserve">                   (Formatea la respuesta como XML)</w:t>
+              <w:t xml:space="preserve">  -xml                   (Formatea la respuesta como XML)</w:t>
             </w:r>
           </w:p>
         </w:tc>
@@ -7629,7 +5973,7 @@
       <w:pPr>
         <w:pStyle w:val="Heading1"/>
       </w:pPr>
-      <w:bookmarkStart w:id="37" w:name="_Toc476068704"/>
+      <w:bookmarkStart w:id="37" w:name="_Toc477279387"/>
       <w:r>
         <w:t>Problemas conocidos</w:t>
       </w:r>
@@ -7639,7 +5983,7 @@
       <w:pPr>
         <w:pStyle w:val="Heading2"/>
       </w:pPr>
-      <w:bookmarkStart w:id="38" w:name="_Toc476068705"/>
+      <w:bookmarkStart w:id="38" w:name="_Toc477279388"/>
       <w:r>
         <w:t>Al</w:t>
       </w:r>
@@ -7660,7 +6004,7 @@
       <w:pPr>
         <w:pStyle w:val="Heading2"/>
       </w:pPr>
-      <w:bookmarkStart w:id="39" w:name="_Toc476068706"/>
+      <w:bookmarkStart w:id="39" w:name="_Toc477279389"/>
       <w:r>
         <w:t xml:space="preserve">Al instalar AutoFirma </w:t>
       </w:r>
@@ -7752,7 +6096,7 @@
       <w:pPr>
         <w:pStyle w:val="Heading2"/>
       </w:pPr>
-      <w:bookmarkStart w:id="40" w:name="_Toc476068707"/>
+      <w:bookmarkStart w:id="40" w:name="_Toc477279390"/>
       <w:r>
         <w:t>Al abrir Google Chrome después del proceso de instalación de AutoFirma se muestra un mensaje notificando que la configuración de la aplicación está corrupta</w:t>
       </w:r>
@@ -7816,7 +6160,7 @@
       <w:pPr>
         <w:pStyle w:val="Heading2"/>
       </w:pPr>
-      <w:bookmarkStart w:id="41" w:name="_Toc476068708"/>
+      <w:bookmarkStart w:id="41" w:name="_Toc477279391"/>
       <w:r>
         <w:t xml:space="preserve">Cuando se instala Mozilla Firefox o se crea un nuevo perfil de usuario después de la instalación de AutoFirma, </w:t>
       </w:r>
@@ -7908,6 +6252,46 @@
         <w:t xml:space="preserve"> la configuración personalizada establecida en AutoFirma.</w:t>
       </w:r>
       <w:bookmarkEnd w:id="22"/>
+    </w:p>
+    <w:p>
+      <w:pPr>
+        <w:pStyle w:val="Heading2"/>
+      </w:pPr>
+      <w:bookmarkStart w:id="42" w:name="_Toc477279392"/>
+      <w:r>
+        <w:t xml:space="preserve">No se detecta el DNIe </w:t>
+      </w:r>
+      <w:r>
+        <w:t xml:space="preserve">3.0 </w:t>
+      </w:r>
+      <w:r>
+        <w:t>ni otras tarjetas en Mac</w:t>
+      </w:r>
+      <w:bookmarkEnd w:id="42"/>
+    </w:p>
+    <w:p>
+      <w:pPr>
+        <w:jc w:val="both"/>
+      </w:pPr>
+      <w:r>
+        <w:t>El DNIe y otras tarjetas no disponen de los drivers necesarios para su uso a través del llavero de Apple (almacén utilizado por AutoFirma cuando se usa a través de Safari, Chrome o como aplicación de escritorio). En el caso concreto del DNIe, AutoFirma tampoco es capaz de utilizarlo por medio del controlador Java que incorpora</w:t>
+      </w:r>
+      <w:r>
+        <w:t xml:space="preserve"> y el uso del controlador PKCS#11 actual presenta problemas, por lo que no es posible su uso.</w:t>
+      </w:r>
+    </w:p>
+    <w:p>
+      <w:pPr>
+        <w:jc w:val="both"/>
+      </w:pPr>
+      <w:r>
+        <w:t>Para utilizar tarjetas criptográficas en Mac, instale sus controladores PKCS#11 como dispositivos de seguridad en Mozilla Firefox y utilice AutoFirma a través de este navegador.</w:t>
+      </w:r>
+    </w:p>
+    <w:p>
+      <w:pPr>
+        <w:jc w:val="both"/>
+      </w:pPr>
       <w:r>
         <w:br w:type="page"/>
       </w:r>
@@ -8233,7 +6617,6 @@
         <w:t xml:space="preserve"> </w:t>
       </w:r>
       <w:hyperlink w:anchor="Licencia_Creative_Commons" w:history="1">
-        <w:proofErr w:type="spellStart"/>
         <w:r>
           <w:rPr>
             <w:rStyle w:val="Hyperlink"/>
@@ -8241,89 +6624,8 @@
             <w:sz w:val="20"/>
             <w:szCs w:val="20"/>
           </w:rPr>
-          <w:t>Creative</w:t>
-        </w:r>
-        <w:proofErr w:type="spellEnd"/>
-        <w:r>
-          <w:rPr>
-            <w:rStyle w:val="Hyperlink"/>
-            <w:rFonts w:cs="Arial"/>
-            <w:sz w:val="20"/>
-            <w:szCs w:val="20"/>
-          </w:rPr>
-          <w:t xml:space="preserve"> </w:t>
-        </w:r>
-        <w:proofErr w:type="spellStart"/>
-        <w:r>
-          <w:rPr>
-            <w:rStyle w:val="Hyperlink"/>
-            <w:rFonts w:cs="Arial"/>
-            <w:sz w:val="20"/>
-            <w:szCs w:val="20"/>
-          </w:rPr>
-          <w:t>Commons</w:t>
-        </w:r>
-        <w:proofErr w:type="spellEnd"/>
-        <w:r>
-          <w:rPr>
-            <w:rStyle w:val="Hyperlink"/>
-            <w:rFonts w:cs="Arial"/>
-            <w:sz w:val="20"/>
-            <w:szCs w:val="20"/>
-          </w:rPr>
-          <w:t xml:space="preserve"> Reconocimiento-</w:t>
-        </w:r>
-        <w:proofErr w:type="spellStart"/>
-        <w:r>
-          <w:rPr>
-            <w:rStyle w:val="Hyperlink"/>
-            <w:rFonts w:cs="Arial"/>
-            <w:sz w:val="20"/>
-            <w:szCs w:val="20"/>
-          </w:rPr>
-          <w:t>NoComercial</w:t>
-        </w:r>
-        <w:proofErr w:type="spellEnd"/>
-        <w:r>
-          <w:rPr>
-            <w:rStyle w:val="Hyperlink"/>
-            <w:rFonts w:cs="Arial"/>
-            <w:sz w:val="20"/>
-            <w:szCs w:val="20"/>
-          </w:rPr>
-          <w:t>-</w:t>
-        </w:r>
-        <w:proofErr w:type="spellStart"/>
-        <w:r>
-          <w:rPr>
-            <w:rStyle w:val="Hyperlink"/>
-            <w:rFonts w:cs="Arial"/>
-            <w:sz w:val="20"/>
-            <w:szCs w:val="20"/>
-          </w:rPr>
-          <w:t>CompartirIgual</w:t>
-        </w:r>
-        <w:proofErr w:type="spellEnd"/>
-        <w:r>
-          <w:rPr>
-            <w:rStyle w:val="Hyperlink"/>
-            <w:rFonts w:cs="Arial"/>
-            <w:sz w:val="20"/>
-            <w:szCs w:val="20"/>
-          </w:rPr>
-          <w:t xml:space="preserve"> 3.0 </w:t>
-        </w:r>
-        <w:proofErr w:type="spellStart"/>
-        <w:r>
-          <w:rPr>
-            <w:rStyle w:val="Hyperlink"/>
-            <w:rFonts w:cs="Arial"/>
-            <w:sz w:val="20"/>
-            <w:szCs w:val="20"/>
-          </w:rPr>
-          <w:t>Unported</w:t>
-        </w:r>
-        <w:proofErr w:type="spellEnd"/>
+          <w:t>Creative Commons Reconocimiento-NoComercial-CompartirIgual 3.0 Unported</w:t>
+        </w:r>
       </w:hyperlink>
       <w:r>
         <w:t>.</w:t>
@@ -8413,10 +6715,10 @@
           <v:path o:extrusionok="f" gradientshapeok="t" o:connecttype="rect"/>
           <o:lock v:ext="edit" aspectratio="t"/>
         </v:shapetype>
-        <v:shape id="_x0000_i1026" type="#_x0000_t75" style="width:41.15pt;height:19.65pt" o:ole="">
+        <v:shape id="_x0000_i1026" type="#_x0000_t75" style="width:41.25pt;height:19.5pt" o:ole="">
           <v:imagedata r:id="rId1" o:title=""/>
         </v:shape>
-        <o:OLEObject Type="Embed" ProgID="PBrush" ShapeID="_x0000_i1026" DrawAspect="Content" ObjectID="_1549810536" r:id="rId2"/>
+        <o:OLEObject Type="Embed" ProgID="PBrush" ShapeID="_x0000_i1026" DrawAspect="Content" ObjectID="_1551021207" r:id="rId2"/>
       </w:object>
     </w:r>
     <w:r>
@@ -8438,7 +6740,7 @@
       <w:rPr>
         <w:noProof/>
       </w:rPr>
-      <w:t>21</w:t>
+      <w:t>2</w:t>
     </w:r>
     <w:r>
       <w:fldChar w:fldCharType="end"/>
@@ -8549,10 +6851,10 @@
                 <v:path o:extrusionok="f" gradientshapeok="t" o:connecttype="rect"/>
                 <o:lock v:ext="edit" aspectratio="t"/>
               </v:shapetype>
-              <v:shape id="_x0000_i1025" type="#_x0000_t75" style="width:59.85pt;height:32.75pt" o:ole="">
+              <v:shape id="_x0000_i1025" type="#_x0000_t75" style="width:60pt;height:33pt" o:ole="">
                 <v:imagedata r:id="rId1" o:title=""/>
               </v:shape>
-              <o:OLEObject Type="Embed" ProgID="PBrush" ShapeID="_x0000_i1025" DrawAspect="Content" ObjectID="_1549810535" r:id="rId2"/>
+              <o:OLEObject Type="Embed" ProgID="PBrush" ShapeID="_x0000_i1025" DrawAspect="Content" ObjectID="_1551021206" r:id="rId2"/>
             </w:object>
           </w:r>
         </w:p>
@@ -8732,10 +7034,10 @@
                 <v:path o:extrusionok="f" gradientshapeok="t" o:connecttype="rect"/>
                 <o:lock v:ext="edit" aspectratio="t"/>
               </v:shapetype>
-              <v:shape id="_x0000_i1027" type="#_x0000_t75" style="width:101.9pt;height:57.05pt" o:ole="">
+              <v:shape id="_x0000_i1027" type="#_x0000_t75" style="width:102pt;height:57pt" o:ole="">
                 <v:imagedata r:id="rId1" o:title=""/>
               </v:shape>
-              <o:OLEObject Type="Embed" ProgID="PBrush" ShapeID="_x0000_i1027" DrawAspect="Content" ObjectID="_1549810537" r:id="rId2"/>
+              <o:OLEObject Type="Embed" ProgID="PBrush" ShapeID="_x0000_i1027" DrawAspect="Content" ObjectID="_1551021208" r:id="rId2"/>
             </w:object>
           </w:r>
         </w:p>
@@ -11699,7 +10001,7 @@
 </file>
 
 <file path=customXml/itemProps1.xml><?xml version="1.0" encoding="utf-8"?>
-<ds:datastoreItem xmlns:ds="http://schemas.openxmlformats.org/officeDocument/2006/customXml" ds:itemID="{2E02F202-C749-4537-8A92-C66DE9EA9264}">
+<ds:datastoreItem xmlns:ds="http://schemas.openxmlformats.org/officeDocument/2006/customXml" ds:itemID="{4F645C40-2C2D-4D06-BB73-C7FCFB165D41}">
   <ds:schemaRefs>
     <ds:schemaRef ds:uri="http://schemas.openxmlformats.org/officeDocument/2006/bibliography"/>
   </ds:schemaRefs>
@@ -11707,7 +10009,7 @@
 </file>
 
 <file path=customXml/itemProps2.xml><?xml version="1.0" encoding="utf-8"?>
-<ds:datastoreItem xmlns:ds="http://schemas.openxmlformats.org/officeDocument/2006/customXml" ds:itemID="{537E65E5-E911-4A59-B8C7-A3A0A1C7552E}">
+<ds:datastoreItem xmlns:ds="http://schemas.openxmlformats.org/officeDocument/2006/customXml" ds:itemID="{DD27A648-7DE9-451C-A2D5-3A0E5D06D76C}">
   <ds:schemaRefs>
     <ds:schemaRef ds:uri="http://schemas.openxmlformats.org/officeDocument/2006/bibliography"/>
   </ds:schemaRefs>

</xml_diff>

<commit_message>
Se agrega la referencia al uso de AutoFirma desde línea de comandos en Linux.
</commit_message>
<xml_diff>
--- a/AF_manual_instalacion_usuarios_ES.docx
+++ b/AF_manual_instalacion_usuarios_ES.docx
@@ -84,8 +84,6 @@
         <w:pStyle w:val="TOC1"/>
       </w:pPr>
     </w:p>
-    <w:bookmarkStart w:id="0" w:name="_GoBack"/>
-    <w:bookmarkEnd w:id="0"/>
     <w:p>
       <w:pPr>
         <w:pStyle w:val="TOC1"/>
@@ -1815,20 +1813,20 @@
         <w:spacing w:after="240"/>
         <w:ind w:left="431" w:hanging="431"/>
       </w:pPr>
-      <w:bookmarkStart w:id="1" w:name="_Toc414390325"/>
-      <w:bookmarkStart w:id="2" w:name="_Toc424848867"/>
-      <w:bookmarkStart w:id="3" w:name="_Toc425144388"/>
-      <w:bookmarkStart w:id="4" w:name="_Toc429737795"/>
-      <w:bookmarkStart w:id="5" w:name="_Toc477279373"/>
+      <w:bookmarkStart w:id="0" w:name="_Toc414390325"/>
+      <w:bookmarkStart w:id="1" w:name="_Toc424848867"/>
+      <w:bookmarkStart w:id="2" w:name="_Toc425144388"/>
+      <w:bookmarkStart w:id="3" w:name="_Toc429737795"/>
+      <w:bookmarkStart w:id="4" w:name="_Toc477279373"/>
       <w:r>
         <w:lastRenderedPageBreak/>
         <w:t>Introducción</w:t>
       </w:r>
+      <w:bookmarkEnd w:id="0"/>
       <w:bookmarkEnd w:id="1"/>
       <w:bookmarkEnd w:id="2"/>
       <w:bookmarkEnd w:id="3"/>
       <w:bookmarkEnd w:id="4"/>
-      <w:bookmarkEnd w:id="5"/>
     </w:p>
     <w:p>
       <w:pPr>
@@ -1892,12 +1890,14 @@
       <w:r>
         <w:t>que estén instalados en el repositorio o almacén de claves y certificados (</w:t>
       </w:r>
+      <w:proofErr w:type="spellStart"/>
       <w:r>
         <w:rPr>
           <w:i/>
         </w:rPr>
         <w:t>KeyStore</w:t>
       </w:r>
+      <w:proofErr w:type="spellEnd"/>
       <w:r>
         <w:t xml:space="preserve">) del </w:t>
       </w:r>
@@ -1935,8 +1935,13 @@
         <w:t>(</w:t>
       </w:r>
       <w:r>
-        <w:t>como por ejemplo, el DNI Electrónico o DNIe</w:t>
-      </w:r>
+        <w:t xml:space="preserve">como por ejemplo, el DNI Electrónico o </w:t>
+      </w:r>
+      <w:proofErr w:type="spellStart"/>
+      <w:r>
+        <w:t>DNIe</w:t>
+      </w:r>
+      <w:proofErr w:type="spellEnd"/>
       <w:r>
         <w:t>).</w:t>
       </w:r>
@@ -2091,17 +2096,55 @@
         <w:rPr>
           <w:i/>
         </w:rPr>
-        <w:t>GNU General Public License</w:t>
-      </w:r>
+        <w:t xml:space="preserve">GNU General </w:t>
+      </w:r>
+      <w:proofErr w:type="spellStart"/>
+      <w:r>
+        <w:rPr>
+          <w:i/>
+        </w:rPr>
+        <w:t>Public</w:t>
+      </w:r>
+      <w:proofErr w:type="spellEnd"/>
+      <w:r>
+        <w:rPr>
+          <w:i/>
+        </w:rPr>
+        <w:t xml:space="preserve"> </w:t>
+      </w:r>
+      <w:proofErr w:type="spellStart"/>
+      <w:r>
+        <w:rPr>
+          <w:i/>
+        </w:rPr>
+        <w:t>License</w:t>
+      </w:r>
+      <w:proofErr w:type="spellEnd"/>
       <w:r>
         <w:t xml:space="preserve"> versión 2 (GPLv2) o superior o bajo licencia </w:t>
       </w:r>
+      <w:proofErr w:type="spellStart"/>
       <w:r>
         <w:rPr>
           <w:i/>
         </w:rPr>
-        <w:t>European Software License</w:t>
-      </w:r>
+        <w:t>European</w:t>
+      </w:r>
+      <w:proofErr w:type="spellEnd"/>
+      <w:r>
+        <w:rPr>
+          <w:i/>
+        </w:rPr>
+        <w:t xml:space="preserve"> Software </w:t>
+      </w:r>
+      <w:proofErr w:type="spellStart"/>
+      <w:r>
+        <w:rPr>
+          <w:i/>
+        </w:rPr>
+        <w:t>License</w:t>
+      </w:r>
+      <w:proofErr w:type="spellEnd"/>
       <w:r>
         <w:t xml:space="preserve"> 1.1</w:t>
       </w:r>
@@ -2113,10 +2156,10 @@
       <w:pPr>
         <w:jc w:val="both"/>
       </w:pPr>
-      <w:bookmarkStart w:id="6" w:name="_Toc414390327"/>
-      <w:bookmarkStart w:id="7" w:name="_Toc424848869"/>
-      <w:bookmarkStart w:id="8" w:name="_Toc425144390"/>
-      <w:bookmarkStart w:id="9" w:name="_Toc429737797"/>
+      <w:bookmarkStart w:id="5" w:name="_Toc414390327"/>
+      <w:bookmarkStart w:id="6" w:name="_Toc424848869"/>
+      <w:bookmarkStart w:id="7" w:name="_Toc425144390"/>
+      <w:bookmarkStart w:id="8" w:name="_Toc429737797"/>
       <w:r>
         <w:t>Puede consultar la información relativa al proyecto Cliente @firma, dentro del cual se encuentra AutoFirma</w:t>
       </w:r>
@@ -2159,16 +2202,16 @@
       <w:pPr>
         <w:pStyle w:val="Heading1"/>
       </w:pPr>
-      <w:bookmarkStart w:id="10" w:name="_Toc477279374"/>
+      <w:bookmarkStart w:id="9" w:name="_Toc477279374"/>
       <w:r>
         <w:lastRenderedPageBreak/>
         <w:t>Requisitos mínimos</w:t>
       </w:r>
+      <w:bookmarkEnd w:id="5"/>
       <w:bookmarkEnd w:id="6"/>
       <w:bookmarkEnd w:id="7"/>
       <w:bookmarkEnd w:id="8"/>
       <w:bookmarkEnd w:id="9"/>
-      <w:bookmarkEnd w:id="10"/>
     </w:p>
     <w:p>
       <w:pPr>
@@ -2258,11 +2301,16 @@
           <w:numId w:val="4"/>
         </w:numPr>
       </w:pPr>
+      <w:proofErr w:type="spellStart"/>
       <w:r>
         <w:t>Guadaline</w:t>
       </w:r>
       <w:r>
-        <w:t>x, Ubuntu.</w:t>
+        <w:t>x</w:t>
+      </w:r>
+      <w:proofErr w:type="spellEnd"/>
+      <w:r>
+        <w:t>, Ubuntu.</w:t>
       </w:r>
     </w:p>
     <w:p>
@@ -2388,7 +2436,15 @@
         </w:numPr>
       </w:pPr>
       <w:r>
-        <w:t>Microsoft Edge v20.</w:t>
+        <w:t xml:space="preserve">Microsoft </w:t>
+      </w:r>
+      <w:proofErr w:type="spellStart"/>
+      <w:r>
+        <w:t>Edge</w:t>
+      </w:r>
+      <w:proofErr w:type="spellEnd"/>
+      <w:r>
+        <w:t xml:space="preserve"> v20.</w:t>
       </w:r>
     </w:p>
     <w:p>
@@ -2483,8 +2539,13 @@
         <w:t>ADVERTENCIA:</w:t>
       </w:r>
       <w:r>
-        <w:t xml:space="preserve"> El funcionamiento de AutoFirma al invocarlo desde Microsoft Edge</w:t>
-      </w:r>
+        <w:t xml:space="preserve"> El funcionamiento de AutoFirma al invocarlo desde Microsoft </w:t>
+      </w:r>
+      <w:proofErr w:type="spellStart"/>
+      <w:r>
+        <w:t>Edge</w:t>
+      </w:r>
+      <w:proofErr w:type="spellEnd"/>
       <w:r>
         <w:t>,</w:t>
       </w:r>
@@ -2515,7 +2576,15 @@
         <w:t xml:space="preserve">8 </w:t>
       </w:r>
       <w:r>
-        <w:t xml:space="preserve">de Oracle u OpenJDK </w:t>
+        <w:t xml:space="preserve">de Oracle u </w:t>
+      </w:r>
+      <w:proofErr w:type="spellStart"/>
+      <w:r>
+        <w:t>OpenJDK</w:t>
+      </w:r>
+      <w:proofErr w:type="spellEnd"/>
+      <w:r>
+        <w:t xml:space="preserve"> </w:t>
       </w:r>
       <w:r>
         <w:t xml:space="preserve">8 </w:t>
@@ -2552,18 +2621,18 @@
       <w:pPr>
         <w:pStyle w:val="Heading1"/>
       </w:pPr>
-      <w:bookmarkStart w:id="11" w:name="_Toc434222911"/>
+      <w:bookmarkStart w:id="10" w:name="_Toc434222911"/>
+      <w:bookmarkStart w:id="11" w:name="_Toc477279375"/>
       <w:bookmarkStart w:id="12" w:name="_Toc414390351"/>
       <w:bookmarkStart w:id="13" w:name="_Toc424848897"/>
       <w:bookmarkStart w:id="14" w:name="_Toc425144418"/>
       <w:bookmarkStart w:id="15" w:name="_Toc429737825"/>
-      <w:bookmarkStart w:id="16" w:name="_Toc477279375"/>
       <w:r>
         <w:lastRenderedPageBreak/>
         <w:t>Enlaces de descarga</w:t>
       </w:r>
+      <w:bookmarkEnd w:id="10"/>
       <w:bookmarkEnd w:id="11"/>
-      <w:bookmarkEnd w:id="16"/>
     </w:p>
     <w:p>
       <w:pPr>
@@ -2602,12 +2671,12 @@
       <w:pPr>
         <w:pStyle w:val="Heading1"/>
       </w:pPr>
-      <w:bookmarkStart w:id="17" w:name="_Toc477279376"/>
+      <w:bookmarkStart w:id="16" w:name="_Toc477279376"/>
       <w:r>
         <w:lastRenderedPageBreak/>
         <w:t>Instalación</w:t>
       </w:r>
-      <w:bookmarkEnd w:id="17"/>
+      <w:bookmarkEnd w:id="16"/>
     </w:p>
     <w:p>
       <w:pPr>
@@ -2623,7 +2692,15 @@
         <w:t>del</w:t>
       </w:r>
       <w:r>
-        <w:t xml:space="preserve"> MiniApplet para su uso en trámites web.</w:t>
+        <w:t xml:space="preserve"> </w:t>
+      </w:r>
+      <w:proofErr w:type="spellStart"/>
+      <w:r>
+        <w:t>MiniApplet</w:t>
+      </w:r>
+      <w:proofErr w:type="spellEnd"/>
+      <w:r>
+        <w:t xml:space="preserve"> para su uso en trámites web.</w:t>
       </w:r>
     </w:p>
     <w:p>
@@ -2689,10 +2766,37 @@
         <w:rPr>
           <w:i/>
         </w:rPr>
-        <w:t>/var/tmp</w:t>
-      </w:r>
-      <w:r>
-        <w:t xml:space="preserve">“ para facilitar su acceso. </w:t>
+        <w:t>/</w:t>
+      </w:r>
+      <w:proofErr w:type="spellStart"/>
+      <w:r>
+        <w:rPr>
+          <w:i/>
+        </w:rPr>
+        <w:t>var</w:t>
+      </w:r>
+      <w:proofErr w:type="spellEnd"/>
+      <w:r>
+        <w:rPr>
+          <w:i/>
+        </w:rPr>
+        <w:t>/</w:t>
+      </w:r>
+      <w:proofErr w:type="spellStart"/>
+      <w:r>
+        <w:rPr>
+          <w:i/>
+        </w:rPr>
+        <w:t>tmp</w:t>
+      </w:r>
+      <w:proofErr w:type="spellEnd"/>
+      <w:proofErr w:type="gramStart"/>
+      <w:r>
+        <w:t>“ para</w:t>
+      </w:r>
+      <w:proofErr w:type="gramEnd"/>
+      <w:r>
+        <w:t xml:space="preserve"> facilitar su acceso. </w:t>
       </w:r>
     </w:p>
     <w:p>
@@ -2705,13 +2809,13 @@
         <w:spacing w:after="240"/>
         <w:ind w:left="578" w:hanging="578"/>
       </w:pPr>
-      <w:bookmarkStart w:id="18" w:name="_Toc451933127"/>
-      <w:bookmarkStart w:id="19" w:name="_Toc477279377"/>
+      <w:bookmarkStart w:id="17" w:name="_Toc451933127"/>
+      <w:bookmarkStart w:id="18" w:name="_Toc477279377"/>
       <w:r>
         <w:t>Microsoft Windows</w:t>
       </w:r>
+      <w:bookmarkEnd w:id="17"/>
       <w:bookmarkEnd w:id="18"/>
-      <w:bookmarkEnd w:id="19"/>
     </w:p>
     <w:p>
       <w:pPr>
@@ -2736,7 +2840,15 @@
         <w:t xml:space="preserve"> </w:t>
       </w:r>
       <w:r>
-        <w:t>Esta aplicación de instalación se distribuye con el nombre “AutoFirma_X.Y.Z_W.exe”, donde X, Y y Z son los números de versión y W, la arquitectura de sistema para la que está preparada. Por ejemplo, “AutoFirma_1.5.0_32.exe” se correspondería con AutoFirma versión 1.5.0 para sistema de 32bits.</w:t>
+        <w:t xml:space="preserve">Esta aplicación de instalación se distribuye con el nombre “AutoFirma_X.Y.Z_W.exe”, donde X, Y </w:t>
+      </w:r>
+      <w:proofErr w:type="spellStart"/>
+      <w:r>
+        <w:t>y</w:t>
+      </w:r>
+      <w:proofErr w:type="spellEnd"/>
+      <w:r>
+        <w:t xml:space="preserve"> Z son los números de versión y W, la arquitectura de sistema para la que está preparada. Por ejemplo, “AutoFirma_1.5.0_32.exe” se correspondería con AutoFirma versión 1.5.0 para sistema de 32bits.</w:t>
       </w:r>
     </w:p>
     <w:p>
@@ -3220,11 +3332,11 @@
       <w:pPr>
         <w:pStyle w:val="Heading3"/>
       </w:pPr>
-      <w:bookmarkStart w:id="20" w:name="_Toc477279378"/>
+      <w:bookmarkStart w:id="19" w:name="_Toc477279378"/>
       <w:r>
         <w:t>Desinstalación</w:t>
       </w:r>
-      <w:bookmarkEnd w:id="20"/>
+      <w:bookmarkEnd w:id="19"/>
     </w:p>
     <w:p>
       <w:pPr>
@@ -3234,7 +3346,15 @@
         <w:t>La desinstalación de</w:t>
       </w:r>
       <w:r>
-        <w:t xml:space="preserve"> Autofirma puede realizarse desde </w:t>
+        <w:t xml:space="preserve"> </w:t>
+      </w:r>
+      <w:proofErr w:type="spellStart"/>
+      <w:r>
+        <w:t>Autofirma</w:t>
+      </w:r>
+      <w:proofErr w:type="spellEnd"/>
+      <w:r>
+        <w:t xml:space="preserve"> puede realizarse desde </w:t>
       </w:r>
       <w:r>
         <w:t>la ventana “Programas y características” del de “Panel de control” de Windows.</w:t>
@@ -3299,7 +3419,15 @@
         <w:jc w:val="both"/>
       </w:pPr>
       <w:r>
-        <w:t>Una vez lanzado, el desinstalador presenta un sencillo asistente:</w:t>
+        <w:t xml:space="preserve">Una vez lanzado, el </w:t>
+      </w:r>
+      <w:proofErr w:type="spellStart"/>
+      <w:r>
+        <w:t>desinstalador</w:t>
+      </w:r>
+      <w:proofErr w:type="spellEnd"/>
+      <w:r>
+        <w:t xml:space="preserve"> presenta un sencillo asistente:</w:t>
       </w:r>
     </w:p>
     <w:p>
@@ -3589,9 +3717,9 @@
       <w:pPr>
         <w:pStyle w:val="Heading3"/>
       </w:pPr>
-      <w:bookmarkStart w:id="21" w:name="_Ref468881116"/>
+      <w:bookmarkStart w:id="20" w:name="_Ref468881116"/>
+      <w:bookmarkStart w:id="21" w:name="_Toc477279379"/>
       <w:bookmarkStart w:id="22" w:name="_Ref313876725"/>
-      <w:bookmarkStart w:id="23" w:name="_Toc477279379"/>
       <w:bookmarkEnd w:id="12"/>
       <w:bookmarkEnd w:id="13"/>
       <w:bookmarkEnd w:id="14"/>
@@ -3599,8 +3727,8 @@
       <w:r>
         <w:t>Permisos adicionales</w:t>
       </w:r>
+      <w:bookmarkEnd w:id="20"/>
       <w:bookmarkEnd w:id="21"/>
-      <w:bookmarkEnd w:id="23"/>
     </w:p>
     <w:p>
       <w:pPr>
@@ -3620,20 +3748,36 @@
         <w:spacing w:after="240"/>
         <w:ind w:left="578" w:hanging="578"/>
       </w:pPr>
-      <w:bookmarkStart w:id="24" w:name="_Toc451933129"/>
-      <w:bookmarkStart w:id="25" w:name="_Toc477279380"/>
+      <w:bookmarkStart w:id="23" w:name="_Toc451933129"/>
+      <w:bookmarkStart w:id="24" w:name="_Toc477279380"/>
       <w:r>
         <w:t>Linux</w:t>
       </w:r>
+      <w:bookmarkEnd w:id="23"/>
       <w:bookmarkEnd w:id="24"/>
-      <w:bookmarkEnd w:id="25"/>
     </w:p>
     <w:p>
       <w:pPr>
         <w:jc w:val="both"/>
       </w:pPr>
       <w:r>
-        <w:t>La instalación de AutoFirma en Linux debe ser realizada por un usuario con permisos de administrador. El archivo e instalación de la aplicación se distribuye con el nombre “AutoFirma_X.Y.Z.deb”, donde X, Y y Z (opcional) son los números de versión. Por ejemplo “AutoFirma_1.</w:t>
+        <w:t>La instalación de AutoFirma en Linux debe ser realizada por un usuario con permisos de administrador. El archivo e instalación de la aplicación se distribuye con el nombre “</w:t>
+      </w:r>
+      <w:proofErr w:type="spellStart"/>
+      <w:r>
+        <w:t>AutoFirma_X.Y.Z.deb</w:t>
+      </w:r>
+      <w:proofErr w:type="spellEnd"/>
+      <w:r>
+        <w:t xml:space="preserve">”, donde X, Y </w:t>
+      </w:r>
+      <w:proofErr w:type="spellStart"/>
+      <w:r>
+        <w:t>y</w:t>
+      </w:r>
+      <w:proofErr w:type="spellEnd"/>
+      <w:r>
+        <w:t xml:space="preserve"> Z (opcional) son los números de versión. Por ejemplo “AutoFirma_1.</w:t>
       </w:r>
       <w:r>
         <w:t>5</w:t>
@@ -3687,7 +3831,63 @@
         <w:rPr>
           <w:lang w:val="fr-FR"/>
         </w:rPr>
-        <w:t>JRE (Java Runtine Environment) de Oracle u OpenJDK.</w:t>
+        <w:t xml:space="preserve">JRE (Java </w:t>
+      </w:r>
+      <w:proofErr w:type="spellStart"/>
+      <w:r>
+        <w:rPr>
+          <w:lang w:val="fr-FR"/>
+        </w:rPr>
+        <w:t>Runtine</w:t>
+      </w:r>
+      <w:proofErr w:type="spellEnd"/>
+      <w:r>
+        <w:rPr>
+          <w:lang w:val="fr-FR"/>
+        </w:rPr>
+        <w:t xml:space="preserve"> </w:t>
+      </w:r>
+      <w:proofErr w:type="spellStart"/>
+      <w:r>
+        <w:rPr>
+          <w:lang w:val="fr-FR"/>
+        </w:rPr>
+        <w:t>Environment</w:t>
+      </w:r>
+      <w:proofErr w:type="spellEnd"/>
+      <w:r>
+        <w:rPr>
+          <w:lang w:val="fr-FR"/>
+        </w:rPr>
+        <w:t xml:space="preserve">) </w:t>
+      </w:r>
+      <w:proofErr w:type="gramStart"/>
+      <w:r>
+        <w:rPr>
+          <w:lang w:val="fr-FR"/>
+        </w:rPr>
+        <w:t>de Oracle</w:t>
+      </w:r>
+      <w:proofErr w:type="gramEnd"/>
+      <w:r>
+        <w:rPr>
+          <w:lang w:val="fr-FR"/>
+        </w:rPr>
+        <w:t xml:space="preserve"> u </w:t>
+      </w:r>
+      <w:proofErr w:type="spellStart"/>
+      <w:r>
+        <w:rPr>
+          <w:lang w:val="fr-FR"/>
+        </w:rPr>
+        <w:t>OpenJDK</w:t>
+      </w:r>
+      <w:proofErr w:type="spellEnd"/>
+      <w:r>
+        <w:rPr>
+          <w:lang w:val="fr-FR"/>
+        </w:rPr>
+        <w:t>.</w:t>
       </w:r>
     </w:p>
     <w:p>
@@ -3712,7 +3912,15 @@
       </w:pPr>
       <w:r>
         <w:lastRenderedPageBreak/>
-        <w:t xml:space="preserve">AutoFirma es compatible con Ubuntu y Guadalinex 32 y 64 bits. Una vez instalada, puede usarse con los navegadores web </w:t>
+        <w:t xml:space="preserve">AutoFirma es compatible con Ubuntu y </w:t>
+      </w:r>
+      <w:proofErr w:type="spellStart"/>
+      <w:r>
+        <w:t>Guadalinex</w:t>
+      </w:r>
+      <w:proofErr w:type="spellEnd"/>
+      <w:r>
+        <w:t xml:space="preserve"> 32 y 64 bits. Una vez instalada, puede usarse con los navegadores web </w:t>
       </w:r>
       <w:r>
         <w:rPr>
@@ -3750,7 +3958,43 @@
           <w:sz w:val="18"/>
           <w:szCs w:val="18"/>
         </w:rPr>
-        <w:t>/usr/lib/AutoFirma</w:t>
+        <w:t>/</w:t>
+      </w:r>
+      <w:proofErr w:type="spellStart"/>
+      <w:r>
+        <w:rPr>
+          <w:color w:val="auto"/>
+          <w:sz w:val="18"/>
+          <w:szCs w:val="18"/>
+        </w:rPr>
+        <w:t>usr</w:t>
+      </w:r>
+      <w:proofErr w:type="spellEnd"/>
+      <w:r>
+        <w:rPr>
+          <w:color w:val="auto"/>
+          <w:sz w:val="18"/>
+          <w:szCs w:val="18"/>
+        </w:rPr>
+        <w:t>/</w:t>
+      </w:r>
+      <w:proofErr w:type="spellStart"/>
+      <w:r>
+        <w:rPr>
+          <w:color w:val="auto"/>
+          <w:sz w:val="18"/>
+          <w:szCs w:val="18"/>
+        </w:rPr>
+        <w:t>lib</w:t>
+      </w:r>
+      <w:proofErr w:type="spellEnd"/>
+      <w:r>
+        <w:rPr>
+          <w:color w:val="auto"/>
+          <w:sz w:val="18"/>
+          <w:szCs w:val="18"/>
+        </w:rPr>
+        <w:t>/AutoFirma</w:t>
       </w:r>
     </w:p>
     <w:p>
@@ -3767,13 +4011,13 @@
         </w:numPr>
         <w:spacing w:after="120"/>
       </w:pPr>
-      <w:bookmarkStart w:id="26" w:name="_Toc451933130"/>
-      <w:bookmarkStart w:id="27" w:name="_Toc477279381"/>
+      <w:bookmarkStart w:id="25" w:name="_Toc451933130"/>
+      <w:bookmarkStart w:id="26" w:name="_Toc477279381"/>
       <w:r>
         <w:t>Instalación por línea de comandos</w:t>
       </w:r>
+      <w:bookmarkEnd w:id="25"/>
       <w:bookmarkEnd w:id="26"/>
-      <w:bookmarkEnd w:id="27"/>
     </w:p>
     <w:p>
       <w:r>
@@ -3816,6 +4060,7 @@
           <w:lang w:val="es-ES_tradnl"/>
         </w:rPr>
       </w:pPr>
+      <w:proofErr w:type="gramStart"/>
       <w:r>
         <w:rPr>
           <w:rFonts w:ascii="Courier New" w:eastAsia="Times New Roman" w:hAnsi="Courier New" w:cs="Courier New"/>
@@ -3824,7 +4069,40 @@
           <w:szCs w:val="20"/>
           <w:lang w:val="es-ES_tradnl"/>
         </w:rPr>
-        <w:t>sudo dpkg –i RUTA_INSTALABLE_AUTOFIRMA</w:t>
+        <w:t>sudo</w:t>
+      </w:r>
+      <w:proofErr w:type="gramEnd"/>
+      <w:r>
+        <w:rPr>
+          <w:rFonts w:ascii="Courier New" w:eastAsia="Times New Roman" w:hAnsi="Courier New" w:cs="Courier New"/>
+          <w:color w:val="000000"/>
+          <w:sz w:val="20"/>
+          <w:szCs w:val="20"/>
+          <w:lang w:val="es-ES_tradnl"/>
+        </w:rPr>
+        <w:t xml:space="preserve"> </w:t>
+      </w:r>
+      <w:proofErr w:type="spellStart"/>
+      <w:r>
+        <w:rPr>
+          <w:rFonts w:ascii="Courier New" w:eastAsia="Times New Roman" w:hAnsi="Courier New" w:cs="Courier New"/>
+          <w:color w:val="000000"/>
+          <w:sz w:val="20"/>
+          <w:szCs w:val="20"/>
+          <w:lang w:val="es-ES_tradnl"/>
+        </w:rPr>
+        <w:t>dpkg</w:t>
+      </w:r>
+      <w:proofErr w:type="spellEnd"/>
+      <w:r>
+        <w:rPr>
+          <w:rFonts w:ascii="Courier New" w:eastAsia="Times New Roman" w:hAnsi="Courier New" w:cs="Courier New"/>
+          <w:color w:val="000000"/>
+          <w:sz w:val="20"/>
+          <w:szCs w:val="20"/>
+          <w:lang w:val="es-ES_tradnl"/>
+        </w:rPr>
+        <w:t xml:space="preserve"> –i RUTA_INSTALABLE_AUTOFIRMA</w:t>
       </w:r>
     </w:p>
     <w:p>
@@ -3896,6 +4174,7 @@
           <w:szCs w:val="21"/>
         </w:rPr>
       </w:pPr>
+      <w:proofErr w:type="gramStart"/>
       <w:r>
         <w:rPr>
           <w:rFonts w:ascii="Courier New" w:eastAsia="Times New Roman" w:hAnsi="Courier New" w:cs="Courier New"/>
@@ -3903,8 +4182,49 @@
           <w:sz w:val="20"/>
           <w:szCs w:val="20"/>
         </w:rPr>
-        <w:t>sudo apt-get –f install</w:t>
-      </w:r>
+        <w:t>sudo</w:t>
+      </w:r>
+      <w:proofErr w:type="gramEnd"/>
+      <w:r>
+        <w:rPr>
+          <w:rFonts w:ascii="Courier New" w:eastAsia="Times New Roman" w:hAnsi="Courier New" w:cs="Courier New"/>
+          <w:color w:val="000000"/>
+          <w:sz w:val="20"/>
+          <w:szCs w:val="20"/>
+        </w:rPr>
+        <w:t xml:space="preserve"> </w:t>
+      </w:r>
+      <w:proofErr w:type="spellStart"/>
+      <w:r>
+        <w:rPr>
+          <w:rFonts w:ascii="Courier New" w:eastAsia="Times New Roman" w:hAnsi="Courier New" w:cs="Courier New"/>
+          <w:color w:val="000000"/>
+          <w:sz w:val="20"/>
+          <w:szCs w:val="20"/>
+        </w:rPr>
+        <w:t>apt-get</w:t>
+      </w:r>
+      <w:proofErr w:type="spellEnd"/>
+      <w:r>
+        <w:rPr>
+          <w:rFonts w:ascii="Courier New" w:eastAsia="Times New Roman" w:hAnsi="Courier New" w:cs="Courier New"/>
+          <w:color w:val="000000"/>
+          <w:sz w:val="20"/>
+          <w:szCs w:val="20"/>
+        </w:rPr>
+        <w:t xml:space="preserve"> –f </w:t>
+      </w:r>
+      <w:proofErr w:type="spellStart"/>
+      <w:r>
+        <w:rPr>
+          <w:rFonts w:ascii="Courier New" w:eastAsia="Times New Roman" w:hAnsi="Courier New" w:cs="Courier New"/>
+          <w:color w:val="000000"/>
+          <w:sz w:val="20"/>
+          <w:szCs w:val="20"/>
+        </w:rPr>
+        <w:t>install</w:t>
+      </w:r>
+      <w:proofErr w:type="spellEnd"/>
     </w:p>
     <w:p>
       <w:pPr>
@@ -3950,6 +4270,7 @@
           <w:lang w:val="es-ES_tradnl"/>
         </w:rPr>
       </w:pPr>
+      <w:proofErr w:type="gramStart"/>
       <w:r>
         <w:rPr>
           <w:rFonts w:ascii="Courier New" w:eastAsia="Times New Roman" w:hAnsi="Courier New" w:cs="Courier New"/>
@@ -3958,7 +4279,40 @@
           <w:szCs w:val="20"/>
           <w:lang w:val="es-ES_tradnl"/>
         </w:rPr>
-        <w:t>sudo dpkg –i RUTA_INSTALABLE_AUTOFIRMA</w:t>
+        <w:t>sudo</w:t>
+      </w:r>
+      <w:proofErr w:type="gramEnd"/>
+      <w:r>
+        <w:rPr>
+          <w:rFonts w:ascii="Courier New" w:eastAsia="Times New Roman" w:hAnsi="Courier New" w:cs="Courier New"/>
+          <w:color w:val="000000"/>
+          <w:sz w:val="20"/>
+          <w:szCs w:val="20"/>
+          <w:lang w:val="es-ES_tradnl"/>
+        </w:rPr>
+        <w:t xml:space="preserve"> </w:t>
+      </w:r>
+      <w:proofErr w:type="spellStart"/>
+      <w:r>
+        <w:rPr>
+          <w:rFonts w:ascii="Courier New" w:eastAsia="Times New Roman" w:hAnsi="Courier New" w:cs="Courier New"/>
+          <w:color w:val="000000"/>
+          <w:sz w:val="20"/>
+          <w:szCs w:val="20"/>
+          <w:lang w:val="es-ES_tradnl"/>
+        </w:rPr>
+        <w:t>dpkg</w:t>
+      </w:r>
+      <w:proofErr w:type="spellEnd"/>
+      <w:r>
+        <w:rPr>
+          <w:rFonts w:ascii="Courier New" w:eastAsia="Times New Roman" w:hAnsi="Courier New" w:cs="Courier New"/>
+          <w:color w:val="000000"/>
+          <w:sz w:val="20"/>
+          <w:szCs w:val="20"/>
+          <w:lang w:val="es-ES_tradnl"/>
+        </w:rPr>
+        <w:t xml:space="preserve"> –i RUTA_INSTALABLE_AUTOFIRMA</w:t>
       </w:r>
     </w:p>
     <w:p>
@@ -4047,6 +4401,8 @@
           <w:lang w:val="en-GB"/>
         </w:rPr>
       </w:pPr>
+      <w:proofErr w:type="spellStart"/>
+      <w:proofErr w:type="gramStart"/>
       <w:r>
         <w:rPr>
           <w:rFonts w:ascii="Courier New" w:eastAsia="Times New Roman" w:hAnsi="Courier New" w:cs="Courier New"/>
@@ -4055,7 +4411,19 @@
           <w:szCs w:val="20"/>
           <w:lang w:val="en-GB"/>
         </w:rPr>
-        <w:t xml:space="preserve">sudo apt-get install </w:t>
+        <w:t>sudo</w:t>
+      </w:r>
+      <w:proofErr w:type="spellEnd"/>
+      <w:proofErr w:type="gramEnd"/>
+      <w:r>
+        <w:rPr>
+          <w:rFonts w:ascii="Courier New" w:eastAsia="Times New Roman" w:hAnsi="Courier New" w:cs="Courier New"/>
+          <w:color w:val="000000"/>
+          <w:sz w:val="20"/>
+          <w:szCs w:val="20"/>
+          <w:lang w:val="en-GB"/>
+        </w:rPr>
+        <w:t xml:space="preserve"> apt-get install </w:t>
       </w:r>
       <w:r>
         <w:rPr>
@@ -4081,10 +4449,42 @@
         <w:t>Configurar la variable JAVA_HOME con la JRE instalada</w:t>
       </w:r>
       <w:r>
-        <w:t xml:space="preserve"> y su directorio “bin” como parte del PATH del sistema. Esto se puede hacer, por ejemplo, </w:t>
-      </w:r>
-      <w:r>
-        <w:t>editando el fichero “/etc/environment” y agregando a la variable PATH la ruta del directorio bin de Java y la nueva variable:</w:t>
+        <w:t xml:space="preserve"> y su directorio “</w:t>
+      </w:r>
+      <w:proofErr w:type="spellStart"/>
+      <w:r>
+        <w:t>bin</w:t>
+      </w:r>
+      <w:proofErr w:type="spellEnd"/>
+      <w:r>
+        <w:t xml:space="preserve">” como parte del PATH del sistema. Esto se puede hacer, por ejemplo, </w:t>
+      </w:r>
+      <w:r>
+        <w:t>editando el fichero “/</w:t>
+      </w:r>
+      <w:proofErr w:type="spellStart"/>
+      <w:r>
+        <w:t>etc</w:t>
+      </w:r>
+      <w:proofErr w:type="spellEnd"/>
+      <w:r>
+        <w:t>/</w:t>
+      </w:r>
+      <w:proofErr w:type="spellStart"/>
+      <w:r>
+        <w:t>environment</w:t>
+      </w:r>
+      <w:proofErr w:type="spellEnd"/>
+      <w:r>
+        <w:t xml:space="preserve">” y agregando a la variable PATH la ruta del directorio </w:t>
+      </w:r>
+      <w:proofErr w:type="spellStart"/>
+      <w:r>
+        <w:t>bin</w:t>
+      </w:r>
+      <w:proofErr w:type="spellEnd"/>
+      <w:r>
+        <w:t xml:space="preserve"> de Java y la nueva variable:</w:t>
       </w:r>
     </w:p>
     <w:p>
@@ -4140,7 +4540,29 @@
           <w:lang w:val="en-GB"/>
         </w:rPr>
         <w:lastRenderedPageBreak/>
-        <w:t>JAVA_HOME="/usr/java/jre1.8.0_121"</w:t>
+        <w:t>JAVA_HOME="/</w:t>
+      </w:r>
+      <w:proofErr w:type="spellStart"/>
+      <w:r>
+        <w:rPr>
+          <w:rFonts w:ascii="Consolas" w:eastAsia="Times New Roman" w:hAnsi="Consolas" w:cs="Consolas"/>
+          <w:color w:val="000000"/>
+          <w:sz w:val="20"/>
+          <w:szCs w:val="20"/>
+          <w:lang w:val="en-GB"/>
+        </w:rPr>
+        <w:t>usr</w:t>
+      </w:r>
+      <w:proofErr w:type="spellEnd"/>
+      <w:r>
+        <w:rPr>
+          <w:rFonts w:ascii="Consolas" w:eastAsia="Times New Roman" w:hAnsi="Consolas" w:cs="Consolas"/>
+          <w:color w:val="000000"/>
+          <w:sz w:val="20"/>
+          <w:szCs w:val="20"/>
+          <w:lang w:val="en-GB"/>
+        </w:rPr>
+        <w:t>/java/jre1.8.0_121"</w:t>
       </w:r>
     </w:p>
     <w:p>
@@ -4188,7 +4610,8 @@
           <w:lang w:val="en-GB"/>
         </w:rPr>
       </w:pPr>
-      <w:bookmarkStart w:id="28" w:name="_Toc451933131"/>
+      <w:bookmarkStart w:id="27" w:name="_Toc451933131"/>
+      <w:proofErr w:type="gramStart"/>
       <w:r>
         <w:rPr>
           <w:rFonts w:ascii="Courier New" w:eastAsia="Times New Roman" w:hAnsi="Courier New" w:cs="Courier New"/>
@@ -4197,7 +4620,40 @@
           <w:szCs w:val="20"/>
           <w:lang w:val="en-GB"/>
         </w:rPr>
-        <w:t>source /etc/environment</w:t>
+        <w:t>source</w:t>
+      </w:r>
+      <w:proofErr w:type="gramEnd"/>
+      <w:r>
+        <w:rPr>
+          <w:rFonts w:ascii="Courier New" w:eastAsia="Times New Roman" w:hAnsi="Courier New" w:cs="Courier New"/>
+          <w:color w:val="000000"/>
+          <w:sz w:val="20"/>
+          <w:szCs w:val="20"/>
+          <w:lang w:val="en-GB"/>
+        </w:rPr>
+        <w:t xml:space="preserve"> /</w:t>
+      </w:r>
+      <w:proofErr w:type="spellStart"/>
+      <w:r>
+        <w:rPr>
+          <w:rFonts w:ascii="Courier New" w:eastAsia="Times New Roman" w:hAnsi="Courier New" w:cs="Courier New"/>
+          <w:color w:val="000000"/>
+          <w:sz w:val="20"/>
+          <w:szCs w:val="20"/>
+          <w:lang w:val="en-GB"/>
+        </w:rPr>
+        <w:t>etc</w:t>
+      </w:r>
+      <w:proofErr w:type="spellEnd"/>
+      <w:r>
+        <w:rPr>
+          <w:rFonts w:ascii="Courier New" w:eastAsia="Times New Roman" w:hAnsi="Courier New" w:cs="Courier New"/>
+          <w:color w:val="000000"/>
+          <w:sz w:val="20"/>
+          <w:szCs w:val="20"/>
+          <w:lang w:val="en-GB"/>
+        </w:rPr>
+        <w:t>/environment</w:t>
       </w:r>
     </w:p>
     <w:p/>
@@ -4210,19 +4666,32 @@
         </w:numPr>
         <w:spacing w:after="120"/>
       </w:pPr>
-      <w:bookmarkStart w:id="29" w:name="_Toc477279382"/>
-      <w:r>
-        <w:t>Instalación mediante el asistente de paquetes de Ubuntu/Guadalinex</w:t>
-      </w:r>
+      <w:bookmarkStart w:id="28" w:name="_Toc477279382"/>
+      <w:r>
+        <w:t>Instalación mediante el asistente de paquetes de Ubuntu/</w:t>
+      </w:r>
+      <w:proofErr w:type="spellStart"/>
+      <w:r>
+        <w:t>Guadalinex</w:t>
+      </w:r>
+      <w:bookmarkEnd w:id="27"/>
       <w:bookmarkEnd w:id="28"/>
-      <w:bookmarkEnd w:id="29"/>
+      <w:proofErr w:type="spellEnd"/>
     </w:p>
     <w:p>
       <w:pPr>
         <w:jc w:val="both"/>
       </w:pPr>
       <w:r>
-        <w:t>Para la instalación mediante el asistente de paquetes, se debe hacer doble clic en el fichero de la distribución (.deb). Se abrirá una ventana similar a la siguiente.</w:t>
+        <w:t>Para la instalación mediante el asistente de paquetes, se debe hacer doble clic en el fichero de la distribución (.</w:t>
+      </w:r>
+      <w:proofErr w:type="spellStart"/>
+      <w:r>
+        <w:t>deb</w:t>
+      </w:r>
+      <w:proofErr w:type="spellEnd"/>
+      <w:r>
+        <w:t>). Se abrirá una ventana similar a la siguiente.</w:t>
       </w:r>
     </w:p>
     <w:p>
@@ -4443,13 +4912,13 @@
           <w:numId w:val="5"/>
         </w:numPr>
       </w:pPr>
-      <w:bookmarkStart w:id="30" w:name="_Toc451933132"/>
-      <w:bookmarkStart w:id="31" w:name="_Toc477279383"/>
+      <w:bookmarkStart w:id="29" w:name="_Toc451933132"/>
+      <w:bookmarkStart w:id="30" w:name="_Toc477279383"/>
       <w:r>
         <w:t>Desinstalación</w:t>
       </w:r>
+      <w:bookmarkEnd w:id="29"/>
       <w:bookmarkEnd w:id="30"/>
-      <w:bookmarkEnd w:id="31"/>
     </w:p>
     <w:p>
       <w:pPr>
@@ -4495,6 +4964,8 @@
           <w:lang w:val="en-US"/>
         </w:rPr>
       </w:pPr>
+      <w:proofErr w:type="spellStart"/>
+      <w:proofErr w:type="gramStart"/>
       <w:r>
         <w:rPr>
           <w:rFonts w:ascii="Courier New" w:eastAsia="Times New Roman" w:hAnsi="Courier New" w:cs="Courier New"/>
@@ -4503,8 +4974,32 @@
           <w:szCs w:val="20"/>
           <w:lang w:val="en-US"/>
         </w:rPr>
-        <w:t>sudo apt-get remove –-purge autofirma</w:t>
-      </w:r>
+        <w:t>sudo</w:t>
+      </w:r>
+      <w:proofErr w:type="spellEnd"/>
+      <w:proofErr w:type="gramEnd"/>
+      <w:r>
+        <w:rPr>
+          <w:rFonts w:ascii="Courier New" w:eastAsia="Times New Roman" w:hAnsi="Courier New" w:cs="Courier New"/>
+          <w:color w:val="000000"/>
+          <w:sz w:val="20"/>
+          <w:szCs w:val="20"/>
+          <w:lang w:val="en-US"/>
+        </w:rPr>
+        <w:t xml:space="preserve"> apt-get remove –-purge </w:t>
+      </w:r>
+      <w:proofErr w:type="spellStart"/>
+      <w:r>
+        <w:rPr>
+          <w:rFonts w:ascii="Courier New" w:eastAsia="Times New Roman" w:hAnsi="Courier New" w:cs="Courier New"/>
+          <w:color w:val="000000"/>
+          <w:sz w:val="20"/>
+          <w:szCs w:val="20"/>
+          <w:lang w:val="en-US"/>
+        </w:rPr>
+        <w:t>autofirma</w:t>
+      </w:r>
+      <w:proofErr w:type="spellEnd"/>
     </w:p>
     <w:p>
       <w:pPr>
@@ -4526,14 +5021,14 @@
         <w:spacing w:after="240"/>
         <w:ind w:left="578" w:hanging="578"/>
       </w:pPr>
-      <w:bookmarkStart w:id="32" w:name="_Toc451933133"/>
-      <w:bookmarkStart w:id="33" w:name="_Toc477279384"/>
+      <w:bookmarkStart w:id="31" w:name="_Toc451933133"/>
+      <w:bookmarkStart w:id="32" w:name="_Toc477279384"/>
       <w:r>
         <w:lastRenderedPageBreak/>
         <w:t>Apple OS X</w:t>
       </w:r>
+      <w:bookmarkEnd w:id="31"/>
       <w:bookmarkEnd w:id="32"/>
-      <w:bookmarkEnd w:id="33"/>
     </w:p>
     <w:p>
       <w:pPr>
@@ -4542,6 +5037,7 @@
       <w:r>
         <w:t>La instalación de AutoFirma en OS X debe realizarla un usuario con permisos de administrador. El archivo de instalación se distribuye con el nombre “</w:t>
       </w:r>
+      <w:proofErr w:type="spellStart"/>
       <w:r>
         <w:t>AutoFirma</w:t>
       </w:r>
@@ -4564,7 +5060,19 @@
         <w:t>.</w:t>
       </w:r>
       <w:r>
-        <w:t>pkg”, donde X, Y y Z (opcional) son los números de la versión. Por ejemplo, “</w:t>
+        <w:t>pkg</w:t>
+      </w:r>
+      <w:proofErr w:type="spellEnd"/>
+      <w:r>
+        <w:t xml:space="preserve">”, donde X, Y </w:t>
+      </w:r>
+      <w:proofErr w:type="spellStart"/>
+      <w:r>
+        <w:t>y</w:t>
+      </w:r>
+      <w:proofErr w:type="spellEnd"/>
+      <w:r>
+        <w:t xml:space="preserve"> Z (opcional) son los números de la versión. Por ejemplo, “</w:t>
       </w:r>
       <w:r>
         <w:t>AutoFirma</w:t>
@@ -5005,12 +5513,46 @@
       <w:pPr>
         <w:pStyle w:val="Heading3"/>
       </w:pPr>
-      <w:bookmarkStart w:id="34" w:name="_Toc451933134"/>
-      <w:bookmarkStart w:id="35" w:name="_Toc477279385"/>
+      <w:bookmarkStart w:id="33" w:name="_Toc451933134"/>
+      <w:bookmarkStart w:id="34" w:name="_Toc477279385"/>
       <w:r>
         <w:t>Desinstalación</w:t>
       </w:r>
+      <w:bookmarkEnd w:id="33"/>
       <w:bookmarkEnd w:id="34"/>
+    </w:p>
+    <w:p>
+      <w:pPr>
+        <w:jc w:val="both"/>
+      </w:pPr>
+      <w:r>
+        <w:t>Para desinstalar la aplicación basta con eliminar la carpeta que se generó en el directorio /</w:t>
+      </w:r>
+      <w:proofErr w:type="spellStart"/>
+      <w:r>
+        <w:t>Applications</w:t>
+      </w:r>
+      <w:proofErr w:type="spellEnd"/>
+      <w:r>
+        <w:t>.</w:t>
+      </w:r>
+    </w:p>
+    <w:p>
+      <w:pPr>
+        <w:jc w:val="both"/>
+      </w:pPr>
+      <w:r>
+        <w:t>También es recomendable eliminar los certificados identificados como “AutoFirma ROOT” y “127.0.0.1” del llavero de Mac. Puede realizarse esto accediendo a la aplicación “Acceso a Llaveros”, seleccionándose el llavero “Sistema” y eliminando del listado los certificados mencionados.</w:t>
+      </w:r>
+    </w:p>
+    <w:p>
+      <w:pPr>
+        <w:pStyle w:val="Heading1"/>
+      </w:pPr>
+      <w:bookmarkStart w:id="35" w:name="_Toc477279386"/>
+      <w:r>
+        <w:t>Uso por línea de comandos</w:t>
+      </w:r>
       <w:bookmarkEnd w:id="35"/>
     </w:p>
     <w:p>
@@ -5018,7 +5560,7 @@
         <w:jc w:val="both"/>
       </w:pPr>
       <w:r>
-        <w:t>Para desinstalar la aplicación basta con eliminar la carpeta que se generó en el directorio /Applications.</w:t>
+        <w:t>AutoFirma permite su uso a través de línea de comandos, proporcionando funcionalidades de firma, firma de lotes y creación y verificación de hashes.</w:t>
       </w:r>
     </w:p>
     <w:p>
@@ -5026,25 +5568,51 @@
         <w:jc w:val="both"/>
       </w:pPr>
       <w:r>
-        <w:t>También es recomendable eliminar los certificados identificados como “AutoFirma ROOT” y “127.0.0.1” del llavero de Mac. Puede realizarse esto accediendo a la aplicación “Acceso a Llaveros”, seleccionándose el llavero “Sistema” y eliminando del listado los certificados mencionados.</w:t>
-      </w:r>
-    </w:p>
-    <w:p>
-      <w:pPr>
-        <w:pStyle w:val="Heading1"/>
-      </w:pPr>
-      <w:bookmarkStart w:id="36" w:name="_Toc477279386"/>
-      <w:r>
-        <w:t>Uso por línea de comandos</w:t>
-      </w:r>
-      <w:bookmarkEnd w:id="36"/>
+        <w:t>En el caso de Windows, e</w:t>
+      </w:r>
+      <w:r>
+        <w:t xml:space="preserve">l proceso de instalación copia en el directorio de </w:t>
+      </w:r>
+      <w:r>
+        <w:t>AutoFirma</w:t>
+      </w:r>
+      <w:r>
+        <w:t xml:space="preserve"> el ejecutable “</w:t>
+      </w:r>
+      <w:proofErr w:type="spellStart"/>
+      <w:r>
+        <w:t>AutoFirmaCommandLine</w:t>
+      </w:r>
+      <w:proofErr w:type="spellEnd"/>
+      <w:r>
+        <w:t>”</w:t>
+      </w:r>
+      <w:r>
+        <w:t>, al que se puede invocar desde línea de comandos para realizar las distintas operaciones que se soportan.</w:t>
+      </w:r>
     </w:p>
     <w:p>
       <w:pPr>
         <w:jc w:val="both"/>
       </w:pPr>
       <w:r>
-        <w:t>El proceso de instalación de AutoFirma copia en el directorio de instalación el ejecutable “AutoFirmaCommandLine”. Este ejecutable puede ser un JAR o una aplicación nativa según el sistema operativo y permite ejecutar distintas operaciones de firma desde línea de comandos.</w:t>
+        <w:t>En el caso de Linux, se genera en el directorio “/</w:t>
+      </w:r>
+      <w:proofErr w:type="spellStart"/>
+      <w:r>
+        <w:t>usr</w:t>
+      </w:r>
+      <w:proofErr w:type="spellEnd"/>
+      <w:r>
+        <w:t>/</w:t>
+      </w:r>
+      <w:proofErr w:type="spellStart"/>
+      <w:r>
+        <w:t>bin</w:t>
+      </w:r>
+      <w:proofErr w:type="spellEnd"/>
+      <w:r>
+        <w:t>” el script “AutoFirma” que se encarga de ejecutar la aplicación con los comandos proporcionados al propio script.</w:t>
       </w:r>
     </w:p>
     <w:p>
@@ -5061,13 +5629,30 @@
         <w:rPr>
           <w:rFonts w:ascii="Courier New" w:hAnsi="Courier New" w:cs="Courier New"/>
         </w:rPr>
-        <w:t>-help</w:t>
-      </w:r>
+        <w:t>-</w:t>
+      </w:r>
+      <w:proofErr w:type="spellStart"/>
+      <w:r>
+        <w:rPr>
+          <w:rFonts w:ascii="Courier New" w:hAnsi="Courier New" w:cs="Courier New"/>
+        </w:rPr>
+        <w:t>help</w:t>
+      </w:r>
+      <w:proofErr w:type="spellEnd"/>
       <w:r>
         <w:t>”</w:t>
       </w:r>
       <w:r>
-        <w:t>:</w:t>
+        <w:t>. Por ejemplo,</w:t>
+      </w:r>
+    </w:p>
+    <w:p>
+      <w:pPr>
+        <w:jc w:val="both"/>
+      </w:pPr>
+      <w:r>
+        <w:lastRenderedPageBreak/>
+        <w:t>En Windows:</w:t>
       </w:r>
     </w:p>
     <w:p>
@@ -5083,6 +5668,7 @@
           <w:sz w:val="20"/>
         </w:rPr>
       </w:pPr>
+      <w:proofErr w:type="spellStart"/>
       <w:r>
         <w:rPr>
           <w:rFonts w:ascii="Courier New" w:hAnsi="Courier New" w:cs="Courier New"/>
@@ -5090,17 +5676,109 @@
         </w:rPr>
         <w:t>AutoFirmaCommandLine</w:t>
       </w:r>
+      <w:proofErr w:type="spellEnd"/>
       <w:r>
         <w:rPr>
           <w:rFonts w:ascii="Courier New" w:hAnsi="Courier New" w:cs="Courier New"/>
           <w:sz w:val="20"/>
         </w:rPr>
-        <w:t xml:space="preserve"> –help</w:t>
-      </w:r>
-    </w:p>
-    <w:p>
-      <w:r>
-        <w:t>Esto daría el resultado:</w:t>
+        <w:t xml:space="preserve"> –</w:t>
+      </w:r>
+      <w:proofErr w:type="spellStart"/>
+      <w:r>
+        <w:rPr>
+          <w:rFonts w:ascii="Courier New" w:hAnsi="Courier New" w:cs="Courier New"/>
+          <w:sz w:val="20"/>
+        </w:rPr>
+        <w:t>help</w:t>
+      </w:r>
+      <w:proofErr w:type="spellEnd"/>
+    </w:p>
+    <w:p>
+      <w:r>
+        <w:t>En Linux:</w:t>
+      </w:r>
+    </w:p>
+    <w:p>
+      <w:pPr>
+        <w:pBdr>
+          <w:top w:val="single" w:sz="4" w:space="1" w:color="auto"/>
+          <w:left w:val="single" w:sz="4" w:space="4" w:color="auto"/>
+          <w:bottom w:val="single" w:sz="4" w:space="1" w:color="auto"/>
+          <w:right w:val="single" w:sz="4" w:space="4" w:color="auto"/>
+        </w:pBdr>
+        <w:rPr>
+          <w:rFonts w:ascii="Courier New" w:hAnsi="Courier New" w:cs="Courier New"/>
+          <w:sz w:val="20"/>
+        </w:rPr>
+      </w:pPr>
+      <w:r>
+        <w:rPr>
+          <w:rFonts w:ascii="Courier New" w:hAnsi="Courier New" w:cs="Courier New"/>
+          <w:sz w:val="20"/>
+        </w:rPr>
+        <w:t>/</w:t>
+      </w:r>
+      <w:proofErr w:type="spellStart"/>
+      <w:r>
+        <w:rPr>
+          <w:rFonts w:ascii="Courier New" w:hAnsi="Courier New" w:cs="Courier New"/>
+          <w:sz w:val="20"/>
+        </w:rPr>
+        <w:t>usr</w:t>
+      </w:r>
+      <w:proofErr w:type="spellEnd"/>
+      <w:r>
+        <w:rPr>
+          <w:rFonts w:ascii="Courier New" w:hAnsi="Courier New" w:cs="Courier New"/>
+          <w:sz w:val="20"/>
+        </w:rPr>
+        <w:t>/</w:t>
+      </w:r>
+      <w:proofErr w:type="spellStart"/>
+      <w:r>
+        <w:rPr>
+          <w:rFonts w:ascii="Courier New" w:hAnsi="Courier New" w:cs="Courier New"/>
+          <w:sz w:val="20"/>
+        </w:rPr>
+        <w:t>bin</w:t>
+      </w:r>
+      <w:proofErr w:type="spellEnd"/>
+      <w:r>
+        <w:rPr>
+          <w:rFonts w:ascii="Courier New" w:hAnsi="Courier New" w:cs="Courier New"/>
+          <w:sz w:val="20"/>
+        </w:rPr>
+        <w:t>/</w:t>
+      </w:r>
+      <w:r>
+        <w:rPr>
+          <w:rFonts w:ascii="Courier New" w:hAnsi="Courier New" w:cs="Courier New"/>
+          <w:sz w:val="20"/>
+        </w:rPr>
+        <w:t>AutoFirma –</w:t>
+      </w:r>
+      <w:proofErr w:type="spellStart"/>
+      <w:r>
+        <w:rPr>
+          <w:rFonts w:ascii="Courier New" w:hAnsi="Courier New" w:cs="Courier New"/>
+          <w:sz w:val="20"/>
+        </w:rPr>
+        <w:t>help</w:t>
+      </w:r>
+      <w:proofErr w:type="spellEnd"/>
+    </w:p>
+    <w:p>
+      <w:r>
+        <w:t xml:space="preserve">Esto daría </w:t>
+      </w:r>
+      <w:r>
+        <w:t>como</w:t>
+      </w:r>
+      <w:bookmarkStart w:id="36" w:name="_GoBack"/>
+      <w:bookmarkEnd w:id="36"/>
+      <w:r>
+        <w:t xml:space="preserve"> resultado:</w:t>
       </w:r>
     </w:p>
     <w:tbl>
@@ -5172,7 +5850,39 @@
                 <w:rFonts w:ascii="Courier New" w:hAnsi="Courier New" w:cs="Courier New"/>
                 <w:sz w:val="20"/>
               </w:rPr>
-              <w:t>Sintaxis: AutoFirma cmd [options...]</w:t>
+              <w:t xml:space="preserve">Sintaxis: AutoFirma </w:t>
+            </w:r>
+            <w:proofErr w:type="spellStart"/>
+            <w:r>
+              <w:rPr>
+                <w:rFonts w:ascii="Courier New" w:hAnsi="Courier New" w:cs="Courier New"/>
+                <w:sz w:val="20"/>
+              </w:rPr>
+              <w:t>cmd</w:t>
+            </w:r>
+            <w:proofErr w:type="spellEnd"/>
+            <w:r>
+              <w:rPr>
+                <w:rFonts w:ascii="Courier New" w:hAnsi="Courier New" w:cs="Courier New"/>
+                <w:sz w:val="20"/>
+              </w:rPr>
+              <w:t xml:space="preserve"> [</w:t>
+            </w:r>
+            <w:proofErr w:type="spellStart"/>
+            <w:r>
+              <w:rPr>
+                <w:rFonts w:ascii="Courier New" w:hAnsi="Courier New" w:cs="Courier New"/>
+                <w:sz w:val="20"/>
+              </w:rPr>
+              <w:t>options</w:t>
+            </w:r>
+            <w:proofErr w:type="spellEnd"/>
+            <w:r>
+              <w:rPr>
+                <w:rFonts w:ascii="Courier New" w:hAnsi="Courier New" w:cs="Courier New"/>
+                <w:sz w:val="20"/>
+              </w:rPr>
+              <w:t>...]</w:t>
             </w:r>
           </w:p>
           <w:p>
@@ -5207,7 +5917,23 @@
                 <w:rFonts w:ascii="Courier New" w:hAnsi="Courier New" w:cs="Courier New"/>
                 <w:sz w:val="20"/>
               </w:rPr>
-              <w:t>Comandos cmd:</w:t>
+              <w:t xml:space="preserve">Comandos </w:t>
+            </w:r>
+            <w:proofErr w:type="spellStart"/>
+            <w:r>
+              <w:rPr>
+                <w:rFonts w:ascii="Courier New" w:hAnsi="Courier New" w:cs="Courier New"/>
+                <w:sz w:val="20"/>
+              </w:rPr>
+              <w:t>cmd</w:t>
+            </w:r>
+            <w:proofErr w:type="spellEnd"/>
+            <w:r>
+              <w:rPr>
+                <w:rFonts w:ascii="Courier New" w:hAnsi="Courier New" w:cs="Courier New"/>
+                <w:sz w:val="20"/>
+              </w:rPr>
+              <w:t>:</w:t>
             </w:r>
           </w:p>
           <w:p>
@@ -5242,7 +5968,23 @@
                 <w:rFonts w:ascii="Courier New" w:hAnsi="Courier New" w:cs="Courier New"/>
                 <w:sz w:val="20"/>
               </w:rPr>
-              <w:t xml:space="preserve">  sign           (firma de fichero)</w:t>
+              <w:t xml:space="preserve">  </w:t>
+            </w:r>
+            <w:proofErr w:type="spellStart"/>
+            <w:r>
+              <w:rPr>
+                <w:rFonts w:ascii="Courier New" w:hAnsi="Courier New" w:cs="Courier New"/>
+                <w:sz w:val="20"/>
+              </w:rPr>
+              <w:t>sign</w:t>
+            </w:r>
+            <w:proofErr w:type="spellEnd"/>
+            <w:r>
+              <w:rPr>
+                <w:rFonts w:ascii="Courier New" w:hAnsi="Courier New" w:cs="Courier New"/>
+                <w:sz w:val="20"/>
+              </w:rPr>
+              <w:t xml:space="preserve">           (firma de fichero)</w:t>
             </w:r>
           </w:p>
           <w:p>
@@ -5263,7 +6005,39 @@
                 <w:rFonts w:ascii="Courier New" w:hAnsi="Courier New" w:cs="Courier New"/>
                 <w:sz w:val="20"/>
               </w:rPr>
-              <w:t xml:space="preserve">  cosign         (cofirma de fichero)</w:t>
+              <w:t xml:space="preserve">  </w:t>
+            </w:r>
+            <w:proofErr w:type="spellStart"/>
+            <w:r>
+              <w:rPr>
+                <w:rFonts w:ascii="Courier New" w:hAnsi="Courier New" w:cs="Courier New"/>
+                <w:sz w:val="20"/>
+              </w:rPr>
+              <w:t>cosign</w:t>
+            </w:r>
+            <w:proofErr w:type="spellEnd"/>
+            <w:r>
+              <w:rPr>
+                <w:rFonts w:ascii="Courier New" w:hAnsi="Courier New" w:cs="Courier New"/>
+                <w:sz w:val="20"/>
+              </w:rPr>
+              <w:t xml:space="preserve">         (</w:t>
+            </w:r>
+            <w:proofErr w:type="spellStart"/>
+            <w:r>
+              <w:rPr>
+                <w:rFonts w:ascii="Courier New" w:hAnsi="Courier New" w:cs="Courier New"/>
+                <w:sz w:val="20"/>
+              </w:rPr>
+              <w:t>cofirma</w:t>
+            </w:r>
+            <w:proofErr w:type="spellEnd"/>
+            <w:r>
+              <w:rPr>
+                <w:rFonts w:ascii="Courier New" w:hAnsi="Courier New" w:cs="Courier New"/>
+                <w:sz w:val="20"/>
+              </w:rPr>
+              <w:t xml:space="preserve"> de fichero)</w:t>
             </w:r>
           </w:p>
           <w:p>
@@ -5284,7 +6058,23 @@
                 <w:rFonts w:ascii="Courier New" w:hAnsi="Courier New" w:cs="Courier New"/>
                 <w:sz w:val="20"/>
               </w:rPr>
-              <w:t xml:space="preserve">  countersign    (contrafirma de fichero)</w:t>
+              <w:t xml:space="preserve">  </w:t>
+            </w:r>
+            <w:proofErr w:type="spellStart"/>
+            <w:r>
+              <w:rPr>
+                <w:rFonts w:ascii="Courier New" w:hAnsi="Courier New" w:cs="Courier New"/>
+                <w:sz w:val="20"/>
+              </w:rPr>
+              <w:t>countersign</w:t>
+            </w:r>
+            <w:proofErr w:type="spellEnd"/>
+            <w:r>
+              <w:rPr>
+                <w:rFonts w:ascii="Courier New" w:hAnsi="Courier New" w:cs="Courier New"/>
+                <w:sz w:val="20"/>
+              </w:rPr>
+              <w:t xml:space="preserve">    (contrafirma de fichero)</w:t>
             </w:r>
           </w:p>
           <w:p>
@@ -5305,7 +6095,39 @@
                 <w:rFonts w:ascii="Courier New" w:hAnsi="Courier New" w:cs="Courier New"/>
                 <w:sz w:val="20"/>
               </w:rPr>
-              <w:t xml:space="preserve">  listaliases    (lista los alias disponibles en el almacen)</w:t>
+              <w:t xml:space="preserve">  </w:t>
+            </w:r>
+            <w:proofErr w:type="spellStart"/>
+            <w:r>
+              <w:rPr>
+                <w:rFonts w:ascii="Courier New" w:hAnsi="Courier New" w:cs="Courier New"/>
+                <w:sz w:val="20"/>
+              </w:rPr>
+              <w:t>listaliases</w:t>
+            </w:r>
+            <w:proofErr w:type="spellEnd"/>
+            <w:r>
+              <w:rPr>
+                <w:rFonts w:ascii="Courier New" w:hAnsi="Courier New" w:cs="Courier New"/>
+                <w:sz w:val="20"/>
+              </w:rPr>
+              <w:t xml:space="preserve">    (lista los alias disponibles en el </w:t>
+            </w:r>
+            <w:proofErr w:type="spellStart"/>
+            <w:r>
+              <w:rPr>
+                <w:rFonts w:ascii="Courier New" w:hAnsi="Courier New" w:cs="Courier New"/>
+                <w:sz w:val="20"/>
+              </w:rPr>
+              <w:t>almacen</w:t>
+            </w:r>
+            <w:proofErr w:type="spellEnd"/>
+            <w:r>
+              <w:rPr>
+                <w:rFonts w:ascii="Courier New" w:hAnsi="Courier New" w:cs="Courier New"/>
+                <w:sz w:val="20"/>
+              </w:rPr>
+              <w:t>)</w:t>
             </w:r>
           </w:p>
           <w:p>
@@ -5326,7 +6148,55 @@
                 <w:rFonts w:ascii="Courier New" w:hAnsi="Courier New" w:cs="Courier New"/>
                 <w:sz w:val="20"/>
               </w:rPr>
-              <w:t xml:space="preserve">  verify         (abre un panel con la informacion de validacion de una firma o</w:t>
+              <w:t xml:space="preserve">  </w:t>
+            </w:r>
+            <w:proofErr w:type="spellStart"/>
+            <w:r>
+              <w:rPr>
+                <w:rFonts w:ascii="Courier New" w:hAnsi="Courier New" w:cs="Courier New"/>
+                <w:sz w:val="20"/>
+              </w:rPr>
+              <w:t>verify</w:t>
+            </w:r>
+            <w:proofErr w:type="spellEnd"/>
+            <w:r>
+              <w:rPr>
+                <w:rFonts w:ascii="Courier New" w:hAnsi="Courier New" w:cs="Courier New"/>
+                <w:sz w:val="20"/>
+              </w:rPr>
+              <w:t xml:space="preserve">         (abre un panel con la </w:t>
+            </w:r>
+            <w:proofErr w:type="spellStart"/>
+            <w:r>
+              <w:rPr>
+                <w:rFonts w:ascii="Courier New" w:hAnsi="Courier New" w:cs="Courier New"/>
+                <w:sz w:val="20"/>
+              </w:rPr>
+              <w:t>informacion</w:t>
+            </w:r>
+            <w:proofErr w:type="spellEnd"/>
+            <w:r>
+              <w:rPr>
+                <w:rFonts w:ascii="Courier New" w:hAnsi="Courier New" w:cs="Courier New"/>
+                <w:sz w:val="20"/>
+              </w:rPr>
+              <w:t xml:space="preserve"> de </w:t>
+            </w:r>
+            <w:proofErr w:type="spellStart"/>
+            <w:r>
+              <w:rPr>
+                <w:rFonts w:ascii="Courier New" w:hAnsi="Courier New" w:cs="Courier New"/>
+                <w:sz w:val="20"/>
+              </w:rPr>
+              <w:t>validacion</w:t>
+            </w:r>
+            <w:proofErr w:type="spellEnd"/>
+            <w:r>
+              <w:rPr>
+                <w:rFonts w:ascii="Courier New" w:hAnsi="Courier New" w:cs="Courier New"/>
+                <w:sz w:val="20"/>
+              </w:rPr>
+              <w:t xml:space="preserve"> de una firma o</w:t>
             </w:r>
             <w:r>
               <w:rPr>
@@ -5361,7 +6231,39 @@
                 <w:rFonts w:ascii="Courier New" w:hAnsi="Courier New" w:cs="Courier New"/>
                 <w:sz w:val="20"/>
               </w:rPr>
-              <w:t xml:space="preserve">  batchsign      (firma/multifirma de lotes de ficheros)</w:t>
+              <w:t xml:space="preserve">  </w:t>
+            </w:r>
+            <w:proofErr w:type="spellStart"/>
+            <w:r>
+              <w:rPr>
+                <w:rFonts w:ascii="Courier New" w:hAnsi="Courier New" w:cs="Courier New"/>
+                <w:sz w:val="20"/>
+              </w:rPr>
+              <w:t>batchsign</w:t>
+            </w:r>
+            <w:proofErr w:type="spellEnd"/>
+            <w:r>
+              <w:rPr>
+                <w:rFonts w:ascii="Courier New" w:hAnsi="Courier New" w:cs="Courier New"/>
+                <w:sz w:val="20"/>
+              </w:rPr>
+              <w:t xml:space="preserve">      (firma/</w:t>
+            </w:r>
+            <w:proofErr w:type="spellStart"/>
+            <w:r>
+              <w:rPr>
+                <w:rFonts w:ascii="Courier New" w:hAnsi="Courier New" w:cs="Courier New"/>
+                <w:sz w:val="20"/>
+              </w:rPr>
+              <w:t>multifirma</w:t>
+            </w:r>
+            <w:proofErr w:type="spellEnd"/>
+            <w:r>
+              <w:rPr>
+                <w:rFonts w:ascii="Courier New" w:hAnsi="Courier New" w:cs="Courier New"/>
+                <w:sz w:val="20"/>
+              </w:rPr>
+              <w:t xml:space="preserve"> de lotes de ficheros)</w:t>
             </w:r>
           </w:p>
           <w:p>
@@ -5382,7 +6284,55 @@
                 <w:rFonts w:ascii="Courier New" w:hAnsi="Courier New" w:cs="Courier New"/>
                 <w:sz w:val="20"/>
               </w:rPr>
-              <w:t xml:space="preserve">  createdigest   (creacion de huella digitales con interfaz grafica)</w:t>
+              <w:t xml:space="preserve">  </w:t>
+            </w:r>
+            <w:proofErr w:type="spellStart"/>
+            <w:r>
+              <w:rPr>
+                <w:rFonts w:ascii="Courier New" w:hAnsi="Courier New" w:cs="Courier New"/>
+                <w:sz w:val="20"/>
+              </w:rPr>
+              <w:t>createdigest</w:t>
+            </w:r>
+            <w:proofErr w:type="spellEnd"/>
+            <w:r>
+              <w:rPr>
+                <w:rFonts w:ascii="Courier New" w:hAnsi="Courier New" w:cs="Courier New"/>
+                <w:sz w:val="20"/>
+              </w:rPr>
+              <w:t xml:space="preserve">   (</w:t>
+            </w:r>
+            <w:proofErr w:type="spellStart"/>
+            <w:r>
+              <w:rPr>
+                <w:rFonts w:ascii="Courier New" w:hAnsi="Courier New" w:cs="Courier New"/>
+                <w:sz w:val="20"/>
+              </w:rPr>
+              <w:t>creacion</w:t>
+            </w:r>
+            <w:proofErr w:type="spellEnd"/>
+            <w:r>
+              <w:rPr>
+                <w:rFonts w:ascii="Courier New" w:hAnsi="Courier New" w:cs="Courier New"/>
+                <w:sz w:val="20"/>
+              </w:rPr>
+              <w:t xml:space="preserve"> de huella digitales con interfaz </w:t>
+            </w:r>
+            <w:proofErr w:type="spellStart"/>
+            <w:r>
+              <w:rPr>
+                <w:rFonts w:ascii="Courier New" w:hAnsi="Courier New" w:cs="Courier New"/>
+                <w:sz w:val="20"/>
+              </w:rPr>
+              <w:t>grafica</w:t>
+            </w:r>
+            <w:proofErr w:type="spellEnd"/>
+            <w:r>
+              <w:rPr>
+                <w:rFonts w:ascii="Courier New" w:hAnsi="Courier New" w:cs="Courier New"/>
+                <w:sz w:val="20"/>
+              </w:rPr>
+              <w:t>)</w:t>
             </w:r>
           </w:p>
           <w:p>
@@ -5403,7 +6353,55 @@
                 <w:rFonts w:ascii="Courier New" w:hAnsi="Courier New" w:cs="Courier New"/>
                 <w:sz w:val="20"/>
               </w:rPr>
-              <w:t xml:space="preserve">  checkdigest    (comprobacion de huella digitales con interfaz grafica)</w:t>
+              <w:t xml:space="preserve">  </w:t>
+            </w:r>
+            <w:proofErr w:type="spellStart"/>
+            <w:r>
+              <w:rPr>
+                <w:rFonts w:ascii="Courier New" w:hAnsi="Courier New" w:cs="Courier New"/>
+                <w:sz w:val="20"/>
+              </w:rPr>
+              <w:t>checkdigest</w:t>
+            </w:r>
+            <w:proofErr w:type="spellEnd"/>
+            <w:r>
+              <w:rPr>
+                <w:rFonts w:ascii="Courier New" w:hAnsi="Courier New" w:cs="Courier New"/>
+                <w:sz w:val="20"/>
+              </w:rPr>
+              <w:t xml:space="preserve">    (</w:t>
+            </w:r>
+            <w:proofErr w:type="spellStart"/>
+            <w:r>
+              <w:rPr>
+                <w:rFonts w:ascii="Courier New" w:hAnsi="Courier New" w:cs="Courier New"/>
+                <w:sz w:val="20"/>
+              </w:rPr>
+              <w:t>comprobacion</w:t>
+            </w:r>
+            <w:proofErr w:type="spellEnd"/>
+            <w:r>
+              <w:rPr>
+                <w:rFonts w:ascii="Courier New" w:hAnsi="Courier New" w:cs="Courier New"/>
+                <w:sz w:val="20"/>
+              </w:rPr>
+              <w:t xml:space="preserve"> de huella digitales con interfaz </w:t>
+            </w:r>
+            <w:proofErr w:type="spellStart"/>
+            <w:r>
+              <w:rPr>
+                <w:rFonts w:ascii="Courier New" w:hAnsi="Courier New" w:cs="Courier New"/>
+                <w:sz w:val="20"/>
+              </w:rPr>
+              <w:t>grafica</w:t>
+            </w:r>
+            <w:proofErr w:type="spellEnd"/>
+            <w:r>
+              <w:rPr>
+                <w:rFonts w:ascii="Courier New" w:hAnsi="Courier New" w:cs="Courier New"/>
+                <w:sz w:val="20"/>
+              </w:rPr>
+              <w:t>)</w:t>
             </w:r>
           </w:p>
           <w:p>
@@ -5439,7 +6437,55 @@
                 <w:rFonts w:ascii="Courier New" w:hAnsi="Courier New" w:cs="Courier New"/>
                 <w:sz w:val="20"/>
               </w:rPr>
-              <w:t>Utilice "AutoFirma cmd -help" para ver la sintaxis del comando "cmd"</w:t>
+              <w:t xml:space="preserve">Utilice "AutoFirma </w:t>
+            </w:r>
+            <w:proofErr w:type="spellStart"/>
+            <w:r>
+              <w:rPr>
+                <w:rFonts w:ascii="Courier New" w:hAnsi="Courier New" w:cs="Courier New"/>
+                <w:sz w:val="20"/>
+              </w:rPr>
+              <w:t>cmd</w:t>
+            </w:r>
+            <w:proofErr w:type="spellEnd"/>
+            <w:r>
+              <w:rPr>
+                <w:rFonts w:ascii="Courier New" w:hAnsi="Courier New" w:cs="Courier New"/>
+                <w:sz w:val="20"/>
+              </w:rPr>
+              <w:t xml:space="preserve"> -</w:t>
+            </w:r>
+            <w:proofErr w:type="spellStart"/>
+            <w:r>
+              <w:rPr>
+                <w:rFonts w:ascii="Courier New" w:hAnsi="Courier New" w:cs="Courier New"/>
+                <w:sz w:val="20"/>
+              </w:rPr>
+              <w:t>help</w:t>
+            </w:r>
+            <w:proofErr w:type="spellEnd"/>
+            <w:r>
+              <w:rPr>
+                <w:rFonts w:ascii="Courier New" w:hAnsi="Courier New" w:cs="Courier New"/>
+                <w:sz w:val="20"/>
+              </w:rPr>
+              <w:t>" para ver la sintaxis del comando "</w:t>
+            </w:r>
+            <w:proofErr w:type="spellStart"/>
+            <w:r>
+              <w:rPr>
+                <w:rFonts w:ascii="Courier New" w:hAnsi="Courier New" w:cs="Courier New"/>
+                <w:sz w:val="20"/>
+              </w:rPr>
+              <w:t>cmd</w:t>
+            </w:r>
+            <w:proofErr w:type="spellEnd"/>
+            <w:r>
+              <w:rPr>
+                <w:rFonts w:ascii="Courier New" w:hAnsi="Courier New" w:cs="Courier New"/>
+                <w:sz w:val="20"/>
+              </w:rPr>
+              <w:t>"</w:t>
             </w:r>
           </w:p>
           <w:p/>
@@ -5458,8 +6504,16 @@
         <w:rPr>
           <w:rFonts w:ascii="Courier New" w:hAnsi="Courier New" w:cs="Courier New"/>
         </w:rPr>
-        <w:t>-help</w:t>
-      </w:r>
+        <w:t>-</w:t>
+      </w:r>
+      <w:proofErr w:type="spellStart"/>
+      <w:r>
+        <w:rPr>
+          <w:rFonts w:ascii="Courier New" w:hAnsi="Courier New" w:cs="Courier New"/>
+        </w:rPr>
+        <w:t>help</w:t>
+      </w:r>
+      <w:proofErr w:type="spellEnd"/>
       <w:r>
         <w:t>” sobre cualquiera de ellas. Por ejemplo:</w:t>
       </w:r>
@@ -5477,27 +6531,54 @@
           <w:sz w:val="20"/>
         </w:rPr>
       </w:pPr>
+      <w:proofErr w:type="spellStart"/>
       <w:r>
         <w:rPr>
           <w:rFonts w:ascii="Courier New" w:hAnsi="Courier New" w:cs="Courier New"/>
           <w:sz w:val="20"/>
         </w:rPr>
-        <w:t xml:space="preserve">AutoFirmaCommandLine </w:t>
-      </w:r>
+        <w:t>AutoFirmaCommandLine</w:t>
+      </w:r>
+      <w:proofErr w:type="spellEnd"/>
       <w:r>
         <w:rPr>
           <w:rFonts w:ascii="Courier New" w:hAnsi="Courier New" w:cs="Courier New"/>
           <w:sz w:val="20"/>
         </w:rPr>
-        <w:t xml:space="preserve">sign </w:t>
-      </w:r>
+        <w:t xml:space="preserve"> </w:t>
+      </w:r>
+      <w:proofErr w:type="spellStart"/>
       <w:r>
         <w:rPr>
           <w:rFonts w:ascii="Courier New" w:hAnsi="Courier New" w:cs="Courier New"/>
           <w:sz w:val="20"/>
         </w:rPr>
-        <w:t>–help</w:t>
-      </w:r>
+        <w:t>sign</w:t>
+      </w:r>
+      <w:proofErr w:type="spellEnd"/>
+      <w:r>
+        <w:rPr>
+          <w:rFonts w:ascii="Courier New" w:hAnsi="Courier New" w:cs="Courier New"/>
+          <w:sz w:val="20"/>
+        </w:rPr>
+        <w:t xml:space="preserve"> </w:t>
+      </w:r>
+      <w:r>
+        <w:rPr>
+          <w:rFonts w:ascii="Courier New" w:hAnsi="Courier New" w:cs="Courier New"/>
+          <w:sz w:val="20"/>
+        </w:rPr>
+        <w:t>–</w:t>
+      </w:r>
+      <w:proofErr w:type="spellStart"/>
+      <w:r>
+        <w:rPr>
+          <w:rFonts w:ascii="Courier New" w:hAnsi="Courier New" w:cs="Courier New"/>
+          <w:sz w:val="20"/>
+        </w:rPr>
+        <w:t>help</w:t>
+      </w:r>
+      <w:proofErr w:type="spellEnd"/>
     </w:p>
     <w:p>
       <w:r>
@@ -5533,7 +6614,43 @@
                 <w:color w:val="FFFFFF" w:themeColor="background1"/>
                 <w:sz w:val="20"/>
               </w:rPr>
-              <w:t>Sintaxis: AutoFirma sign [options...]</w:t>
+              <w:t xml:space="preserve">Sintaxis: AutoFirma </w:t>
+            </w:r>
+            <w:proofErr w:type="spellStart"/>
+            <w:r>
+              <w:rPr>
+                <w:rFonts w:ascii="Courier New" w:hAnsi="Courier New" w:cs="Courier New"/>
+                <w:color w:val="FFFFFF" w:themeColor="background1"/>
+                <w:sz w:val="20"/>
+              </w:rPr>
+              <w:t>sign</w:t>
+            </w:r>
+            <w:proofErr w:type="spellEnd"/>
+            <w:r>
+              <w:rPr>
+                <w:rFonts w:ascii="Courier New" w:hAnsi="Courier New" w:cs="Courier New"/>
+                <w:color w:val="FFFFFF" w:themeColor="background1"/>
+                <w:sz w:val="20"/>
+              </w:rPr>
+              <w:t xml:space="preserve"> [</w:t>
+            </w:r>
+            <w:proofErr w:type="spellStart"/>
+            <w:r>
+              <w:rPr>
+                <w:rFonts w:ascii="Courier New" w:hAnsi="Courier New" w:cs="Courier New"/>
+                <w:color w:val="FFFFFF" w:themeColor="background1"/>
+                <w:sz w:val="20"/>
+              </w:rPr>
+              <w:t>options</w:t>
+            </w:r>
+            <w:proofErr w:type="spellEnd"/>
+            <w:r>
+              <w:rPr>
+                <w:rFonts w:ascii="Courier New" w:hAnsi="Courier New" w:cs="Courier New"/>
+                <w:color w:val="FFFFFF" w:themeColor="background1"/>
+                <w:sz w:val="20"/>
+              </w:rPr>
+              <w:t>...]</w:t>
             </w:r>
           </w:p>
           <w:p>
@@ -5553,6 +6670,7 @@
                 <w:sz w:val="20"/>
               </w:rPr>
             </w:pPr>
+            <w:proofErr w:type="spellStart"/>
             <w:r>
               <w:rPr>
                 <w:rFonts w:ascii="Courier New" w:hAnsi="Courier New" w:cs="Courier New"/>
@@ -5561,6 +6679,7 @@
               </w:rPr>
               <w:t>options</w:t>
             </w:r>
+            <w:proofErr w:type="spellEnd"/>
           </w:p>
           <w:p>
             <w:pPr>
@@ -5585,7 +6704,61 @@
                 <w:color w:val="FFFFFF" w:themeColor="background1"/>
                 <w:sz w:val="20"/>
               </w:rPr>
-              <w:t xml:space="preserve">  -gui                   (Realiza la operacion con entorno grafico)</w:t>
+              <w:t xml:space="preserve">  -</w:t>
+            </w:r>
+            <w:proofErr w:type="spellStart"/>
+            <w:r>
+              <w:rPr>
+                <w:rFonts w:ascii="Courier New" w:hAnsi="Courier New" w:cs="Courier New"/>
+                <w:color w:val="FFFFFF" w:themeColor="background1"/>
+                <w:sz w:val="20"/>
+              </w:rPr>
+              <w:t>gui</w:t>
+            </w:r>
+            <w:proofErr w:type="spellEnd"/>
+            <w:r>
+              <w:rPr>
+                <w:rFonts w:ascii="Courier New" w:hAnsi="Courier New" w:cs="Courier New"/>
+                <w:color w:val="FFFFFF" w:themeColor="background1"/>
+                <w:sz w:val="20"/>
+              </w:rPr>
+              <w:t xml:space="preserve">                   (Realiza la </w:t>
+            </w:r>
+            <w:proofErr w:type="spellStart"/>
+            <w:r>
+              <w:rPr>
+                <w:rFonts w:ascii="Courier New" w:hAnsi="Courier New" w:cs="Courier New"/>
+                <w:color w:val="FFFFFF" w:themeColor="background1"/>
+                <w:sz w:val="20"/>
+              </w:rPr>
+              <w:t>operacion</w:t>
+            </w:r>
+            <w:proofErr w:type="spellEnd"/>
+            <w:r>
+              <w:rPr>
+                <w:rFonts w:ascii="Courier New" w:hAnsi="Courier New" w:cs="Courier New"/>
+                <w:color w:val="FFFFFF" w:themeColor="background1"/>
+                <w:sz w:val="20"/>
+              </w:rPr>
+              <w:t xml:space="preserve"> con entorno </w:t>
+            </w:r>
+            <w:proofErr w:type="spellStart"/>
+            <w:r>
+              <w:rPr>
+                <w:rFonts w:ascii="Courier New" w:hAnsi="Courier New" w:cs="Courier New"/>
+                <w:color w:val="FFFFFF" w:themeColor="background1"/>
+                <w:sz w:val="20"/>
+              </w:rPr>
+              <w:t>grafico</w:t>
+            </w:r>
+            <w:proofErr w:type="spellEnd"/>
+            <w:r>
+              <w:rPr>
+                <w:rFonts w:ascii="Courier New" w:hAnsi="Courier New" w:cs="Courier New"/>
+                <w:color w:val="FFFFFF" w:themeColor="background1"/>
+                <w:sz w:val="20"/>
+              </w:rPr>
+              <w:t>)</w:t>
             </w:r>
           </w:p>
           <w:p>
@@ -5602,7 +6775,25 @@
                 <w:color w:val="FFFFFF" w:themeColor="background1"/>
                 <w:sz w:val="20"/>
               </w:rPr>
-              <w:t xml:space="preserve">  -i inputfile           (Ruta del fichero de entrada)</w:t>
+              <w:t xml:space="preserve">  -i </w:t>
+            </w:r>
+            <w:proofErr w:type="spellStart"/>
+            <w:r>
+              <w:rPr>
+                <w:rFonts w:ascii="Courier New" w:hAnsi="Courier New" w:cs="Courier New"/>
+                <w:color w:val="FFFFFF" w:themeColor="background1"/>
+                <w:sz w:val="20"/>
+              </w:rPr>
+              <w:t>inputfile</w:t>
+            </w:r>
+            <w:proofErr w:type="spellEnd"/>
+            <w:r>
+              <w:rPr>
+                <w:rFonts w:ascii="Courier New" w:hAnsi="Courier New" w:cs="Courier New"/>
+                <w:color w:val="FFFFFF" w:themeColor="background1"/>
+                <w:sz w:val="20"/>
+              </w:rPr>
+              <w:t xml:space="preserve">           (Ruta del fichero de entrada)</w:t>
             </w:r>
           </w:p>
           <w:p>
@@ -5619,7 +6810,25 @@
                 <w:color w:val="FFFFFF" w:themeColor="background1"/>
                 <w:sz w:val="20"/>
               </w:rPr>
-              <w:t xml:space="preserve">  -o outputfile          (Ruta del fichero de salida)</w:t>
+              <w:t xml:space="preserve">  -o </w:t>
+            </w:r>
+            <w:proofErr w:type="spellStart"/>
+            <w:r>
+              <w:rPr>
+                <w:rFonts w:ascii="Courier New" w:hAnsi="Courier New" w:cs="Courier New"/>
+                <w:color w:val="FFFFFF" w:themeColor="background1"/>
+                <w:sz w:val="20"/>
+              </w:rPr>
+              <w:t>outputfile</w:t>
+            </w:r>
+            <w:proofErr w:type="spellEnd"/>
+            <w:r>
+              <w:rPr>
+                <w:rFonts w:ascii="Courier New" w:hAnsi="Courier New" w:cs="Courier New"/>
+                <w:color w:val="FFFFFF" w:themeColor="background1"/>
+                <w:sz w:val="20"/>
+              </w:rPr>
+              <w:t xml:space="preserve">          (Ruta del fichero de salida)</w:t>
             </w:r>
           </w:p>
           <w:p>
@@ -5636,7 +6845,25 @@
                 <w:color w:val="FFFFFF" w:themeColor="background1"/>
                 <w:sz w:val="20"/>
               </w:rPr>
-              <w:t xml:space="preserve">  -algorithm algo        (Algoritmo de firma)</w:t>
+              <w:t xml:space="preserve">  -</w:t>
+            </w:r>
+            <w:proofErr w:type="spellStart"/>
+            <w:r>
+              <w:rPr>
+                <w:rFonts w:ascii="Courier New" w:hAnsi="Courier New" w:cs="Courier New"/>
+                <w:color w:val="FFFFFF" w:themeColor="background1"/>
+                <w:sz w:val="20"/>
+              </w:rPr>
+              <w:t>algorithm</w:t>
+            </w:r>
+            <w:proofErr w:type="spellEnd"/>
+            <w:r>
+              <w:rPr>
+                <w:rFonts w:ascii="Courier New" w:hAnsi="Courier New" w:cs="Courier New"/>
+                <w:color w:val="FFFFFF" w:themeColor="background1"/>
+                <w:sz w:val="20"/>
+              </w:rPr>
+              <w:t xml:space="preserve"> algo        (Algoritmo de firma)</w:t>
             </w:r>
           </w:p>
           <w:p>
@@ -5653,7 +6880,25 @@
                 <w:color w:val="FFFFFF" w:themeColor="background1"/>
                 <w:sz w:val="20"/>
               </w:rPr>
-              <w:t xml:space="preserve">  -format                (Establece el formato de firma)</w:t>
+              <w:t xml:space="preserve">  -</w:t>
+            </w:r>
+            <w:proofErr w:type="spellStart"/>
+            <w:r>
+              <w:rPr>
+                <w:rFonts w:ascii="Courier New" w:hAnsi="Courier New" w:cs="Courier New"/>
+                <w:color w:val="FFFFFF" w:themeColor="background1"/>
+                <w:sz w:val="20"/>
+              </w:rPr>
+              <w:t>format</w:t>
+            </w:r>
+            <w:proofErr w:type="spellEnd"/>
+            <w:r>
+              <w:rPr>
+                <w:rFonts w:ascii="Courier New" w:hAnsi="Courier New" w:cs="Courier New"/>
+                <w:color w:val="FFFFFF" w:themeColor="background1"/>
+                <w:sz w:val="20"/>
+              </w:rPr>
+              <w:t xml:space="preserve">                (Establece el formato de firma)</w:t>
             </w:r>
           </w:p>
           <w:p>
@@ -5670,7 +6915,25 @@
                 <w:color w:val="FFFFFF" w:themeColor="background1"/>
                 <w:sz w:val="20"/>
               </w:rPr>
-              <w:t xml:space="preserve">         auto            (Seleccion de formato en base al fichero de entrada)</w:t>
+              <w:t xml:space="preserve">         auto            (</w:t>
+            </w:r>
+            <w:proofErr w:type="spellStart"/>
+            <w:r>
+              <w:rPr>
+                <w:rFonts w:ascii="Courier New" w:hAnsi="Courier New" w:cs="Courier New"/>
+                <w:color w:val="FFFFFF" w:themeColor="background1"/>
+                <w:sz w:val="20"/>
+              </w:rPr>
+              <w:t>Seleccion</w:t>
+            </w:r>
+            <w:proofErr w:type="spellEnd"/>
+            <w:r>
+              <w:rPr>
+                <w:rFonts w:ascii="Courier New" w:hAnsi="Courier New" w:cs="Courier New"/>
+                <w:color w:val="FFFFFF" w:themeColor="background1"/>
+                <w:sz w:val="20"/>
+              </w:rPr>
+              <w:t xml:space="preserve"> de formato en base al fichero de entrada)</w:t>
             </w:r>
           </w:p>
           <w:p>
@@ -5687,7 +6950,43 @@
                 <w:color w:val="FFFFFF" w:themeColor="background1"/>
                 <w:sz w:val="20"/>
               </w:rPr>
-              <w:t xml:space="preserve">         cades           (Formato CAdES)</w:t>
+              <w:t xml:space="preserve">         </w:t>
+            </w:r>
+            <w:proofErr w:type="spellStart"/>
+            <w:r>
+              <w:rPr>
+                <w:rFonts w:ascii="Courier New" w:hAnsi="Courier New" w:cs="Courier New"/>
+                <w:color w:val="FFFFFF" w:themeColor="background1"/>
+                <w:sz w:val="20"/>
+              </w:rPr>
+              <w:t>cades</w:t>
+            </w:r>
+            <w:proofErr w:type="spellEnd"/>
+            <w:r>
+              <w:rPr>
+                <w:rFonts w:ascii="Courier New" w:hAnsi="Courier New" w:cs="Courier New"/>
+                <w:color w:val="FFFFFF" w:themeColor="background1"/>
+                <w:sz w:val="20"/>
+              </w:rPr>
+              <w:t xml:space="preserve">           (Formato </w:t>
+            </w:r>
+            <w:proofErr w:type="spellStart"/>
+            <w:r>
+              <w:rPr>
+                <w:rFonts w:ascii="Courier New" w:hAnsi="Courier New" w:cs="Courier New"/>
+                <w:color w:val="FFFFFF" w:themeColor="background1"/>
+                <w:sz w:val="20"/>
+              </w:rPr>
+              <w:t>CAdES</w:t>
+            </w:r>
+            <w:proofErr w:type="spellEnd"/>
+            <w:r>
+              <w:rPr>
+                <w:rFonts w:ascii="Courier New" w:hAnsi="Courier New" w:cs="Courier New"/>
+                <w:color w:val="FFFFFF" w:themeColor="background1"/>
+                <w:sz w:val="20"/>
+              </w:rPr>
+              <w:t>)</w:t>
             </w:r>
           </w:p>
           <w:p>
@@ -5704,7 +7003,43 @@
                 <w:color w:val="FFFFFF" w:themeColor="background1"/>
                 <w:sz w:val="20"/>
               </w:rPr>
-              <w:t xml:space="preserve">         pades           (Formato PAdES)</w:t>
+              <w:t xml:space="preserve">         </w:t>
+            </w:r>
+            <w:proofErr w:type="spellStart"/>
+            <w:r>
+              <w:rPr>
+                <w:rFonts w:ascii="Courier New" w:hAnsi="Courier New" w:cs="Courier New"/>
+                <w:color w:val="FFFFFF" w:themeColor="background1"/>
+                <w:sz w:val="20"/>
+              </w:rPr>
+              <w:t>pades</w:t>
+            </w:r>
+            <w:proofErr w:type="spellEnd"/>
+            <w:r>
+              <w:rPr>
+                <w:rFonts w:ascii="Courier New" w:hAnsi="Courier New" w:cs="Courier New"/>
+                <w:color w:val="FFFFFF" w:themeColor="background1"/>
+                <w:sz w:val="20"/>
+              </w:rPr>
+              <w:t xml:space="preserve">           (Formato </w:t>
+            </w:r>
+            <w:proofErr w:type="spellStart"/>
+            <w:r>
+              <w:rPr>
+                <w:rFonts w:ascii="Courier New" w:hAnsi="Courier New" w:cs="Courier New"/>
+                <w:color w:val="FFFFFF" w:themeColor="background1"/>
+                <w:sz w:val="20"/>
+              </w:rPr>
+              <w:t>PAdES</w:t>
+            </w:r>
+            <w:proofErr w:type="spellEnd"/>
+            <w:r>
+              <w:rPr>
+                <w:rFonts w:ascii="Courier New" w:hAnsi="Courier New" w:cs="Courier New"/>
+                <w:color w:val="FFFFFF" w:themeColor="background1"/>
+                <w:sz w:val="20"/>
+              </w:rPr>
+              <w:t>)</w:t>
             </w:r>
           </w:p>
           <w:p>
@@ -5721,7 +7056,43 @@
                 <w:color w:val="FFFFFF" w:themeColor="background1"/>
                 <w:sz w:val="20"/>
               </w:rPr>
-              <w:t xml:space="preserve">         xades           (Formato XAdES)</w:t>
+              <w:t xml:space="preserve">         </w:t>
+            </w:r>
+            <w:proofErr w:type="spellStart"/>
+            <w:r>
+              <w:rPr>
+                <w:rFonts w:ascii="Courier New" w:hAnsi="Courier New" w:cs="Courier New"/>
+                <w:color w:val="FFFFFF" w:themeColor="background1"/>
+                <w:sz w:val="20"/>
+              </w:rPr>
+              <w:t>xades</w:t>
+            </w:r>
+            <w:proofErr w:type="spellEnd"/>
+            <w:r>
+              <w:rPr>
+                <w:rFonts w:ascii="Courier New" w:hAnsi="Courier New" w:cs="Courier New"/>
+                <w:color w:val="FFFFFF" w:themeColor="background1"/>
+                <w:sz w:val="20"/>
+              </w:rPr>
+              <w:t xml:space="preserve">           (Formato </w:t>
+            </w:r>
+            <w:proofErr w:type="spellStart"/>
+            <w:r>
+              <w:rPr>
+                <w:rFonts w:ascii="Courier New" w:hAnsi="Courier New" w:cs="Courier New"/>
+                <w:color w:val="FFFFFF" w:themeColor="background1"/>
+                <w:sz w:val="20"/>
+              </w:rPr>
+              <w:t>XAdES</w:t>
+            </w:r>
+            <w:proofErr w:type="spellEnd"/>
+            <w:r>
+              <w:rPr>
+                <w:rFonts w:ascii="Courier New" w:hAnsi="Courier New" w:cs="Courier New"/>
+                <w:color w:val="FFFFFF" w:themeColor="background1"/>
+                <w:sz w:val="20"/>
+              </w:rPr>
+              <w:t>)</w:t>
             </w:r>
           </w:p>
           <w:p>
@@ -5738,7 +7109,44 @@
                 <w:color w:val="FFFFFF" w:themeColor="background1"/>
                 <w:sz w:val="20"/>
               </w:rPr>
-              <w:t xml:space="preserve">         facturae        (Firma de factura electronica)</w:t>
+              <w:lastRenderedPageBreak/>
+              <w:t xml:space="preserve">         </w:t>
+            </w:r>
+            <w:proofErr w:type="spellStart"/>
+            <w:r>
+              <w:rPr>
+                <w:rFonts w:ascii="Courier New" w:hAnsi="Courier New" w:cs="Courier New"/>
+                <w:color w:val="FFFFFF" w:themeColor="background1"/>
+                <w:sz w:val="20"/>
+              </w:rPr>
+              <w:t>facturae</w:t>
+            </w:r>
+            <w:proofErr w:type="spellEnd"/>
+            <w:r>
+              <w:rPr>
+                <w:rFonts w:ascii="Courier New" w:hAnsi="Courier New" w:cs="Courier New"/>
+                <w:color w:val="FFFFFF" w:themeColor="background1"/>
+                <w:sz w:val="20"/>
+              </w:rPr>
+              <w:t xml:space="preserve">        (Firma de factura </w:t>
+            </w:r>
+            <w:proofErr w:type="spellStart"/>
+            <w:r>
+              <w:rPr>
+                <w:rFonts w:ascii="Courier New" w:hAnsi="Courier New" w:cs="Courier New"/>
+                <w:color w:val="FFFFFF" w:themeColor="background1"/>
+                <w:sz w:val="20"/>
+              </w:rPr>
+              <w:t>electronica</w:t>
+            </w:r>
+            <w:proofErr w:type="spellEnd"/>
+            <w:r>
+              <w:rPr>
+                <w:rFonts w:ascii="Courier New" w:hAnsi="Courier New" w:cs="Courier New"/>
+                <w:color w:val="FFFFFF" w:themeColor="background1"/>
+                <w:sz w:val="20"/>
+              </w:rPr>
+              <w:t>)</w:t>
             </w:r>
           </w:p>
           <w:p>
@@ -5755,7 +7163,97 @@
                 <w:color w:val="FFFFFF" w:themeColor="background1"/>
                 <w:sz w:val="20"/>
               </w:rPr>
-              <w:t xml:space="preserve">  -config extraParams    (Properties en texto plano con la configuracion de la operacion)</w:t>
+              <w:t xml:space="preserve">  -</w:t>
+            </w:r>
+            <w:proofErr w:type="spellStart"/>
+            <w:r>
+              <w:rPr>
+                <w:rFonts w:ascii="Courier New" w:hAnsi="Courier New" w:cs="Courier New"/>
+                <w:color w:val="FFFFFF" w:themeColor="background1"/>
+                <w:sz w:val="20"/>
+              </w:rPr>
+              <w:t>config</w:t>
+            </w:r>
+            <w:proofErr w:type="spellEnd"/>
+            <w:r>
+              <w:rPr>
+                <w:rFonts w:ascii="Courier New" w:hAnsi="Courier New" w:cs="Courier New"/>
+                <w:color w:val="FFFFFF" w:themeColor="background1"/>
+                <w:sz w:val="20"/>
+              </w:rPr>
+              <w:t xml:space="preserve"> </w:t>
+            </w:r>
+            <w:proofErr w:type="spellStart"/>
+            <w:r>
+              <w:rPr>
+                <w:rFonts w:ascii="Courier New" w:hAnsi="Courier New" w:cs="Courier New"/>
+                <w:color w:val="FFFFFF" w:themeColor="background1"/>
+                <w:sz w:val="20"/>
+              </w:rPr>
+              <w:t>extraParams</w:t>
+            </w:r>
+            <w:proofErr w:type="spellEnd"/>
+            <w:r>
+              <w:rPr>
+                <w:rFonts w:ascii="Courier New" w:hAnsi="Courier New" w:cs="Courier New"/>
+                <w:color w:val="FFFFFF" w:themeColor="background1"/>
+                <w:sz w:val="20"/>
+              </w:rPr>
+              <w:t xml:space="preserve">    (</w:t>
+            </w:r>
+            <w:proofErr w:type="spellStart"/>
+            <w:r>
+              <w:rPr>
+                <w:rFonts w:ascii="Courier New" w:hAnsi="Courier New" w:cs="Courier New"/>
+                <w:color w:val="FFFFFF" w:themeColor="background1"/>
+                <w:sz w:val="20"/>
+              </w:rPr>
+              <w:t>Properties</w:t>
+            </w:r>
+            <w:proofErr w:type="spellEnd"/>
+            <w:r>
+              <w:rPr>
+                <w:rFonts w:ascii="Courier New" w:hAnsi="Courier New" w:cs="Courier New"/>
+                <w:color w:val="FFFFFF" w:themeColor="background1"/>
+                <w:sz w:val="20"/>
+              </w:rPr>
+              <w:t xml:space="preserve"> en texto plano con la </w:t>
+            </w:r>
+            <w:proofErr w:type="spellStart"/>
+            <w:r>
+              <w:rPr>
+                <w:rFonts w:ascii="Courier New" w:hAnsi="Courier New" w:cs="Courier New"/>
+                <w:color w:val="FFFFFF" w:themeColor="background1"/>
+                <w:sz w:val="20"/>
+              </w:rPr>
+              <w:t>configuracion</w:t>
+            </w:r>
+            <w:proofErr w:type="spellEnd"/>
+            <w:r>
+              <w:rPr>
+                <w:rFonts w:ascii="Courier New" w:hAnsi="Courier New" w:cs="Courier New"/>
+                <w:color w:val="FFFFFF" w:themeColor="background1"/>
+                <w:sz w:val="20"/>
+              </w:rPr>
+              <w:t xml:space="preserve"> de la </w:t>
+            </w:r>
+            <w:proofErr w:type="spellStart"/>
+            <w:r>
+              <w:rPr>
+                <w:rFonts w:ascii="Courier New" w:hAnsi="Courier New" w:cs="Courier New"/>
+                <w:color w:val="FFFFFF" w:themeColor="background1"/>
+                <w:sz w:val="20"/>
+              </w:rPr>
+              <w:t>operacion</w:t>
+            </w:r>
+            <w:proofErr w:type="spellEnd"/>
+            <w:r>
+              <w:rPr>
+                <w:rFonts w:ascii="Courier New" w:hAnsi="Courier New" w:cs="Courier New"/>
+                <w:color w:val="FFFFFF" w:themeColor="background1"/>
+                <w:sz w:val="20"/>
+              </w:rPr>
+              <w:t>)</w:t>
             </w:r>
           </w:p>
           <w:p>
@@ -5772,7 +7270,25 @@
                 <w:color w:val="FFFFFF" w:themeColor="background1"/>
                 <w:sz w:val="20"/>
               </w:rPr>
-              <w:t xml:space="preserve">  -store                 (Establece el almacen de claves. Por defecto, el del sistema)</w:t>
+              <w:t xml:space="preserve">  -store                 (Establece el </w:t>
+            </w:r>
+            <w:proofErr w:type="spellStart"/>
+            <w:r>
+              <w:rPr>
+                <w:rFonts w:ascii="Courier New" w:hAnsi="Courier New" w:cs="Courier New"/>
+                <w:color w:val="FFFFFF" w:themeColor="background1"/>
+                <w:sz w:val="20"/>
+              </w:rPr>
+              <w:t>almacen</w:t>
+            </w:r>
+            <w:proofErr w:type="spellEnd"/>
+            <w:r>
+              <w:rPr>
+                <w:rFonts w:ascii="Courier New" w:hAnsi="Courier New" w:cs="Courier New"/>
+                <w:color w:val="FFFFFF" w:themeColor="background1"/>
+                <w:sz w:val="20"/>
+              </w:rPr>
+              <w:t xml:space="preserve"> de claves. Por defecto, el del sistema)</w:t>
             </w:r>
           </w:p>
           <w:p>
@@ -5789,7 +7305,25 @@
                 <w:color w:val="FFFFFF" w:themeColor="background1"/>
                 <w:sz w:val="20"/>
               </w:rPr>
-              <w:t xml:space="preserve">         auto            (Almacen de claves del sistema)</w:t>
+              <w:t xml:space="preserve">         auto            (</w:t>
+            </w:r>
+            <w:proofErr w:type="spellStart"/>
+            <w:r>
+              <w:rPr>
+                <w:rFonts w:ascii="Courier New" w:hAnsi="Courier New" w:cs="Courier New"/>
+                <w:color w:val="FFFFFF" w:themeColor="background1"/>
+                <w:sz w:val="20"/>
+              </w:rPr>
+              <w:t>Almacen</w:t>
+            </w:r>
+            <w:proofErr w:type="spellEnd"/>
+            <w:r>
+              <w:rPr>
+                <w:rFonts w:ascii="Courier New" w:hAnsi="Courier New" w:cs="Courier New"/>
+                <w:color w:val="FFFFFF" w:themeColor="background1"/>
+                <w:sz w:val="20"/>
+              </w:rPr>
+              <w:t xml:space="preserve"> de claves del sistema)</w:t>
             </w:r>
           </w:p>
           <w:p>
@@ -5806,7 +7340,43 @@
                 <w:color w:val="FFFFFF" w:themeColor="background1"/>
                 <w:sz w:val="20"/>
               </w:rPr>
-              <w:t xml:space="preserve">         windows         (Almacen de claves de Windows)</w:t>
+              <w:t xml:space="preserve">         </w:t>
+            </w:r>
+            <w:proofErr w:type="spellStart"/>
+            <w:r>
+              <w:rPr>
+                <w:rFonts w:ascii="Courier New" w:hAnsi="Courier New" w:cs="Courier New"/>
+                <w:color w:val="FFFFFF" w:themeColor="background1"/>
+                <w:sz w:val="20"/>
+              </w:rPr>
+              <w:t>windows</w:t>
+            </w:r>
+            <w:proofErr w:type="spellEnd"/>
+            <w:r>
+              <w:rPr>
+                <w:rFonts w:ascii="Courier New" w:hAnsi="Courier New" w:cs="Courier New"/>
+                <w:color w:val="FFFFFF" w:themeColor="background1"/>
+                <w:sz w:val="20"/>
+              </w:rPr>
+              <w:t xml:space="preserve">         (</w:t>
+            </w:r>
+            <w:proofErr w:type="spellStart"/>
+            <w:r>
+              <w:rPr>
+                <w:rFonts w:ascii="Courier New" w:hAnsi="Courier New" w:cs="Courier New"/>
+                <w:color w:val="FFFFFF" w:themeColor="background1"/>
+                <w:sz w:val="20"/>
+              </w:rPr>
+              <w:t>Almacen</w:t>
+            </w:r>
+            <w:proofErr w:type="spellEnd"/>
+            <w:r>
+              <w:rPr>
+                <w:rFonts w:ascii="Courier New" w:hAnsi="Courier New" w:cs="Courier New"/>
+                <w:color w:val="FFFFFF" w:themeColor="background1"/>
+                <w:sz w:val="20"/>
+              </w:rPr>
+              <w:t xml:space="preserve"> de claves de Windows)</w:t>
             </w:r>
           </w:p>
           <w:p>
@@ -5823,7 +7393,43 @@
                 <w:color w:val="FFFFFF" w:themeColor="background1"/>
                 <w:sz w:val="20"/>
               </w:rPr>
-              <w:t xml:space="preserve">         mac             (Almacen de claves de Mac OS X)</w:t>
+              <w:t xml:space="preserve">         </w:t>
+            </w:r>
+            <w:proofErr w:type="spellStart"/>
+            <w:r>
+              <w:rPr>
+                <w:rFonts w:ascii="Courier New" w:hAnsi="Courier New" w:cs="Courier New"/>
+                <w:color w:val="FFFFFF" w:themeColor="background1"/>
+                <w:sz w:val="20"/>
+              </w:rPr>
+              <w:t>mac</w:t>
+            </w:r>
+            <w:proofErr w:type="spellEnd"/>
+            <w:r>
+              <w:rPr>
+                <w:rFonts w:ascii="Courier New" w:hAnsi="Courier New" w:cs="Courier New"/>
+                <w:color w:val="FFFFFF" w:themeColor="background1"/>
+                <w:sz w:val="20"/>
+              </w:rPr>
+              <w:t xml:space="preserve">             (</w:t>
+            </w:r>
+            <w:proofErr w:type="spellStart"/>
+            <w:r>
+              <w:rPr>
+                <w:rFonts w:ascii="Courier New" w:hAnsi="Courier New" w:cs="Courier New"/>
+                <w:color w:val="FFFFFF" w:themeColor="background1"/>
+                <w:sz w:val="20"/>
+              </w:rPr>
+              <w:t>Almacen</w:t>
+            </w:r>
+            <w:proofErr w:type="spellEnd"/>
+            <w:r>
+              <w:rPr>
+                <w:rFonts w:ascii="Courier New" w:hAnsi="Courier New" w:cs="Courier New"/>
+                <w:color w:val="FFFFFF" w:themeColor="background1"/>
+                <w:sz w:val="20"/>
+              </w:rPr>
+              <w:t xml:space="preserve"> de claves de Mac OS X)</w:t>
             </w:r>
           </w:p>
           <w:p>
@@ -5840,7 +7446,43 @@
                 <w:color w:val="FFFFFF" w:themeColor="background1"/>
                 <w:sz w:val="20"/>
               </w:rPr>
-              <w:t xml:space="preserve">         mozilla         (Almacen de claves de Mozilla Firefox)</w:t>
+              <w:t xml:space="preserve">         </w:t>
+            </w:r>
+            <w:proofErr w:type="spellStart"/>
+            <w:r>
+              <w:rPr>
+                <w:rFonts w:ascii="Courier New" w:hAnsi="Courier New" w:cs="Courier New"/>
+                <w:color w:val="FFFFFF" w:themeColor="background1"/>
+                <w:sz w:val="20"/>
+              </w:rPr>
+              <w:t>mozilla</w:t>
+            </w:r>
+            <w:proofErr w:type="spellEnd"/>
+            <w:r>
+              <w:rPr>
+                <w:rFonts w:ascii="Courier New" w:hAnsi="Courier New" w:cs="Courier New"/>
+                <w:color w:val="FFFFFF" w:themeColor="background1"/>
+                <w:sz w:val="20"/>
+              </w:rPr>
+              <w:t xml:space="preserve">         (</w:t>
+            </w:r>
+            <w:proofErr w:type="spellStart"/>
+            <w:r>
+              <w:rPr>
+                <w:rFonts w:ascii="Courier New" w:hAnsi="Courier New" w:cs="Courier New"/>
+                <w:color w:val="FFFFFF" w:themeColor="background1"/>
+                <w:sz w:val="20"/>
+              </w:rPr>
+              <w:t>Almacen</w:t>
+            </w:r>
+            <w:proofErr w:type="spellEnd"/>
+            <w:r>
+              <w:rPr>
+                <w:rFonts w:ascii="Courier New" w:hAnsi="Courier New" w:cs="Courier New"/>
+                <w:color w:val="FFFFFF" w:themeColor="background1"/>
+                <w:sz w:val="20"/>
+              </w:rPr>
+              <w:t xml:space="preserve"> de claves de Mozilla Firefox)</w:t>
             </w:r>
           </w:p>
           <w:p>
@@ -5857,7 +7499,43 @@
                 <w:color w:val="FFFFFF" w:themeColor="background1"/>
                 <w:sz w:val="20"/>
               </w:rPr>
-              <w:t xml:space="preserve">         dni             (DNI electronico)</w:t>
+              <w:t xml:space="preserve">         </w:t>
+            </w:r>
+            <w:proofErr w:type="spellStart"/>
+            <w:r>
+              <w:rPr>
+                <w:rFonts w:ascii="Courier New" w:hAnsi="Courier New" w:cs="Courier New"/>
+                <w:color w:val="FFFFFF" w:themeColor="background1"/>
+                <w:sz w:val="20"/>
+              </w:rPr>
+              <w:t>dni</w:t>
+            </w:r>
+            <w:proofErr w:type="spellEnd"/>
+            <w:r>
+              <w:rPr>
+                <w:rFonts w:ascii="Courier New" w:hAnsi="Courier New" w:cs="Courier New"/>
+                <w:color w:val="FFFFFF" w:themeColor="background1"/>
+                <w:sz w:val="20"/>
+              </w:rPr>
+              <w:t xml:space="preserve">             (DNI </w:t>
+            </w:r>
+            <w:proofErr w:type="spellStart"/>
+            <w:r>
+              <w:rPr>
+                <w:rFonts w:ascii="Courier New" w:hAnsi="Courier New" w:cs="Courier New"/>
+                <w:color w:val="FFFFFF" w:themeColor="background1"/>
+                <w:sz w:val="20"/>
+              </w:rPr>
+              <w:t>electronico</w:t>
+            </w:r>
+            <w:proofErr w:type="spellEnd"/>
+            <w:r>
+              <w:rPr>
+                <w:rFonts w:ascii="Courier New" w:hAnsi="Courier New" w:cs="Courier New"/>
+                <w:color w:val="FFFFFF" w:themeColor="background1"/>
+                <w:sz w:val="20"/>
+              </w:rPr>
+              <w:t>)</w:t>
             </w:r>
           </w:p>
           <w:p>
@@ -5874,7 +7552,43 @@
                 <w:color w:val="FFFFFF" w:themeColor="background1"/>
                 <w:sz w:val="20"/>
               </w:rPr>
-              <w:t xml:space="preserve">         pkcs12:p12file  (Almacen PKCS#12. "p12file" es la ruta del almacen)</w:t>
+              <w:t xml:space="preserve">         pkcs12:p12file  (</w:t>
+            </w:r>
+            <w:proofErr w:type="spellStart"/>
+            <w:r>
+              <w:rPr>
+                <w:rFonts w:ascii="Courier New" w:hAnsi="Courier New" w:cs="Courier New"/>
+                <w:color w:val="FFFFFF" w:themeColor="background1"/>
+                <w:sz w:val="20"/>
+              </w:rPr>
+              <w:t>Almacen</w:t>
+            </w:r>
+            <w:proofErr w:type="spellEnd"/>
+            <w:r>
+              <w:rPr>
+                <w:rFonts w:ascii="Courier New" w:hAnsi="Courier New" w:cs="Courier New"/>
+                <w:color w:val="FFFFFF" w:themeColor="background1"/>
+                <w:sz w:val="20"/>
+              </w:rPr>
+              <w:t xml:space="preserve"> PKCS#12. "p12file" es la ruta del </w:t>
+            </w:r>
+            <w:proofErr w:type="spellStart"/>
+            <w:r>
+              <w:rPr>
+                <w:rFonts w:ascii="Courier New" w:hAnsi="Courier New" w:cs="Courier New"/>
+                <w:color w:val="FFFFFF" w:themeColor="background1"/>
+                <w:sz w:val="20"/>
+              </w:rPr>
+              <w:t>almacen</w:t>
+            </w:r>
+            <w:proofErr w:type="spellEnd"/>
+            <w:r>
+              <w:rPr>
+                <w:rFonts w:ascii="Courier New" w:hAnsi="Courier New" w:cs="Courier New"/>
+                <w:color w:val="FFFFFF" w:themeColor="background1"/>
+                <w:sz w:val="20"/>
+              </w:rPr>
+              <w:t>)</w:t>
             </w:r>
           </w:p>
           <w:p>
@@ -5891,7 +7605,25 @@
                 <w:color w:val="FFFFFF" w:themeColor="background1"/>
                 <w:sz w:val="20"/>
               </w:rPr>
-              <w:t xml:space="preserve">         pkcs11:p11file  (Almacen PKCS#11. "p11file" es la ruta del controlador)</w:t>
+              <w:t xml:space="preserve">         pkcs11:p11file  (</w:t>
+            </w:r>
+            <w:proofErr w:type="spellStart"/>
+            <w:r>
+              <w:rPr>
+                <w:rFonts w:ascii="Courier New" w:hAnsi="Courier New" w:cs="Courier New"/>
+                <w:color w:val="FFFFFF" w:themeColor="background1"/>
+                <w:sz w:val="20"/>
+              </w:rPr>
+              <w:t>Almacen</w:t>
+            </w:r>
+            <w:proofErr w:type="spellEnd"/>
+            <w:r>
+              <w:rPr>
+                <w:rFonts w:ascii="Courier New" w:hAnsi="Courier New" w:cs="Courier New"/>
+                <w:color w:val="FFFFFF" w:themeColor="background1"/>
+                <w:sz w:val="20"/>
+              </w:rPr>
+              <w:t xml:space="preserve"> PKCS#11. "p11file" es la ruta del controlador)</w:t>
             </w:r>
           </w:p>
           <w:p>
@@ -5917,8 +7649,79 @@
                 <w:color w:val="FFFFFF" w:themeColor="background1"/>
                 <w:sz w:val="20"/>
               </w:rPr>
-              <w:lastRenderedPageBreak/>
-              <w:t xml:space="preserve">  -password password     (Establece la contrasena del almacen)</w:t>
+              <w:t xml:space="preserve">  -</w:t>
+            </w:r>
+            <w:proofErr w:type="spellStart"/>
+            <w:r>
+              <w:rPr>
+                <w:rFonts w:ascii="Courier New" w:hAnsi="Courier New" w:cs="Courier New"/>
+                <w:color w:val="FFFFFF" w:themeColor="background1"/>
+                <w:sz w:val="20"/>
+              </w:rPr>
+              <w:t>password</w:t>
+            </w:r>
+            <w:proofErr w:type="spellEnd"/>
+            <w:r>
+              <w:rPr>
+                <w:rFonts w:ascii="Courier New" w:hAnsi="Courier New" w:cs="Courier New"/>
+                <w:color w:val="FFFFFF" w:themeColor="background1"/>
+                <w:sz w:val="20"/>
+              </w:rPr>
+              <w:t xml:space="preserve"> </w:t>
+            </w:r>
+            <w:proofErr w:type="spellStart"/>
+            <w:r>
+              <w:rPr>
+                <w:rFonts w:ascii="Courier New" w:hAnsi="Courier New" w:cs="Courier New"/>
+                <w:color w:val="FFFFFF" w:themeColor="background1"/>
+                <w:sz w:val="20"/>
+              </w:rPr>
+              <w:t>password</w:t>
+            </w:r>
+            <w:proofErr w:type="spellEnd"/>
+            <w:r>
+              <w:rPr>
+                <w:rFonts w:ascii="Courier New" w:hAnsi="Courier New" w:cs="Courier New"/>
+                <w:color w:val="FFFFFF" w:themeColor="background1"/>
+                <w:sz w:val="20"/>
+              </w:rPr>
+              <w:t xml:space="preserve">     (Establece la </w:t>
+            </w:r>
+            <w:proofErr w:type="spellStart"/>
+            <w:r>
+              <w:rPr>
+                <w:rFonts w:ascii="Courier New" w:hAnsi="Courier New" w:cs="Courier New"/>
+                <w:color w:val="FFFFFF" w:themeColor="background1"/>
+                <w:sz w:val="20"/>
+              </w:rPr>
+              <w:t>contrasena</w:t>
+            </w:r>
+            <w:proofErr w:type="spellEnd"/>
+            <w:r>
+              <w:rPr>
+                <w:rFonts w:ascii="Courier New" w:hAnsi="Courier New" w:cs="Courier New"/>
+                <w:color w:val="FFFFFF" w:themeColor="background1"/>
+                <w:sz w:val="20"/>
+              </w:rPr>
+              <w:t xml:space="preserve"> del </w:t>
+            </w:r>
+            <w:proofErr w:type="spellStart"/>
+            <w:r>
+              <w:rPr>
+                <w:rFonts w:ascii="Courier New" w:hAnsi="Courier New" w:cs="Courier New"/>
+                <w:color w:val="FFFFFF" w:themeColor="background1"/>
+                <w:sz w:val="20"/>
+              </w:rPr>
+              <w:t>almacen</w:t>
+            </w:r>
+            <w:proofErr w:type="spellEnd"/>
+            <w:r>
+              <w:rPr>
+                <w:rFonts w:ascii="Courier New" w:hAnsi="Courier New" w:cs="Courier New"/>
+                <w:color w:val="FFFFFF" w:themeColor="background1"/>
+                <w:sz w:val="20"/>
+              </w:rPr>
+              <w:t>)</w:t>
             </w:r>
           </w:p>
           <w:p>
@@ -5935,7 +7738,25 @@
                 <w:color w:val="FFFFFF" w:themeColor="background1"/>
                 <w:sz w:val="20"/>
               </w:rPr>
-              <w:t xml:space="preserve">  -alias alias           (Alias del certificado de firma)</w:t>
+              <w:t xml:space="preserve">  -alias </w:t>
+            </w:r>
+            <w:proofErr w:type="spellStart"/>
+            <w:r>
+              <w:rPr>
+                <w:rFonts w:ascii="Courier New" w:hAnsi="Courier New" w:cs="Courier New"/>
+                <w:color w:val="FFFFFF" w:themeColor="background1"/>
+                <w:sz w:val="20"/>
+              </w:rPr>
+              <w:t>alias</w:t>
+            </w:r>
+            <w:proofErr w:type="spellEnd"/>
+            <w:r>
+              <w:rPr>
+                <w:rFonts w:ascii="Courier New" w:hAnsi="Courier New" w:cs="Courier New"/>
+                <w:color w:val="FFFFFF" w:themeColor="background1"/>
+                <w:sz w:val="20"/>
+              </w:rPr>
+              <w:t xml:space="preserve">           (Alias del certificado de firma)</w:t>
             </w:r>
           </w:p>
           <w:p>
@@ -5952,7 +7773,43 @@
                 <w:color w:val="FFFFFF" w:themeColor="background1"/>
                 <w:sz w:val="20"/>
               </w:rPr>
-              <w:t xml:space="preserve">  -filter filter         (Filtro para seleccionar el certificado de firma)</w:t>
+              <w:t xml:space="preserve">  -</w:t>
+            </w:r>
+            <w:proofErr w:type="spellStart"/>
+            <w:r>
+              <w:rPr>
+                <w:rFonts w:ascii="Courier New" w:hAnsi="Courier New" w:cs="Courier New"/>
+                <w:color w:val="FFFFFF" w:themeColor="background1"/>
+                <w:sz w:val="20"/>
+              </w:rPr>
+              <w:t>filter</w:t>
+            </w:r>
+            <w:proofErr w:type="spellEnd"/>
+            <w:r>
+              <w:rPr>
+                <w:rFonts w:ascii="Courier New" w:hAnsi="Courier New" w:cs="Courier New"/>
+                <w:color w:val="FFFFFF" w:themeColor="background1"/>
+                <w:sz w:val="20"/>
+              </w:rPr>
+              <w:t xml:space="preserve"> </w:t>
+            </w:r>
+            <w:proofErr w:type="spellStart"/>
+            <w:r>
+              <w:rPr>
+                <w:rFonts w:ascii="Courier New" w:hAnsi="Courier New" w:cs="Courier New"/>
+                <w:color w:val="FFFFFF" w:themeColor="background1"/>
+                <w:sz w:val="20"/>
+              </w:rPr>
+              <w:t>filter</w:t>
+            </w:r>
+            <w:proofErr w:type="spellEnd"/>
+            <w:r>
+              <w:rPr>
+                <w:rFonts w:ascii="Courier New" w:hAnsi="Courier New" w:cs="Courier New"/>
+                <w:color w:val="FFFFFF" w:themeColor="background1"/>
+                <w:sz w:val="20"/>
+              </w:rPr>
+              <w:t xml:space="preserve">         (Filtro para seleccionar el certificado de firma)</w:t>
             </w:r>
           </w:p>
           <w:p>
@@ -5962,7 +7819,25 @@
                 <w:color w:val="FFFFFF" w:themeColor="background1"/>
                 <w:sz w:val="20"/>
               </w:rPr>
-              <w:t xml:space="preserve">  -xml                   (Formatea la respuesta como XML)</w:t>
+              <w:t xml:space="preserve">  -</w:t>
+            </w:r>
+            <w:proofErr w:type="spellStart"/>
+            <w:r>
+              <w:rPr>
+                <w:rFonts w:ascii="Courier New" w:hAnsi="Courier New" w:cs="Courier New"/>
+                <w:color w:val="FFFFFF" w:themeColor="background1"/>
+                <w:sz w:val="20"/>
+              </w:rPr>
+              <w:t>xml</w:t>
+            </w:r>
+            <w:proofErr w:type="spellEnd"/>
+            <w:r>
+              <w:rPr>
+                <w:rFonts w:ascii="Courier New" w:hAnsi="Courier New" w:cs="Courier New"/>
+                <w:color w:val="FFFFFF" w:themeColor="background1"/>
+                <w:sz w:val="20"/>
+              </w:rPr>
+              <w:t xml:space="preserve">                   (Formatea la respuesta como XML)</w:t>
             </w:r>
           </w:p>
         </w:tc>
@@ -6081,6 +7956,7 @@
         <w:jc w:val="both"/>
       </w:pPr>
       <w:r>
+        <w:lastRenderedPageBreak/>
         <w:t>Si ya tenía instalador AutoFirma, compruebe que este no se está ejecutando, en cuyo caso el instalador no podrá sobrescribir los ficheros de instalación. Cierre AutoFirma y pulse el botón reintentar.</w:t>
       </w:r>
     </w:p>
@@ -6110,171 +7986,192 @@
         </w:rPr>
       </w:pPr>
       <w:r>
-        <w:t xml:space="preserve">El navegador Google Chrome incluye en su configuración un listado de protocolos que considera seguros para la llamada a aplicaciones externas. Durante el proceso de instalación de AutoFirma se </w:t>
-      </w:r>
+        <w:t xml:space="preserve">El navegador Google Chrome incluye en su configuración un listado de protocolos que considera seguros para la llamada a aplicaciones externas. Durante el proceso de instalación de AutoFirma se registra el protocolo “afirma” en este listado seguro de Chrome para que las invocaciones desde el navegador se realicen correctamente. </w:t>
+      </w:r>
+    </w:p>
+    <w:p>
+      <w:pPr>
+        <w:jc w:val="both"/>
+      </w:pPr>
+      <w:r>
+        <w:t>En algunas situaciones en las que el instalador podría no poder completar el proceso de registro</w:t>
+      </w:r>
+      <w:r>
+        <w:t>,</w:t>
+      </w:r>
+      <w:r>
+        <w:t xml:space="preserve"> el fichero de configuración de Chrome podría quedar en un estado inconsistente. En estos casos, al iniciarse de nuevo el navegador, detectará el problema y anunciará al usuario esta corrupción de datos mediante una ventana de advertencia que nos permitirá restaurar las propiedades por defecto.</w:t>
+      </w:r>
+    </w:p>
+    <w:p>
+      <w:pPr>
+        <w:jc w:val="both"/>
+      </w:pPr>
+      <w:r>
+        <w:t>Seguidamente, el navegador restaurará las propiedades</w:t>
+      </w:r>
+      <w:r>
+        <w:t xml:space="preserve"> </w:t>
+      </w:r>
+      <w:r>
+        <w:t>de</w:t>
+      </w:r>
+      <w:r>
+        <w:t xml:space="preserve"> configuración y volverá a funcionar normalmente. En este caso, el usuario recibirá mensajes de advertencia al usar AutoFirma desde Chrome para realizar firmas, aunque esto no impedirá que funcione normalmente.</w:t>
+      </w:r>
+    </w:p>
+    <w:p>
+      <w:pPr>
+        <w:jc w:val="both"/>
+      </w:pPr>
+      <w:r>
+        <w:t>Durante el proceso de desinstalación de AutoFirma se realiza el proceso inverso al de instalación y se elimina el protocolo “afirma” del listado de protocolos seguros registrados en Chrome. Este proceso podría derivar en algunas circunstancias a la misma corrupción de la configuración del navegador.</w:t>
+      </w:r>
+    </w:p>
+    <w:p>
+      <w:pPr>
+        <w:pStyle w:val="Heading2"/>
+      </w:pPr>
+      <w:bookmarkStart w:id="41" w:name="_Toc477279391"/>
+      <w:r>
+        <w:t xml:space="preserve">Cuando se instala Mozilla Firefox o se crea un nuevo perfil de usuario después de la instalación de AutoFirma, </w:t>
+      </w:r>
+      <w:r>
+        <w:t>e</w:t>
+      </w:r>
+      <w:r>
+        <w:t xml:space="preserve">ste </w:t>
+      </w:r>
+      <w:r>
+        <w:t>no funciona</w:t>
+      </w:r>
+      <w:r>
+        <w:t xml:space="preserve"> en Firefox</w:t>
+      </w:r>
+      <w:bookmarkEnd w:id="41"/>
+    </w:p>
+    <w:p>
+      <w:pPr>
+        <w:jc w:val="both"/>
+      </w:pPr>
+      <w:r>
+        <w:t xml:space="preserve">Durante el </w:t>
+      </w:r>
+      <w:r>
+        <w:t>proceso</w:t>
+      </w:r>
+      <w:r>
+        <w:rPr>
+          <w:color w:val="FF0000"/>
+        </w:rPr>
+        <w:t xml:space="preserve"> </w:t>
+      </w:r>
+      <w:r>
+        <w:t>de instalación de AutoFirma</w:t>
+      </w:r>
+      <w:r>
+        <w:t xml:space="preserve"> </w:t>
+      </w:r>
+      <w:r>
+        <w:t xml:space="preserve">se </w:t>
+      </w:r>
+      <w:r>
+        <w:t>genera</w:t>
+      </w:r>
+      <w:r>
+        <w:t xml:space="preserve"> un certificado para la comunicación entre la página web y la aplicación</w:t>
+      </w:r>
+      <w:r>
+        <w:t>,</w:t>
+      </w:r>
+      <w:r>
+        <w:t xml:space="preserve"> </w:t>
+      </w:r>
+      <w:r>
+        <w:t xml:space="preserve">y lo instala en los almacenes de confianza del sistema y de Firefox. Si se crea un perfil de usuario de Firefox o se instala el propio Firefox después de la instalación de AutoFirma, </w:t>
+      </w:r>
+      <w:r>
+        <w:t>e</w:t>
+      </w:r>
+      <w:r>
+        <w:t xml:space="preserve">ste </w:t>
+      </w:r>
+      <w:r>
+        <w:t xml:space="preserve">no contará con el certificado entre los que considera de confianza. Para resolver este problema </w:t>
+      </w:r>
+      <w:r>
+        <w:t>deberá d</w:t>
+      </w:r>
+      <w:r>
+        <w:t xml:space="preserve">esinstalar AutoFirma y volverlo a instalar. </w:t>
+      </w:r>
+      <w:r>
+        <w:t>Tenga en</w:t>
+      </w:r>
+      <w:r>
+        <w:t xml:space="preserve"> </w:t>
+      </w:r>
+      <w:r>
+        <w:t>cuenta, sin embargo, que esto</w:t>
+      </w:r>
+      <w:r>
+        <w:t xml:space="preserve"> implicará que se </w:t>
+      </w:r>
+      <w:r>
+        <w:t>pierda</w:t>
+      </w:r>
+      <w:r>
+        <w:t xml:space="preserve"> la configuración personalizada establecida en AutoFirma.</w:t>
+      </w:r>
+      <w:bookmarkEnd w:id="22"/>
+    </w:p>
+    <w:p>
+      <w:pPr>
+        <w:pStyle w:val="Heading2"/>
+      </w:pPr>
+      <w:bookmarkStart w:id="42" w:name="_Toc477279392"/>
       <w:r>
         <w:lastRenderedPageBreak/>
-        <w:t xml:space="preserve">registra el protocolo “afirma” en este listado seguro de Chrome para que las invocaciones desde el navegador se realicen correctamente. </w:t>
-      </w:r>
+        <w:t xml:space="preserve">No se detecta el </w:t>
+      </w:r>
+      <w:proofErr w:type="spellStart"/>
+      <w:r>
+        <w:t>DNIe</w:t>
+      </w:r>
+      <w:proofErr w:type="spellEnd"/>
+      <w:r>
+        <w:t xml:space="preserve"> </w:t>
+      </w:r>
+      <w:r>
+        <w:t xml:space="preserve">3.0 </w:t>
+      </w:r>
+      <w:r>
+        <w:t>ni otras tarjetas en Mac</w:t>
+      </w:r>
+      <w:bookmarkEnd w:id="42"/>
     </w:p>
     <w:p>
       <w:pPr>
         <w:jc w:val="both"/>
       </w:pPr>
       <w:r>
-        <w:t>En algunas situaciones en las que el instalador podría no poder completar el proceso de registro</w:t>
-      </w:r>
-      <w:r>
-        <w:t>,</w:t>
-      </w:r>
-      <w:r>
-        <w:t xml:space="preserve"> el fichero de configuración de Chrome podría quedar en un estado inconsistente. En estos casos, al iniciarse de nuevo el navegador, detectará el problema y anunciará al usuario esta corrupción de datos mediante una ventana de advertencia que nos permitirá restaurar las propiedades por defecto.</w:t>
-      </w:r>
-    </w:p>
-    <w:p>
-      <w:pPr>
-        <w:jc w:val="both"/>
-      </w:pPr>
-      <w:r>
-        <w:t>Seguidamente, el navegador restaurará las propiedades</w:t>
-      </w:r>
-      <w:r>
-        <w:t xml:space="preserve"> </w:t>
-      </w:r>
-      <w:r>
-        <w:t>de</w:t>
-      </w:r>
-      <w:r>
-        <w:t xml:space="preserve"> configuración y volverá a funcionar normalmente. En este caso, el usuario recibirá mensajes de advertencia al usar AutoFirma desde Chrome para realizar firmas, aunque esto no impedirá que funcione normalmente.</w:t>
-      </w:r>
-    </w:p>
-    <w:p>
-      <w:pPr>
-        <w:jc w:val="both"/>
-      </w:pPr>
-      <w:r>
-        <w:t>Durante el proceso de desinstalación de AutoFirma se realiza el proceso inverso al de instalación y se elimina el protocolo “afirma” del listado de protocolos seguros registrados en Chrome. Este proceso podría derivar en algunas circunstancias a la misma corrupción de la configuración del navegador.</w:t>
-      </w:r>
-    </w:p>
-    <w:p>
-      <w:pPr>
-        <w:pStyle w:val="Heading2"/>
-      </w:pPr>
-      <w:bookmarkStart w:id="41" w:name="_Toc477279391"/>
-      <w:r>
-        <w:t xml:space="preserve">Cuando se instala Mozilla Firefox o se crea un nuevo perfil de usuario después de la instalación de AutoFirma, </w:t>
-      </w:r>
-      <w:r>
-        <w:t>e</w:t>
-      </w:r>
-      <w:r>
-        <w:t xml:space="preserve">ste </w:t>
-      </w:r>
-      <w:r>
-        <w:t>no funciona</w:t>
-      </w:r>
-      <w:r>
-        <w:t xml:space="preserve"> en Firefox</w:t>
-      </w:r>
-      <w:bookmarkEnd w:id="41"/>
-    </w:p>
-    <w:p>
-      <w:pPr>
-        <w:jc w:val="both"/>
-      </w:pPr>
-      <w:r>
-        <w:t xml:space="preserve">Durante el </w:t>
-      </w:r>
-      <w:r>
-        <w:t>proceso</w:t>
-      </w:r>
-      <w:r>
-        <w:rPr>
-          <w:color w:val="FF0000"/>
-        </w:rPr>
-        <w:t xml:space="preserve"> </w:t>
-      </w:r>
-      <w:r>
-        <w:t>de instalación de AutoFirma</w:t>
-      </w:r>
-      <w:r>
-        <w:t xml:space="preserve"> </w:t>
-      </w:r>
-      <w:r>
-        <w:t xml:space="preserve">se </w:t>
-      </w:r>
-      <w:r>
-        <w:t>genera</w:t>
-      </w:r>
-      <w:r>
-        <w:t xml:space="preserve"> un certificado para la comunicación entre la página web y la aplicación</w:t>
-      </w:r>
-      <w:r>
-        <w:t>,</w:t>
-      </w:r>
-      <w:r>
-        <w:t xml:space="preserve"> </w:t>
-      </w:r>
-      <w:r>
-        <w:t xml:space="preserve">y lo instala en los almacenes de confianza del sistema y de Firefox. Si se crea un perfil de usuario de Firefox o se instala el propio Firefox después de la instalación de AutoFirma, </w:t>
-      </w:r>
-      <w:r>
-        <w:t>e</w:t>
-      </w:r>
-      <w:r>
-        <w:t xml:space="preserve">ste </w:t>
-      </w:r>
-      <w:r>
-        <w:t xml:space="preserve">no contará con el certificado entre los que considera de confianza. Para resolver este problema </w:t>
-      </w:r>
-      <w:r>
-        <w:t>deberá d</w:t>
-      </w:r>
-      <w:r>
-        <w:t xml:space="preserve">esinstalar AutoFirma y volverlo a instalar. </w:t>
-      </w:r>
-      <w:r>
-        <w:t>Tenga en</w:t>
-      </w:r>
-      <w:r>
-        <w:t xml:space="preserve"> </w:t>
-      </w:r>
-      <w:r>
-        <w:t>cuenta, sin embargo, que esto</w:t>
-      </w:r>
-      <w:r>
-        <w:t xml:space="preserve"> implicará que se </w:t>
-      </w:r>
-      <w:r>
-        <w:t>pierda</w:t>
-      </w:r>
-      <w:r>
-        <w:t xml:space="preserve"> la configuración personalizada establecida en AutoFirma.</w:t>
-      </w:r>
-      <w:bookmarkEnd w:id="22"/>
-    </w:p>
-    <w:p>
-      <w:pPr>
-        <w:pStyle w:val="Heading2"/>
-      </w:pPr>
-      <w:bookmarkStart w:id="42" w:name="_Toc477279392"/>
-      <w:r>
-        <w:t xml:space="preserve">No se detecta el DNIe </w:t>
-      </w:r>
-      <w:r>
-        <w:t xml:space="preserve">3.0 </w:t>
-      </w:r>
-      <w:r>
-        <w:t>ni otras tarjetas en Mac</w:t>
-      </w:r>
-      <w:bookmarkEnd w:id="42"/>
-    </w:p>
-    <w:p>
-      <w:pPr>
-        <w:jc w:val="both"/>
-      </w:pPr>
-      <w:r>
-        <w:t>El DNIe y otras tarjetas no disponen de los drivers necesarios para su uso a través del llavero de Apple (almacén utilizado por AutoFirma cuando se usa a través de Safari, Chrome o como aplicación de escritorio). En el caso concreto del DNIe, AutoFirma tampoco es capaz de utilizarlo por medio del controlador Java que incorpora</w:t>
+        <w:t xml:space="preserve">El </w:t>
+      </w:r>
+      <w:proofErr w:type="spellStart"/>
+      <w:r>
+        <w:t>DNIe</w:t>
+      </w:r>
+      <w:proofErr w:type="spellEnd"/>
+      <w:r>
+        <w:t xml:space="preserve"> y otras tarjetas no disponen de los drivers necesarios para su uso a través del llavero de Apple (almacén utilizado por AutoFirma cuando se usa a través de Safari, Chrome o como aplicación de escritorio). En el caso concreto del </w:t>
+      </w:r>
+      <w:proofErr w:type="spellStart"/>
+      <w:r>
+        <w:t>DNIe</w:t>
+      </w:r>
+      <w:proofErr w:type="spellEnd"/>
+      <w:r>
+        <w:t>, AutoFirma tampoco es capaz de utilizarlo por medio del controlador Java que incorpora</w:t>
       </w:r>
       <w:r>
         <w:t xml:space="preserve"> y el uso del controlador PKCS#11 actual presenta problemas, por lo que no es posible su uso.</w:t>
@@ -6617,6 +8514,7 @@
         <w:t xml:space="preserve"> </w:t>
       </w:r>
       <w:hyperlink w:anchor="Licencia_Creative_Commons" w:history="1">
+        <w:proofErr w:type="spellStart"/>
         <w:r>
           <w:rPr>
             <w:rStyle w:val="Hyperlink"/>
@@ -6624,8 +8522,89 @@
             <w:sz w:val="20"/>
             <w:szCs w:val="20"/>
           </w:rPr>
-          <w:t>Creative Commons Reconocimiento-NoComercial-CompartirIgual 3.0 Unported</w:t>
-        </w:r>
+          <w:t>Creative</w:t>
+        </w:r>
+        <w:proofErr w:type="spellEnd"/>
+        <w:r>
+          <w:rPr>
+            <w:rStyle w:val="Hyperlink"/>
+            <w:rFonts w:cs="Arial"/>
+            <w:sz w:val="20"/>
+            <w:szCs w:val="20"/>
+          </w:rPr>
+          <w:t xml:space="preserve"> </w:t>
+        </w:r>
+        <w:proofErr w:type="spellStart"/>
+        <w:r>
+          <w:rPr>
+            <w:rStyle w:val="Hyperlink"/>
+            <w:rFonts w:cs="Arial"/>
+            <w:sz w:val="20"/>
+            <w:szCs w:val="20"/>
+          </w:rPr>
+          <w:t>Commons</w:t>
+        </w:r>
+        <w:proofErr w:type="spellEnd"/>
+        <w:r>
+          <w:rPr>
+            <w:rStyle w:val="Hyperlink"/>
+            <w:rFonts w:cs="Arial"/>
+            <w:sz w:val="20"/>
+            <w:szCs w:val="20"/>
+          </w:rPr>
+          <w:t xml:space="preserve"> Reconocimiento-</w:t>
+        </w:r>
+        <w:proofErr w:type="spellStart"/>
+        <w:r>
+          <w:rPr>
+            <w:rStyle w:val="Hyperlink"/>
+            <w:rFonts w:cs="Arial"/>
+            <w:sz w:val="20"/>
+            <w:szCs w:val="20"/>
+          </w:rPr>
+          <w:t>NoComercial</w:t>
+        </w:r>
+        <w:proofErr w:type="spellEnd"/>
+        <w:r>
+          <w:rPr>
+            <w:rStyle w:val="Hyperlink"/>
+            <w:rFonts w:cs="Arial"/>
+            <w:sz w:val="20"/>
+            <w:szCs w:val="20"/>
+          </w:rPr>
+          <w:t>-</w:t>
+        </w:r>
+        <w:proofErr w:type="spellStart"/>
+        <w:r>
+          <w:rPr>
+            <w:rStyle w:val="Hyperlink"/>
+            <w:rFonts w:cs="Arial"/>
+            <w:sz w:val="20"/>
+            <w:szCs w:val="20"/>
+          </w:rPr>
+          <w:t>CompartirIgual</w:t>
+        </w:r>
+        <w:proofErr w:type="spellEnd"/>
+        <w:r>
+          <w:rPr>
+            <w:rStyle w:val="Hyperlink"/>
+            <w:rFonts w:cs="Arial"/>
+            <w:sz w:val="20"/>
+            <w:szCs w:val="20"/>
+          </w:rPr>
+          <w:t xml:space="preserve"> 3.0 </w:t>
+        </w:r>
+        <w:proofErr w:type="spellStart"/>
+        <w:r>
+          <w:rPr>
+            <w:rStyle w:val="Hyperlink"/>
+            <w:rFonts w:cs="Arial"/>
+            <w:sz w:val="20"/>
+            <w:szCs w:val="20"/>
+          </w:rPr>
+          <w:t>Unported</w:t>
+        </w:r>
+        <w:proofErr w:type="spellEnd"/>
       </w:hyperlink>
       <w:r>
         <w:t>.</w:t>
@@ -6718,7 +8697,7 @@
         <v:shape id="_x0000_i1026" type="#_x0000_t75" style="width:41.25pt;height:19.5pt" o:ole="">
           <v:imagedata r:id="rId1" o:title=""/>
         </v:shape>
-        <o:OLEObject Type="Embed" ProgID="PBrush" ShapeID="_x0000_i1026" DrawAspect="Content" ObjectID="_1551021207" r:id="rId2"/>
+        <o:OLEObject Type="Embed" ProgID="PBrush" ShapeID="_x0000_i1026" DrawAspect="Content" ObjectID="_1551164184" r:id="rId2"/>
       </w:object>
     </w:r>
     <w:r>
@@ -6740,7 +8719,7 @@
       <w:rPr>
         <w:noProof/>
       </w:rPr>
-      <w:t>2</w:t>
+      <w:t>20</w:t>
     </w:r>
     <w:r>
       <w:fldChar w:fldCharType="end"/>
@@ -6854,7 +8833,7 @@
               <v:shape id="_x0000_i1025" type="#_x0000_t75" style="width:60pt;height:33pt" o:ole="">
                 <v:imagedata r:id="rId1" o:title=""/>
               </v:shape>
-              <o:OLEObject Type="Embed" ProgID="PBrush" ShapeID="_x0000_i1025" DrawAspect="Content" ObjectID="_1551021206" r:id="rId2"/>
+              <o:OLEObject Type="Embed" ProgID="PBrush" ShapeID="_x0000_i1025" DrawAspect="Content" ObjectID="_1551164183" r:id="rId2"/>
             </w:object>
           </w:r>
         </w:p>
@@ -7037,7 +9016,7 @@
               <v:shape id="_x0000_i1027" type="#_x0000_t75" style="width:102pt;height:57pt" o:ole="">
                 <v:imagedata r:id="rId1" o:title=""/>
               </v:shape>
-              <o:OLEObject Type="Embed" ProgID="PBrush" ShapeID="_x0000_i1027" DrawAspect="Content" ObjectID="_1551021208" r:id="rId2"/>
+              <o:OLEObject Type="Embed" ProgID="PBrush" ShapeID="_x0000_i1027" DrawAspect="Content" ObjectID="_1551164185" r:id="rId2"/>
             </w:object>
           </w:r>
         </w:p>
@@ -10001,7 +11980,7 @@
 </file>
 
 <file path=customXml/itemProps1.xml><?xml version="1.0" encoding="utf-8"?>
-<ds:datastoreItem xmlns:ds="http://schemas.openxmlformats.org/officeDocument/2006/customXml" ds:itemID="{4F645C40-2C2D-4D06-BB73-C7FCFB165D41}">
+<ds:datastoreItem xmlns:ds="http://schemas.openxmlformats.org/officeDocument/2006/customXml" ds:itemID="{342E8F75-FE94-4E32-8BBD-8C1BF12DB55C}">
   <ds:schemaRefs>
     <ds:schemaRef ds:uri="http://schemas.openxmlformats.org/officeDocument/2006/bibliography"/>
   </ds:schemaRefs>
@@ -10009,7 +11988,7 @@
 </file>
 
 <file path=customXml/itemProps2.xml><?xml version="1.0" encoding="utf-8"?>
-<ds:datastoreItem xmlns:ds="http://schemas.openxmlformats.org/officeDocument/2006/customXml" ds:itemID="{DD27A648-7DE9-451C-A2D5-3A0E5D06D76C}">
+<ds:datastoreItem xmlns:ds="http://schemas.openxmlformats.org/officeDocument/2006/customXml" ds:itemID="{DFEC353D-E810-4EE9-9784-477C89154D13}">
   <ds:schemaRefs>
     <ds:schemaRef ds:uri="http://schemas.openxmlformats.org/officeDocument/2006/bibliography"/>
   </ds:schemaRefs>

</xml_diff>

<commit_message>
Se agrega la referencia al uso de AutoFirma desde línea de comandos en Mac.
</commit_message>
<xml_diff>
--- a/AF_manual_instalacion_usuarios_ES.docx
+++ b/AF_manual_instalacion_usuarios_ES.docx
@@ -5620,7 +5620,71 @@
         <w:jc w:val="both"/>
       </w:pPr>
       <w:r>
-        <w:t>Puede listar las distintas operaciones disponibles a través de la línea de comandos</w:t>
+        <w:t>En el caso de Mac, es necesario ejecutar el JAR interno de la aplicación mediante Java. Esto puede hacerse accediendo al directorio interno “</w:t>
+      </w:r>
+      <w:proofErr w:type="spellStart"/>
+      <w:r>
+        <w:t>Resources</w:t>
+      </w:r>
+      <w:proofErr w:type="spellEnd"/>
+      <w:r>
+        <w:t xml:space="preserve">” de la aplicación (comúnmente, </w:t>
+      </w:r>
+      <w:r>
+        <w:lastRenderedPageBreak/>
+        <w:t>“/</w:t>
+      </w:r>
+      <w:proofErr w:type="spellStart"/>
+      <w:r>
+        <w:t>Applications</w:t>
+      </w:r>
+      <w:proofErr w:type="spellEnd"/>
+      <w:r>
+        <w:t>/</w:t>
+      </w:r>
+      <w:proofErr w:type="spellStart"/>
+      <w:r>
+        <w:t>AutoFirma.app</w:t>
+      </w:r>
+      <w:proofErr w:type="spellEnd"/>
+      <w:r>
+        <w:t>/</w:t>
+      </w:r>
+      <w:proofErr w:type="spellStart"/>
+      <w:r>
+        <w:t>Contents</w:t>
+      </w:r>
+      <w:proofErr w:type="spellEnd"/>
+      <w:r>
+        <w:t>/</w:t>
+      </w:r>
+      <w:proofErr w:type="spellStart"/>
+      <w:r>
+        <w:t>Resources</w:t>
+      </w:r>
+      <w:proofErr w:type="spellEnd"/>
+      <w:r>
+        <w:t>”) y ejecutando el JAR con la instancia interna de Java</w:t>
+      </w:r>
+      <w:r>
+        <w:t>, cuyo ejecutable se renombra como “AutoFirma”</w:t>
+      </w:r>
+      <w:r>
+        <w:t>.</w:t>
+      </w:r>
+    </w:p>
+    <w:p>
+      <w:pPr>
+        <w:jc w:val="both"/>
+      </w:pPr>
+      <w:r>
+        <w:t>Por ejemplo,</w:t>
+      </w:r>
+      <w:r>
+        <w:t xml:space="preserve"> se puede ejecutar AutoFirma y listar </w:t>
+      </w:r>
+      <w:r>
+        <w:t>las distintas operaciones disponibles a través de la línea de comandos</w:t>
       </w:r>
       <w:r>
         <w:t xml:space="preserve"> con el comando “</w:t>
@@ -5643,7 +5707,7 @@
         <w:t>”</w:t>
       </w:r>
       <w:r>
-        <w:t>. Por ejemplo,</w:t>
+        <w:t xml:space="preserve"> de la siguiente manera:</w:t>
       </w:r>
     </w:p>
     <w:p>
@@ -5651,7 +5715,6 @@
         <w:jc w:val="both"/>
       </w:pPr>
       <w:r>
-        <w:lastRenderedPageBreak/>
         <w:t>En Windows:</w:t>
       </w:r>
     </w:p>
@@ -5769,14 +5832,123 @@
       <w:proofErr w:type="spellEnd"/>
     </w:p>
     <w:p>
+      <w:pPr>
+        <w:rPr>
+          <w:lang w:val="en-GB"/>
+        </w:rPr>
+      </w:pPr>
+      <w:r>
+        <w:rPr>
+          <w:lang w:val="en-GB"/>
+        </w:rPr>
+        <w:t xml:space="preserve">En </w:t>
+      </w:r>
+      <w:r>
+        <w:rPr>
+          <w:lang w:val="en-GB"/>
+        </w:rPr>
+        <w:t>Mac</w:t>
+      </w:r>
+      <w:r>
+        <w:rPr>
+          <w:lang w:val="en-GB"/>
+        </w:rPr>
+        <w:t>:</w:t>
+      </w:r>
+    </w:p>
+    <w:p>
+      <w:pPr>
+        <w:pBdr>
+          <w:top w:val="single" w:sz="4" w:space="1" w:color="auto"/>
+          <w:left w:val="single" w:sz="4" w:space="4" w:color="auto"/>
+          <w:bottom w:val="single" w:sz="4" w:space="1" w:color="auto"/>
+          <w:right w:val="single" w:sz="4" w:space="4" w:color="auto"/>
+        </w:pBdr>
+        <w:rPr>
+          <w:rFonts w:ascii="Courier New" w:hAnsi="Courier New" w:cs="Courier New"/>
+          <w:sz w:val="20"/>
+          <w:lang w:val="en-GB"/>
+        </w:rPr>
+      </w:pPr>
+      <w:r>
+        <w:rPr>
+          <w:rFonts w:ascii="Courier New" w:hAnsi="Courier New" w:cs="Courier New"/>
+          <w:sz w:val="20"/>
+          <w:lang w:val="en-GB"/>
+        </w:rPr>
+        <w:t>Home</w:t>
+      </w:r>
+      <w:r>
+        <w:rPr>
+          <w:rFonts w:ascii="Courier New" w:hAnsi="Courier New" w:cs="Courier New"/>
+          <w:sz w:val="20"/>
+          <w:lang w:val="en-GB"/>
+        </w:rPr>
+        <w:t>/</w:t>
+      </w:r>
+      <w:r>
+        <w:rPr>
+          <w:rFonts w:ascii="Courier New" w:hAnsi="Courier New" w:cs="Courier New"/>
+          <w:sz w:val="20"/>
+          <w:lang w:val="en-GB"/>
+        </w:rPr>
+        <w:t>bin/</w:t>
+      </w:r>
+      <w:r>
+        <w:rPr>
+          <w:rFonts w:ascii="Courier New" w:hAnsi="Courier New" w:cs="Courier New"/>
+          <w:sz w:val="20"/>
+          <w:lang w:val="en-GB"/>
+        </w:rPr>
+        <w:t>AutoFirma</w:t>
+      </w:r>
+      <w:r>
+        <w:rPr>
+          <w:rFonts w:ascii="Courier New" w:hAnsi="Courier New" w:cs="Courier New"/>
+          <w:sz w:val="20"/>
+          <w:lang w:val="en-GB"/>
+        </w:rPr>
+        <w:t xml:space="preserve"> –jar JAR/</w:t>
+      </w:r>
+      <w:r>
+        <w:rPr>
+          <w:rFonts w:ascii="Courier New" w:hAnsi="Courier New" w:cs="Courier New"/>
+          <w:sz w:val="20"/>
+          <w:lang w:val="en-GB"/>
+        </w:rPr>
+        <w:t>AutoFirma</w:t>
+      </w:r>
+      <w:r>
+        <w:rPr>
+          <w:rFonts w:ascii="Courier New" w:hAnsi="Courier New" w:cs="Courier New"/>
+          <w:sz w:val="20"/>
+          <w:lang w:val="en-GB"/>
+        </w:rPr>
+        <w:t>.jar</w:t>
+      </w:r>
+      <w:r>
+        <w:rPr>
+          <w:rFonts w:ascii="Courier New" w:hAnsi="Courier New" w:cs="Courier New"/>
+          <w:sz w:val="20"/>
+          <w:lang w:val="en-GB"/>
+        </w:rPr>
+        <w:t xml:space="preserve"> –help</w:t>
+      </w:r>
+    </w:p>
+    <w:p>
+      <w:pPr>
+        <w:rPr>
+          <w:lang w:val="en-GB"/>
+        </w:rPr>
+      </w:pPr>
+    </w:p>
+    <w:p>
       <w:r>
         <w:t xml:space="preserve">Esto daría </w:t>
       </w:r>
       <w:r>
         <w:t>como</w:t>
       </w:r>
-      <w:bookmarkStart w:id="36" w:name="_GoBack"/>
-      <w:bookmarkEnd w:id="36"/>
       <w:r>
         <w:t xml:space="preserve"> resultado:</w:t>
       </w:r>
@@ -6584,6 +6756,8 @@
       <w:r>
         <w:t>Esto daría como resultado:</w:t>
       </w:r>
+      <w:bookmarkStart w:id="36" w:name="_GoBack"/>
+      <w:bookmarkEnd w:id="36"/>
     </w:p>
     <w:tbl>
       <w:tblPr>
@@ -6614,6 +6788,7 @@
                 <w:color w:val="FFFFFF" w:themeColor="background1"/>
                 <w:sz w:val="20"/>
               </w:rPr>
+              <w:lastRenderedPageBreak/>
               <w:t xml:space="preserve">Sintaxis: AutoFirma </w:t>
             </w:r>
             <w:proofErr w:type="spellStart"/>
@@ -7109,7 +7284,6 @@
                 <w:color w:val="FFFFFF" w:themeColor="background1"/>
                 <w:sz w:val="20"/>
               </w:rPr>
-              <w:lastRenderedPageBreak/>
               <w:t xml:space="preserve">         </w:t>
             </w:r>
             <w:proofErr w:type="spellStart"/>
@@ -7914,6 +8088,7 @@
           <w:noProof/>
           <w:lang w:eastAsia="es-ES"/>
         </w:rPr>
+        <w:lastRenderedPageBreak/>
         <w:drawing>
           <wp:inline distT="0" distB="0" distL="0" distR="0" wp14:anchorId="35888DFC" wp14:editId="52BBD988">
             <wp:extent cx="2732400" cy="1566000"/>
@@ -7956,182 +8131,181 @@
         <w:jc w:val="both"/>
       </w:pPr>
       <w:r>
+        <w:t>Si ya tenía instalador AutoFirma, compruebe que este no se está ejecutando, en cuyo caso el instalador no podrá sobrescribir los ficheros de instalación. Cierre AutoFirma y pulse el botón reintentar.</w:t>
+      </w:r>
+    </w:p>
+    <w:p>
+      <w:pPr>
+        <w:jc w:val="both"/>
+      </w:pPr>
+      <w:r>
+        <w:t>Si AutoFirma no se está ejecutando, es posible que el archivo en cuestión se encuentre bloqueado por una ejecución o intento de instalación previo. Reinicie su equipo y pruebe a instalar nuevamente la aplicación.</w:t>
+      </w:r>
+    </w:p>
+    <w:p>
+      <w:pPr>
+        <w:pStyle w:val="Heading2"/>
+      </w:pPr>
+      <w:bookmarkStart w:id="40" w:name="_Toc477279390"/>
+      <w:r>
+        <w:t>Al abrir Google Chrome después del proceso de instalación de AutoFirma se muestra un mensaje notificando que la configuración de la aplicación está corrupta</w:t>
+      </w:r>
+      <w:bookmarkEnd w:id="40"/>
+    </w:p>
+    <w:p>
+      <w:pPr>
+        <w:jc w:val="both"/>
+        <w:rPr>
+          <w:strike/>
+        </w:rPr>
+      </w:pPr>
+      <w:r>
+        <w:t xml:space="preserve">El navegador Google Chrome incluye en su configuración un listado de protocolos que considera seguros para la llamada a aplicaciones externas. Durante el proceso de instalación de AutoFirma se registra el protocolo “afirma” en este listado seguro de Chrome para que las invocaciones desde el navegador se realicen correctamente. </w:t>
+      </w:r>
+    </w:p>
+    <w:p>
+      <w:pPr>
+        <w:jc w:val="both"/>
+      </w:pPr>
+      <w:r>
+        <w:t>En algunas situaciones en las que el instalador podría no poder completar el proceso de registro</w:t>
+      </w:r>
+      <w:r>
+        <w:t>,</w:t>
+      </w:r>
+      <w:r>
+        <w:t xml:space="preserve"> el fichero de configuración de Chrome podría quedar en un estado inconsistente. En estos casos, al iniciarse de nuevo el navegador, detectará el problema y anunciará al usuario esta corrupción de datos mediante una ventana de advertencia que nos permitirá restaurar las propiedades por defecto.</w:t>
+      </w:r>
+    </w:p>
+    <w:p>
+      <w:pPr>
+        <w:jc w:val="both"/>
+      </w:pPr>
+      <w:r>
+        <w:t>Seguidamente, el navegador restaurará las propiedades</w:t>
+      </w:r>
+      <w:r>
+        <w:t xml:space="preserve"> </w:t>
+      </w:r>
+      <w:r>
+        <w:t>de</w:t>
+      </w:r>
+      <w:r>
+        <w:t xml:space="preserve"> configuración y volverá a funcionar normalmente. En este caso, el usuario recibirá mensajes de advertencia al usar AutoFirma desde Chrome para realizar firmas, aunque esto no impedirá que funcione normalmente.</w:t>
+      </w:r>
+    </w:p>
+    <w:p>
+      <w:pPr>
+        <w:jc w:val="both"/>
+      </w:pPr>
+      <w:r>
+        <w:t>Durante el proceso de desinstalación de AutoFirma se realiza el proceso inverso al de instalación y se elimina el protocolo “afirma” del listado de protocolos seguros registrados en Chrome. Este proceso podría derivar en algunas circunstancias a la misma corrupción de la configuración del navegador.</w:t>
+      </w:r>
+    </w:p>
+    <w:p>
+      <w:pPr>
+        <w:pStyle w:val="Heading2"/>
+      </w:pPr>
+      <w:bookmarkStart w:id="41" w:name="_Toc477279391"/>
+      <w:r>
         <w:lastRenderedPageBreak/>
-        <w:t>Si ya tenía instalador AutoFirma, compruebe que este no se está ejecutando, en cuyo caso el instalador no podrá sobrescribir los ficheros de instalación. Cierre AutoFirma y pulse el botón reintentar.</w:t>
-      </w:r>
+        <w:t xml:space="preserve">Cuando se instala Mozilla Firefox o se crea un nuevo perfil de usuario después de la instalación de AutoFirma, </w:t>
+      </w:r>
+      <w:r>
+        <w:t>e</w:t>
+      </w:r>
+      <w:r>
+        <w:t xml:space="preserve">ste </w:t>
+      </w:r>
+      <w:r>
+        <w:t>no funciona</w:t>
+      </w:r>
+      <w:r>
+        <w:t xml:space="preserve"> en Firefox</w:t>
+      </w:r>
+      <w:bookmarkEnd w:id="41"/>
     </w:p>
     <w:p>
       <w:pPr>
         <w:jc w:val="both"/>
       </w:pPr>
       <w:r>
-        <w:t>Si AutoFirma no se está ejecutando, es posible que el archivo en cuestión se encuentre bloqueado por una ejecución o intento de instalación previo. Reinicie su equipo y pruebe a instalar nuevamente la aplicación.</w:t>
-      </w:r>
+        <w:t xml:space="preserve">Durante el </w:t>
+      </w:r>
+      <w:r>
+        <w:t>proceso</w:t>
+      </w:r>
+      <w:r>
+        <w:rPr>
+          <w:color w:val="FF0000"/>
+        </w:rPr>
+        <w:t xml:space="preserve"> </w:t>
+      </w:r>
+      <w:r>
+        <w:t>de instalación de AutoFirma</w:t>
+      </w:r>
+      <w:r>
+        <w:t xml:space="preserve"> </w:t>
+      </w:r>
+      <w:r>
+        <w:t xml:space="preserve">se </w:t>
+      </w:r>
+      <w:r>
+        <w:t>genera</w:t>
+      </w:r>
+      <w:r>
+        <w:t xml:space="preserve"> un certificado para la comunicación entre la página web y la aplicación</w:t>
+      </w:r>
+      <w:r>
+        <w:t>,</w:t>
+      </w:r>
+      <w:r>
+        <w:t xml:space="preserve"> </w:t>
+      </w:r>
+      <w:r>
+        <w:t xml:space="preserve">y lo instala en los almacenes de confianza del sistema y de Firefox. Si se crea un perfil de usuario de Firefox o se instala el propio Firefox después de la instalación de AutoFirma, </w:t>
+      </w:r>
+      <w:r>
+        <w:t>e</w:t>
+      </w:r>
+      <w:r>
+        <w:t xml:space="preserve">ste </w:t>
+      </w:r>
+      <w:r>
+        <w:t xml:space="preserve">no contará con el certificado entre los que considera de confianza. Para resolver este problema </w:t>
+      </w:r>
+      <w:r>
+        <w:t>deberá d</w:t>
+      </w:r>
+      <w:r>
+        <w:t xml:space="preserve">esinstalar AutoFirma y volverlo a instalar. </w:t>
+      </w:r>
+      <w:r>
+        <w:t>Tenga en</w:t>
+      </w:r>
+      <w:r>
+        <w:t xml:space="preserve"> </w:t>
+      </w:r>
+      <w:r>
+        <w:t>cuenta, sin embargo, que esto</w:t>
+      </w:r>
+      <w:r>
+        <w:t xml:space="preserve"> implicará que se </w:t>
+      </w:r>
+      <w:r>
+        <w:t>pierda</w:t>
+      </w:r>
+      <w:r>
+        <w:t xml:space="preserve"> la configuración personalizada establecida en AutoFirma.</w:t>
+      </w:r>
+      <w:bookmarkEnd w:id="22"/>
     </w:p>
     <w:p>
       <w:pPr>
         <w:pStyle w:val="Heading2"/>
       </w:pPr>
-      <w:bookmarkStart w:id="40" w:name="_Toc477279390"/>
-      <w:r>
-        <w:t>Al abrir Google Chrome después del proceso de instalación de AutoFirma se muestra un mensaje notificando que la configuración de la aplicación está corrupta</w:t>
-      </w:r>
-      <w:bookmarkEnd w:id="40"/>
-    </w:p>
-    <w:p>
-      <w:pPr>
-        <w:jc w:val="both"/>
-        <w:rPr>
-          <w:strike/>
-        </w:rPr>
-      </w:pPr>
-      <w:r>
-        <w:t xml:space="preserve">El navegador Google Chrome incluye en su configuración un listado de protocolos que considera seguros para la llamada a aplicaciones externas. Durante el proceso de instalación de AutoFirma se registra el protocolo “afirma” en este listado seguro de Chrome para que las invocaciones desde el navegador se realicen correctamente. </w:t>
-      </w:r>
-    </w:p>
-    <w:p>
-      <w:pPr>
-        <w:jc w:val="both"/>
-      </w:pPr>
-      <w:r>
-        <w:t>En algunas situaciones en las que el instalador podría no poder completar el proceso de registro</w:t>
-      </w:r>
-      <w:r>
-        <w:t>,</w:t>
-      </w:r>
-      <w:r>
-        <w:t xml:space="preserve"> el fichero de configuración de Chrome podría quedar en un estado inconsistente. En estos casos, al iniciarse de nuevo el navegador, detectará el problema y anunciará al usuario esta corrupción de datos mediante una ventana de advertencia que nos permitirá restaurar las propiedades por defecto.</w:t>
-      </w:r>
-    </w:p>
-    <w:p>
-      <w:pPr>
-        <w:jc w:val="both"/>
-      </w:pPr>
-      <w:r>
-        <w:t>Seguidamente, el navegador restaurará las propiedades</w:t>
-      </w:r>
-      <w:r>
-        <w:t xml:space="preserve"> </w:t>
-      </w:r>
-      <w:r>
-        <w:t>de</w:t>
-      </w:r>
-      <w:r>
-        <w:t xml:space="preserve"> configuración y volverá a funcionar normalmente. En este caso, el usuario recibirá mensajes de advertencia al usar AutoFirma desde Chrome para realizar firmas, aunque esto no impedirá que funcione normalmente.</w:t>
-      </w:r>
-    </w:p>
-    <w:p>
-      <w:pPr>
-        <w:jc w:val="both"/>
-      </w:pPr>
-      <w:r>
-        <w:t>Durante el proceso de desinstalación de AutoFirma se realiza el proceso inverso al de instalación y se elimina el protocolo “afirma” del listado de protocolos seguros registrados en Chrome. Este proceso podría derivar en algunas circunstancias a la misma corrupción de la configuración del navegador.</w:t>
-      </w:r>
-    </w:p>
-    <w:p>
-      <w:pPr>
-        <w:pStyle w:val="Heading2"/>
-      </w:pPr>
-      <w:bookmarkStart w:id="41" w:name="_Toc477279391"/>
-      <w:r>
-        <w:t xml:space="preserve">Cuando se instala Mozilla Firefox o se crea un nuevo perfil de usuario después de la instalación de AutoFirma, </w:t>
-      </w:r>
-      <w:r>
-        <w:t>e</w:t>
-      </w:r>
-      <w:r>
-        <w:t xml:space="preserve">ste </w:t>
-      </w:r>
-      <w:r>
-        <w:t>no funciona</w:t>
-      </w:r>
-      <w:r>
-        <w:t xml:space="preserve"> en Firefox</w:t>
-      </w:r>
-      <w:bookmarkEnd w:id="41"/>
-    </w:p>
-    <w:p>
-      <w:pPr>
-        <w:jc w:val="both"/>
-      </w:pPr>
-      <w:r>
-        <w:t xml:space="preserve">Durante el </w:t>
-      </w:r>
-      <w:r>
-        <w:t>proceso</w:t>
-      </w:r>
-      <w:r>
-        <w:rPr>
-          <w:color w:val="FF0000"/>
-        </w:rPr>
-        <w:t xml:space="preserve"> </w:t>
-      </w:r>
-      <w:r>
-        <w:t>de instalación de AutoFirma</w:t>
-      </w:r>
-      <w:r>
-        <w:t xml:space="preserve"> </w:t>
-      </w:r>
-      <w:r>
-        <w:t xml:space="preserve">se </w:t>
-      </w:r>
-      <w:r>
-        <w:t>genera</w:t>
-      </w:r>
-      <w:r>
-        <w:t xml:space="preserve"> un certificado para la comunicación entre la página web y la aplicación</w:t>
-      </w:r>
-      <w:r>
-        <w:t>,</w:t>
-      </w:r>
-      <w:r>
-        <w:t xml:space="preserve"> </w:t>
-      </w:r>
-      <w:r>
-        <w:t xml:space="preserve">y lo instala en los almacenes de confianza del sistema y de Firefox. Si se crea un perfil de usuario de Firefox o se instala el propio Firefox después de la instalación de AutoFirma, </w:t>
-      </w:r>
-      <w:r>
-        <w:t>e</w:t>
-      </w:r>
-      <w:r>
-        <w:t xml:space="preserve">ste </w:t>
-      </w:r>
-      <w:r>
-        <w:t xml:space="preserve">no contará con el certificado entre los que considera de confianza. Para resolver este problema </w:t>
-      </w:r>
-      <w:r>
-        <w:t>deberá d</w:t>
-      </w:r>
-      <w:r>
-        <w:t xml:space="preserve">esinstalar AutoFirma y volverlo a instalar. </w:t>
-      </w:r>
-      <w:r>
-        <w:t>Tenga en</w:t>
-      </w:r>
-      <w:r>
-        <w:t xml:space="preserve"> </w:t>
-      </w:r>
-      <w:r>
-        <w:t>cuenta, sin embargo, que esto</w:t>
-      </w:r>
-      <w:r>
-        <w:t xml:space="preserve"> implicará que se </w:t>
-      </w:r>
-      <w:r>
-        <w:t>pierda</w:t>
-      </w:r>
-      <w:r>
-        <w:t xml:space="preserve"> la configuración personalizada establecida en AutoFirma.</w:t>
-      </w:r>
-      <w:bookmarkEnd w:id="22"/>
-    </w:p>
-    <w:p>
-      <w:pPr>
-        <w:pStyle w:val="Heading2"/>
-      </w:pPr>
       <w:bookmarkStart w:id="42" w:name="_Toc477279392"/>
       <w:r>
-        <w:lastRenderedPageBreak/>
         <w:t xml:space="preserve">No se detecta el </w:t>
       </w:r>
       <w:proofErr w:type="spellStart"/>
@@ -8697,7 +8871,7 @@
         <v:shape id="_x0000_i1026" type="#_x0000_t75" style="width:41.25pt;height:19.5pt" o:ole="">
           <v:imagedata r:id="rId1" o:title=""/>
         </v:shape>
-        <o:OLEObject Type="Embed" ProgID="PBrush" ShapeID="_x0000_i1026" DrawAspect="Content" ObjectID="_1551164184" r:id="rId2"/>
+        <o:OLEObject Type="Embed" ProgID="PBrush" ShapeID="_x0000_i1026" DrawAspect="Content" ObjectID="_1551169168" r:id="rId2"/>
       </w:object>
     </w:r>
     <w:r>
@@ -8719,7 +8893,7 @@
       <w:rPr>
         <w:noProof/>
       </w:rPr>
-      <w:t>20</w:t>
+      <w:t>24</w:t>
     </w:r>
     <w:r>
       <w:fldChar w:fldCharType="end"/>
@@ -8833,7 +9007,7 @@
               <v:shape id="_x0000_i1025" type="#_x0000_t75" style="width:60pt;height:33pt" o:ole="">
                 <v:imagedata r:id="rId1" o:title=""/>
               </v:shape>
-              <o:OLEObject Type="Embed" ProgID="PBrush" ShapeID="_x0000_i1025" DrawAspect="Content" ObjectID="_1551164183" r:id="rId2"/>
+              <o:OLEObject Type="Embed" ProgID="PBrush" ShapeID="_x0000_i1025" DrawAspect="Content" ObjectID="_1551169167" r:id="rId2"/>
             </w:object>
           </w:r>
         </w:p>
@@ -9016,7 +9190,7 @@
               <v:shape id="_x0000_i1027" type="#_x0000_t75" style="width:102pt;height:57pt" o:ole="">
                 <v:imagedata r:id="rId1" o:title=""/>
               </v:shape>
-              <o:OLEObject Type="Embed" ProgID="PBrush" ShapeID="_x0000_i1027" DrawAspect="Content" ObjectID="_1551164185" r:id="rId2"/>
+              <o:OLEObject Type="Embed" ProgID="PBrush" ShapeID="_x0000_i1027" DrawAspect="Content" ObjectID="_1551169169" r:id="rId2"/>
             </w:object>
           </w:r>
         </w:p>
@@ -11980,7 +12154,7 @@
 </file>
 
 <file path=customXml/itemProps1.xml><?xml version="1.0" encoding="utf-8"?>
-<ds:datastoreItem xmlns:ds="http://schemas.openxmlformats.org/officeDocument/2006/customXml" ds:itemID="{342E8F75-FE94-4E32-8BBD-8C1BF12DB55C}">
+<ds:datastoreItem xmlns:ds="http://schemas.openxmlformats.org/officeDocument/2006/customXml" ds:itemID="{9FBC8AC6-E795-4E49-9161-F035C4B3CACA}">
   <ds:schemaRefs>
     <ds:schemaRef ds:uri="http://schemas.openxmlformats.org/officeDocument/2006/bibliography"/>
   </ds:schemaRefs>
@@ -11988,7 +12162,7 @@
 </file>
 
 <file path=customXml/itemProps2.xml><?xml version="1.0" encoding="utf-8"?>
-<ds:datastoreItem xmlns:ds="http://schemas.openxmlformats.org/officeDocument/2006/customXml" ds:itemID="{DFEC353D-E810-4EE9-9784-477C89154D13}">
+<ds:datastoreItem xmlns:ds="http://schemas.openxmlformats.org/officeDocument/2006/customXml" ds:itemID="{62DFAFA6-611A-4075-A178-2EF506797F2D}">
   <ds:schemaRefs>
     <ds:schemaRef ds:uri="http://schemas.openxmlformats.org/officeDocument/2006/bibliography"/>
   </ds:schemaRefs>

</xml_diff>

<commit_message>
Se actualiza el error conocido del uso de tarjetas inteligentes en macOS.
</commit_message>
<xml_diff>
--- a/AF_manual_instalacion_usuarios_ES.docx
+++ b/AF_manual_instalacion_usuarios_ES.docx
@@ -102,7 +102,7 @@
       <w:r>
         <w:fldChar w:fldCharType="separate"/>
       </w:r>
-      <w:hyperlink w:anchor="_Toc481580420" w:history="1">
+      <w:hyperlink w:anchor="_Toc483312859" w:history="1">
         <w:r>
           <w:rPr>
             <w:rStyle w:val="Hyperlink"/>
@@ -144,7 +144,7 @@
             <w:noProof/>
             <w:webHidden/>
           </w:rPr>
-          <w:instrText xml:space="preserve"> PAGEREF _Toc481580420 \h </w:instrText>
+          <w:instrText xml:space="preserve"> PAGEREF _Toc483312859 \h </w:instrText>
         </w:r>
         <w:r>
           <w:rPr>
@@ -184,7 +184,7 @@
           <w:lang w:eastAsia="es-ES"/>
         </w:rPr>
       </w:pPr>
-      <w:hyperlink w:anchor="_Toc481580421" w:history="1">
+      <w:hyperlink w:anchor="_Toc483312860" w:history="1">
         <w:r>
           <w:rPr>
             <w:rStyle w:val="Hyperlink"/>
@@ -226,7 +226,7 @@
             <w:noProof/>
             <w:webHidden/>
           </w:rPr>
-          <w:instrText xml:space="preserve"> PAGEREF _Toc481580421 \h </w:instrText>
+          <w:instrText xml:space="preserve"> PAGEREF _Toc483312860 \h </w:instrText>
         </w:r>
         <w:r>
           <w:rPr>
@@ -266,7 +266,7 @@
           <w:lang w:eastAsia="es-ES"/>
         </w:rPr>
       </w:pPr>
-      <w:hyperlink w:anchor="_Toc481580422" w:history="1">
+      <w:hyperlink w:anchor="_Toc483312861" w:history="1">
         <w:r>
           <w:rPr>
             <w:rStyle w:val="Hyperlink"/>
@@ -308,7 +308,7 @@
             <w:noProof/>
             <w:webHidden/>
           </w:rPr>
-          <w:instrText xml:space="preserve"> PAGEREF _Toc481580422 \h </w:instrText>
+          <w:instrText xml:space="preserve"> PAGEREF _Toc483312861 \h </w:instrText>
         </w:r>
         <w:r>
           <w:rPr>
@@ -348,7 +348,7 @@
           <w:lang w:eastAsia="es-ES"/>
         </w:rPr>
       </w:pPr>
-      <w:hyperlink w:anchor="_Toc481580423" w:history="1">
+      <w:hyperlink w:anchor="_Toc483312862" w:history="1">
         <w:r>
           <w:rPr>
             <w:rStyle w:val="Hyperlink"/>
@@ -390,7 +390,7 @@
             <w:noProof/>
             <w:webHidden/>
           </w:rPr>
-          <w:instrText xml:space="preserve"> PAGEREF _Toc481580423 \h </w:instrText>
+          <w:instrText xml:space="preserve"> PAGEREF _Toc483312862 \h </w:instrText>
         </w:r>
         <w:r>
           <w:rPr>
@@ -434,7 +434,7 @@
           <w:lang w:eastAsia="es-ES"/>
         </w:rPr>
       </w:pPr>
-      <w:hyperlink w:anchor="_Toc481580424" w:history="1">
+      <w:hyperlink w:anchor="_Toc483312863" w:history="1">
         <w:r>
           <w:rPr>
             <w:rStyle w:val="Hyperlink"/>
@@ -476,7 +476,7 @@
             <w:noProof/>
             <w:webHidden/>
           </w:rPr>
-          <w:instrText xml:space="preserve"> PAGEREF _Toc481580424 \h </w:instrText>
+          <w:instrText xml:space="preserve"> PAGEREF _Toc483312863 \h </w:instrText>
         </w:r>
         <w:r>
           <w:rPr>
@@ -520,7 +520,7 @@
           <w:lang w:eastAsia="es-ES"/>
         </w:rPr>
       </w:pPr>
-      <w:hyperlink w:anchor="_Toc481580425" w:history="1">
+      <w:hyperlink w:anchor="_Toc483312864" w:history="1">
         <w:r>
           <w:rPr>
             <w:rStyle w:val="Hyperlink"/>
@@ -562,7 +562,7 @@
             <w:noProof/>
             <w:webHidden/>
           </w:rPr>
-          <w:instrText xml:space="preserve"> PAGEREF _Toc481580425 \h </w:instrText>
+          <w:instrText xml:space="preserve"> PAGEREF _Toc483312864 \h </w:instrText>
         </w:r>
         <w:r>
           <w:rPr>
@@ -606,7 +606,7 @@
           <w:lang w:eastAsia="es-ES"/>
         </w:rPr>
       </w:pPr>
-      <w:hyperlink w:anchor="_Toc481580426" w:history="1">
+      <w:hyperlink w:anchor="_Toc483312865" w:history="1">
         <w:r>
           <w:rPr>
             <w:rStyle w:val="Hyperlink"/>
@@ -648,7 +648,7 @@
             <w:noProof/>
             <w:webHidden/>
           </w:rPr>
-          <w:instrText xml:space="preserve"> PAGEREF _Toc481580426 \h </w:instrText>
+          <w:instrText xml:space="preserve"> PAGEREF _Toc483312865 \h </w:instrText>
         </w:r>
         <w:r>
           <w:rPr>
@@ -692,7 +692,7 @@
           <w:lang w:eastAsia="es-ES"/>
         </w:rPr>
       </w:pPr>
-      <w:hyperlink w:anchor="_Toc481580427" w:history="1">
+      <w:hyperlink w:anchor="_Toc483312866" w:history="1">
         <w:r>
           <w:rPr>
             <w:rStyle w:val="Hyperlink"/>
@@ -715,8 +715,6 @@
           </w:rPr>
           <w:t>Linux</w:t>
         </w:r>
-        <w:bookmarkStart w:id="0" w:name="_GoBack"/>
-        <w:bookmarkEnd w:id="0"/>
         <w:r>
           <w:rPr>
             <w:noProof/>
@@ -736,7 +734,7 @@
             <w:noProof/>
             <w:webHidden/>
           </w:rPr>
-          <w:instrText xml:space="preserve"> PAGEREF _Toc481580427 \h </w:instrText>
+          <w:instrText xml:space="preserve"> PAGEREF _Toc483312866 \h </w:instrText>
         </w:r>
         <w:r>
           <w:rPr>
@@ -780,7 +778,7 @@
           <w:lang w:eastAsia="es-ES"/>
         </w:rPr>
       </w:pPr>
-      <w:hyperlink w:anchor="_Toc481580428" w:history="1">
+      <w:hyperlink w:anchor="_Toc483312867" w:history="1">
         <w:r>
           <w:rPr>
             <w:rStyle w:val="Hyperlink"/>
@@ -822,7 +820,7 @@
             <w:noProof/>
             <w:webHidden/>
           </w:rPr>
-          <w:instrText xml:space="preserve"> PAGEREF _Toc481580428 \h </w:instrText>
+          <w:instrText xml:space="preserve"> PAGEREF _Toc483312867 \h </w:instrText>
         </w:r>
         <w:r>
           <w:rPr>
@@ -866,7 +864,7 @@
           <w:lang w:eastAsia="es-ES"/>
         </w:rPr>
       </w:pPr>
-      <w:hyperlink w:anchor="_Toc481580429" w:history="1">
+      <w:hyperlink w:anchor="_Toc483312868" w:history="1">
         <w:r>
           <w:rPr>
             <w:rStyle w:val="Hyperlink"/>
@@ -908,7 +906,7 @@
             <w:noProof/>
             <w:webHidden/>
           </w:rPr>
-          <w:instrText xml:space="preserve"> PAGEREF _Toc481580429 \h </w:instrText>
+          <w:instrText xml:space="preserve"> PAGEREF _Toc483312868 \h </w:instrText>
         </w:r>
         <w:r>
           <w:rPr>
@@ -952,7 +950,7 @@
           <w:lang w:eastAsia="es-ES"/>
         </w:rPr>
       </w:pPr>
-      <w:hyperlink w:anchor="_Toc481580430" w:history="1">
+      <w:hyperlink w:anchor="_Toc483312869" w:history="1">
         <w:r>
           <w:rPr>
             <w:rStyle w:val="Hyperlink"/>
@@ -994,7 +992,7 @@
             <w:noProof/>
             <w:webHidden/>
           </w:rPr>
-          <w:instrText xml:space="preserve"> PAGEREF _Toc481580430 \h </w:instrText>
+          <w:instrText xml:space="preserve"> PAGEREF _Toc483312869 \h </w:instrText>
         </w:r>
         <w:r>
           <w:rPr>
@@ -1038,7 +1036,7 @@
           <w:lang w:eastAsia="es-ES"/>
         </w:rPr>
       </w:pPr>
-      <w:hyperlink w:anchor="_Toc481580431" w:history="1">
+      <w:hyperlink w:anchor="_Toc483312870" w:history="1">
         <w:r>
           <w:rPr>
             <w:rStyle w:val="Hyperlink"/>
@@ -1080,7 +1078,7 @@
             <w:noProof/>
             <w:webHidden/>
           </w:rPr>
-          <w:instrText xml:space="preserve"> PAGEREF _Toc481580431 \h </w:instrText>
+          <w:instrText xml:space="preserve"> PAGEREF _Toc483312870 \h </w:instrText>
         </w:r>
         <w:r>
           <w:rPr>
@@ -1124,7 +1122,7 @@
           <w:lang w:eastAsia="es-ES"/>
         </w:rPr>
       </w:pPr>
-      <w:hyperlink w:anchor="_Toc481580432" w:history="1">
+      <w:hyperlink w:anchor="_Toc483312871" w:history="1">
         <w:r>
           <w:rPr>
             <w:rStyle w:val="Hyperlink"/>
@@ -1166,7 +1164,7 @@
             <w:noProof/>
             <w:webHidden/>
           </w:rPr>
-          <w:instrText xml:space="preserve"> PAGEREF _Toc481580432 \h </w:instrText>
+          <w:instrText xml:space="preserve"> PAGEREF _Toc483312871 \h </w:instrText>
         </w:r>
         <w:r>
           <w:rPr>
@@ -1206,7 +1204,7 @@
           <w:lang w:eastAsia="es-ES"/>
         </w:rPr>
       </w:pPr>
-      <w:hyperlink w:anchor="_Toc481580433" w:history="1">
+      <w:hyperlink w:anchor="_Toc483312872" w:history="1">
         <w:r>
           <w:rPr>
             <w:rStyle w:val="Hyperlink"/>
@@ -1248,7 +1246,7 @@
             <w:noProof/>
             <w:webHidden/>
           </w:rPr>
-          <w:instrText xml:space="preserve"> PAGEREF _Toc481580433 \h </w:instrText>
+          <w:instrText xml:space="preserve"> PAGEREF _Toc483312872 \h </w:instrText>
         </w:r>
         <w:r>
           <w:rPr>
@@ -1288,7 +1286,7 @@
           <w:lang w:eastAsia="es-ES"/>
         </w:rPr>
       </w:pPr>
-      <w:hyperlink w:anchor="_Toc481580434" w:history="1">
+      <w:hyperlink w:anchor="_Toc483312873" w:history="1">
         <w:r>
           <w:rPr>
             <w:rStyle w:val="Hyperlink"/>
@@ -1330,7 +1328,7 @@
             <w:noProof/>
             <w:webHidden/>
           </w:rPr>
-          <w:instrText xml:space="preserve"> PAGEREF _Toc481580434 \h </w:instrText>
+          <w:instrText xml:space="preserve"> PAGEREF _Toc483312873 \h </w:instrText>
         </w:r>
         <w:r>
           <w:rPr>
@@ -1374,7 +1372,7 @@
           <w:lang w:eastAsia="es-ES"/>
         </w:rPr>
       </w:pPr>
-      <w:hyperlink w:anchor="_Toc481580435" w:history="1">
+      <w:hyperlink w:anchor="_Toc483312874" w:history="1">
         <w:r>
           <w:rPr>
             <w:rStyle w:val="Hyperlink"/>
@@ -1416,7 +1414,7 @@
             <w:noProof/>
             <w:webHidden/>
           </w:rPr>
-          <w:instrText xml:space="preserve"> PAGEREF _Toc481580435 \h </w:instrText>
+          <w:instrText xml:space="preserve"> PAGEREF _Toc483312874 \h </w:instrText>
         </w:r>
         <w:r>
           <w:rPr>
@@ -1460,7 +1458,7 @@
           <w:lang w:eastAsia="es-ES"/>
         </w:rPr>
       </w:pPr>
-      <w:hyperlink w:anchor="_Toc481580436" w:history="1">
+      <w:hyperlink w:anchor="_Toc483312875" w:history="1">
         <w:r>
           <w:rPr>
             <w:rStyle w:val="Hyperlink"/>
@@ -1502,7 +1500,7 @@
             <w:noProof/>
             <w:webHidden/>
           </w:rPr>
-          <w:instrText xml:space="preserve"> PAGEREF _Toc481580436 \h </w:instrText>
+          <w:instrText xml:space="preserve"> PAGEREF _Toc483312875 \h </w:instrText>
         </w:r>
         <w:r>
           <w:rPr>
@@ -1546,7 +1544,7 @@
           <w:lang w:eastAsia="es-ES"/>
         </w:rPr>
       </w:pPr>
-      <w:hyperlink w:anchor="_Toc481580437" w:history="1">
+      <w:hyperlink w:anchor="_Toc483312876" w:history="1">
         <w:r>
           <w:rPr>
             <w:rStyle w:val="Hyperlink"/>
@@ -1588,7 +1586,7 @@
             <w:noProof/>
             <w:webHidden/>
           </w:rPr>
-          <w:instrText xml:space="preserve"> PAGEREF _Toc481580437 \h </w:instrText>
+          <w:instrText xml:space="preserve"> PAGEREF _Toc483312876 \h </w:instrText>
         </w:r>
         <w:r>
           <w:rPr>
@@ -1632,7 +1630,7 @@
           <w:lang w:eastAsia="es-ES"/>
         </w:rPr>
       </w:pPr>
-      <w:hyperlink w:anchor="_Toc481580438" w:history="1">
+      <w:hyperlink w:anchor="_Toc483312877" w:history="1">
         <w:r>
           <w:rPr>
             <w:rStyle w:val="Hyperlink"/>
@@ -1674,7 +1672,7 @@
             <w:noProof/>
             <w:webHidden/>
           </w:rPr>
-          <w:instrText xml:space="preserve"> PAGEREF _Toc481580438 \h </w:instrText>
+          <w:instrText xml:space="preserve"> PAGEREF _Toc483312877 \h </w:instrText>
         </w:r>
         <w:r>
           <w:rPr>
@@ -1718,7 +1716,7 @@
           <w:lang w:eastAsia="es-ES"/>
         </w:rPr>
       </w:pPr>
-      <w:hyperlink w:anchor="_Toc481580439" w:history="1">
+      <w:hyperlink w:anchor="_Toc483312878" w:history="1">
         <w:r>
           <w:rPr>
             <w:rStyle w:val="Hyperlink"/>
@@ -1760,7 +1758,7 @@
             <w:noProof/>
             <w:webHidden/>
           </w:rPr>
-          <w:instrText xml:space="preserve"> PAGEREF _Toc481580439 \h </w:instrText>
+          <w:instrText xml:space="preserve"> PAGEREF _Toc483312878 \h </w:instrText>
         </w:r>
         <w:r>
           <w:rPr>
@@ -1791,6 +1789,8 @@
         </w:r>
       </w:hyperlink>
     </w:p>
+    <w:bookmarkStart w:id="0" w:name="_GoBack"/>
+    <w:bookmarkEnd w:id="0"/>
     <w:p>
       <w:pPr>
         <w:pStyle w:val="TOC2"/>
@@ -1804,78 +1804,123 @@
           <w:lang w:eastAsia="es-ES"/>
         </w:rPr>
       </w:pPr>
-      <w:hyperlink w:anchor="_Toc481580440" w:history="1">
-        <w:r>
-          <w:rPr>
-            <w:rStyle w:val="Hyperlink"/>
-            <w:noProof/>
-          </w:rPr>
-          <w:t>6.6</w:t>
-        </w:r>
-        <w:r>
-          <w:rPr>
-            <w:rFonts w:eastAsiaTheme="minorEastAsia"/>
-            <w:noProof/>
-            <w:lang w:eastAsia="es-ES"/>
-          </w:rPr>
-          <w:tab/>
-        </w:r>
-        <w:r>
-          <w:rPr>
-            <w:rStyle w:val="Hyperlink"/>
-            <w:noProof/>
-          </w:rPr>
-          <w:t>No se detecta el DNIe 3.0 ni otras tarjetas en Mac</w:t>
-        </w:r>
-        <w:r>
-          <w:rPr>
-            <w:noProof/>
-            <w:webHidden/>
-          </w:rPr>
-          <w:tab/>
-        </w:r>
-        <w:r>
-          <w:rPr>
-            <w:noProof/>
-            <w:webHidden/>
-          </w:rPr>
-          <w:fldChar w:fldCharType="begin"/>
-        </w:r>
-        <w:r>
-          <w:rPr>
-            <w:noProof/>
-            <w:webHidden/>
-          </w:rPr>
-          <w:instrText xml:space="preserve"> PAGEREF _Toc481580440 \h </w:instrText>
-        </w:r>
-        <w:r>
-          <w:rPr>
-            <w:noProof/>
-            <w:webHidden/>
-          </w:rPr>
-        </w:r>
-        <w:r>
-          <w:rPr>
-            <w:noProof/>
-            <w:webHidden/>
-          </w:rPr>
-          <w:fldChar w:fldCharType="separate"/>
-        </w:r>
-        <w:r>
-          <w:rPr>
-            <w:noProof/>
-            <w:webHidden/>
-          </w:rPr>
-          <w:t>23</w:t>
-        </w:r>
-        <w:r>
-          <w:rPr>
-            <w:noProof/>
-            <w:webHidden/>
-          </w:rPr>
-          <w:fldChar w:fldCharType="end"/>
-        </w:r>
-      </w:hyperlink>
+      <w:r>
+        <w:rPr>
+          <w:rStyle w:val="Hyperlink"/>
+          <w:noProof/>
+        </w:rPr>
+        <w:fldChar w:fldCharType="begin"/>
+      </w:r>
+      <w:r>
+        <w:rPr>
+          <w:rStyle w:val="Hyperlink"/>
+          <w:noProof/>
+        </w:rPr>
+        <w:instrText xml:space="preserve"> </w:instrText>
+      </w:r>
+      <w:r>
+        <w:rPr>
+          <w:noProof/>
+        </w:rPr>
+        <w:instrText>HYPERLINK \l "_Toc483312879"</w:instrText>
+      </w:r>
+      <w:r>
+        <w:rPr>
+          <w:rStyle w:val="Hyperlink"/>
+          <w:noProof/>
+        </w:rPr>
+        <w:instrText xml:space="preserve"> </w:instrText>
+      </w:r>
+      <w:r>
+        <w:rPr>
+          <w:rStyle w:val="Hyperlink"/>
+          <w:noProof/>
+        </w:rPr>
+      </w:r>
+      <w:r>
+        <w:rPr>
+          <w:rStyle w:val="Hyperlink"/>
+          <w:noProof/>
+        </w:rPr>
+        <w:fldChar w:fldCharType="separate"/>
+      </w:r>
+      <w:r>
+        <w:rPr>
+          <w:rStyle w:val="Hyperlink"/>
+          <w:noProof/>
+        </w:rPr>
+        <w:t>6.6</w:t>
+      </w:r>
+      <w:r>
+        <w:rPr>
+          <w:rFonts w:eastAsiaTheme="minorEastAsia"/>
+          <w:noProof/>
+          <w:lang w:eastAsia="es-ES"/>
+        </w:rPr>
+        <w:tab/>
+      </w:r>
+      <w:r>
+        <w:rPr>
+          <w:rStyle w:val="Hyperlink"/>
+          <w:noProof/>
+        </w:rPr>
+        <w:t>No se detectan tarjetas inteligentes en Mac</w:t>
+      </w:r>
+      <w:r>
+        <w:rPr>
+          <w:noProof/>
+          <w:webHidden/>
+        </w:rPr>
+        <w:tab/>
+      </w:r>
+      <w:r>
+        <w:rPr>
+          <w:noProof/>
+          <w:webHidden/>
+        </w:rPr>
+        <w:fldChar w:fldCharType="begin"/>
+      </w:r>
+      <w:r>
+        <w:rPr>
+          <w:noProof/>
+          <w:webHidden/>
+        </w:rPr>
+        <w:instrText xml:space="preserve"> PAGEREF _Toc483312879 \h </w:instrText>
+      </w:r>
+      <w:r>
+        <w:rPr>
+          <w:noProof/>
+          <w:webHidden/>
+        </w:rPr>
+      </w:r>
+      <w:r>
+        <w:rPr>
+          <w:noProof/>
+          <w:webHidden/>
+        </w:rPr>
+        <w:fldChar w:fldCharType="separate"/>
+      </w:r>
+      <w:r>
+        <w:rPr>
+          <w:noProof/>
+          <w:webHidden/>
+        </w:rPr>
+        <w:t>23</w:t>
+      </w:r>
+      <w:r>
+        <w:rPr>
+          <w:noProof/>
+          <w:webHidden/>
+        </w:rPr>
+        <w:fldChar w:fldCharType="end"/>
+      </w:r>
+      <w:r>
+        <w:rPr>
+          <w:rStyle w:val="Hyperlink"/>
+          <w:noProof/>
+        </w:rPr>
+        <w:fldChar w:fldCharType="end"/>
+      </w:r>
     </w:p>
     <w:p>
       <w:pPr>
@@ -1905,7 +1950,7 @@
       <w:bookmarkStart w:id="2" w:name="_Toc424848867"/>
       <w:bookmarkStart w:id="3" w:name="_Toc425144388"/>
       <w:bookmarkStart w:id="4" w:name="_Toc429737795"/>
-      <w:bookmarkStart w:id="5" w:name="_Toc481580420"/>
+      <w:bookmarkStart w:id="5" w:name="_Toc483312859"/>
       <w:r>
         <w:lastRenderedPageBreak/>
         <w:t>Introducción</w:t>
@@ -2245,7 +2290,7 @@
       <w:pPr>
         <w:pStyle w:val="Heading1"/>
       </w:pPr>
-      <w:bookmarkStart w:id="10" w:name="_Toc481580421"/>
+      <w:bookmarkStart w:id="10" w:name="_Toc483312860"/>
       <w:r>
         <w:lastRenderedPageBreak/>
         <w:t>Requisitos mínimos</w:t>
@@ -2643,7 +2688,7 @@
       <w:bookmarkStart w:id="13" w:name="_Toc424848897"/>
       <w:bookmarkStart w:id="14" w:name="_Toc425144418"/>
       <w:bookmarkStart w:id="15" w:name="_Toc429737825"/>
-      <w:bookmarkStart w:id="16" w:name="_Toc481580422"/>
+      <w:bookmarkStart w:id="16" w:name="_Toc483312861"/>
       <w:r>
         <w:lastRenderedPageBreak/>
         <w:t>Enlaces de descarga</w:t>
@@ -2688,7 +2733,7 @@
       <w:pPr>
         <w:pStyle w:val="Heading1"/>
       </w:pPr>
-      <w:bookmarkStart w:id="17" w:name="_Toc481580423"/>
+      <w:bookmarkStart w:id="17" w:name="_Toc483312862"/>
       <w:r>
         <w:lastRenderedPageBreak/>
         <w:t>Instalación</w:t>
@@ -2792,7 +2837,7 @@
         <w:ind w:left="578" w:hanging="578"/>
       </w:pPr>
       <w:bookmarkStart w:id="18" w:name="_Toc451933127"/>
-      <w:bookmarkStart w:id="19" w:name="_Toc481580424"/>
+      <w:bookmarkStart w:id="19" w:name="_Toc483312863"/>
       <w:r>
         <w:t>Microsoft Windows</w:t>
       </w:r>
@@ -3306,7 +3351,7 @@
       <w:pPr>
         <w:pStyle w:val="Heading3"/>
       </w:pPr>
-      <w:bookmarkStart w:id="20" w:name="_Toc481580425"/>
+      <w:bookmarkStart w:id="20" w:name="_Toc483312864"/>
       <w:r>
         <w:t>Desinstalación</w:t>
       </w:r>
@@ -3677,7 +3722,7 @@
       </w:pPr>
       <w:bookmarkStart w:id="21" w:name="_Ref468881116"/>
       <w:bookmarkStart w:id="22" w:name="_Ref313876725"/>
-      <w:bookmarkStart w:id="23" w:name="_Toc481580426"/>
+      <w:bookmarkStart w:id="23" w:name="_Toc483312865"/>
       <w:bookmarkEnd w:id="12"/>
       <w:bookmarkEnd w:id="13"/>
       <w:bookmarkEnd w:id="14"/>
@@ -3707,7 +3752,7 @@
         <w:ind w:left="578" w:hanging="578"/>
       </w:pPr>
       <w:bookmarkStart w:id="24" w:name="_Toc451933129"/>
-      <w:bookmarkStart w:id="25" w:name="_Toc481580427"/>
+      <w:bookmarkStart w:id="25" w:name="_Toc483312866"/>
       <w:r>
         <w:t>Linux</w:t>
       </w:r>
@@ -3854,7 +3899,7 @@
         <w:spacing w:after="120"/>
       </w:pPr>
       <w:bookmarkStart w:id="26" w:name="_Toc451933130"/>
-      <w:bookmarkStart w:id="27" w:name="_Toc481580428"/>
+      <w:bookmarkStart w:id="27" w:name="_Toc483312867"/>
       <w:r>
         <w:t>Instalación por línea de comandos</w:t>
       </w:r>
@@ -4296,7 +4341,7 @@
         </w:numPr>
         <w:spacing w:after="120"/>
       </w:pPr>
-      <w:bookmarkStart w:id="29" w:name="_Toc481580429"/>
+      <w:bookmarkStart w:id="29" w:name="_Toc483312868"/>
       <w:r>
         <w:t>Instalación mediante el asistente de paquetes de Ubuntu/Guadalinex</w:t>
       </w:r>
@@ -4530,7 +4575,7 @@
         </w:numPr>
       </w:pPr>
       <w:bookmarkStart w:id="30" w:name="_Toc451933132"/>
-      <w:bookmarkStart w:id="31" w:name="_Toc481580430"/>
+      <w:bookmarkStart w:id="31" w:name="_Toc483312869"/>
       <w:r>
         <w:t>Desinstalación</w:t>
       </w:r>
@@ -4613,7 +4658,7 @@
         <w:ind w:left="578" w:hanging="578"/>
       </w:pPr>
       <w:bookmarkStart w:id="32" w:name="_Toc451933133"/>
-      <w:bookmarkStart w:id="33" w:name="_Toc481580431"/>
+      <w:bookmarkStart w:id="33" w:name="_Toc483312870"/>
       <w:r>
         <w:lastRenderedPageBreak/>
         <w:t>Apple OS X</w:t>
@@ -5092,7 +5137,7 @@
         <w:pStyle w:val="Heading3"/>
       </w:pPr>
       <w:bookmarkStart w:id="34" w:name="_Toc451933134"/>
-      <w:bookmarkStart w:id="35" w:name="_Toc481580432"/>
+      <w:bookmarkStart w:id="35" w:name="_Toc483312871"/>
       <w:r>
         <w:t>Desinstalación</w:t>
       </w:r>
@@ -5119,7 +5164,7 @@
       <w:pPr>
         <w:pStyle w:val="Heading1"/>
       </w:pPr>
-      <w:bookmarkStart w:id="36" w:name="_Toc481580433"/>
+      <w:bookmarkStart w:id="36" w:name="_Toc483312872"/>
       <w:r>
         <w:t>Uso por línea de comandos</w:t>
       </w:r>
@@ -6213,7 +6258,7 @@
       <w:pPr>
         <w:pStyle w:val="Heading1"/>
       </w:pPr>
-      <w:bookmarkStart w:id="37" w:name="_Toc481580434"/>
+      <w:bookmarkStart w:id="37" w:name="_Toc483312873"/>
       <w:r>
         <w:t>Problemas conocidos</w:t>
       </w:r>
@@ -6223,7 +6268,7 @@
       <w:pPr>
         <w:pStyle w:val="Heading2"/>
       </w:pPr>
-      <w:bookmarkStart w:id="38" w:name="_Toc481580435"/>
+      <w:bookmarkStart w:id="38" w:name="_Toc483312874"/>
       <w:r>
         <w:t>Al</w:t>
       </w:r>
@@ -6245,7 +6290,7 @@
         <w:pStyle w:val="Heading2"/>
       </w:pPr>
       <w:bookmarkStart w:id="39" w:name="_Toc477279368"/>
-      <w:bookmarkStart w:id="40" w:name="_Toc481580436"/>
+      <w:bookmarkStart w:id="40" w:name="_Toc483312875"/>
       <w:r>
         <w:t xml:space="preserve">Al instalar AutoFirma </w:t>
       </w:r>
@@ -6339,7 +6384,7 @@
       <w:pPr>
         <w:pStyle w:val="Heading2"/>
       </w:pPr>
-      <w:bookmarkStart w:id="41" w:name="_Toc481580437"/>
+      <w:bookmarkStart w:id="41" w:name="_Toc483312876"/>
       <w:r>
         <w:t>Al abrir Google Chrome después del proceso de instalación de AutoFirma se muestra un mensaje notificando que la configuración de la aplicación está corrupta</w:t>
       </w:r>
@@ -6399,7 +6444,7 @@
       <w:pPr>
         <w:pStyle w:val="Heading2"/>
       </w:pPr>
-      <w:bookmarkStart w:id="42" w:name="_Toc481580438"/>
+      <w:bookmarkStart w:id="42" w:name="_Toc483312877"/>
       <w:r>
         <w:lastRenderedPageBreak/>
         <w:t xml:space="preserve">Cuando se instala Mozilla Firefox o se crea un nuevo perfil de usuario después de la instalación de AutoFirma, </w:t>
@@ -6499,7 +6544,7 @@
       </w:pPr>
       <w:bookmarkStart w:id="43" w:name="_Toc473104048"/>
       <w:bookmarkStart w:id="44" w:name="_Toc477279372"/>
-      <w:bookmarkStart w:id="45" w:name="_Toc481580439"/>
+      <w:bookmarkStart w:id="45" w:name="_Toc483312878"/>
       <w:r>
         <w:t>AutoFirma indica que un documento PDF es demasiado grande cuando se intenta firmar con firma visible</w:t>
       </w:r>
@@ -6526,28 +6571,25 @@
     <w:p>
       <w:pPr>
         <w:pStyle w:val="Heading2"/>
-      </w:pPr>
-      <w:bookmarkStart w:id="46" w:name="_Toc481580440"/>
-      <w:r>
-        <w:t xml:space="preserve">No se detecta el DNIe </w:t>
-      </w:r>
-      <w:r>
-        <w:t xml:space="preserve">3.0 </w:t>
-      </w:r>
-      <w:r>
-        <w:t>ni otras tarjetas en Mac</w:t>
+        <w:numPr>
+          <w:ilvl w:val="1"/>
+          <w:numId w:val="5"/>
+        </w:numPr>
+      </w:pPr>
+      <w:bookmarkStart w:id="46" w:name="_Toc483312716"/>
+      <w:bookmarkStart w:id="47" w:name="_Toc483312879"/>
+      <w:r>
+        <w:t>No se detectan tarjetas inteligentes en Mac</w:t>
       </w:r>
       <w:bookmarkEnd w:id="46"/>
+      <w:bookmarkEnd w:id="47"/>
     </w:p>
     <w:p>
       <w:pPr>
         <w:jc w:val="both"/>
       </w:pPr>
       <w:r>
-        <w:t>El DNIe y otras tarjetas no disponen de los drivers necesarios para su uso a través del llavero de Apple (almacén utilizado por AutoFirma cuando se usa a través de Safari, Chrome o como aplicación de escritorio). En el caso concreto del DNIe, AutoFirma tampoco es capaz de utilizarlo por medio del controlador Java que incorpora</w:t>
-      </w:r>
-      <w:r>
-        <w:t xml:space="preserve"> y el uso del controlador PKCS#11 actual presenta problemas, por lo que no es posible su uso.</w:t>
+        <w:t>Muchas tarjetas inteligentes no disponen de los drivers necesarios para su uso a través del llavero de Apple (almacén utilizado por AutoFirma cuando se usa a través de Safari, Chrome o como aplicación de escritorio). En el caso concreto del DNIe, AutoFirma es capaz de utilizarlo por medio del controlador Java que incorpora, pero con el resto de tarjetas no es posible.</w:t>
       </w:r>
     </w:p>
     <w:p>
@@ -6988,7 +7030,7 @@
         <v:shape id="_x0000_i1026" type="#_x0000_t75" style="width:41.25pt;height:19.5pt" o:ole="">
           <v:imagedata r:id="rId1" o:title=""/>
         </v:shape>
-        <o:OLEObject Type="Embed" ProgID="PBrush" ShapeID="_x0000_i1026" DrawAspect="Content" ObjectID="_1555322319" r:id="rId2"/>
+        <o:OLEObject Type="Embed" ProgID="PBrush" ShapeID="_x0000_i1026" DrawAspect="Content" ObjectID="_1557054694" r:id="rId2"/>
       </w:object>
     </w:r>
     <w:r>
@@ -7124,7 +7166,7 @@
               <v:shape id="_x0000_i1025" type="#_x0000_t75" style="width:60pt;height:33pt" o:ole="">
                 <v:imagedata r:id="rId1" o:title=""/>
               </v:shape>
-              <o:OLEObject Type="Embed" ProgID="PBrush" ShapeID="_x0000_i1025" DrawAspect="Content" ObjectID="_1555322318" r:id="rId2"/>
+              <o:OLEObject Type="Embed" ProgID="PBrush" ShapeID="_x0000_i1025" DrawAspect="Content" ObjectID="_1557054693" r:id="rId2"/>
             </w:object>
           </w:r>
         </w:p>
@@ -7307,7 +7349,7 @@
               <v:shape id="_x0000_i1027" type="#_x0000_t75" style="width:102pt;height:57pt" o:ole="">
                 <v:imagedata r:id="rId1" o:title=""/>
               </v:shape>
-              <o:OLEObject Type="Embed" ProgID="PBrush" ShapeID="_x0000_i1027" DrawAspect="Content" ObjectID="_1555322320" r:id="rId2"/>
+              <o:OLEObject Type="Embed" ProgID="PBrush" ShapeID="_x0000_i1027" DrawAspect="Content" ObjectID="_1557054695" r:id="rId2"/>
             </w:object>
           </w:r>
         </w:p>
@@ -10271,7 +10313,7 @@
 </file>
 
 <file path=customXml/itemProps1.xml><?xml version="1.0" encoding="utf-8"?>
-<ds:datastoreItem xmlns:ds="http://schemas.openxmlformats.org/officeDocument/2006/customXml" ds:itemID="{28B4018A-2F4D-42F8-A3F2-E1B28365CEC5}">
+<ds:datastoreItem xmlns:ds="http://schemas.openxmlformats.org/officeDocument/2006/customXml" ds:itemID="{AEAA4449-3790-45B5-948E-3859306A7C9E}">
   <ds:schemaRefs>
     <ds:schemaRef ds:uri="http://schemas.openxmlformats.org/officeDocument/2006/bibliography"/>
   </ds:schemaRefs>
@@ -10279,7 +10321,7 @@
 </file>
 
 <file path=customXml/itemProps2.xml><?xml version="1.0" encoding="utf-8"?>
-<ds:datastoreItem xmlns:ds="http://schemas.openxmlformats.org/officeDocument/2006/customXml" ds:itemID="{EA703734-9DD1-43E9-81AC-81AB33A5B30F}">
+<ds:datastoreItem xmlns:ds="http://schemas.openxmlformats.org/officeDocument/2006/customXml" ds:itemID="{351CAED3-2299-4E4A-837B-11BD05EF887E}">
   <ds:schemaRefs>
     <ds:schemaRef ds:uri="http://schemas.openxmlformats.org/officeDocument/2006/bibliography"/>
   </ds:schemaRefs>

</xml_diff>

<commit_message>
- Actualización de la documentación a la 1.6. - Se agrega un problema conocido en la instalación de AutoFirma en OS X.
</commit_message>
<xml_diff>
--- a/AF_manual_instalacion_usuarios_ES.docx
+++ b/AF_manual_instalacion_usuarios_ES.docx
@@ -56,7 +56,7 @@
         <w:t xml:space="preserve"> 1.</w:t>
       </w:r>
       <w:r>
-        <w:t>5</w:t>
+        <w:t>6</w:t>
       </w:r>
     </w:p>
     <w:p>
@@ -84,6 +84,8 @@
         <w:pStyle w:val="TOC1"/>
       </w:pPr>
     </w:p>
+    <w:bookmarkStart w:id="0" w:name="_GoBack"/>
+    <w:bookmarkEnd w:id="0"/>
     <w:p>
       <w:pPr>
         <w:pStyle w:val="TOC1"/>
@@ -102,7 +104,7 @@
       <w:r>
         <w:fldChar w:fldCharType="separate"/>
       </w:r>
-      <w:hyperlink w:anchor="_Toc483312859" w:history="1">
+      <w:hyperlink w:anchor="_Toc493776745" w:history="1">
         <w:r>
           <w:rPr>
             <w:rStyle w:val="Hyperlink"/>
@@ -144,7 +146,7 @@
             <w:noProof/>
             <w:webHidden/>
           </w:rPr>
-          <w:instrText xml:space="preserve"> PAGEREF _Toc483312859 \h </w:instrText>
+          <w:instrText xml:space="preserve"> PAGEREF _Toc493776745 \h </w:instrText>
         </w:r>
         <w:r>
           <w:rPr>
@@ -184,7 +186,7 @@
           <w:lang w:eastAsia="es-ES"/>
         </w:rPr>
       </w:pPr>
-      <w:hyperlink w:anchor="_Toc483312860" w:history="1">
+      <w:hyperlink w:anchor="_Toc493776746" w:history="1">
         <w:r>
           <w:rPr>
             <w:rStyle w:val="Hyperlink"/>
@@ -226,7 +228,7 @@
             <w:noProof/>
             <w:webHidden/>
           </w:rPr>
-          <w:instrText xml:space="preserve"> PAGEREF _Toc483312860 \h </w:instrText>
+          <w:instrText xml:space="preserve"> PAGEREF _Toc493776746 \h </w:instrText>
         </w:r>
         <w:r>
           <w:rPr>
@@ -266,7 +268,7 @@
           <w:lang w:eastAsia="es-ES"/>
         </w:rPr>
       </w:pPr>
-      <w:hyperlink w:anchor="_Toc483312861" w:history="1">
+      <w:hyperlink w:anchor="_Toc493776747" w:history="1">
         <w:r>
           <w:rPr>
             <w:rStyle w:val="Hyperlink"/>
@@ -308,7 +310,7 @@
             <w:noProof/>
             <w:webHidden/>
           </w:rPr>
-          <w:instrText xml:space="preserve"> PAGEREF _Toc483312861 \h </w:instrText>
+          <w:instrText xml:space="preserve"> PAGEREF _Toc493776747 \h </w:instrText>
         </w:r>
         <w:r>
           <w:rPr>
@@ -348,7 +350,7 @@
           <w:lang w:eastAsia="es-ES"/>
         </w:rPr>
       </w:pPr>
-      <w:hyperlink w:anchor="_Toc483312862" w:history="1">
+      <w:hyperlink w:anchor="_Toc493776748" w:history="1">
         <w:r>
           <w:rPr>
             <w:rStyle w:val="Hyperlink"/>
@@ -390,7 +392,7 @@
             <w:noProof/>
             <w:webHidden/>
           </w:rPr>
-          <w:instrText xml:space="preserve"> PAGEREF _Toc483312862 \h </w:instrText>
+          <w:instrText xml:space="preserve"> PAGEREF _Toc493776748 \h </w:instrText>
         </w:r>
         <w:r>
           <w:rPr>
@@ -434,7 +436,7 @@
           <w:lang w:eastAsia="es-ES"/>
         </w:rPr>
       </w:pPr>
-      <w:hyperlink w:anchor="_Toc483312863" w:history="1">
+      <w:hyperlink w:anchor="_Toc493776749" w:history="1">
         <w:r>
           <w:rPr>
             <w:rStyle w:val="Hyperlink"/>
@@ -476,7 +478,7 @@
             <w:noProof/>
             <w:webHidden/>
           </w:rPr>
-          <w:instrText xml:space="preserve"> PAGEREF _Toc483312863 \h </w:instrText>
+          <w:instrText xml:space="preserve"> PAGEREF _Toc493776749 \h </w:instrText>
         </w:r>
         <w:r>
           <w:rPr>
@@ -520,7 +522,7 @@
           <w:lang w:eastAsia="es-ES"/>
         </w:rPr>
       </w:pPr>
-      <w:hyperlink w:anchor="_Toc483312864" w:history="1">
+      <w:hyperlink w:anchor="_Toc493776750" w:history="1">
         <w:r>
           <w:rPr>
             <w:rStyle w:val="Hyperlink"/>
@@ -562,7 +564,7 @@
             <w:noProof/>
             <w:webHidden/>
           </w:rPr>
-          <w:instrText xml:space="preserve"> PAGEREF _Toc483312864 \h </w:instrText>
+          <w:instrText xml:space="preserve"> PAGEREF _Toc493776750 \h </w:instrText>
         </w:r>
         <w:r>
           <w:rPr>
@@ -606,7 +608,7 @@
           <w:lang w:eastAsia="es-ES"/>
         </w:rPr>
       </w:pPr>
-      <w:hyperlink w:anchor="_Toc483312865" w:history="1">
+      <w:hyperlink w:anchor="_Toc493776751" w:history="1">
         <w:r>
           <w:rPr>
             <w:rStyle w:val="Hyperlink"/>
@@ -648,7 +650,7 @@
             <w:noProof/>
             <w:webHidden/>
           </w:rPr>
-          <w:instrText xml:space="preserve"> PAGEREF _Toc483312865 \h </w:instrText>
+          <w:instrText xml:space="preserve"> PAGEREF _Toc493776751 \h </w:instrText>
         </w:r>
         <w:r>
           <w:rPr>
@@ -692,7 +694,7 @@
           <w:lang w:eastAsia="es-ES"/>
         </w:rPr>
       </w:pPr>
-      <w:hyperlink w:anchor="_Toc483312866" w:history="1">
+      <w:hyperlink w:anchor="_Toc493776752" w:history="1">
         <w:r>
           <w:rPr>
             <w:rStyle w:val="Hyperlink"/>
@@ -734,7 +736,7 @@
             <w:noProof/>
             <w:webHidden/>
           </w:rPr>
-          <w:instrText xml:space="preserve"> PAGEREF _Toc483312866 \h </w:instrText>
+          <w:instrText xml:space="preserve"> PAGEREF _Toc493776752 \h </w:instrText>
         </w:r>
         <w:r>
           <w:rPr>
@@ -778,7 +780,7 @@
           <w:lang w:eastAsia="es-ES"/>
         </w:rPr>
       </w:pPr>
-      <w:hyperlink w:anchor="_Toc483312867" w:history="1">
+      <w:hyperlink w:anchor="_Toc493776753" w:history="1">
         <w:r>
           <w:rPr>
             <w:rStyle w:val="Hyperlink"/>
@@ -820,7 +822,7 @@
             <w:noProof/>
             <w:webHidden/>
           </w:rPr>
-          <w:instrText xml:space="preserve"> PAGEREF _Toc483312867 \h </w:instrText>
+          <w:instrText xml:space="preserve"> PAGEREF _Toc493776753 \h </w:instrText>
         </w:r>
         <w:r>
           <w:rPr>
@@ -864,7 +866,7 @@
           <w:lang w:eastAsia="es-ES"/>
         </w:rPr>
       </w:pPr>
-      <w:hyperlink w:anchor="_Toc483312868" w:history="1">
+      <w:hyperlink w:anchor="_Toc493776754" w:history="1">
         <w:r>
           <w:rPr>
             <w:rStyle w:val="Hyperlink"/>
@@ -906,7 +908,7 @@
             <w:noProof/>
             <w:webHidden/>
           </w:rPr>
-          <w:instrText xml:space="preserve"> PAGEREF _Toc483312868 \h </w:instrText>
+          <w:instrText xml:space="preserve"> PAGEREF _Toc493776754 \h </w:instrText>
         </w:r>
         <w:r>
           <w:rPr>
@@ -950,7 +952,7 @@
           <w:lang w:eastAsia="es-ES"/>
         </w:rPr>
       </w:pPr>
-      <w:hyperlink w:anchor="_Toc483312869" w:history="1">
+      <w:hyperlink w:anchor="_Toc493776755" w:history="1">
         <w:r>
           <w:rPr>
             <w:rStyle w:val="Hyperlink"/>
@@ -992,7 +994,7 @@
             <w:noProof/>
             <w:webHidden/>
           </w:rPr>
-          <w:instrText xml:space="preserve"> PAGEREF _Toc483312869 \h </w:instrText>
+          <w:instrText xml:space="preserve"> PAGEREF _Toc493776755 \h </w:instrText>
         </w:r>
         <w:r>
           <w:rPr>
@@ -1036,7 +1038,7 @@
           <w:lang w:eastAsia="es-ES"/>
         </w:rPr>
       </w:pPr>
-      <w:hyperlink w:anchor="_Toc483312870" w:history="1">
+      <w:hyperlink w:anchor="_Toc493776756" w:history="1">
         <w:r>
           <w:rPr>
             <w:rStyle w:val="Hyperlink"/>
@@ -1078,7 +1080,7 @@
             <w:noProof/>
             <w:webHidden/>
           </w:rPr>
-          <w:instrText xml:space="preserve"> PAGEREF _Toc483312870 \h </w:instrText>
+          <w:instrText xml:space="preserve"> PAGEREF _Toc493776756 \h </w:instrText>
         </w:r>
         <w:r>
           <w:rPr>
@@ -1122,7 +1124,7 @@
           <w:lang w:eastAsia="es-ES"/>
         </w:rPr>
       </w:pPr>
-      <w:hyperlink w:anchor="_Toc483312871" w:history="1">
+      <w:hyperlink w:anchor="_Toc493776757" w:history="1">
         <w:r>
           <w:rPr>
             <w:rStyle w:val="Hyperlink"/>
@@ -1164,7 +1166,7 @@
             <w:noProof/>
             <w:webHidden/>
           </w:rPr>
-          <w:instrText xml:space="preserve"> PAGEREF _Toc483312871 \h </w:instrText>
+          <w:instrText xml:space="preserve"> PAGEREF _Toc493776757 \h </w:instrText>
         </w:r>
         <w:r>
           <w:rPr>
@@ -1204,7 +1206,7 @@
           <w:lang w:eastAsia="es-ES"/>
         </w:rPr>
       </w:pPr>
-      <w:hyperlink w:anchor="_Toc483312872" w:history="1">
+      <w:hyperlink w:anchor="_Toc493776758" w:history="1">
         <w:r>
           <w:rPr>
             <w:rStyle w:val="Hyperlink"/>
@@ -1246,7 +1248,7 @@
             <w:noProof/>
             <w:webHidden/>
           </w:rPr>
-          <w:instrText xml:space="preserve"> PAGEREF _Toc483312872 \h </w:instrText>
+          <w:instrText xml:space="preserve"> PAGEREF _Toc493776758 \h </w:instrText>
         </w:r>
         <w:r>
           <w:rPr>
@@ -1286,7 +1288,7 @@
           <w:lang w:eastAsia="es-ES"/>
         </w:rPr>
       </w:pPr>
-      <w:hyperlink w:anchor="_Toc483312873" w:history="1">
+      <w:hyperlink w:anchor="_Toc493776759" w:history="1">
         <w:r>
           <w:rPr>
             <w:rStyle w:val="Hyperlink"/>
@@ -1328,7 +1330,7 @@
             <w:noProof/>
             <w:webHidden/>
           </w:rPr>
-          <w:instrText xml:space="preserve"> PAGEREF _Toc483312873 \h </w:instrText>
+          <w:instrText xml:space="preserve"> PAGEREF _Toc493776759 \h </w:instrText>
         </w:r>
         <w:r>
           <w:rPr>
@@ -1372,7 +1374,7 @@
           <w:lang w:eastAsia="es-ES"/>
         </w:rPr>
       </w:pPr>
-      <w:hyperlink w:anchor="_Toc483312874" w:history="1">
+      <w:hyperlink w:anchor="_Toc493776760" w:history="1">
         <w:r>
           <w:rPr>
             <w:rStyle w:val="Hyperlink"/>
@@ -1414,7 +1416,7 @@
             <w:noProof/>
             <w:webHidden/>
           </w:rPr>
-          <w:instrText xml:space="preserve"> PAGEREF _Toc483312874 \h </w:instrText>
+          <w:instrText xml:space="preserve"> PAGEREF _Toc493776760 \h </w:instrText>
         </w:r>
         <w:r>
           <w:rPr>
@@ -1458,7 +1460,7 @@
           <w:lang w:eastAsia="es-ES"/>
         </w:rPr>
       </w:pPr>
-      <w:hyperlink w:anchor="_Toc483312875" w:history="1">
+      <w:hyperlink w:anchor="_Toc493776761" w:history="1">
         <w:r>
           <w:rPr>
             <w:rStyle w:val="Hyperlink"/>
@@ -1500,7 +1502,7 @@
             <w:noProof/>
             <w:webHidden/>
           </w:rPr>
-          <w:instrText xml:space="preserve"> PAGEREF _Toc483312875 \h </w:instrText>
+          <w:instrText xml:space="preserve"> PAGEREF _Toc493776761 \h </w:instrText>
         </w:r>
         <w:r>
           <w:rPr>
@@ -1544,7 +1546,7 @@
           <w:lang w:eastAsia="es-ES"/>
         </w:rPr>
       </w:pPr>
-      <w:hyperlink w:anchor="_Toc483312876" w:history="1">
+      <w:hyperlink w:anchor="_Toc493776762" w:history="1">
         <w:r>
           <w:rPr>
             <w:rStyle w:val="Hyperlink"/>
@@ -1586,7 +1588,7 @@
             <w:noProof/>
             <w:webHidden/>
           </w:rPr>
-          <w:instrText xml:space="preserve"> PAGEREF _Toc483312876 \h </w:instrText>
+          <w:instrText xml:space="preserve"> PAGEREF _Toc493776762 \h </w:instrText>
         </w:r>
         <w:r>
           <w:rPr>
@@ -1630,7 +1632,7 @@
           <w:lang w:eastAsia="es-ES"/>
         </w:rPr>
       </w:pPr>
-      <w:hyperlink w:anchor="_Toc483312877" w:history="1">
+      <w:hyperlink w:anchor="_Toc493776763" w:history="1">
         <w:r>
           <w:rPr>
             <w:rStyle w:val="Hyperlink"/>
@@ -1672,7 +1674,7 @@
             <w:noProof/>
             <w:webHidden/>
           </w:rPr>
-          <w:instrText xml:space="preserve"> PAGEREF _Toc483312877 \h </w:instrText>
+          <w:instrText xml:space="preserve"> PAGEREF _Toc493776763 \h </w:instrText>
         </w:r>
         <w:r>
           <w:rPr>
@@ -1716,7 +1718,7 @@
           <w:lang w:eastAsia="es-ES"/>
         </w:rPr>
       </w:pPr>
-      <w:hyperlink w:anchor="_Toc483312878" w:history="1">
+      <w:hyperlink w:anchor="_Toc493776764" w:history="1">
         <w:r>
           <w:rPr>
             <w:rStyle w:val="Hyperlink"/>
@@ -1758,7 +1760,7 @@
             <w:noProof/>
             <w:webHidden/>
           </w:rPr>
-          <w:instrText xml:space="preserve"> PAGEREF _Toc483312878 \h </w:instrText>
+          <w:instrText xml:space="preserve"> PAGEREF _Toc493776764 \h </w:instrText>
         </w:r>
         <w:r>
           <w:rPr>
@@ -1789,8 +1791,6 @@
         </w:r>
       </w:hyperlink>
     </w:p>
-    <w:bookmarkStart w:id="0" w:name="_GoBack"/>
-    <w:bookmarkEnd w:id="0"/>
     <w:p>
       <w:pPr>
         <w:pStyle w:val="TOC2"/>
@@ -1804,123 +1804,78 @@
           <w:lang w:eastAsia="es-ES"/>
         </w:rPr>
       </w:pPr>
-      <w:r>
-        <w:rPr>
-          <w:rStyle w:val="Hyperlink"/>
-          <w:noProof/>
-        </w:rPr>
-        <w:fldChar w:fldCharType="begin"/>
-      </w:r>
-      <w:r>
-        <w:rPr>
-          <w:rStyle w:val="Hyperlink"/>
-          <w:noProof/>
-        </w:rPr>
-        <w:instrText xml:space="preserve"> </w:instrText>
-      </w:r>
-      <w:r>
-        <w:rPr>
-          <w:noProof/>
-        </w:rPr>
-        <w:instrText>HYPERLINK \l "_Toc483312879"</w:instrText>
-      </w:r>
-      <w:r>
-        <w:rPr>
-          <w:rStyle w:val="Hyperlink"/>
-          <w:noProof/>
-        </w:rPr>
-        <w:instrText xml:space="preserve"> </w:instrText>
-      </w:r>
-      <w:r>
-        <w:rPr>
-          <w:rStyle w:val="Hyperlink"/>
-          <w:noProof/>
-        </w:rPr>
-      </w:r>
-      <w:r>
-        <w:rPr>
-          <w:rStyle w:val="Hyperlink"/>
-          <w:noProof/>
-        </w:rPr>
-        <w:fldChar w:fldCharType="separate"/>
-      </w:r>
-      <w:r>
-        <w:rPr>
-          <w:rStyle w:val="Hyperlink"/>
-          <w:noProof/>
-        </w:rPr>
-        <w:t>6.6</w:t>
-      </w:r>
-      <w:r>
-        <w:rPr>
-          <w:rFonts w:eastAsiaTheme="minorEastAsia"/>
-          <w:noProof/>
-          <w:lang w:eastAsia="es-ES"/>
-        </w:rPr>
-        <w:tab/>
-      </w:r>
-      <w:r>
-        <w:rPr>
-          <w:rStyle w:val="Hyperlink"/>
-          <w:noProof/>
-        </w:rPr>
-        <w:t>No se detectan tarjetas inteligentes en Mac</w:t>
-      </w:r>
-      <w:r>
-        <w:rPr>
-          <w:noProof/>
-          <w:webHidden/>
-        </w:rPr>
-        <w:tab/>
-      </w:r>
-      <w:r>
-        <w:rPr>
-          <w:noProof/>
-          <w:webHidden/>
-        </w:rPr>
-        <w:fldChar w:fldCharType="begin"/>
-      </w:r>
-      <w:r>
-        <w:rPr>
-          <w:noProof/>
-          <w:webHidden/>
-        </w:rPr>
-        <w:instrText xml:space="preserve"> PAGEREF _Toc483312879 \h </w:instrText>
-      </w:r>
-      <w:r>
-        <w:rPr>
-          <w:noProof/>
-          <w:webHidden/>
-        </w:rPr>
-      </w:r>
-      <w:r>
-        <w:rPr>
-          <w:noProof/>
-          <w:webHidden/>
-        </w:rPr>
-        <w:fldChar w:fldCharType="separate"/>
-      </w:r>
-      <w:r>
-        <w:rPr>
-          <w:noProof/>
-          <w:webHidden/>
-        </w:rPr>
-        <w:t>23</w:t>
-      </w:r>
-      <w:r>
-        <w:rPr>
-          <w:noProof/>
-          <w:webHidden/>
-        </w:rPr>
-        <w:fldChar w:fldCharType="end"/>
-      </w:r>
-      <w:r>
-        <w:rPr>
-          <w:rStyle w:val="Hyperlink"/>
-          <w:noProof/>
-        </w:rPr>
-        <w:fldChar w:fldCharType="end"/>
-      </w:r>
+      <w:hyperlink w:anchor="_Toc493776765" w:history="1">
+        <w:r>
+          <w:rPr>
+            <w:rStyle w:val="Hyperlink"/>
+            <w:noProof/>
+          </w:rPr>
+          <w:t>6.6</w:t>
+        </w:r>
+        <w:r>
+          <w:rPr>
+            <w:rFonts w:eastAsiaTheme="minorEastAsia"/>
+            <w:noProof/>
+            <w:lang w:eastAsia="es-ES"/>
+          </w:rPr>
+          <w:tab/>
+        </w:r>
+        <w:r>
+          <w:rPr>
+            <w:rStyle w:val="Hyperlink"/>
+            <w:noProof/>
+          </w:rPr>
+          <w:t>No se detectan tarjetas inteligentes en Mac</w:t>
+        </w:r>
+        <w:r>
+          <w:rPr>
+            <w:noProof/>
+            <w:webHidden/>
+          </w:rPr>
+          <w:tab/>
+        </w:r>
+        <w:r>
+          <w:rPr>
+            <w:noProof/>
+            <w:webHidden/>
+          </w:rPr>
+          <w:fldChar w:fldCharType="begin"/>
+        </w:r>
+        <w:r>
+          <w:rPr>
+            <w:noProof/>
+            <w:webHidden/>
+          </w:rPr>
+          <w:instrText xml:space="preserve"> PAGEREF _Toc493776765 \h </w:instrText>
+        </w:r>
+        <w:r>
+          <w:rPr>
+            <w:noProof/>
+            <w:webHidden/>
+          </w:rPr>
+        </w:r>
+        <w:r>
+          <w:rPr>
+            <w:noProof/>
+            <w:webHidden/>
+          </w:rPr>
+          <w:fldChar w:fldCharType="separate"/>
+        </w:r>
+        <w:r>
+          <w:rPr>
+            <w:noProof/>
+            <w:webHidden/>
+          </w:rPr>
+          <w:t>23</w:t>
+        </w:r>
+        <w:r>
+          <w:rPr>
+            <w:noProof/>
+            <w:webHidden/>
+          </w:rPr>
+          <w:fldChar w:fldCharType="end"/>
+        </w:r>
+      </w:hyperlink>
     </w:p>
     <w:p>
       <w:pPr>
@@ -1950,7 +1905,7 @@
       <w:bookmarkStart w:id="2" w:name="_Toc424848867"/>
       <w:bookmarkStart w:id="3" w:name="_Toc425144388"/>
       <w:bookmarkStart w:id="4" w:name="_Toc429737795"/>
-      <w:bookmarkStart w:id="5" w:name="_Toc483312859"/>
+      <w:bookmarkStart w:id="5" w:name="_Toc493776745"/>
       <w:r>
         <w:lastRenderedPageBreak/>
         <w:t>Introducción</w:t>
@@ -2023,12 +1978,14 @@
       <w:r>
         <w:t>que estén instalados en el repositorio o almacén de claves y certificados (</w:t>
       </w:r>
+      <w:proofErr w:type="spellStart"/>
       <w:r>
         <w:rPr>
           <w:i/>
         </w:rPr>
         <w:t>KeyStore</w:t>
       </w:r>
+      <w:proofErr w:type="spellEnd"/>
       <w:r>
         <w:t xml:space="preserve">) del </w:t>
       </w:r>
@@ -2066,8 +2023,13 @@
         <w:t>(</w:t>
       </w:r>
       <w:r>
-        <w:t>como por ejemplo, el DNI Electrónico o DNIe</w:t>
-      </w:r>
+        <w:t xml:space="preserve">como por ejemplo, el DNI Electrónico o </w:t>
+      </w:r>
+      <w:proofErr w:type="spellStart"/>
+      <w:r>
+        <w:t>DNIe</w:t>
+      </w:r>
+      <w:proofErr w:type="spellEnd"/>
       <w:r>
         <w:t>).</w:t>
       </w:r>
@@ -2222,17 +2184,55 @@
         <w:rPr>
           <w:i/>
         </w:rPr>
-        <w:t>GNU General Public License</w:t>
-      </w:r>
+        <w:t xml:space="preserve">GNU General </w:t>
+      </w:r>
+      <w:proofErr w:type="spellStart"/>
+      <w:r>
+        <w:rPr>
+          <w:i/>
+        </w:rPr>
+        <w:t>Public</w:t>
+      </w:r>
+      <w:proofErr w:type="spellEnd"/>
+      <w:r>
+        <w:rPr>
+          <w:i/>
+        </w:rPr>
+        <w:t xml:space="preserve"> </w:t>
+      </w:r>
+      <w:proofErr w:type="spellStart"/>
+      <w:r>
+        <w:rPr>
+          <w:i/>
+        </w:rPr>
+        <w:t>License</w:t>
+      </w:r>
+      <w:proofErr w:type="spellEnd"/>
       <w:r>
         <w:t xml:space="preserve"> versión 2 (GPLv2) o superior o bajo licencia </w:t>
       </w:r>
+      <w:proofErr w:type="spellStart"/>
       <w:r>
         <w:rPr>
           <w:i/>
         </w:rPr>
-        <w:t>European Software License</w:t>
-      </w:r>
+        <w:t>European</w:t>
+      </w:r>
+      <w:proofErr w:type="spellEnd"/>
+      <w:r>
+        <w:rPr>
+          <w:i/>
+        </w:rPr>
+        <w:t xml:space="preserve"> Software </w:t>
+      </w:r>
+      <w:proofErr w:type="spellStart"/>
+      <w:r>
+        <w:rPr>
+          <w:i/>
+        </w:rPr>
+        <w:t>License</w:t>
+      </w:r>
+      <w:proofErr w:type="spellEnd"/>
       <w:r>
         <w:t xml:space="preserve"> 1.1</w:t>
       </w:r>
@@ -2290,7 +2290,7 @@
       <w:pPr>
         <w:pStyle w:val="Heading1"/>
       </w:pPr>
-      <w:bookmarkStart w:id="10" w:name="_Toc483312860"/>
+      <w:bookmarkStart w:id="10" w:name="_Toc493776746"/>
       <w:r>
         <w:lastRenderedPageBreak/>
         <w:t>Requisitos mínimos</w:t>
@@ -2389,11 +2389,16 @@
           <w:numId w:val="4"/>
         </w:numPr>
       </w:pPr>
+      <w:proofErr w:type="spellStart"/>
       <w:r>
         <w:t>Guadaline</w:t>
       </w:r>
       <w:r>
-        <w:t>x, Ubuntu.</w:t>
+        <w:t>x</w:t>
+      </w:r>
+      <w:proofErr w:type="spellEnd"/>
+      <w:r>
+        <w:t>, Ubuntu.</w:t>
       </w:r>
     </w:p>
     <w:p>
@@ -2519,7 +2524,15 @@
         </w:numPr>
       </w:pPr>
       <w:r>
-        <w:t>Microsoft Edge v20.</w:t>
+        <w:t xml:space="preserve">Microsoft </w:t>
+      </w:r>
+      <w:proofErr w:type="spellStart"/>
+      <w:r>
+        <w:t>Edge</w:t>
+      </w:r>
+      <w:proofErr w:type="spellEnd"/>
+      <w:r>
+        <w:t xml:space="preserve"> v20.</w:t>
       </w:r>
     </w:p>
     <w:p>
@@ -2614,8 +2627,13 @@
         <w:t>ADVERTENCIA:</w:t>
       </w:r>
       <w:r>
-        <w:t xml:space="preserve"> El funcionamiento de AutoFirma al invocarlo desde Microsoft Edge</w:t>
-      </w:r>
+        <w:t xml:space="preserve"> El funcionamiento de AutoFirma al invocarlo desde Microsoft </w:t>
+      </w:r>
+      <w:proofErr w:type="spellStart"/>
+      <w:r>
+        <w:t>Edge</w:t>
+      </w:r>
+      <w:proofErr w:type="spellEnd"/>
       <w:r>
         <w:t>,</w:t>
       </w:r>
@@ -2646,7 +2664,15 @@
         <w:t xml:space="preserve">8 </w:t>
       </w:r>
       <w:r>
-        <w:t xml:space="preserve">de Oracle u OpenJDK </w:t>
+        <w:t xml:space="preserve">de Oracle u </w:t>
+      </w:r>
+      <w:proofErr w:type="spellStart"/>
+      <w:r>
+        <w:t>OpenJDK</w:t>
+      </w:r>
+      <w:proofErr w:type="spellEnd"/>
+      <w:r>
+        <w:t xml:space="preserve"> </w:t>
       </w:r>
       <w:r>
         <w:t xml:space="preserve">8 </w:t>
@@ -2688,7 +2714,7 @@
       <w:bookmarkStart w:id="13" w:name="_Toc424848897"/>
       <w:bookmarkStart w:id="14" w:name="_Toc425144418"/>
       <w:bookmarkStart w:id="15" w:name="_Toc429737825"/>
-      <w:bookmarkStart w:id="16" w:name="_Toc483312861"/>
+      <w:bookmarkStart w:id="16" w:name="_Toc493776747"/>
       <w:r>
         <w:lastRenderedPageBreak/>
         <w:t>Enlaces de descarga</w:t>
@@ -2733,7 +2759,7 @@
       <w:pPr>
         <w:pStyle w:val="Heading1"/>
       </w:pPr>
-      <w:bookmarkStart w:id="17" w:name="_Toc483312862"/>
+      <w:bookmarkStart w:id="17" w:name="_Toc493776748"/>
       <w:r>
         <w:lastRenderedPageBreak/>
         <w:t>Instalación</w:t>
@@ -2820,10 +2846,37 @@
         <w:rPr>
           <w:i/>
         </w:rPr>
-        <w:t>/var/tmp</w:t>
-      </w:r>
-      <w:r>
-        <w:t xml:space="preserve">“ para facilitar su acceso. </w:t>
+        <w:t>/</w:t>
+      </w:r>
+      <w:proofErr w:type="spellStart"/>
+      <w:r>
+        <w:rPr>
+          <w:i/>
+        </w:rPr>
+        <w:t>var</w:t>
+      </w:r>
+      <w:proofErr w:type="spellEnd"/>
+      <w:r>
+        <w:rPr>
+          <w:i/>
+        </w:rPr>
+        <w:t>/</w:t>
+      </w:r>
+      <w:proofErr w:type="spellStart"/>
+      <w:r>
+        <w:rPr>
+          <w:i/>
+        </w:rPr>
+        <w:t>tmp</w:t>
+      </w:r>
+      <w:proofErr w:type="spellEnd"/>
+      <w:proofErr w:type="gramStart"/>
+      <w:r>
+        <w:t>“ para</w:t>
+      </w:r>
+      <w:proofErr w:type="gramEnd"/>
+      <w:r>
+        <w:t xml:space="preserve"> facilitar su acceso. </w:t>
       </w:r>
     </w:p>
     <w:p>
@@ -2837,7 +2890,7 @@
         <w:ind w:left="578" w:hanging="578"/>
       </w:pPr>
       <w:bookmarkStart w:id="18" w:name="_Toc451933127"/>
-      <w:bookmarkStart w:id="19" w:name="_Toc483312863"/>
+      <w:bookmarkStart w:id="19" w:name="_Toc493776749"/>
       <w:r>
         <w:t>Microsoft Windows</w:t>
       </w:r>
@@ -2867,7 +2920,27 @@
         <w:t xml:space="preserve"> </w:t>
       </w:r>
       <w:r>
-        <w:t>Esta aplicación de instalación se distribuye con el nombre “AutoFirma_X.Y.Z_W.exe”, donde X, Y y Z son los números de versión y W, la arquitectura de sistema para la que está preparada. Por ejemplo, “AutoFirma_1.5.0_32.exe” se correspondería con AutoFirma versión 1.5.0 para sistema de 32bits.</w:t>
+        <w:t xml:space="preserve">Esta aplicación de instalación se distribuye con el nombre “AutoFirma_X.Y.Z_W.exe”, donde X, Y </w:t>
+      </w:r>
+      <w:proofErr w:type="spellStart"/>
+      <w:r>
+        <w:t>y</w:t>
+      </w:r>
+      <w:proofErr w:type="spellEnd"/>
+      <w:r>
+        <w:t xml:space="preserve"> Z son los números de versión y W, la arquitectura de sistema para la que está prepar</w:t>
+      </w:r>
+      <w:r>
+        <w:t>ada. Por ejemplo, “AutoFirma_1.6</w:t>
+      </w:r>
+      <w:r>
+        <w:t>.0_32.exe” se correspondería con AutoFirma versión 1.</w:t>
+      </w:r>
+      <w:r>
+        <w:t>6</w:t>
+      </w:r>
+      <w:r>
+        <w:t>.0 para sistema de 32bits.</w:t>
       </w:r>
     </w:p>
     <w:p>
@@ -3351,7 +3424,7 @@
       <w:pPr>
         <w:pStyle w:val="Heading3"/>
       </w:pPr>
-      <w:bookmarkStart w:id="20" w:name="_Toc483312864"/>
+      <w:bookmarkStart w:id="20" w:name="_Toc493776750"/>
       <w:r>
         <w:t>Desinstalación</w:t>
       </w:r>
@@ -3365,7 +3438,15 @@
         <w:t>La desinstalación de</w:t>
       </w:r>
       <w:r>
-        <w:t xml:space="preserve"> Autofirma puede realizarse desde </w:t>
+        <w:t xml:space="preserve"> </w:t>
+      </w:r>
+      <w:proofErr w:type="spellStart"/>
+      <w:r>
+        <w:t>Autofirma</w:t>
+      </w:r>
+      <w:proofErr w:type="spellEnd"/>
+      <w:r>
+        <w:t xml:space="preserve"> puede realizarse desde </w:t>
       </w:r>
       <w:r>
         <w:t>la ventana “Programas y características” del de “Panel de control” de Windows.</w:t>
@@ -3430,7 +3511,15 @@
         <w:jc w:val="both"/>
       </w:pPr>
       <w:r>
-        <w:t>Una vez lanzado, el desinstalador presenta un sencillo asistente:</w:t>
+        <w:t xml:space="preserve">Una vez lanzado, el </w:t>
+      </w:r>
+      <w:proofErr w:type="spellStart"/>
+      <w:r>
+        <w:t>desinstalador</w:t>
+      </w:r>
+      <w:proofErr w:type="spellEnd"/>
+      <w:r>
+        <w:t xml:space="preserve"> presenta un sencillo asistente:</w:t>
       </w:r>
     </w:p>
     <w:p>
@@ -3722,7 +3811,7 @@
       </w:pPr>
       <w:bookmarkStart w:id="21" w:name="_Ref468881116"/>
       <w:bookmarkStart w:id="22" w:name="_Ref313876725"/>
-      <w:bookmarkStart w:id="23" w:name="_Toc483312865"/>
+      <w:bookmarkStart w:id="23" w:name="_Toc493776751"/>
       <w:bookmarkEnd w:id="12"/>
       <w:bookmarkEnd w:id="13"/>
       <w:bookmarkEnd w:id="14"/>
@@ -3752,7 +3841,7 @@
         <w:ind w:left="578" w:hanging="578"/>
       </w:pPr>
       <w:bookmarkStart w:id="24" w:name="_Toc451933129"/>
-      <w:bookmarkStart w:id="25" w:name="_Toc483312866"/>
+      <w:bookmarkStart w:id="25" w:name="_Toc493776752"/>
       <w:r>
         <w:t>Linux</w:t>
       </w:r>
@@ -3764,16 +3853,32 @@
         <w:jc w:val="both"/>
       </w:pPr>
       <w:r>
-        <w:t>La instalación de AutoFirma en Linux debe ser realizada por un usuario con permisos de administrador. El archivo e instalación de la aplicación se distribuye con el nombre “AutoFirma_X.Y.Z.deb”, donde X, Y y Z (opcional) son los números de versión. Por ejemplo “AutoFirma_1.</w:t>
-      </w:r>
-      <w:r>
-        <w:t>5</w:t>
+        <w:t>La instalación de AutoFirma en Linux debe ser realizada por un usuario con permisos de administrador. El archivo e instalación de la aplicación se distribuye con el nombre “</w:t>
+      </w:r>
+      <w:proofErr w:type="spellStart"/>
+      <w:r>
+        <w:t>AutoFirma_X.Y.Z.deb</w:t>
+      </w:r>
+      <w:proofErr w:type="spellEnd"/>
+      <w:r>
+        <w:t xml:space="preserve">”, donde X, Y </w:t>
+      </w:r>
+      <w:proofErr w:type="spellStart"/>
+      <w:r>
+        <w:t>y</w:t>
+      </w:r>
+      <w:proofErr w:type="spellEnd"/>
+      <w:r>
+        <w:t xml:space="preserve"> Z (opcional) son los números de versión. Por ejemplo “AutoFirma_1.</w:t>
+      </w:r>
+      <w:r>
+        <w:t>6</w:t>
       </w:r>
       <w:r>
         <w:t>.deb” correspondería a AutoFirma versión 1.</w:t>
       </w:r>
       <w:r>
-        <w:t>5</w:t>
+        <w:t>6</w:t>
       </w:r>
       <w:r>
         <w:t>.</w:t>
@@ -3818,7 +3923,63 @@
         <w:rPr>
           <w:lang w:val="fr-FR"/>
         </w:rPr>
-        <w:t>JRE (Java Runtine Environment) de Oracle u OpenJDK.</w:t>
+        <w:t xml:space="preserve">JRE (Java </w:t>
+      </w:r>
+      <w:proofErr w:type="spellStart"/>
+      <w:r>
+        <w:rPr>
+          <w:lang w:val="fr-FR"/>
+        </w:rPr>
+        <w:t>Runtine</w:t>
+      </w:r>
+      <w:proofErr w:type="spellEnd"/>
+      <w:r>
+        <w:rPr>
+          <w:lang w:val="fr-FR"/>
+        </w:rPr>
+        <w:t xml:space="preserve"> </w:t>
+      </w:r>
+      <w:proofErr w:type="spellStart"/>
+      <w:r>
+        <w:rPr>
+          <w:lang w:val="fr-FR"/>
+        </w:rPr>
+        <w:t>Environment</w:t>
+      </w:r>
+      <w:proofErr w:type="spellEnd"/>
+      <w:r>
+        <w:rPr>
+          <w:lang w:val="fr-FR"/>
+        </w:rPr>
+        <w:t xml:space="preserve">) </w:t>
+      </w:r>
+      <w:proofErr w:type="gramStart"/>
+      <w:r>
+        <w:rPr>
+          <w:lang w:val="fr-FR"/>
+        </w:rPr>
+        <w:t>de Oracle</w:t>
+      </w:r>
+      <w:proofErr w:type="gramEnd"/>
+      <w:r>
+        <w:rPr>
+          <w:lang w:val="fr-FR"/>
+        </w:rPr>
+        <w:t xml:space="preserve"> u </w:t>
+      </w:r>
+      <w:proofErr w:type="spellStart"/>
+      <w:r>
+        <w:rPr>
+          <w:lang w:val="fr-FR"/>
+        </w:rPr>
+        <w:t>OpenJDK</w:t>
+      </w:r>
+      <w:proofErr w:type="spellEnd"/>
+      <w:r>
+        <w:rPr>
+          <w:lang w:val="fr-FR"/>
+        </w:rPr>
+        <w:t>.</w:t>
       </w:r>
     </w:p>
     <w:p>
@@ -3843,7 +4004,15 @@
       </w:pPr>
       <w:r>
         <w:lastRenderedPageBreak/>
-        <w:t xml:space="preserve">AutoFirma es compatible con Ubuntu y Guadalinex 32 y 64 bits. Una vez instalada, puede usarse con los navegadores web </w:t>
+        <w:t xml:space="preserve">AutoFirma es compatible con Ubuntu y </w:t>
+      </w:r>
+      <w:proofErr w:type="spellStart"/>
+      <w:r>
+        <w:t>Guadalinex</w:t>
+      </w:r>
+      <w:proofErr w:type="spellEnd"/>
+      <w:r>
+        <w:t xml:space="preserve"> 32 y 64 bits. Una vez instalada, puede usarse con los navegadores web </w:t>
       </w:r>
       <w:r>
         <w:rPr>
@@ -3881,7 +4050,43 @@
           <w:sz w:val="18"/>
           <w:szCs w:val="18"/>
         </w:rPr>
-        <w:t>/usr/lib/AutoFirma</w:t>
+        <w:t>/</w:t>
+      </w:r>
+      <w:proofErr w:type="spellStart"/>
+      <w:r>
+        <w:rPr>
+          <w:color w:val="auto"/>
+          <w:sz w:val="18"/>
+          <w:szCs w:val="18"/>
+        </w:rPr>
+        <w:t>usr</w:t>
+      </w:r>
+      <w:proofErr w:type="spellEnd"/>
+      <w:r>
+        <w:rPr>
+          <w:color w:val="auto"/>
+          <w:sz w:val="18"/>
+          <w:szCs w:val="18"/>
+        </w:rPr>
+        <w:t>/</w:t>
+      </w:r>
+      <w:proofErr w:type="spellStart"/>
+      <w:r>
+        <w:rPr>
+          <w:color w:val="auto"/>
+          <w:sz w:val="18"/>
+          <w:szCs w:val="18"/>
+        </w:rPr>
+        <w:t>lib</w:t>
+      </w:r>
+      <w:proofErr w:type="spellEnd"/>
+      <w:r>
+        <w:rPr>
+          <w:color w:val="auto"/>
+          <w:sz w:val="18"/>
+          <w:szCs w:val="18"/>
+        </w:rPr>
+        <w:t>/AutoFirma</w:t>
       </w:r>
     </w:p>
     <w:p>
@@ -3899,7 +4104,7 @@
         <w:spacing w:after="120"/>
       </w:pPr>
       <w:bookmarkStart w:id="26" w:name="_Toc451933130"/>
-      <w:bookmarkStart w:id="27" w:name="_Toc483312867"/>
+      <w:bookmarkStart w:id="27" w:name="_Toc493776753"/>
       <w:r>
         <w:t>Instalación por línea de comandos</w:t>
       </w:r>
@@ -3947,6 +4152,7 @@
           <w:lang w:val="es-ES_tradnl"/>
         </w:rPr>
       </w:pPr>
+      <w:proofErr w:type="gramStart"/>
       <w:r>
         <w:rPr>
           <w:rFonts w:ascii="Courier New" w:eastAsia="Times New Roman" w:hAnsi="Courier New" w:cs="Courier New"/>
@@ -3955,7 +4161,40 @@
           <w:szCs w:val="20"/>
           <w:lang w:val="es-ES_tradnl"/>
         </w:rPr>
-        <w:t>sudo dpkg –i RUTA_INSTALABLE_AUTOFIRMA</w:t>
+        <w:t>sudo</w:t>
+      </w:r>
+      <w:proofErr w:type="gramEnd"/>
+      <w:r>
+        <w:rPr>
+          <w:rFonts w:ascii="Courier New" w:eastAsia="Times New Roman" w:hAnsi="Courier New" w:cs="Courier New"/>
+          <w:color w:val="000000"/>
+          <w:sz w:val="20"/>
+          <w:szCs w:val="20"/>
+          <w:lang w:val="es-ES_tradnl"/>
+        </w:rPr>
+        <w:t xml:space="preserve"> </w:t>
+      </w:r>
+      <w:proofErr w:type="spellStart"/>
+      <w:r>
+        <w:rPr>
+          <w:rFonts w:ascii="Courier New" w:eastAsia="Times New Roman" w:hAnsi="Courier New" w:cs="Courier New"/>
+          <w:color w:val="000000"/>
+          <w:sz w:val="20"/>
+          <w:szCs w:val="20"/>
+          <w:lang w:val="es-ES_tradnl"/>
+        </w:rPr>
+        <w:t>dpkg</w:t>
+      </w:r>
+      <w:proofErr w:type="spellEnd"/>
+      <w:r>
+        <w:rPr>
+          <w:rFonts w:ascii="Courier New" w:eastAsia="Times New Roman" w:hAnsi="Courier New" w:cs="Courier New"/>
+          <w:color w:val="000000"/>
+          <w:sz w:val="20"/>
+          <w:szCs w:val="20"/>
+          <w:lang w:val="es-ES_tradnl"/>
+        </w:rPr>
+        <w:t xml:space="preserve"> –i RUTA_INSTALABLE_AUTOFIRMA</w:t>
       </w:r>
     </w:p>
     <w:p>
@@ -4027,6 +4266,7 @@
           <w:szCs w:val="21"/>
         </w:rPr>
       </w:pPr>
+      <w:proofErr w:type="gramStart"/>
       <w:r>
         <w:rPr>
           <w:rFonts w:ascii="Courier New" w:eastAsia="Times New Roman" w:hAnsi="Courier New" w:cs="Courier New"/>
@@ -4034,8 +4274,49 @@
           <w:sz w:val="20"/>
           <w:szCs w:val="20"/>
         </w:rPr>
-        <w:t>sudo apt-get –f install</w:t>
-      </w:r>
+        <w:t>sudo</w:t>
+      </w:r>
+      <w:proofErr w:type="gramEnd"/>
+      <w:r>
+        <w:rPr>
+          <w:rFonts w:ascii="Courier New" w:eastAsia="Times New Roman" w:hAnsi="Courier New" w:cs="Courier New"/>
+          <w:color w:val="000000"/>
+          <w:sz w:val="20"/>
+          <w:szCs w:val="20"/>
+        </w:rPr>
+        <w:t xml:space="preserve"> </w:t>
+      </w:r>
+      <w:proofErr w:type="spellStart"/>
+      <w:r>
+        <w:rPr>
+          <w:rFonts w:ascii="Courier New" w:eastAsia="Times New Roman" w:hAnsi="Courier New" w:cs="Courier New"/>
+          <w:color w:val="000000"/>
+          <w:sz w:val="20"/>
+          <w:szCs w:val="20"/>
+        </w:rPr>
+        <w:t>apt-get</w:t>
+      </w:r>
+      <w:proofErr w:type="spellEnd"/>
+      <w:r>
+        <w:rPr>
+          <w:rFonts w:ascii="Courier New" w:eastAsia="Times New Roman" w:hAnsi="Courier New" w:cs="Courier New"/>
+          <w:color w:val="000000"/>
+          <w:sz w:val="20"/>
+          <w:szCs w:val="20"/>
+        </w:rPr>
+        <w:t xml:space="preserve"> –f </w:t>
+      </w:r>
+      <w:proofErr w:type="spellStart"/>
+      <w:r>
+        <w:rPr>
+          <w:rFonts w:ascii="Courier New" w:eastAsia="Times New Roman" w:hAnsi="Courier New" w:cs="Courier New"/>
+          <w:color w:val="000000"/>
+          <w:sz w:val="20"/>
+          <w:szCs w:val="20"/>
+        </w:rPr>
+        <w:t>install</w:t>
+      </w:r>
+      <w:proofErr w:type="spellEnd"/>
     </w:p>
     <w:p>
       <w:pPr>
@@ -4081,6 +4362,7 @@
           <w:lang w:val="es-ES_tradnl"/>
         </w:rPr>
       </w:pPr>
+      <w:proofErr w:type="gramStart"/>
       <w:r>
         <w:rPr>
           <w:rFonts w:ascii="Courier New" w:eastAsia="Times New Roman" w:hAnsi="Courier New" w:cs="Courier New"/>
@@ -4089,7 +4371,40 @@
           <w:szCs w:val="20"/>
           <w:lang w:val="es-ES_tradnl"/>
         </w:rPr>
-        <w:t>sudo dpkg –i RUTA_INSTALABLE_AUTOFIRMA</w:t>
+        <w:t>sudo</w:t>
+      </w:r>
+      <w:proofErr w:type="gramEnd"/>
+      <w:r>
+        <w:rPr>
+          <w:rFonts w:ascii="Courier New" w:eastAsia="Times New Roman" w:hAnsi="Courier New" w:cs="Courier New"/>
+          <w:color w:val="000000"/>
+          <w:sz w:val="20"/>
+          <w:szCs w:val="20"/>
+          <w:lang w:val="es-ES_tradnl"/>
+        </w:rPr>
+        <w:t xml:space="preserve"> </w:t>
+      </w:r>
+      <w:proofErr w:type="spellStart"/>
+      <w:r>
+        <w:rPr>
+          <w:rFonts w:ascii="Courier New" w:eastAsia="Times New Roman" w:hAnsi="Courier New" w:cs="Courier New"/>
+          <w:color w:val="000000"/>
+          <w:sz w:val="20"/>
+          <w:szCs w:val="20"/>
+          <w:lang w:val="es-ES_tradnl"/>
+        </w:rPr>
+        <w:t>dpkg</w:t>
+      </w:r>
+      <w:proofErr w:type="spellEnd"/>
+      <w:r>
+        <w:rPr>
+          <w:rFonts w:ascii="Courier New" w:eastAsia="Times New Roman" w:hAnsi="Courier New" w:cs="Courier New"/>
+          <w:color w:val="000000"/>
+          <w:sz w:val="20"/>
+          <w:szCs w:val="20"/>
+          <w:lang w:val="es-ES_tradnl"/>
+        </w:rPr>
+        <w:t xml:space="preserve"> –i RUTA_INSTALABLE_AUTOFIRMA</w:t>
       </w:r>
     </w:p>
     <w:p>
@@ -4178,6 +4493,8 @@
           <w:lang w:val="en-GB"/>
         </w:rPr>
       </w:pPr>
+      <w:proofErr w:type="spellStart"/>
+      <w:proofErr w:type="gramStart"/>
       <w:r>
         <w:rPr>
           <w:rFonts w:ascii="Courier New" w:eastAsia="Times New Roman" w:hAnsi="Courier New" w:cs="Courier New"/>
@@ -4186,7 +4503,19 @@
           <w:szCs w:val="20"/>
           <w:lang w:val="en-GB"/>
         </w:rPr>
-        <w:t xml:space="preserve">sudo apt-get install </w:t>
+        <w:t>sudo</w:t>
+      </w:r>
+      <w:proofErr w:type="spellEnd"/>
+      <w:proofErr w:type="gramEnd"/>
+      <w:r>
+        <w:rPr>
+          <w:rFonts w:ascii="Courier New" w:eastAsia="Times New Roman" w:hAnsi="Courier New" w:cs="Courier New"/>
+          <w:color w:val="000000"/>
+          <w:sz w:val="20"/>
+          <w:szCs w:val="20"/>
+          <w:lang w:val="en-GB"/>
+        </w:rPr>
+        <w:t xml:space="preserve"> apt-get install </w:t>
       </w:r>
       <w:r>
         <w:rPr>
@@ -4212,10 +4541,42 @@
         <w:t>Configurar la variable JAVA_HOME con la JRE instalada</w:t>
       </w:r>
       <w:r>
-        <w:t xml:space="preserve"> y su directorio “bin” como parte del PATH del sistema. Esto se puede hacer, por ejemplo, </w:t>
-      </w:r>
-      <w:r>
-        <w:t>editando el fichero “/etc/environment” y agregando a la variable PATH la ruta del directorio bin de Java y la nueva variable:</w:t>
+        <w:t xml:space="preserve"> y su directorio “</w:t>
+      </w:r>
+      <w:proofErr w:type="spellStart"/>
+      <w:r>
+        <w:t>bin</w:t>
+      </w:r>
+      <w:proofErr w:type="spellEnd"/>
+      <w:r>
+        <w:t xml:space="preserve">” como parte del PATH del sistema. Esto se puede hacer, por ejemplo, </w:t>
+      </w:r>
+      <w:r>
+        <w:t>editando el fichero “/</w:t>
+      </w:r>
+      <w:proofErr w:type="spellStart"/>
+      <w:r>
+        <w:t>etc</w:t>
+      </w:r>
+      <w:proofErr w:type="spellEnd"/>
+      <w:r>
+        <w:t>/</w:t>
+      </w:r>
+      <w:proofErr w:type="spellStart"/>
+      <w:r>
+        <w:t>environment</w:t>
+      </w:r>
+      <w:proofErr w:type="spellEnd"/>
+      <w:r>
+        <w:t xml:space="preserve">” y agregando a la variable PATH la ruta del directorio </w:t>
+      </w:r>
+      <w:proofErr w:type="spellStart"/>
+      <w:r>
+        <w:t>bin</w:t>
+      </w:r>
+      <w:proofErr w:type="spellEnd"/>
+      <w:r>
+        <w:t xml:space="preserve"> de Java y la nueva variable:</w:t>
       </w:r>
     </w:p>
     <w:p>
@@ -4271,7 +4632,29 @@
           <w:lang w:val="en-GB"/>
         </w:rPr>
         <w:lastRenderedPageBreak/>
-        <w:t>JAVA_HOME="/usr/java/jre1.8.0_121"</w:t>
+        <w:t>JAVA_HOME="/</w:t>
+      </w:r>
+      <w:proofErr w:type="spellStart"/>
+      <w:r>
+        <w:rPr>
+          <w:rFonts w:ascii="Consolas" w:eastAsia="Times New Roman" w:hAnsi="Consolas" w:cs="Consolas"/>
+          <w:color w:val="000000"/>
+          <w:sz w:val="20"/>
+          <w:szCs w:val="20"/>
+          <w:lang w:val="en-GB"/>
+        </w:rPr>
+        <w:t>usr</w:t>
+      </w:r>
+      <w:proofErr w:type="spellEnd"/>
+      <w:r>
+        <w:rPr>
+          <w:rFonts w:ascii="Consolas" w:eastAsia="Times New Roman" w:hAnsi="Consolas" w:cs="Consolas"/>
+          <w:color w:val="000000"/>
+          <w:sz w:val="20"/>
+          <w:szCs w:val="20"/>
+          <w:lang w:val="en-GB"/>
+        </w:rPr>
+        <w:t>/java/jre1.8.0_121"</w:t>
       </w:r>
     </w:p>
     <w:p>
@@ -4320,6 +4703,7 @@
         </w:rPr>
       </w:pPr>
       <w:bookmarkStart w:id="28" w:name="_Toc451933131"/>
+      <w:proofErr w:type="gramStart"/>
       <w:r>
         <w:rPr>
           <w:rFonts w:ascii="Courier New" w:eastAsia="Times New Roman" w:hAnsi="Courier New" w:cs="Courier New"/>
@@ -4328,7 +4712,40 @@
           <w:szCs w:val="20"/>
           <w:lang w:val="en-GB"/>
         </w:rPr>
-        <w:t>source /etc/environment</w:t>
+        <w:t>source</w:t>
+      </w:r>
+      <w:proofErr w:type="gramEnd"/>
+      <w:r>
+        <w:rPr>
+          <w:rFonts w:ascii="Courier New" w:eastAsia="Times New Roman" w:hAnsi="Courier New" w:cs="Courier New"/>
+          <w:color w:val="000000"/>
+          <w:sz w:val="20"/>
+          <w:szCs w:val="20"/>
+          <w:lang w:val="en-GB"/>
+        </w:rPr>
+        <w:t xml:space="preserve"> /</w:t>
+      </w:r>
+      <w:proofErr w:type="spellStart"/>
+      <w:r>
+        <w:rPr>
+          <w:rFonts w:ascii="Courier New" w:eastAsia="Times New Roman" w:hAnsi="Courier New" w:cs="Courier New"/>
+          <w:color w:val="000000"/>
+          <w:sz w:val="20"/>
+          <w:szCs w:val="20"/>
+          <w:lang w:val="en-GB"/>
+        </w:rPr>
+        <w:t>etc</w:t>
+      </w:r>
+      <w:proofErr w:type="spellEnd"/>
+      <w:r>
+        <w:rPr>
+          <w:rFonts w:ascii="Courier New" w:eastAsia="Times New Roman" w:hAnsi="Courier New" w:cs="Courier New"/>
+          <w:color w:val="000000"/>
+          <w:sz w:val="20"/>
+          <w:szCs w:val="20"/>
+          <w:lang w:val="en-GB"/>
+        </w:rPr>
+        <w:t>/environment</w:t>
       </w:r>
     </w:p>
     <w:p/>
@@ -4341,19 +4758,32 @@
         </w:numPr>
         <w:spacing w:after="120"/>
       </w:pPr>
-      <w:bookmarkStart w:id="29" w:name="_Toc483312868"/>
-      <w:r>
-        <w:t>Instalación mediante el asistente de paquetes de Ubuntu/Guadalinex</w:t>
+      <w:bookmarkStart w:id="29" w:name="_Toc493776754"/>
+      <w:r>
+        <w:t>Instalación mediante el asistente de paquetes de Ubuntu/</w:t>
+      </w:r>
+      <w:proofErr w:type="spellStart"/>
+      <w:r>
+        <w:t>Guadalinex</w:t>
       </w:r>
       <w:bookmarkEnd w:id="28"/>
       <w:bookmarkEnd w:id="29"/>
+      <w:proofErr w:type="spellEnd"/>
     </w:p>
     <w:p>
       <w:pPr>
         <w:jc w:val="both"/>
       </w:pPr>
       <w:r>
-        <w:t>Para la instalación mediante el asistente de paquetes, se debe hacer doble clic en el fichero de la distribución (.deb). Se abrirá una ventana similar a la siguiente.</w:t>
+        <w:t>Para la instalación mediante el asistente de paquetes, se debe hacer doble clic en el fichero de la distribución (.</w:t>
+      </w:r>
+      <w:proofErr w:type="spellStart"/>
+      <w:r>
+        <w:t>deb</w:t>
+      </w:r>
+      <w:proofErr w:type="spellEnd"/>
+      <w:r>
+        <w:t>). Se abrirá una ventana similar a la siguiente.</w:t>
       </w:r>
     </w:p>
     <w:p>
@@ -4575,7 +5005,7 @@
         </w:numPr>
       </w:pPr>
       <w:bookmarkStart w:id="30" w:name="_Toc451933132"/>
-      <w:bookmarkStart w:id="31" w:name="_Toc483312869"/>
+      <w:bookmarkStart w:id="31" w:name="_Toc493776755"/>
       <w:r>
         <w:t>Desinstalación</w:t>
       </w:r>
@@ -4626,6 +5056,8 @@
           <w:lang w:val="en-US"/>
         </w:rPr>
       </w:pPr>
+      <w:proofErr w:type="spellStart"/>
+      <w:proofErr w:type="gramStart"/>
       <w:r>
         <w:rPr>
           <w:rFonts w:ascii="Courier New" w:eastAsia="Times New Roman" w:hAnsi="Courier New" w:cs="Courier New"/>
@@ -4634,8 +5066,32 @@
           <w:szCs w:val="20"/>
           <w:lang w:val="en-US"/>
         </w:rPr>
-        <w:t>sudo apt-get remove –-purge autofirma</w:t>
-      </w:r>
+        <w:t>sudo</w:t>
+      </w:r>
+      <w:proofErr w:type="spellEnd"/>
+      <w:proofErr w:type="gramEnd"/>
+      <w:r>
+        <w:rPr>
+          <w:rFonts w:ascii="Courier New" w:eastAsia="Times New Roman" w:hAnsi="Courier New" w:cs="Courier New"/>
+          <w:color w:val="000000"/>
+          <w:sz w:val="20"/>
+          <w:szCs w:val="20"/>
+          <w:lang w:val="en-US"/>
+        </w:rPr>
+        <w:t xml:space="preserve"> apt-get remove –-purge </w:t>
+      </w:r>
+      <w:proofErr w:type="spellStart"/>
+      <w:r>
+        <w:rPr>
+          <w:rFonts w:ascii="Courier New" w:eastAsia="Times New Roman" w:hAnsi="Courier New" w:cs="Courier New"/>
+          <w:color w:val="000000"/>
+          <w:sz w:val="20"/>
+          <w:szCs w:val="20"/>
+          <w:lang w:val="en-US"/>
+        </w:rPr>
+        <w:t>autofirma</w:t>
+      </w:r>
+      <w:proofErr w:type="spellEnd"/>
     </w:p>
     <w:p>
       <w:pPr>
@@ -4658,7 +5114,7 @@
         <w:ind w:left="578" w:hanging="578"/>
       </w:pPr>
       <w:bookmarkStart w:id="32" w:name="_Toc451933133"/>
-      <w:bookmarkStart w:id="33" w:name="_Toc483312870"/>
+      <w:bookmarkStart w:id="33" w:name="_Toc493776756"/>
       <w:r>
         <w:lastRenderedPageBreak/>
         <w:t>Apple OS X</w:t>
@@ -4673,6 +5129,7 @@
       <w:r>
         <w:t>La instalación de AutoFirma en OS X debe realizarla un usuario con permisos de administrador. El archivo de instalación se distribuye con el nombre “</w:t>
       </w:r>
+      <w:proofErr w:type="spellStart"/>
       <w:r>
         <w:t>AutoFirma</w:t>
       </w:r>
@@ -4695,7 +5152,19 @@
         <w:t>.</w:t>
       </w:r>
       <w:r>
-        <w:t>pkg”, donde X, Y y Z (opcional) son los números de la versión. Por ejemplo, “</w:t>
+        <w:t>pkg</w:t>
+      </w:r>
+      <w:proofErr w:type="spellEnd"/>
+      <w:r>
+        <w:t xml:space="preserve">”, donde X, Y </w:t>
+      </w:r>
+      <w:proofErr w:type="spellStart"/>
+      <w:r>
+        <w:t>y</w:t>
+      </w:r>
+      <w:proofErr w:type="spellEnd"/>
+      <w:r>
+        <w:t xml:space="preserve"> Z (opcional) son los números de la versión. Por ejemplo, “</w:t>
       </w:r>
       <w:r>
         <w:t>AutoFirma</w:t>
@@ -4707,7 +5176,7 @@
         <w:t>1.</w:t>
       </w:r>
       <w:r>
-        <w:t>5</w:t>
+        <w:t>6</w:t>
       </w:r>
       <w:r>
         <w:t>.</w:t>
@@ -4716,7 +5185,7 @@
         <w:t>pkg” correspondería a AutoFirma versión 1.</w:t>
       </w:r>
       <w:r>
-        <w:t>5</w:t>
+        <w:t>6</w:t>
       </w:r>
       <w:r>
         <w:t>.</w:t>
@@ -5137,7 +5606,7 @@
         <w:pStyle w:val="Heading3"/>
       </w:pPr>
       <w:bookmarkStart w:id="34" w:name="_Toc451933134"/>
-      <w:bookmarkStart w:id="35" w:name="_Toc483312871"/>
+      <w:bookmarkStart w:id="35" w:name="_Toc493776757"/>
       <w:r>
         <w:t>Desinstalación</w:t>
       </w:r>
@@ -5149,7 +5618,15 @@
         <w:jc w:val="both"/>
       </w:pPr>
       <w:r>
-        <w:t>Para desinstalar la aplicación basta con eliminar la carpeta que se generó en el directorio /Applications.</w:t>
+        <w:t>Para desinstalar la aplicación basta con eliminar la carpeta que se generó en el directorio /</w:t>
+      </w:r>
+      <w:proofErr w:type="spellStart"/>
+      <w:r>
+        <w:t>Applications</w:t>
+      </w:r>
+      <w:proofErr w:type="spellEnd"/>
+      <w:r>
+        <w:t>.</w:t>
       </w:r>
     </w:p>
     <w:p>
@@ -5164,7 +5641,7 @@
       <w:pPr>
         <w:pStyle w:val="Heading1"/>
       </w:pPr>
-      <w:bookmarkStart w:id="36" w:name="_Toc483312872"/>
+      <w:bookmarkStart w:id="36" w:name="_Toc493776758"/>
       <w:r>
         <w:t>Uso por línea de comandos</w:t>
       </w:r>
@@ -5192,7 +5669,15 @@
         <w:t>AutoFirma</w:t>
       </w:r>
       <w:r>
-        <w:t xml:space="preserve"> el ejecutable “AutoFirmaCommandLine”</w:t>
+        <w:t xml:space="preserve"> el ejecutable “</w:t>
+      </w:r>
+      <w:proofErr w:type="spellStart"/>
+      <w:r>
+        <w:t>AutoFirmaCommandLine</w:t>
+      </w:r>
+      <w:proofErr w:type="spellEnd"/>
+      <w:r>
+        <w:t>”</w:t>
       </w:r>
       <w:r>
         <w:t>, al que se puede invocar desde línea de comandos para realizar las distintas operaciones que se soportan.</w:t>
@@ -5203,7 +5688,23 @@
         <w:jc w:val="both"/>
       </w:pPr>
       <w:r>
-        <w:t>En el caso de Linux, se genera en el directorio “/usr/bin” el script “AutoFirma” que se encarga de ejecutar la aplicación con los comandos proporcionados al propio script.</w:t>
+        <w:t>En el caso de Linux, se genera en el directorio “/</w:t>
+      </w:r>
+      <w:proofErr w:type="spellStart"/>
+      <w:r>
+        <w:t>usr</w:t>
+      </w:r>
+      <w:proofErr w:type="spellEnd"/>
+      <w:r>
+        <w:t>/</w:t>
+      </w:r>
+      <w:proofErr w:type="spellStart"/>
+      <w:r>
+        <w:t>bin</w:t>
+      </w:r>
+      <w:proofErr w:type="spellEnd"/>
+      <w:r>
+        <w:t>” el script “AutoFirma” que se encarga de ejecutar la aplicación con los comandos proporcionados al propio script.</w:t>
       </w:r>
     </w:p>
     <w:p>
@@ -5211,11 +5712,51 @@
         <w:jc w:val="both"/>
       </w:pPr>
       <w:r>
-        <w:t xml:space="preserve">En el caso de Mac, es necesario ejecutar el JAR interno de la aplicación mediante Java. Esto puede hacerse accediendo al directorio interno “Resources” de la aplicación (comúnmente, </w:t>
+        <w:t>En el caso de Mac, es necesario ejecutar el JAR interno de la aplicación mediante Java. Esto puede hacerse accediendo al directorio interno “</w:t>
+      </w:r>
+      <w:proofErr w:type="spellStart"/>
+      <w:r>
+        <w:t>Resources</w:t>
+      </w:r>
+      <w:proofErr w:type="spellEnd"/>
+      <w:r>
+        <w:t xml:space="preserve">” de la aplicación (comúnmente, </w:t>
       </w:r>
       <w:r>
         <w:lastRenderedPageBreak/>
-        <w:t>“/Applications/AutoFirma.app/Contents/Resources”) y ejecutando el JAR con la instancia interna de Java</w:t>
+        <w:t>“/</w:t>
+      </w:r>
+      <w:proofErr w:type="spellStart"/>
+      <w:r>
+        <w:t>Applications</w:t>
+      </w:r>
+      <w:proofErr w:type="spellEnd"/>
+      <w:r>
+        <w:t>/</w:t>
+      </w:r>
+      <w:proofErr w:type="spellStart"/>
+      <w:r>
+        <w:t>AutoFirma.app</w:t>
+      </w:r>
+      <w:proofErr w:type="spellEnd"/>
+      <w:r>
+        <w:t>/</w:t>
+      </w:r>
+      <w:proofErr w:type="spellStart"/>
+      <w:r>
+        <w:t>Contents</w:t>
+      </w:r>
+      <w:proofErr w:type="spellEnd"/>
+      <w:r>
+        <w:t>/</w:t>
+      </w:r>
+      <w:proofErr w:type="spellStart"/>
+      <w:r>
+        <w:t>Resources</w:t>
+      </w:r>
+      <w:proofErr w:type="spellEnd"/>
+      <w:r>
+        <w:t>”) y ejecutando el JAR con la instancia interna de Java</w:t>
       </w:r>
       <w:r>
         <w:t>, cuyo ejecutable se renombra como “AutoFirma”</w:t>
@@ -5241,8 +5782,16 @@
         <w:rPr>
           <w:rFonts w:ascii="Courier New" w:hAnsi="Courier New" w:cs="Courier New"/>
         </w:rPr>
-        <w:t>-help</w:t>
-      </w:r>
+        <w:t>-</w:t>
+      </w:r>
+      <w:proofErr w:type="spellStart"/>
+      <w:r>
+        <w:rPr>
+          <w:rFonts w:ascii="Courier New" w:hAnsi="Courier New" w:cs="Courier New"/>
+        </w:rPr>
+        <w:t>help</w:t>
+      </w:r>
+      <w:proofErr w:type="spellEnd"/>
       <w:r>
         <w:t>”</w:t>
       </w:r>
@@ -5278,6 +5827,7 @@
           <w:lang w:val="en-GB"/>
         </w:rPr>
       </w:pPr>
+      <w:proofErr w:type="spellStart"/>
       <w:r>
         <w:rPr>
           <w:rFonts w:ascii="Courier New" w:hAnsi="Courier New" w:cs="Courier New"/>
@@ -5286,6 +5836,7 @@
         </w:rPr>
         <w:t>AutoFirmaCommandLine</w:t>
       </w:r>
+      <w:proofErr w:type="spellEnd"/>
       <w:r>
         <w:rPr>
           <w:rFonts w:ascii="Courier New" w:hAnsi="Courier New" w:cs="Courier New"/>
@@ -5326,15 +5877,56 @@
           <w:rFonts w:ascii="Courier New" w:hAnsi="Courier New" w:cs="Courier New"/>
           <w:sz w:val="20"/>
         </w:rPr>
-        <w:t>/usr/bin/</w:t>
-      </w:r>
+        <w:t>/</w:t>
+      </w:r>
+      <w:proofErr w:type="spellStart"/>
       <w:r>
         <w:rPr>
           <w:rFonts w:ascii="Courier New" w:hAnsi="Courier New" w:cs="Courier New"/>
           <w:sz w:val="20"/>
         </w:rPr>
-        <w:t>AutoFirma –help</w:t>
-      </w:r>
+        <w:t>usr</w:t>
+      </w:r>
+      <w:proofErr w:type="spellEnd"/>
+      <w:r>
+        <w:rPr>
+          <w:rFonts w:ascii="Courier New" w:hAnsi="Courier New" w:cs="Courier New"/>
+          <w:sz w:val="20"/>
+        </w:rPr>
+        <w:t>/</w:t>
+      </w:r>
+      <w:proofErr w:type="spellStart"/>
+      <w:r>
+        <w:rPr>
+          <w:rFonts w:ascii="Courier New" w:hAnsi="Courier New" w:cs="Courier New"/>
+          <w:sz w:val="20"/>
+        </w:rPr>
+        <w:t>bin</w:t>
+      </w:r>
+      <w:proofErr w:type="spellEnd"/>
+      <w:r>
+        <w:rPr>
+          <w:rFonts w:ascii="Courier New" w:hAnsi="Courier New" w:cs="Courier New"/>
+          <w:sz w:val="20"/>
+        </w:rPr>
+        <w:t>/</w:t>
+      </w:r>
+      <w:r>
+        <w:rPr>
+          <w:rFonts w:ascii="Courier New" w:hAnsi="Courier New" w:cs="Courier New"/>
+          <w:sz w:val="20"/>
+        </w:rPr>
+        <w:t>AutoFirma –</w:t>
+      </w:r>
+      <w:proofErr w:type="spellStart"/>
+      <w:r>
+        <w:rPr>
+          <w:rFonts w:ascii="Courier New" w:hAnsi="Courier New" w:cs="Courier New"/>
+          <w:sz w:val="20"/>
+        </w:rPr>
+        <w:t>help</w:t>
+      </w:r>
+      <w:proofErr w:type="spellEnd"/>
     </w:p>
     <w:p>
       <w:r>
@@ -5359,22 +5951,63 @@
           <w:rFonts w:ascii="Courier New" w:hAnsi="Courier New" w:cs="Courier New"/>
           <w:sz w:val="20"/>
         </w:rPr>
-        <w:t>Home/bin/</w:t>
-      </w:r>
+        <w:t>Home/</w:t>
+      </w:r>
+      <w:proofErr w:type="spellStart"/>
       <w:r>
         <w:rPr>
           <w:rFonts w:ascii="Courier New" w:hAnsi="Courier New" w:cs="Courier New"/>
           <w:sz w:val="20"/>
         </w:rPr>
-        <w:t>AutoFirma</w:t>
-      </w:r>
+        <w:t>bin</w:t>
+      </w:r>
+      <w:proofErr w:type="spellEnd"/>
       <w:r>
         <w:rPr>
           <w:rFonts w:ascii="Courier New" w:hAnsi="Courier New" w:cs="Courier New"/>
           <w:sz w:val="20"/>
         </w:rPr>
-        <w:t xml:space="preserve"> –jar JAR/AutoFirma.jar –help</w:t>
-      </w:r>
+        <w:t>/</w:t>
+      </w:r>
+      <w:r>
+        <w:rPr>
+          <w:rFonts w:ascii="Courier New" w:hAnsi="Courier New" w:cs="Courier New"/>
+          <w:sz w:val="20"/>
+        </w:rPr>
+        <w:t>AutoFirma</w:t>
+      </w:r>
+      <w:r>
+        <w:rPr>
+          <w:rFonts w:ascii="Courier New" w:hAnsi="Courier New" w:cs="Courier New"/>
+          <w:sz w:val="20"/>
+        </w:rPr>
+        <w:t xml:space="preserve"> –</w:t>
+      </w:r>
+      <w:proofErr w:type="spellStart"/>
+      <w:r>
+        <w:rPr>
+          <w:rFonts w:ascii="Courier New" w:hAnsi="Courier New" w:cs="Courier New"/>
+          <w:sz w:val="20"/>
+        </w:rPr>
+        <w:t>jar</w:t>
+      </w:r>
+      <w:proofErr w:type="spellEnd"/>
+      <w:r>
+        <w:rPr>
+          <w:rFonts w:ascii="Courier New" w:hAnsi="Courier New" w:cs="Courier New"/>
+          <w:sz w:val="20"/>
+        </w:rPr>
+        <w:t xml:space="preserve"> JAR/AutoFirma.jar –</w:t>
+      </w:r>
+      <w:proofErr w:type="spellStart"/>
+      <w:r>
+        <w:rPr>
+          <w:rFonts w:ascii="Courier New" w:hAnsi="Courier New" w:cs="Courier New"/>
+          <w:sz w:val="20"/>
+        </w:rPr>
+        <w:t>help</w:t>
+      </w:r>
+      <w:proofErr w:type="spellEnd"/>
     </w:p>
     <w:p/>
     <w:p>
@@ -5457,7 +6090,39 @@
                 <w:rFonts w:ascii="Courier New" w:hAnsi="Courier New" w:cs="Courier New"/>
                 <w:sz w:val="20"/>
               </w:rPr>
-              <w:t>Sintaxis: AutoFirma cmd [options...]</w:t>
+              <w:t xml:space="preserve">Sintaxis: AutoFirma </w:t>
+            </w:r>
+            <w:proofErr w:type="spellStart"/>
+            <w:r>
+              <w:rPr>
+                <w:rFonts w:ascii="Courier New" w:hAnsi="Courier New" w:cs="Courier New"/>
+                <w:sz w:val="20"/>
+              </w:rPr>
+              <w:t>cmd</w:t>
+            </w:r>
+            <w:proofErr w:type="spellEnd"/>
+            <w:r>
+              <w:rPr>
+                <w:rFonts w:ascii="Courier New" w:hAnsi="Courier New" w:cs="Courier New"/>
+                <w:sz w:val="20"/>
+              </w:rPr>
+              <w:t xml:space="preserve"> [</w:t>
+            </w:r>
+            <w:proofErr w:type="spellStart"/>
+            <w:r>
+              <w:rPr>
+                <w:rFonts w:ascii="Courier New" w:hAnsi="Courier New" w:cs="Courier New"/>
+                <w:sz w:val="20"/>
+              </w:rPr>
+              <w:t>options</w:t>
+            </w:r>
+            <w:proofErr w:type="spellEnd"/>
+            <w:r>
+              <w:rPr>
+                <w:rFonts w:ascii="Courier New" w:hAnsi="Courier New" w:cs="Courier New"/>
+                <w:sz w:val="20"/>
+              </w:rPr>
+              <w:t>...]</w:t>
             </w:r>
           </w:p>
           <w:p>
@@ -5492,7 +6157,23 @@
                 <w:rFonts w:ascii="Courier New" w:hAnsi="Courier New" w:cs="Courier New"/>
                 <w:sz w:val="20"/>
               </w:rPr>
-              <w:t>Comandos cmd:</w:t>
+              <w:t xml:space="preserve">Comandos </w:t>
+            </w:r>
+            <w:proofErr w:type="spellStart"/>
+            <w:r>
+              <w:rPr>
+                <w:rFonts w:ascii="Courier New" w:hAnsi="Courier New" w:cs="Courier New"/>
+                <w:sz w:val="20"/>
+              </w:rPr>
+              <w:t>cmd</w:t>
+            </w:r>
+            <w:proofErr w:type="spellEnd"/>
+            <w:r>
+              <w:rPr>
+                <w:rFonts w:ascii="Courier New" w:hAnsi="Courier New" w:cs="Courier New"/>
+                <w:sz w:val="20"/>
+              </w:rPr>
+              <w:t>:</w:t>
             </w:r>
           </w:p>
           <w:p>
@@ -5527,7 +6208,23 @@
                 <w:rFonts w:ascii="Courier New" w:hAnsi="Courier New" w:cs="Courier New"/>
                 <w:sz w:val="20"/>
               </w:rPr>
-              <w:t xml:space="preserve">  sign           (firma de fichero)</w:t>
+              <w:t xml:space="preserve">  </w:t>
+            </w:r>
+            <w:proofErr w:type="spellStart"/>
+            <w:r>
+              <w:rPr>
+                <w:rFonts w:ascii="Courier New" w:hAnsi="Courier New" w:cs="Courier New"/>
+                <w:sz w:val="20"/>
+              </w:rPr>
+              <w:t>sign</w:t>
+            </w:r>
+            <w:proofErr w:type="spellEnd"/>
+            <w:r>
+              <w:rPr>
+                <w:rFonts w:ascii="Courier New" w:hAnsi="Courier New" w:cs="Courier New"/>
+                <w:sz w:val="20"/>
+              </w:rPr>
+              <w:t xml:space="preserve">           (firma de fichero)</w:t>
             </w:r>
           </w:p>
           <w:p>
@@ -5548,7 +6245,39 @@
                 <w:rFonts w:ascii="Courier New" w:hAnsi="Courier New" w:cs="Courier New"/>
                 <w:sz w:val="20"/>
               </w:rPr>
-              <w:t xml:space="preserve">  cosign         (cofirma de fichero)</w:t>
+              <w:t xml:space="preserve">  </w:t>
+            </w:r>
+            <w:proofErr w:type="spellStart"/>
+            <w:r>
+              <w:rPr>
+                <w:rFonts w:ascii="Courier New" w:hAnsi="Courier New" w:cs="Courier New"/>
+                <w:sz w:val="20"/>
+              </w:rPr>
+              <w:t>cosign</w:t>
+            </w:r>
+            <w:proofErr w:type="spellEnd"/>
+            <w:r>
+              <w:rPr>
+                <w:rFonts w:ascii="Courier New" w:hAnsi="Courier New" w:cs="Courier New"/>
+                <w:sz w:val="20"/>
+              </w:rPr>
+              <w:t xml:space="preserve">         (</w:t>
+            </w:r>
+            <w:proofErr w:type="spellStart"/>
+            <w:r>
+              <w:rPr>
+                <w:rFonts w:ascii="Courier New" w:hAnsi="Courier New" w:cs="Courier New"/>
+                <w:sz w:val="20"/>
+              </w:rPr>
+              <w:t>cofirma</w:t>
+            </w:r>
+            <w:proofErr w:type="spellEnd"/>
+            <w:r>
+              <w:rPr>
+                <w:rFonts w:ascii="Courier New" w:hAnsi="Courier New" w:cs="Courier New"/>
+                <w:sz w:val="20"/>
+              </w:rPr>
+              <w:t xml:space="preserve"> de fichero)</w:t>
             </w:r>
           </w:p>
           <w:p>
@@ -5569,7 +6298,23 @@
                 <w:rFonts w:ascii="Courier New" w:hAnsi="Courier New" w:cs="Courier New"/>
                 <w:sz w:val="20"/>
               </w:rPr>
-              <w:t xml:space="preserve">  countersign    (contrafirma de fichero)</w:t>
+              <w:t xml:space="preserve">  </w:t>
+            </w:r>
+            <w:proofErr w:type="spellStart"/>
+            <w:r>
+              <w:rPr>
+                <w:rFonts w:ascii="Courier New" w:hAnsi="Courier New" w:cs="Courier New"/>
+                <w:sz w:val="20"/>
+              </w:rPr>
+              <w:t>countersign</w:t>
+            </w:r>
+            <w:proofErr w:type="spellEnd"/>
+            <w:r>
+              <w:rPr>
+                <w:rFonts w:ascii="Courier New" w:hAnsi="Courier New" w:cs="Courier New"/>
+                <w:sz w:val="20"/>
+              </w:rPr>
+              <w:t xml:space="preserve">    (contrafirma de fichero)</w:t>
             </w:r>
           </w:p>
           <w:p>
@@ -5590,7 +6335,39 @@
                 <w:rFonts w:ascii="Courier New" w:hAnsi="Courier New" w:cs="Courier New"/>
                 <w:sz w:val="20"/>
               </w:rPr>
-              <w:t xml:space="preserve">  listaliases    (lista los alias disponibles en el almacen)</w:t>
+              <w:t xml:space="preserve">  </w:t>
+            </w:r>
+            <w:proofErr w:type="spellStart"/>
+            <w:r>
+              <w:rPr>
+                <w:rFonts w:ascii="Courier New" w:hAnsi="Courier New" w:cs="Courier New"/>
+                <w:sz w:val="20"/>
+              </w:rPr>
+              <w:t>listaliases</w:t>
+            </w:r>
+            <w:proofErr w:type="spellEnd"/>
+            <w:r>
+              <w:rPr>
+                <w:rFonts w:ascii="Courier New" w:hAnsi="Courier New" w:cs="Courier New"/>
+                <w:sz w:val="20"/>
+              </w:rPr>
+              <w:t xml:space="preserve">    (lista los alias disponibles en el </w:t>
+            </w:r>
+            <w:proofErr w:type="spellStart"/>
+            <w:r>
+              <w:rPr>
+                <w:rFonts w:ascii="Courier New" w:hAnsi="Courier New" w:cs="Courier New"/>
+                <w:sz w:val="20"/>
+              </w:rPr>
+              <w:t>almacen</w:t>
+            </w:r>
+            <w:proofErr w:type="spellEnd"/>
+            <w:r>
+              <w:rPr>
+                <w:rFonts w:ascii="Courier New" w:hAnsi="Courier New" w:cs="Courier New"/>
+                <w:sz w:val="20"/>
+              </w:rPr>
+              <w:t>)</w:t>
             </w:r>
           </w:p>
           <w:p>
@@ -5611,7 +6388,55 @@
                 <w:rFonts w:ascii="Courier New" w:hAnsi="Courier New" w:cs="Courier New"/>
                 <w:sz w:val="20"/>
               </w:rPr>
-              <w:t xml:space="preserve">  verify         (abre un panel con la informacion de validacion de una firma o</w:t>
+              <w:t xml:space="preserve">  </w:t>
+            </w:r>
+            <w:proofErr w:type="spellStart"/>
+            <w:r>
+              <w:rPr>
+                <w:rFonts w:ascii="Courier New" w:hAnsi="Courier New" w:cs="Courier New"/>
+                <w:sz w:val="20"/>
+              </w:rPr>
+              <w:t>verify</w:t>
+            </w:r>
+            <w:proofErr w:type="spellEnd"/>
+            <w:r>
+              <w:rPr>
+                <w:rFonts w:ascii="Courier New" w:hAnsi="Courier New" w:cs="Courier New"/>
+                <w:sz w:val="20"/>
+              </w:rPr>
+              <w:t xml:space="preserve">         (abre un panel con la </w:t>
+            </w:r>
+            <w:proofErr w:type="spellStart"/>
+            <w:r>
+              <w:rPr>
+                <w:rFonts w:ascii="Courier New" w:hAnsi="Courier New" w:cs="Courier New"/>
+                <w:sz w:val="20"/>
+              </w:rPr>
+              <w:t>informacion</w:t>
+            </w:r>
+            <w:proofErr w:type="spellEnd"/>
+            <w:r>
+              <w:rPr>
+                <w:rFonts w:ascii="Courier New" w:hAnsi="Courier New" w:cs="Courier New"/>
+                <w:sz w:val="20"/>
+              </w:rPr>
+              <w:t xml:space="preserve"> de </w:t>
+            </w:r>
+            <w:proofErr w:type="spellStart"/>
+            <w:r>
+              <w:rPr>
+                <w:rFonts w:ascii="Courier New" w:hAnsi="Courier New" w:cs="Courier New"/>
+                <w:sz w:val="20"/>
+              </w:rPr>
+              <w:t>validacion</w:t>
+            </w:r>
+            <w:proofErr w:type="spellEnd"/>
+            <w:r>
+              <w:rPr>
+                <w:rFonts w:ascii="Courier New" w:hAnsi="Courier New" w:cs="Courier New"/>
+                <w:sz w:val="20"/>
+              </w:rPr>
+              <w:t xml:space="preserve"> de una firma o</w:t>
             </w:r>
             <w:r>
               <w:rPr>
@@ -5646,7 +6471,39 @@
                 <w:rFonts w:ascii="Courier New" w:hAnsi="Courier New" w:cs="Courier New"/>
                 <w:sz w:val="20"/>
               </w:rPr>
-              <w:t xml:space="preserve">  batchsign      (firma/multifirma de lotes de ficheros)</w:t>
+              <w:t xml:space="preserve">  </w:t>
+            </w:r>
+            <w:proofErr w:type="spellStart"/>
+            <w:r>
+              <w:rPr>
+                <w:rFonts w:ascii="Courier New" w:hAnsi="Courier New" w:cs="Courier New"/>
+                <w:sz w:val="20"/>
+              </w:rPr>
+              <w:t>batchsign</w:t>
+            </w:r>
+            <w:proofErr w:type="spellEnd"/>
+            <w:r>
+              <w:rPr>
+                <w:rFonts w:ascii="Courier New" w:hAnsi="Courier New" w:cs="Courier New"/>
+                <w:sz w:val="20"/>
+              </w:rPr>
+              <w:t xml:space="preserve">      (firma/</w:t>
+            </w:r>
+            <w:proofErr w:type="spellStart"/>
+            <w:r>
+              <w:rPr>
+                <w:rFonts w:ascii="Courier New" w:hAnsi="Courier New" w:cs="Courier New"/>
+                <w:sz w:val="20"/>
+              </w:rPr>
+              <w:t>multifirma</w:t>
+            </w:r>
+            <w:proofErr w:type="spellEnd"/>
+            <w:r>
+              <w:rPr>
+                <w:rFonts w:ascii="Courier New" w:hAnsi="Courier New" w:cs="Courier New"/>
+                <w:sz w:val="20"/>
+              </w:rPr>
+              <w:t xml:space="preserve"> de lotes de ficheros)</w:t>
             </w:r>
           </w:p>
           <w:p>
@@ -5667,7 +6524,55 @@
                 <w:rFonts w:ascii="Courier New" w:hAnsi="Courier New" w:cs="Courier New"/>
                 <w:sz w:val="20"/>
               </w:rPr>
-              <w:t xml:space="preserve">  createdigest   (creacion de huella digitales con interfaz grafica)</w:t>
+              <w:t xml:space="preserve">  </w:t>
+            </w:r>
+            <w:proofErr w:type="spellStart"/>
+            <w:r>
+              <w:rPr>
+                <w:rFonts w:ascii="Courier New" w:hAnsi="Courier New" w:cs="Courier New"/>
+                <w:sz w:val="20"/>
+              </w:rPr>
+              <w:t>createdigest</w:t>
+            </w:r>
+            <w:proofErr w:type="spellEnd"/>
+            <w:r>
+              <w:rPr>
+                <w:rFonts w:ascii="Courier New" w:hAnsi="Courier New" w:cs="Courier New"/>
+                <w:sz w:val="20"/>
+              </w:rPr>
+              <w:t xml:space="preserve">   (</w:t>
+            </w:r>
+            <w:proofErr w:type="spellStart"/>
+            <w:r>
+              <w:rPr>
+                <w:rFonts w:ascii="Courier New" w:hAnsi="Courier New" w:cs="Courier New"/>
+                <w:sz w:val="20"/>
+              </w:rPr>
+              <w:t>creacion</w:t>
+            </w:r>
+            <w:proofErr w:type="spellEnd"/>
+            <w:r>
+              <w:rPr>
+                <w:rFonts w:ascii="Courier New" w:hAnsi="Courier New" w:cs="Courier New"/>
+                <w:sz w:val="20"/>
+              </w:rPr>
+              <w:t xml:space="preserve"> de huella digitales con interfaz </w:t>
+            </w:r>
+            <w:proofErr w:type="spellStart"/>
+            <w:r>
+              <w:rPr>
+                <w:rFonts w:ascii="Courier New" w:hAnsi="Courier New" w:cs="Courier New"/>
+                <w:sz w:val="20"/>
+              </w:rPr>
+              <w:t>grafica</w:t>
+            </w:r>
+            <w:proofErr w:type="spellEnd"/>
+            <w:r>
+              <w:rPr>
+                <w:rFonts w:ascii="Courier New" w:hAnsi="Courier New" w:cs="Courier New"/>
+                <w:sz w:val="20"/>
+              </w:rPr>
+              <w:t>)</w:t>
             </w:r>
           </w:p>
           <w:p>
@@ -5688,7 +6593,55 @@
                 <w:rFonts w:ascii="Courier New" w:hAnsi="Courier New" w:cs="Courier New"/>
                 <w:sz w:val="20"/>
               </w:rPr>
-              <w:t xml:space="preserve">  checkdigest    (comprobacion de huella digitales con interfaz grafica)</w:t>
+              <w:t xml:space="preserve">  </w:t>
+            </w:r>
+            <w:proofErr w:type="spellStart"/>
+            <w:r>
+              <w:rPr>
+                <w:rFonts w:ascii="Courier New" w:hAnsi="Courier New" w:cs="Courier New"/>
+                <w:sz w:val="20"/>
+              </w:rPr>
+              <w:t>checkdigest</w:t>
+            </w:r>
+            <w:proofErr w:type="spellEnd"/>
+            <w:r>
+              <w:rPr>
+                <w:rFonts w:ascii="Courier New" w:hAnsi="Courier New" w:cs="Courier New"/>
+                <w:sz w:val="20"/>
+              </w:rPr>
+              <w:t xml:space="preserve">    (</w:t>
+            </w:r>
+            <w:proofErr w:type="spellStart"/>
+            <w:r>
+              <w:rPr>
+                <w:rFonts w:ascii="Courier New" w:hAnsi="Courier New" w:cs="Courier New"/>
+                <w:sz w:val="20"/>
+              </w:rPr>
+              <w:t>comprobacion</w:t>
+            </w:r>
+            <w:proofErr w:type="spellEnd"/>
+            <w:r>
+              <w:rPr>
+                <w:rFonts w:ascii="Courier New" w:hAnsi="Courier New" w:cs="Courier New"/>
+                <w:sz w:val="20"/>
+              </w:rPr>
+              <w:t xml:space="preserve"> de huella digitales con interfaz </w:t>
+            </w:r>
+            <w:proofErr w:type="spellStart"/>
+            <w:r>
+              <w:rPr>
+                <w:rFonts w:ascii="Courier New" w:hAnsi="Courier New" w:cs="Courier New"/>
+                <w:sz w:val="20"/>
+              </w:rPr>
+              <w:t>grafica</w:t>
+            </w:r>
+            <w:proofErr w:type="spellEnd"/>
+            <w:r>
+              <w:rPr>
+                <w:rFonts w:ascii="Courier New" w:hAnsi="Courier New" w:cs="Courier New"/>
+                <w:sz w:val="20"/>
+              </w:rPr>
+              <w:t>)</w:t>
             </w:r>
           </w:p>
           <w:p>
@@ -5724,7 +6677,55 @@
                 <w:rFonts w:ascii="Courier New" w:hAnsi="Courier New" w:cs="Courier New"/>
                 <w:sz w:val="20"/>
               </w:rPr>
-              <w:t>Utilice "AutoFirma cmd -help" para ver la sintaxis del comando "cmd"</w:t>
+              <w:t xml:space="preserve">Utilice "AutoFirma </w:t>
+            </w:r>
+            <w:proofErr w:type="spellStart"/>
+            <w:r>
+              <w:rPr>
+                <w:rFonts w:ascii="Courier New" w:hAnsi="Courier New" w:cs="Courier New"/>
+                <w:sz w:val="20"/>
+              </w:rPr>
+              <w:t>cmd</w:t>
+            </w:r>
+            <w:proofErr w:type="spellEnd"/>
+            <w:r>
+              <w:rPr>
+                <w:rFonts w:ascii="Courier New" w:hAnsi="Courier New" w:cs="Courier New"/>
+                <w:sz w:val="20"/>
+              </w:rPr>
+              <w:t xml:space="preserve"> -</w:t>
+            </w:r>
+            <w:proofErr w:type="spellStart"/>
+            <w:r>
+              <w:rPr>
+                <w:rFonts w:ascii="Courier New" w:hAnsi="Courier New" w:cs="Courier New"/>
+                <w:sz w:val="20"/>
+              </w:rPr>
+              <w:t>help</w:t>
+            </w:r>
+            <w:proofErr w:type="spellEnd"/>
+            <w:r>
+              <w:rPr>
+                <w:rFonts w:ascii="Courier New" w:hAnsi="Courier New" w:cs="Courier New"/>
+                <w:sz w:val="20"/>
+              </w:rPr>
+              <w:t>" para ver la sintaxis del comando "</w:t>
+            </w:r>
+            <w:proofErr w:type="spellStart"/>
+            <w:r>
+              <w:rPr>
+                <w:rFonts w:ascii="Courier New" w:hAnsi="Courier New" w:cs="Courier New"/>
+                <w:sz w:val="20"/>
+              </w:rPr>
+              <w:t>cmd</w:t>
+            </w:r>
+            <w:proofErr w:type="spellEnd"/>
+            <w:r>
+              <w:rPr>
+                <w:rFonts w:ascii="Courier New" w:hAnsi="Courier New" w:cs="Courier New"/>
+                <w:sz w:val="20"/>
+              </w:rPr>
+              <w:t>"</w:t>
             </w:r>
           </w:p>
           <w:p/>
@@ -5743,8 +6744,16 @@
         <w:rPr>
           <w:rFonts w:ascii="Courier New" w:hAnsi="Courier New" w:cs="Courier New"/>
         </w:rPr>
-        <w:t>-help</w:t>
-      </w:r>
+        <w:t>-</w:t>
+      </w:r>
+      <w:proofErr w:type="spellStart"/>
+      <w:r>
+        <w:rPr>
+          <w:rFonts w:ascii="Courier New" w:hAnsi="Courier New" w:cs="Courier New"/>
+        </w:rPr>
+        <w:t>help</w:t>
+      </w:r>
+      <w:proofErr w:type="spellEnd"/>
       <w:r>
         <w:t>” sobre cualquiera de ellas. Por ejemplo:</w:t>
       </w:r>
@@ -5762,27 +6771,54 @@
           <w:sz w:val="20"/>
         </w:rPr>
       </w:pPr>
+      <w:proofErr w:type="spellStart"/>
       <w:r>
         <w:rPr>
           <w:rFonts w:ascii="Courier New" w:hAnsi="Courier New" w:cs="Courier New"/>
           <w:sz w:val="20"/>
         </w:rPr>
-        <w:t xml:space="preserve">AutoFirmaCommandLine </w:t>
-      </w:r>
+        <w:t>AutoFirmaCommandLine</w:t>
+      </w:r>
+      <w:proofErr w:type="spellEnd"/>
       <w:r>
         <w:rPr>
           <w:rFonts w:ascii="Courier New" w:hAnsi="Courier New" w:cs="Courier New"/>
           <w:sz w:val="20"/>
         </w:rPr>
-        <w:t xml:space="preserve">sign </w:t>
-      </w:r>
+        <w:t xml:space="preserve"> </w:t>
+      </w:r>
+      <w:proofErr w:type="spellStart"/>
       <w:r>
         <w:rPr>
           <w:rFonts w:ascii="Courier New" w:hAnsi="Courier New" w:cs="Courier New"/>
           <w:sz w:val="20"/>
         </w:rPr>
-        <w:t>–help</w:t>
-      </w:r>
+        <w:t>sign</w:t>
+      </w:r>
+      <w:proofErr w:type="spellEnd"/>
+      <w:r>
+        <w:rPr>
+          <w:rFonts w:ascii="Courier New" w:hAnsi="Courier New" w:cs="Courier New"/>
+          <w:sz w:val="20"/>
+        </w:rPr>
+        <w:t xml:space="preserve"> </w:t>
+      </w:r>
+      <w:r>
+        <w:rPr>
+          <w:rFonts w:ascii="Courier New" w:hAnsi="Courier New" w:cs="Courier New"/>
+          <w:sz w:val="20"/>
+        </w:rPr>
+        <w:t>–</w:t>
+      </w:r>
+      <w:proofErr w:type="spellStart"/>
+      <w:r>
+        <w:rPr>
+          <w:rFonts w:ascii="Courier New" w:hAnsi="Courier New" w:cs="Courier New"/>
+          <w:sz w:val="20"/>
+        </w:rPr>
+        <w:t>help</w:t>
+      </w:r>
+      <w:proofErr w:type="spellEnd"/>
     </w:p>
     <w:p>
       <w:r>
@@ -5819,7 +6855,43 @@
                 <w:sz w:val="20"/>
               </w:rPr>
               <w:lastRenderedPageBreak/>
-              <w:t>Sintaxis: AutoFirma sign [options...]</w:t>
+              <w:t xml:space="preserve">Sintaxis: AutoFirma </w:t>
+            </w:r>
+            <w:proofErr w:type="spellStart"/>
+            <w:r>
+              <w:rPr>
+                <w:rFonts w:ascii="Courier New" w:hAnsi="Courier New" w:cs="Courier New"/>
+                <w:color w:val="FFFFFF" w:themeColor="background1"/>
+                <w:sz w:val="20"/>
+              </w:rPr>
+              <w:t>sign</w:t>
+            </w:r>
+            <w:proofErr w:type="spellEnd"/>
+            <w:r>
+              <w:rPr>
+                <w:rFonts w:ascii="Courier New" w:hAnsi="Courier New" w:cs="Courier New"/>
+                <w:color w:val="FFFFFF" w:themeColor="background1"/>
+                <w:sz w:val="20"/>
+              </w:rPr>
+              <w:t xml:space="preserve"> [</w:t>
+            </w:r>
+            <w:proofErr w:type="spellStart"/>
+            <w:r>
+              <w:rPr>
+                <w:rFonts w:ascii="Courier New" w:hAnsi="Courier New" w:cs="Courier New"/>
+                <w:color w:val="FFFFFF" w:themeColor="background1"/>
+                <w:sz w:val="20"/>
+              </w:rPr>
+              <w:t>options</w:t>
+            </w:r>
+            <w:proofErr w:type="spellEnd"/>
+            <w:r>
+              <w:rPr>
+                <w:rFonts w:ascii="Courier New" w:hAnsi="Courier New" w:cs="Courier New"/>
+                <w:color w:val="FFFFFF" w:themeColor="background1"/>
+                <w:sz w:val="20"/>
+              </w:rPr>
+              <w:t>...]</w:t>
             </w:r>
           </w:p>
           <w:p>
@@ -5839,6 +6911,7 @@
                 <w:sz w:val="20"/>
               </w:rPr>
             </w:pPr>
+            <w:proofErr w:type="spellStart"/>
             <w:r>
               <w:rPr>
                 <w:rFonts w:ascii="Courier New" w:hAnsi="Courier New" w:cs="Courier New"/>
@@ -5847,6 +6920,7 @@
               </w:rPr>
               <w:t>options</w:t>
             </w:r>
+            <w:proofErr w:type="spellEnd"/>
           </w:p>
           <w:p>
             <w:pPr>
@@ -5871,7 +6945,61 @@
                 <w:color w:val="FFFFFF" w:themeColor="background1"/>
                 <w:sz w:val="20"/>
               </w:rPr>
-              <w:t xml:space="preserve">  -gui                   (Realiza la operacion con entorno grafico)</w:t>
+              <w:t xml:space="preserve">  -</w:t>
+            </w:r>
+            <w:proofErr w:type="spellStart"/>
+            <w:r>
+              <w:rPr>
+                <w:rFonts w:ascii="Courier New" w:hAnsi="Courier New" w:cs="Courier New"/>
+                <w:color w:val="FFFFFF" w:themeColor="background1"/>
+                <w:sz w:val="20"/>
+              </w:rPr>
+              <w:t>gui</w:t>
+            </w:r>
+            <w:proofErr w:type="spellEnd"/>
+            <w:r>
+              <w:rPr>
+                <w:rFonts w:ascii="Courier New" w:hAnsi="Courier New" w:cs="Courier New"/>
+                <w:color w:val="FFFFFF" w:themeColor="background1"/>
+                <w:sz w:val="20"/>
+              </w:rPr>
+              <w:t xml:space="preserve">                   (Realiza la </w:t>
+            </w:r>
+            <w:proofErr w:type="spellStart"/>
+            <w:r>
+              <w:rPr>
+                <w:rFonts w:ascii="Courier New" w:hAnsi="Courier New" w:cs="Courier New"/>
+                <w:color w:val="FFFFFF" w:themeColor="background1"/>
+                <w:sz w:val="20"/>
+              </w:rPr>
+              <w:t>operacion</w:t>
+            </w:r>
+            <w:proofErr w:type="spellEnd"/>
+            <w:r>
+              <w:rPr>
+                <w:rFonts w:ascii="Courier New" w:hAnsi="Courier New" w:cs="Courier New"/>
+                <w:color w:val="FFFFFF" w:themeColor="background1"/>
+                <w:sz w:val="20"/>
+              </w:rPr>
+              <w:t xml:space="preserve"> con entorno </w:t>
+            </w:r>
+            <w:proofErr w:type="spellStart"/>
+            <w:r>
+              <w:rPr>
+                <w:rFonts w:ascii="Courier New" w:hAnsi="Courier New" w:cs="Courier New"/>
+                <w:color w:val="FFFFFF" w:themeColor="background1"/>
+                <w:sz w:val="20"/>
+              </w:rPr>
+              <w:t>grafico</w:t>
+            </w:r>
+            <w:proofErr w:type="spellEnd"/>
+            <w:r>
+              <w:rPr>
+                <w:rFonts w:ascii="Courier New" w:hAnsi="Courier New" w:cs="Courier New"/>
+                <w:color w:val="FFFFFF" w:themeColor="background1"/>
+                <w:sz w:val="20"/>
+              </w:rPr>
+              <w:t>)</w:t>
             </w:r>
           </w:p>
           <w:p>
@@ -5888,7 +7016,25 @@
                 <w:color w:val="FFFFFF" w:themeColor="background1"/>
                 <w:sz w:val="20"/>
               </w:rPr>
-              <w:t xml:space="preserve">  -i inputfile           (Ruta del fichero de entrada)</w:t>
+              <w:t xml:space="preserve">  -i </w:t>
+            </w:r>
+            <w:proofErr w:type="spellStart"/>
+            <w:r>
+              <w:rPr>
+                <w:rFonts w:ascii="Courier New" w:hAnsi="Courier New" w:cs="Courier New"/>
+                <w:color w:val="FFFFFF" w:themeColor="background1"/>
+                <w:sz w:val="20"/>
+              </w:rPr>
+              <w:t>inputfile</w:t>
+            </w:r>
+            <w:proofErr w:type="spellEnd"/>
+            <w:r>
+              <w:rPr>
+                <w:rFonts w:ascii="Courier New" w:hAnsi="Courier New" w:cs="Courier New"/>
+                <w:color w:val="FFFFFF" w:themeColor="background1"/>
+                <w:sz w:val="20"/>
+              </w:rPr>
+              <w:t xml:space="preserve">           (Ruta del fichero de entrada)</w:t>
             </w:r>
           </w:p>
           <w:p>
@@ -5905,7 +7051,25 @@
                 <w:color w:val="FFFFFF" w:themeColor="background1"/>
                 <w:sz w:val="20"/>
               </w:rPr>
-              <w:t xml:space="preserve">  -o outputfile          (Ruta del fichero de salida)</w:t>
+              <w:t xml:space="preserve">  -o </w:t>
+            </w:r>
+            <w:proofErr w:type="spellStart"/>
+            <w:r>
+              <w:rPr>
+                <w:rFonts w:ascii="Courier New" w:hAnsi="Courier New" w:cs="Courier New"/>
+                <w:color w:val="FFFFFF" w:themeColor="background1"/>
+                <w:sz w:val="20"/>
+              </w:rPr>
+              <w:t>outputfile</w:t>
+            </w:r>
+            <w:proofErr w:type="spellEnd"/>
+            <w:r>
+              <w:rPr>
+                <w:rFonts w:ascii="Courier New" w:hAnsi="Courier New" w:cs="Courier New"/>
+                <w:color w:val="FFFFFF" w:themeColor="background1"/>
+                <w:sz w:val="20"/>
+              </w:rPr>
+              <w:t xml:space="preserve">          (Ruta del fichero de salida)</w:t>
             </w:r>
           </w:p>
           <w:p>
@@ -5922,7 +7086,25 @@
                 <w:color w:val="FFFFFF" w:themeColor="background1"/>
                 <w:sz w:val="20"/>
               </w:rPr>
-              <w:t xml:space="preserve">  -algorithm algo        (Algoritmo de firma)</w:t>
+              <w:t xml:space="preserve">  -</w:t>
+            </w:r>
+            <w:proofErr w:type="spellStart"/>
+            <w:r>
+              <w:rPr>
+                <w:rFonts w:ascii="Courier New" w:hAnsi="Courier New" w:cs="Courier New"/>
+                <w:color w:val="FFFFFF" w:themeColor="background1"/>
+                <w:sz w:val="20"/>
+              </w:rPr>
+              <w:t>algorithm</w:t>
+            </w:r>
+            <w:proofErr w:type="spellEnd"/>
+            <w:r>
+              <w:rPr>
+                <w:rFonts w:ascii="Courier New" w:hAnsi="Courier New" w:cs="Courier New"/>
+                <w:color w:val="FFFFFF" w:themeColor="background1"/>
+                <w:sz w:val="20"/>
+              </w:rPr>
+              <w:t xml:space="preserve"> algo        (Algoritmo de firma)</w:t>
             </w:r>
           </w:p>
           <w:p>
@@ -5939,7 +7121,25 @@
                 <w:color w:val="FFFFFF" w:themeColor="background1"/>
                 <w:sz w:val="20"/>
               </w:rPr>
-              <w:t xml:space="preserve">  -format                (Establece el formato de firma)</w:t>
+              <w:t xml:space="preserve">  -</w:t>
+            </w:r>
+            <w:proofErr w:type="spellStart"/>
+            <w:r>
+              <w:rPr>
+                <w:rFonts w:ascii="Courier New" w:hAnsi="Courier New" w:cs="Courier New"/>
+                <w:color w:val="FFFFFF" w:themeColor="background1"/>
+                <w:sz w:val="20"/>
+              </w:rPr>
+              <w:t>format</w:t>
+            </w:r>
+            <w:proofErr w:type="spellEnd"/>
+            <w:r>
+              <w:rPr>
+                <w:rFonts w:ascii="Courier New" w:hAnsi="Courier New" w:cs="Courier New"/>
+                <w:color w:val="FFFFFF" w:themeColor="background1"/>
+                <w:sz w:val="20"/>
+              </w:rPr>
+              <w:t xml:space="preserve">                (Establece el formato de firma)</w:t>
             </w:r>
           </w:p>
           <w:p>
@@ -5956,7 +7156,25 @@
                 <w:color w:val="FFFFFF" w:themeColor="background1"/>
                 <w:sz w:val="20"/>
               </w:rPr>
-              <w:t xml:space="preserve">         auto            (Seleccion de formato en base al fichero de entrada)</w:t>
+              <w:t xml:space="preserve">         auto            (</w:t>
+            </w:r>
+            <w:proofErr w:type="spellStart"/>
+            <w:r>
+              <w:rPr>
+                <w:rFonts w:ascii="Courier New" w:hAnsi="Courier New" w:cs="Courier New"/>
+                <w:color w:val="FFFFFF" w:themeColor="background1"/>
+                <w:sz w:val="20"/>
+              </w:rPr>
+              <w:t>Seleccion</w:t>
+            </w:r>
+            <w:proofErr w:type="spellEnd"/>
+            <w:r>
+              <w:rPr>
+                <w:rFonts w:ascii="Courier New" w:hAnsi="Courier New" w:cs="Courier New"/>
+                <w:color w:val="FFFFFF" w:themeColor="background1"/>
+                <w:sz w:val="20"/>
+              </w:rPr>
+              <w:t xml:space="preserve"> de formato en base al fichero de entrada)</w:t>
             </w:r>
           </w:p>
           <w:p>
@@ -5973,7 +7191,43 @@
                 <w:color w:val="FFFFFF" w:themeColor="background1"/>
                 <w:sz w:val="20"/>
               </w:rPr>
-              <w:t xml:space="preserve">         cades           (Formato CAdES)</w:t>
+              <w:t xml:space="preserve">         </w:t>
+            </w:r>
+            <w:proofErr w:type="spellStart"/>
+            <w:r>
+              <w:rPr>
+                <w:rFonts w:ascii="Courier New" w:hAnsi="Courier New" w:cs="Courier New"/>
+                <w:color w:val="FFFFFF" w:themeColor="background1"/>
+                <w:sz w:val="20"/>
+              </w:rPr>
+              <w:t>cades</w:t>
+            </w:r>
+            <w:proofErr w:type="spellEnd"/>
+            <w:r>
+              <w:rPr>
+                <w:rFonts w:ascii="Courier New" w:hAnsi="Courier New" w:cs="Courier New"/>
+                <w:color w:val="FFFFFF" w:themeColor="background1"/>
+                <w:sz w:val="20"/>
+              </w:rPr>
+              <w:t xml:space="preserve">           (Formato </w:t>
+            </w:r>
+            <w:proofErr w:type="spellStart"/>
+            <w:r>
+              <w:rPr>
+                <w:rFonts w:ascii="Courier New" w:hAnsi="Courier New" w:cs="Courier New"/>
+                <w:color w:val="FFFFFF" w:themeColor="background1"/>
+                <w:sz w:val="20"/>
+              </w:rPr>
+              <w:t>CAdES</w:t>
+            </w:r>
+            <w:proofErr w:type="spellEnd"/>
+            <w:r>
+              <w:rPr>
+                <w:rFonts w:ascii="Courier New" w:hAnsi="Courier New" w:cs="Courier New"/>
+                <w:color w:val="FFFFFF" w:themeColor="background1"/>
+                <w:sz w:val="20"/>
+              </w:rPr>
+              <w:t>)</w:t>
             </w:r>
           </w:p>
           <w:p>
@@ -5990,7 +7244,43 @@
                 <w:color w:val="FFFFFF" w:themeColor="background1"/>
                 <w:sz w:val="20"/>
               </w:rPr>
-              <w:t xml:space="preserve">         pades           (Formato PAdES)</w:t>
+              <w:t xml:space="preserve">         </w:t>
+            </w:r>
+            <w:proofErr w:type="spellStart"/>
+            <w:r>
+              <w:rPr>
+                <w:rFonts w:ascii="Courier New" w:hAnsi="Courier New" w:cs="Courier New"/>
+                <w:color w:val="FFFFFF" w:themeColor="background1"/>
+                <w:sz w:val="20"/>
+              </w:rPr>
+              <w:t>pades</w:t>
+            </w:r>
+            <w:proofErr w:type="spellEnd"/>
+            <w:r>
+              <w:rPr>
+                <w:rFonts w:ascii="Courier New" w:hAnsi="Courier New" w:cs="Courier New"/>
+                <w:color w:val="FFFFFF" w:themeColor="background1"/>
+                <w:sz w:val="20"/>
+              </w:rPr>
+              <w:t xml:space="preserve">           (Formato </w:t>
+            </w:r>
+            <w:proofErr w:type="spellStart"/>
+            <w:r>
+              <w:rPr>
+                <w:rFonts w:ascii="Courier New" w:hAnsi="Courier New" w:cs="Courier New"/>
+                <w:color w:val="FFFFFF" w:themeColor="background1"/>
+                <w:sz w:val="20"/>
+              </w:rPr>
+              <w:t>PAdES</w:t>
+            </w:r>
+            <w:proofErr w:type="spellEnd"/>
+            <w:r>
+              <w:rPr>
+                <w:rFonts w:ascii="Courier New" w:hAnsi="Courier New" w:cs="Courier New"/>
+                <w:color w:val="FFFFFF" w:themeColor="background1"/>
+                <w:sz w:val="20"/>
+              </w:rPr>
+              <w:t>)</w:t>
             </w:r>
           </w:p>
           <w:p>
@@ -6007,7 +7297,43 @@
                 <w:color w:val="FFFFFF" w:themeColor="background1"/>
                 <w:sz w:val="20"/>
               </w:rPr>
-              <w:t xml:space="preserve">         xades           (Formato XAdES)</w:t>
+              <w:t xml:space="preserve">         </w:t>
+            </w:r>
+            <w:proofErr w:type="spellStart"/>
+            <w:r>
+              <w:rPr>
+                <w:rFonts w:ascii="Courier New" w:hAnsi="Courier New" w:cs="Courier New"/>
+                <w:color w:val="FFFFFF" w:themeColor="background1"/>
+                <w:sz w:val="20"/>
+              </w:rPr>
+              <w:t>xades</w:t>
+            </w:r>
+            <w:proofErr w:type="spellEnd"/>
+            <w:r>
+              <w:rPr>
+                <w:rFonts w:ascii="Courier New" w:hAnsi="Courier New" w:cs="Courier New"/>
+                <w:color w:val="FFFFFF" w:themeColor="background1"/>
+                <w:sz w:val="20"/>
+              </w:rPr>
+              <w:t xml:space="preserve">           (Formato </w:t>
+            </w:r>
+            <w:proofErr w:type="spellStart"/>
+            <w:r>
+              <w:rPr>
+                <w:rFonts w:ascii="Courier New" w:hAnsi="Courier New" w:cs="Courier New"/>
+                <w:color w:val="FFFFFF" w:themeColor="background1"/>
+                <w:sz w:val="20"/>
+              </w:rPr>
+              <w:t>XAdES</w:t>
+            </w:r>
+            <w:proofErr w:type="spellEnd"/>
+            <w:r>
+              <w:rPr>
+                <w:rFonts w:ascii="Courier New" w:hAnsi="Courier New" w:cs="Courier New"/>
+                <w:color w:val="FFFFFF" w:themeColor="background1"/>
+                <w:sz w:val="20"/>
+              </w:rPr>
+              <w:t>)</w:t>
             </w:r>
           </w:p>
           <w:p>
@@ -6024,7 +7350,43 @@
                 <w:color w:val="FFFFFF" w:themeColor="background1"/>
                 <w:sz w:val="20"/>
               </w:rPr>
-              <w:t xml:space="preserve">         facturae        (Firma de factura electronica)</w:t>
+              <w:t xml:space="preserve">         </w:t>
+            </w:r>
+            <w:proofErr w:type="spellStart"/>
+            <w:r>
+              <w:rPr>
+                <w:rFonts w:ascii="Courier New" w:hAnsi="Courier New" w:cs="Courier New"/>
+                <w:color w:val="FFFFFF" w:themeColor="background1"/>
+                <w:sz w:val="20"/>
+              </w:rPr>
+              <w:t>facturae</w:t>
+            </w:r>
+            <w:proofErr w:type="spellEnd"/>
+            <w:r>
+              <w:rPr>
+                <w:rFonts w:ascii="Courier New" w:hAnsi="Courier New" w:cs="Courier New"/>
+                <w:color w:val="FFFFFF" w:themeColor="background1"/>
+                <w:sz w:val="20"/>
+              </w:rPr>
+              <w:t xml:space="preserve">        (Firma de factura </w:t>
+            </w:r>
+            <w:proofErr w:type="spellStart"/>
+            <w:r>
+              <w:rPr>
+                <w:rFonts w:ascii="Courier New" w:hAnsi="Courier New" w:cs="Courier New"/>
+                <w:color w:val="FFFFFF" w:themeColor="background1"/>
+                <w:sz w:val="20"/>
+              </w:rPr>
+              <w:t>electronica</w:t>
+            </w:r>
+            <w:proofErr w:type="spellEnd"/>
+            <w:r>
+              <w:rPr>
+                <w:rFonts w:ascii="Courier New" w:hAnsi="Courier New" w:cs="Courier New"/>
+                <w:color w:val="FFFFFF" w:themeColor="background1"/>
+                <w:sz w:val="20"/>
+              </w:rPr>
+              <w:t>)</w:t>
             </w:r>
           </w:p>
           <w:p>
@@ -6041,7 +7403,97 @@
                 <w:color w:val="FFFFFF" w:themeColor="background1"/>
                 <w:sz w:val="20"/>
               </w:rPr>
-              <w:t xml:space="preserve">  -config extraParams    (Properties en texto plano con la configuracion de la operacion)</w:t>
+              <w:t xml:space="preserve">  -</w:t>
+            </w:r>
+            <w:proofErr w:type="spellStart"/>
+            <w:r>
+              <w:rPr>
+                <w:rFonts w:ascii="Courier New" w:hAnsi="Courier New" w:cs="Courier New"/>
+                <w:color w:val="FFFFFF" w:themeColor="background1"/>
+                <w:sz w:val="20"/>
+              </w:rPr>
+              <w:t>config</w:t>
+            </w:r>
+            <w:proofErr w:type="spellEnd"/>
+            <w:r>
+              <w:rPr>
+                <w:rFonts w:ascii="Courier New" w:hAnsi="Courier New" w:cs="Courier New"/>
+                <w:color w:val="FFFFFF" w:themeColor="background1"/>
+                <w:sz w:val="20"/>
+              </w:rPr>
+              <w:t xml:space="preserve"> </w:t>
+            </w:r>
+            <w:proofErr w:type="spellStart"/>
+            <w:r>
+              <w:rPr>
+                <w:rFonts w:ascii="Courier New" w:hAnsi="Courier New" w:cs="Courier New"/>
+                <w:color w:val="FFFFFF" w:themeColor="background1"/>
+                <w:sz w:val="20"/>
+              </w:rPr>
+              <w:t>extraParams</w:t>
+            </w:r>
+            <w:proofErr w:type="spellEnd"/>
+            <w:r>
+              <w:rPr>
+                <w:rFonts w:ascii="Courier New" w:hAnsi="Courier New" w:cs="Courier New"/>
+                <w:color w:val="FFFFFF" w:themeColor="background1"/>
+                <w:sz w:val="20"/>
+              </w:rPr>
+              <w:t xml:space="preserve">    (</w:t>
+            </w:r>
+            <w:proofErr w:type="spellStart"/>
+            <w:r>
+              <w:rPr>
+                <w:rFonts w:ascii="Courier New" w:hAnsi="Courier New" w:cs="Courier New"/>
+                <w:color w:val="FFFFFF" w:themeColor="background1"/>
+                <w:sz w:val="20"/>
+              </w:rPr>
+              <w:t>Properties</w:t>
+            </w:r>
+            <w:proofErr w:type="spellEnd"/>
+            <w:r>
+              <w:rPr>
+                <w:rFonts w:ascii="Courier New" w:hAnsi="Courier New" w:cs="Courier New"/>
+                <w:color w:val="FFFFFF" w:themeColor="background1"/>
+                <w:sz w:val="20"/>
+              </w:rPr>
+              <w:t xml:space="preserve"> en texto plano con la </w:t>
+            </w:r>
+            <w:proofErr w:type="spellStart"/>
+            <w:r>
+              <w:rPr>
+                <w:rFonts w:ascii="Courier New" w:hAnsi="Courier New" w:cs="Courier New"/>
+                <w:color w:val="FFFFFF" w:themeColor="background1"/>
+                <w:sz w:val="20"/>
+              </w:rPr>
+              <w:t>configuracion</w:t>
+            </w:r>
+            <w:proofErr w:type="spellEnd"/>
+            <w:r>
+              <w:rPr>
+                <w:rFonts w:ascii="Courier New" w:hAnsi="Courier New" w:cs="Courier New"/>
+                <w:color w:val="FFFFFF" w:themeColor="background1"/>
+                <w:sz w:val="20"/>
+              </w:rPr>
+              <w:t xml:space="preserve"> de la </w:t>
+            </w:r>
+            <w:proofErr w:type="spellStart"/>
+            <w:r>
+              <w:rPr>
+                <w:rFonts w:ascii="Courier New" w:hAnsi="Courier New" w:cs="Courier New"/>
+                <w:color w:val="FFFFFF" w:themeColor="background1"/>
+                <w:sz w:val="20"/>
+              </w:rPr>
+              <w:t>operacion</w:t>
+            </w:r>
+            <w:proofErr w:type="spellEnd"/>
+            <w:r>
+              <w:rPr>
+                <w:rFonts w:ascii="Courier New" w:hAnsi="Courier New" w:cs="Courier New"/>
+                <w:color w:val="FFFFFF" w:themeColor="background1"/>
+                <w:sz w:val="20"/>
+              </w:rPr>
+              <w:t>)</w:t>
             </w:r>
           </w:p>
           <w:p>
@@ -6058,7 +7510,25 @@
                 <w:color w:val="FFFFFF" w:themeColor="background1"/>
                 <w:sz w:val="20"/>
               </w:rPr>
-              <w:t xml:space="preserve">  -store                 (Establece el almacen de claves. Por defecto, el del sistema)</w:t>
+              <w:t xml:space="preserve">  -store                 (Establece el </w:t>
+            </w:r>
+            <w:proofErr w:type="spellStart"/>
+            <w:r>
+              <w:rPr>
+                <w:rFonts w:ascii="Courier New" w:hAnsi="Courier New" w:cs="Courier New"/>
+                <w:color w:val="FFFFFF" w:themeColor="background1"/>
+                <w:sz w:val="20"/>
+              </w:rPr>
+              <w:t>almacen</w:t>
+            </w:r>
+            <w:proofErr w:type="spellEnd"/>
+            <w:r>
+              <w:rPr>
+                <w:rFonts w:ascii="Courier New" w:hAnsi="Courier New" w:cs="Courier New"/>
+                <w:color w:val="FFFFFF" w:themeColor="background1"/>
+                <w:sz w:val="20"/>
+              </w:rPr>
+              <w:t xml:space="preserve"> de claves. Por defecto, el del sistema)</w:t>
             </w:r>
           </w:p>
           <w:p>
@@ -6075,7 +7545,25 @@
                 <w:color w:val="FFFFFF" w:themeColor="background1"/>
                 <w:sz w:val="20"/>
               </w:rPr>
-              <w:t xml:space="preserve">         auto            (Almacen de claves del sistema)</w:t>
+              <w:t xml:space="preserve">         auto            (</w:t>
+            </w:r>
+            <w:proofErr w:type="spellStart"/>
+            <w:r>
+              <w:rPr>
+                <w:rFonts w:ascii="Courier New" w:hAnsi="Courier New" w:cs="Courier New"/>
+                <w:color w:val="FFFFFF" w:themeColor="background1"/>
+                <w:sz w:val="20"/>
+              </w:rPr>
+              <w:t>Almacen</w:t>
+            </w:r>
+            <w:proofErr w:type="spellEnd"/>
+            <w:r>
+              <w:rPr>
+                <w:rFonts w:ascii="Courier New" w:hAnsi="Courier New" w:cs="Courier New"/>
+                <w:color w:val="FFFFFF" w:themeColor="background1"/>
+                <w:sz w:val="20"/>
+              </w:rPr>
+              <w:t xml:space="preserve"> de claves del sistema)</w:t>
             </w:r>
           </w:p>
           <w:p>
@@ -6092,7 +7580,43 @@
                 <w:color w:val="FFFFFF" w:themeColor="background1"/>
                 <w:sz w:val="20"/>
               </w:rPr>
-              <w:t xml:space="preserve">         windows         (Almacen de claves de Windows)</w:t>
+              <w:t xml:space="preserve">         </w:t>
+            </w:r>
+            <w:proofErr w:type="spellStart"/>
+            <w:r>
+              <w:rPr>
+                <w:rFonts w:ascii="Courier New" w:hAnsi="Courier New" w:cs="Courier New"/>
+                <w:color w:val="FFFFFF" w:themeColor="background1"/>
+                <w:sz w:val="20"/>
+              </w:rPr>
+              <w:t>windows</w:t>
+            </w:r>
+            <w:proofErr w:type="spellEnd"/>
+            <w:r>
+              <w:rPr>
+                <w:rFonts w:ascii="Courier New" w:hAnsi="Courier New" w:cs="Courier New"/>
+                <w:color w:val="FFFFFF" w:themeColor="background1"/>
+                <w:sz w:val="20"/>
+              </w:rPr>
+              <w:t xml:space="preserve">         (</w:t>
+            </w:r>
+            <w:proofErr w:type="spellStart"/>
+            <w:r>
+              <w:rPr>
+                <w:rFonts w:ascii="Courier New" w:hAnsi="Courier New" w:cs="Courier New"/>
+                <w:color w:val="FFFFFF" w:themeColor="background1"/>
+                <w:sz w:val="20"/>
+              </w:rPr>
+              <w:t>Almacen</w:t>
+            </w:r>
+            <w:proofErr w:type="spellEnd"/>
+            <w:r>
+              <w:rPr>
+                <w:rFonts w:ascii="Courier New" w:hAnsi="Courier New" w:cs="Courier New"/>
+                <w:color w:val="FFFFFF" w:themeColor="background1"/>
+                <w:sz w:val="20"/>
+              </w:rPr>
+              <w:t xml:space="preserve"> de claves de Windows)</w:t>
             </w:r>
           </w:p>
           <w:p>
@@ -6109,7 +7633,43 @@
                 <w:color w:val="FFFFFF" w:themeColor="background1"/>
                 <w:sz w:val="20"/>
               </w:rPr>
-              <w:t xml:space="preserve">         mac             (Almacen de claves de Mac OS X)</w:t>
+              <w:t xml:space="preserve">         </w:t>
+            </w:r>
+            <w:proofErr w:type="spellStart"/>
+            <w:r>
+              <w:rPr>
+                <w:rFonts w:ascii="Courier New" w:hAnsi="Courier New" w:cs="Courier New"/>
+                <w:color w:val="FFFFFF" w:themeColor="background1"/>
+                <w:sz w:val="20"/>
+              </w:rPr>
+              <w:t>mac</w:t>
+            </w:r>
+            <w:proofErr w:type="spellEnd"/>
+            <w:r>
+              <w:rPr>
+                <w:rFonts w:ascii="Courier New" w:hAnsi="Courier New" w:cs="Courier New"/>
+                <w:color w:val="FFFFFF" w:themeColor="background1"/>
+                <w:sz w:val="20"/>
+              </w:rPr>
+              <w:t xml:space="preserve">             (</w:t>
+            </w:r>
+            <w:proofErr w:type="spellStart"/>
+            <w:r>
+              <w:rPr>
+                <w:rFonts w:ascii="Courier New" w:hAnsi="Courier New" w:cs="Courier New"/>
+                <w:color w:val="FFFFFF" w:themeColor="background1"/>
+                <w:sz w:val="20"/>
+              </w:rPr>
+              <w:t>Almacen</w:t>
+            </w:r>
+            <w:proofErr w:type="spellEnd"/>
+            <w:r>
+              <w:rPr>
+                <w:rFonts w:ascii="Courier New" w:hAnsi="Courier New" w:cs="Courier New"/>
+                <w:color w:val="FFFFFF" w:themeColor="background1"/>
+                <w:sz w:val="20"/>
+              </w:rPr>
+              <w:t xml:space="preserve"> de claves de Mac OS X)</w:t>
             </w:r>
           </w:p>
           <w:p>
@@ -6126,7 +7686,43 @@
                 <w:color w:val="FFFFFF" w:themeColor="background1"/>
                 <w:sz w:val="20"/>
               </w:rPr>
-              <w:t xml:space="preserve">         mozilla         (Almacen de claves de Mozilla Firefox)</w:t>
+              <w:t xml:space="preserve">         </w:t>
+            </w:r>
+            <w:proofErr w:type="spellStart"/>
+            <w:r>
+              <w:rPr>
+                <w:rFonts w:ascii="Courier New" w:hAnsi="Courier New" w:cs="Courier New"/>
+                <w:color w:val="FFFFFF" w:themeColor="background1"/>
+                <w:sz w:val="20"/>
+              </w:rPr>
+              <w:t>mozilla</w:t>
+            </w:r>
+            <w:proofErr w:type="spellEnd"/>
+            <w:r>
+              <w:rPr>
+                <w:rFonts w:ascii="Courier New" w:hAnsi="Courier New" w:cs="Courier New"/>
+                <w:color w:val="FFFFFF" w:themeColor="background1"/>
+                <w:sz w:val="20"/>
+              </w:rPr>
+              <w:t xml:space="preserve">         (</w:t>
+            </w:r>
+            <w:proofErr w:type="spellStart"/>
+            <w:r>
+              <w:rPr>
+                <w:rFonts w:ascii="Courier New" w:hAnsi="Courier New" w:cs="Courier New"/>
+                <w:color w:val="FFFFFF" w:themeColor="background1"/>
+                <w:sz w:val="20"/>
+              </w:rPr>
+              <w:t>Almacen</w:t>
+            </w:r>
+            <w:proofErr w:type="spellEnd"/>
+            <w:r>
+              <w:rPr>
+                <w:rFonts w:ascii="Courier New" w:hAnsi="Courier New" w:cs="Courier New"/>
+                <w:color w:val="FFFFFF" w:themeColor="background1"/>
+                <w:sz w:val="20"/>
+              </w:rPr>
+              <w:t xml:space="preserve"> de claves de Mozilla Firefox)</w:t>
             </w:r>
           </w:p>
           <w:p>
@@ -6143,7 +7739,43 @@
                 <w:color w:val="FFFFFF" w:themeColor="background1"/>
                 <w:sz w:val="20"/>
               </w:rPr>
-              <w:t xml:space="preserve">         dni             (DNI electronico)</w:t>
+              <w:t xml:space="preserve">         </w:t>
+            </w:r>
+            <w:proofErr w:type="spellStart"/>
+            <w:r>
+              <w:rPr>
+                <w:rFonts w:ascii="Courier New" w:hAnsi="Courier New" w:cs="Courier New"/>
+                <w:color w:val="FFFFFF" w:themeColor="background1"/>
+                <w:sz w:val="20"/>
+              </w:rPr>
+              <w:t>dni</w:t>
+            </w:r>
+            <w:proofErr w:type="spellEnd"/>
+            <w:r>
+              <w:rPr>
+                <w:rFonts w:ascii="Courier New" w:hAnsi="Courier New" w:cs="Courier New"/>
+                <w:color w:val="FFFFFF" w:themeColor="background1"/>
+                <w:sz w:val="20"/>
+              </w:rPr>
+              <w:t xml:space="preserve">             (DNI </w:t>
+            </w:r>
+            <w:proofErr w:type="spellStart"/>
+            <w:r>
+              <w:rPr>
+                <w:rFonts w:ascii="Courier New" w:hAnsi="Courier New" w:cs="Courier New"/>
+                <w:color w:val="FFFFFF" w:themeColor="background1"/>
+                <w:sz w:val="20"/>
+              </w:rPr>
+              <w:t>electronico</w:t>
+            </w:r>
+            <w:proofErr w:type="spellEnd"/>
+            <w:r>
+              <w:rPr>
+                <w:rFonts w:ascii="Courier New" w:hAnsi="Courier New" w:cs="Courier New"/>
+                <w:color w:val="FFFFFF" w:themeColor="background1"/>
+                <w:sz w:val="20"/>
+              </w:rPr>
+              <w:t>)</w:t>
             </w:r>
           </w:p>
           <w:p>
@@ -6160,7 +7792,43 @@
                 <w:color w:val="FFFFFF" w:themeColor="background1"/>
                 <w:sz w:val="20"/>
               </w:rPr>
-              <w:t xml:space="preserve">         pkcs12:p12file  (Almacen PKCS#12. "p12file" es la ruta del almacen)</w:t>
+              <w:t xml:space="preserve">         pkcs12:p12file  (</w:t>
+            </w:r>
+            <w:proofErr w:type="spellStart"/>
+            <w:r>
+              <w:rPr>
+                <w:rFonts w:ascii="Courier New" w:hAnsi="Courier New" w:cs="Courier New"/>
+                <w:color w:val="FFFFFF" w:themeColor="background1"/>
+                <w:sz w:val="20"/>
+              </w:rPr>
+              <w:t>Almacen</w:t>
+            </w:r>
+            <w:proofErr w:type="spellEnd"/>
+            <w:r>
+              <w:rPr>
+                <w:rFonts w:ascii="Courier New" w:hAnsi="Courier New" w:cs="Courier New"/>
+                <w:color w:val="FFFFFF" w:themeColor="background1"/>
+                <w:sz w:val="20"/>
+              </w:rPr>
+              <w:t xml:space="preserve"> PKCS#12. "p12file" es la ruta del </w:t>
+            </w:r>
+            <w:proofErr w:type="spellStart"/>
+            <w:r>
+              <w:rPr>
+                <w:rFonts w:ascii="Courier New" w:hAnsi="Courier New" w:cs="Courier New"/>
+                <w:color w:val="FFFFFF" w:themeColor="background1"/>
+                <w:sz w:val="20"/>
+              </w:rPr>
+              <w:t>almacen</w:t>
+            </w:r>
+            <w:proofErr w:type="spellEnd"/>
+            <w:r>
+              <w:rPr>
+                <w:rFonts w:ascii="Courier New" w:hAnsi="Courier New" w:cs="Courier New"/>
+                <w:color w:val="FFFFFF" w:themeColor="background1"/>
+                <w:sz w:val="20"/>
+              </w:rPr>
+              <w:t>)</w:t>
             </w:r>
           </w:p>
           <w:p>
@@ -6177,7 +7845,25 @@
                 <w:color w:val="FFFFFF" w:themeColor="background1"/>
                 <w:sz w:val="20"/>
               </w:rPr>
-              <w:t xml:space="preserve">         pkcs11:p11file  (Almacen PKCS#11. "p11file" es la ruta del controlador)</w:t>
+              <w:t xml:space="preserve">         pkcs11:p11file  (</w:t>
+            </w:r>
+            <w:proofErr w:type="spellStart"/>
+            <w:r>
+              <w:rPr>
+                <w:rFonts w:ascii="Courier New" w:hAnsi="Courier New" w:cs="Courier New"/>
+                <w:color w:val="FFFFFF" w:themeColor="background1"/>
+                <w:sz w:val="20"/>
+              </w:rPr>
+              <w:t>Almacen</w:t>
+            </w:r>
+            <w:proofErr w:type="spellEnd"/>
+            <w:r>
+              <w:rPr>
+                <w:rFonts w:ascii="Courier New" w:hAnsi="Courier New" w:cs="Courier New"/>
+                <w:color w:val="FFFFFF" w:themeColor="background1"/>
+                <w:sz w:val="20"/>
+              </w:rPr>
+              <w:t xml:space="preserve"> PKCS#11. "p11file" es la ruta del controlador)</w:t>
             </w:r>
           </w:p>
           <w:p>
@@ -6203,7 +7889,79 @@
                 <w:color w:val="FFFFFF" w:themeColor="background1"/>
                 <w:sz w:val="20"/>
               </w:rPr>
-              <w:t xml:space="preserve">  -password password     (Establece la contrasena del almacen)</w:t>
+              <w:t xml:space="preserve">  -</w:t>
+            </w:r>
+            <w:proofErr w:type="spellStart"/>
+            <w:r>
+              <w:rPr>
+                <w:rFonts w:ascii="Courier New" w:hAnsi="Courier New" w:cs="Courier New"/>
+                <w:color w:val="FFFFFF" w:themeColor="background1"/>
+                <w:sz w:val="20"/>
+              </w:rPr>
+              <w:t>password</w:t>
+            </w:r>
+            <w:proofErr w:type="spellEnd"/>
+            <w:r>
+              <w:rPr>
+                <w:rFonts w:ascii="Courier New" w:hAnsi="Courier New" w:cs="Courier New"/>
+                <w:color w:val="FFFFFF" w:themeColor="background1"/>
+                <w:sz w:val="20"/>
+              </w:rPr>
+              <w:t xml:space="preserve"> </w:t>
+            </w:r>
+            <w:proofErr w:type="spellStart"/>
+            <w:r>
+              <w:rPr>
+                <w:rFonts w:ascii="Courier New" w:hAnsi="Courier New" w:cs="Courier New"/>
+                <w:color w:val="FFFFFF" w:themeColor="background1"/>
+                <w:sz w:val="20"/>
+              </w:rPr>
+              <w:t>password</w:t>
+            </w:r>
+            <w:proofErr w:type="spellEnd"/>
+            <w:r>
+              <w:rPr>
+                <w:rFonts w:ascii="Courier New" w:hAnsi="Courier New" w:cs="Courier New"/>
+                <w:color w:val="FFFFFF" w:themeColor="background1"/>
+                <w:sz w:val="20"/>
+              </w:rPr>
+              <w:t xml:space="preserve">     (Establece la </w:t>
+            </w:r>
+            <w:proofErr w:type="spellStart"/>
+            <w:r>
+              <w:rPr>
+                <w:rFonts w:ascii="Courier New" w:hAnsi="Courier New" w:cs="Courier New"/>
+                <w:color w:val="FFFFFF" w:themeColor="background1"/>
+                <w:sz w:val="20"/>
+              </w:rPr>
+              <w:t>contrasena</w:t>
+            </w:r>
+            <w:proofErr w:type="spellEnd"/>
+            <w:r>
+              <w:rPr>
+                <w:rFonts w:ascii="Courier New" w:hAnsi="Courier New" w:cs="Courier New"/>
+                <w:color w:val="FFFFFF" w:themeColor="background1"/>
+                <w:sz w:val="20"/>
+              </w:rPr>
+              <w:t xml:space="preserve"> del </w:t>
+            </w:r>
+            <w:proofErr w:type="spellStart"/>
+            <w:r>
+              <w:rPr>
+                <w:rFonts w:ascii="Courier New" w:hAnsi="Courier New" w:cs="Courier New"/>
+                <w:color w:val="FFFFFF" w:themeColor="background1"/>
+                <w:sz w:val="20"/>
+              </w:rPr>
+              <w:t>almacen</w:t>
+            </w:r>
+            <w:proofErr w:type="spellEnd"/>
+            <w:r>
+              <w:rPr>
+                <w:rFonts w:ascii="Courier New" w:hAnsi="Courier New" w:cs="Courier New"/>
+                <w:color w:val="FFFFFF" w:themeColor="background1"/>
+                <w:sz w:val="20"/>
+              </w:rPr>
+              <w:t>)</w:t>
             </w:r>
           </w:p>
           <w:p>
@@ -6220,7 +7978,25 @@
                 <w:color w:val="FFFFFF" w:themeColor="background1"/>
                 <w:sz w:val="20"/>
               </w:rPr>
-              <w:t xml:space="preserve">  -alias alias           (Alias del certificado de firma)</w:t>
+              <w:t xml:space="preserve">  -alias </w:t>
+            </w:r>
+            <w:proofErr w:type="spellStart"/>
+            <w:r>
+              <w:rPr>
+                <w:rFonts w:ascii="Courier New" w:hAnsi="Courier New" w:cs="Courier New"/>
+                <w:color w:val="FFFFFF" w:themeColor="background1"/>
+                <w:sz w:val="20"/>
+              </w:rPr>
+              <w:t>alias</w:t>
+            </w:r>
+            <w:proofErr w:type="spellEnd"/>
+            <w:r>
+              <w:rPr>
+                <w:rFonts w:ascii="Courier New" w:hAnsi="Courier New" w:cs="Courier New"/>
+                <w:color w:val="FFFFFF" w:themeColor="background1"/>
+                <w:sz w:val="20"/>
+              </w:rPr>
+              <w:t xml:space="preserve">           (Alias del certificado de firma)</w:t>
             </w:r>
           </w:p>
           <w:p>
@@ -6237,7 +8013,43 @@
                 <w:color w:val="FFFFFF" w:themeColor="background1"/>
                 <w:sz w:val="20"/>
               </w:rPr>
-              <w:t xml:space="preserve">  -filter filter         (Filtro para seleccionar el certificado de firma)</w:t>
+              <w:t xml:space="preserve">  -</w:t>
+            </w:r>
+            <w:proofErr w:type="spellStart"/>
+            <w:r>
+              <w:rPr>
+                <w:rFonts w:ascii="Courier New" w:hAnsi="Courier New" w:cs="Courier New"/>
+                <w:color w:val="FFFFFF" w:themeColor="background1"/>
+                <w:sz w:val="20"/>
+              </w:rPr>
+              <w:t>filter</w:t>
+            </w:r>
+            <w:proofErr w:type="spellEnd"/>
+            <w:r>
+              <w:rPr>
+                <w:rFonts w:ascii="Courier New" w:hAnsi="Courier New" w:cs="Courier New"/>
+                <w:color w:val="FFFFFF" w:themeColor="background1"/>
+                <w:sz w:val="20"/>
+              </w:rPr>
+              <w:t xml:space="preserve"> </w:t>
+            </w:r>
+            <w:proofErr w:type="spellStart"/>
+            <w:r>
+              <w:rPr>
+                <w:rFonts w:ascii="Courier New" w:hAnsi="Courier New" w:cs="Courier New"/>
+                <w:color w:val="FFFFFF" w:themeColor="background1"/>
+                <w:sz w:val="20"/>
+              </w:rPr>
+              <w:t>filter</w:t>
+            </w:r>
+            <w:proofErr w:type="spellEnd"/>
+            <w:r>
+              <w:rPr>
+                <w:rFonts w:ascii="Courier New" w:hAnsi="Courier New" w:cs="Courier New"/>
+                <w:color w:val="FFFFFF" w:themeColor="background1"/>
+                <w:sz w:val="20"/>
+              </w:rPr>
+              <w:t xml:space="preserve">         (Filtro para seleccionar el certificado de firma)</w:t>
             </w:r>
           </w:p>
           <w:p>
@@ -6247,7 +8059,25 @@
                 <w:color w:val="FFFFFF" w:themeColor="background1"/>
                 <w:sz w:val="20"/>
               </w:rPr>
-              <w:t xml:space="preserve">  -xml                   (Formatea la respuesta como XML)</w:t>
+              <w:t xml:space="preserve">  -</w:t>
+            </w:r>
+            <w:proofErr w:type="spellStart"/>
+            <w:r>
+              <w:rPr>
+                <w:rFonts w:ascii="Courier New" w:hAnsi="Courier New" w:cs="Courier New"/>
+                <w:color w:val="FFFFFF" w:themeColor="background1"/>
+                <w:sz w:val="20"/>
+              </w:rPr>
+              <w:t>xml</w:t>
+            </w:r>
+            <w:proofErr w:type="spellEnd"/>
+            <w:r>
+              <w:rPr>
+                <w:rFonts w:ascii="Courier New" w:hAnsi="Courier New" w:cs="Courier New"/>
+                <w:color w:val="FFFFFF" w:themeColor="background1"/>
+                <w:sz w:val="20"/>
+              </w:rPr>
+              <w:t xml:space="preserve">                   (Formatea la respuesta como XML)</w:t>
             </w:r>
           </w:p>
         </w:tc>
@@ -6258,7 +8088,7 @@
       <w:pPr>
         <w:pStyle w:val="Heading1"/>
       </w:pPr>
-      <w:bookmarkStart w:id="37" w:name="_Toc483312873"/>
+      <w:bookmarkStart w:id="37" w:name="_Toc493776759"/>
       <w:r>
         <w:t>Problemas conocidos</w:t>
       </w:r>
@@ -6268,7 +8098,7 @@
       <w:pPr>
         <w:pStyle w:val="Heading2"/>
       </w:pPr>
-      <w:bookmarkStart w:id="38" w:name="_Toc483312874"/>
+      <w:bookmarkStart w:id="38" w:name="_Toc493776760"/>
       <w:r>
         <w:t>Al</w:t>
       </w:r>
@@ -6290,7 +8120,7 @@
         <w:pStyle w:val="Heading2"/>
       </w:pPr>
       <w:bookmarkStart w:id="39" w:name="_Toc477279368"/>
-      <w:bookmarkStart w:id="40" w:name="_Toc483312875"/>
+      <w:bookmarkStart w:id="40" w:name="_Toc493776761"/>
       <w:r>
         <w:t xml:space="preserve">Al instalar AutoFirma </w:t>
       </w:r>
@@ -6384,7 +8214,7 @@
       <w:pPr>
         <w:pStyle w:val="Heading2"/>
       </w:pPr>
-      <w:bookmarkStart w:id="41" w:name="_Toc483312876"/>
+      <w:bookmarkStart w:id="41" w:name="_Toc493776762"/>
       <w:r>
         <w:t>Al abrir Google Chrome después del proceso de instalación de AutoFirma se muestra un mensaje notificando que la configuración de la aplicación está corrupta</w:t>
       </w:r>
@@ -6444,7 +8274,7 @@
       <w:pPr>
         <w:pStyle w:val="Heading2"/>
       </w:pPr>
-      <w:bookmarkStart w:id="42" w:name="_Toc483312877"/>
+      <w:bookmarkStart w:id="42" w:name="_Toc493776763"/>
       <w:r>
         <w:lastRenderedPageBreak/>
         <w:t xml:space="preserve">Cuando se instala Mozilla Firefox o se crea un nuevo perfil de usuario después de la instalación de AutoFirma, </w:t>
@@ -6544,7 +8374,7 @@
       </w:pPr>
       <w:bookmarkStart w:id="43" w:name="_Toc473104048"/>
       <w:bookmarkStart w:id="44" w:name="_Toc477279372"/>
-      <w:bookmarkStart w:id="45" w:name="_Toc483312878"/>
+      <w:bookmarkStart w:id="45" w:name="_Toc493776764"/>
       <w:r>
         <w:t>AutoFirma indica que un documento PDF es demasiado grande cuando se intenta firmar con firma visible</w:t>
       </w:r>
@@ -6560,7 +8390,15 @@
         <w:jc w:val="both"/>
       </w:pPr>
       <w:r>
-        <w:t>Cuando AutoFirma crea la previsualización de un documento PDF, lo carga en memoria y crea miniaturas de cada una de sus páginas. Esta tarea requiere una gran cantidad de memoria y es posible que no pueda completarse porque la aplicación no pueda reservar suficiente. Este problema suele darse con documentos PDF de gran tamaño o con un gran número de páginas. La probabilidad aumenta considerablemente en equipos con instalaciones de 32bits de AutoFirma, ya que no permiten reservar toda la memoria necesaria. También puede ocurrir en equipos con 2Gb de memoria o menos.</w:t>
+        <w:t xml:space="preserve">Cuando AutoFirma crea la </w:t>
+      </w:r>
+      <w:proofErr w:type="spellStart"/>
+      <w:r>
+        <w:t>previsualización</w:t>
+      </w:r>
+      <w:proofErr w:type="spellEnd"/>
+      <w:r>
+        <w:t xml:space="preserve"> de un documento PDF, lo carga en memoria y crea miniaturas de cada una de sus páginas. Esta tarea requiere una gran cantidad de memoria y es posible que no pueda completarse porque la aplicación no pueda reservar suficiente. Este problema suele darse con documentos PDF de gran tamaño o con un gran número de páginas. La probabilidad aumenta considerablemente en equipos con instalaciones de 32bits de AutoFirma, ya que no permiten reservar toda la memoria necesaria. También puede ocurrir en equipos con 2Gb de memoria o menos.</w:t>
       </w:r>
     </w:p>
     <w:p>
@@ -6577,7 +8415,7 @@
         </w:numPr>
       </w:pPr>
       <w:bookmarkStart w:id="46" w:name="_Toc483312716"/>
-      <w:bookmarkStart w:id="47" w:name="_Toc483312879"/>
+      <w:bookmarkStart w:id="47" w:name="_Toc493776765"/>
       <w:r>
         <w:t>No se detectan tarjetas inteligentes en Mac</w:t>
       </w:r>
@@ -6589,7 +8427,15 @@
         <w:jc w:val="both"/>
       </w:pPr>
       <w:r>
-        <w:t>Muchas tarjetas inteligentes no disponen de los drivers necesarios para su uso a través del llavero de Apple (almacén utilizado por AutoFirma cuando se usa a través de Safari, Chrome o como aplicación de escritorio). En el caso concreto del DNIe, AutoFirma es capaz de utilizarlo por medio del controlador Java que incorpora, pero con el resto de tarjetas no es posible.</w:t>
+        <w:t xml:space="preserve">Muchas tarjetas inteligentes no disponen de los drivers necesarios para su uso a través del llavero de Apple (almacén utilizado por AutoFirma cuando se usa a través de Safari, Chrome o como aplicación de escritorio). En el caso concreto del </w:t>
+      </w:r>
+      <w:proofErr w:type="spellStart"/>
+      <w:r>
+        <w:t>DNIe</w:t>
+      </w:r>
+      <w:proofErr w:type="spellEnd"/>
+      <w:r>
+        <w:t>, AutoFirma es capaz de utilizarlo por medio del controlador Java que incorpora, pero con el resto de tarjetas no es posible.</w:t>
       </w:r>
     </w:p>
     <w:p>
@@ -6598,6 +8444,172 @@
       </w:pPr>
       <w:r>
         <w:t>Para utilizar tarjetas criptográficas en Mac, instale sus controladores PKCS#11 como dispositivos de seguridad en Mozilla Firefox y utilice AutoFirma a través de este navegador.</w:t>
+      </w:r>
+    </w:p>
+    <w:p>
+      <w:pPr>
+        <w:jc w:val="both"/>
+      </w:pPr>
+      <w:r>
+        <w:t xml:space="preserve">En algunos casos la instalación de AutoFirma en </w:t>
+      </w:r>
+      <w:proofErr w:type="spellStart"/>
+      <w:r>
+        <w:t>macOS</w:t>
+      </w:r>
+      <w:proofErr w:type="spellEnd"/>
+      <w:r>
+        <w:t xml:space="preserve"> finaliza sin errores pero no se instala el perfil de seguridad que </w:t>
+      </w:r>
+      <w:proofErr w:type="gramStart"/>
+      <w:r>
+        <w:t>permiten</w:t>
+      </w:r>
+      <w:proofErr w:type="gramEnd"/>
+      <w:r>
+        <w:t xml:space="preserve"> que AutoFirma se comunique de forma segura con el navegador web. En estos casos, al realizar una operación de firma se arrancará correctamente AutoFirma pero  este no será capaz de transmitir el resultado de la firma al navegador web. Esto puede generar un error del navegador con el texto “No se ha podido conectar con AutoFirma.”.</w:t>
+      </w:r>
+    </w:p>
+    <w:p>
+      <w:pPr>
+        <w:jc w:val="both"/>
+      </w:pPr>
+      <w:r>
+        <w:t>Para solventar este problema será necesario configurar manualmente la confianza en los certificados de AutoFirma.</w:t>
+      </w:r>
+    </w:p>
+    <w:p>
+      <w:pPr>
+        <w:jc w:val="both"/>
+      </w:pPr>
+      <w:r>
+        <w:t xml:space="preserve">Para ello: </w:t>
+      </w:r>
+    </w:p>
+    <w:p>
+      <w:pPr>
+        <w:pStyle w:val="ListParagraph"/>
+        <w:numPr>
+          <w:ilvl w:val="0"/>
+          <w:numId w:val="12"/>
+        </w:numPr>
+        <w:jc w:val="both"/>
+      </w:pPr>
+      <w:r>
+        <w:lastRenderedPageBreak/>
+        <w:t>Acceda a la aplicación “Acceso a llavero”.</w:t>
+      </w:r>
+    </w:p>
+    <w:p>
+      <w:pPr>
+        <w:pStyle w:val="ListParagraph"/>
+        <w:numPr>
+          <w:ilvl w:val="0"/>
+          <w:numId w:val="12"/>
+        </w:numPr>
+        <w:jc w:val="both"/>
+      </w:pPr>
+      <w:r>
+        <w:t>Acceda al llavero “SISTEMA” y a la opción “Certificados”.</w:t>
+      </w:r>
+    </w:p>
+    <w:p>
+      <w:pPr>
+        <w:pStyle w:val="ListParagraph"/>
+        <w:numPr>
+          <w:ilvl w:val="0"/>
+          <w:numId w:val="12"/>
+        </w:numPr>
+        <w:jc w:val="both"/>
+      </w:pPr>
+      <w:r>
+        <w:t xml:space="preserve">En el listado de certificados mostrados deben aparecer los certificados “127.0.0.1” y “AutoFirma ROOT”. Si el icono que aparece junto a estos muestra el signo ‘+’, se confía en los certificados y la comunicación con AutoFirma debería funcionar correctamente. Si no, </w:t>
+      </w:r>
+      <w:proofErr w:type="spellStart"/>
+      <w:r>
+        <w:t>continue</w:t>
+      </w:r>
+      <w:proofErr w:type="spellEnd"/>
+      <w:r>
+        <w:t xml:space="preserve"> con el proceso.</w:t>
+      </w:r>
+    </w:p>
+    <w:p>
+      <w:pPr>
+        <w:pStyle w:val="ListParagraph"/>
+        <w:numPr>
+          <w:ilvl w:val="0"/>
+          <w:numId w:val="12"/>
+        </w:numPr>
+        <w:jc w:val="both"/>
+      </w:pPr>
+      <w:r>
+        <w:t>Haga clic sobre el certificado “127.0.0.1” y pulse en la opción “Confiar”.</w:t>
+      </w:r>
+    </w:p>
+    <w:p>
+      <w:pPr>
+        <w:pStyle w:val="ListParagraph"/>
+        <w:numPr>
+          <w:ilvl w:val="0"/>
+          <w:numId w:val="12"/>
+        </w:numPr>
+        <w:jc w:val="both"/>
+      </w:pPr>
+      <w:r>
+        <w:t>En el diálogo que debe haber aparecido, despliegue el listado “Al utilizar este certificado” y seleccione la opción “Confiar siempre”.</w:t>
+      </w:r>
+    </w:p>
+    <w:p>
+      <w:pPr>
+        <w:pStyle w:val="ListParagraph"/>
+        <w:numPr>
+          <w:ilvl w:val="0"/>
+          <w:numId w:val="12"/>
+        </w:numPr>
+        <w:jc w:val="both"/>
+      </w:pPr>
+      <w:r>
+        <w:t>Repita los pasos 4 y 5 para el certificado “AutoFirma ROOT”.</w:t>
+      </w:r>
+    </w:p>
+    <w:p>
+      <w:pPr>
+        <w:pStyle w:val="ListParagraph"/>
+        <w:numPr>
+          <w:ilvl w:val="0"/>
+          <w:numId w:val="12"/>
+        </w:numPr>
+        <w:jc w:val="both"/>
+      </w:pPr>
+      <w:r>
+        <w:t>Compruebe que en ambos certificados aparece ahora el símbolo ‘+’ junto a su icono.</w:t>
+      </w:r>
+    </w:p>
+    <w:p>
+      <w:pPr>
+        <w:pStyle w:val="ListParagraph"/>
+        <w:numPr>
+          <w:ilvl w:val="0"/>
+          <w:numId w:val="12"/>
+        </w:numPr>
+        <w:jc w:val="both"/>
+      </w:pPr>
+      <w:r>
+        <w:t>Cierre la ventana de los llaveros.</w:t>
+      </w:r>
+    </w:p>
+    <w:p>
+      <w:pPr>
+        <w:pStyle w:val="ListParagraph"/>
+        <w:numPr>
+          <w:ilvl w:val="0"/>
+          <w:numId w:val="12"/>
+        </w:numPr>
+        <w:jc w:val="both"/>
+      </w:pPr>
+      <w:r>
+        <w:t>Introduzca la contraseña de su usuario en el diálogo para confirmar el cambio en la configuración de seguridad.</w:t>
       </w:r>
     </w:p>
     <w:p>
@@ -6929,6 +8941,7 @@
         <w:t xml:space="preserve"> </w:t>
       </w:r>
       <w:hyperlink w:anchor="Licencia_Creative_Commons" w:history="1">
+        <w:proofErr w:type="spellStart"/>
         <w:r>
           <w:rPr>
             <w:rStyle w:val="Hyperlink"/>
@@ -6936,8 +8949,89 @@
             <w:sz w:val="20"/>
             <w:szCs w:val="20"/>
           </w:rPr>
-          <w:t>Creative Commons Reconocimiento-NoComercial-CompartirIgual 3.0 Unported</w:t>
-        </w:r>
+          <w:t>Creative</w:t>
+        </w:r>
+        <w:proofErr w:type="spellEnd"/>
+        <w:r>
+          <w:rPr>
+            <w:rStyle w:val="Hyperlink"/>
+            <w:rFonts w:cs="Arial"/>
+            <w:sz w:val="20"/>
+            <w:szCs w:val="20"/>
+          </w:rPr>
+          <w:t xml:space="preserve"> </w:t>
+        </w:r>
+        <w:proofErr w:type="spellStart"/>
+        <w:r>
+          <w:rPr>
+            <w:rStyle w:val="Hyperlink"/>
+            <w:rFonts w:cs="Arial"/>
+            <w:sz w:val="20"/>
+            <w:szCs w:val="20"/>
+          </w:rPr>
+          <w:t>Commons</w:t>
+        </w:r>
+        <w:proofErr w:type="spellEnd"/>
+        <w:r>
+          <w:rPr>
+            <w:rStyle w:val="Hyperlink"/>
+            <w:rFonts w:cs="Arial"/>
+            <w:sz w:val="20"/>
+            <w:szCs w:val="20"/>
+          </w:rPr>
+          <w:t xml:space="preserve"> Reconocimiento-</w:t>
+        </w:r>
+        <w:proofErr w:type="spellStart"/>
+        <w:r>
+          <w:rPr>
+            <w:rStyle w:val="Hyperlink"/>
+            <w:rFonts w:cs="Arial"/>
+            <w:sz w:val="20"/>
+            <w:szCs w:val="20"/>
+          </w:rPr>
+          <w:t>NoComercial</w:t>
+        </w:r>
+        <w:proofErr w:type="spellEnd"/>
+        <w:r>
+          <w:rPr>
+            <w:rStyle w:val="Hyperlink"/>
+            <w:rFonts w:cs="Arial"/>
+            <w:sz w:val="20"/>
+            <w:szCs w:val="20"/>
+          </w:rPr>
+          <w:t>-</w:t>
+        </w:r>
+        <w:proofErr w:type="spellStart"/>
+        <w:r>
+          <w:rPr>
+            <w:rStyle w:val="Hyperlink"/>
+            <w:rFonts w:cs="Arial"/>
+            <w:sz w:val="20"/>
+            <w:szCs w:val="20"/>
+          </w:rPr>
+          <w:t>CompartirIgual</w:t>
+        </w:r>
+        <w:proofErr w:type="spellEnd"/>
+        <w:r>
+          <w:rPr>
+            <w:rStyle w:val="Hyperlink"/>
+            <w:rFonts w:cs="Arial"/>
+            <w:sz w:val="20"/>
+            <w:szCs w:val="20"/>
+          </w:rPr>
+          <w:t xml:space="preserve"> 3.0 </w:t>
+        </w:r>
+        <w:proofErr w:type="spellStart"/>
+        <w:r>
+          <w:rPr>
+            <w:rStyle w:val="Hyperlink"/>
+            <w:rFonts w:cs="Arial"/>
+            <w:sz w:val="20"/>
+            <w:szCs w:val="20"/>
+          </w:rPr>
+          <w:t>Unported</w:t>
+        </w:r>
+        <w:proofErr w:type="spellEnd"/>
       </w:hyperlink>
       <w:r>
         <w:t>.</w:t>
@@ -7030,7 +9124,7 @@
         <v:shape id="_x0000_i1026" type="#_x0000_t75" style="width:41.25pt;height:19.5pt" o:ole="">
           <v:imagedata r:id="rId1" o:title=""/>
         </v:shape>
-        <o:OLEObject Type="Embed" ProgID="PBrush" ShapeID="_x0000_i1026" DrawAspect="Content" ObjectID="_1557054694" r:id="rId2"/>
+        <o:OLEObject Type="Embed" ProgID="PBrush" ShapeID="_x0000_i1026" DrawAspect="Content" ObjectID="_1567518591" r:id="rId2"/>
       </w:object>
     </w:r>
     <w:r>
@@ -7052,7 +9146,7 @@
       <w:rPr>
         <w:noProof/>
       </w:rPr>
-      <w:t>2</w:t>
+      <w:t>5</w:t>
     </w:r>
     <w:r>
       <w:fldChar w:fldCharType="end"/>
@@ -7166,7 +9260,7 @@
               <v:shape id="_x0000_i1025" type="#_x0000_t75" style="width:60pt;height:33pt" o:ole="">
                 <v:imagedata r:id="rId1" o:title=""/>
               </v:shape>
-              <o:OLEObject Type="Embed" ProgID="PBrush" ShapeID="_x0000_i1025" DrawAspect="Content" ObjectID="_1557054693" r:id="rId2"/>
+              <o:OLEObject Type="Embed" ProgID="PBrush" ShapeID="_x0000_i1025" DrawAspect="Content" ObjectID="_1567518590" r:id="rId2"/>
             </w:object>
           </w:r>
         </w:p>
@@ -7349,7 +9443,7 @@
               <v:shape id="_x0000_i1027" type="#_x0000_t75" style="width:102pt;height:57pt" o:ole="">
                 <v:imagedata r:id="rId1" o:title=""/>
               </v:shape>
-              <o:OLEObject Type="Embed" ProgID="PBrush" ShapeID="_x0000_i1027" DrawAspect="Content" ObjectID="_1557054695" r:id="rId2"/>
+              <o:OLEObject Type="Embed" ProgID="PBrush" ShapeID="_x0000_i1027" DrawAspect="Content" ObjectID="_1567518592" r:id="rId2"/>
             </w:object>
           </w:r>
         </w:p>
@@ -8154,6 +10248,92 @@
     </w:lvl>
   </w:abstractNum>
   <w:abstractNum w:abstractNumId="6">
+    <w:nsid w:val="48DF6294"/>
+    <w:multiLevelType w:val="hybridMultilevel"/>
+    <w:tmpl w:val="164E28DE"/>
+    <w:lvl w:ilvl="0" w:tplc="0C0A000F">
+      <w:start w:val="1"/>
+      <w:numFmt w:val="decimal"/>
+      <w:lvlText w:val="%1."/>
+      <w:lvlJc w:val="left"/>
+      <w:pPr>
+        <w:ind w:left="720" w:hanging="360"/>
+      </w:pPr>
+    </w:lvl>
+    <w:lvl w:ilvl="1" w:tplc="0C0A0019" w:tentative="1">
+      <w:start w:val="1"/>
+      <w:numFmt w:val="lowerLetter"/>
+      <w:lvlText w:val="%2."/>
+      <w:lvlJc w:val="left"/>
+      <w:pPr>
+        <w:ind w:left="1440" w:hanging="360"/>
+      </w:pPr>
+    </w:lvl>
+    <w:lvl w:ilvl="2" w:tplc="0C0A001B" w:tentative="1">
+      <w:start w:val="1"/>
+      <w:numFmt w:val="lowerRoman"/>
+      <w:lvlText w:val="%3."/>
+      <w:lvlJc w:val="right"/>
+      <w:pPr>
+        <w:ind w:left="2160" w:hanging="180"/>
+      </w:pPr>
+    </w:lvl>
+    <w:lvl w:ilvl="3" w:tplc="0C0A000F" w:tentative="1">
+      <w:start w:val="1"/>
+      <w:numFmt w:val="decimal"/>
+      <w:lvlText w:val="%4."/>
+      <w:lvlJc w:val="left"/>
+      <w:pPr>
+        <w:ind w:left="2880" w:hanging="360"/>
+      </w:pPr>
+    </w:lvl>
+    <w:lvl w:ilvl="4" w:tplc="0C0A0019" w:tentative="1">
+      <w:start w:val="1"/>
+      <w:numFmt w:val="lowerLetter"/>
+      <w:lvlText w:val="%5."/>
+      <w:lvlJc w:val="left"/>
+      <w:pPr>
+        <w:ind w:left="3600" w:hanging="360"/>
+      </w:pPr>
+    </w:lvl>
+    <w:lvl w:ilvl="5" w:tplc="0C0A001B" w:tentative="1">
+      <w:start w:val="1"/>
+      <w:numFmt w:val="lowerRoman"/>
+      <w:lvlText w:val="%6."/>
+      <w:lvlJc w:val="right"/>
+      <w:pPr>
+        <w:ind w:left="4320" w:hanging="180"/>
+      </w:pPr>
+    </w:lvl>
+    <w:lvl w:ilvl="6" w:tplc="0C0A000F" w:tentative="1">
+      <w:start w:val="1"/>
+      <w:numFmt w:val="decimal"/>
+      <w:lvlText w:val="%7."/>
+      <w:lvlJc w:val="left"/>
+      <w:pPr>
+        <w:ind w:left="5040" w:hanging="360"/>
+      </w:pPr>
+    </w:lvl>
+    <w:lvl w:ilvl="7" w:tplc="0C0A0019" w:tentative="1">
+      <w:start w:val="1"/>
+      <w:numFmt w:val="lowerLetter"/>
+      <w:lvlText w:val="%8."/>
+      <w:lvlJc w:val="left"/>
+      <w:pPr>
+        <w:ind w:left="5760" w:hanging="360"/>
+      </w:pPr>
+    </w:lvl>
+    <w:lvl w:ilvl="8" w:tplc="0C0A001B" w:tentative="1">
+      <w:start w:val="1"/>
+      <w:numFmt w:val="lowerRoman"/>
+      <w:lvlText w:val="%9."/>
+      <w:lvlJc w:val="right"/>
+      <w:pPr>
+        <w:ind w:left="6480" w:hanging="180"/>
+      </w:pPr>
+    </w:lvl>
+  </w:abstractNum>
+  <w:abstractNum w:abstractNumId="7">
     <w:nsid w:val="5D0E31CA"/>
     <w:multiLevelType w:val="hybridMultilevel"/>
     <w:tmpl w:val="DA1E70E0"/>
@@ -8271,7 +10451,7 @@
       </w:pPr>
     </w:lvl>
   </w:abstractNum>
-  <w:abstractNum w:abstractNumId="7">
+  <w:abstractNum w:abstractNumId="8">
     <w:nsid w:val="66E81717"/>
     <w:multiLevelType w:val="hybridMultilevel"/>
     <w:tmpl w:val="2FC26F92"/>
@@ -8357,7 +10537,7 @@
       </w:pPr>
     </w:lvl>
   </w:abstractNum>
-  <w:abstractNum w:abstractNumId="8">
+  <w:abstractNum w:abstractNumId="9">
     <w:nsid w:val="72CB15FD"/>
     <w:multiLevelType w:val="hybridMultilevel"/>
     <w:tmpl w:val="980A2CF4"/>
@@ -8477,7 +10657,7 @@
     <w:abstractNumId w:val="4"/>
   </w:num>
   <w:num w:numId="3">
-    <w:abstractNumId w:val="6"/>
+    <w:abstractNumId w:val="7"/>
   </w:num>
   <w:num w:numId="4">
     <w:abstractNumId w:val="5"/>
@@ -8519,7 +10699,7 @@
     <w:abstractNumId w:val="1"/>
   </w:num>
   <w:num w:numId="8">
-    <w:abstractNumId w:val="8"/>
+    <w:abstractNumId w:val="9"/>
   </w:num>
   <w:num w:numId="9">
     <w:abstractNumId w:val="0"/>
@@ -8528,7 +10708,10 @@
     <w:abstractNumId w:val="3"/>
   </w:num>
   <w:num w:numId="11">
-    <w:abstractNumId w:val="7"/>
+    <w:abstractNumId w:val="8"/>
+  </w:num>
+  <w:num w:numId="12">
+    <w:abstractNumId w:val="6"/>
   </w:num>
   <w:numIdMacAtCleanup w:val="6"/>
 </w:numbering>
@@ -10313,7 +12496,7 @@
 </file>
 
 <file path=customXml/itemProps1.xml><?xml version="1.0" encoding="utf-8"?>
-<ds:datastoreItem xmlns:ds="http://schemas.openxmlformats.org/officeDocument/2006/customXml" ds:itemID="{AEAA4449-3790-45B5-948E-3859306A7C9E}">
+<ds:datastoreItem xmlns:ds="http://schemas.openxmlformats.org/officeDocument/2006/customXml" ds:itemID="{527245BE-E927-4198-B1C2-BFAEE6592C2D}">
   <ds:schemaRefs>
     <ds:schemaRef ds:uri="http://schemas.openxmlformats.org/officeDocument/2006/bibliography"/>
   </ds:schemaRefs>
@@ -10321,7 +12504,7 @@
 </file>
 
 <file path=customXml/itemProps2.xml><?xml version="1.0" encoding="utf-8"?>
-<ds:datastoreItem xmlns:ds="http://schemas.openxmlformats.org/officeDocument/2006/customXml" ds:itemID="{351CAED3-2299-4E4A-837B-11BD05EF887E}">
+<ds:datastoreItem xmlns:ds="http://schemas.openxmlformats.org/officeDocument/2006/customXml" ds:itemID="{2D54157A-E645-4829-AA0D-F18AED2FB4CB}">
   <ds:schemaRefs>
     <ds:schemaRef ds:uri="http://schemas.openxmlformats.org/officeDocument/2006/bibliography"/>
   </ds:schemaRefs>

</xml_diff>

<commit_message>
Actualización de mejoras de AutoFirma
</commit_message>
<xml_diff>
--- a/AF_manual_instalacion_usuarios_ES.docx
+++ b/AF_manual_instalacion_usuarios_ES.docx
@@ -1,6 +1,6 @@
 
 <file path=word/document.xml><?xml version="1.0" encoding="utf-8"?>
-<w:document xmlns:wpc="http://schemas.microsoft.com/office/word/2010/wordprocessingCanvas" xmlns:mc="http://schemas.openxmlformats.org/markup-compatibility/2006" xmlns:o="urn:schemas-microsoft-com:office:office" xmlns:r="http://schemas.openxmlformats.org/officeDocument/2006/relationships" xmlns:m="http://schemas.openxmlformats.org/officeDocument/2006/math" xmlns:v="urn:schemas-microsoft-com:vml" xmlns:wp14="http://schemas.microsoft.com/office/word/2010/wordprocessingDrawing" xmlns:wp="http://schemas.openxmlformats.org/drawingml/2006/wordprocessingDrawing" xmlns:w10="urn:schemas-microsoft-com:office:word" xmlns:w="http://schemas.openxmlformats.org/wordprocessingml/2006/main" xmlns:w14="http://schemas.microsoft.com/office/word/2010/wordml" xmlns:w15="http://schemas.microsoft.com/office/word/2012/wordml" xmlns:wpg="http://schemas.microsoft.com/office/word/2010/wordprocessingGroup" xmlns:wpi="http://schemas.microsoft.com/office/word/2010/wordprocessingInk" xmlns:wne="http://schemas.microsoft.com/office/word/2006/wordml" xmlns:wps="http://schemas.microsoft.com/office/word/2010/wordprocessingShape" mc:Ignorable="w14 w15 wp14">
+<w:document xmlns:wpc="http://schemas.microsoft.com/office/word/2010/wordprocessingCanvas" xmlns:cx="http://schemas.microsoft.com/office/drawing/2014/chartex" xmlns:mc="http://schemas.openxmlformats.org/markup-compatibility/2006" xmlns:o="urn:schemas-microsoft-com:office:office" xmlns:r="http://schemas.openxmlformats.org/officeDocument/2006/relationships" xmlns:m="http://schemas.openxmlformats.org/officeDocument/2006/math" xmlns:v="urn:schemas-microsoft-com:vml" xmlns:wp14="http://schemas.microsoft.com/office/word/2010/wordprocessingDrawing" xmlns:wp="http://schemas.openxmlformats.org/drawingml/2006/wordprocessingDrawing" xmlns:w10="urn:schemas-microsoft-com:office:word" xmlns:w="http://schemas.openxmlformats.org/wordprocessingml/2006/main" xmlns:w14="http://schemas.microsoft.com/office/word/2010/wordml" xmlns:w15="http://schemas.microsoft.com/office/word/2012/wordml" xmlns:w16se="http://schemas.microsoft.com/office/word/2015/wordml/symex" xmlns:wpg="http://schemas.microsoft.com/office/word/2010/wordprocessingGroup" xmlns:wpi="http://schemas.microsoft.com/office/word/2010/wordprocessingInk" xmlns:wne="http://schemas.microsoft.com/office/word/2006/wordml" xmlns:wps="http://schemas.microsoft.com/office/word/2010/wordprocessingShape" mc:Ignorable="w14 w15 w16se wp14">
   <w:body>
     <w:p>
       <w:pPr>
@@ -104,7 +104,7 @@
       <w:r>
         <w:fldChar w:fldCharType="separate"/>
       </w:r>
-      <w:hyperlink w:anchor="_Toc493776745" w:history="1">
+      <w:hyperlink w:anchor="_Toc508621952" w:history="1">
         <w:r>
           <w:rPr>
             <w:rStyle w:val="Hyperlink"/>
@@ -146,7 +146,7 @@
             <w:noProof/>
             <w:webHidden/>
           </w:rPr>
-          <w:instrText xml:space="preserve"> PAGEREF _Toc493776745 \h </w:instrText>
+          <w:instrText xml:space="preserve"> PAGEREF _Toc508621952 \h </w:instrText>
         </w:r>
         <w:r>
           <w:rPr>
@@ -186,7 +186,7 @@
           <w:lang w:eastAsia="es-ES"/>
         </w:rPr>
       </w:pPr>
-      <w:hyperlink w:anchor="_Toc493776746" w:history="1">
+      <w:hyperlink w:anchor="_Toc508621953" w:history="1">
         <w:r>
           <w:rPr>
             <w:rStyle w:val="Hyperlink"/>
@@ -228,7 +228,7 @@
             <w:noProof/>
             <w:webHidden/>
           </w:rPr>
-          <w:instrText xml:space="preserve"> PAGEREF _Toc493776746 \h </w:instrText>
+          <w:instrText xml:space="preserve"> PAGEREF _Toc508621953 \h </w:instrText>
         </w:r>
         <w:r>
           <w:rPr>
@@ -268,7 +268,7 @@
           <w:lang w:eastAsia="es-ES"/>
         </w:rPr>
       </w:pPr>
-      <w:hyperlink w:anchor="_Toc493776747" w:history="1">
+      <w:hyperlink w:anchor="_Toc508621954" w:history="1">
         <w:r>
           <w:rPr>
             <w:rStyle w:val="Hyperlink"/>
@@ -310,7 +310,7 @@
             <w:noProof/>
             <w:webHidden/>
           </w:rPr>
-          <w:instrText xml:space="preserve"> PAGEREF _Toc493776747 \h </w:instrText>
+          <w:instrText xml:space="preserve"> PAGEREF _Toc508621954 \h </w:instrText>
         </w:r>
         <w:r>
           <w:rPr>
@@ -350,7 +350,7 @@
           <w:lang w:eastAsia="es-ES"/>
         </w:rPr>
       </w:pPr>
-      <w:hyperlink w:anchor="_Toc493776748" w:history="1">
+      <w:hyperlink w:anchor="_Toc508621955" w:history="1">
         <w:r>
           <w:rPr>
             <w:rStyle w:val="Hyperlink"/>
@@ -392,7 +392,7 @@
             <w:noProof/>
             <w:webHidden/>
           </w:rPr>
-          <w:instrText xml:space="preserve"> PAGEREF _Toc493776748 \h </w:instrText>
+          <w:instrText xml:space="preserve"> PAGEREF _Toc508621955 \h </w:instrText>
         </w:r>
         <w:r>
           <w:rPr>
@@ -436,7 +436,7 @@
           <w:lang w:eastAsia="es-ES"/>
         </w:rPr>
       </w:pPr>
-      <w:hyperlink w:anchor="_Toc493776749" w:history="1">
+      <w:hyperlink w:anchor="_Toc508621956" w:history="1">
         <w:r>
           <w:rPr>
             <w:rStyle w:val="Hyperlink"/>
@@ -478,7 +478,7 @@
             <w:noProof/>
             <w:webHidden/>
           </w:rPr>
-          <w:instrText xml:space="preserve"> PAGEREF _Toc493776749 \h </w:instrText>
+          <w:instrText xml:space="preserve"> PAGEREF _Toc508621956 \h </w:instrText>
         </w:r>
         <w:r>
           <w:rPr>
@@ -522,7 +522,7 @@
           <w:lang w:eastAsia="es-ES"/>
         </w:rPr>
       </w:pPr>
-      <w:hyperlink w:anchor="_Toc493776750" w:history="1">
+      <w:hyperlink w:anchor="_Toc508621957" w:history="1">
         <w:r>
           <w:rPr>
             <w:rStyle w:val="Hyperlink"/>
@@ -564,7 +564,7 @@
             <w:noProof/>
             <w:webHidden/>
           </w:rPr>
-          <w:instrText xml:space="preserve"> PAGEREF _Toc493776750 \h </w:instrText>
+          <w:instrText xml:space="preserve"> PAGEREF _Toc508621957 \h </w:instrText>
         </w:r>
         <w:r>
           <w:rPr>
@@ -608,7 +608,7 @@
           <w:lang w:eastAsia="es-ES"/>
         </w:rPr>
       </w:pPr>
-      <w:hyperlink w:anchor="_Toc493776751" w:history="1">
+      <w:hyperlink w:anchor="_Toc508621958" w:history="1">
         <w:r>
           <w:rPr>
             <w:rStyle w:val="Hyperlink"/>
@@ -650,7 +650,7 @@
             <w:noProof/>
             <w:webHidden/>
           </w:rPr>
-          <w:instrText xml:space="preserve"> PAGEREF _Toc493776751 \h </w:instrText>
+          <w:instrText xml:space="preserve"> PAGEREF _Toc508621958 \h </w:instrText>
         </w:r>
         <w:r>
           <w:rPr>
@@ -694,7 +694,7 @@
           <w:lang w:eastAsia="es-ES"/>
         </w:rPr>
       </w:pPr>
-      <w:hyperlink w:anchor="_Toc493776752" w:history="1">
+      <w:hyperlink w:anchor="_Toc508621959" w:history="1">
         <w:r>
           <w:rPr>
             <w:rStyle w:val="Hyperlink"/>
@@ -736,7 +736,7 @@
             <w:noProof/>
             <w:webHidden/>
           </w:rPr>
-          <w:instrText xml:space="preserve"> PAGEREF _Toc493776752 \h </w:instrText>
+          <w:instrText xml:space="preserve"> PAGEREF _Toc508621959 \h </w:instrText>
         </w:r>
         <w:r>
           <w:rPr>
@@ -780,7 +780,7 @@
           <w:lang w:eastAsia="es-ES"/>
         </w:rPr>
       </w:pPr>
-      <w:hyperlink w:anchor="_Toc493776753" w:history="1">
+      <w:hyperlink w:anchor="_Toc508621960" w:history="1">
         <w:r>
           <w:rPr>
             <w:rStyle w:val="Hyperlink"/>
@@ -822,7 +822,7 @@
             <w:noProof/>
             <w:webHidden/>
           </w:rPr>
-          <w:instrText xml:space="preserve"> PAGEREF _Toc493776753 \h </w:instrText>
+          <w:instrText xml:space="preserve"> PAGEREF _Toc508621960 \h </w:instrText>
         </w:r>
         <w:r>
           <w:rPr>
@@ -866,7 +866,7 @@
           <w:lang w:eastAsia="es-ES"/>
         </w:rPr>
       </w:pPr>
-      <w:hyperlink w:anchor="_Toc493776754" w:history="1">
+      <w:hyperlink w:anchor="_Toc508621961" w:history="1">
         <w:r>
           <w:rPr>
             <w:rStyle w:val="Hyperlink"/>
@@ -908,7 +908,7 @@
             <w:noProof/>
             <w:webHidden/>
           </w:rPr>
-          <w:instrText xml:space="preserve"> PAGEREF _Toc493776754 \h </w:instrText>
+          <w:instrText xml:space="preserve"> PAGEREF _Toc508621961 \h </w:instrText>
         </w:r>
         <w:r>
           <w:rPr>
@@ -952,7 +952,7 @@
           <w:lang w:eastAsia="es-ES"/>
         </w:rPr>
       </w:pPr>
-      <w:hyperlink w:anchor="_Toc493776755" w:history="1">
+      <w:hyperlink w:anchor="_Toc508621962" w:history="1">
         <w:r>
           <w:rPr>
             <w:rStyle w:val="Hyperlink"/>
@@ -994,7 +994,7 @@
             <w:noProof/>
             <w:webHidden/>
           </w:rPr>
-          <w:instrText xml:space="preserve"> PAGEREF _Toc493776755 \h </w:instrText>
+          <w:instrText xml:space="preserve"> PAGEREF _Toc508621962 \h </w:instrText>
         </w:r>
         <w:r>
           <w:rPr>
@@ -1038,7 +1038,7 @@
           <w:lang w:eastAsia="es-ES"/>
         </w:rPr>
       </w:pPr>
-      <w:hyperlink w:anchor="_Toc493776756" w:history="1">
+      <w:hyperlink w:anchor="_Toc508621963" w:history="1">
         <w:r>
           <w:rPr>
             <w:rStyle w:val="Hyperlink"/>
@@ -1080,7 +1080,7 @@
             <w:noProof/>
             <w:webHidden/>
           </w:rPr>
-          <w:instrText xml:space="preserve"> PAGEREF _Toc493776756 \h </w:instrText>
+          <w:instrText xml:space="preserve"> PAGEREF _Toc508621963 \h </w:instrText>
         </w:r>
         <w:r>
           <w:rPr>
@@ -1124,7 +1124,7 @@
           <w:lang w:eastAsia="es-ES"/>
         </w:rPr>
       </w:pPr>
-      <w:hyperlink w:anchor="_Toc493776757" w:history="1">
+      <w:hyperlink w:anchor="_Toc508621964" w:history="1">
         <w:r>
           <w:rPr>
             <w:rStyle w:val="Hyperlink"/>
@@ -1166,7 +1166,7 @@
             <w:noProof/>
             <w:webHidden/>
           </w:rPr>
-          <w:instrText xml:space="preserve"> PAGEREF _Toc493776757 \h </w:instrText>
+          <w:instrText xml:space="preserve"> PAGEREF _Toc508621964 \h </w:instrText>
         </w:r>
         <w:r>
           <w:rPr>
@@ -1206,7 +1206,7 @@
           <w:lang w:eastAsia="es-ES"/>
         </w:rPr>
       </w:pPr>
-      <w:hyperlink w:anchor="_Toc493776758" w:history="1">
+      <w:hyperlink w:anchor="_Toc508621965" w:history="1">
         <w:r>
           <w:rPr>
             <w:rStyle w:val="Hyperlink"/>
@@ -1248,7 +1248,7 @@
             <w:noProof/>
             <w:webHidden/>
           </w:rPr>
-          <w:instrText xml:space="preserve"> PAGEREF _Toc493776758 \h </w:instrText>
+          <w:instrText xml:space="preserve"> PAGEREF _Toc508621965 \h </w:instrText>
         </w:r>
         <w:r>
           <w:rPr>
@@ -1288,7 +1288,7 @@
           <w:lang w:eastAsia="es-ES"/>
         </w:rPr>
       </w:pPr>
-      <w:hyperlink w:anchor="_Toc493776759" w:history="1">
+      <w:hyperlink w:anchor="_Toc508621966" w:history="1">
         <w:r>
           <w:rPr>
             <w:rStyle w:val="Hyperlink"/>
@@ -1330,7 +1330,7 @@
             <w:noProof/>
             <w:webHidden/>
           </w:rPr>
-          <w:instrText xml:space="preserve"> PAGEREF _Toc493776759 \h </w:instrText>
+          <w:instrText xml:space="preserve"> PAGEREF _Toc508621966 \h </w:instrText>
         </w:r>
         <w:r>
           <w:rPr>
@@ -1374,7 +1374,7 @@
           <w:lang w:eastAsia="es-ES"/>
         </w:rPr>
       </w:pPr>
-      <w:hyperlink w:anchor="_Toc493776760" w:history="1">
+      <w:hyperlink w:anchor="_Toc508621967" w:history="1">
         <w:r>
           <w:rPr>
             <w:rStyle w:val="Hyperlink"/>
@@ -1416,7 +1416,7 @@
             <w:noProof/>
             <w:webHidden/>
           </w:rPr>
-          <w:instrText xml:space="preserve"> PAGEREF _Toc493776760 \h </w:instrText>
+          <w:instrText xml:space="preserve"> PAGEREF _Toc508621967 \h </w:instrText>
         </w:r>
         <w:r>
           <w:rPr>
@@ -1460,7 +1460,7 @@
           <w:lang w:eastAsia="es-ES"/>
         </w:rPr>
       </w:pPr>
-      <w:hyperlink w:anchor="_Toc493776761" w:history="1">
+      <w:hyperlink w:anchor="_Toc508621968" w:history="1">
         <w:r>
           <w:rPr>
             <w:rStyle w:val="Hyperlink"/>
@@ -1502,7 +1502,7 @@
             <w:noProof/>
             <w:webHidden/>
           </w:rPr>
-          <w:instrText xml:space="preserve"> PAGEREF _Toc493776761 \h </w:instrText>
+          <w:instrText xml:space="preserve"> PAGEREF _Toc508621968 \h </w:instrText>
         </w:r>
         <w:r>
           <w:rPr>
@@ -1546,7 +1546,7 @@
           <w:lang w:eastAsia="es-ES"/>
         </w:rPr>
       </w:pPr>
-      <w:hyperlink w:anchor="_Toc493776762" w:history="1">
+      <w:hyperlink w:anchor="_Toc508621969" w:history="1">
         <w:r>
           <w:rPr>
             <w:rStyle w:val="Hyperlink"/>
@@ -1588,7 +1588,7 @@
             <w:noProof/>
             <w:webHidden/>
           </w:rPr>
-          <w:instrText xml:space="preserve"> PAGEREF _Toc493776762 \h </w:instrText>
+          <w:instrText xml:space="preserve"> PAGEREF _Toc508621969 \h </w:instrText>
         </w:r>
         <w:r>
           <w:rPr>
@@ -1632,7 +1632,7 @@
           <w:lang w:eastAsia="es-ES"/>
         </w:rPr>
       </w:pPr>
-      <w:hyperlink w:anchor="_Toc493776763" w:history="1">
+      <w:hyperlink w:anchor="_Toc508621970" w:history="1">
         <w:r>
           <w:rPr>
             <w:rStyle w:val="Hyperlink"/>
@@ -1674,7 +1674,7 @@
             <w:noProof/>
             <w:webHidden/>
           </w:rPr>
-          <w:instrText xml:space="preserve"> PAGEREF _Toc493776763 \h </w:instrText>
+          <w:instrText xml:space="preserve"> PAGEREF _Toc508621970 \h </w:instrText>
         </w:r>
         <w:r>
           <w:rPr>
@@ -1718,7 +1718,7 @@
           <w:lang w:eastAsia="es-ES"/>
         </w:rPr>
       </w:pPr>
-      <w:hyperlink w:anchor="_Toc493776764" w:history="1">
+      <w:hyperlink w:anchor="_Toc508621971" w:history="1">
         <w:r>
           <w:rPr>
             <w:rStyle w:val="Hyperlink"/>
@@ -1760,7 +1760,7 @@
             <w:noProof/>
             <w:webHidden/>
           </w:rPr>
-          <w:instrText xml:space="preserve"> PAGEREF _Toc493776764 \h </w:instrText>
+          <w:instrText xml:space="preserve"> PAGEREF _Toc508621971 \h </w:instrText>
         </w:r>
         <w:r>
           <w:rPr>
@@ -1804,7 +1804,7 @@
           <w:lang w:eastAsia="es-ES"/>
         </w:rPr>
       </w:pPr>
-      <w:hyperlink w:anchor="_Toc493776765" w:history="1">
+      <w:hyperlink w:anchor="_Toc508621972" w:history="1">
         <w:r>
           <w:rPr>
             <w:rStyle w:val="Hyperlink"/>
@@ -1846,7 +1846,7 @@
             <w:noProof/>
             <w:webHidden/>
           </w:rPr>
-          <w:instrText xml:space="preserve"> PAGEREF _Toc493776765 \h </w:instrText>
+          <w:instrText xml:space="preserve"> PAGEREF _Toc508621972 \h </w:instrText>
         </w:r>
         <w:r>
           <w:rPr>
@@ -1905,7 +1905,7 @@
       <w:bookmarkStart w:id="2" w:name="_Toc424848867"/>
       <w:bookmarkStart w:id="3" w:name="_Toc425144388"/>
       <w:bookmarkStart w:id="4" w:name="_Toc429737795"/>
-      <w:bookmarkStart w:id="5" w:name="_Toc493776745"/>
+      <w:bookmarkStart w:id="5" w:name="_Toc508621952"/>
       <w:r>
         <w:lastRenderedPageBreak/>
         <w:t>Introducción</w:t>
@@ -1978,14 +1978,12 @@
       <w:r>
         <w:t>que estén instalados en el repositorio o almacén de claves y certificados (</w:t>
       </w:r>
-      <w:proofErr w:type="spellStart"/>
       <w:r>
         <w:rPr>
           <w:i/>
         </w:rPr>
         <w:t>KeyStore</w:t>
       </w:r>
-      <w:proofErr w:type="spellEnd"/>
       <w:r>
         <w:t xml:space="preserve">) del </w:t>
       </w:r>
@@ -2023,13 +2021,8 @@
         <w:t>(</w:t>
       </w:r>
       <w:r>
-        <w:t xml:space="preserve">como por ejemplo, el DNI Electrónico o </w:t>
-      </w:r>
-      <w:proofErr w:type="spellStart"/>
-      <w:r>
-        <w:t>DNIe</w:t>
-      </w:r>
-      <w:proofErr w:type="spellEnd"/>
+        <w:t>como por ejemplo, el DNI Electrónico o DNIe</w:t>
+      </w:r>
       <w:r>
         <w:t>).</w:t>
       </w:r>
@@ -2184,55 +2177,17 @@
         <w:rPr>
           <w:i/>
         </w:rPr>
-        <w:t xml:space="preserve">GNU General </w:t>
-      </w:r>
-      <w:proofErr w:type="spellStart"/>
+        <w:t>GNU General Public License</w:t>
+      </w:r>
+      <w:r>
+        <w:t xml:space="preserve"> versión 2 (GPLv2) o superior o bajo licencia </w:t>
+      </w:r>
       <w:r>
         <w:rPr>
           <w:i/>
         </w:rPr>
-        <w:t>Public</w:t>
-      </w:r>
-      <w:proofErr w:type="spellEnd"/>
-      <w:r>
-        <w:rPr>
-          <w:i/>
-        </w:rPr>
-        <w:t xml:space="preserve"> </w:t>
-      </w:r>
-      <w:proofErr w:type="spellStart"/>
-      <w:r>
-        <w:rPr>
-          <w:i/>
-        </w:rPr>
-        <w:t>License</w:t>
-      </w:r>
-      <w:proofErr w:type="spellEnd"/>
-      <w:r>
-        <w:t xml:space="preserve"> versión 2 (GPLv2) o superior o bajo licencia </w:t>
-      </w:r>
-      <w:proofErr w:type="spellStart"/>
-      <w:r>
-        <w:rPr>
-          <w:i/>
-        </w:rPr>
-        <w:t>European</w:t>
-      </w:r>
-      <w:proofErr w:type="spellEnd"/>
-      <w:r>
-        <w:rPr>
-          <w:i/>
-        </w:rPr>
-        <w:t xml:space="preserve"> Software </w:t>
-      </w:r>
-      <w:proofErr w:type="spellStart"/>
-      <w:r>
-        <w:rPr>
-          <w:i/>
-        </w:rPr>
-        <w:t>License</w:t>
-      </w:r>
-      <w:proofErr w:type="spellEnd"/>
+        <w:t>European Software License</w:t>
+      </w:r>
       <w:r>
         <w:t xml:space="preserve"> 1.1</w:t>
       </w:r>
@@ -2290,7 +2245,7 @@
       <w:pPr>
         <w:pStyle w:val="Heading1"/>
       </w:pPr>
-      <w:bookmarkStart w:id="10" w:name="_Toc493776746"/>
+      <w:bookmarkStart w:id="10" w:name="_Toc508621953"/>
       <w:r>
         <w:lastRenderedPageBreak/>
         <w:t>Requisitos mínimos</w:t>
@@ -2389,16 +2344,11 @@
           <w:numId w:val="4"/>
         </w:numPr>
       </w:pPr>
-      <w:proofErr w:type="spellStart"/>
       <w:r>
         <w:t>Guadaline</w:t>
       </w:r>
       <w:r>
-        <w:t>x</w:t>
-      </w:r>
-      <w:proofErr w:type="spellEnd"/>
-      <w:r>
-        <w:t>, Ubuntu.</w:t>
+        <w:t>x, Ubuntu.</w:t>
       </w:r>
     </w:p>
     <w:p>
@@ -2524,15 +2474,7 @@
         </w:numPr>
       </w:pPr>
       <w:r>
-        <w:t xml:space="preserve">Microsoft </w:t>
-      </w:r>
-      <w:proofErr w:type="spellStart"/>
-      <w:r>
-        <w:t>Edge</w:t>
-      </w:r>
-      <w:proofErr w:type="spellEnd"/>
-      <w:r>
-        <w:t xml:space="preserve"> v20.</w:t>
+        <w:t>Microsoft Edge v20.</w:t>
       </w:r>
     </w:p>
     <w:p>
@@ -2627,13 +2569,8 @@
         <w:t>ADVERTENCIA:</w:t>
       </w:r>
       <w:r>
-        <w:t xml:space="preserve"> El funcionamiento de AutoFirma al invocarlo desde Microsoft </w:t>
-      </w:r>
-      <w:proofErr w:type="spellStart"/>
-      <w:r>
-        <w:t>Edge</w:t>
-      </w:r>
-      <w:proofErr w:type="spellEnd"/>
+        <w:t xml:space="preserve"> El funcionamiento de AutoFirma al invocarlo desde Microsoft Edge</w:t>
+      </w:r>
       <w:r>
         <w:t>,</w:t>
       </w:r>
@@ -2664,15 +2601,7 @@
         <w:t xml:space="preserve">8 </w:t>
       </w:r>
       <w:r>
-        <w:t xml:space="preserve">de Oracle u </w:t>
-      </w:r>
-      <w:proofErr w:type="spellStart"/>
-      <w:r>
-        <w:t>OpenJDK</w:t>
-      </w:r>
-      <w:proofErr w:type="spellEnd"/>
-      <w:r>
-        <w:t xml:space="preserve"> </w:t>
+        <w:t xml:space="preserve">de Oracle u OpenJDK </w:t>
       </w:r>
       <w:r>
         <w:t xml:space="preserve">8 </w:t>
@@ -2714,7 +2643,7 @@
       <w:bookmarkStart w:id="13" w:name="_Toc424848897"/>
       <w:bookmarkStart w:id="14" w:name="_Toc425144418"/>
       <w:bookmarkStart w:id="15" w:name="_Toc429737825"/>
-      <w:bookmarkStart w:id="16" w:name="_Toc493776747"/>
+      <w:bookmarkStart w:id="16" w:name="_Toc508621954"/>
       <w:r>
         <w:lastRenderedPageBreak/>
         <w:t>Enlaces de descarga</w:t>
@@ -2759,7 +2688,7 @@
       <w:pPr>
         <w:pStyle w:val="Heading1"/>
       </w:pPr>
-      <w:bookmarkStart w:id="17" w:name="_Toc493776748"/>
+      <w:bookmarkStart w:id="17" w:name="_Toc508621955"/>
       <w:r>
         <w:lastRenderedPageBreak/>
         <w:t>Instalación</w:t>
@@ -2846,37 +2775,10 @@
         <w:rPr>
           <w:i/>
         </w:rPr>
-        <w:t>/</w:t>
-      </w:r>
-      <w:proofErr w:type="spellStart"/>
-      <w:r>
-        <w:rPr>
-          <w:i/>
-        </w:rPr>
-        <w:t>var</w:t>
-      </w:r>
-      <w:proofErr w:type="spellEnd"/>
-      <w:r>
-        <w:rPr>
-          <w:i/>
-        </w:rPr>
-        <w:t>/</w:t>
-      </w:r>
-      <w:proofErr w:type="spellStart"/>
-      <w:r>
-        <w:rPr>
-          <w:i/>
-        </w:rPr>
-        <w:t>tmp</w:t>
-      </w:r>
-      <w:proofErr w:type="spellEnd"/>
-      <w:proofErr w:type="gramStart"/>
-      <w:r>
-        <w:t>“ para</w:t>
-      </w:r>
-      <w:proofErr w:type="gramEnd"/>
-      <w:r>
-        <w:t xml:space="preserve"> facilitar su acceso. </w:t>
+        <w:t>/var/tmp</w:t>
+      </w:r>
+      <w:r>
+        <w:t xml:space="preserve">“ para facilitar su acceso. </w:t>
       </w:r>
     </w:p>
     <w:p>
@@ -2890,7 +2792,7 @@
         <w:ind w:left="578" w:hanging="578"/>
       </w:pPr>
       <w:bookmarkStart w:id="18" w:name="_Toc451933127"/>
-      <w:bookmarkStart w:id="19" w:name="_Toc493776749"/>
+      <w:bookmarkStart w:id="19" w:name="_Toc508621956"/>
       <w:r>
         <w:t>Microsoft Windows</w:t>
       </w:r>
@@ -2920,15 +2822,7 @@
         <w:t xml:space="preserve"> </w:t>
       </w:r>
       <w:r>
-        <w:t xml:space="preserve">Esta aplicación de instalación se distribuye con el nombre “AutoFirma_X.Y.Z_W.exe”, donde X, Y </w:t>
-      </w:r>
-      <w:proofErr w:type="spellStart"/>
-      <w:r>
-        <w:t>y</w:t>
-      </w:r>
-      <w:proofErr w:type="spellEnd"/>
-      <w:r>
-        <w:t xml:space="preserve"> Z son los números de versión y W, la arquitectura de sistema para la que está prepar</w:t>
+        <w:t>Esta aplicación de instalación se distribuye con el nombre “AutoFirma_X.Y.Z_W.exe”, donde X, Y y Z son los números de versión y W, la arquitectura de sistema para la que está prepar</w:t>
       </w:r>
       <w:r>
         <w:t>ada. Por ejemplo, “AutoFirma_1.6</w:t>
@@ -3424,7 +3318,7 @@
       <w:pPr>
         <w:pStyle w:val="Heading3"/>
       </w:pPr>
-      <w:bookmarkStart w:id="20" w:name="_Toc493776750"/>
+      <w:bookmarkStart w:id="20" w:name="_Toc508621957"/>
       <w:r>
         <w:t>Desinstalación</w:t>
       </w:r>
@@ -3438,15 +3332,7 @@
         <w:t>La desinstalación de</w:t>
       </w:r>
       <w:r>
-        <w:t xml:space="preserve"> </w:t>
-      </w:r>
-      <w:proofErr w:type="spellStart"/>
-      <w:r>
-        <w:t>Autofirma</w:t>
-      </w:r>
-      <w:proofErr w:type="spellEnd"/>
-      <w:r>
-        <w:t xml:space="preserve"> puede realizarse desde </w:t>
+        <w:t xml:space="preserve"> Autofirma puede realizarse desde </w:t>
       </w:r>
       <w:r>
         <w:t>la ventana “Programas y características” del de “Panel de control” de Windows.</w:t>
@@ -3511,15 +3397,7 @@
         <w:jc w:val="both"/>
       </w:pPr>
       <w:r>
-        <w:t xml:space="preserve">Una vez lanzado, el </w:t>
-      </w:r>
-      <w:proofErr w:type="spellStart"/>
-      <w:r>
-        <w:t>desinstalador</w:t>
-      </w:r>
-      <w:proofErr w:type="spellEnd"/>
-      <w:r>
-        <w:t xml:space="preserve"> presenta un sencillo asistente:</w:t>
+        <w:t>Una vez lanzado, el desinstalador presenta un sencillo asistente:</w:t>
       </w:r>
     </w:p>
     <w:p>
@@ -3811,7 +3689,7 @@
       </w:pPr>
       <w:bookmarkStart w:id="21" w:name="_Ref468881116"/>
       <w:bookmarkStart w:id="22" w:name="_Ref313876725"/>
-      <w:bookmarkStart w:id="23" w:name="_Toc493776751"/>
+      <w:bookmarkStart w:id="23" w:name="_Toc508621958"/>
       <w:bookmarkEnd w:id="12"/>
       <w:bookmarkEnd w:id="13"/>
       <w:bookmarkEnd w:id="14"/>
@@ -3841,7 +3719,7 @@
         <w:ind w:left="578" w:hanging="578"/>
       </w:pPr>
       <w:bookmarkStart w:id="24" w:name="_Toc451933129"/>
-      <w:bookmarkStart w:id="25" w:name="_Toc493776752"/>
+      <w:bookmarkStart w:id="25" w:name="_Toc508621959"/>
       <w:r>
         <w:t>Linux</w:t>
       </w:r>
@@ -3853,23 +3731,7 @@
         <w:jc w:val="both"/>
       </w:pPr>
       <w:r>
-        <w:t>La instalación de AutoFirma en Linux debe ser realizada por un usuario con permisos de administrador. El archivo e instalación de la aplicación se distribuye con el nombre “</w:t>
-      </w:r>
-      <w:proofErr w:type="spellStart"/>
-      <w:r>
-        <w:t>AutoFirma_X.Y.Z.deb</w:t>
-      </w:r>
-      <w:proofErr w:type="spellEnd"/>
-      <w:r>
-        <w:t xml:space="preserve">”, donde X, Y </w:t>
-      </w:r>
-      <w:proofErr w:type="spellStart"/>
-      <w:r>
-        <w:t>y</w:t>
-      </w:r>
-      <w:proofErr w:type="spellEnd"/>
-      <w:r>
-        <w:t xml:space="preserve"> Z (opcional) son los números de versión. Por ejemplo “AutoFirma_1.</w:t>
+        <w:t>La instalación de AutoFirma en Linux debe ser realizada por un usuario con permisos de administrador. El archivo e instalación de la aplicación se distribuye con el nombre “AutoFirma_X.Y.Z.deb”, donde X, Y y Z (opcional) son los números de versión. Por ejemplo “AutoFirma_1.</w:t>
       </w:r>
       <w:r>
         <w:t>6</w:t>
@@ -3923,63 +3785,7 @@
         <w:rPr>
           <w:lang w:val="fr-FR"/>
         </w:rPr>
-        <w:t xml:space="preserve">JRE (Java </w:t>
-      </w:r>
-      <w:proofErr w:type="spellStart"/>
-      <w:r>
-        <w:rPr>
-          <w:lang w:val="fr-FR"/>
-        </w:rPr>
-        <w:t>Runtine</w:t>
-      </w:r>
-      <w:proofErr w:type="spellEnd"/>
-      <w:r>
-        <w:rPr>
-          <w:lang w:val="fr-FR"/>
-        </w:rPr>
-        <w:t xml:space="preserve"> </w:t>
-      </w:r>
-      <w:proofErr w:type="spellStart"/>
-      <w:r>
-        <w:rPr>
-          <w:lang w:val="fr-FR"/>
-        </w:rPr>
-        <w:t>Environment</w:t>
-      </w:r>
-      <w:proofErr w:type="spellEnd"/>
-      <w:r>
-        <w:rPr>
-          <w:lang w:val="fr-FR"/>
-        </w:rPr>
-        <w:t xml:space="preserve">) </w:t>
-      </w:r>
-      <w:proofErr w:type="gramStart"/>
-      <w:r>
-        <w:rPr>
-          <w:lang w:val="fr-FR"/>
-        </w:rPr>
-        <w:t>de Oracle</w:t>
-      </w:r>
-      <w:proofErr w:type="gramEnd"/>
-      <w:r>
-        <w:rPr>
-          <w:lang w:val="fr-FR"/>
-        </w:rPr>
-        <w:t xml:space="preserve"> u </w:t>
-      </w:r>
-      <w:proofErr w:type="spellStart"/>
-      <w:r>
-        <w:rPr>
-          <w:lang w:val="fr-FR"/>
-        </w:rPr>
-        <w:t>OpenJDK</w:t>
-      </w:r>
-      <w:proofErr w:type="spellEnd"/>
-      <w:r>
-        <w:rPr>
-          <w:lang w:val="fr-FR"/>
-        </w:rPr>
-        <w:t>.</w:t>
+        <w:t>JRE (Java Runtine Environment) de Oracle u OpenJDK.</w:t>
       </w:r>
     </w:p>
     <w:p>
@@ -4004,15 +3810,7 @@
       </w:pPr>
       <w:r>
         <w:lastRenderedPageBreak/>
-        <w:t xml:space="preserve">AutoFirma es compatible con Ubuntu y </w:t>
-      </w:r>
-      <w:proofErr w:type="spellStart"/>
-      <w:r>
-        <w:t>Guadalinex</w:t>
-      </w:r>
-      <w:proofErr w:type="spellEnd"/>
-      <w:r>
-        <w:t xml:space="preserve"> 32 y 64 bits. Una vez instalada, puede usarse con los navegadores web </w:t>
+        <w:t xml:space="preserve">AutoFirma es compatible con Ubuntu y Guadalinex 32 y 64 bits. Una vez instalada, puede usarse con los navegadores web </w:t>
       </w:r>
       <w:r>
         <w:rPr>
@@ -4050,43 +3848,7 @@
           <w:sz w:val="18"/>
           <w:szCs w:val="18"/>
         </w:rPr>
-        <w:t>/</w:t>
-      </w:r>
-      <w:proofErr w:type="spellStart"/>
-      <w:r>
-        <w:rPr>
-          <w:color w:val="auto"/>
-          <w:sz w:val="18"/>
-          <w:szCs w:val="18"/>
-        </w:rPr>
-        <w:t>usr</w:t>
-      </w:r>
-      <w:proofErr w:type="spellEnd"/>
-      <w:r>
-        <w:rPr>
-          <w:color w:val="auto"/>
-          <w:sz w:val="18"/>
-          <w:szCs w:val="18"/>
-        </w:rPr>
-        <w:t>/</w:t>
-      </w:r>
-      <w:proofErr w:type="spellStart"/>
-      <w:r>
-        <w:rPr>
-          <w:color w:val="auto"/>
-          <w:sz w:val="18"/>
-          <w:szCs w:val="18"/>
-        </w:rPr>
-        <w:t>lib</w:t>
-      </w:r>
-      <w:proofErr w:type="spellEnd"/>
-      <w:r>
-        <w:rPr>
-          <w:color w:val="auto"/>
-          <w:sz w:val="18"/>
-          <w:szCs w:val="18"/>
-        </w:rPr>
-        <w:t>/AutoFirma</w:t>
+        <w:t>/usr/lib/AutoFirma</w:t>
       </w:r>
     </w:p>
     <w:p>
@@ -4104,7 +3866,7 @@
         <w:spacing w:after="120"/>
       </w:pPr>
       <w:bookmarkStart w:id="26" w:name="_Toc451933130"/>
-      <w:bookmarkStart w:id="27" w:name="_Toc493776753"/>
+      <w:bookmarkStart w:id="27" w:name="_Toc508621960"/>
       <w:r>
         <w:t>Instalación por línea de comandos</w:t>
       </w:r>
@@ -4152,7 +3914,6 @@
           <w:lang w:val="es-ES_tradnl"/>
         </w:rPr>
       </w:pPr>
-      <w:proofErr w:type="gramStart"/>
       <w:r>
         <w:rPr>
           <w:rFonts w:ascii="Courier New" w:eastAsia="Times New Roman" w:hAnsi="Courier New" w:cs="Courier New"/>
@@ -4161,40 +3922,7 @@
           <w:szCs w:val="20"/>
           <w:lang w:val="es-ES_tradnl"/>
         </w:rPr>
-        <w:t>sudo</w:t>
-      </w:r>
-      <w:proofErr w:type="gramEnd"/>
-      <w:r>
-        <w:rPr>
-          <w:rFonts w:ascii="Courier New" w:eastAsia="Times New Roman" w:hAnsi="Courier New" w:cs="Courier New"/>
-          <w:color w:val="000000"/>
-          <w:sz w:val="20"/>
-          <w:szCs w:val="20"/>
-          <w:lang w:val="es-ES_tradnl"/>
-        </w:rPr>
-        <w:t xml:space="preserve"> </w:t>
-      </w:r>
-      <w:proofErr w:type="spellStart"/>
-      <w:r>
-        <w:rPr>
-          <w:rFonts w:ascii="Courier New" w:eastAsia="Times New Roman" w:hAnsi="Courier New" w:cs="Courier New"/>
-          <w:color w:val="000000"/>
-          <w:sz w:val="20"/>
-          <w:szCs w:val="20"/>
-          <w:lang w:val="es-ES_tradnl"/>
-        </w:rPr>
-        <w:t>dpkg</w:t>
-      </w:r>
-      <w:proofErr w:type="spellEnd"/>
-      <w:r>
-        <w:rPr>
-          <w:rFonts w:ascii="Courier New" w:eastAsia="Times New Roman" w:hAnsi="Courier New" w:cs="Courier New"/>
-          <w:color w:val="000000"/>
-          <w:sz w:val="20"/>
-          <w:szCs w:val="20"/>
-          <w:lang w:val="es-ES_tradnl"/>
-        </w:rPr>
-        <w:t xml:space="preserve"> –i RUTA_INSTALABLE_AUTOFIRMA</w:t>
+        <w:t>sudo dpkg –i RUTA_INSTALABLE_AUTOFIRMA</w:t>
       </w:r>
     </w:p>
     <w:p>
@@ -4266,7 +3994,6 @@
           <w:szCs w:val="21"/>
         </w:rPr>
       </w:pPr>
-      <w:proofErr w:type="gramStart"/>
       <w:r>
         <w:rPr>
           <w:rFonts w:ascii="Courier New" w:eastAsia="Times New Roman" w:hAnsi="Courier New" w:cs="Courier New"/>
@@ -4274,49 +4001,8 @@
           <w:sz w:val="20"/>
           <w:szCs w:val="20"/>
         </w:rPr>
-        <w:t>sudo</w:t>
-      </w:r>
-      <w:proofErr w:type="gramEnd"/>
-      <w:r>
-        <w:rPr>
-          <w:rFonts w:ascii="Courier New" w:eastAsia="Times New Roman" w:hAnsi="Courier New" w:cs="Courier New"/>
-          <w:color w:val="000000"/>
-          <w:sz w:val="20"/>
-          <w:szCs w:val="20"/>
-        </w:rPr>
-        <w:t xml:space="preserve"> </w:t>
-      </w:r>
-      <w:proofErr w:type="spellStart"/>
-      <w:r>
-        <w:rPr>
-          <w:rFonts w:ascii="Courier New" w:eastAsia="Times New Roman" w:hAnsi="Courier New" w:cs="Courier New"/>
-          <w:color w:val="000000"/>
-          <w:sz w:val="20"/>
-          <w:szCs w:val="20"/>
-        </w:rPr>
-        <w:t>apt-get</w:t>
-      </w:r>
-      <w:proofErr w:type="spellEnd"/>
-      <w:r>
-        <w:rPr>
-          <w:rFonts w:ascii="Courier New" w:eastAsia="Times New Roman" w:hAnsi="Courier New" w:cs="Courier New"/>
-          <w:color w:val="000000"/>
-          <w:sz w:val="20"/>
-          <w:szCs w:val="20"/>
-        </w:rPr>
-        <w:t xml:space="preserve"> –f </w:t>
-      </w:r>
-      <w:proofErr w:type="spellStart"/>
-      <w:r>
-        <w:rPr>
-          <w:rFonts w:ascii="Courier New" w:eastAsia="Times New Roman" w:hAnsi="Courier New" w:cs="Courier New"/>
-          <w:color w:val="000000"/>
-          <w:sz w:val="20"/>
-          <w:szCs w:val="20"/>
-        </w:rPr>
-        <w:t>install</w:t>
-      </w:r>
-      <w:proofErr w:type="spellEnd"/>
+        <w:t>sudo apt-get –f install</w:t>
+      </w:r>
     </w:p>
     <w:p>
       <w:pPr>
@@ -4362,7 +4048,6 @@
           <w:lang w:val="es-ES_tradnl"/>
         </w:rPr>
       </w:pPr>
-      <w:proofErr w:type="gramStart"/>
       <w:r>
         <w:rPr>
           <w:rFonts w:ascii="Courier New" w:eastAsia="Times New Roman" w:hAnsi="Courier New" w:cs="Courier New"/>
@@ -4371,40 +4056,7 @@
           <w:szCs w:val="20"/>
           <w:lang w:val="es-ES_tradnl"/>
         </w:rPr>
-        <w:t>sudo</w:t>
-      </w:r>
-      <w:proofErr w:type="gramEnd"/>
-      <w:r>
-        <w:rPr>
-          <w:rFonts w:ascii="Courier New" w:eastAsia="Times New Roman" w:hAnsi="Courier New" w:cs="Courier New"/>
-          <w:color w:val="000000"/>
-          <w:sz w:val="20"/>
-          <w:szCs w:val="20"/>
-          <w:lang w:val="es-ES_tradnl"/>
-        </w:rPr>
-        <w:t xml:space="preserve"> </w:t>
-      </w:r>
-      <w:proofErr w:type="spellStart"/>
-      <w:r>
-        <w:rPr>
-          <w:rFonts w:ascii="Courier New" w:eastAsia="Times New Roman" w:hAnsi="Courier New" w:cs="Courier New"/>
-          <w:color w:val="000000"/>
-          <w:sz w:val="20"/>
-          <w:szCs w:val="20"/>
-          <w:lang w:val="es-ES_tradnl"/>
-        </w:rPr>
-        <w:t>dpkg</w:t>
-      </w:r>
-      <w:proofErr w:type="spellEnd"/>
-      <w:r>
-        <w:rPr>
-          <w:rFonts w:ascii="Courier New" w:eastAsia="Times New Roman" w:hAnsi="Courier New" w:cs="Courier New"/>
-          <w:color w:val="000000"/>
-          <w:sz w:val="20"/>
-          <w:szCs w:val="20"/>
-          <w:lang w:val="es-ES_tradnl"/>
-        </w:rPr>
-        <w:t xml:space="preserve"> –i RUTA_INSTALABLE_AUTOFIRMA</w:t>
+        <w:t>sudo dpkg –i RUTA_INSTALABLE_AUTOFIRMA</w:t>
       </w:r>
     </w:p>
     <w:p>
@@ -4493,8 +4145,6 @@
           <w:lang w:val="en-GB"/>
         </w:rPr>
       </w:pPr>
-      <w:proofErr w:type="spellStart"/>
-      <w:proofErr w:type="gramStart"/>
       <w:r>
         <w:rPr>
           <w:rFonts w:ascii="Courier New" w:eastAsia="Times New Roman" w:hAnsi="Courier New" w:cs="Courier New"/>
@@ -4503,10 +4153,8 @@
           <w:szCs w:val="20"/>
           <w:lang w:val="en-GB"/>
         </w:rPr>
-        <w:t>sudo</w:t>
-      </w:r>
-      <w:proofErr w:type="spellEnd"/>
-      <w:proofErr w:type="gramEnd"/>
+        <w:t xml:space="preserve">sudo apt-get install </w:t>
+      </w:r>
       <w:r>
         <w:rPr>
           <w:rFonts w:ascii="Courier New" w:eastAsia="Times New Roman" w:hAnsi="Courier New" w:cs="Courier New"/>
@@ -4515,16 +4163,6 @@
           <w:szCs w:val="20"/>
           <w:lang w:val="en-GB"/>
         </w:rPr>
-        <w:t xml:space="preserve"> apt-get install </w:t>
-      </w:r>
-      <w:r>
-        <w:rPr>
-          <w:rFonts w:ascii="Courier New" w:eastAsia="Times New Roman" w:hAnsi="Courier New" w:cs="Courier New"/>
-          <w:color w:val="000000"/>
-          <w:sz w:val="20"/>
-          <w:szCs w:val="20"/>
-          <w:lang w:val="en-GB"/>
-        </w:rPr>
         <w:t>libnss3-tools</w:t>
       </w:r>
     </w:p>
@@ -4541,42 +4179,10 @@
         <w:t>Configurar la variable JAVA_HOME con la JRE instalada</w:t>
       </w:r>
       <w:r>
-        <w:t xml:space="preserve"> y su directorio “</w:t>
-      </w:r>
-      <w:proofErr w:type="spellStart"/>
-      <w:r>
-        <w:t>bin</w:t>
-      </w:r>
-      <w:proofErr w:type="spellEnd"/>
-      <w:r>
-        <w:t xml:space="preserve">” como parte del PATH del sistema. Esto se puede hacer, por ejemplo, </w:t>
-      </w:r>
-      <w:r>
-        <w:t>editando el fichero “/</w:t>
-      </w:r>
-      <w:proofErr w:type="spellStart"/>
-      <w:r>
-        <w:t>etc</w:t>
-      </w:r>
-      <w:proofErr w:type="spellEnd"/>
-      <w:r>
-        <w:t>/</w:t>
-      </w:r>
-      <w:proofErr w:type="spellStart"/>
-      <w:r>
-        <w:t>environment</w:t>
-      </w:r>
-      <w:proofErr w:type="spellEnd"/>
-      <w:r>
-        <w:t xml:space="preserve">” y agregando a la variable PATH la ruta del directorio </w:t>
-      </w:r>
-      <w:proofErr w:type="spellStart"/>
-      <w:r>
-        <w:t>bin</w:t>
-      </w:r>
-      <w:proofErr w:type="spellEnd"/>
-      <w:r>
-        <w:t xml:space="preserve"> de Java y la nueva variable:</w:t>
+        <w:t xml:space="preserve"> y su directorio “bin” como parte del PATH del sistema. Esto se puede hacer, por ejemplo, </w:t>
+      </w:r>
+      <w:r>
+        <w:t>editando el fichero “/etc/environment” y agregando a la variable PATH la ruta del directorio bin de Java y la nueva variable:</w:t>
       </w:r>
     </w:p>
     <w:p>
@@ -4632,29 +4238,7 @@
           <w:lang w:val="en-GB"/>
         </w:rPr>
         <w:lastRenderedPageBreak/>
-        <w:t>JAVA_HOME="/</w:t>
-      </w:r>
-      <w:proofErr w:type="spellStart"/>
-      <w:r>
-        <w:rPr>
-          <w:rFonts w:ascii="Consolas" w:eastAsia="Times New Roman" w:hAnsi="Consolas" w:cs="Consolas"/>
-          <w:color w:val="000000"/>
-          <w:sz w:val="20"/>
-          <w:szCs w:val="20"/>
-          <w:lang w:val="en-GB"/>
-        </w:rPr>
-        <w:t>usr</w:t>
-      </w:r>
-      <w:proofErr w:type="spellEnd"/>
-      <w:r>
-        <w:rPr>
-          <w:rFonts w:ascii="Consolas" w:eastAsia="Times New Roman" w:hAnsi="Consolas" w:cs="Consolas"/>
-          <w:color w:val="000000"/>
-          <w:sz w:val="20"/>
-          <w:szCs w:val="20"/>
-          <w:lang w:val="en-GB"/>
-        </w:rPr>
-        <w:t>/java/jre1.8.0_121"</w:t>
+        <w:t>JAVA_HOME="/usr/java/jre1.8.0_121"</w:t>
       </w:r>
     </w:p>
     <w:p>
@@ -4703,7 +4287,6 @@
         </w:rPr>
       </w:pPr>
       <w:bookmarkStart w:id="28" w:name="_Toc451933131"/>
-      <w:proofErr w:type="gramStart"/>
       <w:r>
         <w:rPr>
           <w:rFonts w:ascii="Courier New" w:eastAsia="Times New Roman" w:hAnsi="Courier New" w:cs="Courier New"/>
@@ -4712,40 +4295,7 @@
           <w:szCs w:val="20"/>
           <w:lang w:val="en-GB"/>
         </w:rPr>
-        <w:t>source</w:t>
-      </w:r>
-      <w:proofErr w:type="gramEnd"/>
-      <w:r>
-        <w:rPr>
-          <w:rFonts w:ascii="Courier New" w:eastAsia="Times New Roman" w:hAnsi="Courier New" w:cs="Courier New"/>
-          <w:color w:val="000000"/>
-          <w:sz w:val="20"/>
-          <w:szCs w:val="20"/>
-          <w:lang w:val="en-GB"/>
-        </w:rPr>
-        <w:t xml:space="preserve"> /</w:t>
-      </w:r>
-      <w:proofErr w:type="spellStart"/>
-      <w:r>
-        <w:rPr>
-          <w:rFonts w:ascii="Courier New" w:eastAsia="Times New Roman" w:hAnsi="Courier New" w:cs="Courier New"/>
-          <w:color w:val="000000"/>
-          <w:sz w:val="20"/>
-          <w:szCs w:val="20"/>
-          <w:lang w:val="en-GB"/>
-        </w:rPr>
-        <w:t>etc</w:t>
-      </w:r>
-      <w:proofErr w:type="spellEnd"/>
-      <w:r>
-        <w:rPr>
-          <w:rFonts w:ascii="Courier New" w:eastAsia="Times New Roman" w:hAnsi="Courier New" w:cs="Courier New"/>
-          <w:color w:val="000000"/>
-          <w:sz w:val="20"/>
-          <w:szCs w:val="20"/>
-          <w:lang w:val="en-GB"/>
-        </w:rPr>
-        <w:t>/environment</w:t>
+        <w:t>source /etc/environment</w:t>
       </w:r>
     </w:p>
     <w:p/>
@@ -4758,32 +4308,19 @@
         </w:numPr>
         <w:spacing w:after="120"/>
       </w:pPr>
-      <w:bookmarkStart w:id="29" w:name="_Toc493776754"/>
-      <w:r>
-        <w:t>Instalación mediante el asistente de paquetes de Ubuntu/</w:t>
-      </w:r>
-      <w:proofErr w:type="spellStart"/>
-      <w:r>
-        <w:t>Guadalinex</w:t>
+      <w:bookmarkStart w:id="29" w:name="_Toc508621961"/>
+      <w:r>
+        <w:t>Instalación mediante el asistente de paquetes de Ubuntu/Guadalinex</w:t>
       </w:r>
       <w:bookmarkEnd w:id="28"/>
       <w:bookmarkEnd w:id="29"/>
-      <w:proofErr w:type="spellEnd"/>
-    </w:p>
-    <w:p>
-      <w:pPr>
-        <w:jc w:val="both"/>
-      </w:pPr>
-      <w:r>
-        <w:t>Para la instalación mediante el asistente de paquetes, se debe hacer doble clic en el fichero de la distribución (.</w:t>
-      </w:r>
-      <w:proofErr w:type="spellStart"/>
-      <w:r>
-        <w:t>deb</w:t>
-      </w:r>
-      <w:proofErr w:type="spellEnd"/>
-      <w:r>
-        <w:t>). Se abrirá una ventana similar a la siguiente.</w:t>
+    </w:p>
+    <w:p>
+      <w:pPr>
+        <w:jc w:val="both"/>
+      </w:pPr>
+      <w:r>
+        <w:t>Para la instalación mediante el asistente de paquetes, se debe hacer doble clic en el fichero de la distribución (.deb). Se abrirá una ventana similar a la siguiente.</w:t>
       </w:r>
     </w:p>
     <w:p>
@@ -5005,7 +4542,7 @@
         </w:numPr>
       </w:pPr>
       <w:bookmarkStart w:id="30" w:name="_Toc451933132"/>
-      <w:bookmarkStart w:id="31" w:name="_Toc493776755"/>
+      <w:bookmarkStart w:id="31" w:name="_Toc508621962"/>
       <w:r>
         <w:t>Desinstalación</w:t>
       </w:r>
@@ -5056,8 +4593,6 @@
           <w:lang w:val="en-US"/>
         </w:rPr>
       </w:pPr>
-      <w:proofErr w:type="spellStart"/>
-      <w:proofErr w:type="gramStart"/>
       <w:r>
         <w:rPr>
           <w:rFonts w:ascii="Courier New" w:eastAsia="Times New Roman" w:hAnsi="Courier New" w:cs="Courier New"/>
@@ -5066,32 +4601,8 @@
           <w:szCs w:val="20"/>
           <w:lang w:val="en-US"/>
         </w:rPr>
-        <w:t>sudo</w:t>
-      </w:r>
-      <w:proofErr w:type="spellEnd"/>
-      <w:proofErr w:type="gramEnd"/>
-      <w:r>
-        <w:rPr>
-          <w:rFonts w:ascii="Courier New" w:eastAsia="Times New Roman" w:hAnsi="Courier New" w:cs="Courier New"/>
-          <w:color w:val="000000"/>
-          <w:sz w:val="20"/>
-          <w:szCs w:val="20"/>
-          <w:lang w:val="en-US"/>
-        </w:rPr>
-        <w:t xml:space="preserve"> apt-get remove –-purge </w:t>
-      </w:r>
-      <w:proofErr w:type="spellStart"/>
-      <w:r>
-        <w:rPr>
-          <w:rFonts w:ascii="Courier New" w:eastAsia="Times New Roman" w:hAnsi="Courier New" w:cs="Courier New"/>
-          <w:color w:val="000000"/>
-          <w:sz w:val="20"/>
-          <w:szCs w:val="20"/>
-          <w:lang w:val="en-US"/>
-        </w:rPr>
-        <w:t>autofirma</w:t>
-      </w:r>
-      <w:proofErr w:type="spellEnd"/>
+        <w:t>sudo apt-get remove –-purge autofirma</w:t>
+      </w:r>
     </w:p>
     <w:p>
       <w:pPr>
@@ -5114,7 +4625,7 @@
         <w:ind w:left="578" w:hanging="578"/>
       </w:pPr>
       <w:bookmarkStart w:id="32" w:name="_Toc451933133"/>
-      <w:bookmarkStart w:id="33" w:name="_Toc493776756"/>
+      <w:bookmarkStart w:id="33" w:name="_Toc508621963"/>
       <w:r>
         <w:lastRenderedPageBreak/>
         <w:t>Apple OS X</w:t>
@@ -5129,7 +4640,6 @@
       <w:r>
         <w:t>La instalación de AutoFirma en OS X debe realizarla un usuario con permisos de administrador. El archivo de instalación se distribuye con el nombre “</w:t>
       </w:r>
-      <w:proofErr w:type="spellStart"/>
       <w:r>
         <w:t>AutoFirma</w:t>
       </w:r>
@@ -5152,19 +4662,7 @@
         <w:t>.</w:t>
       </w:r>
       <w:r>
-        <w:t>pkg</w:t>
-      </w:r>
-      <w:proofErr w:type="spellEnd"/>
-      <w:r>
-        <w:t xml:space="preserve">”, donde X, Y </w:t>
-      </w:r>
-      <w:proofErr w:type="spellStart"/>
-      <w:r>
-        <w:t>y</w:t>
-      </w:r>
-      <w:proofErr w:type="spellEnd"/>
-      <w:r>
-        <w:t xml:space="preserve"> Z (opcional) son los números de la versión. Por ejemplo, “</w:t>
+        <w:t>pkg”, donde X, Y y Z (opcional) son los números de la versión. Por ejemplo, “</w:t>
       </w:r>
       <w:r>
         <w:t>AutoFirma</w:t>
@@ -5606,7 +5104,7 @@
         <w:pStyle w:val="Heading3"/>
       </w:pPr>
       <w:bookmarkStart w:id="34" w:name="_Toc451933134"/>
-      <w:bookmarkStart w:id="35" w:name="_Toc493776757"/>
+      <w:bookmarkStart w:id="35" w:name="_Toc508621964"/>
       <w:r>
         <w:t>Desinstalación</w:t>
       </w:r>
@@ -5618,13 +5116,77 @@
         <w:jc w:val="both"/>
       </w:pPr>
       <w:r>
-        <w:t>Para desinstalar la aplicación basta con eliminar la carpeta que se generó en el directorio /</w:t>
-      </w:r>
-      <w:proofErr w:type="spellStart"/>
-      <w:r>
-        <w:t>Applications</w:t>
-      </w:r>
-      <w:proofErr w:type="spellEnd"/>
+        <w:t>Para desinstalar la aplicación basta con eliminar la carpeta que se generó en el directorio /Applications.</w:t>
+      </w:r>
+    </w:p>
+    <w:p>
+      <w:pPr>
+        <w:jc w:val="both"/>
+      </w:pPr>
+      <w:r>
+        <w:t>También es recomendable eliminar los certificados identificados como “AutoFirma ROOT” y “127.0.0.1” del llavero de Mac. Puede realizarse esto accediendo a la aplicación “Acceso a Llaveros”, seleccionándose el llavero “Sistema” y eliminando del listado los certificados mencionados.</w:t>
+      </w:r>
+    </w:p>
+    <w:p>
+      <w:pPr>
+        <w:pStyle w:val="Heading1"/>
+      </w:pPr>
+      <w:bookmarkStart w:id="36" w:name="_Toc508621965"/>
+      <w:r>
+        <w:t>Uso por línea de comandos</w:t>
+      </w:r>
+      <w:bookmarkEnd w:id="36"/>
+    </w:p>
+    <w:p>
+      <w:pPr>
+        <w:jc w:val="both"/>
+      </w:pPr>
+      <w:r>
+        <w:t>AutoFirma permite su uso a través de línea de comandos, proporcionando funcionalidades de firma, firma de lotes y creación y verificación de hashes.</w:t>
+      </w:r>
+    </w:p>
+    <w:p>
+      <w:pPr>
+        <w:jc w:val="both"/>
+      </w:pPr>
+      <w:r>
+        <w:t>En el caso de Windows, e</w:t>
+      </w:r>
+      <w:r>
+        <w:t xml:space="preserve">l proceso de instalación copia en el directorio de </w:t>
+      </w:r>
+      <w:r>
+        <w:t>AutoFirma</w:t>
+      </w:r>
+      <w:r>
+        <w:t xml:space="preserve"> el ejecutable “AutoFirmaCommandLine”</w:t>
+      </w:r>
+      <w:r>
+        <w:t>, al que se puede invocar desde línea de comandos para realizar las distintas operaciones que se soportan.</w:t>
+      </w:r>
+    </w:p>
+    <w:p>
+      <w:pPr>
+        <w:jc w:val="both"/>
+      </w:pPr>
+      <w:r>
+        <w:t>En el caso de Linux, se genera en el directorio “/usr/bin” el script “AutoFirma” que se encarga de ejecutar la aplicación con los comandos proporcionados al propio script.</w:t>
+      </w:r>
+    </w:p>
+    <w:p>
+      <w:pPr>
+        <w:jc w:val="both"/>
+      </w:pPr>
+      <w:r>
+        <w:t xml:space="preserve">En el caso de Mac, es necesario ejecutar el JAR interno de la aplicación mediante Java. Esto puede hacerse accediendo al directorio interno “Resources” de la aplicación (comúnmente, </w:t>
+      </w:r>
+      <w:r>
+        <w:lastRenderedPageBreak/>
+        <w:t>“/Applications/AutoFirma.app/Contents/Resources”) y ejecutando el JAR con la instancia interna de Java</w:t>
+      </w:r>
+      <w:r>
+        <w:t>, cuyo ejecutable se renombra como “AutoFirma”</w:t>
+      </w:r>
       <w:r>
         <w:t>.</w:t>
       </w:r>
@@ -5634,142 +5196,6 @@
         <w:jc w:val="both"/>
       </w:pPr>
       <w:r>
-        <w:t>También es recomendable eliminar los certificados identificados como “AutoFirma ROOT” y “127.0.0.1” del llavero de Mac. Puede realizarse esto accediendo a la aplicación “Acceso a Llaveros”, seleccionándose el llavero “Sistema” y eliminando del listado los certificados mencionados.</w:t>
-      </w:r>
-    </w:p>
-    <w:p>
-      <w:pPr>
-        <w:pStyle w:val="Heading1"/>
-      </w:pPr>
-      <w:bookmarkStart w:id="36" w:name="_Toc493776758"/>
-      <w:r>
-        <w:t>Uso por línea de comandos</w:t>
-      </w:r>
-      <w:bookmarkEnd w:id="36"/>
-    </w:p>
-    <w:p>
-      <w:pPr>
-        <w:jc w:val="both"/>
-      </w:pPr>
-      <w:r>
-        <w:t>AutoFirma permite su uso a través de línea de comandos, proporcionando funcionalidades de firma, firma de lotes y creación y verificación de hashes.</w:t>
-      </w:r>
-    </w:p>
-    <w:p>
-      <w:pPr>
-        <w:jc w:val="both"/>
-      </w:pPr>
-      <w:r>
-        <w:t>En el caso de Windows, e</w:t>
-      </w:r>
-      <w:r>
-        <w:t xml:space="preserve">l proceso de instalación copia en el directorio de </w:t>
-      </w:r>
-      <w:r>
-        <w:t>AutoFirma</w:t>
-      </w:r>
-      <w:r>
-        <w:t xml:space="preserve"> el ejecutable “</w:t>
-      </w:r>
-      <w:proofErr w:type="spellStart"/>
-      <w:r>
-        <w:t>AutoFirmaCommandLine</w:t>
-      </w:r>
-      <w:proofErr w:type="spellEnd"/>
-      <w:r>
-        <w:t>”</w:t>
-      </w:r>
-      <w:r>
-        <w:t>, al que se puede invocar desde línea de comandos para realizar las distintas operaciones que se soportan.</w:t>
-      </w:r>
-    </w:p>
-    <w:p>
-      <w:pPr>
-        <w:jc w:val="both"/>
-      </w:pPr>
-      <w:r>
-        <w:t>En el caso de Linux, se genera en el directorio “/</w:t>
-      </w:r>
-      <w:proofErr w:type="spellStart"/>
-      <w:r>
-        <w:t>usr</w:t>
-      </w:r>
-      <w:proofErr w:type="spellEnd"/>
-      <w:r>
-        <w:t>/</w:t>
-      </w:r>
-      <w:proofErr w:type="spellStart"/>
-      <w:r>
-        <w:t>bin</w:t>
-      </w:r>
-      <w:proofErr w:type="spellEnd"/>
-      <w:r>
-        <w:t>” el script “AutoFirma” que se encarga de ejecutar la aplicación con los comandos proporcionados al propio script.</w:t>
-      </w:r>
-    </w:p>
-    <w:p>
-      <w:pPr>
-        <w:jc w:val="both"/>
-      </w:pPr>
-      <w:r>
-        <w:t>En el caso de Mac, es necesario ejecutar el JAR interno de la aplicación mediante Java. Esto puede hacerse accediendo al directorio interno “</w:t>
-      </w:r>
-      <w:proofErr w:type="spellStart"/>
-      <w:r>
-        <w:t>Resources</w:t>
-      </w:r>
-      <w:proofErr w:type="spellEnd"/>
-      <w:r>
-        <w:t xml:space="preserve">” de la aplicación (comúnmente, </w:t>
-      </w:r>
-      <w:r>
-        <w:lastRenderedPageBreak/>
-        <w:t>“/</w:t>
-      </w:r>
-      <w:proofErr w:type="spellStart"/>
-      <w:r>
-        <w:t>Applications</w:t>
-      </w:r>
-      <w:proofErr w:type="spellEnd"/>
-      <w:r>
-        <w:t>/</w:t>
-      </w:r>
-      <w:proofErr w:type="spellStart"/>
-      <w:r>
-        <w:t>AutoFirma.app</w:t>
-      </w:r>
-      <w:proofErr w:type="spellEnd"/>
-      <w:r>
-        <w:t>/</w:t>
-      </w:r>
-      <w:proofErr w:type="spellStart"/>
-      <w:r>
-        <w:t>Contents</w:t>
-      </w:r>
-      <w:proofErr w:type="spellEnd"/>
-      <w:r>
-        <w:t>/</w:t>
-      </w:r>
-      <w:proofErr w:type="spellStart"/>
-      <w:r>
-        <w:t>Resources</w:t>
-      </w:r>
-      <w:proofErr w:type="spellEnd"/>
-      <w:r>
-        <w:t>”) y ejecutando el JAR con la instancia interna de Java</w:t>
-      </w:r>
-      <w:r>
-        <w:t>, cuyo ejecutable se renombra como “AutoFirma”</w:t>
-      </w:r>
-      <w:r>
-        <w:t>.</w:t>
-      </w:r>
-    </w:p>
-    <w:p>
-      <w:pPr>
-        <w:jc w:val="both"/>
-      </w:pPr>
-      <w:r>
         <w:t xml:space="preserve">Por ejemplo, se puede ejecutar AutoFirma y listar </w:t>
       </w:r>
       <w:r>
@@ -5782,16 +5208,8 @@
         <w:rPr>
           <w:rFonts w:ascii="Courier New" w:hAnsi="Courier New" w:cs="Courier New"/>
         </w:rPr>
-        <w:t>-</w:t>
-      </w:r>
-      <w:proofErr w:type="spellStart"/>
-      <w:r>
-        <w:rPr>
-          <w:rFonts w:ascii="Courier New" w:hAnsi="Courier New" w:cs="Courier New"/>
-        </w:rPr>
-        <w:t>help</w:t>
-      </w:r>
-      <w:proofErr w:type="spellEnd"/>
+        <w:t>-help</w:t>
+      </w:r>
       <w:r>
         <w:t>”</w:t>
       </w:r>
@@ -5827,7 +5245,6 @@
           <w:lang w:val="en-GB"/>
         </w:rPr>
       </w:pPr>
-      <w:proofErr w:type="spellStart"/>
       <w:r>
         <w:rPr>
           <w:rFonts w:ascii="Courier New" w:hAnsi="Courier New" w:cs="Courier New"/>
@@ -5836,7 +5253,6 @@
         </w:rPr>
         <w:t>AutoFirmaCommandLine</w:t>
       </w:r>
-      <w:proofErr w:type="spellEnd"/>
       <w:r>
         <w:rPr>
           <w:rFonts w:ascii="Courier New" w:hAnsi="Courier New" w:cs="Courier New"/>
@@ -5877,56 +5293,15 @@
           <w:rFonts w:ascii="Courier New" w:hAnsi="Courier New" w:cs="Courier New"/>
           <w:sz w:val="20"/>
         </w:rPr>
-        <w:t>/</w:t>
-      </w:r>
-      <w:proofErr w:type="spellStart"/>
+        <w:t>/usr/bin/</w:t>
+      </w:r>
       <w:r>
         <w:rPr>
           <w:rFonts w:ascii="Courier New" w:hAnsi="Courier New" w:cs="Courier New"/>
           <w:sz w:val="20"/>
         </w:rPr>
-        <w:t>usr</w:t>
-      </w:r>
-      <w:proofErr w:type="spellEnd"/>
-      <w:r>
-        <w:rPr>
-          <w:rFonts w:ascii="Courier New" w:hAnsi="Courier New" w:cs="Courier New"/>
-          <w:sz w:val="20"/>
-        </w:rPr>
-        <w:t>/</w:t>
-      </w:r>
-      <w:proofErr w:type="spellStart"/>
-      <w:r>
-        <w:rPr>
-          <w:rFonts w:ascii="Courier New" w:hAnsi="Courier New" w:cs="Courier New"/>
-          <w:sz w:val="20"/>
-        </w:rPr>
-        <w:t>bin</w:t>
-      </w:r>
-      <w:proofErr w:type="spellEnd"/>
-      <w:r>
-        <w:rPr>
-          <w:rFonts w:ascii="Courier New" w:hAnsi="Courier New" w:cs="Courier New"/>
-          <w:sz w:val="20"/>
-        </w:rPr>
-        <w:t>/</w:t>
-      </w:r>
-      <w:r>
-        <w:rPr>
-          <w:rFonts w:ascii="Courier New" w:hAnsi="Courier New" w:cs="Courier New"/>
-          <w:sz w:val="20"/>
-        </w:rPr>
-        <w:t>AutoFirma –</w:t>
-      </w:r>
-      <w:proofErr w:type="spellStart"/>
-      <w:r>
-        <w:rPr>
-          <w:rFonts w:ascii="Courier New" w:hAnsi="Courier New" w:cs="Courier New"/>
-          <w:sz w:val="20"/>
-        </w:rPr>
-        <w:t>help</w:t>
-      </w:r>
-      <w:proofErr w:type="spellEnd"/>
+        <w:t>AutoFirma –help</w:t>
+      </w:r>
     </w:p>
     <w:p>
       <w:r>
@@ -5951,63 +5326,22 @@
           <w:rFonts w:ascii="Courier New" w:hAnsi="Courier New" w:cs="Courier New"/>
           <w:sz w:val="20"/>
         </w:rPr>
-        <w:t>Home/</w:t>
-      </w:r>
-      <w:proofErr w:type="spellStart"/>
+        <w:t>Home/bin/</w:t>
+      </w:r>
       <w:r>
         <w:rPr>
           <w:rFonts w:ascii="Courier New" w:hAnsi="Courier New" w:cs="Courier New"/>
           <w:sz w:val="20"/>
         </w:rPr>
-        <w:t>bin</w:t>
-      </w:r>
-      <w:proofErr w:type="spellEnd"/>
+        <w:t>AutoFirma</w:t>
+      </w:r>
       <w:r>
         <w:rPr>
           <w:rFonts w:ascii="Courier New" w:hAnsi="Courier New" w:cs="Courier New"/>
           <w:sz w:val="20"/>
         </w:rPr>
-        <w:t>/</w:t>
-      </w:r>
-      <w:r>
-        <w:rPr>
-          <w:rFonts w:ascii="Courier New" w:hAnsi="Courier New" w:cs="Courier New"/>
-          <w:sz w:val="20"/>
-        </w:rPr>
-        <w:t>AutoFirma</w:t>
-      </w:r>
-      <w:r>
-        <w:rPr>
-          <w:rFonts w:ascii="Courier New" w:hAnsi="Courier New" w:cs="Courier New"/>
-          <w:sz w:val="20"/>
-        </w:rPr>
-        <w:t xml:space="preserve"> –</w:t>
-      </w:r>
-      <w:proofErr w:type="spellStart"/>
-      <w:r>
-        <w:rPr>
-          <w:rFonts w:ascii="Courier New" w:hAnsi="Courier New" w:cs="Courier New"/>
-          <w:sz w:val="20"/>
-        </w:rPr>
-        <w:t>jar</w:t>
-      </w:r>
-      <w:proofErr w:type="spellEnd"/>
-      <w:r>
-        <w:rPr>
-          <w:rFonts w:ascii="Courier New" w:hAnsi="Courier New" w:cs="Courier New"/>
-          <w:sz w:val="20"/>
-        </w:rPr>
-        <w:t xml:space="preserve"> JAR/AutoFirma.jar –</w:t>
-      </w:r>
-      <w:proofErr w:type="spellStart"/>
-      <w:r>
-        <w:rPr>
-          <w:rFonts w:ascii="Courier New" w:hAnsi="Courier New" w:cs="Courier New"/>
-          <w:sz w:val="20"/>
-        </w:rPr>
-        <w:t>help</w:t>
-      </w:r>
-      <w:proofErr w:type="spellEnd"/>
+        <w:t xml:space="preserve"> –jar JAR/AutoFirma.jar –help</w:t>
+      </w:r>
     </w:p>
     <w:p/>
     <w:p>
@@ -6090,39 +5424,7 @@
                 <w:rFonts w:ascii="Courier New" w:hAnsi="Courier New" w:cs="Courier New"/>
                 <w:sz w:val="20"/>
               </w:rPr>
-              <w:t xml:space="preserve">Sintaxis: AutoFirma </w:t>
-            </w:r>
-            <w:proofErr w:type="spellStart"/>
-            <w:r>
-              <w:rPr>
-                <w:rFonts w:ascii="Courier New" w:hAnsi="Courier New" w:cs="Courier New"/>
-                <w:sz w:val="20"/>
-              </w:rPr>
-              <w:t>cmd</w:t>
-            </w:r>
-            <w:proofErr w:type="spellEnd"/>
-            <w:r>
-              <w:rPr>
-                <w:rFonts w:ascii="Courier New" w:hAnsi="Courier New" w:cs="Courier New"/>
-                <w:sz w:val="20"/>
-              </w:rPr>
-              <w:t xml:space="preserve"> [</w:t>
-            </w:r>
-            <w:proofErr w:type="spellStart"/>
-            <w:r>
-              <w:rPr>
-                <w:rFonts w:ascii="Courier New" w:hAnsi="Courier New" w:cs="Courier New"/>
-                <w:sz w:val="20"/>
-              </w:rPr>
-              <w:t>options</w:t>
-            </w:r>
-            <w:proofErr w:type="spellEnd"/>
-            <w:r>
-              <w:rPr>
-                <w:rFonts w:ascii="Courier New" w:hAnsi="Courier New" w:cs="Courier New"/>
-                <w:sz w:val="20"/>
-              </w:rPr>
-              <w:t>...]</w:t>
+              <w:t>Sintaxis: AutoFirma cmd [options...]</w:t>
             </w:r>
           </w:p>
           <w:p>
@@ -6157,23 +5459,7 @@
                 <w:rFonts w:ascii="Courier New" w:hAnsi="Courier New" w:cs="Courier New"/>
                 <w:sz w:val="20"/>
               </w:rPr>
-              <w:t xml:space="preserve">Comandos </w:t>
-            </w:r>
-            <w:proofErr w:type="spellStart"/>
-            <w:r>
-              <w:rPr>
-                <w:rFonts w:ascii="Courier New" w:hAnsi="Courier New" w:cs="Courier New"/>
-                <w:sz w:val="20"/>
-              </w:rPr>
-              <w:t>cmd</w:t>
-            </w:r>
-            <w:proofErr w:type="spellEnd"/>
-            <w:r>
-              <w:rPr>
-                <w:rFonts w:ascii="Courier New" w:hAnsi="Courier New" w:cs="Courier New"/>
-                <w:sz w:val="20"/>
-              </w:rPr>
-              <w:t>:</w:t>
+              <w:t>Comandos cmd:</w:t>
             </w:r>
           </w:p>
           <w:p>
@@ -6208,23 +5494,7 @@
                 <w:rFonts w:ascii="Courier New" w:hAnsi="Courier New" w:cs="Courier New"/>
                 <w:sz w:val="20"/>
               </w:rPr>
-              <w:t xml:space="preserve">  </w:t>
-            </w:r>
-            <w:proofErr w:type="spellStart"/>
-            <w:r>
-              <w:rPr>
-                <w:rFonts w:ascii="Courier New" w:hAnsi="Courier New" w:cs="Courier New"/>
-                <w:sz w:val="20"/>
-              </w:rPr>
-              <w:t>sign</w:t>
-            </w:r>
-            <w:proofErr w:type="spellEnd"/>
-            <w:r>
-              <w:rPr>
-                <w:rFonts w:ascii="Courier New" w:hAnsi="Courier New" w:cs="Courier New"/>
-                <w:sz w:val="20"/>
-              </w:rPr>
-              <w:t xml:space="preserve">           (firma de fichero)</w:t>
+              <w:t xml:space="preserve">  sign           (firma de fichero)</w:t>
             </w:r>
           </w:p>
           <w:p>
@@ -6245,39 +5515,7 @@
                 <w:rFonts w:ascii="Courier New" w:hAnsi="Courier New" w:cs="Courier New"/>
                 <w:sz w:val="20"/>
               </w:rPr>
-              <w:t xml:space="preserve">  </w:t>
-            </w:r>
-            <w:proofErr w:type="spellStart"/>
-            <w:r>
-              <w:rPr>
-                <w:rFonts w:ascii="Courier New" w:hAnsi="Courier New" w:cs="Courier New"/>
-                <w:sz w:val="20"/>
-              </w:rPr>
-              <w:t>cosign</w:t>
-            </w:r>
-            <w:proofErr w:type="spellEnd"/>
-            <w:r>
-              <w:rPr>
-                <w:rFonts w:ascii="Courier New" w:hAnsi="Courier New" w:cs="Courier New"/>
-                <w:sz w:val="20"/>
-              </w:rPr>
-              <w:t xml:space="preserve">         (</w:t>
-            </w:r>
-            <w:proofErr w:type="spellStart"/>
-            <w:r>
-              <w:rPr>
-                <w:rFonts w:ascii="Courier New" w:hAnsi="Courier New" w:cs="Courier New"/>
-                <w:sz w:val="20"/>
-              </w:rPr>
-              <w:t>cofirma</w:t>
-            </w:r>
-            <w:proofErr w:type="spellEnd"/>
-            <w:r>
-              <w:rPr>
-                <w:rFonts w:ascii="Courier New" w:hAnsi="Courier New" w:cs="Courier New"/>
-                <w:sz w:val="20"/>
-              </w:rPr>
-              <w:t xml:space="preserve"> de fichero)</w:t>
+              <w:t xml:space="preserve">  cosign         (cofirma de fichero)</w:t>
             </w:r>
           </w:p>
           <w:p>
@@ -6298,23 +5536,7 @@
                 <w:rFonts w:ascii="Courier New" w:hAnsi="Courier New" w:cs="Courier New"/>
                 <w:sz w:val="20"/>
               </w:rPr>
-              <w:t xml:space="preserve">  </w:t>
-            </w:r>
-            <w:proofErr w:type="spellStart"/>
-            <w:r>
-              <w:rPr>
-                <w:rFonts w:ascii="Courier New" w:hAnsi="Courier New" w:cs="Courier New"/>
-                <w:sz w:val="20"/>
-              </w:rPr>
-              <w:t>countersign</w:t>
-            </w:r>
-            <w:proofErr w:type="spellEnd"/>
-            <w:r>
-              <w:rPr>
-                <w:rFonts w:ascii="Courier New" w:hAnsi="Courier New" w:cs="Courier New"/>
-                <w:sz w:val="20"/>
-              </w:rPr>
-              <w:t xml:space="preserve">    (contrafirma de fichero)</w:t>
+              <w:t xml:space="preserve">  countersign    (contrafirma de fichero)</w:t>
             </w:r>
           </w:p>
           <w:p>
@@ -6335,39 +5557,7 @@
                 <w:rFonts w:ascii="Courier New" w:hAnsi="Courier New" w:cs="Courier New"/>
                 <w:sz w:val="20"/>
               </w:rPr>
-              <w:t xml:space="preserve">  </w:t>
-            </w:r>
-            <w:proofErr w:type="spellStart"/>
-            <w:r>
-              <w:rPr>
-                <w:rFonts w:ascii="Courier New" w:hAnsi="Courier New" w:cs="Courier New"/>
-                <w:sz w:val="20"/>
-              </w:rPr>
-              <w:t>listaliases</w:t>
-            </w:r>
-            <w:proofErr w:type="spellEnd"/>
-            <w:r>
-              <w:rPr>
-                <w:rFonts w:ascii="Courier New" w:hAnsi="Courier New" w:cs="Courier New"/>
-                <w:sz w:val="20"/>
-              </w:rPr>
-              <w:t xml:space="preserve">    (lista los alias disponibles en el </w:t>
-            </w:r>
-            <w:proofErr w:type="spellStart"/>
-            <w:r>
-              <w:rPr>
-                <w:rFonts w:ascii="Courier New" w:hAnsi="Courier New" w:cs="Courier New"/>
-                <w:sz w:val="20"/>
-              </w:rPr>
-              <w:t>almacen</w:t>
-            </w:r>
-            <w:proofErr w:type="spellEnd"/>
-            <w:r>
-              <w:rPr>
-                <w:rFonts w:ascii="Courier New" w:hAnsi="Courier New" w:cs="Courier New"/>
-                <w:sz w:val="20"/>
-              </w:rPr>
-              <w:t>)</w:t>
+              <w:t xml:space="preserve">  listaliases    (lista los alias disponibles en el almacen)</w:t>
             </w:r>
           </w:p>
           <w:p>
@@ -6388,55 +5578,7 @@
                 <w:rFonts w:ascii="Courier New" w:hAnsi="Courier New" w:cs="Courier New"/>
                 <w:sz w:val="20"/>
               </w:rPr>
-              <w:t xml:space="preserve">  </w:t>
-            </w:r>
-            <w:proofErr w:type="spellStart"/>
-            <w:r>
-              <w:rPr>
-                <w:rFonts w:ascii="Courier New" w:hAnsi="Courier New" w:cs="Courier New"/>
-                <w:sz w:val="20"/>
-              </w:rPr>
-              <w:t>verify</w:t>
-            </w:r>
-            <w:proofErr w:type="spellEnd"/>
-            <w:r>
-              <w:rPr>
-                <w:rFonts w:ascii="Courier New" w:hAnsi="Courier New" w:cs="Courier New"/>
-                <w:sz w:val="20"/>
-              </w:rPr>
-              <w:t xml:space="preserve">         (abre un panel con la </w:t>
-            </w:r>
-            <w:proofErr w:type="spellStart"/>
-            <w:r>
-              <w:rPr>
-                <w:rFonts w:ascii="Courier New" w:hAnsi="Courier New" w:cs="Courier New"/>
-                <w:sz w:val="20"/>
-              </w:rPr>
-              <w:t>informacion</w:t>
-            </w:r>
-            <w:proofErr w:type="spellEnd"/>
-            <w:r>
-              <w:rPr>
-                <w:rFonts w:ascii="Courier New" w:hAnsi="Courier New" w:cs="Courier New"/>
-                <w:sz w:val="20"/>
-              </w:rPr>
-              <w:t xml:space="preserve"> de </w:t>
-            </w:r>
-            <w:proofErr w:type="spellStart"/>
-            <w:r>
-              <w:rPr>
-                <w:rFonts w:ascii="Courier New" w:hAnsi="Courier New" w:cs="Courier New"/>
-                <w:sz w:val="20"/>
-              </w:rPr>
-              <w:t>validacion</w:t>
-            </w:r>
-            <w:proofErr w:type="spellEnd"/>
-            <w:r>
-              <w:rPr>
-                <w:rFonts w:ascii="Courier New" w:hAnsi="Courier New" w:cs="Courier New"/>
-                <w:sz w:val="20"/>
-              </w:rPr>
-              <w:t xml:space="preserve"> de una firma o</w:t>
+              <w:t xml:space="preserve">  verify         (abre un panel con la informacion de validacion de una firma o</w:t>
             </w:r>
             <w:r>
               <w:rPr>
@@ -6471,39 +5613,7 @@
                 <w:rFonts w:ascii="Courier New" w:hAnsi="Courier New" w:cs="Courier New"/>
                 <w:sz w:val="20"/>
               </w:rPr>
-              <w:t xml:space="preserve">  </w:t>
-            </w:r>
-            <w:proofErr w:type="spellStart"/>
-            <w:r>
-              <w:rPr>
-                <w:rFonts w:ascii="Courier New" w:hAnsi="Courier New" w:cs="Courier New"/>
-                <w:sz w:val="20"/>
-              </w:rPr>
-              <w:t>batchsign</w:t>
-            </w:r>
-            <w:proofErr w:type="spellEnd"/>
-            <w:r>
-              <w:rPr>
-                <w:rFonts w:ascii="Courier New" w:hAnsi="Courier New" w:cs="Courier New"/>
-                <w:sz w:val="20"/>
-              </w:rPr>
-              <w:t xml:space="preserve">      (firma/</w:t>
-            </w:r>
-            <w:proofErr w:type="spellStart"/>
-            <w:r>
-              <w:rPr>
-                <w:rFonts w:ascii="Courier New" w:hAnsi="Courier New" w:cs="Courier New"/>
-                <w:sz w:val="20"/>
-              </w:rPr>
-              <w:t>multifirma</w:t>
-            </w:r>
-            <w:proofErr w:type="spellEnd"/>
-            <w:r>
-              <w:rPr>
-                <w:rFonts w:ascii="Courier New" w:hAnsi="Courier New" w:cs="Courier New"/>
-                <w:sz w:val="20"/>
-              </w:rPr>
-              <w:t xml:space="preserve"> de lotes de ficheros)</w:t>
+              <w:t xml:space="preserve">  batchsign      (firma/multifirma de lotes de ficheros)</w:t>
             </w:r>
           </w:p>
           <w:p>
@@ -6524,55 +5634,7 @@
                 <w:rFonts w:ascii="Courier New" w:hAnsi="Courier New" w:cs="Courier New"/>
                 <w:sz w:val="20"/>
               </w:rPr>
-              <w:t xml:space="preserve">  </w:t>
-            </w:r>
-            <w:proofErr w:type="spellStart"/>
-            <w:r>
-              <w:rPr>
-                <w:rFonts w:ascii="Courier New" w:hAnsi="Courier New" w:cs="Courier New"/>
-                <w:sz w:val="20"/>
-              </w:rPr>
-              <w:t>createdigest</w:t>
-            </w:r>
-            <w:proofErr w:type="spellEnd"/>
-            <w:r>
-              <w:rPr>
-                <w:rFonts w:ascii="Courier New" w:hAnsi="Courier New" w:cs="Courier New"/>
-                <w:sz w:val="20"/>
-              </w:rPr>
-              <w:t xml:space="preserve">   (</w:t>
-            </w:r>
-            <w:proofErr w:type="spellStart"/>
-            <w:r>
-              <w:rPr>
-                <w:rFonts w:ascii="Courier New" w:hAnsi="Courier New" w:cs="Courier New"/>
-                <w:sz w:val="20"/>
-              </w:rPr>
-              <w:t>creacion</w:t>
-            </w:r>
-            <w:proofErr w:type="spellEnd"/>
-            <w:r>
-              <w:rPr>
-                <w:rFonts w:ascii="Courier New" w:hAnsi="Courier New" w:cs="Courier New"/>
-                <w:sz w:val="20"/>
-              </w:rPr>
-              <w:t xml:space="preserve"> de huella digitales con interfaz </w:t>
-            </w:r>
-            <w:proofErr w:type="spellStart"/>
-            <w:r>
-              <w:rPr>
-                <w:rFonts w:ascii="Courier New" w:hAnsi="Courier New" w:cs="Courier New"/>
-                <w:sz w:val="20"/>
-              </w:rPr>
-              <w:t>grafica</w:t>
-            </w:r>
-            <w:proofErr w:type="spellEnd"/>
-            <w:r>
-              <w:rPr>
-                <w:rFonts w:ascii="Courier New" w:hAnsi="Courier New" w:cs="Courier New"/>
-                <w:sz w:val="20"/>
-              </w:rPr>
-              <w:t>)</w:t>
+              <w:t xml:space="preserve">  createdigest   (creacion de huella digitales con interfaz grafica)</w:t>
             </w:r>
           </w:p>
           <w:p>
@@ -6593,55 +5655,7 @@
                 <w:rFonts w:ascii="Courier New" w:hAnsi="Courier New" w:cs="Courier New"/>
                 <w:sz w:val="20"/>
               </w:rPr>
-              <w:t xml:space="preserve">  </w:t>
-            </w:r>
-            <w:proofErr w:type="spellStart"/>
-            <w:r>
-              <w:rPr>
-                <w:rFonts w:ascii="Courier New" w:hAnsi="Courier New" w:cs="Courier New"/>
-                <w:sz w:val="20"/>
-              </w:rPr>
-              <w:t>checkdigest</w:t>
-            </w:r>
-            <w:proofErr w:type="spellEnd"/>
-            <w:r>
-              <w:rPr>
-                <w:rFonts w:ascii="Courier New" w:hAnsi="Courier New" w:cs="Courier New"/>
-                <w:sz w:val="20"/>
-              </w:rPr>
-              <w:t xml:space="preserve">    (</w:t>
-            </w:r>
-            <w:proofErr w:type="spellStart"/>
-            <w:r>
-              <w:rPr>
-                <w:rFonts w:ascii="Courier New" w:hAnsi="Courier New" w:cs="Courier New"/>
-                <w:sz w:val="20"/>
-              </w:rPr>
-              <w:t>comprobacion</w:t>
-            </w:r>
-            <w:proofErr w:type="spellEnd"/>
-            <w:r>
-              <w:rPr>
-                <w:rFonts w:ascii="Courier New" w:hAnsi="Courier New" w:cs="Courier New"/>
-                <w:sz w:val="20"/>
-              </w:rPr>
-              <w:t xml:space="preserve"> de huella digitales con interfaz </w:t>
-            </w:r>
-            <w:proofErr w:type="spellStart"/>
-            <w:r>
-              <w:rPr>
-                <w:rFonts w:ascii="Courier New" w:hAnsi="Courier New" w:cs="Courier New"/>
-                <w:sz w:val="20"/>
-              </w:rPr>
-              <w:t>grafica</w:t>
-            </w:r>
-            <w:proofErr w:type="spellEnd"/>
-            <w:r>
-              <w:rPr>
-                <w:rFonts w:ascii="Courier New" w:hAnsi="Courier New" w:cs="Courier New"/>
-                <w:sz w:val="20"/>
-              </w:rPr>
-              <w:t>)</w:t>
+              <w:t xml:space="preserve">  checkdigest    (comprobacion de huella digitales con interfaz grafica)</w:t>
             </w:r>
           </w:p>
           <w:p>
@@ -6677,55 +5691,7 @@
                 <w:rFonts w:ascii="Courier New" w:hAnsi="Courier New" w:cs="Courier New"/>
                 <w:sz w:val="20"/>
               </w:rPr>
-              <w:t xml:space="preserve">Utilice "AutoFirma </w:t>
-            </w:r>
-            <w:proofErr w:type="spellStart"/>
-            <w:r>
-              <w:rPr>
-                <w:rFonts w:ascii="Courier New" w:hAnsi="Courier New" w:cs="Courier New"/>
-                <w:sz w:val="20"/>
-              </w:rPr>
-              <w:t>cmd</w:t>
-            </w:r>
-            <w:proofErr w:type="spellEnd"/>
-            <w:r>
-              <w:rPr>
-                <w:rFonts w:ascii="Courier New" w:hAnsi="Courier New" w:cs="Courier New"/>
-                <w:sz w:val="20"/>
-              </w:rPr>
-              <w:t xml:space="preserve"> -</w:t>
-            </w:r>
-            <w:proofErr w:type="spellStart"/>
-            <w:r>
-              <w:rPr>
-                <w:rFonts w:ascii="Courier New" w:hAnsi="Courier New" w:cs="Courier New"/>
-                <w:sz w:val="20"/>
-              </w:rPr>
-              <w:t>help</w:t>
-            </w:r>
-            <w:proofErr w:type="spellEnd"/>
-            <w:r>
-              <w:rPr>
-                <w:rFonts w:ascii="Courier New" w:hAnsi="Courier New" w:cs="Courier New"/>
-                <w:sz w:val="20"/>
-              </w:rPr>
-              <w:t>" para ver la sintaxis del comando "</w:t>
-            </w:r>
-            <w:proofErr w:type="spellStart"/>
-            <w:r>
-              <w:rPr>
-                <w:rFonts w:ascii="Courier New" w:hAnsi="Courier New" w:cs="Courier New"/>
-                <w:sz w:val="20"/>
-              </w:rPr>
-              <w:t>cmd</w:t>
-            </w:r>
-            <w:proofErr w:type="spellEnd"/>
-            <w:r>
-              <w:rPr>
-                <w:rFonts w:ascii="Courier New" w:hAnsi="Courier New" w:cs="Courier New"/>
-                <w:sz w:val="20"/>
-              </w:rPr>
-              <w:t>"</w:t>
+              <w:t>Utilice "AutoFirma cmd -help" para ver la sintaxis del comando "cmd"</w:t>
             </w:r>
           </w:p>
           <w:p/>
@@ -6744,16 +5710,8 @@
         <w:rPr>
           <w:rFonts w:ascii="Courier New" w:hAnsi="Courier New" w:cs="Courier New"/>
         </w:rPr>
-        <w:t>-</w:t>
-      </w:r>
-      <w:proofErr w:type="spellStart"/>
-      <w:r>
-        <w:rPr>
-          <w:rFonts w:ascii="Courier New" w:hAnsi="Courier New" w:cs="Courier New"/>
-        </w:rPr>
-        <w:t>help</w:t>
-      </w:r>
-      <w:proofErr w:type="spellEnd"/>
+        <w:t>-help</w:t>
+      </w:r>
       <w:r>
         <w:t>” sobre cualquiera de ellas. Por ejemplo:</w:t>
       </w:r>
@@ -6771,54 +5729,27 @@
           <w:sz w:val="20"/>
         </w:rPr>
       </w:pPr>
-      <w:proofErr w:type="spellStart"/>
       <w:r>
         <w:rPr>
           <w:rFonts w:ascii="Courier New" w:hAnsi="Courier New" w:cs="Courier New"/>
           <w:sz w:val="20"/>
         </w:rPr>
-        <w:t>AutoFirmaCommandLine</w:t>
-      </w:r>
-      <w:proofErr w:type="spellEnd"/>
+        <w:t xml:space="preserve">AutoFirmaCommandLine </w:t>
+      </w:r>
       <w:r>
         <w:rPr>
           <w:rFonts w:ascii="Courier New" w:hAnsi="Courier New" w:cs="Courier New"/>
           <w:sz w:val="20"/>
         </w:rPr>
-        <w:t xml:space="preserve"> </w:t>
-      </w:r>
-      <w:proofErr w:type="spellStart"/>
+        <w:t xml:space="preserve">sign </w:t>
+      </w:r>
       <w:r>
         <w:rPr>
           <w:rFonts w:ascii="Courier New" w:hAnsi="Courier New" w:cs="Courier New"/>
           <w:sz w:val="20"/>
         </w:rPr>
-        <w:t>sign</w:t>
-      </w:r>
-      <w:proofErr w:type="spellEnd"/>
-      <w:r>
-        <w:rPr>
-          <w:rFonts w:ascii="Courier New" w:hAnsi="Courier New" w:cs="Courier New"/>
-          <w:sz w:val="20"/>
-        </w:rPr>
-        <w:t xml:space="preserve"> </w:t>
-      </w:r>
-      <w:r>
-        <w:rPr>
-          <w:rFonts w:ascii="Courier New" w:hAnsi="Courier New" w:cs="Courier New"/>
-          <w:sz w:val="20"/>
-        </w:rPr>
-        <w:t>–</w:t>
-      </w:r>
-      <w:proofErr w:type="spellStart"/>
-      <w:r>
-        <w:rPr>
-          <w:rFonts w:ascii="Courier New" w:hAnsi="Courier New" w:cs="Courier New"/>
-          <w:sz w:val="20"/>
-        </w:rPr>
-        <w:t>help</w:t>
-      </w:r>
-      <w:proofErr w:type="spellEnd"/>
+        <w:t>–help</w:t>
+      </w:r>
     </w:p>
     <w:p>
       <w:r>
@@ -6855,1015 +5786,7 @@
                 <w:sz w:val="20"/>
               </w:rPr>
               <w:lastRenderedPageBreak/>
-              <w:t xml:space="preserve">Sintaxis: AutoFirma </w:t>
-            </w:r>
-            <w:proofErr w:type="spellStart"/>
-            <w:r>
-              <w:rPr>
-                <w:rFonts w:ascii="Courier New" w:hAnsi="Courier New" w:cs="Courier New"/>
-                <w:color w:val="FFFFFF" w:themeColor="background1"/>
-                <w:sz w:val="20"/>
-              </w:rPr>
-              <w:t>sign</w:t>
-            </w:r>
-            <w:proofErr w:type="spellEnd"/>
-            <w:r>
-              <w:rPr>
-                <w:rFonts w:ascii="Courier New" w:hAnsi="Courier New" w:cs="Courier New"/>
-                <w:color w:val="FFFFFF" w:themeColor="background1"/>
-                <w:sz w:val="20"/>
-              </w:rPr>
-              <w:t xml:space="preserve"> [</w:t>
-            </w:r>
-            <w:proofErr w:type="spellStart"/>
-            <w:r>
-              <w:rPr>
-                <w:rFonts w:ascii="Courier New" w:hAnsi="Courier New" w:cs="Courier New"/>
-                <w:color w:val="FFFFFF" w:themeColor="background1"/>
-                <w:sz w:val="20"/>
-              </w:rPr>
-              <w:t>options</w:t>
-            </w:r>
-            <w:proofErr w:type="spellEnd"/>
-            <w:r>
-              <w:rPr>
-                <w:rFonts w:ascii="Courier New" w:hAnsi="Courier New" w:cs="Courier New"/>
-                <w:color w:val="FFFFFF" w:themeColor="background1"/>
-                <w:sz w:val="20"/>
-              </w:rPr>
-              <w:t>...]</w:t>
-            </w:r>
-          </w:p>
-          <w:p>
-            <w:pPr>
-              <w:rPr>
-                <w:rFonts w:ascii="Courier New" w:hAnsi="Courier New" w:cs="Courier New"/>
-                <w:color w:val="FFFFFF" w:themeColor="background1"/>
-                <w:sz w:val="20"/>
-              </w:rPr>
-            </w:pPr>
-          </w:p>
-          <w:p>
-            <w:pPr>
-              <w:rPr>
-                <w:rFonts w:ascii="Courier New" w:hAnsi="Courier New" w:cs="Courier New"/>
-                <w:color w:val="FFFFFF" w:themeColor="background1"/>
-                <w:sz w:val="20"/>
-              </w:rPr>
-            </w:pPr>
-            <w:proofErr w:type="spellStart"/>
-            <w:r>
-              <w:rPr>
-                <w:rFonts w:ascii="Courier New" w:hAnsi="Courier New" w:cs="Courier New"/>
-                <w:color w:val="FFFFFF" w:themeColor="background1"/>
-                <w:sz w:val="20"/>
-              </w:rPr>
-              <w:t>options</w:t>
-            </w:r>
-            <w:proofErr w:type="spellEnd"/>
-          </w:p>
-          <w:p>
-            <w:pPr>
-              <w:rPr>
-                <w:rFonts w:ascii="Courier New" w:hAnsi="Courier New" w:cs="Courier New"/>
-                <w:color w:val="FFFFFF" w:themeColor="background1"/>
-                <w:sz w:val="20"/>
-              </w:rPr>
-            </w:pPr>
-          </w:p>
-          <w:p>
-            <w:pPr>
-              <w:rPr>
-                <w:rFonts w:ascii="Courier New" w:hAnsi="Courier New" w:cs="Courier New"/>
-                <w:color w:val="FFFFFF" w:themeColor="background1"/>
-                <w:sz w:val="20"/>
-              </w:rPr>
-            </w:pPr>
-            <w:r>
-              <w:rPr>
-                <w:rFonts w:ascii="Courier New" w:hAnsi="Courier New" w:cs="Courier New"/>
-                <w:color w:val="FFFFFF" w:themeColor="background1"/>
-                <w:sz w:val="20"/>
-              </w:rPr>
-              <w:t xml:space="preserve">  -</w:t>
-            </w:r>
-            <w:proofErr w:type="spellStart"/>
-            <w:r>
-              <w:rPr>
-                <w:rFonts w:ascii="Courier New" w:hAnsi="Courier New" w:cs="Courier New"/>
-                <w:color w:val="FFFFFF" w:themeColor="background1"/>
-                <w:sz w:val="20"/>
-              </w:rPr>
-              <w:t>gui</w:t>
-            </w:r>
-            <w:proofErr w:type="spellEnd"/>
-            <w:r>
-              <w:rPr>
-                <w:rFonts w:ascii="Courier New" w:hAnsi="Courier New" w:cs="Courier New"/>
-                <w:color w:val="FFFFFF" w:themeColor="background1"/>
-                <w:sz w:val="20"/>
-              </w:rPr>
-              <w:t xml:space="preserve">                   (Realiza la </w:t>
-            </w:r>
-            <w:proofErr w:type="spellStart"/>
-            <w:r>
-              <w:rPr>
-                <w:rFonts w:ascii="Courier New" w:hAnsi="Courier New" w:cs="Courier New"/>
-                <w:color w:val="FFFFFF" w:themeColor="background1"/>
-                <w:sz w:val="20"/>
-              </w:rPr>
-              <w:t>operacion</w:t>
-            </w:r>
-            <w:proofErr w:type="spellEnd"/>
-            <w:r>
-              <w:rPr>
-                <w:rFonts w:ascii="Courier New" w:hAnsi="Courier New" w:cs="Courier New"/>
-                <w:color w:val="FFFFFF" w:themeColor="background1"/>
-                <w:sz w:val="20"/>
-              </w:rPr>
-              <w:t xml:space="preserve"> con entorno </w:t>
-            </w:r>
-            <w:proofErr w:type="spellStart"/>
-            <w:r>
-              <w:rPr>
-                <w:rFonts w:ascii="Courier New" w:hAnsi="Courier New" w:cs="Courier New"/>
-                <w:color w:val="FFFFFF" w:themeColor="background1"/>
-                <w:sz w:val="20"/>
-              </w:rPr>
-              <w:t>grafico</w:t>
-            </w:r>
-            <w:proofErr w:type="spellEnd"/>
-            <w:r>
-              <w:rPr>
-                <w:rFonts w:ascii="Courier New" w:hAnsi="Courier New" w:cs="Courier New"/>
-                <w:color w:val="FFFFFF" w:themeColor="background1"/>
-                <w:sz w:val="20"/>
-              </w:rPr>
-              <w:t>)</w:t>
-            </w:r>
-          </w:p>
-          <w:p>
-            <w:pPr>
-              <w:rPr>
-                <w:rFonts w:ascii="Courier New" w:hAnsi="Courier New" w:cs="Courier New"/>
-                <w:color w:val="FFFFFF" w:themeColor="background1"/>
-                <w:sz w:val="20"/>
-              </w:rPr>
-            </w:pPr>
-            <w:r>
-              <w:rPr>
-                <w:rFonts w:ascii="Courier New" w:hAnsi="Courier New" w:cs="Courier New"/>
-                <w:color w:val="FFFFFF" w:themeColor="background1"/>
-                <w:sz w:val="20"/>
-              </w:rPr>
-              <w:t xml:space="preserve">  -i </w:t>
-            </w:r>
-            <w:proofErr w:type="spellStart"/>
-            <w:r>
-              <w:rPr>
-                <w:rFonts w:ascii="Courier New" w:hAnsi="Courier New" w:cs="Courier New"/>
-                <w:color w:val="FFFFFF" w:themeColor="background1"/>
-                <w:sz w:val="20"/>
-              </w:rPr>
-              <w:t>inputfile</w:t>
-            </w:r>
-            <w:proofErr w:type="spellEnd"/>
-            <w:r>
-              <w:rPr>
-                <w:rFonts w:ascii="Courier New" w:hAnsi="Courier New" w:cs="Courier New"/>
-                <w:color w:val="FFFFFF" w:themeColor="background1"/>
-                <w:sz w:val="20"/>
-              </w:rPr>
-              <w:t xml:space="preserve">           (Ruta del fichero de entrada)</w:t>
-            </w:r>
-          </w:p>
-          <w:p>
-            <w:pPr>
-              <w:rPr>
-                <w:rFonts w:ascii="Courier New" w:hAnsi="Courier New" w:cs="Courier New"/>
-                <w:color w:val="FFFFFF" w:themeColor="background1"/>
-                <w:sz w:val="20"/>
-              </w:rPr>
-            </w:pPr>
-            <w:r>
-              <w:rPr>
-                <w:rFonts w:ascii="Courier New" w:hAnsi="Courier New" w:cs="Courier New"/>
-                <w:color w:val="FFFFFF" w:themeColor="background1"/>
-                <w:sz w:val="20"/>
-              </w:rPr>
-              <w:t xml:space="preserve">  -o </w:t>
-            </w:r>
-            <w:proofErr w:type="spellStart"/>
-            <w:r>
-              <w:rPr>
-                <w:rFonts w:ascii="Courier New" w:hAnsi="Courier New" w:cs="Courier New"/>
-                <w:color w:val="FFFFFF" w:themeColor="background1"/>
-                <w:sz w:val="20"/>
-              </w:rPr>
-              <w:t>outputfile</w:t>
-            </w:r>
-            <w:proofErr w:type="spellEnd"/>
-            <w:r>
-              <w:rPr>
-                <w:rFonts w:ascii="Courier New" w:hAnsi="Courier New" w:cs="Courier New"/>
-                <w:color w:val="FFFFFF" w:themeColor="background1"/>
-                <w:sz w:val="20"/>
-              </w:rPr>
-              <w:t xml:space="preserve">          (Ruta del fichero de salida)</w:t>
-            </w:r>
-          </w:p>
-          <w:p>
-            <w:pPr>
-              <w:rPr>
-                <w:rFonts w:ascii="Courier New" w:hAnsi="Courier New" w:cs="Courier New"/>
-                <w:color w:val="FFFFFF" w:themeColor="background1"/>
-                <w:sz w:val="20"/>
-              </w:rPr>
-            </w:pPr>
-            <w:r>
-              <w:rPr>
-                <w:rFonts w:ascii="Courier New" w:hAnsi="Courier New" w:cs="Courier New"/>
-                <w:color w:val="FFFFFF" w:themeColor="background1"/>
-                <w:sz w:val="20"/>
-              </w:rPr>
-              <w:t xml:space="preserve">  -</w:t>
-            </w:r>
-            <w:proofErr w:type="spellStart"/>
-            <w:r>
-              <w:rPr>
-                <w:rFonts w:ascii="Courier New" w:hAnsi="Courier New" w:cs="Courier New"/>
-                <w:color w:val="FFFFFF" w:themeColor="background1"/>
-                <w:sz w:val="20"/>
-              </w:rPr>
-              <w:t>algorithm</w:t>
-            </w:r>
-            <w:proofErr w:type="spellEnd"/>
-            <w:r>
-              <w:rPr>
-                <w:rFonts w:ascii="Courier New" w:hAnsi="Courier New" w:cs="Courier New"/>
-                <w:color w:val="FFFFFF" w:themeColor="background1"/>
-                <w:sz w:val="20"/>
-              </w:rPr>
-              <w:t xml:space="preserve"> algo        (Algoritmo de firma)</w:t>
-            </w:r>
-          </w:p>
-          <w:p>
-            <w:pPr>
-              <w:rPr>
-                <w:rFonts w:ascii="Courier New" w:hAnsi="Courier New" w:cs="Courier New"/>
-                <w:color w:val="FFFFFF" w:themeColor="background1"/>
-                <w:sz w:val="20"/>
-              </w:rPr>
-            </w:pPr>
-            <w:r>
-              <w:rPr>
-                <w:rFonts w:ascii="Courier New" w:hAnsi="Courier New" w:cs="Courier New"/>
-                <w:color w:val="FFFFFF" w:themeColor="background1"/>
-                <w:sz w:val="20"/>
-              </w:rPr>
-              <w:t xml:space="preserve">  -</w:t>
-            </w:r>
-            <w:proofErr w:type="spellStart"/>
-            <w:r>
-              <w:rPr>
-                <w:rFonts w:ascii="Courier New" w:hAnsi="Courier New" w:cs="Courier New"/>
-                <w:color w:val="FFFFFF" w:themeColor="background1"/>
-                <w:sz w:val="20"/>
-              </w:rPr>
-              <w:t>format</w:t>
-            </w:r>
-            <w:proofErr w:type="spellEnd"/>
-            <w:r>
-              <w:rPr>
-                <w:rFonts w:ascii="Courier New" w:hAnsi="Courier New" w:cs="Courier New"/>
-                <w:color w:val="FFFFFF" w:themeColor="background1"/>
-                <w:sz w:val="20"/>
-              </w:rPr>
-              <w:t xml:space="preserve">                (Establece el formato de firma)</w:t>
-            </w:r>
-          </w:p>
-          <w:p>
-            <w:pPr>
-              <w:rPr>
-                <w:rFonts w:ascii="Courier New" w:hAnsi="Courier New" w:cs="Courier New"/>
-                <w:color w:val="FFFFFF" w:themeColor="background1"/>
-                <w:sz w:val="20"/>
-              </w:rPr>
-            </w:pPr>
-            <w:r>
-              <w:rPr>
-                <w:rFonts w:ascii="Courier New" w:hAnsi="Courier New" w:cs="Courier New"/>
-                <w:color w:val="FFFFFF" w:themeColor="background1"/>
-                <w:sz w:val="20"/>
-              </w:rPr>
-              <w:t xml:space="preserve">         auto            (</w:t>
-            </w:r>
-            <w:proofErr w:type="spellStart"/>
-            <w:r>
-              <w:rPr>
-                <w:rFonts w:ascii="Courier New" w:hAnsi="Courier New" w:cs="Courier New"/>
-                <w:color w:val="FFFFFF" w:themeColor="background1"/>
-                <w:sz w:val="20"/>
-              </w:rPr>
-              <w:t>Seleccion</w:t>
-            </w:r>
-            <w:proofErr w:type="spellEnd"/>
-            <w:r>
-              <w:rPr>
-                <w:rFonts w:ascii="Courier New" w:hAnsi="Courier New" w:cs="Courier New"/>
-                <w:color w:val="FFFFFF" w:themeColor="background1"/>
-                <w:sz w:val="20"/>
-              </w:rPr>
-              <w:t xml:space="preserve"> de formato en base al fichero de entrada)</w:t>
-            </w:r>
-          </w:p>
-          <w:p>
-            <w:pPr>
-              <w:rPr>
-                <w:rFonts w:ascii="Courier New" w:hAnsi="Courier New" w:cs="Courier New"/>
-                <w:color w:val="FFFFFF" w:themeColor="background1"/>
-                <w:sz w:val="20"/>
-              </w:rPr>
-            </w:pPr>
-            <w:r>
-              <w:rPr>
-                <w:rFonts w:ascii="Courier New" w:hAnsi="Courier New" w:cs="Courier New"/>
-                <w:color w:val="FFFFFF" w:themeColor="background1"/>
-                <w:sz w:val="20"/>
-              </w:rPr>
-              <w:t xml:space="preserve">         </w:t>
-            </w:r>
-            <w:proofErr w:type="spellStart"/>
-            <w:r>
-              <w:rPr>
-                <w:rFonts w:ascii="Courier New" w:hAnsi="Courier New" w:cs="Courier New"/>
-                <w:color w:val="FFFFFF" w:themeColor="background1"/>
-                <w:sz w:val="20"/>
-              </w:rPr>
-              <w:t>cades</w:t>
-            </w:r>
-            <w:proofErr w:type="spellEnd"/>
-            <w:r>
-              <w:rPr>
-                <w:rFonts w:ascii="Courier New" w:hAnsi="Courier New" w:cs="Courier New"/>
-                <w:color w:val="FFFFFF" w:themeColor="background1"/>
-                <w:sz w:val="20"/>
-              </w:rPr>
-              <w:t xml:space="preserve">           (Formato </w:t>
-            </w:r>
-            <w:proofErr w:type="spellStart"/>
-            <w:r>
-              <w:rPr>
-                <w:rFonts w:ascii="Courier New" w:hAnsi="Courier New" w:cs="Courier New"/>
-                <w:color w:val="FFFFFF" w:themeColor="background1"/>
-                <w:sz w:val="20"/>
-              </w:rPr>
-              <w:t>CAdES</w:t>
-            </w:r>
-            <w:proofErr w:type="spellEnd"/>
-            <w:r>
-              <w:rPr>
-                <w:rFonts w:ascii="Courier New" w:hAnsi="Courier New" w:cs="Courier New"/>
-                <w:color w:val="FFFFFF" w:themeColor="background1"/>
-                <w:sz w:val="20"/>
-              </w:rPr>
-              <w:t>)</w:t>
-            </w:r>
-          </w:p>
-          <w:p>
-            <w:pPr>
-              <w:rPr>
-                <w:rFonts w:ascii="Courier New" w:hAnsi="Courier New" w:cs="Courier New"/>
-                <w:color w:val="FFFFFF" w:themeColor="background1"/>
-                <w:sz w:val="20"/>
-              </w:rPr>
-            </w:pPr>
-            <w:r>
-              <w:rPr>
-                <w:rFonts w:ascii="Courier New" w:hAnsi="Courier New" w:cs="Courier New"/>
-                <w:color w:val="FFFFFF" w:themeColor="background1"/>
-                <w:sz w:val="20"/>
-              </w:rPr>
-              <w:t xml:space="preserve">         </w:t>
-            </w:r>
-            <w:proofErr w:type="spellStart"/>
-            <w:r>
-              <w:rPr>
-                <w:rFonts w:ascii="Courier New" w:hAnsi="Courier New" w:cs="Courier New"/>
-                <w:color w:val="FFFFFF" w:themeColor="background1"/>
-                <w:sz w:val="20"/>
-              </w:rPr>
-              <w:t>pades</w:t>
-            </w:r>
-            <w:proofErr w:type="spellEnd"/>
-            <w:r>
-              <w:rPr>
-                <w:rFonts w:ascii="Courier New" w:hAnsi="Courier New" w:cs="Courier New"/>
-                <w:color w:val="FFFFFF" w:themeColor="background1"/>
-                <w:sz w:val="20"/>
-              </w:rPr>
-              <w:t xml:space="preserve">           (Formato </w:t>
-            </w:r>
-            <w:proofErr w:type="spellStart"/>
-            <w:r>
-              <w:rPr>
-                <w:rFonts w:ascii="Courier New" w:hAnsi="Courier New" w:cs="Courier New"/>
-                <w:color w:val="FFFFFF" w:themeColor="background1"/>
-                <w:sz w:val="20"/>
-              </w:rPr>
-              <w:t>PAdES</w:t>
-            </w:r>
-            <w:proofErr w:type="spellEnd"/>
-            <w:r>
-              <w:rPr>
-                <w:rFonts w:ascii="Courier New" w:hAnsi="Courier New" w:cs="Courier New"/>
-                <w:color w:val="FFFFFF" w:themeColor="background1"/>
-                <w:sz w:val="20"/>
-              </w:rPr>
-              <w:t>)</w:t>
-            </w:r>
-          </w:p>
-          <w:p>
-            <w:pPr>
-              <w:rPr>
-                <w:rFonts w:ascii="Courier New" w:hAnsi="Courier New" w:cs="Courier New"/>
-                <w:color w:val="FFFFFF" w:themeColor="background1"/>
-                <w:sz w:val="20"/>
-              </w:rPr>
-            </w:pPr>
-            <w:r>
-              <w:rPr>
-                <w:rFonts w:ascii="Courier New" w:hAnsi="Courier New" w:cs="Courier New"/>
-                <w:color w:val="FFFFFF" w:themeColor="background1"/>
-                <w:sz w:val="20"/>
-              </w:rPr>
-              <w:t xml:space="preserve">         </w:t>
-            </w:r>
-            <w:proofErr w:type="spellStart"/>
-            <w:r>
-              <w:rPr>
-                <w:rFonts w:ascii="Courier New" w:hAnsi="Courier New" w:cs="Courier New"/>
-                <w:color w:val="FFFFFF" w:themeColor="background1"/>
-                <w:sz w:val="20"/>
-              </w:rPr>
-              <w:t>xades</w:t>
-            </w:r>
-            <w:proofErr w:type="spellEnd"/>
-            <w:r>
-              <w:rPr>
-                <w:rFonts w:ascii="Courier New" w:hAnsi="Courier New" w:cs="Courier New"/>
-                <w:color w:val="FFFFFF" w:themeColor="background1"/>
-                <w:sz w:val="20"/>
-              </w:rPr>
-              <w:t xml:space="preserve">           (Formato </w:t>
-            </w:r>
-            <w:proofErr w:type="spellStart"/>
-            <w:r>
-              <w:rPr>
-                <w:rFonts w:ascii="Courier New" w:hAnsi="Courier New" w:cs="Courier New"/>
-                <w:color w:val="FFFFFF" w:themeColor="background1"/>
-                <w:sz w:val="20"/>
-              </w:rPr>
-              <w:t>XAdES</w:t>
-            </w:r>
-            <w:proofErr w:type="spellEnd"/>
-            <w:r>
-              <w:rPr>
-                <w:rFonts w:ascii="Courier New" w:hAnsi="Courier New" w:cs="Courier New"/>
-                <w:color w:val="FFFFFF" w:themeColor="background1"/>
-                <w:sz w:val="20"/>
-              </w:rPr>
-              <w:t>)</w:t>
-            </w:r>
-          </w:p>
-          <w:p>
-            <w:pPr>
-              <w:rPr>
-                <w:rFonts w:ascii="Courier New" w:hAnsi="Courier New" w:cs="Courier New"/>
-                <w:color w:val="FFFFFF" w:themeColor="background1"/>
-                <w:sz w:val="20"/>
-              </w:rPr>
-            </w:pPr>
-            <w:r>
-              <w:rPr>
-                <w:rFonts w:ascii="Courier New" w:hAnsi="Courier New" w:cs="Courier New"/>
-                <w:color w:val="FFFFFF" w:themeColor="background1"/>
-                <w:sz w:val="20"/>
-              </w:rPr>
-              <w:t xml:space="preserve">         </w:t>
-            </w:r>
-            <w:proofErr w:type="spellStart"/>
-            <w:r>
-              <w:rPr>
-                <w:rFonts w:ascii="Courier New" w:hAnsi="Courier New" w:cs="Courier New"/>
-                <w:color w:val="FFFFFF" w:themeColor="background1"/>
-                <w:sz w:val="20"/>
-              </w:rPr>
-              <w:t>facturae</w:t>
-            </w:r>
-            <w:proofErr w:type="spellEnd"/>
-            <w:r>
-              <w:rPr>
-                <w:rFonts w:ascii="Courier New" w:hAnsi="Courier New" w:cs="Courier New"/>
-                <w:color w:val="FFFFFF" w:themeColor="background1"/>
-                <w:sz w:val="20"/>
-              </w:rPr>
-              <w:t xml:space="preserve">        (Firma de factura </w:t>
-            </w:r>
-            <w:proofErr w:type="spellStart"/>
-            <w:r>
-              <w:rPr>
-                <w:rFonts w:ascii="Courier New" w:hAnsi="Courier New" w:cs="Courier New"/>
-                <w:color w:val="FFFFFF" w:themeColor="background1"/>
-                <w:sz w:val="20"/>
-              </w:rPr>
-              <w:t>electronica</w:t>
-            </w:r>
-            <w:proofErr w:type="spellEnd"/>
-            <w:r>
-              <w:rPr>
-                <w:rFonts w:ascii="Courier New" w:hAnsi="Courier New" w:cs="Courier New"/>
-                <w:color w:val="FFFFFF" w:themeColor="background1"/>
-                <w:sz w:val="20"/>
-              </w:rPr>
-              <w:t>)</w:t>
-            </w:r>
-          </w:p>
-          <w:p>
-            <w:pPr>
-              <w:rPr>
-                <w:rFonts w:ascii="Courier New" w:hAnsi="Courier New" w:cs="Courier New"/>
-                <w:color w:val="FFFFFF" w:themeColor="background1"/>
-                <w:sz w:val="20"/>
-              </w:rPr>
-            </w:pPr>
-            <w:r>
-              <w:rPr>
-                <w:rFonts w:ascii="Courier New" w:hAnsi="Courier New" w:cs="Courier New"/>
-                <w:color w:val="FFFFFF" w:themeColor="background1"/>
-                <w:sz w:val="20"/>
-              </w:rPr>
-              <w:t xml:space="preserve">  -</w:t>
-            </w:r>
-            <w:proofErr w:type="spellStart"/>
-            <w:r>
-              <w:rPr>
-                <w:rFonts w:ascii="Courier New" w:hAnsi="Courier New" w:cs="Courier New"/>
-                <w:color w:val="FFFFFF" w:themeColor="background1"/>
-                <w:sz w:val="20"/>
-              </w:rPr>
-              <w:t>config</w:t>
-            </w:r>
-            <w:proofErr w:type="spellEnd"/>
-            <w:r>
-              <w:rPr>
-                <w:rFonts w:ascii="Courier New" w:hAnsi="Courier New" w:cs="Courier New"/>
-                <w:color w:val="FFFFFF" w:themeColor="background1"/>
-                <w:sz w:val="20"/>
-              </w:rPr>
-              <w:t xml:space="preserve"> </w:t>
-            </w:r>
-            <w:proofErr w:type="spellStart"/>
-            <w:r>
-              <w:rPr>
-                <w:rFonts w:ascii="Courier New" w:hAnsi="Courier New" w:cs="Courier New"/>
-                <w:color w:val="FFFFFF" w:themeColor="background1"/>
-                <w:sz w:val="20"/>
-              </w:rPr>
-              <w:t>extraParams</w:t>
-            </w:r>
-            <w:proofErr w:type="spellEnd"/>
-            <w:r>
-              <w:rPr>
-                <w:rFonts w:ascii="Courier New" w:hAnsi="Courier New" w:cs="Courier New"/>
-                <w:color w:val="FFFFFF" w:themeColor="background1"/>
-                <w:sz w:val="20"/>
-              </w:rPr>
-              <w:t xml:space="preserve">    (</w:t>
-            </w:r>
-            <w:proofErr w:type="spellStart"/>
-            <w:r>
-              <w:rPr>
-                <w:rFonts w:ascii="Courier New" w:hAnsi="Courier New" w:cs="Courier New"/>
-                <w:color w:val="FFFFFF" w:themeColor="background1"/>
-                <w:sz w:val="20"/>
-              </w:rPr>
-              <w:t>Properties</w:t>
-            </w:r>
-            <w:proofErr w:type="spellEnd"/>
-            <w:r>
-              <w:rPr>
-                <w:rFonts w:ascii="Courier New" w:hAnsi="Courier New" w:cs="Courier New"/>
-                <w:color w:val="FFFFFF" w:themeColor="background1"/>
-                <w:sz w:val="20"/>
-              </w:rPr>
-              <w:t xml:space="preserve"> en texto plano con la </w:t>
-            </w:r>
-            <w:proofErr w:type="spellStart"/>
-            <w:r>
-              <w:rPr>
-                <w:rFonts w:ascii="Courier New" w:hAnsi="Courier New" w:cs="Courier New"/>
-                <w:color w:val="FFFFFF" w:themeColor="background1"/>
-                <w:sz w:val="20"/>
-              </w:rPr>
-              <w:t>configuracion</w:t>
-            </w:r>
-            <w:proofErr w:type="spellEnd"/>
-            <w:r>
-              <w:rPr>
-                <w:rFonts w:ascii="Courier New" w:hAnsi="Courier New" w:cs="Courier New"/>
-                <w:color w:val="FFFFFF" w:themeColor="background1"/>
-                <w:sz w:val="20"/>
-              </w:rPr>
-              <w:t xml:space="preserve"> de la </w:t>
-            </w:r>
-            <w:proofErr w:type="spellStart"/>
-            <w:r>
-              <w:rPr>
-                <w:rFonts w:ascii="Courier New" w:hAnsi="Courier New" w:cs="Courier New"/>
-                <w:color w:val="FFFFFF" w:themeColor="background1"/>
-                <w:sz w:val="20"/>
-              </w:rPr>
-              <w:t>operacion</w:t>
-            </w:r>
-            <w:proofErr w:type="spellEnd"/>
-            <w:r>
-              <w:rPr>
-                <w:rFonts w:ascii="Courier New" w:hAnsi="Courier New" w:cs="Courier New"/>
-                <w:color w:val="FFFFFF" w:themeColor="background1"/>
-                <w:sz w:val="20"/>
-              </w:rPr>
-              <w:t>)</w:t>
-            </w:r>
-          </w:p>
-          <w:p>
-            <w:pPr>
-              <w:rPr>
-                <w:rFonts w:ascii="Courier New" w:hAnsi="Courier New" w:cs="Courier New"/>
-                <w:color w:val="FFFFFF" w:themeColor="background1"/>
-                <w:sz w:val="20"/>
-              </w:rPr>
-            </w:pPr>
-            <w:r>
-              <w:rPr>
-                <w:rFonts w:ascii="Courier New" w:hAnsi="Courier New" w:cs="Courier New"/>
-                <w:color w:val="FFFFFF" w:themeColor="background1"/>
-                <w:sz w:val="20"/>
-              </w:rPr>
-              <w:t xml:space="preserve">  -store                 (Establece el </w:t>
-            </w:r>
-            <w:proofErr w:type="spellStart"/>
-            <w:r>
-              <w:rPr>
-                <w:rFonts w:ascii="Courier New" w:hAnsi="Courier New" w:cs="Courier New"/>
-                <w:color w:val="FFFFFF" w:themeColor="background1"/>
-                <w:sz w:val="20"/>
-              </w:rPr>
-              <w:t>almacen</w:t>
-            </w:r>
-            <w:proofErr w:type="spellEnd"/>
-            <w:r>
-              <w:rPr>
-                <w:rFonts w:ascii="Courier New" w:hAnsi="Courier New" w:cs="Courier New"/>
-                <w:color w:val="FFFFFF" w:themeColor="background1"/>
-                <w:sz w:val="20"/>
-              </w:rPr>
-              <w:t xml:space="preserve"> de claves. Por defecto, el del sistema)</w:t>
-            </w:r>
-          </w:p>
-          <w:p>
-            <w:pPr>
-              <w:rPr>
-                <w:rFonts w:ascii="Courier New" w:hAnsi="Courier New" w:cs="Courier New"/>
-                <w:color w:val="FFFFFF" w:themeColor="background1"/>
-                <w:sz w:val="20"/>
-              </w:rPr>
-            </w:pPr>
-            <w:r>
-              <w:rPr>
-                <w:rFonts w:ascii="Courier New" w:hAnsi="Courier New" w:cs="Courier New"/>
-                <w:color w:val="FFFFFF" w:themeColor="background1"/>
-                <w:sz w:val="20"/>
-              </w:rPr>
-              <w:t xml:space="preserve">         auto            (</w:t>
-            </w:r>
-            <w:proofErr w:type="spellStart"/>
-            <w:r>
-              <w:rPr>
-                <w:rFonts w:ascii="Courier New" w:hAnsi="Courier New" w:cs="Courier New"/>
-                <w:color w:val="FFFFFF" w:themeColor="background1"/>
-                <w:sz w:val="20"/>
-              </w:rPr>
-              <w:t>Almacen</w:t>
-            </w:r>
-            <w:proofErr w:type="spellEnd"/>
-            <w:r>
-              <w:rPr>
-                <w:rFonts w:ascii="Courier New" w:hAnsi="Courier New" w:cs="Courier New"/>
-                <w:color w:val="FFFFFF" w:themeColor="background1"/>
-                <w:sz w:val="20"/>
-              </w:rPr>
-              <w:t xml:space="preserve"> de claves del sistema)</w:t>
-            </w:r>
-          </w:p>
-          <w:p>
-            <w:pPr>
-              <w:rPr>
-                <w:rFonts w:ascii="Courier New" w:hAnsi="Courier New" w:cs="Courier New"/>
-                <w:color w:val="FFFFFF" w:themeColor="background1"/>
-                <w:sz w:val="20"/>
-              </w:rPr>
-            </w:pPr>
-            <w:r>
-              <w:rPr>
-                <w:rFonts w:ascii="Courier New" w:hAnsi="Courier New" w:cs="Courier New"/>
-                <w:color w:val="FFFFFF" w:themeColor="background1"/>
-                <w:sz w:val="20"/>
-              </w:rPr>
-              <w:t xml:space="preserve">         </w:t>
-            </w:r>
-            <w:proofErr w:type="spellStart"/>
-            <w:r>
-              <w:rPr>
-                <w:rFonts w:ascii="Courier New" w:hAnsi="Courier New" w:cs="Courier New"/>
-                <w:color w:val="FFFFFF" w:themeColor="background1"/>
-                <w:sz w:val="20"/>
-              </w:rPr>
-              <w:t>windows</w:t>
-            </w:r>
-            <w:proofErr w:type="spellEnd"/>
-            <w:r>
-              <w:rPr>
-                <w:rFonts w:ascii="Courier New" w:hAnsi="Courier New" w:cs="Courier New"/>
-                <w:color w:val="FFFFFF" w:themeColor="background1"/>
-                <w:sz w:val="20"/>
-              </w:rPr>
-              <w:t xml:space="preserve">         (</w:t>
-            </w:r>
-            <w:proofErr w:type="spellStart"/>
-            <w:r>
-              <w:rPr>
-                <w:rFonts w:ascii="Courier New" w:hAnsi="Courier New" w:cs="Courier New"/>
-                <w:color w:val="FFFFFF" w:themeColor="background1"/>
-                <w:sz w:val="20"/>
-              </w:rPr>
-              <w:t>Almacen</w:t>
-            </w:r>
-            <w:proofErr w:type="spellEnd"/>
-            <w:r>
-              <w:rPr>
-                <w:rFonts w:ascii="Courier New" w:hAnsi="Courier New" w:cs="Courier New"/>
-                <w:color w:val="FFFFFF" w:themeColor="background1"/>
-                <w:sz w:val="20"/>
-              </w:rPr>
-              <w:t xml:space="preserve"> de claves de Windows)</w:t>
-            </w:r>
-          </w:p>
-          <w:p>
-            <w:pPr>
-              <w:rPr>
-                <w:rFonts w:ascii="Courier New" w:hAnsi="Courier New" w:cs="Courier New"/>
-                <w:color w:val="FFFFFF" w:themeColor="background1"/>
-                <w:sz w:val="20"/>
-              </w:rPr>
-            </w:pPr>
-            <w:r>
-              <w:rPr>
-                <w:rFonts w:ascii="Courier New" w:hAnsi="Courier New" w:cs="Courier New"/>
-                <w:color w:val="FFFFFF" w:themeColor="background1"/>
-                <w:sz w:val="20"/>
-              </w:rPr>
-              <w:t xml:space="preserve">         </w:t>
-            </w:r>
-            <w:proofErr w:type="spellStart"/>
-            <w:r>
-              <w:rPr>
-                <w:rFonts w:ascii="Courier New" w:hAnsi="Courier New" w:cs="Courier New"/>
-                <w:color w:val="FFFFFF" w:themeColor="background1"/>
-                <w:sz w:val="20"/>
-              </w:rPr>
-              <w:t>mac</w:t>
-            </w:r>
-            <w:proofErr w:type="spellEnd"/>
-            <w:r>
-              <w:rPr>
-                <w:rFonts w:ascii="Courier New" w:hAnsi="Courier New" w:cs="Courier New"/>
-                <w:color w:val="FFFFFF" w:themeColor="background1"/>
-                <w:sz w:val="20"/>
-              </w:rPr>
-              <w:t xml:space="preserve">             (</w:t>
-            </w:r>
-            <w:proofErr w:type="spellStart"/>
-            <w:r>
-              <w:rPr>
-                <w:rFonts w:ascii="Courier New" w:hAnsi="Courier New" w:cs="Courier New"/>
-                <w:color w:val="FFFFFF" w:themeColor="background1"/>
-                <w:sz w:val="20"/>
-              </w:rPr>
-              <w:t>Almacen</w:t>
-            </w:r>
-            <w:proofErr w:type="spellEnd"/>
-            <w:r>
-              <w:rPr>
-                <w:rFonts w:ascii="Courier New" w:hAnsi="Courier New" w:cs="Courier New"/>
-                <w:color w:val="FFFFFF" w:themeColor="background1"/>
-                <w:sz w:val="20"/>
-              </w:rPr>
-              <w:t xml:space="preserve"> de claves de Mac OS X)</w:t>
-            </w:r>
-          </w:p>
-          <w:p>
-            <w:pPr>
-              <w:rPr>
-                <w:rFonts w:ascii="Courier New" w:hAnsi="Courier New" w:cs="Courier New"/>
-                <w:color w:val="FFFFFF" w:themeColor="background1"/>
-                <w:sz w:val="20"/>
-              </w:rPr>
-            </w:pPr>
-            <w:r>
-              <w:rPr>
-                <w:rFonts w:ascii="Courier New" w:hAnsi="Courier New" w:cs="Courier New"/>
-                <w:color w:val="FFFFFF" w:themeColor="background1"/>
-                <w:sz w:val="20"/>
-              </w:rPr>
-              <w:t xml:space="preserve">         </w:t>
-            </w:r>
-            <w:proofErr w:type="spellStart"/>
-            <w:r>
-              <w:rPr>
-                <w:rFonts w:ascii="Courier New" w:hAnsi="Courier New" w:cs="Courier New"/>
-                <w:color w:val="FFFFFF" w:themeColor="background1"/>
-                <w:sz w:val="20"/>
-              </w:rPr>
-              <w:t>mozilla</w:t>
-            </w:r>
-            <w:proofErr w:type="spellEnd"/>
-            <w:r>
-              <w:rPr>
-                <w:rFonts w:ascii="Courier New" w:hAnsi="Courier New" w:cs="Courier New"/>
-                <w:color w:val="FFFFFF" w:themeColor="background1"/>
-                <w:sz w:val="20"/>
-              </w:rPr>
-              <w:t xml:space="preserve">         (</w:t>
-            </w:r>
-            <w:proofErr w:type="spellStart"/>
-            <w:r>
-              <w:rPr>
-                <w:rFonts w:ascii="Courier New" w:hAnsi="Courier New" w:cs="Courier New"/>
-                <w:color w:val="FFFFFF" w:themeColor="background1"/>
-                <w:sz w:val="20"/>
-              </w:rPr>
-              <w:t>Almacen</w:t>
-            </w:r>
-            <w:proofErr w:type="spellEnd"/>
-            <w:r>
-              <w:rPr>
-                <w:rFonts w:ascii="Courier New" w:hAnsi="Courier New" w:cs="Courier New"/>
-                <w:color w:val="FFFFFF" w:themeColor="background1"/>
-                <w:sz w:val="20"/>
-              </w:rPr>
-              <w:t xml:space="preserve"> de claves de Mozilla Firefox)</w:t>
-            </w:r>
-          </w:p>
-          <w:p>
-            <w:pPr>
-              <w:rPr>
-                <w:rFonts w:ascii="Courier New" w:hAnsi="Courier New" w:cs="Courier New"/>
-                <w:color w:val="FFFFFF" w:themeColor="background1"/>
-                <w:sz w:val="20"/>
-              </w:rPr>
-            </w:pPr>
-            <w:r>
-              <w:rPr>
-                <w:rFonts w:ascii="Courier New" w:hAnsi="Courier New" w:cs="Courier New"/>
-                <w:color w:val="FFFFFF" w:themeColor="background1"/>
-                <w:sz w:val="20"/>
-              </w:rPr>
-              <w:t xml:space="preserve">         </w:t>
-            </w:r>
-            <w:proofErr w:type="spellStart"/>
-            <w:r>
-              <w:rPr>
-                <w:rFonts w:ascii="Courier New" w:hAnsi="Courier New" w:cs="Courier New"/>
-                <w:color w:val="FFFFFF" w:themeColor="background1"/>
-                <w:sz w:val="20"/>
-              </w:rPr>
-              <w:t>dni</w:t>
-            </w:r>
-            <w:proofErr w:type="spellEnd"/>
-            <w:r>
-              <w:rPr>
-                <w:rFonts w:ascii="Courier New" w:hAnsi="Courier New" w:cs="Courier New"/>
-                <w:color w:val="FFFFFF" w:themeColor="background1"/>
-                <w:sz w:val="20"/>
-              </w:rPr>
-              <w:t xml:space="preserve">             (DNI </w:t>
-            </w:r>
-            <w:proofErr w:type="spellStart"/>
-            <w:r>
-              <w:rPr>
-                <w:rFonts w:ascii="Courier New" w:hAnsi="Courier New" w:cs="Courier New"/>
-                <w:color w:val="FFFFFF" w:themeColor="background1"/>
-                <w:sz w:val="20"/>
-              </w:rPr>
-              <w:t>electronico</w:t>
-            </w:r>
-            <w:proofErr w:type="spellEnd"/>
-            <w:r>
-              <w:rPr>
-                <w:rFonts w:ascii="Courier New" w:hAnsi="Courier New" w:cs="Courier New"/>
-                <w:color w:val="FFFFFF" w:themeColor="background1"/>
-                <w:sz w:val="20"/>
-              </w:rPr>
-              <w:t>)</w:t>
-            </w:r>
-          </w:p>
-          <w:p>
-            <w:pPr>
-              <w:rPr>
-                <w:rFonts w:ascii="Courier New" w:hAnsi="Courier New" w:cs="Courier New"/>
-                <w:color w:val="FFFFFF" w:themeColor="background1"/>
-                <w:sz w:val="20"/>
-              </w:rPr>
-            </w:pPr>
-            <w:r>
-              <w:rPr>
-                <w:rFonts w:ascii="Courier New" w:hAnsi="Courier New" w:cs="Courier New"/>
-                <w:color w:val="FFFFFF" w:themeColor="background1"/>
-                <w:sz w:val="20"/>
-              </w:rPr>
-              <w:t xml:space="preserve">         pkcs12:p12file  (</w:t>
-            </w:r>
-            <w:proofErr w:type="spellStart"/>
-            <w:r>
-              <w:rPr>
-                <w:rFonts w:ascii="Courier New" w:hAnsi="Courier New" w:cs="Courier New"/>
-                <w:color w:val="FFFFFF" w:themeColor="background1"/>
-                <w:sz w:val="20"/>
-              </w:rPr>
-              <w:t>Almacen</w:t>
-            </w:r>
-            <w:proofErr w:type="spellEnd"/>
-            <w:r>
-              <w:rPr>
-                <w:rFonts w:ascii="Courier New" w:hAnsi="Courier New" w:cs="Courier New"/>
-                <w:color w:val="FFFFFF" w:themeColor="background1"/>
-                <w:sz w:val="20"/>
-              </w:rPr>
-              <w:t xml:space="preserve"> PKCS#12. "p12file" es la ruta del </w:t>
-            </w:r>
-            <w:proofErr w:type="spellStart"/>
-            <w:r>
-              <w:rPr>
-                <w:rFonts w:ascii="Courier New" w:hAnsi="Courier New" w:cs="Courier New"/>
-                <w:color w:val="FFFFFF" w:themeColor="background1"/>
-                <w:sz w:val="20"/>
-              </w:rPr>
-              <w:t>almacen</w:t>
-            </w:r>
-            <w:proofErr w:type="spellEnd"/>
-            <w:r>
-              <w:rPr>
-                <w:rFonts w:ascii="Courier New" w:hAnsi="Courier New" w:cs="Courier New"/>
-                <w:color w:val="FFFFFF" w:themeColor="background1"/>
-                <w:sz w:val="20"/>
-              </w:rPr>
-              <w:t>)</w:t>
-            </w:r>
-          </w:p>
-          <w:p>
-            <w:pPr>
-              <w:rPr>
-                <w:rFonts w:ascii="Courier New" w:hAnsi="Courier New" w:cs="Courier New"/>
-                <w:color w:val="FFFFFF" w:themeColor="background1"/>
-                <w:sz w:val="20"/>
-              </w:rPr>
-            </w:pPr>
-            <w:r>
-              <w:rPr>
-                <w:rFonts w:ascii="Courier New" w:hAnsi="Courier New" w:cs="Courier New"/>
-                <w:color w:val="FFFFFF" w:themeColor="background1"/>
-                <w:sz w:val="20"/>
-              </w:rPr>
-              <w:t xml:space="preserve">         pkcs11:p11file  (</w:t>
-            </w:r>
-            <w:proofErr w:type="spellStart"/>
-            <w:r>
-              <w:rPr>
-                <w:rFonts w:ascii="Courier New" w:hAnsi="Courier New" w:cs="Courier New"/>
-                <w:color w:val="FFFFFF" w:themeColor="background1"/>
-                <w:sz w:val="20"/>
-              </w:rPr>
-              <w:t>Almacen</w:t>
-            </w:r>
-            <w:proofErr w:type="spellEnd"/>
-            <w:r>
-              <w:rPr>
-                <w:rFonts w:ascii="Courier New" w:hAnsi="Courier New" w:cs="Courier New"/>
-                <w:color w:val="FFFFFF" w:themeColor="background1"/>
-                <w:sz w:val="20"/>
-              </w:rPr>
-              <w:t xml:space="preserve"> PKCS#11. "p11file" es la ruta del controlador)</w:t>
+              <w:t>Sintaxis: AutoFirma sign [options...]</w:t>
             </w:r>
           </w:p>
           <w:p>
@@ -7889,79 +5812,33 @@
                 <w:color w:val="FFFFFF" w:themeColor="background1"/>
                 <w:sz w:val="20"/>
               </w:rPr>
-              <w:t xml:space="preserve">  -</w:t>
+              <w:t>options</w:t>
             </w:r>
-            <w:proofErr w:type="spellStart"/>
+          </w:p>
+          <w:p>
+            <w:pPr>
+              <w:rPr>
+                <w:rFonts w:ascii="Courier New" w:hAnsi="Courier New" w:cs="Courier New"/>
+                <w:color w:val="FFFFFF" w:themeColor="background1"/>
+                <w:sz w:val="20"/>
+              </w:rPr>
+            </w:pPr>
+          </w:p>
+          <w:p>
+            <w:pPr>
+              <w:rPr>
+                <w:rFonts w:ascii="Courier New" w:hAnsi="Courier New" w:cs="Courier New"/>
+                <w:color w:val="FFFFFF" w:themeColor="background1"/>
+                <w:sz w:val="20"/>
+              </w:rPr>
+            </w:pPr>
             <w:r>
               <w:rPr>
                 <w:rFonts w:ascii="Courier New" w:hAnsi="Courier New" w:cs="Courier New"/>
                 <w:color w:val="FFFFFF" w:themeColor="background1"/>
                 <w:sz w:val="20"/>
               </w:rPr>
-              <w:t>password</w:t>
-            </w:r>
-            <w:proofErr w:type="spellEnd"/>
-            <w:r>
-              <w:rPr>
-                <w:rFonts w:ascii="Courier New" w:hAnsi="Courier New" w:cs="Courier New"/>
-                <w:color w:val="FFFFFF" w:themeColor="background1"/>
-                <w:sz w:val="20"/>
-              </w:rPr>
-              <w:t xml:space="preserve"> </w:t>
-            </w:r>
-            <w:proofErr w:type="spellStart"/>
-            <w:r>
-              <w:rPr>
-                <w:rFonts w:ascii="Courier New" w:hAnsi="Courier New" w:cs="Courier New"/>
-                <w:color w:val="FFFFFF" w:themeColor="background1"/>
-                <w:sz w:val="20"/>
-              </w:rPr>
-              <w:t>password</w:t>
-            </w:r>
-            <w:proofErr w:type="spellEnd"/>
-            <w:r>
-              <w:rPr>
-                <w:rFonts w:ascii="Courier New" w:hAnsi="Courier New" w:cs="Courier New"/>
-                <w:color w:val="FFFFFF" w:themeColor="background1"/>
-                <w:sz w:val="20"/>
-              </w:rPr>
-              <w:t xml:space="preserve">     (Establece la </w:t>
-            </w:r>
-            <w:proofErr w:type="spellStart"/>
-            <w:r>
-              <w:rPr>
-                <w:rFonts w:ascii="Courier New" w:hAnsi="Courier New" w:cs="Courier New"/>
-                <w:color w:val="FFFFFF" w:themeColor="background1"/>
-                <w:sz w:val="20"/>
-              </w:rPr>
-              <w:t>contrasena</w:t>
-            </w:r>
-            <w:proofErr w:type="spellEnd"/>
-            <w:r>
-              <w:rPr>
-                <w:rFonts w:ascii="Courier New" w:hAnsi="Courier New" w:cs="Courier New"/>
-                <w:color w:val="FFFFFF" w:themeColor="background1"/>
-                <w:sz w:val="20"/>
-              </w:rPr>
-              <w:t xml:space="preserve"> del </w:t>
-            </w:r>
-            <w:proofErr w:type="spellStart"/>
-            <w:r>
-              <w:rPr>
-                <w:rFonts w:ascii="Courier New" w:hAnsi="Courier New" w:cs="Courier New"/>
-                <w:color w:val="FFFFFF" w:themeColor="background1"/>
-                <w:sz w:val="20"/>
-              </w:rPr>
-              <w:t>almacen</w:t>
-            </w:r>
-            <w:proofErr w:type="spellEnd"/>
-            <w:r>
-              <w:rPr>
-                <w:rFonts w:ascii="Courier New" w:hAnsi="Courier New" w:cs="Courier New"/>
-                <w:color w:val="FFFFFF" w:themeColor="background1"/>
-                <w:sz w:val="20"/>
-              </w:rPr>
-              <w:t>)</w:t>
+              <w:t xml:space="preserve">  -gui                   (Realiza la operacion con entorno grafico)</w:t>
             </w:r>
           </w:p>
           <w:p>
@@ -7978,25 +5855,7 @@
                 <w:color w:val="FFFFFF" w:themeColor="background1"/>
                 <w:sz w:val="20"/>
               </w:rPr>
-              <w:t xml:space="preserve">  -alias </w:t>
-            </w:r>
-            <w:proofErr w:type="spellStart"/>
-            <w:r>
-              <w:rPr>
-                <w:rFonts w:ascii="Courier New" w:hAnsi="Courier New" w:cs="Courier New"/>
-                <w:color w:val="FFFFFF" w:themeColor="background1"/>
-                <w:sz w:val="20"/>
-              </w:rPr>
-              <w:t>alias</w:t>
-            </w:r>
-            <w:proofErr w:type="spellEnd"/>
-            <w:r>
-              <w:rPr>
-                <w:rFonts w:ascii="Courier New" w:hAnsi="Courier New" w:cs="Courier New"/>
-                <w:color w:val="FFFFFF" w:themeColor="background1"/>
-                <w:sz w:val="20"/>
-              </w:rPr>
-              <w:t xml:space="preserve">           (Alias del certificado de firma)</w:t>
+              <w:t xml:space="preserve">  -i inputfile           (Ruta del fichero de entrada)</w:t>
             </w:r>
           </w:p>
           <w:p>
@@ -8013,43 +5872,339 @@
                 <w:color w:val="FFFFFF" w:themeColor="background1"/>
                 <w:sz w:val="20"/>
               </w:rPr>
-              <w:t xml:space="preserve">  -</w:t>
+              <w:t xml:space="preserve">  -o outputfile          (Ruta del fichero de salida)</w:t>
             </w:r>
-            <w:proofErr w:type="spellStart"/>
+          </w:p>
+          <w:p>
+            <w:pPr>
+              <w:rPr>
+                <w:rFonts w:ascii="Courier New" w:hAnsi="Courier New" w:cs="Courier New"/>
+                <w:color w:val="FFFFFF" w:themeColor="background1"/>
+                <w:sz w:val="20"/>
+              </w:rPr>
+            </w:pPr>
             <w:r>
               <w:rPr>
                 <w:rFonts w:ascii="Courier New" w:hAnsi="Courier New" w:cs="Courier New"/>
                 <w:color w:val="FFFFFF" w:themeColor="background1"/>
                 <w:sz w:val="20"/>
               </w:rPr>
-              <w:t>filter</w:t>
+              <w:t xml:space="preserve">  -algorithm algo        (Algoritmo de firma)</w:t>
             </w:r>
-            <w:proofErr w:type="spellEnd"/>
+          </w:p>
+          <w:p>
+            <w:pPr>
+              <w:rPr>
+                <w:rFonts w:ascii="Courier New" w:hAnsi="Courier New" w:cs="Courier New"/>
+                <w:color w:val="FFFFFF" w:themeColor="background1"/>
+                <w:sz w:val="20"/>
+              </w:rPr>
+            </w:pPr>
             <w:r>
               <w:rPr>
                 <w:rFonts w:ascii="Courier New" w:hAnsi="Courier New" w:cs="Courier New"/>
                 <w:color w:val="FFFFFF" w:themeColor="background1"/>
                 <w:sz w:val="20"/>
               </w:rPr>
-              <w:t xml:space="preserve"> </w:t>
+              <w:t xml:space="preserve">  -format                (Establece el formato de firma)</w:t>
             </w:r>
-            <w:proofErr w:type="spellStart"/>
+          </w:p>
+          <w:p>
+            <w:pPr>
+              <w:rPr>
+                <w:rFonts w:ascii="Courier New" w:hAnsi="Courier New" w:cs="Courier New"/>
+                <w:color w:val="FFFFFF" w:themeColor="background1"/>
+                <w:sz w:val="20"/>
+              </w:rPr>
+            </w:pPr>
             <w:r>
               <w:rPr>
                 <w:rFonts w:ascii="Courier New" w:hAnsi="Courier New" w:cs="Courier New"/>
                 <w:color w:val="FFFFFF" w:themeColor="background1"/>
                 <w:sz w:val="20"/>
               </w:rPr>
-              <w:t>filter</w:t>
+              <w:t xml:space="preserve">         auto            (Seleccion de formato en base al fichero de entrada)</w:t>
             </w:r>
-            <w:proofErr w:type="spellEnd"/>
+          </w:p>
+          <w:p>
+            <w:pPr>
+              <w:rPr>
+                <w:rFonts w:ascii="Courier New" w:hAnsi="Courier New" w:cs="Courier New"/>
+                <w:color w:val="FFFFFF" w:themeColor="background1"/>
+                <w:sz w:val="20"/>
+              </w:rPr>
+            </w:pPr>
             <w:r>
               <w:rPr>
                 <w:rFonts w:ascii="Courier New" w:hAnsi="Courier New" w:cs="Courier New"/>
                 <w:color w:val="FFFFFF" w:themeColor="background1"/>
                 <w:sz w:val="20"/>
               </w:rPr>
-              <w:t xml:space="preserve">         (Filtro para seleccionar el certificado de firma)</w:t>
+              <w:t xml:space="preserve">         cades           (Formato CAdES)</w:t>
+            </w:r>
+          </w:p>
+          <w:p>
+            <w:pPr>
+              <w:rPr>
+                <w:rFonts w:ascii="Courier New" w:hAnsi="Courier New" w:cs="Courier New"/>
+                <w:color w:val="FFFFFF" w:themeColor="background1"/>
+                <w:sz w:val="20"/>
+              </w:rPr>
+            </w:pPr>
+            <w:r>
+              <w:rPr>
+                <w:rFonts w:ascii="Courier New" w:hAnsi="Courier New" w:cs="Courier New"/>
+                <w:color w:val="FFFFFF" w:themeColor="background1"/>
+                <w:sz w:val="20"/>
+              </w:rPr>
+              <w:t xml:space="preserve">         pades           (Formato PAdES)</w:t>
+            </w:r>
+          </w:p>
+          <w:p>
+            <w:pPr>
+              <w:rPr>
+                <w:rFonts w:ascii="Courier New" w:hAnsi="Courier New" w:cs="Courier New"/>
+                <w:color w:val="FFFFFF" w:themeColor="background1"/>
+                <w:sz w:val="20"/>
+              </w:rPr>
+            </w:pPr>
+            <w:r>
+              <w:rPr>
+                <w:rFonts w:ascii="Courier New" w:hAnsi="Courier New" w:cs="Courier New"/>
+                <w:color w:val="FFFFFF" w:themeColor="background1"/>
+                <w:sz w:val="20"/>
+              </w:rPr>
+              <w:t xml:space="preserve">         xades           (Formato XAdES)</w:t>
+            </w:r>
+          </w:p>
+          <w:p>
+            <w:pPr>
+              <w:rPr>
+                <w:rFonts w:ascii="Courier New" w:hAnsi="Courier New" w:cs="Courier New"/>
+                <w:color w:val="FFFFFF" w:themeColor="background1"/>
+                <w:sz w:val="20"/>
+              </w:rPr>
+            </w:pPr>
+            <w:r>
+              <w:rPr>
+                <w:rFonts w:ascii="Courier New" w:hAnsi="Courier New" w:cs="Courier New"/>
+                <w:color w:val="FFFFFF" w:themeColor="background1"/>
+                <w:sz w:val="20"/>
+              </w:rPr>
+              <w:t xml:space="preserve">         facturae        (Firma de factura electronica)</w:t>
+            </w:r>
+          </w:p>
+          <w:p>
+            <w:pPr>
+              <w:rPr>
+                <w:rFonts w:ascii="Courier New" w:hAnsi="Courier New" w:cs="Courier New"/>
+                <w:color w:val="FFFFFF" w:themeColor="background1"/>
+                <w:sz w:val="20"/>
+              </w:rPr>
+            </w:pPr>
+            <w:r>
+              <w:rPr>
+                <w:rFonts w:ascii="Courier New" w:hAnsi="Courier New" w:cs="Courier New"/>
+                <w:color w:val="FFFFFF" w:themeColor="background1"/>
+                <w:sz w:val="20"/>
+              </w:rPr>
+              <w:t xml:space="preserve">  -config extraParams    (Properties en texto plano con la configuracion de la operacion)</w:t>
+            </w:r>
+          </w:p>
+          <w:p>
+            <w:pPr>
+              <w:rPr>
+                <w:rFonts w:ascii="Courier New" w:hAnsi="Courier New" w:cs="Courier New"/>
+                <w:color w:val="FFFFFF" w:themeColor="background1"/>
+                <w:sz w:val="20"/>
+              </w:rPr>
+            </w:pPr>
+            <w:r>
+              <w:rPr>
+                <w:rFonts w:ascii="Courier New" w:hAnsi="Courier New" w:cs="Courier New"/>
+                <w:color w:val="FFFFFF" w:themeColor="background1"/>
+                <w:sz w:val="20"/>
+              </w:rPr>
+              <w:t xml:space="preserve">  -store                 (Establece el almacen de claves. Por defecto, el del sistema)</w:t>
+            </w:r>
+          </w:p>
+          <w:p>
+            <w:pPr>
+              <w:rPr>
+                <w:rFonts w:ascii="Courier New" w:hAnsi="Courier New" w:cs="Courier New"/>
+                <w:color w:val="FFFFFF" w:themeColor="background1"/>
+                <w:sz w:val="20"/>
+              </w:rPr>
+            </w:pPr>
+            <w:r>
+              <w:rPr>
+                <w:rFonts w:ascii="Courier New" w:hAnsi="Courier New" w:cs="Courier New"/>
+                <w:color w:val="FFFFFF" w:themeColor="background1"/>
+                <w:sz w:val="20"/>
+              </w:rPr>
+              <w:t xml:space="preserve">         auto            (Almacen de claves del sistema)</w:t>
+            </w:r>
+          </w:p>
+          <w:p>
+            <w:pPr>
+              <w:rPr>
+                <w:rFonts w:ascii="Courier New" w:hAnsi="Courier New" w:cs="Courier New"/>
+                <w:color w:val="FFFFFF" w:themeColor="background1"/>
+                <w:sz w:val="20"/>
+              </w:rPr>
+            </w:pPr>
+            <w:r>
+              <w:rPr>
+                <w:rFonts w:ascii="Courier New" w:hAnsi="Courier New" w:cs="Courier New"/>
+                <w:color w:val="FFFFFF" w:themeColor="background1"/>
+                <w:sz w:val="20"/>
+              </w:rPr>
+              <w:t xml:space="preserve">         windows         (Almacen de claves de Windows)</w:t>
+            </w:r>
+          </w:p>
+          <w:p>
+            <w:pPr>
+              <w:rPr>
+                <w:rFonts w:ascii="Courier New" w:hAnsi="Courier New" w:cs="Courier New"/>
+                <w:color w:val="FFFFFF" w:themeColor="background1"/>
+                <w:sz w:val="20"/>
+              </w:rPr>
+            </w:pPr>
+            <w:r>
+              <w:rPr>
+                <w:rFonts w:ascii="Courier New" w:hAnsi="Courier New" w:cs="Courier New"/>
+                <w:color w:val="FFFFFF" w:themeColor="background1"/>
+                <w:sz w:val="20"/>
+              </w:rPr>
+              <w:t xml:space="preserve">         mac             (Almacen de claves de Mac OS X)</w:t>
+            </w:r>
+          </w:p>
+          <w:p>
+            <w:pPr>
+              <w:rPr>
+                <w:rFonts w:ascii="Courier New" w:hAnsi="Courier New" w:cs="Courier New"/>
+                <w:color w:val="FFFFFF" w:themeColor="background1"/>
+                <w:sz w:val="20"/>
+              </w:rPr>
+            </w:pPr>
+            <w:r>
+              <w:rPr>
+                <w:rFonts w:ascii="Courier New" w:hAnsi="Courier New" w:cs="Courier New"/>
+                <w:color w:val="FFFFFF" w:themeColor="background1"/>
+                <w:sz w:val="20"/>
+              </w:rPr>
+              <w:t xml:space="preserve">         mozilla         (Almacen de claves de Mozilla Firefox)</w:t>
+            </w:r>
+          </w:p>
+          <w:p>
+            <w:pPr>
+              <w:rPr>
+                <w:rFonts w:ascii="Courier New" w:hAnsi="Courier New" w:cs="Courier New"/>
+                <w:color w:val="FFFFFF" w:themeColor="background1"/>
+                <w:sz w:val="20"/>
+              </w:rPr>
+            </w:pPr>
+            <w:r>
+              <w:rPr>
+                <w:rFonts w:ascii="Courier New" w:hAnsi="Courier New" w:cs="Courier New"/>
+                <w:color w:val="FFFFFF" w:themeColor="background1"/>
+                <w:sz w:val="20"/>
+              </w:rPr>
+              <w:t xml:space="preserve">         dni             (DNI electronico)</w:t>
+            </w:r>
+          </w:p>
+          <w:p>
+            <w:pPr>
+              <w:rPr>
+                <w:rFonts w:ascii="Courier New" w:hAnsi="Courier New" w:cs="Courier New"/>
+                <w:color w:val="FFFFFF" w:themeColor="background1"/>
+                <w:sz w:val="20"/>
+              </w:rPr>
+            </w:pPr>
+            <w:r>
+              <w:rPr>
+                <w:rFonts w:ascii="Courier New" w:hAnsi="Courier New" w:cs="Courier New"/>
+                <w:color w:val="FFFFFF" w:themeColor="background1"/>
+                <w:sz w:val="20"/>
+              </w:rPr>
+              <w:t xml:space="preserve">         pkcs12:p12file  (Almacen PKCS#12. "p12file" es la ruta del almacen)</w:t>
+            </w:r>
+          </w:p>
+          <w:p>
+            <w:pPr>
+              <w:rPr>
+                <w:rFonts w:ascii="Courier New" w:hAnsi="Courier New" w:cs="Courier New"/>
+                <w:color w:val="FFFFFF" w:themeColor="background1"/>
+                <w:sz w:val="20"/>
+              </w:rPr>
+            </w:pPr>
+            <w:r>
+              <w:rPr>
+                <w:rFonts w:ascii="Courier New" w:hAnsi="Courier New" w:cs="Courier New"/>
+                <w:color w:val="FFFFFF" w:themeColor="background1"/>
+                <w:sz w:val="20"/>
+              </w:rPr>
+              <w:t xml:space="preserve">         pkcs11:p11file  (Almacen PKCS#11. "p11file" es la ruta del controlador)</w:t>
+            </w:r>
+          </w:p>
+          <w:p>
+            <w:pPr>
+              <w:rPr>
+                <w:rFonts w:ascii="Courier New" w:hAnsi="Courier New" w:cs="Courier New"/>
+                <w:color w:val="FFFFFF" w:themeColor="background1"/>
+                <w:sz w:val="20"/>
+              </w:rPr>
+            </w:pPr>
+          </w:p>
+          <w:p>
+            <w:pPr>
+              <w:rPr>
+                <w:rFonts w:ascii="Courier New" w:hAnsi="Courier New" w:cs="Courier New"/>
+                <w:color w:val="FFFFFF" w:themeColor="background1"/>
+                <w:sz w:val="20"/>
+              </w:rPr>
+            </w:pPr>
+            <w:r>
+              <w:rPr>
+                <w:rFonts w:ascii="Courier New" w:hAnsi="Courier New" w:cs="Courier New"/>
+                <w:color w:val="FFFFFF" w:themeColor="background1"/>
+                <w:sz w:val="20"/>
+              </w:rPr>
+              <w:t xml:space="preserve">  -password password     (Establece la contrasena del almacen)</w:t>
+            </w:r>
+          </w:p>
+          <w:p>
+            <w:pPr>
+              <w:rPr>
+                <w:rFonts w:ascii="Courier New" w:hAnsi="Courier New" w:cs="Courier New"/>
+                <w:color w:val="FFFFFF" w:themeColor="background1"/>
+                <w:sz w:val="20"/>
+              </w:rPr>
+            </w:pPr>
+            <w:r>
+              <w:rPr>
+                <w:rFonts w:ascii="Courier New" w:hAnsi="Courier New" w:cs="Courier New"/>
+                <w:color w:val="FFFFFF" w:themeColor="background1"/>
+                <w:sz w:val="20"/>
+              </w:rPr>
+              <w:t xml:space="preserve">  -alias alias           (Alias del certificado de firma)</w:t>
+            </w:r>
+          </w:p>
+          <w:p>
+            <w:pPr>
+              <w:rPr>
+                <w:rFonts w:ascii="Courier New" w:hAnsi="Courier New" w:cs="Courier New"/>
+                <w:color w:val="FFFFFF" w:themeColor="background1"/>
+                <w:sz w:val="20"/>
+              </w:rPr>
+            </w:pPr>
+            <w:r>
+              <w:rPr>
+                <w:rFonts w:ascii="Courier New" w:hAnsi="Courier New" w:cs="Courier New"/>
+                <w:color w:val="FFFFFF" w:themeColor="background1"/>
+                <w:sz w:val="20"/>
+              </w:rPr>
+              <w:t xml:space="preserve">  -filter filter         (Filtro para seleccionar el certificado de firma)</w:t>
             </w:r>
           </w:p>
           <w:p>
@@ -8059,25 +6214,7 @@
                 <w:color w:val="FFFFFF" w:themeColor="background1"/>
                 <w:sz w:val="20"/>
               </w:rPr>
-              <w:t xml:space="preserve">  -</w:t>
-            </w:r>
-            <w:proofErr w:type="spellStart"/>
-            <w:r>
-              <w:rPr>
-                <w:rFonts w:ascii="Courier New" w:hAnsi="Courier New" w:cs="Courier New"/>
-                <w:color w:val="FFFFFF" w:themeColor="background1"/>
-                <w:sz w:val="20"/>
-              </w:rPr>
-              <w:t>xml</w:t>
-            </w:r>
-            <w:proofErr w:type="spellEnd"/>
-            <w:r>
-              <w:rPr>
-                <w:rFonts w:ascii="Courier New" w:hAnsi="Courier New" w:cs="Courier New"/>
-                <w:color w:val="FFFFFF" w:themeColor="background1"/>
-                <w:sz w:val="20"/>
-              </w:rPr>
-              <w:t xml:space="preserve">                   (Formatea la respuesta como XML)</w:t>
+              <w:t xml:space="preserve">  -xml                   (Formatea la respuesta como XML)</w:t>
             </w:r>
           </w:p>
         </w:tc>
@@ -8088,7 +6225,7 @@
       <w:pPr>
         <w:pStyle w:val="Heading1"/>
       </w:pPr>
-      <w:bookmarkStart w:id="37" w:name="_Toc493776759"/>
+      <w:bookmarkStart w:id="37" w:name="_Toc508621966"/>
       <w:r>
         <w:t>Problemas conocidos</w:t>
       </w:r>
@@ -8098,7 +6235,7 @@
       <w:pPr>
         <w:pStyle w:val="Heading2"/>
       </w:pPr>
-      <w:bookmarkStart w:id="38" w:name="_Toc493776760"/>
+      <w:bookmarkStart w:id="38" w:name="_Toc508621967"/>
       <w:r>
         <w:t>Al</w:t>
       </w:r>
@@ -8120,7 +6257,7 @@
         <w:pStyle w:val="Heading2"/>
       </w:pPr>
       <w:bookmarkStart w:id="39" w:name="_Toc477279368"/>
-      <w:bookmarkStart w:id="40" w:name="_Toc493776761"/>
+      <w:bookmarkStart w:id="40" w:name="_Toc508621968"/>
       <w:r>
         <w:t xml:space="preserve">Al instalar AutoFirma </w:t>
       </w:r>
@@ -8214,7 +6351,7 @@
       <w:pPr>
         <w:pStyle w:val="Heading2"/>
       </w:pPr>
-      <w:bookmarkStart w:id="41" w:name="_Toc493776762"/>
+      <w:bookmarkStart w:id="41" w:name="_Toc508621969"/>
       <w:r>
         <w:t>Al abrir Google Chrome después del proceso de instalación de AutoFirma se muestra un mensaje notificando que la configuración de la aplicación está corrupta</w:t>
       </w:r>
@@ -8274,7 +6411,7 @@
       <w:pPr>
         <w:pStyle w:val="Heading2"/>
       </w:pPr>
-      <w:bookmarkStart w:id="42" w:name="_Toc493776763"/>
+      <w:bookmarkStart w:id="42" w:name="_Toc508621970"/>
       <w:r>
         <w:lastRenderedPageBreak/>
         <w:t xml:space="preserve">Cuando se instala Mozilla Firefox o se crea un nuevo perfil de usuario después de la instalación de AutoFirma, </w:t>
@@ -8374,7 +6511,7 @@
       </w:pPr>
       <w:bookmarkStart w:id="43" w:name="_Toc473104048"/>
       <w:bookmarkStart w:id="44" w:name="_Toc477279372"/>
-      <w:bookmarkStart w:id="45" w:name="_Toc493776764"/>
+      <w:bookmarkStart w:id="45" w:name="_Toc508621971"/>
       <w:r>
         <w:t>AutoFirma indica que un documento PDF es demasiado grande cuando se intenta firmar con firma visible</w:t>
       </w:r>
@@ -8390,15 +6527,7 @@
         <w:jc w:val="both"/>
       </w:pPr>
       <w:r>
-        <w:t xml:space="preserve">Cuando AutoFirma crea la </w:t>
-      </w:r>
-      <w:proofErr w:type="spellStart"/>
-      <w:r>
-        <w:t>previsualización</w:t>
-      </w:r>
-      <w:proofErr w:type="spellEnd"/>
-      <w:r>
-        <w:t xml:space="preserve"> de un documento PDF, lo carga en memoria y crea miniaturas de cada una de sus páginas. Esta tarea requiere una gran cantidad de memoria y es posible que no pueda completarse porque la aplicación no pueda reservar suficiente. Este problema suele darse con documentos PDF de gran tamaño o con un gran número de páginas. La probabilidad aumenta considerablemente en equipos con instalaciones de 32bits de AutoFirma, ya que no permiten reservar toda la memoria necesaria. También puede ocurrir en equipos con 2Gb de memoria o menos.</w:t>
+        <w:t>Cuando AutoFirma crea la previsualización de un documento PDF, lo carga en memoria y crea miniaturas de cada una de sus páginas. Esta tarea requiere una gran cantidad de memoria y es posible que no pueda completarse porque la aplicación no pueda reservar suficiente. Este problema suele darse con documentos PDF de gran tamaño o con un gran número de páginas. La probabilidad aumenta considerablemente en equipos con instalaciones de 32bits de AutoFirma, ya que no permiten reservar toda la memoria necesaria. También puede ocurrir en equipos con 2Gb de memoria o menos.</w:t>
       </w:r>
     </w:p>
     <w:p>
@@ -8415,7 +6544,7 @@
         </w:numPr>
       </w:pPr>
       <w:bookmarkStart w:id="46" w:name="_Toc483312716"/>
-      <w:bookmarkStart w:id="47" w:name="_Toc493776765"/>
+      <w:bookmarkStart w:id="47" w:name="_Toc508621972"/>
       <w:r>
         <w:t>No se detectan tarjetas inteligentes en Mac</w:t>
       </w:r>
@@ -8427,15 +6556,7 @@
         <w:jc w:val="both"/>
       </w:pPr>
       <w:r>
-        <w:t xml:space="preserve">Muchas tarjetas inteligentes no disponen de los drivers necesarios para su uso a través del llavero de Apple (almacén utilizado por AutoFirma cuando se usa a través de Safari, Chrome o como aplicación de escritorio). En el caso concreto del </w:t>
-      </w:r>
-      <w:proofErr w:type="spellStart"/>
-      <w:r>
-        <w:t>DNIe</w:t>
-      </w:r>
-      <w:proofErr w:type="spellEnd"/>
-      <w:r>
-        <w:t>, AutoFirma es capaz de utilizarlo por medio del controlador Java que incorpora, pero con el resto de tarjetas no es posible.</w:t>
+        <w:t>Muchas tarjetas inteligentes no disponen de los drivers necesarios para su uso a través del llavero de Apple (almacén utilizado por AutoFirma cuando se usa a través de Safari, Chrome o como aplicación de escritorio). En el caso concreto del DNIe, AutoFirma es capaz de utilizarlo por medio del controlador Java que incorpora, pero con el resto de tarjetas no es posible.</w:t>
       </w:r>
     </w:p>
     <w:p>
@@ -8451,23 +6572,13 @@
         <w:jc w:val="both"/>
       </w:pPr>
       <w:r>
-        <w:t xml:space="preserve">En algunos casos la instalación de AutoFirma en </w:t>
-      </w:r>
-      <w:proofErr w:type="spellStart"/>
-      <w:r>
-        <w:t>macOS</w:t>
-      </w:r>
-      <w:proofErr w:type="spellEnd"/>
-      <w:r>
-        <w:t xml:space="preserve"> finaliza sin errores pero no se instala el perfil de seguridad que </w:t>
-      </w:r>
-      <w:proofErr w:type="gramStart"/>
-      <w:r>
-        <w:t>permiten</w:t>
-      </w:r>
-      <w:proofErr w:type="gramEnd"/>
-      <w:r>
-        <w:t xml:space="preserve"> que AutoFirma se comunique de forma segura con el navegador web. En estos casos, al realizar una operación de firma se arrancará correctamente AutoFirma pero  este no será capaz de transmitir el resultado de la firma al navegador web. Esto puede generar un error del navegador con el texto “No se ha podido conectar con AutoFirma.”.</w:t>
+        <w:t xml:space="preserve">En algunos casos la instalación de AutoFirma en macOS finaliza sin </w:t>
+      </w:r>
+      <w:r>
+        <w:t>errores,</w:t>
+      </w:r>
+      <w:r>
+        <w:t xml:space="preserve"> pero no se instala el perfil de seguridad que permiten que AutoFirma se comunique de forma segura con el navegador web. En estos casos, al realizar una operación de firma se arrancará correctamente AutoFirma pero  este no será capaz de transmitir el resultado de la firma al navegador web. Esto puede generar un error del navegador con el texto “No se ha podido conectar con AutoFirma.”.</w:t>
       </w:r>
     </w:p>
     <w:p>
@@ -8525,11 +6636,9 @@
       <w:r>
         <w:t xml:space="preserve">En el listado de certificados mostrados deben aparecer los certificados “127.0.0.1” y “AutoFirma ROOT”. Si el icono que aparece junto a estos muestra el signo ‘+’, se confía en los certificados y la comunicación con AutoFirma debería funcionar correctamente. Si no, </w:t>
       </w:r>
-      <w:proofErr w:type="spellStart"/>
-      <w:r>
-        <w:t>continue</w:t>
-      </w:r>
-      <w:proofErr w:type="spellEnd"/>
+      <w:r>
+        <w:t>continúe</w:t>
+      </w:r>
       <w:r>
         <w:t xml:space="preserve"> con el proceso.</w:t>
       </w:r>
@@ -8941,7 +7050,6 @@
         <w:t xml:space="preserve"> </w:t>
       </w:r>
       <w:hyperlink w:anchor="Licencia_Creative_Commons" w:history="1">
-        <w:proofErr w:type="spellStart"/>
         <w:r>
           <w:rPr>
             <w:rStyle w:val="Hyperlink"/>
@@ -8949,89 +7057,8 @@
             <w:sz w:val="20"/>
             <w:szCs w:val="20"/>
           </w:rPr>
-          <w:t>Creative</w:t>
-        </w:r>
-        <w:proofErr w:type="spellEnd"/>
-        <w:r>
-          <w:rPr>
-            <w:rStyle w:val="Hyperlink"/>
-            <w:rFonts w:cs="Arial"/>
-            <w:sz w:val="20"/>
-            <w:szCs w:val="20"/>
-          </w:rPr>
-          <w:t xml:space="preserve"> </w:t>
-        </w:r>
-        <w:proofErr w:type="spellStart"/>
-        <w:r>
-          <w:rPr>
-            <w:rStyle w:val="Hyperlink"/>
-            <w:rFonts w:cs="Arial"/>
-            <w:sz w:val="20"/>
-            <w:szCs w:val="20"/>
-          </w:rPr>
-          <w:t>Commons</w:t>
-        </w:r>
-        <w:proofErr w:type="spellEnd"/>
-        <w:r>
-          <w:rPr>
-            <w:rStyle w:val="Hyperlink"/>
-            <w:rFonts w:cs="Arial"/>
-            <w:sz w:val="20"/>
-            <w:szCs w:val="20"/>
-          </w:rPr>
-          <w:t xml:space="preserve"> Reconocimiento-</w:t>
-        </w:r>
-        <w:proofErr w:type="spellStart"/>
-        <w:r>
-          <w:rPr>
-            <w:rStyle w:val="Hyperlink"/>
-            <w:rFonts w:cs="Arial"/>
-            <w:sz w:val="20"/>
-            <w:szCs w:val="20"/>
-          </w:rPr>
-          <w:t>NoComercial</w:t>
-        </w:r>
-        <w:proofErr w:type="spellEnd"/>
-        <w:r>
-          <w:rPr>
-            <w:rStyle w:val="Hyperlink"/>
-            <w:rFonts w:cs="Arial"/>
-            <w:sz w:val="20"/>
-            <w:szCs w:val="20"/>
-          </w:rPr>
-          <w:t>-</w:t>
-        </w:r>
-        <w:proofErr w:type="spellStart"/>
-        <w:r>
-          <w:rPr>
-            <w:rStyle w:val="Hyperlink"/>
-            <w:rFonts w:cs="Arial"/>
-            <w:sz w:val="20"/>
-            <w:szCs w:val="20"/>
-          </w:rPr>
-          <w:t>CompartirIgual</w:t>
-        </w:r>
-        <w:proofErr w:type="spellEnd"/>
-        <w:r>
-          <w:rPr>
-            <w:rStyle w:val="Hyperlink"/>
-            <w:rFonts w:cs="Arial"/>
-            <w:sz w:val="20"/>
-            <w:szCs w:val="20"/>
-          </w:rPr>
-          <w:t xml:space="preserve"> 3.0 </w:t>
-        </w:r>
-        <w:proofErr w:type="spellStart"/>
-        <w:r>
-          <w:rPr>
-            <w:rStyle w:val="Hyperlink"/>
-            <w:rFonts w:cs="Arial"/>
-            <w:sz w:val="20"/>
-            <w:szCs w:val="20"/>
-          </w:rPr>
-          <w:t>Unported</w:t>
-        </w:r>
-        <w:proofErr w:type="spellEnd"/>
+          <w:t>Creative Commons Reconocimiento-NoComercial-CompartirIgual 3.0 Unported</w:t>
+        </w:r>
       </w:hyperlink>
       <w:r>
         <w:t>.</w:t>
@@ -9063,7 +7090,7 @@
 </file>
 
 <file path=word/endnotes.xml><?xml version="1.0" encoding="utf-8"?>
-<w:endnotes xmlns:wpc="http://schemas.microsoft.com/office/word/2010/wordprocessingCanvas" xmlns:mc="http://schemas.openxmlformats.org/markup-compatibility/2006" xmlns:o="urn:schemas-microsoft-com:office:office" xmlns:r="http://schemas.openxmlformats.org/officeDocument/2006/relationships" xmlns:m="http://schemas.openxmlformats.org/officeDocument/2006/math" xmlns:v="urn:schemas-microsoft-com:vml" xmlns:wp14="http://schemas.microsoft.com/office/word/2010/wordprocessingDrawing" xmlns:wp="http://schemas.openxmlformats.org/drawingml/2006/wordprocessingDrawing" xmlns:w10="urn:schemas-microsoft-com:office:word" xmlns:w="http://schemas.openxmlformats.org/wordprocessingml/2006/main" xmlns:w14="http://schemas.microsoft.com/office/word/2010/wordml" xmlns:w15="http://schemas.microsoft.com/office/word/2012/wordml" xmlns:wpg="http://schemas.microsoft.com/office/word/2010/wordprocessingGroup" xmlns:wpi="http://schemas.microsoft.com/office/word/2010/wordprocessingInk" xmlns:wne="http://schemas.microsoft.com/office/word/2006/wordml" xmlns:wps="http://schemas.microsoft.com/office/word/2010/wordprocessingShape" mc:Ignorable="w14 w15 wp14">
+<w:endnotes xmlns:wpc="http://schemas.microsoft.com/office/word/2010/wordprocessingCanvas" xmlns:cx="http://schemas.microsoft.com/office/drawing/2014/chartex" xmlns:mc="http://schemas.openxmlformats.org/markup-compatibility/2006" xmlns:o="urn:schemas-microsoft-com:office:office" xmlns:r="http://schemas.openxmlformats.org/officeDocument/2006/relationships" xmlns:m="http://schemas.openxmlformats.org/officeDocument/2006/math" xmlns:v="urn:schemas-microsoft-com:vml" xmlns:wp14="http://schemas.microsoft.com/office/word/2010/wordprocessingDrawing" xmlns:wp="http://schemas.openxmlformats.org/drawingml/2006/wordprocessingDrawing" xmlns:w10="urn:schemas-microsoft-com:office:word" xmlns:w="http://schemas.openxmlformats.org/wordprocessingml/2006/main" xmlns:w14="http://schemas.microsoft.com/office/word/2010/wordml" xmlns:w15="http://schemas.microsoft.com/office/word/2012/wordml" xmlns:w16se="http://schemas.microsoft.com/office/word/2015/wordml/symex" xmlns:wpg="http://schemas.microsoft.com/office/word/2010/wordprocessingGroup" xmlns:wpi="http://schemas.microsoft.com/office/word/2010/wordprocessingInk" xmlns:wne="http://schemas.microsoft.com/office/word/2006/wordml" xmlns:wps="http://schemas.microsoft.com/office/word/2010/wordprocessingShape" mc:Ignorable="w14 w15 w16se wp14">
   <w:endnote w:type="separator" w:id="-1">
     <w:p>
       <w:pPr>
@@ -9095,7 +7122,7 @@
 </file>
 
 <file path=word/footer1.xml><?xml version="1.0" encoding="utf-8"?>
-<w:ftr xmlns:wpc="http://schemas.microsoft.com/office/word/2010/wordprocessingCanvas" xmlns:mc="http://schemas.openxmlformats.org/markup-compatibility/2006" xmlns:o="urn:schemas-microsoft-com:office:office" xmlns:r="http://schemas.openxmlformats.org/officeDocument/2006/relationships" xmlns:m="http://schemas.openxmlformats.org/officeDocument/2006/math" xmlns:v="urn:schemas-microsoft-com:vml" xmlns:wp14="http://schemas.microsoft.com/office/word/2010/wordprocessingDrawing" xmlns:wp="http://schemas.openxmlformats.org/drawingml/2006/wordprocessingDrawing" xmlns:w10="urn:schemas-microsoft-com:office:word" xmlns:w="http://schemas.openxmlformats.org/wordprocessingml/2006/main" xmlns:w14="http://schemas.microsoft.com/office/word/2010/wordml" xmlns:w15="http://schemas.microsoft.com/office/word/2012/wordml" xmlns:wpg="http://schemas.microsoft.com/office/word/2010/wordprocessingGroup" xmlns:wpi="http://schemas.microsoft.com/office/word/2010/wordprocessingInk" xmlns:wne="http://schemas.microsoft.com/office/word/2006/wordml" xmlns:wps="http://schemas.microsoft.com/office/word/2010/wordprocessingShape" mc:Ignorable="w14 w15 wp14">
+<w:ftr xmlns:wpc="http://schemas.microsoft.com/office/word/2010/wordprocessingCanvas" xmlns:cx="http://schemas.microsoft.com/office/drawing/2014/chartex" xmlns:mc="http://schemas.openxmlformats.org/markup-compatibility/2006" xmlns:o="urn:schemas-microsoft-com:office:office" xmlns:r="http://schemas.openxmlformats.org/officeDocument/2006/relationships" xmlns:m="http://schemas.openxmlformats.org/officeDocument/2006/math" xmlns:v="urn:schemas-microsoft-com:vml" xmlns:wp14="http://schemas.microsoft.com/office/word/2010/wordprocessingDrawing" xmlns:wp="http://schemas.openxmlformats.org/drawingml/2006/wordprocessingDrawing" xmlns:w10="urn:schemas-microsoft-com:office:word" xmlns:w="http://schemas.openxmlformats.org/wordprocessingml/2006/main" xmlns:w14="http://schemas.microsoft.com/office/word/2010/wordml" xmlns:w15="http://schemas.microsoft.com/office/word/2012/wordml" xmlns:w16se="http://schemas.microsoft.com/office/word/2015/wordml/symex" xmlns:wpg="http://schemas.microsoft.com/office/word/2010/wordprocessingGroup" xmlns:wpi="http://schemas.microsoft.com/office/word/2010/wordprocessingInk" xmlns:wne="http://schemas.microsoft.com/office/word/2006/wordml" xmlns:wps="http://schemas.microsoft.com/office/word/2010/wordprocessingShape" mc:Ignorable="w14 w15 w16se wp14">
   <w:p>
     <w:pPr>
       <w:pStyle w:val="Footer"/>
@@ -9121,10 +7148,10 @@
           <v:path o:extrusionok="f" gradientshapeok="t" o:connecttype="rect"/>
           <o:lock v:ext="edit" aspectratio="t"/>
         </v:shapetype>
-        <v:shape id="_x0000_i1026" type="#_x0000_t75" style="width:41.25pt;height:19.5pt" o:ole="">
+        <v:shape id="_x0000_i1026" type="#_x0000_t75" style="width:41.25pt;height:19.5pt">
           <v:imagedata r:id="rId1" o:title=""/>
         </v:shape>
-        <o:OLEObject Type="Embed" ProgID="PBrush" ShapeID="_x0000_i1026" DrawAspect="Content" ObjectID="_1567518591" r:id="rId2"/>
+        <o:OLEObject Type="Embed" ProgID="PBrush" ShapeID="_x0000_i1026" DrawAspect="Content" ObjectID="_1582363784" r:id="rId2"/>
       </w:object>
     </w:r>
     <w:r>
@@ -9146,7 +7173,7 @@
       <w:rPr>
         <w:noProof/>
       </w:rPr>
-      <w:t>5</w:t>
+      <w:t>3</w:t>
     </w:r>
     <w:r>
       <w:fldChar w:fldCharType="end"/>
@@ -9156,7 +7183,7 @@
 </file>
 
 <file path=word/footnotes.xml><?xml version="1.0" encoding="utf-8"?>
-<w:footnotes xmlns:wpc="http://schemas.microsoft.com/office/word/2010/wordprocessingCanvas" xmlns:mc="http://schemas.openxmlformats.org/markup-compatibility/2006" xmlns:o="urn:schemas-microsoft-com:office:office" xmlns:r="http://schemas.openxmlformats.org/officeDocument/2006/relationships" xmlns:m="http://schemas.openxmlformats.org/officeDocument/2006/math" xmlns:v="urn:schemas-microsoft-com:vml" xmlns:wp14="http://schemas.microsoft.com/office/word/2010/wordprocessingDrawing" xmlns:wp="http://schemas.openxmlformats.org/drawingml/2006/wordprocessingDrawing" xmlns:w10="urn:schemas-microsoft-com:office:word" xmlns:w="http://schemas.openxmlformats.org/wordprocessingml/2006/main" xmlns:w14="http://schemas.microsoft.com/office/word/2010/wordml" xmlns:w15="http://schemas.microsoft.com/office/word/2012/wordml" xmlns:wpg="http://schemas.microsoft.com/office/word/2010/wordprocessingGroup" xmlns:wpi="http://schemas.microsoft.com/office/word/2010/wordprocessingInk" xmlns:wne="http://schemas.microsoft.com/office/word/2006/wordml" xmlns:wps="http://schemas.microsoft.com/office/word/2010/wordprocessingShape" mc:Ignorable="w14 w15 wp14">
+<w:footnotes xmlns:wpc="http://schemas.microsoft.com/office/word/2010/wordprocessingCanvas" xmlns:cx="http://schemas.microsoft.com/office/drawing/2014/chartex" xmlns:mc="http://schemas.openxmlformats.org/markup-compatibility/2006" xmlns:o="urn:schemas-microsoft-com:office:office" xmlns:r="http://schemas.openxmlformats.org/officeDocument/2006/relationships" xmlns:m="http://schemas.openxmlformats.org/officeDocument/2006/math" xmlns:v="urn:schemas-microsoft-com:vml" xmlns:wp14="http://schemas.microsoft.com/office/word/2010/wordprocessingDrawing" xmlns:wp="http://schemas.openxmlformats.org/drawingml/2006/wordprocessingDrawing" xmlns:w10="urn:schemas-microsoft-com:office:word" xmlns:w="http://schemas.openxmlformats.org/wordprocessingml/2006/main" xmlns:w14="http://schemas.microsoft.com/office/word/2010/wordml" xmlns:w15="http://schemas.microsoft.com/office/word/2012/wordml" xmlns:w16se="http://schemas.microsoft.com/office/word/2015/wordml/symex" xmlns:wpg="http://schemas.microsoft.com/office/word/2010/wordprocessingGroup" xmlns:wpi="http://schemas.microsoft.com/office/word/2010/wordprocessingInk" xmlns:wne="http://schemas.microsoft.com/office/word/2006/wordml" xmlns:wps="http://schemas.microsoft.com/office/word/2010/wordprocessingShape" mc:Ignorable="w14 w15 w16se wp14">
   <w:footnote w:type="separator" w:id="-1">
     <w:p>
       <w:pPr>
@@ -9188,7 +7215,7 @@
 </file>
 
 <file path=word/header1.xml><?xml version="1.0" encoding="utf-8"?>
-<w:hdr xmlns:wpc="http://schemas.microsoft.com/office/word/2010/wordprocessingCanvas" xmlns:mc="http://schemas.openxmlformats.org/markup-compatibility/2006" xmlns:o="urn:schemas-microsoft-com:office:office" xmlns:r="http://schemas.openxmlformats.org/officeDocument/2006/relationships" xmlns:m="http://schemas.openxmlformats.org/officeDocument/2006/math" xmlns:v="urn:schemas-microsoft-com:vml" xmlns:wp14="http://schemas.microsoft.com/office/word/2010/wordprocessingDrawing" xmlns:wp="http://schemas.openxmlformats.org/drawingml/2006/wordprocessingDrawing" xmlns:w10="urn:schemas-microsoft-com:office:word" xmlns:w="http://schemas.openxmlformats.org/wordprocessingml/2006/main" xmlns:w14="http://schemas.microsoft.com/office/word/2010/wordml" xmlns:w15="http://schemas.microsoft.com/office/word/2012/wordml" xmlns:wpg="http://schemas.microsoft.com/office/word/2010/wordprocessingGroup" xmlns:wpi="http://schemas.microsoft.com/office/word/2010/wordprocessingInk" xmlns:wne="http://schemas.microsoft.com/office/word/2006/wordml" xmlns:wps="http://schemas.microsoft.com/office/word/2010/wordprocessingShape" mc:Ignorable="w14 w15 wp14">
+<w:hdr xmlns:wpc="http://schemas.microsoft.com/office/word/2010/wordprocessingCanvas" xmlns:cx="http://schemas.microsoft.com/office/drawing/2014/chartex" xmlns:mc="http://schemas.openxmlformats.org/markup-compatibility/2006" xmlns:o="urn:schemas-microsoft-com:office:office" xmlns:r="http://schemas.openxmlformats.org/officeDocument/2006/relationships" xmlns:m="http://schemas.openxmlformats.org/officeDocument/2006/math" xmlns:v="urn:schemas-microsoft-com:vml" xmlns:wp14="http://schemas.microsoft.com/office/word/2010/wordprocessingDrawing" xmlns:wp="http://schemas.openxmlformats.org/drawingml/2006/wordprocessingDrawing" xmlns:w10="urn:schemas-microsoft-com:office:word" xmlns:w="http://schemas.openxmlformats.org/wordprocessingml/2006/main" xmlns:w14="http://schemas.microsoft.com/office/word/2010/wordml" xmlns:w15="http://schemas.microsoft.com/office/word/2012/wordml" xmlns:w16se="http://schemas.microsoft.com/office/word/2015/wordml/symex" xmlns:wpg="http://schemas.microsoft.com/office/word/2010/wordprocessingGroup" xmlns:wpi="http://schemas.microsoft.com/office/word/2010/wordprocessingInk" xmlns:wne="http://schemas.microsoft.com/office/word/2006/wordml" xmlns:wps="http://schemas.microsoft.com/office/word/2010/wordprocessingShape" mc:Ignorable="w14 w15 w16se wp14">
   <w:tbl>
     <w:tblPr>
       <w:tblW w:w="0" w:type="auto"/>
@@ -9257,10 +7284,10 @@
                 <v:path o:extrusionok="f" gradientshapeok="t" o:connecttype="rect"/>
                 <o:lock v:ext="edit" aspectratio="t"/>
               </v:shapetype>
-              <v:shape id="_x0000_i1025" type="#_x0000_t75" style="width:60pt;height:33pt" o:ole="">
+              <v:shape id="_x0000_i1025" type="#_x0000_t75" style="width:60pt;height:33pt">
                 <v:imagedata r:id="rId1" o:title=""/>
               </v:shape>
-              <o:OLEObject Type="Embed" ProgID="PBrush" ShapeID="_x0000_i1025" DrawAspect="Content" ObjectID="_1567518590" r:id="rId2"/>
+              <o:OLEObject Type="Embed" ProgID="PBrush" ShapeID="_x0000_i1025" DrawAspect="Content" ObjectID="_1582363783" r:id="rId2"/>
             </w:object>
           </w:r>
         </w:p>
@@ -9371,7 +7398,7 @@
 </file>
 
 <file path=word/header2.xml><?xml version="1.0" encoding="utf-8"?>
-<w:hdr xmlns:wpc="http://schemas.microsoft.com/office/word/2010/wordprocessingCanvas" xmlns:mc="http://schemas.openxmlformats.org/markup-compatibility/2006" xmlns:o="urn:schemas-microsoft-com:office:office" xmlns:r="http://schemas.openxmlformats.org/officeDocument/2006/relationships" xmlns:m="http://schemas.openxmlformats.org/officeDocument/2006/math" xmlns:v="urn:schemas-microsoft-com:vml" xmlns:wp14="http://schemas.microsoft.com/office/word/2010/wordprocessingDrawing" xmlns:wp="http://schemas.openxmlformats.org/drawingml/2006/wordprocessingDrawing" xmlns:w10="urn:schemas-microsoft-com:office:word" xmlns:w="http://schemas.openxmlformats.org/wordprocessingml/2006/main" xmlns:w14="http://schemas.microsoft.com/office/word/2010/wordml" xmlns:w15="http://schemas.microsoft.com/office/word/2012/wordml" xmlns:wpg="http://schemas.microsoft.com/office/word/2010/wordprocessingGroup" xmlns:wpi="http://schemas.microsoft.com/office/word/2010/wordprocessingInk" xmlns:wne="http://schemas.microsoft.com/office/word/2006/wordml" xmlns:wps="http://schemas.microsoft.com/office/word/2010/wordprocessingShape" mc:Ignorable="w14 w15 wp14">
+<w:hdr xmlns:wpc="http://schemas.microsoft.com/office/word/2010/wordprocessingCanvas" xmlns:cx="http://schemas.microsoft.com/office/drawing/2014/chartex" xmlns:mc="http://schemas.openxmlformats.org/markup-compatibility/2006" xmlns:o="urn:schemas-microsoft-com:office:office" xmlns:r="http://schemas.openxmlformats.org/officeDocument/2006/relationships" xmlns:m="http://schemas.openxmlformats.org/officeDocument/2006/math" xmlns:v="urn:schemas-microsoft-com:vml" xmlns:wp14="http://schemas.microsoft.com/office/word/2010/wordprocessingDrawing" xmlns:wp="http://schemas.openxmlformats.org/drawingml/2006/wordprocessingDrawing" xmlns:w10="urn:schemas-microsoft-com:office:word" xmlns:w="http://schemas.openxmlformats.org/wordprocessingml/2006/main" xmlns:w14="http://schemas.microsoft.com/office/word/2010/wordml" xmlns:w15="http://schemas.microsoft.com/office/word/2012/wordml" xmlns:w16se="http://schemas.microsoft.com/office/word/2015/wordml/symex" xmlns:wpg="http://schemas.microsoft.com/office/word/2010/wordprocessingGroup" xmlns:wpi="http://schemas.microsoft.com/office/word/2010/wordprocessingInk" xmlns:wne="http://schemas.microsoft.com/office/word/2006/wordml" xmlns:wps="http://schemas.microsoft.com/office/word/2010/wordprocessingShape" mc:Ignorable="w14 w15 w16se wp14">
   <w:tbl>
     <w:tblPr>
       <w:tblW w:w="0" w:type="auto"/>
@@ -9440,10 +7467,10 @@
                 <v:path o:extrusionok="f" gradientshapeok="t" o:connecttype="rect"/>
                 <o:lock v:ext="edit" aspectratio="t"/>
               </v:shapetype>
-              <v:shape id="_x0000_i1027" type="#_x0000_t75" style="width:102pt;height:57pt" o:ole="">
+              <v:shape id="_x0000_i1027" type="#_x0000_t75" style="width:102pt;height:57pt">
                 <v:imagedata r:id="rId1" o:title=""/>
               </v:shape>
-              <o:OLEObject Type="Embed" ProgID="PBrush" ShapeID="_x0000_i1027" DrawAspect="Content" ObjectID="_1567518592" r:id="rId2"/>
+              <o:OLEObject Type="Embed" ProgID="PBrush" ShapeID="_x0000_i1027" DrawAspect="Content" ObjectID="_1582363785" r:id="rId2"/>
             </w:object>
           </w:r>
         </w:p>
@@ -9554,8 +7581,8 @@
 </file>
 
 <file path=word/numbering.xml><?xml version="1.0" encoding="utf-8"?>
-<w:numbering xmlns:wpc="http://schemas.microsoft.com/office/word/2010/wordprocessingCanvas" xmlns:mc="http://schemas.openxmlformats.org/markup-compatibility/2006" xmlns:o="urn:schemas-microsoft-com:office:office" xmlns:r="http://schemas.openxmlformats.org/officeDocument/2006/relationships" xmlns:m="http://schemas.openxmlformats.org/officeDocument/2006/math" xmlns:v="urn:schemas-microsoft-com:vml" xmlns:wp14="http://schemas.microsoft.com/office/word/2010/wordprocessingDrawing" xmlns:wp="http://schemas.openxmlformats.org/drawingml/2006/wordprocessingDrawing" xmlns:w10="urn:schemas-microsoft-com:office:word" xmlns:w="http://schemas.openxmlformats.org/wordprocessingml/2006/main" xmlns:w14="http://schemas.microsoft.com/office/word/2010/wordml" xmlns:w15="http://schemas.microsoft.com/office/word/2012/wordml" xmlns:wpg="http://schemas.microsoft.com/office/word/2010/wordprocessingGroup" xmlns:wpi="http://schemas.microsoft.com/office/word/2010/wordprocessingInk" xmlns:wne="http://schemas.microsoft.com/office/word/2006/wordml" xmlns:wps="http://schemas.microsoft.com/office/word/2010/wordprocessingShape" mc:Ignorable="w14 w15 wp14">
-  <w:abstractNum w:abstractNumId="0">
+<w:numbering xmlns:wpc="http://schemas.microsoft.com/office/word/2010/wordprocessingCanvas" xmlns:cx="http://schemas.microsoft.com/office/drawing/2014/chartex" xmlns:mc="http://schemas.openxmlformats.org/markup-compatibility/2006" xmlns:o="urn:schemas-microsoft-com:office:office" xmlns:r="http://schemas.openxmlformats.org/officeDocument/2006/relationships" xmlns:m="http://schemas.openxmlformats.org/officeDocument/2006/math" xmlns:v="urn:schemas-microsoft-com:vml" xmlns:wp14="http://schemas.microsoft.com/office/word/2010/wordprocessingDrawing" xmlns:wp="http://schemas.openxmlformats.org/drawingml/2006/wordprocessingDrawing" xmlns:w10="urn:schemas-microsoft-com:office:word" xmlns:w="http://schemas.openxmlformats.org/wordprocessingml/2006/main" xmlns:w14="http://schemas.microsoft.com/office/word/2010/wordml" xmlns:w15="http://schemas.microsoft.com/office/word/2012/wordml" xmlns:w16se="http://schemas.microsoft.com/office/word/2015/wordml/symex" xmlns:wpg="http://schemas.microsoft.com/office/word/2010/wordprocessingGroup" xmlns:wpi="http://schemas.microsoft.com/office/word/2010/wordprocessingInk" xmlns:wne="http://schemas.microsoft.com/office/word/2006/wordml" xmlns:wps="http://schemas.microsoft.com/office/word/2010/wordprocessingShape" mc:Ignorable="w14 w15 w16se wp14">
+  <w:abstractNum w:abstractNumId="0" w15:restartNumberingAfterBreak="0">
     <w:nsid w:val="1E3D3515"/>
     <w:multiLevelType w:val="hybridMultilevel"/>
     <w:tmpl w:val="476A32B0"/>
@@ -9667,7 +7694,7 @@
       </w:rPr>
     </w:lvl>
   </w:abstractNum>
-  <w:abstractNum w:abstractNumId="1">
+  <w:abstractNum w:abstractNumId="1" w15:restartNumberingAfterBreak="0">
     <w:nsid w:val="26C20D76"/>
     <w:multiLevelType w:val="hybridMultilevel"/>
     <w:tmpl w:val="3F82E2A6"/>
@@ -9780,7 +7807,7 @@
       </w:rPr>
     </w:lvl>
   </w:abstractNum>
-  <w:abstractNum w:abstractNumId="2">
+  <w:abstractNum w:abstractNumId="2" w15:restartNumberingAfterBreak="0">
     <w:nsid w:val="360F174B"/>
     <w:multiLevelType w:val="multilevel"/>
     <w:tmpl w:val="1996DC5C"/>
@@ -9926,7 +7953,7 @@
       </w:rPr>
     </w:lvl>
   </w:abstractNum>
-  <w:abstractNum w:abstractNumId="3">
+  <w:abstractNum w:abstractNumId="3" w15:restartNumberingAfterBreak="0">
     <w:nsid w:val="3AB906EB"/>
     <w:multiLevelType w:val="hybridMultilevel"/>
     <w:tmpl w:val="24240372"/>
@@ -10012,7 +8039,7 @@
       </w:pPr>
     </w:lvl>
   </w:abstractNum>
-  <w:abstractNum w:abstractNumId="4">
+  <w:abstractNum w:abstractNumId="4" w15:restartNumberingAfterBreak="0">
     <w:nsid w:val="42FF74D5"/>
     <w:multiLevelType w:val="multilevel"/>
     <w:tmpl w:val="98CC59FE"/>
@@ -10134,7 +8161,7 @@
       </w:rPr>
     </w:lvl>
   </w:abstractNum>
-  <w:abstractNum w:abstractNumId="5">
+  <w:abstractNum w:abstractNumId="5" w15:restartNumberingAfterBreak="0">
     <w:nsid w:val="48D600BE"/>
     <w:multiLevelType w:val="hybridMultilevel"/>
     <w:tmpl w:val="58065674"/>
@@ -10247,7 +8274,7 @@
       </w:rPr>
     </w:lvl>
   </w:abstractNum>
-  <w:abstractNum w:abstractNumId="6">
+  <w:abstractNum w:abstractNumId="6" w15:restartNumberingAfterBreak="0">
     <w:nsid w:val="48DF6294"/>
     <w:multiLevelType w:val="hybridMultilevel"/>
     <w:tmpl w:val="164E28DE"/>
@@ -10333,7 +8360,7 @@
       </w:pPr>
     </w:lvl>
   </w:abstractNum>
-  <w:abstractNum w:abstractNumId="7">
+  <w:abstractNum w:abstractNumId="7" w15:restartNumberingAfterBreak="0">
     <w:nsid w:val="5D0E31CA"/>
     <w:multiLevelType w:val="hybridMultilevel"/>
     <w:tmpl w:val="DA1E70E0"/>
@@ -10451,7 +8478,7 @@
       </w:pPr>
     </w:lvl>
   </w:abstractNum>
-  <w:abstractNum w:abstractNumId="8">
+  <w:abstractNum w:abstractNumId="8" w15:restartNumberingAfterBreak="0">
     <w:nsid w:val="66E81717"/>
     <w:multiLevelType w:val="hybridMultilevel"/>
     <w:tmpl w:val="2FC26F92"/>
@@ -10537,7 +8564,7 @@
       </w:pPr>
     </w:lvl>
   </w:abstractNum>
-  <w:abstractNum w:abstractNumId="9">
+  <w:abstractNum w:abstractNumId="9" w15:restartNumberingAfterBreak="0">
     <w:nsid w:val="72CB15FD"/>
     <w:multiLevelType w:val="hybridMultilevel"/>
     <w:tmpl w:val="980A2CF4"/>
@@ -10718,7 +8745,7 @@
 </file>
 
 <file path=word/styles.xml><?xml version="1.0" encoding="utf-8"?>
-<w:styles xmlns:mc="http://schemas.openxmlformats.org/markup-compatibility/2006" xmlns:r="http://schemas.openxmlformats.org/officeDocument/2006/relationships" xmlns:w="http://schemas.openxmlformats.org/wordprocessingml/2006/main" xmlns:w14="http://schemas.microsoft.com/office/word/2010/wordml" xmlns:w15="http://schemas.microsoft.com/office/word/2012/wordml" mc:Ignorable="w14 w15">
+<w:styles xmlns:mc="http://schemas.openxmlformats.org/markup-compatibility/2006" xmlns:r="http://schemas.openxmlformats.org/officeDocument/2006/relationships" xmlns:w="http://schemas.openxmlformats.org/wordprocessingml/2006/main" xmlns:w14="http://schemas.microsoft.com/office/word/2010/wordml" xmlns:w15="http://schemas.microsoft.com/office/word/2012/wordml" xmlns:w16se="http://schemas.microsoft.com/office/word/2015/wordml/symex" mc:Ignorable="w14 w15 w16se">
   <w:docDefaults>
     <w:rPrDefault>
       <w:rPr>
@@ -11522,7 +9549,6 @@
       <w:spacing w:after="0" w:line="240" w:lineRule="auto"/>
     </w:pPr>
     <w:tblPr>
-      <w:tblInd w:w="0" w:type="dxa"/>
       <w:tblBorders>
         <w:top w:val="single" w:sz="4" w:space="0" w:color="auto"/>
         <w:left w:val="single" w:sz="4" w:space="0" w:color="auto"/>
@@ -11531,12 +9557,6 @@
         <w:insideH w:val="single" w:sz="4" w:space="0" w:color="auto"/>
         <w:insideV w:val="single" w:sz="4" w:space="0" w:color="auto"/>
       </w:tblBorders>
-      <w:tblCellMar>
-        <w:top w:w="0" w:type="dxa"/>
-        <w:left w:w="108" w:type="dxa"/>
-        <w:bottom w:w="0" w:type="dxa"/>
-        <w:right w:w="108" w:type="dxa"/>
-      </w:tblCellMar>
     </w:tblPr>
   </w:style>
   <w:style w:type="character" w:customStyle="1" w:styleId="Heading4Char">
@@ -12496,7 +10516,7 @@
 </file>
 
 <file path=customXml/itemProps1.xml><?xml version="1.0" encoding="utf-8"?>
-<ds:datastoreItem xmlns:ds="http://schemas.openxmlformats.org/officeDocument/2006/customXml" ds:itemID="{527245BE-E927-4198-B1C2-BFAEE6592C2D}">
+<ds:datastoreItem xmlns:ds="http://schemas.openxmlformats.org/officeDocument/2006/customXml" ds:itemID="{45A3911B-E988-4895-AA45-493ECCBBC9D3}">
   <ds:schemaRefs>
     <ds:schemaRef ds:uri="http://schemas.openxmlformats.org/officeDocument/2006/bibliography"/>
   </ds:schemaRefs>
@@ -12504,7 +10524,7 @@
 </file>
 
 <file path=customXml/itemProps2.xml><?xml version="1.0" encoding="utf-8"?>
-<ds:datastoreItem xmlns:ds="http://schemas.openxmlformats.org/officeDocument/2006/customXml" ds:itemID="{2D54157A-E645-4829-AA0D-F18AED2FB4CB}">
+<ds:datastoreItem xmlns:ds="http://schemas.openxmlformats.org/officeDocument/2006/customXml" ds:itemID="{22BD1998-CDFA-42A1-8584-64AF449B838F}">
   <ds:schemaRefs>
     <ds:schemaRef ds:uri="http://schemas.openxmlformats.org/officeDocument/2006/bibliography"/>
   </ds:schemaRefs>

</xml_diff>

<commit_message>
Se actualizan los manuales de instalación y gestión de AutoFirma con la referencia a la posibilidad de desactivar el uso de JMulticard.
</commit_message>
<xml_diff>
--- a/AF_manual_instalacion_usuarios_ES.docx
+++ b/AF_manual_instalacion_usuarios_ES.docx
@@ -1,12 +1,14 @@
 
 <file path=word/document.xml><?xml version="1.0" encoding="utf-8"?>
-<w:document xmlns:wpc="http://schemas.microsoft.com/office/word/2010/wordprocessingCanvas" xmlns:cx="http://schemas.microsoft.com/office/drawing/2014/chartex" xmlns:mc="http://schemas.openxmlformats.org/markup-compatibility/2006" xmlns:o="urn:schemas-microsoft-com:office:office" xmlns:r="http://schemas.openxmlformats.org/officeDocument/2006/relationships" xmlns:m="http://schemas.openxmlformats.org/officeDocument/2006/math" xmlns:v="urn:schemas-microsoft-com:vml" xmlns:wp14="http://schemas.microsoft.com/office/word/2010/wordprocessingDrawing" xmlns:wp="http://schemas.openxmlformats.org/drawingml/2006/wordprocessingDrawing" xmlns:w10="urn:schemas-microsoft-com:office:word" xmlns:w="http://schemas.openxmlformats.org/wordprocessingml/2006/main" xmlns:w14="http://schemas.microsoft.com/office/word/2010/wordml" xmlns:w15="http://schemas.microsoft.com/office/word/2012/wordml" xmlns:w16se="http://schemas.microsoft.com/office/word/2015/wordml/symex" xmlns:wpg="http://schemas.microsoft.com/office/word/2010/wordprocessingGroup" xmlns:wpi="http://schemas.microsoft.com/office/word/2010/wordprocessingInk" xmlns:wne="http://schemas.microsoft.com/office/word/2006/wordml" xmlns:wps="http://schemas.microsoft.com/office/word/2010/wordprocessingShape" mc:Ignorable="w14 w15 w16se wp14">
+<w:document xmlns:wpc="http://schemas.microsoft.com/office/word/2010/wordprocessingCanvas" xmlns:cx="http://schemas.microsoft.com/office/drawing/2014/chartex" xmlns:cx1="http://schemas.microsoft.com/office/drawing/2015/9/8/chartex" xmlns:mc="http://schemas.openxmlformats.org/markup-compatibility/2006" xmlns:o="urn:schemas-microsoft-com:office:office" xmlns:r="http://schemas.openxmlformats.org/officeDocument/2006/relationships" xmlns:m="http://schemas.openxmlformats.org/officeDocument/2006/math" xmlns:v="urn:schemas-microsoft-com:vml" xmlns:wp14="http://schemas.microsoft.com/office/word/2010/wordprocessingDrawing" xmlns:wp="http://schemas.openxmlformats.org/drawingml/2006/wordprocessingDrawing" xmlns:w10="urn:schemas-microsoft-com:office:word" xmlns:w="http://schemas.openxmlformats.org/wordprocessingml/2006/main" xmlns:w14="http://schemas.microsoft.com/office/word/2010/wordml" xmlns:w15="http://schemas.microsoft.com/office/word/2012/wordml" xmlns:w16se="http://schemas.microsoft.com/office/word/2015/wordml/symex" xmlns:wpg="http://schemas.microsoft.com/office/word/2010/wordprocessingGroup" xmlns:wpi="http://schemas.microsoft.com/office/word/2010/wordprocessingInk" xmlns:wne="http://schemas.microsoft.com/office/word/2006/wordml" xmlns:wps="http://schemas.microsoft.com/office/word/2010/wordprocessingShape" mc:Ignorable="w14 w15 w16se wp14">
   <w:body>
     <w:p>
       <w:pPr>
         <w:pStyle w:val="Title"/>
         <w:ind w:right="879"/>
       </w:pPr>
+      <w:bookmarkStart w:id="0" w:name="_GoBack"/>
+      <w:bookmarkEnd w:id="0"/>
     </w:p>
     <w:p>
       <w:pPr>
@@ -58,6 +60,9 @@
       <w:r>
         <w:t>6</w:t>
       </w:r>
+      <w:r>
+        <w:t>.3</w:t>
+      </w:r>
     </w:p>
     <w:p>
       <w:pPr>
@@ -84,8 +89,6 @@
         <w:pStyle w:val="TOC1"/>
       </w:pPr>
     </w:p>
-    <w:bookmarkStart w:id="0" w:name="_GoBack"/>
-    <w:bookmarkEnd w:id="0"/>
     <w:p>
       <w:pPr>
         <w:pStyle w:val="TOC1"/>
@@ -104,7 +107,7 @@
       <w:r>
         <w:fldChar w:fldCharType="separate"/>
       </w:r>
-      <w:hyperlink w:anchor="_Toc508621952" w:history="1">
+      <w:hyperlink w:anchor="_Toc516677324" w:history="1">
         <w:r>
           <w:rPr>
             <w:rStyle w:val="Hyperlink"/>
@@ -146,7 +149,7 @@
             <w:noProof/>
             <w:webHidden/>
           </w:rPr>
-          <w:instrText xml:space="preserve"> PAGEREF _Toc508621952 \h </w:instrText>
+          <w:instrText xml:space="preserve"> PAGEREF _Toc516677324 \h </w:instrText>
         </w:r>
         <w:r>
           <w:rPr>
@@ -186,7 +189,7 @@
           <w:lang w:eastAsia="es-ES"/>
         </w:rPr>
       </w:pPr>
-      <w:hyperlink w:anchor="_Toc508621953" w:history="1">
+      <w:hyperlink w:anchor="_Toc516677325" w:history="1">
         <w:r>
           <w:rPr>
             <w:rStyle w:val="Hyperlink"/>
@@ -228,7 +231,7 @@
             <w:noProof/>
             <w:webHidden/>
           </w:rPr>
-          <w:instrText xml:space="preserve"> PAGEREF _Toc508621953 \h </w:instrText>
+          <w:instrText xml:space="preserve"> PAGEREF _Toc516677325 \h </w:instrText>
         </w:r>
         <w:r>
           <w:rPr>
@@ -268,7 +271,7 @@
           <w:lang w:eastAsia="es-ES"/>
         </w:rPr>
       </w:pPr>
-      <w:hyperlink w:anchor="_Toc508621954" w:history="1">
+      <w:hyperlink w:anchor="_Toc516677326" w:history="1">
         <w:r>
           <w:rPr>
             <w:rStyle w:val="Hyperlink"/>
@@ -310,7 +313,7 @@
             <w:noProof/>
             <w:webHidden/>
           </w:rPr>
-          <w:instrText xml:space="preserve"> PAGEREF _Toc508621954 \h </w:instrText>
+          <w:instrText xml:space="preserve"> PAGEREF _Toc516677326 \h </w:instrText>
         </w:r>
         <w:r>
           <w:rPr>
@@ -350,7 +353,7 @@
           <w:lang w:eastAsia="es-ES"/>
         </w:rPr>
       </w:pPr>
-      <w:hyperlink w:anchor="_Toc508621955" w:history="1">
+      <w:hyperlink w:anchor="_Toc516677327" w:history="1">
         <w:r>
           <w:rPr>
             <w:rStyle w:val="Hyperlink"/>
@@ -392,7 +395,7 @@
             <w:noProof/>
             <w:webHidden/>
           </w:rPr>
-          <w:instrText xml:space="preserve"> PAGEREF _Toc508621955 \h </w:instrText>
+          <w:instrText xml:space="preserve"> PAGEREF _Toc516677327 \h </w:instrText>
         </w:r>
         <w:r>
           <w:rPr>
@@ -436,7 +439,7 @@
           <w:lang w:eastAsia="es-ES"/>
         </w:rPr>
       </w:pPr>
-      <w:hyperlink w:anchor="_Toc508621956" w:history="1">
+      <w:hyperlink w:anchor="_Toc516677328" w:history="1">
         <w:r>
           <w:rPr>
             <w:rStyle w:val="Hyperlink"/>
@@ -478,7 +481,7 @@
             <w:noProof/>
             <w:webHidden/>
           </w:rPr>
-          <w:instrText xml:space="preserve"> PAGEREF _Toc508621956 \h </w:instrText>
+          <w:instrText xml:space="preserve"> PAGEREF _Toc516677328 \h </w:instrText>
         </w:r>
         <w:r>
           <w:rPr>
@@ -522,7 +525,7 @@
           <w:lang w:eastAsia="es-ES"/>
         </w:rPr>
       </w:pPr>
-      <w:hyperlink w:anchor="_Toc508621957" w:history="1">
+      <w:hyperlink w:anchor="_Toc516677329" w:history="1">
         <w:r>
           <w:rPr>
             <w:rStyle w:val="Hyperlink"/>
@@ -564,7 +567,7 @@
             <w:noProof/>
             <w:webHidden/>
           </w:rPr>
-          <w:instrText xml:space="preserve"> PAGEREF _Toc508621957 \h </w:instrText>
+          <w:instrText xml:space="preserve"> PAGEREF _Toc516677329 \h </w:instrText>
         </w:r>
         <w:r>
           <w:rPr>
@@ -608,7 +611,7 @@
           <w:lang w:eastAsia="es-ES"/>
         </w:rPr>
       </w:pPr>
-      <w:hyperlink w:anchor="_Toc508621958" w:history="1">
+      <w:hyperlink w:anchor="_Toc516677330" w:history="1">
         <w:r>
           <w:rPr>
             <w:rStyle w:val="Hyperlink"/>
@@ -650,7 +653,7 @@
             <w:noProof/>
             <w:webHidden/>
           </w:rPr>
-          <w:instrText xml:space="preserve"> PAGEREF _Toc508621958 \h </w:instrText>
+          <w:instrText xml:space="preserve"> PAGEREF _Toc516677330 \h </w:instrText>
         </w:r>
         <w:r>
           <w:rPr>
@@ -694,7 +697,7 @@
           <w:lang w:eastAsia="es-ES"/>
         </w:rPr>
       </w:pPr>
-      <w:hyperlink w:anchor="_Toc508621959" w:history="1">
+      <w:hyperlink w:anchor="_Toc516677331" w:history="1">
         <w:r>
           <w:rPr>
             <w:rStyle w:val="Hyperlink"/>
@@ -736,7 +739,7 @@
             <w:noProof/>
             <w:webHidden/>
           </w:rPr>
-          <w:instrText xml:space="preserve"> PAGEREF _Toc508621959 \h </w:instrText>
+          <w:instrText xml:space="preserve"> PAGEREF _Toc516677331 \h </w:instrText>
         </w:r>
         <w:r>
           <w:rPr>
@@ -780,7 +783,7 @@
           <w:lang w:eastAsia="es-ES"/>
         </w:rPr>
       </w:pPr>
-      <w:hyperlink w:anchor="_Toc508621960" w:history="1">
+      <w:hyperlink w:anchor="_Toc516677332" w:history="1">
         <w:r>
           <w:rPr>
             <w:rStyle w:val="Hyperlink"/>
@@ -822,7 +825,7 @@
             <w:noProof/>
             <w:webHidden/>
           </w:rPr>
-          <w:instrText xml:space="preserve"> PAGEREF _Toc508621960 \h </w:instrText>
+          <w:instrText xml:space="preserve"> PAGEREF _Toc516677332 \h </w:instrText>
         </w:r>
         <w:r>
           <w:rPr>
@@ -866,7 +869,7 @@
           <w:lang w:eastAsia="es-ES"/>
         </w:rPr>
       </w:pPr>
-      <w:hyperlink w:anchor="_Toc508621961" w:history="1">
+      <w:hyperlink w:anchor="_Toc516677333" w:history="1">
         <w:r>
           <w:rPr>
             <w:rStyle w:val="Hyperlink"/>
@@ -908,7 +911,7 @@
             <w:noProof/>
             <w:webHidden/>
           </w:rPr>
-          <w:instrText xml:space="preserve"> PAGEREF _Toc508621961 \h </w:instrText>
+          <w:instrText xml:space="preserve"> PAGEREF _Toc516677333 \h </w:instrText>
         </w:r>
         <w:r>
           <w:rPr>
@@ -952,7 +955,7 @@
           <w:lang w:eastAsia="es-ES"/>
         </w:rPr>
       </w:pPr>
-      <w:hyperlink w:anchor="_Toc508621962" w:history="1">
+      <w:hyperlink w:anchor="_Toc516677334" w:history="1">
         <w:r>
           <w:rPr>
             <w:rStyle w:val="Hyperlink"/>
@@ -994,7 +997,7 @@
             <w:noProof/>
             <w:webHidden/>
           </w:rPr>
-          <w:instrText xml:space="preserve"> PAGEREF _Toc508621962 \h </w:instrText>
+          <w:instrText xml:space="preserve"> PAGEREF _Toc516677334 \h </w:instrText>
         </w:r>
         <w:r>
           <w:rPr>
@@ -1038,7 +1041,7 @@
           <w:lang w:eastAsia="es-ES"/>
         </w:rPr>
       </w:pPr>
-      <w:hyperlink w:anchor="_Toc508621963" w:history="1">
+      <w:hyperlink w:anchor="_Toc516677335" w:history="1">
         <w:r>
           <w:rPr>
             <w:rStyle w:val="Hyperlink"/>
@@ -1080,7 +1083,7 @@
             <w:noProof/>
             <w:webHidden/>
           </w:rPr>
-          <w:instrText xml:space="preserve"> PAGEREF _Toc508621963 \h </w:instrText>
+          <w:instrText xml:space="preserve"> PAGEREF _Toc516677335 \h </w:instrText>
         </w:r>
         <w:r>
           <w:rPr>
@@ -1124,7 +1127,7 @@
           <w:lang w:eastAsia="es-ES"/>
         </w:rPr>
       </w:pPr>
-      <w:hyperlink w:anchor="_Toc508621964" w:history="1">
+      <w:hyperlink w:anchor="_Toc516677336" w:history="1">
         <w:r>
           <w:rPr>
             <w:rStyle w:val="Hyperlink"/>
@@ -1166,7 +1169,7 @@
             <w:noProof/>
             <w:webHidden/>
           </w:rPr>
-          <w:instrText xml:space="preserve"> PAGEREF _Toc508621964 \h </w:instrText>
+          <w:instrText xml:space="preserve"> PAGEREF _Toc516677336 \h </w:instrText>
         </w:r>
         <w:r>
           <w:rPr>
@@ -1206,7 +1209,7 @@
           <w:lang w:eastAsia="es-ES"/>
         </w:rPr>
       </w:pPr>
-      <w:hyperlink w:anchor="_Toc508621965" w:history="1">
+      <w:hyperlink w:anchor="_Toc516677337" w:history="1">
         <w:r>
           <w:rPr>
             <w:rStyle w:val="Hyperlink"/>
@@ -1227,7 +1230,7 @@
             <w:rStyle w:val="Hyperlink"/>
             <w:noProof/>
           </w:rPr>
-          <w:t>Uso por línea de comandos</w:t>
+          <w:t>Uso de DNIe y tarjetas inteligentes de la FNMT</w:t>
         </w:r>
         <w:r>
           <w:rPr>
@@ -1248,7 +1251,7 @@
             <w:noProof/>
             <w:webHidden/>
           </w:rPr>
-          <w:instrText xml:space="preserve"> PAGEREF _Toc508621965 \h </w:instrText>
+          <w:instrText xml:space="preserve"> PAGEREF _Toc516677337 \h </w:instrText>
         </w:r>
         <w:r>
           <w:rPr>
@@ -1288,7 +1291,7 @@
           <w:lang w:eastAsia="es-ES"/>
         </w:rPr>
       </w:pPr>
-      <w:hyperlink w:anchor="_Toc508621966" w:history="1">
+      <w:hyperlink w:anchor="_Toc516677338" w:history="1">
         <w:r>
           <w:rPr>
             <w:rStyle w:val="Hyperlink"/>
@@ -1309,6 +1312,88 @@
             <w:rStyle w:val="Hyperlink"/>
             <w:noProof/>
           </w:rPr>
+          <w:t>Uso por línea de comandos</w:t>
+        </w:r>
+        <w:r>
+          <w:rPr>
+            <w:noProof/>
+            <w:webHidden/>
+          </w:rPr>
+          <w:tab/>
+        </w:r>
+        <w:r>
+          <w:rPr>
+            <w:noProof/>
+            <w:webHidden/>
+          </w:rPr>
+          <w:fldChar w:fldCharType="begin"/>
+        </w:r>
+        <w:r>
+          <w:rPr>
+            <w:noProof/>
+            <w:webHidden/>
+          </w:rPr>
+          <w:instrText xml:space="preserve"> PAGEREF _Toc516677338 \h </w:instrText>
+        </w:r>
+        <w:r>
+          <w:rPr>
+            <w:noProof/>
+            <w:webHidden/>
+          </w:rPr>
+        </w:r>
+        <w:r>
+          <w:rPr>
+            <w:noProof/>
+            <w:webHidden/>
+          </w:rPr>
+          <w:fldChar w:fldCharType="separate"/>
+        </w:r>
+        <w:r>
+          <w:rPr>
+            <w:noProof/>
+            <w:webHidden/>
+          </w:rPr>
+          <w:t>20</w:t>
+        </w:r>
+        <w:r>
+          <w:rPr>
+            <w:noProof/>
+            <w:webHidden/>
+          </w:rPr>
+          <w:fldChar w:fldCharType="end"/>
+        </w:r>
+      </w:hyperlink>
+    </w:p>
+    <w:p>
+      <w:pPr>
+        <w:pStyle w:val="TOC1"/>
+        <w:rPr>
+          <w:rFonts w:eastAsiaTheme="minorEastAsia"/>
+          <w:noProof/>
+          <w:lang w:eastAsia="es-ES"/>
+        </w:rPr>
+      </w:pPr>
+      <w:hyperlink w:anchor="_Toc516677339" w:history="1">
+        <w:r>
+          <w:rPr>
+            <w:rStyle w:val="Hyperlink"/>
+            <w:noProof/>
+          </w:rPr>
+          <w:t>7</w:t>
+        </w:r>
+        <w:r>
+          <w:rPr>
+            <w:rFonts w:eastAsiaTheme="minorEastAsia"/>
+            <w:noProof/>
+            <w:lang w:eastAsia="es-ES"/>
+          </w:rPr>
+          <w:tab/>
+        </w:r>
+        <w:r>
+          <w:rPr>
+            <w:rStyle w:val="Hyperlink"/>
+            <w:noProof/>
+          </w:rPr>
           <w:t>Problemas conocidos</w:t>
         </w:r>
         <w:r>
@@ -1330,7 +1415,7 @@
             <w:noProof/>
             <w:webHidden/>
           </w:rPr>
-          <w:instrText xml:space="preserve"> PAGEREF _Toc508621966 \h </w:instrText>
+          <w:instrText xml:space="preserve"> PAGEREF _Toc516677339 \h </w:instrText>
         </w:r>
         <w:r>
           <w:rPr>
@@ -1350,7 +1435,7 @@
             <w:noProof/>
             <w:webHidden/>
           </w:rPr>
-          <w:t>21</w:t>
+          <w:t>22</w:t>
         </w:r>
         <w:r>
           <w:rPr>
@@ -1374,13 +1459,13 @@
           <w:lang w:eastAsia="es-ES"/>
         </w:rPr>
       </w:pPr>
-      <w:hyperlink w:anchor="_Toc508621967" w:history="1">
+      <w:hyperlink w:anchor="_Toc516677340" w:history="1">
         <w:r>
           <w:rPr>
             <w:rStyle w:val="Hyperlink"/>
             <w:noProof/>
           </w:rPr>
-          <w:t>6.1</w:t>
+          <w:t>7.1</w:t>
         </w:r>
         <w:r>
           <w:rPr>
@@ -1416,7 +1501,7 @@
             <w:noProof/>
             <w:webHidden/>
           </w:rPr>
-          <w:instrText xml:space="preserve"> PAGEREF _Toc508621967 \h </w:instrText>
+          <w:instrText xml:space="preserve"> PAGEREF _Toc516677340 \h </w:instrText>
         </w:r>
         <w:r>
           <w:rPr>
@@ -1436,7 +1521,7 @@
             <w:noProof/>
             <w:webHidden/>
           </w:rPr>
-          <w:t>21</w:t>
+          <w:t>22</w:t>
         </w:r>
         <w:r>
           <w:rPr>
@@ -1460,13 +1545,13 @@
           <w:lang w:eastAsia="es-ES"/>
         </w:rPr>
       </w:pPr>
-      <w:hyperlink w:anchor="_Toc508621968" w:history="1">
+      <w:hyperlink w:anchor="_Toc516677341" w:history="1">
         <w:r>
           <w:rPr>
             <w:rStyle w:val="Hyperlink"/>
             <w:noProof/>
           </w:rPr>
-          <w:t>6.2</w:t>
+          <w:t>7.2</w:t>
         </w:r>
         <w:r>
           <w:rPr>
@@ -1502,7 +1587,7 @@
             <w:noProof/>
             <w:webHidden/>
           </w:rPr>
-          <w:instrText xml:space="preserve"> PAGEREF _Toc508621968 \h </w:instrText>
+          <w:instrText xml:space="preserve"> PAGEREF _Toc516677341 \h </w:instrText>
         </w:r>
         <w:r>
           <w:rPr>
@@ -1522,7 +1607,7 @@
             <w:noProof/>
             <w:webHidden/>
           </w:rPr>
-          <w:t>21</w:t>
+          <w:t>22</w:t>
         </w:r>
         <w:r>
           <w:rPr>
@@ -1546,13 +1631,13 @@
           <w:lang w:eastAsia="es-ES"/>
         </w:rPr>
       </w:pPr>
-      <w:hyperlink w:anchor="_Toc508621969" w:history="1">
+      <w:hyperlink w:anchor="_Toc516677342" w:history="1">
         <w:r>
           <w:rPr>
             <w:rStyle w:val="Hyperlink"/>
             <w:noProof/>
           </w:rPr>
-          <w:t>6.3</w:t>
+          <w:t>7.3</w:t>
         </w:r>
         <w:r>
           <w:rPr>
@@ -1588,7 +1673,7 @@
             <w:noProof/>
             <w:webHidden/>
           </w:rPr>
-          <w:instrText xml:space="preserve"> PAGEREF _Toc508621969 \h </w:instrText>
+          <w:instrText xml:space="preserve"> PAGEREF _Toc516677342 \h </w:instrText>
         </w:r>
         <w:r>
           <w:rPr>
@@ -1608,7 +1693,7 @@
             <w:noProof/>
             <w:webHidden/>
           </w:rPr>
-          <w:t>22</w:t>
+          <w:t>23</w:t>
         </w:r>
         <w:r>
           <w:rPr>
@@ -1632,13 +1717,13 @@
           <w:lang w:eastAsia="es-ES"/>
         </w:rPr>
       </w:pPr>
-      <w:hyperlink w:anchor="_Toc508621970" w:history="1">
+      <w:hyperlink w:anchor="_Toc516677343" w:history="1">
         <w:r>
           <w:rPr>
             <w:rStyle w:val="Hyperlink"/>
             <w:noProof/>
           </w:rPr>
-          <w:t>6.4</w:t>
+          <w:t>7.4</w:t>
         </w:r>
         <w:r>
           <w:rPr>
@@ -1674,7 +1759,7 @@
             <w:noProof/>
             <w:webHidden/>
           </w:rPr>
-          <w:instrText xml:space="preserve"> PAGEREF _Toc508621970 \h </w:instrText>
+          <w:instrText xml:space="preserve"> PAGEREF _Toc516677343 \h </w:instrText>
         </w:r>
         <w:r>
           <w:rPr>
@@ -1694,7 +1779,7 @@
             <w:noProof/>
             <w:webHidden/>
           </w:rPr>
-          <w:t>23</w:t>
+          <w:t>24</w:t>
         </w:r>
         <w:r>
           <w:rPr>
@@ -1718,13 +1803,13 @@
           <w:lang w:eastAsia="es-ES"/>
         </w:rPr>
       </w:pPr>
-      <w:hyperlink w:anchor="_Toc508621971" w:history="1">
+      <w:hyperlink w:anchor="_Toc516677344" w:history="1">
         <w:r>
           <w:rPr>
             <w:rStyle w:val="Hyperlink"/>
             <w:noProof/>
           </w:rPr>
-          <w:t>6.5</w:t>
+          <w:t>7.5</w:t>
         </w:r>
         <w:r>
           <w:rPr>
@@ -1760,7 +1845,7 @@
             <w:noProof/>
             <w:webHidden/>
           </w:rPr>
-          <w:instrText xml:space="preserve"> PAGEREF _Toc508621971 \h </w:instrText>
+          <w:instrText xml:space="preserve"> PAGEREF _Toc516677344 \h </w:instrText>
         </w:r>
         <w:r>
           <w:rPr>
@@ -1780,7 +1865,7 @@
             <w:noProof/>
             <w:webHidden/>
           </w:rPr>
-          <w:t>23</w:t>
+          <w:t>24</w:t>
         </w:r>
         <w:r>
           <w:rPr>
@@ -1804,13 +1889,13 @@
           <w:lang w:eastAsia="es-ES"/>
         </w:rPr>
       </w:pPr>
-      <w:hyperlink w:anchor="_Toc508621972" w:history="1">
+      <w:hyperlink w:anchor="_Toc516677345" w:history="1">
         <w:r>
           <w:rPr>
             <w:rStyle w:val="Hyperlink"/>
             <w:noProof/>
           </w:rPr>
-          <w:t>6.6</w:t>
+          <w:t>7.6</w:t>
         </w:r>
         <w:r>
           <w:rPr>
@@ -1825,6 +1910,92 @@
             <w:rStyle w:val="Hyperlink"/>
             <w:noProof/>
           </w:rPr>
+          <w:t>AutoFirma se cierra inmediatamente tras ser invocado desde el navegador web</w:t>
+        </w:r>
+        <w:r>
+          <w:rPr>
+            <w:noProof/>
+            <w:webHidden/>
+          </w:rPr>
+          <w:tab/>
+        </w:r>
+        <w:r>
+          <w:rPr>
+            <w:noProof/>
+            <w:webHidden/>
+          </w:rPr>
+          <w:fldChar w:fldCharType="begin"/>
+        </w:r>
+        <w:r>
+          <w:rPr>
+            <w:noProof/>
+            <w:webHidden/>
+          </w:rPr>
+          <w:instrText xml:space="preserve"> PAGEREF _Toc516677345 \h </w:instrText>
+        </w:r>
+        <w:r>
+          <w:rPr>
+            <w:noProof/>
+            <w:webHidden/>
+          </w:rPr>
+        </w:r>
+        <w:r>
+          <w:rPr>
+            <w:noProof/>
+            <w:webHidden/>
+          </w:rPr>
+          <w:fldChar w:fldCharType="separate"/>
+        </w:r>
+        <w:r>
+          <w:rPr>
+            <w:noProof/>
+            <w:webHidden/>
+          </w:rPr>
+          <w:t>24</w:t>
+        </w:r>
+        <w:r>
+          <w:rPr>
+            <w:noProof/>
+            <w:webHidden/>
+          </w:rPr>
+          <w:fldChar w:fldCharType="end"/>
+        </w:r>
+      </w:hyperlink>
+    </w:p>
+    <w:p>
+      <w:pPr>
+        <w:pStyle w:val="TOC2"/>
+        <w:tabs>
+          <w:tab w:val="left" w:pos="660"/>
+          <w:tab w:val="right" w:leader="dot" w:pos="8949"/>
+        </w:tabs>
+        <w:rPr>
+          <w:rFonts w:eastAsiaTheme="minorEastAsia"/>
+          <w:noProof/>
+          <w:lang w:eastAsia="es-ES"/>
+        </w:rPr>
+      </w:pPr>
+      <w:hyperlink w:anchor="_Toc516677346" w:history="1">
+        <w:r>
+          <w:rPr>
+            <w:rStyle w:val="Hyperlink"/>
+            <w:noProof/>
+          </w:rPr>
+          <w:t>7.7</w:t>
+        </w:r>
+        <w:r>
+          <w:rPr>
+            <w:rFonts w:eastAsiaTheme="minorEastAsia"/>
+            <w:noProof/>
+            <w:lang w:eastAsia="es-ES"/>
+          </w:rPr>
+          <w:tab/>
+        </w:r>
+        <w:r>
+          <w:rPr>
+            <w:rStyle w:val="Hyperlink"/>
+            <w:noProof/>
+          </w:rPr>
           <w:t>No se detectan tarjetas inteligentes en Mac</w:t>
         </w:r>
         <w:r>
@@ -1846,7 +2017,7 @@
             <w:noProof/>
             <w:webHidden/>
           </w:rPr>
-          <w:instrText xml:space="preserve"> PAGEREF _Toc508621972 \h </w:instrText>
+          <w:instrText xml:space="preserve"> PAGEREF _Toc516677346 \h </w:instrText>
         </w:r>
         <w:r>
           <w:rPr>
@@ -1866,7 +2037,7 @@
             <w:noProof/>
             <w:webHidden/>
           </w:rPr>
-          <w:t>23</w:t>
+          <w:t>24</w:t>
         </w:r>
         <w:r>
           <w:rPr>
@@ -1905,7 +2076,7 @@
       <w:bookmarkStart w:id="2" w:name="_Toc424848867"/>
       <w:bookmarkStart w:id="3" w:name="_Toc425144388"/>
       <w:bookmarkStart w:id="4" w:name="_Toc429737795"/>
-      <w:bookmarkStart w:id="5" w:name="_Toc508621952"/>
+      <w:bookmarkStart w:id="5" w:name="_Toc516677324"/>
       <w:r>
         <w:lastRenderedPageBreak/>
         <w:t>Introducción</w:t>
@@ -2245,7 +2416,7 @@
       <w:pPr>
         <w:pStyle w:val="Heading1"/>
       </w:pPr>
-      <w:bookmarkStart w:id="10" w:name="_Toc508621953"/>
+      <w:bookmarkStart w:id="10" w:name="_Toc516677325"/>
       <w:r>
         <w:lastRenderedPageBreak/>
         <w:t>Requisitos mínimos</w:t>
@@ -2639,17 +2810,17 @@
         <w:pStyle w:val="Heading1"/>
       </w:pPr>
       <w:bookmarkStart w:id="11" w:name="_Toc434222911"/>
-      <w:bookmarkStart w:id="12" w:name="_Toc414390351"/>
-      <w:bookmarkStart w:id="13" w:name="_Toc424848897"/>
-      <w:bookmarkStart w:id="14" w:name="_Toc425144418"/>
-      <w:bookmarkStart w:id="15" w:name="_Toc429737825"/>
-      <w:bookmarkStart w:id="16" w:name="_Toc508621954"/>
+      <w:bookmarkStart w:id="12" w:name="_Toc516677326"/>
+      <w:bookmarkStart w:id="13" w:name="_Toc414390351"/>
+      <w:bookmarkStart w:id="14" w:name="_Toc424848897"/>
+      <w:bookmarkStart w:id="15" w:name="_Toc425144418"/>
+      <w:bookmarkStart w:id="16" w:name="_Toc429737825"/>
       <w:r>
         <w:lastRenderedPageBreak/>
         <w:t>Enlaces de descarga</w:t>
       </w:r>
       <w:bookmarkEnd w:id="11"/>
-      <w:bookmarkEnd w:id="16"/>
+      <w:bookmarkEnd w:id="12"/>
     </w:p>
     <w:p>
       <w:pPr>
@@ -2688,7 +2859,7 @@
       <w:pPr>
         <w:pStyle w:val="Heading1"/>
       </w:pPr>
-      <w:bookmarkStart w:id="17" w:name="_Toc508621955"/>
+      <w:bookmarkStart w:id="17" w:name="_Toc516677327"/>
       <w:r>
         <w:lastRenderedPageBreak/>
         <w:t>Instalación</w:t>
@@ -2792,7 +2963,7 @@
         <w:ind w:left="578" w:hanging="578"/>
       </w:pPr>
       <w:bookmarkStart w:id="18" w:name="_Toc451933127"/>
-      <w:bookmarkStart w:id="19" w:name="_Toc508621956"/>
+      <w:bookmarkStart w:id="19" w:name="_Toc516677328"/>
       <w:r>
         <w:t>Microsoft Windows</w:t>
       </w:r>
@@ -3318,7 +3489,7 @@
       <w:pPr>
         <w:pStyle w:val="Heading3"/>
       </w:pPr>
-      <w:bookmarkStart w:id="20" w:name="_Toc508621957"/>
+      <w:bookmarkStart w:id="20" w:name="_Toc516677329"/>
       <w:r>
         <w:t>Desinstalación</w:t>
       </w:r>
@@ -3688,17 +3859,17 @@
         <w:pStyle w:val="Heading3"/>
       </w:pPr>
       <w:bookmarkStart w:id="21" w:name="_Ref468881116"/>
-      <w:bookmarkStart w:id="22" w:name="_Ref313876725"/>
-      <w:bookmarkStart w:id="23" w:name="_Toc508621958"/>
-      <w:bookmarkEnd w:id="12"/>
+      <w:bookmarkStart w:id="22" w:name="_Toc516677330"/>
+      <w:bookmarkStart w:id="23" w:name="_Ref313876725"/>
       <w:bookmarkEnd w:id="13"/>
       <w:bookmarkEnd w:id="14"/>
       <w:bookmarkEnd w:id="15"/>
+      <w:bookmarkEnd w:id="16"/>
       <w:r>
         <w:t>Permisos adicionales</w:t>
       </w:r>
       <w:bookmarkEnd w:id="21"/>
-      <w:bookmarkEnd w:id="23"/>
+      <w:bookmarkEnd w:id="22"/>
     </w:p>
     <w:p>
       <w:pPr>
@@ -3719,7 +3890,7 @@
         <w:ind w:left="578" w:hanging="578"/>
       </w:pPr>
       <w:bookmarkStart w:id="24" w:name="_Toc451933129"/>
-      <w:bookmarkStart w:id="25" w:name="_Toc508621959"/>
+      <w:bookmarkStart w:id="25" w:name="_Toc516677331"/>
       <w:r>
         <w:t>Linux</w:t>
       </w:r>
@@ -3866,7 +4037,7 @@
         <w:spacing w:after="120"/>
       </w:pPr>
       <w:bookmarkStart w:id="26" w:name="_Toc451933130"/>
-      <w:bookmarkStart w:id="27" w:name="_Toc508621960"/>
+      <w:bookmarkStart w:id="27" w:name="_Toc516677332"/>
       <w:r>
         <w:t>Instalación por línea de comandos</w:t>
       </w:r>
@@ -4308,7 +4479,7 @@
         </w:numPr>
         <w:spacing w:after="120"/>
       </w:pPr>
-      <w:bookmarkStart w:id="29" w:name="_Toc508621961"/>
+      <w:bookmarkStart w:id="29" w:name="_Toc516677333"/>
       <w:r>
         <w:t>Instalación mediante el asistente de paquetes de Ubuntu/Guadalinex</w:t>
       </w:r>
@@ -4542,7 +4713,7 @@
         </w:numPr>
       </w:pPr>
       <w:bookmarkStart w:id="30" w:name="_Toc451933132"/>
-      <w:bookmarkStart w:id="31" w:name="_Toc508621962"/>
+      <w:bookmarkStart w:id="31" w:name="_Toc516677334"/>
       <w:r>
         <w:t>Desinstalación</w:t>
       </w:r>
@@ -4625,7 +4796,7 @@
         <w:ind w:left="578" w:hanging="578"/>
       </w:pPr>
       <w:bookmarkStart w:id="32" w:name="_Toc451933133"/>
-      <w:bookmarkStart w:id="33" w:name="_Toc508621963"/>
+      <w:bookmarkStart w:id="33" w:name="_Toc516677335"/>
       <w:r>
         <w:lastRenderedPageBreak/>
         <w:t>Apple OS X</w:t>
@@ -5104,7 +5275,7 @@
         <w:pStyle w:val="Heading3"/>
       </w:pPr>
       <w:bookmarkStart w:id="34" w:name="_Toc451933134"/>
-      <w:bookmarkStart w:id="35" w:name="_Toc508621964"/>
+      <w:bookmarkStart w:id="35" w:name="_Toc516677336"/>
       <w:r>
         <w:t>Desinstalación</w:t>
       </w:r>
@@ -5131,11 +5302,134 @@
       <w:pPr>
         <w:pStyle w:val="Heading1"/>
       </w:pPr>
-      <w:bookmarkStart w:id="36" w:name="_Toc508621965"/>
+      <w:bookmarkStart w:id="36" w:name="_Toc516677337"/>
+      <w:r>
+        <w:t xml:space="preserve">Uso de DNIe y tarjetas inteligentes </w:t>
+      </w:r>
+      <w:r>
+        <w:t>de la FNMT</w:t>
+      </w:r>
+      <w:bookmarkEnd w:id="36"/>
+    </w:p>
+    <w:p>
+      <w:pPr>
+        <w:jc w:val="both"/>
+      </w:pPr>
+      <w:r>
+        <w:t xml:space="preserve">AutoFirma comprueba al abrirse si existen lectores de tarjeta inteligente instalados en el sistema. Si los detecta, muestra al usuario una pantalla para que seleccione si desea </w:t>
+      </w:r>
+      <w:r>
+        <w:t>“F</w:t>
+      </w:r>
+      <w:r>
+        <w:t>irmar con DNIe</w:t>
+      </w:r>
+      <w:r>
+        <w:t>”</w:t>
+      </w:r>
+      <w:r>
+        <w:t xml:space="preserve"> o </w:t>
+      </w:r>
+      <w:r>
+        <w:t xml:space="preserve">“Usar cualquier certificado”. Tanto si se selecciona “Firmar con DNIe” como si se selecciona “Usar cualquier certificado” y luego se selecciona el certificado del DNIe o un certificado en tarjeta de la FNMT, AutoFirma hará uso del certificado mediante un controlador propio integrado en la propia aplicación. Este controlador es JMulticard y permite utilizar los certificados alojados en este tipo de tarjetas aun cuando no se tiene instalado su controlador oficial (CSP o PKCS#11) en el equipo. </w:t>
+      </w:r>
+    </w:p>
+    <w:p>
+      <w:pPr>
+        <w:jc w:val="both"/>
+      </w:pPr>
+      <w:r>
+        <w:t xml:space="preserve">JMulticard pedirá el PIN de las tarjetas que lo requieran para acceder al listado de certificados que contienen. También pedirá el PIN cada vez que se desee utilizar para firmar cualquiera de estos certificados. Esto puede suponer un inconveniente si queremos firmar múltiples documentos seguidos. Este comportamiento puede no darse con los controladores oficiales de las tarjetas que </w:t>
+      </w:r>
+      <w:r>
+        <w:lastRenderedPageBreak/>
+        <w:t>mantienen habilitado el permiso de firma después de la primera, evitando que sea necesario volver a introducir el PIN.</w:t>
+      </w:r>
+    </w:p>
+    <w:p>
+      <w:pPr>
+        <w:jc w:val="both"/>
+      </w:pPr>
+      <w:r>
+        <w:t>Si no desea utilizar JMulticard cuando seleccione el uso de cualquier certificado, puede deshabilitar su uso desde el menú de preferencias de AutoFirma. Acceda a la aplicación, selecciones el menú “Herramientas” y la opción “Preferencias”. En la pestaña “General” se muestra la opción “Habilitar JMulticard para el uso de las tarjetas de la FNMT y DNIe”. Esta opción estará habilitada por defecto y deberá desactivarla para que se use el controlador oficial de su tarjeta. Después de desactivar esta opción, deberá pulsar Aceptar en el panel. La próxima vez que abra AutoFirma, se cargará el controlador oficial de su tarjeta en lugar de JMulticard.</w:t>
+      </w:r>
+    </w:p>
+    <w:p>
+      <w:pPr>
+        <w:jc w:val="center"/>
+      </w:pPr>
+      <w:r>
+        <w:rPr>
+          <w:noProof/>
+          <w:lang w:eastAsia="es-ES"/>
+        </w:rPr>
+        <w:drawing>
+          <wp:inline distT="0" distB="0" distL="0" distR="0">
+            <wp:extent cx="4446000" cy="1951200"/>
+            <wp:effectExtent l="0" t="0" r="0" b="0"/>
+            <wp:docPr id="15" name="Picture 15"/>
+            <wp:cNvGraphicFramePr>
+              <a:graphicFrameLocks xmlns:a="http://schemas.openxmlformats.org/drawingml/2006/main" noChangeAspect="1"/>
+            </wp:cNvGraphicFramePr>
+            <a:graphic xmlns:a="http://schemas.openxmlformats.org/drawingml/2006/main">
+              <a:graphicData uri="http://schemas.openxmlformats.org/drawingml/2006/picture">
+                <pic:pic xmlns:pic="http://schemas.openxmlformats.org/drawingml/2006/picture">
+                  <pic:nvPicPr>
+                    <pic:cNvPr id="0" name="Picture 4"/>
+                    <pic:cNvPicPr>
+                      <a:picLocks noChangeAspect="1" noChangeArrowheads="1"/>
+                    </pic:cNvPicPr>
+                  </pic:nvPicPr>
+                  <pic:blipFill>
+                    <a:blip r:embed="rId30">
+                      <a:extLst>
+                        <a:ext uri="{28A0092B-C50C-407E-A947-70E740481C1C}">
+                          <a14:useLocalDpi xmlns:a14="http://schemas.microsoft.com/office/drawing/2010/main" val="0"/>
+                        </a:ext>
+                      </a:extLst>
+                    </a:blip>
+                    <a:srcRect/>
+                    <a:stretch>
+                      <a:fillRect/>
+                    </a:stretch>
+                  </pic:blipFill>
+                  <pic:spPr bwMode="auto">
+                    <a:xfrm>
+                      <a:off x="0" y="0"/>
+                      <a:ext cx="4446000" cy="1951200"/>
+                    </a:xfrm>
+                    <a:prstGeom prst="rect">
+                      <a:avLst/>
+                    </a:prstGeom>
+                    <a:noFill/>
+                    <a:ln>
+                      <a:noFill/>
+                    </a:ln>
+                  </pic:spPr>
+                </pic:pic>
+              </a:graphicData>
+            </a:graphic>
+          </wp:inline>
+        </w:drawing>
+      </w:r>
+    </w:p>
+    <w:p>
+      <w:pPr>
+        <w:jc w:val="both"/>
+      </w:pPr>
+      <w:r>
+        <w:t>El comportamiento anteriormente descrito también se aplica a las firmas realizadas con AutoFirma cuando se solicitan desde un navegador web. Si no desea introducir el PIN con cada documento a firmar desde una aplicación web, desactive el uso de JMulticard.</w:t>
+      </w:r>
+    </w:p>
+    <w:p>
+      <w:pPr>
+        <w:pStyle w:val="Heading1"/>
+      </w:pPr>
+      <w:bookmarkStart w:id="37" w:name="_Toc516677338"/>
       <w:r>
         <w:t>Uso por línea de comandos</w:t>
       </w:r>
-      <w:bookmarkEnd w:id="36"/>
+      <w:bookmarkEnd w:id="37"/>
     </w:p>
     <w:p>
       <w:pPr>
@@ -5178,24 +5472,21 @@
         <w:jc w:val="both"/>
       </w:pPr>
       <w:r>
-        <w:t xml:space="preserve">En el caso de Mac, es necesario ejecutar el JAR interno de la aplicación mediante Java. Esto puede hacerse accediendo al directorio interno “Resources” de la aplicación (comúnmente, </w:t>
-      </w:r>
+        <w:t>En el caso de Mac, es necesario ejecutar el JAR interno de la aplicación mediante Java. Esto puede hacerse accediendo al directorio interno “Resources” de la aplicación (comúnmente, “/Applications/AutoFirma.app/Contents/Resources”) y ejecutando el JAR con la instancia interna de Java</w:t>
+      </w:r>
+      <w:r>
+        <w:t>, cuyo ejecutable se renombra como “AutoFirma”</w:t>
+      </w:r>
+      <w:r>
+        <w:t>.</w:t>
+      </w:r>
+    </w:p>
+    <w:p>
+      <w:pPr>
+        <w:jc w:val="both"/>
+      </w:pPr>
       <w:r>
         <w:lastRenderedPageBreak/>
-        <w:t>“/Applications/AutoFirma.app/Contents/Resources”) y ejecutando el JAR con la instancia interna de Java</w:t>
-      </w:r>
-      <w:r>
-        <w:t>, cuyo ejecutable se renombra como “AutoFirma”</w:t>
-      </w:r>
-      <w:r>
-        <w:t>.</w:t>
-      </w:r>
-    </w:p>
-    <w:p>
-      <w:pPr>
-        <w:jc w:val="both"/>
-      </w:pPr>
-      <w:r>
         <w:t xml:space="preserve">Por ejemplo, se puede ejecutar AutoFirma y listar </w:t>
       </w:r>
       <w:r>
@@ -5785,7 +6076,6 @@
                 <w:color w:val="FFFFFF" w:themeColor="background1"/>
                 <w:sz w:val="20"/>
               </w:rPr>
-              <w:lastRenderedPageBreak/>
               <w:t>Sintaxis: AutoFirma sign [options...]</w:t>
             </w:r>
           </w:p>
@@ -5838,6 +6128,7 @@
                 <w:color w:val="FFFFFF" w:themeColor="background1"/>
                 <w:sz w:val="20"/>
               </w:rPr>
+              <w:lastRenderedPageBreak/>
               <w:t xml:space="preserve">  -gui                   (Realiza la operacion con entorno grafico)</w:t>
             </w:r>
           </w:p>
@@ -6225,24 +6516,24 @@
       <w:pPr>
         <w:pStyle w:val="Heading1"/>
       </w:pPr>
-      <w:bookmarkStart w:id="37" w:name="_Toc508621966"/>
+      <w:bookmarkStart w:id="38" w:name="_Toc516677339"/>
       <w:r>
         <w:t>Problemas conocidos</w:t>
       </w:r>
-      <w:bookmarkEnd w:id="37"/>
+      <w:bookmarkEnd w:id="38"/>
     </w:p>
     <w:p>
       <w:pPr>
         <w:pStyle w:val="Heading2"/>
       </w:pPr>
-      <w:bookmarkStart w:id="38" w:name="_Toc508621967"/>
+      <w:bookmarkStart w:id="39" w:name="_Toc516677340"/>
       <w:r>
         <w:t>Al</w:t>
       </w:r>
       <w:r>
         <w:t xml:space="preserve"> instalar AutoFirma falla la instalación de los certificados de confianza SSL</w:t>
       </w:r>
-      <w:bookmarkEnd w:id="38"/>
+      <w:bookmarkEnd w:id="39"/>
     </w:p>
     <w:p>
       <w:pPr>
@@ -6256,8 +6547,8 @@
       <w:pPr>
         <w:pStyle w:val="Heading2"/>
       </w:pPr>
-      <w:bookmarkStart w:id="39" w:name="_Toc477279368"/>
-      <w:bookmarkStart w:id="40" w:name="_Toc508621968"/>
+      <w:bookmarkStart w:id="40" w:name="_Toc477279368"/>
+      <w:bookmarkStart w:id="41" w:name="_Toc516677341"/>
       <w:r>
         <w:t xml:space="preserve">Al instalar AutoFirma </w:t>
       </w:r>
@@ -6267,8 +6558,8 @@
       <w:r>
         <w:t>: “Error abriendo archivo para escritura”</w:t>
       </w:r>
-      <w:bookmarkEnd w:id="39"/>
       <w:bookmarkEnd w:id="40"/>
+      <w:bookmarkEnd w:id="41"/>
     </w:p>
     <w:p>
       <w:pPr>
@@ -6310,7 +6601,7 @@
                     <pic:cNvPicPr/>
                   </pic:nvPicPr>
                   <pic:blipFill>
-                    <a:blip r:embed="rId30"/>
+                    <a:blip r:embed="rId31"/>
                     <a:stretch>
                       <a:fillRect/>
                     </a:stretch>
@@ -6351,11 +6642,11 @@
       <w:pPr>
         <w:pStyle w:val="Heading2"/>
       </w:pPr>
-      <w:bookmarkStart w:id="41" w:name="_Toc508621969"/>
+      <w:bookmarkStart w:id="42" w:name="_Toc516677342"/>
       <w:r>
         <w:t>Al abrir Google Chrome después del proceso de instalación de AutoFirma se muestra un mensaje notificando que la configuración de la aplicación está corrupta</w:t>
       </w:r>
-      <w:bookmarkEnd w:id="41"/>
+      <w:bookmarkEnd w:id="42"/>
     </w:p>
     <w:p>
       <w:pPr>
@@ -6411,7 +6702,7 @@
       <w:pPr>
         <w:pStyle w:val="Heading2"/>
       </w:pPr>
-      <w:bookmarkStart w:id="42" w:name="_Toc508621970"/>
+      <w:bookmarkStart w:id="43" w:name="_Toc516677343"/>
       <w:r>
         <w:lastRenderedPageBreak/>
         <w:t xml:space="preserve">Cuando se instala Mozilla Firefox o se crea un nuevo perfil de usuario después de la instalación de AutoFirma, </w:t>
@@ -6428,7 +6719,7 @@
       <w:r>
         <w:t xml:space="preserve"> en Firefox</w:t>
       </w:r>
-      <w:bookmarkEnd w:id="42"/>
+      <w:bookmarkEnd w:id="43"/>
     </w:p>
     <w:p>
       <w:pPr>
@@ -6503,21 +6794,21 @@
       <w:r>
         <w:t xml:space="preserve"> la configuración personalizada establecida en AutoFirma.</w:t>
       </w:r>
-      <w:bookmarkEnd w:id="22"/>
+      <w:bookmarkEnd w:id="23"/>
     </w:p>
     <w:p>
       <w:pPr>
         <w:pStyle w:val="Heading2"/>
       </w:pPr>
-      <w:bookmarkStart w:id="43" w:name="_Toc473104048"/>
-      <w:bookmarkStart w:id="44" w:name="_Toc477279372"/>
-      <w:bookmarkStart w:id="45" w:name="_Toc508621971"/>
+      <w:bookmarkStart w:id="44" w:name="_Toc473104048"/>
+      <w:bookmarkStart w:id="45" w:name="_Toc477279372"/>
+      <w:bookmarkStart w:id="46" w:name="_Toc516677344"/>
       <w:r>
         <w:t>AutoFirma indica que un documento PDF es demasiado grande cuando se intenta firmar con firma visible</w:t>
       </w:r>
-      <w:bookmarkEnd w:id="43"/>
       <w:bookmarkEnd w:id="44"/>
       <w:bookmarkEnd w:id="45"/>
+      <w:bookmarkEnd w:id="46"/>
       <w:r>
         <w:t xml:space="preserve"> </w:t>
       </w:r>
@@ -6533,6 +6824,40 @@
     <w:p>
       <w:r>
         <w:t>Se recomienda que los usuarios de sistemas operativos de 64bits utilicen AutoFirma de 64bits para reducir la probabilidad de sufrir este error.</w:t>
+      </w:r>
+    </w:p>
+    <w:p>
+      <w:pPr>
+        <w:pStyle w:val="Heading2"/>
+      </w:pPr>
+      <w:bookmarkStart w:id="47" w:name="_Toc516675094"/>
+      <w:bookmarkStart w:id="48" w:name="_Toc516677345"/>
+      <w:bookmarkStart w:id="49" w:name="_Toc483312716"/>
+      <w:r>
+        <w:t>AutoFirma se cierra inmediatamente tras ser invocado desde el navegador web</w:t>
+      </w:r>
+      <w:bookmarkEnd w:id="47"/>
+      <w:bookmarkEnd w:id="48"/>
+    </w:p>
+    <w:p>
+      <w:r>
+        <w:t>Cuando se abre AutoFirma por petición de un navegador web inmediatamente se abre una conexión entre ambas aplicaciones. Si AutoFirma detecta cualquier problema que evita que se pueda establecer esa comunicación, se cierra. Esto dará lugar a que, pasado un tiempo, la página web que intentó realizar la operación de firma informe de que no se pudo conectar con AutoFirma.</w:t>
+      </w:r>
+    </w:p>
+    <w:p>
+      <w:r>
+        <w:t>Si se encuentra en esta situación, utilice la función de “Restaurar instalación” de AutoFirma. Esta función permitirá reestablecer la configuración y los recursos necesarios para que se pueda establecer la comunicaci</w:t>
+      </w:r>
+      <w:r>
+        <w:t xml:space="preserve">ón entre el navegador y </w:t>
+      </w:r>
+      <w:r>
+        <w:t>AutoFirma.</w:t>
+      </w:r>
+    </w:p>
+    <w:p>
+      <w:r>
+        <w:t>La función de “Restauración instalación” se encuentra disponible en el menú de herramientas de AutoFirma.</w:t>
       </w:r>
     </w:p>
     <w:p>
@@ -6543,27 +6868,33 @@
           <w:numId w:val="5"/>
         </w:numPr>
       </w:pPr>
-      <w:bookmarkStart w:id="46" w:name="_Toc483312716"/>
-      <w:bookmarkStart w:id="47" w:name="_Toc508621972"/>
+      <w:bookmarkStart w:id="50" w:name="_Toc516677346"/>
       <w:r>
         <w:t>No se detectan tarjetas inteligentes en Mac</w:t>
       </w:r>
-      <w:bookmarkEnd w:id="46"/>
-      <w:bookmarkEnd w:id="47"/>
-    </w:p>
-    <w:p>
-      <w:pPr>
-        <w:jc w:val="both"/>
-      </w:pPr>
-      <w:r>
-        <w:t>Muchas tarjetas inteligentes no disponen de los drivers necesarios para su uso a través del llavero de Apple (almacén utilizado por AutoFirma cuando se usa a través de Safari, Chrome o como aplicación de escritorio). En el caso concreto del DNIe, AutoFirma es capaz de utilizarlo por medio del controlador Java que incorpora, pero con el resto de tarjetas no es posible.</w:t>
-      </w:r>
-    </w:p>
-    <w:p>
-      <w:pPr>
-        <w:jc w:val="both"/>
-      </w:pPr>
-      <w:r>
+      <w:bookmarkEnd w:id="49"/>
+      <w:bookmarkEnd w:id="50"/>
+    </w:p>
+    <w:p>
+      <w:pPr>
+        <w:jc w:val="both"/>
+      </w:pPr>
+      <w:r>
+        <w:t xml:space="preserve">Muchas tarjetas inteligentes no disponen de los </w:t>
+      </w:r>
+      <w:r>
+        <w:t>controladores</w:t>
+      </w:r>
+      <w:r>
+        <w:t xml:space="preserve"> necesarios para su uso a través del llavero de Apple (almacén utilizado por AutoFirma cuando se usa a través de Safari, Chrome o como aplicación de escritorio). En el caso concreto del DNIe, AutoFirma es capaz de utilizarlo por medio del controlador Java que incorpora, pero con el resto de tarjetas no es posible.</w:t>
+      </w:r>
+    </w:p>
+    <w:p>
+      <w:pPr>
+        <w:jc w:val="both"/>
+      </w:pPr>
+      <w:r>
+        <w:lastRenderedPageBreak/>
         <w:t>Para utilizar tarjetas criptográficas en Mac, instale sus controladores PKCS#11 como dispositivos de seguridad en Mozilla Firefox y utilice AutoFirma a través de este navegador.</w:t>
       </w:r>
     </w:p>
@@ -6607,7 +6938,6 @@
         <w:jc w:val="both"/>
       </w:pPr>
       <w:r>
-        <w:lastRenderedPageBreak/>
         <w:t>Acceda a la aplicación “Acceso a llavero”.</w:t>
       </w:r>
     </w:p>
@@ -6973,7 +7303,7 @@
             <wp:extent cx="838200" cy="295275"/>
             <wp:effectExtent l="0" t="0" r="0" b="9525"/>
             <wp:docPr id="4" name="Imagen 4" descr="Creative Commons License">
-              <a:hlinkClick xmlns:a="http://schemas.openxmlformats.org/drawingml/2006/main" r:id="rId31"/>
+              <a:hlinkClick xmlns:a="http://schemas.openxmlformats.org/drawingml/2006/main" r:id="rId32"/>
             </wp:docPr>
             <wp:cNvGraphicFramePr>
               <a:graphicFrameLocks xmlns:a="http://schemas.openxmlformats.org/drawingml/2006/main" noChangeAspect="1"/>
@@ -6988,7 +7318,7 @@
                     </pic:cNvPicPr>
                   </pic:nvPicPr>
                   <pic:blipFill>
-                    <a:blip r:embed="rId32" r:link="rId33">
+                    <a:blip r:embed="rId33" r:link="rId34">
                       <a:extLst>
                         <a:ext uri="{28A0092B-C50C-407E-A947-70E740481C1C}">
                           <a14:useLocalDpi xmlns:a14="http://schemas.microsoft.com/office/drawing/2010/main" val="0"/>
@@ -7076,9 +7406,9 @@
       </w:pPr>
     </w:p>
     <w:sectPr>
-      <w:headerReference w:type="default" r:id="rId34"/>
-      <w:footerReference w:type="default" r:id="rId35"/>
-      <w:headerReference w:type="first" r:id="rId36"/>
+      <w:headerReference w:type="default" r:id="rId35"/>
+      <w:footerReference w:type="default" r:id="rId36"/>
+      <w:headerReference w:type="first" r:id="rId37"/>
       <w:pgSz w:w="11907" w:h="16839" w:code="9"/>
       <w:pgMar w:top="2892" w:right="1134" w:bottom="1418" w:left="1814" w:header="1531" w:footer="737" w:gutter="0"/>
       <w:cols w:space="708"/>
@@ -7090,7 +7420,7 @@
 </file>
 
 <file path=word/endnotes.xml><?xml version="1.0" encoding="utf-8"?>
-<w:endnotes xmlns:wpc="http://schemas.microsoft.com/office/word/2010/wordprocessingCanvas" xmlns:cx="http://schemas.microsoft.com/office/drawing/2014/chartex" xmlns:mc="http://schemas.openxmlformats.org/markup-compatibility/2006" xmlns:o="urn:schemas-microsoft-com:office:office" xmlns:r="http://schemas.openxmlformats.org/officeDocument/2006/relationships" xmlns:m="http://schemas.openxmlformats.org/officeDocument/2006/math" xmlns:v="urn:schemas-microsoft-com:vml" xmlns:wp14="http://schemas.microsoft.com/office/word/2010/wordprocessingDrawing" xmlns:wp="http://schemas.openxmlformats.org/drawingml/2006/wordprocessingDrawing" xmlns:w10="urn:schemas-microsoft-com:office:word" xmlns:w="http://schemas.openxmlformats.org/wordprocessingml/2006/main" xmlns:w14="http://schemas.microsoft.com/office/word/2010/wordml" xmlns:w15="http://schemas.microsoft.com/office/word/2012/wordml" xmlns:w16se="http://schemas.microsoft.com/office/word/2015/wordml/symex" xmlns:wpg="http://schemas.microsoft.com/office/word/2010/wordprocessingGroup" xmlns:wpi="http://schemas.microsoft.com/office/word/2010/wordprocessingInk" xmlns:wne="http://schemas.microsoft.com/office/word/2006/wordml" xmlns:wps="http://schemas.microsoft.com/office/word/2010/wordprocessingShape" mc:Ignorable="w14 w15 w16se wp14">
+<w:endnotes xmlns:wpc="http://schemas.microsoft.com/office/word/2010/wordprocessingCanvas" xmlns:cx="http://schemas.microsoft.com/office/drawing/2014/chartex" xmlns:cx1="http://schemas.microsoft.com/office/drawing/2015/9/8/chartex" xmlns:mc="http://schemas.openxmlformats.org/markup-compatibility/2006" xmlns:o="urn:schemas-microsoft-com:office:office" xmlns:r="http://schemas.openxmlformats.org/officeDocument/2006/relationships" xmlns:m="http://schemas.openxmlformats.org/officeDocument/2006/math" xmlns:v="urn:schemas-microsoft-com:vml" xmlns:wp14="http://schemas.microsoft.com/office/word/2010/wordprocessingDrawing" xmlns:wp="http://schemas.openxmlformats.org/drawingml/2006/wordprocessingDrawing" xmlns:w10="urn:schemas-microsoft-com:office:word" xmlns:w="http://schemas.openxmlformats.org/wordprocessingml/2006/main" xmlns:w14="http://schemas.microsoft.com/office/word/2010/wordml" xmlns:w15="http://schemas.microsoft.com/office/word/2012/wordml" xmlns:w16se="http://schemas.microsoft.com/office/word/2015/wordml/symex" xmlns:wpg="http://schemas.microsoft.com/office/word/2010/wordprocessingGroup" xmlns:wpi="http://schemas.microsoft.com/office/word/2010/wordprocessingInk" xmlns:wne="http://schemas.microsoft.com/office/word/2006/wordml" xmlns:wps="http://schemas.microsoft.com/office/word/2010/wordprocessingShape" mc:Ignorable="w14 w15 w16se wp14">
   <w:endnote w:type="separator" w:id="-1">
     <w:p>
       <w:pPr>
@@ -7122,7 +7452,7 @@
 </file>
 
 <file path=word/footer1.xml><?xml version="1.0" encoding="utf-8"?>
-<w:ftr xmlns:wpc="http://schemas.microsoft.com/office/word/2010/wordprocessingCanvas" xmlns:cx="http://schemas.microsoft.com/office/drawing/2014/chartex" xmlns:mc="http://schemas.openxmlformats.org/markup-compatibility/2006" xmlns:o="urn:schemas-microsoft-com:office:office" xmlns:r="http://schemas.openxmlformats.org/officeDocument/2006/relationships" xmlns:m="http://schemas.openxmlformats.org/officeDocument/2006/math" xmlns:v="urn:schemas-microsoft-com:vml" xmlns:wp14="http://schemas.microsoft.com/office/word/2010/wordprocessingDrawing" xmlns:wp="http://schemas.openxmlformats.org/drawingml/2006/wordprocessingDrawing" xmlns:w10="urn:schemas-microsoft-com:office:word" xmlns:w="http://schemas.openxmlformats.org/wordprocessingml/2006/main" xmlns:w14="http://schemas.microsoft.com/office/word/2010/wordml" xmlns:w15="http://schemas.microsoft.com/office/word/2012/wordml" xmlns:w16se="http://schemas.microsoft.com/office/word/2015/wordml/symex" xmlns:wpg="http://schemas.microsoft.com/office/word/2010/wordprocessingGroup" xmlns:wpi="http://schemas.microsoft.com/office/word/2010/wordprocessingInk" xmlns:wne="http://schemas.microsoft.com/office/word/2006/wordml" xmlns:wps="http://schemas.microsoft.com/office/word/2010/wordprocessingShape" mc:Ignorable="w14 w15 w16se wp14">
+<w:ftr xmlns:wpc="http://schemas.microsoft.com/office/word/2010/wordprocessingCanvas" xmlns:cx="http://schemas.microsoft.com/office/drawing/2014/chartex" xmlns:cx1="http://schemas.microsoft.com/office/drawing/2015/9/8/chartex" xmlns:mc="http://schemas.openxmlformats.org/markup-compatibility/2006" xmlns:o="urn:schemas-microsoft-com:office:office" xmlns:r="http://schemas.openxmlformats.org/officeDocument/2006/relationships" xmlns:m="http://schemas.openxmlformats.org/officeDocument/2006/math" xmlns:v="urn:schemas-microsoft-com:vml" xmlns:wp14="http://schemas.microsoft.com/office/word/2010/wordprocessingDrawing" xmlns:wp="http://schemas.openxmlformats.org/drawingml/2006/wordprocessingDrawing" xmlns:w10="urn:schemas-microsoft-com:office:word" xmlns:w="http://schemas.openxmlformats.org/wordprocessingml/2006/main" xmlns:w14="http://schemas.microsoft.com/office/word/2010/wordml" xmlns:w15="http://schemas.microsoft.com/office/word/2012/wordml" xmlns:w16se="http://schemas.microsoft.com/office/word/2015/wordml/symex" xmlns:wpg="http://schemas.microsoft.com/office/word/2010/wordprocessingGroup" xmlns:wpi="http://schemas.microsoft.com/office/word/2010/wordprocessingInk" xmlns:wne="http://schemas.microsoft.com/office/word/2006/wordml" xmlns:wps="http://schemas.microsoft.com/office/word/2010/wordprocessingShape" mc:Ignorable="w14 w15 w16se wp14">
   <w:p>
     <w:pPr>
       <w:pStyle w:val="Footer"/>
@@ -7151,7 +7481,7 @@
         <v:shape id="_x0000_i1026" type="#_x0000_t75" style="width:41.25pt;height:19.5pt">
           <v:imagedata r:id="rId1" o:title=""/>
         </v:shape>
-        <o:OLEObject Type="Embed" ProgID="PBrush" ShapeID="_x0000_i1026" DrawAspect="Content" ObjectID="_1582363784" r:id="rId2"/>
+        <o:OLEObject Type="Embed" ProgID="PBrush" ShapeID="_x0000_i1026" DrawAspect="Content" ObjectID="_1590419230" r:id="rId2"/>
       </w:object>
     </w:r>
     <w:r>
@@ -7173,7 +7503,7 @@
       <w:rPr>
         <w:noProof/>
       </w:rPr>
-      <w:t>3</w:t>
+      <w:t>20</w:t>
     </w:r>
     <w:r>
       <w:fldChar w:fldCharType="end"/>
@@ -7183,7 +7513,7 @@
 </file>
 
 <file path=word/footnotes.xml><?xml version="1.0" encoding="utf-8"?>
-<w:footnotes xmlns:wpc="http://schemas.microsoft.com/office/word/2010/wordprocessingCanvas" xmlns:cx="http://schemas.microsoft.com/office/drawing/2014/chartex" xmlns:mc="http://schemas.openxmlformats.org/markup-compatibility/2006" xmlns:o="urn:schemas-microsoft-com:office:office" xmlns:r="http://schemas.openxmlformats.org/officeDocument/2006/relationships" xmlns:m="http://schemas.openxmlformats.org/officeDocument/2006/math" xmlns:v="urn:schemas-microsoft-com:vml" xmlns:wp14="http://schemas.microsoft.com/office/word/2010/wordprocessingDrawing" xmlns:wp="http://schemas.openxmlformats.org/drawingml/2006/wordprocessingDrawing" xmlns:w10="urn:schemas-microsoft-com:office:word" xmlns:w="http://schemas.openxmlformats.org/wordprocessingml/2006/main" xmlns:w14="http://schemas.microsoft.com/office/word/2010/wordml" xmlns:w15="http://schemas.microsoft.com/office/word/2012/wordml" xmlns:w16se="http://schemas.microsoft.com/office/word/2015/wordml/symex" xmlns:wpg="http://schemas.microsoft.com/office/word/2010/wordprocessingGroup" xmlns:wpi="http://schemas.microsoft.com/office/word/2010/wordprocessingInk" xmlns:wne="http://schemas.microsoft.com/office/word/2006/wordml" xmlns:wps="http://schemas.microsoft.com/office/word/2010/wordprocessingShape" mc:Ignorable="w14 w15 w16se wp14">
+<w:footnotes xmlns:wpc="http://schemas.microsoft.com/office/word/2010/wordprocessingCanvas" xmlns:cx="http://schemas.microsoft.com/office/drawing/2014/chartex" xmlns:cx1="http://schemas.microsoft.com/office/drawing/2015/9/8/chartex" xmlns:mc="http://schemas.openxmlformats.org/markup-compatibility/2006" xmlns:o="urn:schemas-microsoft-com:office:office" xmlns:r="http://schemas.openxmlformats.org/officeDocument/2006/relationships" xmlns:m="http://schemas.openxmlformats.org/officeDocument/2006/math" xmlns:v="urn:schemas-microsoft-com:vml" xmlns:wp14="http://schemas.microsoft.com/office/word/2010/wordprocessingDrawing" xmlns:wp="http://schemas.openxmlformats.org/drawingml/2006/wordprocessingDrawing" xmlns:w10="urn:schemas-microsoft-com:office:word" xmlns:w="http://schemas.openxmlformats.org/wordprocessingml/2006/main" xmlns:w14="http://schemas.microsoft.com/office/word/2010/wordml" xmlns:w15="http://schemas.microsoft.com/office/word/2012/wordml" xmlns:w16se="http://schemas.microsoft.com/office/word/2015/wordml/symex" xmlns:wpg="http://schemas.microsoft.com/office/word/2010/wordprocessingGroup" xmlns:wpi="http://schemas.microsoft.com/office/word/2010/wordprocessingInk" xmlns:wne="http://schemas.microsoft.com/office/word/2006/wordml" xmlns:wps="http://schemas.microsoft.com/office/word/2010/wordprocessingShape" mc:Ignorable="w14 w15 w16se wp14">
   <w:footnote w:type="separator" w:id="-1">
     <w:p>
       <w:pPr>
@@ -7215,7 +7545,7 @@
 </file>
 
 <file path=word/header1.xml><?xml version="1.0" encoding="utf-8"?>
-<w:hdr xmlns:wpc="http://schemas.microsoft.com/office/word/2010/wordprocessingCanvas" xmlns:cx="http://schemas.microsoft.com/office/drawing/2014/chartex" xmlns:mc="http://schemas.openxmlformats.org/markup-compatibility/2006" xmlns:o="urn:schemas-microsoft-com:office:office" xmlns:r="http://schemas.openxmlformats.org/officeDocument/2006/relationships" xmlns:m="http://schemas.openxmlformats.org/officeDocument/2006/math" xmlns:v="urn:schemas-microsoft-com:vml" xmlns:wp14="http://schemas.microsoft.com/office/word/2010/wordprocessingDrawing" xmlns:wp="http://schemas.openxmlformats.org/drawingml/2006/wordprocessingDrawing" xmlns:w10="urn:schemas-microsoft-com:office:word" xmlns:w="http://schemas.openxmlformats.org/wordprocessingml/2006/main" xmlns:w14="http://schemas.microsoft.com/office/word/2010/wordml" xmlns:w15="http://schemas.microsoft.com/office/word/2012/wordml" xmlns:w16se="http://schemas.microsoft.com/office/word/2015/wordml/symex" xmlns:wpg="http://schemas.microsoft.com/office/word/2010/wordprocessingGroup" xmlns:wpi="http://schemas.microsoft.com/office/word/2010/wordprocessingInk" xmlns:wne="http://schemas.microsoft.com/office/word/2006/wordml" xmlns:wps="http://schemas.microsoft.com/office/word/2010/wordprocessingShape" mc:Ignorable="w14 w15 w16se wp14">
+<w:hdr xmlns:wpc="http://schemas.microsoft.com/office/word/2010/wordprocessingCanvas" xmlns:cx="http://schemas.microsoft.com/office/drawing/2014/chartex" xmlns:cx1="http://schemas.microsoft.com/office/drawing/2015/9/8/chartex" xmlns:mc="http://schemas.openxmlformats.org/markup-compatibility/2006" xmlns:o="urn:schemas-microsoft-com:office:office" xmlns:r="http://schemas.openxmlformats.org/officeDocument/2006/relationships" xmlns:m="http://schemas.openxmlformats.org/officeDocument/2006/math" xmlns:v="urn:schemas-microsoft-com:vml" xmlns:wp14="http://schemas.microsoft.com/office/word/2010/wordprocessingDrawing" xmlns:wp="http://schemas.openxmlformats.org/drawingml/2006/wordprocessingDrawing" xmlns:w10="urn:schemas-microsoft-com:office:word" xmlns:w="http://schemas.openxmlformats.org/wordprocessingml/2006/main" xmlns:w14="http://schemas.microsoft.com/office/word/2010/wordml" xmlns:w15="http://schemas.microsoft.com/office/word/2012/wordml" xmlns:w16se="http://schemas.microsoft.com/office/word/2015/wordml/symex" xmlns:wpg="http://schemas.microsoft.com/office/word/2010/wordprocessingGroup" xmlns:wpi="http://schemas.microsoft.com/office/word/2010/wordprocessingInk" xmlns:wne="http://schemas.microsoft.com/office/word/2006/wordml" xmlns:wps="http://schemas.microsoft.com/office/word/2010/wordprocessingShape" mc:Ignorable="w14 w15 w16se wp14">
   <w:tbl>
     <w:tblPr>
       <w:tblW w:w="0" w:type="auto"/>
@@ -7264,7 +7594,7 @@
             </w:rPr>
           </w:pPr>
           <w:r>
-            <w:object w:dxaOrig="5805" w:dyaOrig="3255">
+            <w:object w:dxaOrig="5804" w:dyaOrig="3255">
               <v:shapetype id="_x0000_t75" coordsize="21600,21600" o:spt="75" o:preferrelative="t" path="m@4@5l@4@11@9@11@9@5xe" filled="f" stroked="f">
                 <v:stroke joinstyle="miter"/>
                 <v:formulas>
@@ -7287,7 +7617,7 @@
               <v:shape id="_x0000_i1025" type="#_x0000_t75" style="width:60pt;height:33pt">
                 <v:imagedata r:id="rId1" o:title=""/>
               </v:shape>
-              <o:OLEObject Type="Embed" ProgID="PBrush" ShapeID="_x0000_i1025" DrawAspect="Content" ObjectID="_1582363783" r:id="rId2"/>
+              <o:OLEObject Type="Embed" ProgID="PBrush" ShapeID="_x0000_i1025" DrawAspect="Content" ObjectID="_1590419229" r:id="rId2"/>
             </w:object>
           </w:r>
         </w:p>
@@ -7398,7 +7728,7 @@
 </file>
 
 <file path=word/header2.xml><?xml version="1.0" encoding="utf-8"?>
-<w:hdr xmlns:wpc="http://schemas.microsoft.com/office/word/2010/wordprocessingCanvas" xmlns:cx="http://schemas.microsoft.com/office/drawing/2014/chartex" xmlns:mc="http://schemas.openxmlformats.org/markup-compatibility/2006" xmlns:o="urn:schemas-microsoft-com:office:office" xmlns:r="http://schemas.openxmlformats.org/officeDocument/2006/relationships" xmlns:m="http://schemas.openxmlformats.org/officeDocument/2006/math" xmlns:v="urn:schemas-microsoft-com:vml" xmlns:wp14="http://schemas.microsoft.com/office/word/2010/wordprocessingDrawing" xmlns:wp="http://schemas.openxmlformats.org/drawingml/2006/wordprocessingDrawing" xmlns:w10="urn:schemas-microsoft-com:office:word" xmlns:w="http://schemas.openxmlformats.org/wordprocessingml/2006/main" xmlns:w14="http://schemas.microsoft.com/office/word/2010/wordml" xmlns:w15="http://schemas.microsoft.com/office/word/2012/wordml" xmlns:w16se="http://schemas.microsoft.com/office/word/2015/wordml/symex" xmlns:wpg="http://schemas.microsoft.com/office/word/2010/wordprocessingGroup" xmlns:wpi="http://schemas.microsoft.com/office/word/2010/wordprocessingInk" xmlns:wne="http://schemas.microsoft.com/office/word/2006/wordml" xmlns:wps="http://schemas.microsoft.com/office/word/2010/wordprocessingShape" mc:Ignorable="w14 w15 w16se wp14">
+<w:hdr xmlns:wpc="http://schemas.microsoft.com/office/word/2010/wordprocessingCanvas" xmlns:cx="http://schemas.microsoft.com/office/drawing/2014/chartex" xmlns:cx1="http://schemas.microsoft.com/office/drawing/2015/9/8/chartex" xmlns:mc="http://schemas.openxmlformats.org/markup-compatibility/2006" xmlns:o="urn:schemas-microsoft-com:office:office" xmlns:r="http://schemas.openxmlformats.org/officeDocument/2006/relationships" xmlns:m="http://schemas.openxmlformats.org/officeDocument/2006/math" xmlns:v="urn:schemas-microsoft-com:vml" xmlns:wp14="http://schemas.microsoft.com/office/word/2010/wordprocessingDrawing" xmlns:wp="http://schemas.openxmlformats.org/drawingml/2006/wordprocessingDrawing" xmlns:w10="urn:schemas-microsoft-com:office:word" xmlns:w="http://schemas.openxmlformats.org/wordprocessingml/2006/main" xmlns:w14="http://schemas.microsoft.com/office/word/2010/wordml" xmlns:w15="http://schemas.microsoft.com/office/word/2012/wordml" xmlns:w16se="http://schemas.microsoft.com/office/word/2015/wordml/symex" xmlns:wpg="http://schemas.microsoft.com/office/word/2010/wordprocessingGroup" xmlns:wpi="http://schemas.microsoft.com/office/word/2010/wordprocessingInk" xmlns:wne="http://schemas.microsoft.com/office/word/2006/wordml" xmlns:wps="http://schemas.microsoft.com/office/word/2010/wordprocessingShape" mc:Ignorable="w14 w15 w16se wp14">
   <w:tbl>
     <w:tblPr>
       <w:tblW w:w="0" w:type="auto"/>
@@ -7447,7 +7777,7 @@
             </w:rPr>
           </w:pPr>
           <w:r>
-            <w:object w:dxaOrig="5805" w:dyaOrig="3255">
+            <w:object w:dxaOrig="5804" w:dyaOrig="3255">
               <v:shapetype id="_x0000_t75" coordsize="21600,21600" o:spt="75" o:preferrelative="t" path="m@4@5l@4@11@9@11@9@5xe" filled="f" stroked="f">
                 <v:stroke joinstyle="miter"/>
                 <v:formulas>
@@ -7470,7 +7800,7 @@
               <v:shape id="_x0000_i1027" type="#_x0000_t75" style="width:102pt;height:57pt">
                 <v:imagedata r:id="rId1" o:title=""/>
               </v:shape>
-              <o:OLEObject Type="Embed" ProgID="PBrush" ShapeID="_x0000_i1027" DrawAspect="Content" ObjectID="_1582363785" r:id="rId2"/>
+              <o:OLEObject Type="Embed" ProgID="PBrush" ShapeID="_x0000_i1027" DrawAspect="Content" ObjectID="_1590419231" r:id="rId2"/>
             </w:object>
           </w:r>
         </w:p>
@@ -7581,7 +7911,7 @@
 </file>
 
 <file path=word/numbering.xml><?xml version="1.0" encoding="utf-8"?>
-<w:numbering xmlns:wpc="http://schemas.microsoft.com/office/word/2010/wordprocessingCanvas" xmlns:cx="http://schemas.microsoft.com/office/drawing/2014/chartex" xmlns:mc="http://schemas.openxmlformats.org/markup-compatibility/2006" xmlns:o="urn:schemas-microsoft-com:office:office" xmlns:r="http://schemas.openxmlformats.org/officeDocument/2006/relationships" xmlns:m="http://schemas.openxmlformats.org/officeDocument/2006/math" xmlns:v="urn:schemas-microsoft-com:vml" xmlns:wp14="http://schemas.microsoft.com/office/word/2010/wordprocessingDrawing" xmlns:wp="http://schemas.openxmlformats.org/drawingml/2006/wordprocessingDrawing" xmlns:w10="urn:schemas-microsoft-com:office:word" xmlns:w="http://schemas.openxmlformats.org/wordprocessingml/2006/main" xmlns:w14="http://schemas.microsoft.com/office/word/2010/wordml" xmlns:w15="http://schemas.microsoft.com/office/word/2012/wordml" xmlns:w16se="http://schemas.microsoft.com/office/word/2015/wordml/symex" xmlns:wpg="http://schemas.microsoft.com/office/word/2010/wordprocessingGroup" xmlns:wpi="http://schemas.microsoft.com/office/word/2010/wordprocessingInk" xmlns:wne="http://schemas.microsoft.com/office/word/2006/wordml" xmlns:wps="http://schemas.microsoft.com/office/word/2010/wordprocessingShape" mc:Ignorable="w14 w15 w16se wp14">
+<w:numbering xmlns:wpc="http://schemas.microsoft.com/office/word/2010/wordprocessingCanvas" xmlns:cx="http://schemas.microsoft.com/office/drawing/2014/chartex" xmlns:cx1="http://schemas.microsoft.com/office/drawing/2015/9/8/chartex" xmlns:mc="http://schemas.openxmlformats.org/markup-compatibility/2006" xmlns:o="urn:schemas-microsoft-com:office:office" xmlns:r="http://schemas.openxmlformats.org/officeDocument/2006/relationships" xmlns:m="http://schemas.openxmlformats.org/officeDocument/2006/math" xmlns:v="urn:schemas-microsoft-com:vml" xmlns:wp14="http://schemas.microsoft.com/office/word/2010/wordprocessingDrawing" xmlns:wp="http://schemas.openxmlformats.org/drawingml/2006/wordprocessingDrawing" xmlns:w10="urn:schemas-microsoft-com:office:word" xmlns:w="http://schemas.openxmlformats.org/wordprocessingml/2006/main" xmlns:w14="http://schemas.microsoft.com/office/word/2010/wordml" xmlns:w15="http://schemas.microsoft.com/office/word/2012/wordml" xmlns:w16se="http://schemas.microsoft.com/office/word/2015/wordml/symex" xmlns:wpg="http://schemas.microsoft.com/office/word/2010/wordprocessingGroup" xmlns:wpi="http://schemas.microsoft.com/office/word/2010/wordprocessingInk" xmlns:wne="http://schemas.microsoft.com/office/word/2006/wordml" xmlns:wps="http://schemas.microsoft.com/office/word/2010/wordprocessingShape" mc:Ignorable="w14 w15 w16se wp14">
   <w:abstractNum w:abstractNumId="0" w15:restartNumberingAfterBreak="0">
     <w:nsid w:val="1E3D3515"/>
     <w:multiLevelType w:val="hybridMultilevel"/>
@@ -10516,7 +10846,7 @@
 </file>
 
 <file path=customXml/itemProps1.xml><?xml version="1.0" encoding="utf-8"?>
-<ds:datastoreItem xmlns:ds="http://schemas.openxmlformats.org/officeDocument/2006/customXml" ds:itemID="{45A3911B-E988-4895-AA45-493ECCBBC9D3}">
+<ds:datastoreItem xmlns:ds="http://schemas.openxmlformats.org/officeDocument/2006/customXml" ds:itemID="{BB5F417C-C5E4-4DC1-871F-895D2B6AD0A5}">
   <ds:schemaRefs>
     <ds:schemaRef ds:uri="http://schemas.openxmlformats.org/officeDocument/2006/bibliography"/>
   </ds:schemaRefs>
@@ -10524,7 +10854,7 @@
 </file>
 
 <file path=customXml/itemProps2.xml><?xml version="1.0" encoding="utf-8"?>
-<ds:datastoreItem xmlns:ds="http://schemas.openxmlformats.org/officeDocument/2006/customXml" ds:itemID="{22BD1998-CDFA-42A1-8584-64AF449B838F}">
+<ds:datastoreItem xmlns:ds="http://schemas.openxmlformats.org/officeDocument/2006/customXml" ds:itemID="{37A1B2A6-08DB-49AA-A3FB-8A326B80A1F3}">
   <ds:schemaRefs>
     <ds:schemaRef ds:uri="http://schemas.openxmlformats.org/officeDocument/2006/bibliography"/>
   </ds:schemaRefs>

</xml_diff>

<commit_message>
Actualización referente a AutoFirma 1.6.5
</commit_message>
<xml_diff>
--- a/AF_manual_instalacion_usuarios_ES.docx
+++ b/AF_manual_instalacion_usuarios_ES.docx
@@ -7,62 +7,65 @@
         <w:pStyle w:val="Title"/>
         <w:ind w:right="879"/>
       </w:pPr>
+    </w:p>
+    <w:p>
+      <w:pPr>
+        <w:pStyle w:val="Title"/>
+        <w:ind w:right="879"/>
+      </w:pPr>
+    </w:p>
+    <w:p>
+      <w:pPr>
+        <w:pStyle w:val="Title"/>
+        <w:ind w:right="879"/>
+      </w:pPr>
+    </w:p>
+    <w:p>
+      <w:pPr>
+        <w:pStyle w:val="Title"/>
+        <w:ind w:right="879"/>
+      </w:pPr>
+    </w:p>
+    <w:p>
+      <w:pPr>
+        <w:pStyle w:val="Title"/>
+        <w:ind w:right="879"/>
+      </w:pPr>
+    </w:p>
+    <w:p>
+      <w:pPr>
+        <w:pStyle w:val="Title"/>
+        <w:ind w:right="879"/>
+      </w:pPr>
+      <w:r>
+        <w:t>Manual de</w:t>
+      </w:r>
+      <w:r>
+        <w:t xml:space="preserve"> instalación</w:t>
+      </w:r>
+    </w:p>
+    <w:p>
+      <w:pPr>
+        <w:pStyle w:val="Title"/>
+        <w:ind w:right="879"/>
+      </w:pPr>
+      <w:r>
+        <w:t>AutoFirma</w:t>
+      </w:r>
+      <w:r>
+        <w:t xml:space="preserve"> 1.</w:t>
+      </w:r>
+      <w:r>
+        <w:t>6</w:t>
+      </w:r>
+      <w:r>
+        <w:t>.</w:t>
+      </w:r>
+      <w:r>
+        <w:t>5</w:t>
+      </w:r>
       <w:bookmarkStart w:id="0" w:name="_GoBack"/>
       <w:bookmarkEnd w:id="0"/>
-    </w:p>
-    <w:p>
-      <w:pPr>
-        <w:pStyle w:val="Title"/>
-        <w:ind w:right="879"/>
-      </w:pPr>
-    </w:p>
-    <w:p>
-      <w:pPr>
-        <w:pStyle w:val="Title"/>
-        <w:ind w:right="879"/>
-      </w:pPr>
-    </w:p>
-    <w:p>
-      <w:pPr>
-        <w:pStyle w:val="Title"/>
-        <w:ind w:right="879"/>
-      </w:pPr>
-    </w:p>
-    <w:p>
-      <w:pPr>
-        <w:pStyle w:val="Title"/>
-        <w:ind w:right="879"/>
-      </w:pPr>
-    </w:p>
-    <w:p>
-      <w:pPr>
-        <w:pStyle w:val="Title"/>
-        <w:ind w:right="879"/>
-      </w:pPr>
-      <w:r>
-        <w:t>Manual de</w:t>
-      </w:r>
-      <w:r>
-        <w:t xml:space="preserve"> instalación</w:t>
-      </w:r>
-    </w:p>
-    <w:p>
-      <w:pPr>
-        <w:pStyle w:val="Title"/>
-        <w:ind w:right="879"/>
-      </w:pPr>
-      <w:r>
-        <w:t>AutoFirma</w:t>
-      </w:r>
-      <w:r>
-        <w:t xml:space="preserve"> 1.</w:t>
-      </w:r>
-      <w:r>
-        <w:t>6</w:t>
-      </w:r>
-      <w:r>
-        <w:t>.3</w:t>
-      </w:r>
     </w:p>
     <w:p>
       <w:pPr>
@@ -3026,7 +3029,7 @@
       <w:r>
         <w:rPr>
           <w:noProof/>
-          <w:lang w:eastAsia="es-ES"/>
+          <w:lang w:val="en-GB" w:eastAsia="en-GB"/>
         </w:rPr>
         <w:lastRenderedPageBreak/>
         <w:drawing>
@@ -3088,7 +3091,7 @@
       <w:r>
         <w:rPr>
           <w:noProof/>
-          <w:lang w:eastAsia="es-ES"/>
+          <w:lang w:val="en-GB" w:eastAsia="en-GB"/>
         </w:rPr>
         <w:drawing>
           <wp:inline distT="0" distB="0" distL="0" distR="0" wp14:anchorId="1AE325C0" wp14:editId="0C2FB473">
@@ -3153,7 +3156,7 @@
       <w:r>
         <w:rPr>
           <w:noProof/>
-          <w:lang w:eastAsia="es-ES"/>
+          <w:lang w:val="en-GB" w:eastAsia="en-GB"/>
         </w:rPr>
         <w:drawing>
           <wp:inline distT="0" distB="0" distL="0" distR="0" wp14:anchorId="05B45ABD" wp14:editId="586B170E">
@@ -3220,7 +3223,7 @@
       <w:r>
         <w:rPr>
           <w:noProof/>
-          <w:lang w:eastAsia="es-ES"/>
+          <w:lang w:val="en-GB" w:eastAsia="en-GB"/>
         </w:rPr>
         <w:drawing>
           <wp:inline distT="0" distB="0" distL="0" distR="0" wp14:anchorId="7C534336" wp14:editId="275DF14B">
@@ -3324,7 +3327,7 @@
       <w:r>
         <w:rPr>
           <w:noProof/>
-          <w:lang w:eastAsia="es-ES"/>
+          <w:lang w:val="en-GB" w:eastAsia="en-GB"/>
         </w:rPr>
         <w:drawing>
           <wp:inline distT="0" distB="0" distL="0" distR="0" wp14:anchorId="24B42790" wp14:editId="7C93D0F1">
@@ -3524,7 +3527,7 @@
       <w:r>
         <w:rPr>
           <w:noProof/>
-          <w:lang w:eastAsia="es-ES"/>
+          <w:lang w:val="en-GB" w:eastAsia="en-GB"/>
         </w:rPr>
         <w:drawing>
           <wp:inline distT="0" distB="0" distL="0" distR="0" wp14:anchorId="29F58638" wp14:editId="66EB2416">
@@ -3585,7 +3588,7 @@
       <w:r>
         <w:rPr>
           <w:noProof/>
-          <w:lang w:eastAsia="es-ES"/>
+          <w:lang w:val="en-GB" w:eastAsia="en-GB"/>
         </w:rPr>
         <w:drawing>
           <wp:inline distT="0" distB="0" distL="0" distR="0" wp14:anchorId="725B5536" wp14:editId="35CA8135">
@@ -3654,7 +3657,7 @@
       <w:r>
         <w:rPr>
           <w:noProof/>
-          <w:lang w:eastAsia="es-ES"/>
+          <w:lang w:val="en-GB" w:eastAsia="en-GB"/>
         </w:rPr>
         <w:drawing>
           <wp:inline distT="0" distB="0" distL="0" distR="0" wp14:anchorId="60027B7F" wp14:editId="315285ED">
@@ -3727,7 +3730,7 @@
       <w:r>
         <w:rPr>
           <w:noProof/>
-          <w:lang w:eastAsia="es-ES"/>
+          <w:lang w:val="en-GB" w:eastAsia="en-GB"/>
         </w:rPr>
         <w:drawing>
           <wp:inline distT="0" distB="0" distL="0" distR="0" wp14:anchorId="3641135A" wp14:editId="2BC99723">
@@ -3815,7 +3818,7 @@
       <w:r>
         <w:rPr>
           <w:noProof/>
-          <w:lang w:eastAsia="es-ES"/>
+          <w:lang w:val="en-GB" w:eastAsia="en-GB"/>
         </w:rPr>
         <w:drawing>
           <wp:inline distT="0" distB="0" distL="0" distR="0" wp14:anchorId="08C3FD21" wp14:editId="67BB655D">
@@ -4501,7 +4504,7 @@
       <w:r>
         <w:rPr>
           <w:noProof/>
-          <w:lang w:eastAsia="es-ES"/>
+          <w:lang w:val="en-GB" w:eastAsia="en-GB"/>
         </w:rPr>
         <w:drawing>
           <wp:inline distT="0" distB="0" distL="0" distR="0" wp14:anchorId="3256F68C" wp14:editId="4D3D158D">
@@ -4577,7 +4580,7 @@
       <w:r>
         <w:rPr>
           <w:noProof/>
-          <w:lang w:eastAsia="es-ES"/>
+          <w:lang w:val="en-GB" w:eastAsia="en-GB"/>
         </w:rPr>
         <w:lastRenderedPageBreak/>
         <w:drawing>
@@ -4651,7 +4654,7 @@
       <w:r>
         <w:rPr>
           <w:noProof/>
-          <w:lang w:eastAsia="es-ES"/>
+          <w:lang w:val="en-GB" w:eastAsia="en-GB"/>
         </w:rPr>
         <w:drawing>
           <wp:inline distT="0" distB="0" distL="0" distR="0" wp14:anchorId="528E3238" wp14:editId="3429755F">
@@ -4909,7 +4912,7 @@
       <w:r>
         <w:rPr>
           <w:noProof/>
-          <w:lang w:eastAsia="es-ES"/>
+          <w:lang w:val="en-GB" w:eastAsia="en-GB"/>
         </w:rPr>
         <w:drawing>
           <wp:inline distT="0" distB="0" distL="0" distR="0" wp14:anchorId="7C3C9D6B" wp14:editId="3C701DEA">
@@ -4972,7 +4975,7 @@
       <w:r>
         <w:rPr>
           <w:noProof/>
-          <w:lang w:eastAsia="es-ES"/>
+          <w:lang w:val="en-GB" w:eastAsia="en-GB"/>
         </w:rPr>
         <w:drawing>
           <wp:inline distT="0" distB="0" distL="0" distR="0" wp14:anchorId="34386037" wp14:editId="71CFFF62">
@@ -5032,7 +5035,7 @@
       <w:r>
         <w:rPr>
           <w:noProof/>
-          <w:lang w:eastAsia="es-ES"/>
+          <w:lang w:val="en-GB" w:eastAsia="en-GB"/>
         </w:rPr>
         <w:drawing>
           <wp:inline distT="0" distB="0" distL="0" distR="0" wp14:anchorId="538557E6" wp14:editId="3D89F1CA">
@@ -5095,7 +5098,7 @@
       <w:r>
         <w:rPr>
           <w:noProof/>
-          <w:lang w:eastAsia="es-ES"/>
+          <w:lang w:val="en-GB" w:eastAsia="en-GB"/>
         </w:rPr>
         <w:drawing>
           <wp:inline distT="0" distB="0" distL="0" distR="0" wp14:anchorId="700DA70D" wp14:editId="56CE814D">
@@ -5152,7 +5155,7 @@
       <w:r>
         <w:rPr>
           <w:noProof/>
-          <w:lang w:eastAsia="es-ES"/>
+          <w:lang w:val="en-GB" w:eastAsia="en-GB"/>
         </w:rPr>
         <w:drawing>
           <wp:inline distT="0" distB="0" distL="0" distR="0" wp14:anchorId="4B43503F" wp14:editId="706A6297">
@@ -5220,7 +5223,7 @@
       <w:r>
         <w:rPr>
           <w:noProof/>
-          <w:lang w:eastAsia="es-ES"/>
+          <w:lang w:val="en-GB" w:eastAsia="en-GB"/>
         </w:rPr>
         <w:drawing>
           <wp:inline distT="0" distB="0" distL="0" distR="0" wp14:anchorId="3C5535AA" wp14:editId="2BF88982">
@@ -5339,11 +5342,7 @@
         <w:jc w:val="both"/>
       </w:pPr>
       <w:r>
-        <w:t xml:space="preserve">JMulticard pedirá el PIN de las tarjetas que lo requieran para acceder al listado de certificados que contienen. También pedirá el PIN cada vez que se desee utilizar para firmar cualquiera de estos certificados. Esto puede suponer un inconveniente si queremos firmar múltiples documentos seguidos. Este comportamiento puede no darse con los controladores oficiales de las tarjetas que </w:t>
-      </w:r>
-      <w:r>
-        <w:lastRenderedPageBreak/>
-        <w:t>mantienen habilitado el permiso de firma después de la primera, evitando que sea necesario volver a introducir el PIN.</w:t>
+        <w:t>JMulticard pedirá el PIN de las tarjetas que lo requieran para acceder al listado de certificados que contienen. También pedirá el PIN cada vez que se desee utilizar para firmar cualquiera de estos certificados. Esto puede suponer un inconveniente si queremos firmar múltiples documentos seguidos. Este comportamiento puede no darse con los controladores oficiales de las tarjetas que mantienen habilitado el permiso de firma después de la primera, evitando que sea necesario volver a introducir el PIN.</w:t>
       </w:r>
     </w:p>
     <w:p>
@@ -5361,7 +5360,7 @@
       <w:r>
         <w:rPr>
           <w:noProof/>
-          <w:lang w:eastAsia="es-ES"/>
+          <w:lang w:val="en-GB" w:eastAsia="en-GB"/>
         </w:rPr>
         <w:drawing>
           <wp:inline distT="0" distB="0" distL="0" distR="0">
@@ -5486,7 +5485,6 @@
         <w:jc w:val="both"/>
       </w:pPr>
       <w:r>
-        <w:lastRenderedPageBreak/>
         <w:t xml:space="preserve">Por ejemplo, se puede ejecutar AutoFirma y listar </w:t>
       </w:r>
       <w:r>
@@ -6128,7 +6126,6 @@
                 <w:color w:val="FFFFFF" w:themeColor="background1"/>
                 <w:sz w:val="20"/>
               </w:rPr>
-              <w:lastRenderedPageBreak/>
               <w:t xml:space="preserve">  -gui                   (Realiza la operacion con entorno grafico)</w:t>
             </w:r>
           </w:p>
@@ -6582,9 +6579,8 @@
       <w:r>
         <w:rPr>
           <w:noProof/>
-          <w:lang w:eastAsia="es-ES"/>
-        </w:rPr>
-        <w:lastRenderedPageBreak/>
+          <w:lang w:val="en-GB" w:eastAsia="en-GB"/>
+        </w:rPr>
         <w:drawing>
           <wp:inline distT="0" distB="0" distL="0" distR="0" wp14:anchorId="35888DFC" wp14:editId="52BBD988">
             <wp:extent cx="2732400" cy="1566000"/>
@@ -6704,7 +6700,6 @@
       </w:pPr>
       <w:bookmarkStart w:id="43" w:name="_Toc516677343"/>
       <w:r>
-        <w:lastRenderedPageBreak/>
         <w:t xml:space="preserve">Cuando se instala Mozilla Firefox o se crea un nuevo perfil de usuario después de la instalación de AutoFirma, </w:t>
       </w:r>
       <w:r>
@@ -6894,7 +6889,6 @@
         <w:jc w:val="both"/>
       </w:pPr>
       <w:r>
-        <w:lastRenderedPageBreak/>
         <w:t>Para utilizar tarjetas criptográficas en Mac, instale sus controladores PKCS#11 como dispositivos de seguridad en Mozilla Firefox y utilice AutoFirma a través de este navegador.</w:t>
       </w:r>
     </w:p>
@@ -7296,7 +7290,7 @@
           <w:color w:val="1C438B"/>
           <w:sz w:val="20"/>
           <w:szCs w:val="20"/>
-          <w:lang w:eastAsia="es-ES"/>
+          <w:lang w:val="en-GB" w:eastAsia="en-GB"/>
         </w:rPr>
         <w:drawing>
           <wp:inline distT="0" distB="0" distL="0" distR="0">
@@ -7478,10 +7472,10 @@
           <v:path o:extrusionok="f" gradientshapeok="t" o:connecttype="rect"/>
           <o:lock v:ext="edit" aspectratio="t"/>
         </v:shapetype>
-        <v:shape id="_x0000_i1026" type="#_x0000_t75" style="width:41.25pt;height:19.5pt">
+        <v:shape id="_x0000_i1026" type="#_x0000_t75" style="width:41.4pt;height:19.2pt">
           <v:imagedata r:id="rId1" o:title=""/>
         </v:shape>
-        <o:OLEObject Type="Embed" ProgID="PBrush" ShapeID="_x0000_i1026" DrawAspect="Content" ObjectID="_1590419230" r:id="rId2"/>
+        <o:OLEObject Type="Embed" ProgID="PBrush" ShapeID="_x0000_i1026" DrawAspect="Content" ObjectID="_1615803905" r:id="rId2"/>
       </w:object>
     </w:r>
     <w:r>
@@ -7503,7 +7497,7 @@
       <w:rPr>
         <w:noProof/>
       </w:rPr>
-      <w:t>20</w:t>
+      <w:t>18</w:t>
     </w:r>
     <w:r>
       <w:fldChar w:fldCharType="end"/>
@@ -7617,7 +7611,7 @@
               <v:shape id="_x0000_i1025" type="#_x0000_t75" style="width:60pt;height:33pt">
                 <v:imagedata r:id="rId1" o:title=""/>
               </v:shape>
-              <o:OLEObject Type="Embed" ProgID="PBrush" ShapeID="_x0000_i1025" DrawAspect="Content" ObjectID="_1590419229" r:id="rId2"/>
+              <o:OLEObject Type="Embed" ProgID="PBrush" ShapeID="_x0000_i1025" DrawAspect="Content" ObjectID="_1615803904" r:id="rId2"/>
             </w:object>
           </w:r>
         </w:p>
@@ -7800,7 +7794,7 @@
               <v:shape id="_x0000_i1027" type="#_x0000_t75" style="width:102pt;height:57pt">
                 <v:imagedata r:id="rId1" o:title=""/>
               </v:shape>
-              <o:OLEObject Type="Embed" ProgID="PBrush" ShapeID="_x0000_i1027" DrawAspect="Content" ObjectID="_1590419231" r:id="rId2"/>
+              <o:OLEObject Type="Embed" ProgID="PBrush" ShapeID="_x0000_i1027" DrawAspect="Content" ObjectID="_1615803906" r:id="rId2"/>
             </w:object>
           </w:r>
         </w:p>
@@ -10846,7 +10840,7 @@
 </file>
 
 <file path=customXml/itemProps1.xml><?xml version="1.0" encoding="utf-8"?>
-<ds:datastoreItem xmlns:ds="http://schemas.openxmlformats.org/officeDocument/2006/customXml" ds:itemID="{BB5F417C-C5E4-4DC1-871F-895D2B6AD0A5}">
+<ds:datastoreItem xmlns:ds="http://schemas.openxmlformats.org/officeDocument/2006/customXml" ds:itemID="{796A8FE5-573F-4E08-92EB-35692CF1232D}">
   <ds:schemaRefs>
     <ds:schemaRef ds:uri="http://schemas.openxmlformats.org/officeDocument/2006/bibliography"/>
   </ds:schemaRefs>
@@ -10854,7 +10848,7 @@
 </file>
 
 <file path=customXml/itemProps2.xml><?xml version="1.0" encoding="utf-8"?>
-<ds:datastoreItem xmlns:ds="http://schemas.openxmlformats.org/officeDocument/2006/customXml" ds:itemID="{37A1B2A6-08DB-49AA-A3FB-8A326B80A1F3}">
+<ds:datastoreItem xmlns:ds="http://schemas.openxmlformats.org/officeDocument/2006/customXml" ds:itemID="{1FF37CBE-A8BA-43AB-A113-0A9476C23AEC}">
   <ds:schemaRefs>
     <ds:schemaRef ds:uri="http://schemas.openxmlformats.org/officeDocument/2006/bibliography"/>
   </ds:schemaRefs>

</xml_diff>

<commit_message>
Instrucciones de instalación de AutoFirma RPM
</commit_message>
<xml_diff>
--- a/AF_manual_instalacion_usuarios_ES.docx
+++ b/AF_manual_instalacion_usuarios_ES.docx
@@ -64,8 +64,6 @@
       <w:r>
         <w:t>5</w:t>
       </w:r>
-      <w:bookmarkStart w:id="0" w:name="_GoBack"/>
-      <w:bookmarkEnd w:id="0"/>
     </w:p>
     <w:p>
       <w:pPr>
@@ -2075,74 +2073,76 @@
         <w:spacing w:after="240"/>
         <w:ind w:left="431" w:hanging="431"/>
       </w:pPr>
-      <w:bookmarkStart w:id="1" w:name="_Toc414390325"/>
-      <w:bookmarkStart w:id="2" w:name="_Toc424848867"/>
-      <w:bookmarkStart w:id="3" w:name="_Toc425144388"/>
-      <w:bookmarkStart w:id="4" w:name="_Toc429737795"/>
-      <w:bookmarkStart w:id="5" w:name="_Toc516677324"/>
+      <w:bookmarkStart w:id="0" w:name="_Toc414390325"/>
+      <w:bookmarkStart w:id="1" w:name="_Toc424848867"/>
+      <w:bookmarkStart w:id="2" w:name="_Toc425144388"/>
+      <w:bookmarkStart w:id="3" w:name="_Toc429737795"/>
+      <w:bookmarkStart w:id="4" w:name="_Toc516677324"/>
       <w:r>
         <w:lastRenderedPageBreak/>
         <w:t>Introducción</w:t>
       </w:r>
+      <w:bookmarkEnd w:id="0"/>
       <w:bookmarkEnd w:id="1"/>
       <w:bookmarkEnd w:id="2"/>
       <w:bookmarkEnd w:id="3"/>
       <w:bookmarkEnd w:id="4"/>
+    </w:p>
+    <w:p>
+      <w:pPr>
+        <w:jc w:val="both"/>
+      </w:pPr>
+      <w:r>
+        <w:t>AutoFirma es una herramienta de escritorio con interfaz gráfica que permite la ejecución de operaciones de firma de ficheros locales en entornos de escritorio (Windows, Linux y Mac OS X). También puede utilizarse a través de consola o ser invocada por otras aplicaciones mediante protocolo para la ejecución de operaciones de firma.</w:t>
+      </w:r>
+    </w:p>
+    <w:p>
+      <w:pPr>
+        <w:jc w:val="both"/>
+        <w:rPr>
+          <w:b/>
+        </w:rPr>
+      </w:pPr>
+      <w:r>
+        <w:rPr>
+          <w:b/>
+        </w:rPr>
+        <w:t xml:space="preserve">El presente documento </w:t>
+      </w:r>
+      <w:r>
+        <w:rPr>
+          <w:b/>
+        </w:rPr>
+        <w:t>guía al usuario final de AutoFirma a través del proceso de instalación.</w:t>
+      </w:r>
+    </w:p>
+    <w:p>
+      <w:pPr>
+        <w:jc w:val="both"/>
+      </w:pPr>
+      <w:r>
+        <w:t xml:space="preserve">El </w:t>
+      </w:r>
+      <w:r>
+        <w:t>cliente</w:t>
+      </w:r>
+      <w:r>
+        <w:t xml:space="preserve"> </w:t>
+      </w:r>
+      <w:r>
+        <w:t>AutoFirma</w:t>
+      </w:r>
+      <w:r>
+        <w:t xml:space="preserve"> </w:t>
+      </w:r>
+      <w:r>
+        <w:t>hace uso de los certificados digitales X.509</w:t>
+      </w:r>
+      <w:r>
+        <w:t>v3</w:t>
+      </w:r>
+      <w:bookmarkStart w:id="5" w:name="_GoBack"/>
       <w:bookmarkEnd w:id="5"/>
-    </w:p>
-    <w:p>
-      <w:pPr>
-        <w:jc w:val="both"/>
-      </w:pPr>
-      <w:r>
-        <w:t>AutoFirma es una herramienta de escritorio con interfaz gráfica que permite la ejecución de operaciones de firma de ficheros locales en entornos de escritorio (Windows, Linux y Mac OS X). También puede utilizarse a través de consola o ser invocada por otras aplicaciones mediante protocolo para la ejecución de operaciones de firma.</w:t>
-      </w:r>
-    </w:p>
-    <w:p>
-      <w:pPr>
-        <w:jc w:val="both"/>
-        <w:rPr>
-          <w:b/>
-        </w:rPr>
-      </w:pPr>
-      <w:r>
-        <w:rPr>
-          <w:b/>
-        </w:rPr>
-        <w:t xml:space="preserve">El presente documento </w:t>
-      </w:r>
-      <w:r>
-        <w:rPr>
-          <w:b/>
-        </w:rPr>
-        <w:t>guía al usuario final de AutoFirma a través del proceso de instalación.</w:t>
-      </w:r>
-    </w:p>
-    <w:p>
-      <w:pPr>
-        <w:jc w:val="both"/>
-      </w:pPr>
-      <w:r>
-        <w:t xml:space="preserve">El </w:t>
-      </w:r>
-      <w:r>
-        <w:t>cliente</w:t>
-      </w:r>
-      <w:r>
-        <w:t xml:space="preserve"> </w:t>
-      </w:r>
-      <w:r>
-        <w:t>AutoFirma</w:t>
-      </w:r>
-      <w:r>
-        <w:t xml:space="preserve"> </w:t>
-      </w:r>
-      <w:r>
-        <w:t>hace uso de los certificados digitales X.509</w:t>
-      </w:r>
-      <w:r>
-        <w:t>v3</w:t>
-      </w:r>
       <w:r>
         <w:t xml:space="preserve"> y de las claves privadas asociadas a </w:t>
       </w:r>
@@ -3029,7 +3029,7 @@
       <w:r>
         <w:rPr>
           <w:noProof/>
-          <w:lang w:val="en-GB" w:eastAsia="en-GB"/>
+          <w:lang w:eastAsia="es-ES"/>
         </w:rPr>
         <w:lastRenderedPageBreak/>
         <w:drawing>
@@ -3091,7 +3091,7 @@
       <w:r>
         <w:rPr>
           <w:noProof/>
-          <w:lang w:val="en-GB" w:eastAsia="en-GB"/>
+          <w:lang w:eastAsia="es-ES"/>
         </w:rPr>
         <w:drawing>
           <wp:inline distT="0" distB="0" distL="0" distR="0" wp14:anchorId="1AE325C0" wp14:editId="0C2FB473">
@@ -3156,7 +3156,7 @@
       <w:r>
         <w:rPr>
           <w:noProof/>
-          <w:lang w:val="en-GB" w:eastAsia="en-GB"/>
+          <w:lang w:eastAsia="es-ES"/>
         </w:rPr>
         <w:drawing>
           <wp:inline distT="0" distB="0" distL="0" distR="0" wp14:anchorId="05B45ABD" wp14:editId="586B170E">
@@ -3223,7 +3223,7 @@
       <w:r>
         <w:rPr>
           <w:noProof/>
-          <w:lang w:val="en-GB" w:eastAsia="en-GB"/>
+          <w:lang w:eastAsia="es-ES"/>
         </w:rPr>
         <w:drawing>
           <wp:inline distT="0" distB="0" distL="0" distR="0" wp14:anchorId="7C534336" wp14:editId="275DF14B">
@@ -3327,7 +3327,7 @@
       <w:r>
         <w:rPr>
           <w:noProof/>
-          <w:lang w:val="en-GB" w:eastAsia="en-GB"/>
+          <w:lang w:eastAsia="es-ES"/>
         </w:rPr>
         <w:drawing>
           <wp:inline distT="0" distB="0" distL="0" distR="0" wp14:anchorId="24B42790" wp14:editId="7C93D0F1">
@@ -3527,7 +3527,7 @@
       <w:r>
         <w:rPr>
           <w:noProof/>
-          <w:lang w:val="en-GB" w:eastAsia="en-GB"/>
+          <w:lang w:eastAsia="es-ES"/>
         </w:rPr>
         <w:drawing>
           <wp:inline distT="0" distB="0" distL="0" distR="0" wp14:anchorId="29F58638" wp14:editId="66EB2416">
@@ -3588,7 +3588,7 @@
       <w:r>
         <w:rPr>
           <w:noProof/>
-          <w:lang w:val="en-GB" w:eastAsia="en-GB"/>
+          <w:lang w:eastAsia="es-ES"/>
         </w:rPr>
         <w:drawing>
           <wp:inline distT="0" distB="0" distL="0" distR="0" wp14:anchorId="725B5536" wp14:editId="35CA8135">
@@ -3657,7 +3657,7 @@
       <w:r>
         <w:rPr>
           <w:noProof/>
-          <w:lang w:val="en-GB" w:eastAsia="en-GB"/>
+          <w:lang w:eastAsia="es-ES"/>
         </w:rPr>
         <w:drawing>
           <wp:inline distT="0" distB="0" distL="0" distR="0" wp14:anchorId="60027B7F" wp14:editId="315285ED">
@@ -3730,7 +3730,7 @@
       <w:r>
         <w:rPr>
           <w:noProof/>
-          <w:lang w:val="en-GB" w:eastAsia="en-GB"/>
+          <w:lang w:eastAsia="es-ES"/>
         </w:rPr>
         <w:drawing>
           <wp:inline distT="0" distB="0" distL="0" distR="0" wp14:anchorId="3641135A" wp14:editId="2BC99723">
@@ -3818,7 +3818,7 @@
       <w:r>
         <w:rPr>
           <w:noProof/>
-          <w:lang w:val="en-GB" w:eastAsia="en-GB"/>
+          <w:lang w:eastAsia="es-ES"/>
         </w:rPr>
         <w:drawing>
           <wp:inline distT="0" distB="0" distL="0" distR="0" wp14:anchorId="08C3FD21" wp14:editId="67BB655D">
@@ -3905,19 +3905,142 @@
         <w:jc w:val="both"/>
       </w:pPr>
       <w:r>
-        <w:t>La instalación de AutoFirma en Linux debe ser realizada por un usuario con permisos de administrador. El archivo e instalación de la aplicación se distribuye con el nombre “AutoFirma_X.Y.Z.deb”, donde X, Y y Z (opcional) son los números de versión. Por ejemplo “AutoFirma_1.</w:t>
-      </w:r>
-      <w:r>
-        <w:t>6</w:t>
-      </w:r>
-      <w:r>
-        <w:t>.deb” correspondería a AutoFirma versión 1.</w:t>
-      </w:r>
-      <w:r>
-        <w:t>6</w:t>
+        <w:t xml:space="preserve">La instalación de AutoFirma en Linux debe ser realizada por un usuario con permisos de administrador. </w:t>
+      </w:r>
+      <w:r>
+        <w:t>Se distribuyen varias versiones del instalador de AutoFirma para Linux:</w:t>
+      </w:r>
+    </w:p>
+    <w:p>
+      <w:pPr>
+        <w:pStyle w:val="ListParagraph"/>
+        <w:numPr>
+          <w:ilvl w:val="0"/>
+          <w:numId w:val="13"/>
+        </w:numPr>
+        <w:jc w:val="both"/>
+      </w:pPr>
+      <w:r>
+        <w:rPr>
+          <w:b/>
+        </w:rPr>
+        <w:t>AutoFirma_X.Y.Z.deb</w:t>
+      </w:r>
+      <w:r>
+        <w:t xml:space="preserve">: Instalador DEB para distribuciones derivadas de Debian/Ubuntu. </w:t>
+      </w:r>
+    </w:p>
+    <w:p>
+      <w:pPr>
+        <w:pStyle w:val="ListParagraph"/>
+        <w:numPr>
+          <w:ilvl w:val="0"/>
+          <w:numId w:val="13"/>
+        </w:numPr>
+        <w:jc w:val="both"/>
+      </w:pPr>
+      <w:r>
+        <w:rPr>
+          <w:b/>
+        </w:rPr>
+        <w:t>autofirma-X.Y.Z-1.noarch.rpm</w:t>
+      </w:r>
+      <w:r>
+        <w:t xml:space="preserve">: Instalador </w:t>
+      </w:r>
+      <w:r>
+        <w:t xml:space="preserve">RPM </w:t>
+      </w:r>
+      <w:r>
+        <w:t xml:space="preserve">para distribuciones derivadas de </w:t>
+      </w:r>
+      <w:r>
+        <w:t>RedHat/Fedora</w:t>
       </w:r>
       <w:r>
         <w:t>.</w:t>
+      </w:r>
+    </w:p>
+    <w:p>
+      <w:pPr>
+        <w:pStyle w:val="ListParagraph"/>
+        <w:numPr>
+          <w:ilvl w:val="0"/>
+          <w:numId w:val="13"/>
+        </w:numPr>
+        <w:jc w:val="both"/>
+      </w:pPr>
+      <w:r>
+        <w:rPr>
+          <w:b/>
+        </w:rPr>
+        <w:t>autofirma-X.Y.Z-1.noarch</w:t>
+      </w:r>
+      <w:r>
+        <w:rPr>
+          <w:b/>
+        </w:rPr>
+        <w:t>_SUSE</w:t>
+      </w:r>
+      <w:r>
+        <w:rPr>
+          <w:b/>
+        </w:rPr>
+        <w:t>.rpm</w:t>
+      </w:r>
+      <w:r>
+        <w:t xml:space="preserve">: Instalador </w:t>
+      </w:r>
+      <w:r>
+        <w:t xml:space="preserve">RPM </w:t>
+      </w:r>
+      <w:r>
+        <w:t xml:space="preserve">para distribuciones derivadas de </w:t>
+      </w:r>
+      <w:r>
+        <w:t>SUSE</w:t>
+      </w:r>
+      <w:r>
+        <w:t>.</w:t>
+      </w:r>
+    </w:p>
+    <w:p>
+      <w:pPr>
+        <w:pStyle w:val="ListParagraph"/>
+        <w:numPr>
+          <w:ilvl w:val="1"/>
+          <w:numId w:val="13"/>
+        </w:numPr>
+        <w:jc w:val="both"/>
+      </w:pPr>
+      <w:r>
+        <w:rPr>
+          <w:b/>
+        </w:rPr>
+        <w:t>NOTA:</w:t>
+      </w:r>
+      <w:r>
+        <w:t xml:space="preserve"> Se han encontrado problemas de compatibilidad con el Firefox por defecto instalado con el sistema operativo con el entorno KDE. En este caso, Firefox no atiende las llamadas realizadas por la página para que abra la aplicación. Se recomienda la instalación del Firefox oficial de la web de Mozilla.</w:t>
+      </w:r>
+    </w:p>
+    <w:p>
+      <w:pPr>
+        <w:jc w:val="both"/>
+      </w:pPr>
+      <w:r>
+        <w:lastRenderedPageBreak/>
+        <w:t>En los nombres anteriores, las letras X, Y y Z (opcional) son los números de versión. Por ejemplo “AutoFirma_1.6.deb” correspondería a AutoFirma versión 1.6 para distribuciones Ubuntu/Debian.</w:t>
+      </w:r>
+    </w:p>
+    <w:p>
+      <w:pPr>
+        <w:jc w:val="both"/>
+      </w:pPr>
+      <w:r>
+        <w:t xml:space="preserve">Todos los instaladores incluyen la misma versión de AutoFirma, pero cada uno de ellos está preparado para la instalación en un conjunto distinto de distribuciones de Linux. La diferencia entre los dos instaladores RPM son las dependencias declaradas, dado que las NSS Tools se encuentran con distinto nombre </w:t>
+      </w:r>
+      <w:r>
+        <w:t>en los repositorios por defecto de algunas distribuciones.</w:t>
       </w:r>
     </w:p>
     <w:p>
@@ -3959,7 +4082,19 @@
         <w:rPr>
           <w:lang w:val="fr-FR"/>
         </w:rPr>
-        <w:t>JRE (Java Runtine Environment) de Oracle u OpenJDK.</w:t>
+        <w:t>JRE (Java Runtine Environment) de Oracle u OpenJDK</w:t>
+      </w:r>
+      <w:r>
+        <w:rPr>
+          <w:lang w:val="fr-FR"/>
+        </w:rPr>
+        <w:t xml:space="preserve"> (versión 8 o superior)</w:t>
+      </w:r>
+      <w:r>
+        <w:rPr>
+          <w:lang w:val="fr-FR"/>
+        </w:rPr>
+        <w:t>.</w:t>
       </w:r>
     </w:p>
     <w:p>
@@ -3970,9 +4105,27 @@
           <w:numId w:val="6"/>
         </w:numPr>
         <w:jc w:val="both"/>
-      </w:pPr>
-      <w:r>
-        <w:t>Biblioteca “libnss3-tools”.</w:t>
+        <w:rPr>
+          <w:lang w:val="en-GB"/>
+        </w:rPr>
+      </w:pPr>
+      <w:r>
+        <w:rPr>
+          <w:lang w:val="en-GB"/>
+        </w:rPr>
+        <w:t xml:space="preserve">Biblioteca </w:t>
+      </w:r>
+      <w:r>
+        <w:rPr>
+          <w:lang w:val="en-GB"/>
+        </w:rPr>
+        <w:t>NSS Tools</w:t>
+      </w:r>
+      <w:r>
+        <w:rPr>
+          <w:lang w:val="en-GB"/>
+        </w:rPr>
+        <w:t>.</w:t>
       </w:r>
     </w:p>
     <w:p>
@@ -3983,8 +4136,28 @@
         </w:rPr>
       </w:pPr>
       <w:r>
-        <w:lastRenderedPageBreak/>
-        <w:t xml:space="preserve">AutoFirma es compatible con Ubuntu y Guadalinex 32 y 64 bits. Una vez instalada, puede usarse con los navegadores web </w:t>
+        <w:t xml:space="preserve">El funcionamiento de </w:t>
+      </w:r>
+      <w:r>
+        <w:t xml:space="preserve">AutoFirma </w:t>
+      </w:r>
+      <w:r>
+        <w:t>esta verificado en distribuciones</w:t>
+      </w:r>
+      <w:r>
+        <w:t xml:space="preserve"> Ubuntu</w:t>
+      </w:r>
+      <w:r>
+        <w:t>, Fedora y OpenSuse</w:t>
+      </w:r>
+      <w:r>
+        <w:t xml:space="preserve">. Una vez instalada, puede usarse </w:t>
+      </w:r>
+      <w:r>
+        <w:t>como aplicación de escritorio e invocarse desde</w:t>
+      </w:r>
+      <w:r>
+        <w:t xml:space="preserve"> los navegadores web </w:t>
       </w:r>
       <w:r>
         <w:rPr>
@@ -4046,6 +4219,9 @@
       </w:r>
       <w:bookmarkEnd w:id="26"/>
       <w:bookmarkEnd w:id="27"/>
+      <w:r>
+        <w:t xml:space="preserve"> del instalador DEB</w:t>
+      </w:r>
     </w:p>
     <w:p>
       <w:r>
@@ -4244,6 +4420,7 @@
         <w:rPr>
           <w:lang w:val="es-ES_tradnl"/>
         </w:rPr>
+        <w:lastRenderedPageBreak/>
         <w:t>Instalación de Oracle Java con el fichero tar.gz de Oracle</w:t>
       </w:r>
     </w:p>
@@ -4411,7 +4588,6 @@
           <w:szCs w:val="20"/>
           <w:lang w:val="en-GB"/>
         </w:rPr>
-        <w:lastRenderedPageBreak/>
         <w:t>JAVA_HOME="/usr/java/jre1.8.0_121"</w:t>
       </w:r>
     </w:p>
@@ -4472,7 +4648,6 @@
         <w:t>source /etc/environment</w:t>
       </w:r>
     </w:p>
-    <w:p/>
     <w:p>
       <w:pPr>
         <w:pStyle w:val="Heading3"/>
@@ -4482,9 +4657,83 @@
         </w:numPr>
         <w:spacing w:after="120"/>
       </w:pPr>
+      <w:r>
+        <w:t xml:space="preserve">Instalación por línea de comandos del instalador </w:t>
+      </w:r>
+      <w:r>
+        <w:t>RPM</w:t>
+      </w:r>
+    </w:p>
+    <w:p>
+      <w:r>
+        <w:t>Para instalación por línea de comandos, en una consola ejecutaremos:</w:t>
+      </w:r>
+    </w:p>
+    <w:p>
+      <w:pPr>
+        <w:pBdr>
+          <w:top w:val="single" w:sz="6" w:space="3" w:color="999999"/>
+          <w:left w:val="single" w:sz="6" w:space="3" w:color="999999"/>
+          <w:bottom w:val="single" w:sz="6" w:space="3" w:color="999999"/>
+          <w:right w:val="single" w:sz="6" w:space="3" w:color="999999"/>
+        </w:pBdr>
+        <w:shd w:val="clear" w:color="auto" w:fill="EFF8FF"/>
+        <w:tabs>
+          <w:tab w:val="left" w:pos="916"/>
+          <w:tab w:val="left" w:pos="1832"/>
+          <w:tab w:val="left" w:pos="2748"/>
+          <w:tab w:val="left" w:pos="3664"/>
+          <w:tab w:val="left" w:pos="4580"/>
+          <w:tab w:val="left" w:pos="5496"/>
+          <w:tab w:val="left" w:pos="6412"/>
+          <w:tab w:val="left" w:pos="7328"/>
+          <w:tab w:val="left" w:pos="8244"/>
+          <w:tab w:val="left" w:pos="9160"/>
+          <w:tab w:val="left" w:pos="10076"/>
+          <w:tab w:val="left" w:pos="10992"/>
+          <w:tab w:val="left" w:pos="11908"/>
+          <w:tab w:val="left" w:pos="12824"/>
+          <w:tab w:val="left" w:pos="13740"/>
+          <w:tab w:val="left" w:pos="14656"/>
+        </w:tabs>
+        <w:spacing w:after="120" w:line="240" w:lineRule="auto"/>
+        <w:rPr>
+          <w:rFonts w:ascii="Courier New" w:eastAsia="Times New Roman" w:hAnsi="Courier New" w:cs="Courier New"/>
+          <w:color w:val="000000"/>
+          <w:sz w:val="21"/>
+          <w:szCs w:val="21"/>
+          <w:lang w:val="es-ES_tradnl"/>
+        </w:rPr>
+      </w:pPr>
+      <w:r>
+        <w:rPr>
+          <w:rFonts w:ascii="Courier New" w:eastAsia="Times New Roman" w:hAnsi="Courier New" w:cs="Courier New"/>
+          <w:color w:val="000000"/>
+          <w:sz w:val="20"/>
+          <w:szCs w:val="20"/>
+          <w:lang w:val="es-ES_tradnl"/>
+        </w:rPr>
+        <w:t>sudo rpm -i autofirma-X.Y.Z.noarch.rpm</w:t>
+      </w:r>
+    </w:p>
+    <w:p>
+      <w:pPr>
+        <w:pStyle w:val="Heading3"/>
+        <w:numPr>
+          <w:ilvl w:val="2"/>
+          <w:numId w:val="5"/>
+        </w:numPr>
+        <w:spacing w:after="120"/>
+      </w:pPr>
       <w:bookmarkStart w:id="29" w:name="_Toc516677333"/>
       <w:r>
-        <w:t>Instalación mediante el asistente de paquetes de Ubuntu/Guadalinex</w:t>
+        <w:t xml:space="preserve">Instalación </w:t>
+      </w:r>
+      <w:r>
+        <w:t xml:space="preserve">de muestra </w:t>
+      </w:r>
+      <w:r>
+        <w:t>mediante el asistente de paquetes de Ubuntu/Guadalinex</w:t>
       </w:r>
       <w:bookmarkEnd w:id="28"/>
       <w:bookmarkEnd w:id="29"/>
@@ -4504,8 +4753,9 @@
       <w:r>
         <w:rPr>
           <w:noProof/>
-          <w:lang w:val="en-GB" w:eastAsia="en-GB"/>
-        </w:rPr>
+          <w:lang w:eastAsia="es-ES"/>
+        </w:rPr>
+        <w:lastRenderedPageBreak/>
         <w:drawing>
           <wp:inline distT="0" distB="0" distL="0" distR="0" wp14:anchorId="3256F68C" wp14:editId="4D3D158D">
             <wp:extent cx="5676900" cy="2886075"/>
@@ -4580,9 +4830,8 @@
       <w:r>
         <w:rPr>
           <w:noProof/>
-          <w:lang w:val="en-GB" w:eastAsia="en-GB"/>
-        </w:rPr>
-        <w:lastRenderedPageBreak/>
+          <w:lang w:eastAsia="es-ES"/>
+        </w:rPr>
         <w:drawing>
           <wp:inline distT="0" distB="0" distL="0" distR="0" wp14:anchorId="3B70A102" wp14:editId="6ADD9AF2">
             <wp:extent cx="5686425" cy="2886075"/>
@@ -4654,8 +4903,9 @@
       <w:r>
         <w:rPr>
           <w:noProof/>
-          <w:lang w:val="en-GB" w:eastAsia="en-GB"/>
-        </w:rPr>
+          <w:lang w:eastAsia="es-ES"/>
+        </w:rPr>
+        <w:lastRenderedPageBreak/>
         <w:drawing>
           <wp:inline distT="0" distB="0" distL="0" distR="0" wp14:anchorId="528E3238" wp14:editId="3429755F">
             <wp:extent cx="5686425" cy="2905125"/>
@@ -4722,6 +4972,9 @@
       </w:r>
       <w:bookmarkEnd w:id="30"/>
       <w:bookmarkEnd w:id="31"/>
+      <w:r>
+        <w:t xml:space="preserve"> del paquete DEB</w:t>
+      </w:r>
     </w:p>
     <w:p>
       <w:pPr>
@@ -4794,6 +5047,90 @@
     </w:p>
     <w:p>
       <w:pPr>
+        <w:pStyle w:val="Heading3"/>
+        <w:numPr>
+          <w:ilvl w:val="2"/>
+          <w:numId w:val="5"/>
+        </w:numPr>
+      </w:pPr>
+      <w:r>
+        <w:t xml:space="preserve">Desinstalación del paquete </w:t>
+      </w:r>
+      <w:r>
+        <w:t>RPM</w:t>
+      </w:r>
+    </w:p>
+    <w:p>
+      <w:pPr>
+        <w:jc w:val="both"/>
+      </w:pPr>
+      <w:r>
+        <w:t>Para realizar la desinstalación del sistema se puede utilizar el siguiente comando.</w:t>
+      </w:r>
+    </w:p>
+    <w:p>
+      <w:pPr>
+        <w:pBdr>
+          <w:top w:val="single" w:sz="6" w:space="3" w:color="999999"/>
+          <w:left w:val="single" w:sz="6" w:space="3" w:color="999999"/>
+          <w:bottom w:val="single" w:sz="6" w:space="3" w:color="999999"/>
+          <w:right w:val="single" w:sz="6" w:space="3" w:color="999999"/>
+        </w:pBdr>
+        <w:shd w:val="clear" w:color="auto" w:fill="EFF8FF"/>
+        <w:tabs>
+          <w:tab w:val="left" w:pos="916"/>
+          <w:tab w:val="left" w:pos="1832"/>
+          <w:tab w:val="left" w:pos="2748"/>
+          <w:tab w:val="left" w:pos="3664"/>
+          <w:tab w:val="left" w:pos="4580"/>
+          <w:tab w:val="left" w:pos="5496"/>
+          <w:tab w:val="left" w:pos="6412"/>
+          <w:tab w:val="left" w:pos="7328"/>
+          <w:tab w:val="left" w:pos="8244"/>
+          <w:tab w:val="left" w:pos="9160"/>
+          <w:tab w:val="left" w:pos="10076"/>
+          <w:tab w:val="left" w:pos="10992"/>
+          <w:tab w:val="left" w:pos="11908"/>
+          <w:tab w:val="left" w:pos="12824"/>
+          <w:tab w:val="left" w:pos="13740"/>
+          <w:tab w:val="left" w:pos="14656"/>
+        </w:tabs>
+        <w:spacing w:after="0" w:line="240" w:lineRule="auto"/>
+        <w:rPr>
+          <w:rFonts w:ascii="Courier New" w:eastAsia="Times New Roman" w:hAnsi="Courier New" w:cs="Courier New"/>
+          <w:color w:val="000000"/>
+          <w:sz w:val="21"/>
+          <w:szCs w:val="21"/>
+          <w:lang w:val="en-US"/>
+        </w:rPr>
+      </w:pPr>
+      <w:r>
+        <w:rPr>
+          <w:rFonts w:ascii="Courier New" w:eastAsia="Times New Roman" w:hAnsi="Courier New" w:cs="Courier New"/>
+          <w:color w:val="000000"/>
+          <w:sz w:val="20"/>
+          <w:szCs w:val="20"/>
+          <w:lang w:val="en-US"/>
+        </w:rPr>
+        <w:t>sudo rpm –e autofirma</w:t>
+      </w:r>
+    </w:p>
+    <w:p>
+      <w:pPr>
+        <w:jc w:val="both"/>
+      </w:pPr>
+      <w:r>
+        <w:t>Cuando el proceso termina</w:t>
+      </w:r>
+      <w:r>
+        <w:t>,</w:t>
+      </w:r>
+      <w:r>
+        <w:t xml:space="preserve"> la aplicación ha sido correctamente desinstalada del sistema.</w:t>
+      </w:r>
+    </w:p>
+    <w:p>
+      <w:pPr>
         <w:pStyle w:val="Heading2"/>
         <w:spacing w:after="240"/>
         <w:ind w:left="578" w:hanging="578"/>
@@ -4801,7 +5138,6 @@
       <w:bookmarkStart w:id="32" w:name="_Toc451933133"/>
       <w:bookmarkStart w:id="33" w:name="_Toc516677335"/>
       <w:r>
-        <w:lastRenderedPageBreak/>
         <w:t>Apple OS X</w:t>
       </w:r>
       <w:bookmarkEnd w:id="32"/>
@@ -4902,6 +5238,7 @@
         <w:jc w:val="both"/>
       </w:pPr>
       <w:r>
+        <w:lastRenderedPageBreak/>
         <w:t>Para iniciar el proceso de instalación, hay que pulsar el botón “Continuar”.</w:t>
       </w:r>
     </w:p>
@@ -4912,7 +5249,7 @@
       <w:r>
         <w:rPr>
           <w:noProof/>
-          <w:lang w:val="en-GB" w:eastAsia="en-GB"/>
+          <w:lang w:eastAsia="es-ES"/>
         </w:rPr>
         <w:drawing>
           <wp:inline distT="0" distB="0" distL="0" distR="0" wp14:anchorId="7C3C9D6B" wp14:editId="3C701DEA">
@@ -4975,7 +5312,7 @@
       <w:r>
         <w:rPr>
           <w:noProof/>
-          <w:lang w:val="en-GB" w:eastAsia="en-GB"/>
+          <w:lang w:eastAsia="es-ES"/>
         </w:rPr>
         <w:drawing>
           <wp:inline distT="0" distB="0" distL="0" distR="0" wp14:anchorId="34386037" wp14:editId="71CFFF62">
@@ -5035,7 +5372,7 @@
       <w:r>
         <w:rPr>
           <w:noProof/>
-          <w:lang w:val="en-GB" w:eastAsia="en-GB"/>
+          <w:lang w:eastAsia="es-ES"/>
         </w:rPr>
         <w:drawing>
           <wp:inline distT="0" distB="0" distL="0" distR="0" wp14:anchorId="538557E6" wp14:editId="3D89F1CA">
@@ -5098,7 +5435,7 @@
       <w:r>
         <w:rPr>
           <w:noProof/>
-          <w:lang w:val="en-GB" w:eastAsia="en-GB"/>
+          <w:lang w:eastAsia="es-ES"/>
         </w:rPr>
         <w:drawing>
           <wp:inline distT="0" distB="0" distL="0" distR="0" wp14:anchorId="700DA70D" wp14:editId="56CE814D">
@@ -5155,7 +5492,7 @@
       <w:r>
         <w:rPr>
           <w:noProof/>
-          <w:lang w:val="en-GB" w:eastAsia="en-GB"/>
+          <w:lang w:eastAsia="es-ES"/>
         </w:rPr>
         <w:drawing>
           <wp:inline distT="0" distB="0" distL="0" distR="0" wp14:anchorId="4B43503F" wp14:editId="706A6297">
@@ -5223,7 +5560,7 @@
       <w:r>
         <w:rPr>
           <w:noProof/>
-          <w:lang w:val="en-GB" w:eastAsia="en-GB"/>
+          <w:lang w:eastAsia="es-ES"/>
         </w:rPr>
         <w:drawing>
           <wp:inline distT="0" distB="0" distL="0" distR="0" wp14:anchorId="3C5535AA" wp14:editId="2BF88982">
@@ -5342,7 +5679,11 @@
         <w:jc w:val="both"/>
       </w:pPr>
       <w:r>
-        <w:t>JMulticard pedirá el PIN de las tarjetas que lo requieran para acceder al listado de certificados que contienen. También pedirá el PIN cada vez que se desee utilizar para firmar cualquiera de estos certificados. Esto puede suponer un inconveniente si queremos firmar múltiples documentos seguidos. Este comportamiento puede no darse con los controladores oficiales de las tarjetas que mantienen habilitado el permiso de firma después de la primera, evitando que sea necesario volver a introducir el PIN.</w:t>
+        <w:t xml:space="preserve">JMulticard pedirá el PIN de las tarjetas que lo requieran para acceder al listado de certificados que contienen. También pedirá el PIN cada vez que se desee utilizar para firmar cualquiera de estos certificados. Esto puede suponer un inconveniente si queremos firmar múltiples documentos seguidos. Este comportamiento puede no darse con los controladores oficiales de las tarjetas que </w:t>
+      </w:r>
+      <w:r>
+        <w:lastRenderedPageBreak/>
+        <w:t>mantienen habilitado el permiso de firma después de la primera, evitando que sea necesario volver a introducir el PIN.</w:t>
       </w:r>
     </w:p>
     <w:p>
@@ -5360,7 +5701,7 @@
       <w:r>
         <w:rPr>
           <w:noProof/>
-          <w:lang w:val="en-GB" w:eastAsia="en-GB"/>
+          <w:lang w:eastAsia="es-ES"/>
         </w:rPr>
         <w:drawing>
           <wp:inline distT="0" distB="0" distL="0" distR="0">
@@ -5485,6 +5826,7 @@
         <w:jc w:val="both"/>
       </w:pPr>
       <w:r>
+        <w:lastRenderedPageBreak/>
         <w:t xml:space="preserve">Por ejemplo, se puede ejecutar AutoFirma y listar </w:t>
       </w:r>
       <w:r>
@@ -6126,6 +6468,7 @@
                 <w:color w:val="FFFFFF" w:themeColor="background1"/>
                 <w:sz w:val="20"/>
               </w:rPr>
+              <w:lastRenderedPageBreak/>
               <w:t xml:space="preserve">  -gui                   (Realiza la operacion con entorno grafico)</w:t>
             </w:r>
           </w:p>
@@ -6579,8 +6922,9 @@
       <w:r>
         <w:rPr>
           <w:noProof/>
-          <w:lang w:val="en-GB" w:eastAsia="en-GB"/>
-        </w:rPr>
+          <w:lang w:eastAsia="es-ES"/>
+        </w:rPr>
+        <w:lastRenderedPageBreak/>
         <w:drawing>
           <wp:inline distT="0" distB="0" distL="0" distR="0" wp14:anchorId="35888DFC" wp14:editId="52BBD988">
             <wp:extent cx="2732400" cy="1566000"/>
@@ -6700,6 +7044,7 @@
       </w:pPr>
       <w:bookmarkStart w:id="43" w:name="_Toc516677343"/>
       <w:r>
+        <w:lastRenderedPageBreak/>
         <w:t xml:space="preserve">Cuando se instala Mozilla Firefox o se crea un nuevo perfil de usuario después de la instalación de AutoFirma, </w:t>
       </w:r>
       <w:r>
@@ -6889,6 +7234,7 @@
         <w:jc w:val="both"/>
       </w:pPr>
       <w:r>
+        <w:lastRenderedPageBreak/>
         <w:t>Para utilizar tarjetas criptográficas en Mac, instale sus controladores PKCS#11 como dispositivos de seguridad en Mozilla Firefox y utilice AutoFirma a través de este navegador.</w:t>
       </w:r>
     </w:p>
@@ -7290,7 +7636,7 @@
           <w:color w:val="1C438B"/>
           <w:sz w:val="20"/>
           <w:szCs w:val="20"/>
-          <w:lang w:val="en-GB" w:eastAsia="en-GB"/>
+          <w:lang w:eastAsia="es-ES"/>
         </w:rPr>
         <w:drawing>
           <wp:inline distT="0" distB="0" distL="0" distR="0">
@@ -7475,7 +7821,7 @@
         <v:shape id="_x0000_i1026" type="#_x0000_t75" style="width:41.4pt;height:19.2pt">
           <v:imagedata r:id="rId1" o:title=""/>
         </v:shape>
-        <o:OLEObject Type="Embed" ProgID="PBrush" ShapeID="_x0000_i1026" DrawAspect="Content" ObjectID="_1615803905" r:id="rId2"/>
+        <o:OLEObject Type="Embed" ProgID="PBrush" ShapeID="_x0000_i1026" DrawAspect="Content" ObjectID="_1624788468" r:id="rId2"/>
       </w:object>
     </w:r>
     <w:r>
@@ -7497,7 +7843,7 @@
       <w:rPr>
         <w:noProof/>
       </w:rPr>
-      <w:t>18</w:t>
+      <w:t>3</w:t>
     </w:r>
     <w:r>
       <w:fldChar w:fldCharType="end"/>
@@ -7611,7 +7957,7 @@
               <v:shape id="_x0000_i1025" type="#_x0000_t75" style="width:60pt;height:33pt">
                 <v:imagedata r:id="rId1" o:title=""/>
               </v:shape>
-              <o:OLEObject Type="Embed" ProgID="PBrush" ShapeID="_x0000_i1025" DrawAspect="Content" ObjectID="_1615803904" r:id="rId2"/>
+              <o:OLEObject Type="Embed" ProgID="PBrush" ShapeID="_x0000_i1025" DrawAspect="Content" ObjectID="_1624788467" r:id="rId2"/>
             </w:object>
           </w:r>
         </w:p>
@@ -7794,7 +8140,7 @@
               <v:shape id="_x0000_i1027" type="#_x0000_t75" style="width:102pt;height:57pt">
                 <v:imagedata r:id="rId1" o:title=""/>
               </v:shape>
-              <o:OLEObject Type="Embed" ProgID="PBrush" ShapeID="_x0000_i1027" DrawAspect="Content" ObjectID="_1615803906" r:id="rId2"/>
+              <o:OLEObject Type="Embed" ProgID="PBrush" ShapeID="_x0000_i1027" DrawAspect="Content" ObjectID="_1624788469" r:id="rId2"/>
             </w:object>
           </w:r>
         </w:p>
@@ -7907,6 +8253,119 @@
 <file path=word/numbering.xml><?xml version="1.0" encoding="utf-8"?>
 <w:numbering xmlns:wpc="http://schemas.microsoft.com/office/word/2010/wordprocessingCanvas" xmlns:cx="http://schemas.microsoft.com/office/drawing/2014/chartex" xmlns:cx1="http://schemas.microsoft.com/office/drawing/2015/9/8/chartex" xmlns:mc="http://schemas.openxmlformats.org/markup-compatibility/2006" xmlns:o="urn:schemas-microsoft-com:office:office" xmlns:r="http://schemas.openxmlformats.org/officeDocument/2006/relationships" xmlns:m="http://schemas.openxmlformats.org/officeDocument/2006/math" xmlns:v="urn:schemas-microsoft-com:vml" xmlns:wp14="http://schemas.microsoft.com/office/word/2010/wordprocessingDrawing" xmlns:wp="http://schemas.openxmlformats.org/drawingml/2006/wordprocessingDrawing" xmlns:w10="urn:schemas-microsoft-com:office:word" xmlns:w="http://schemas.openxmlformats.org/wordprocessingml/2006/main" xmlns:w14="http://schemas.microsoft.com/office/word/2010/wordml" xmlns:w15="http://schemas.microsoft.com/office/word/2012/wordml" xmlns:w16se="http://schemas.microsoft.com/office/word/2015/wordml/symex" xmlns:wpg="http://schemas.microsoft.com/office/word/2010/wordprocessingGroup" xmlns:wpi="http://schemas.microsoft.com/office/word/2010/wordprocessingInk" xmlns:wne="http://schemas.microsoft.com/office/word/2006/wordml" xmlns:wps="http://schemas.microsoft.com/office/word/2010/wordprocessingShape" mc:Ignorable="w14 w15 w16se wp14">
   <w:abstractNum w:abstractNumId="0" w15:restartNumberingAfterBreak="0">
+    <w:nsid w:val="1D0754F5"/>
+    <w:multiLevelType w:val="hybridMultilevel"/>
+    <w:tmpl w:val="17A6C04A"/>
+    <w:lvl w:ilvl="0" w:tplc="0C0A0001">
+      <w:start w:val="1"/>
+      <w:numFmt w:val="bullet"/>
+      <w:lvlText w:val=""/>
+      <w:lvlJc w:val="left"/>
+      <w:pPr>
+        <w:ind w:left="720" w:hanging="360"/>
+      </w:pPr>
+      <w:rPr>
+        <w:rFonts w:ascii="Symbol" w:hAnsi="Symbol" w:hint="default"/>
+      </w:rPr>
+    </w:lvl>
+    <w:lvl w:ilvl="1" w:tplc="0C0A0003">
+      <w:start w:val="1"/>
+      <w:numFmt w:val="bullet"/>
+      <w:lvlText w:val="o"/>
+      <w:lvlJc w:val="left"/>
+      <w:pPr>
+        <w:ind w:left="1440" w:hanging="360"/>
+      </w:pPr>
+      <w:rPr>
+        <w:rFonts w:ascii="Courier New" w:hAnsi="Courier New" w:cs="Courier New" w:hint="default"/>
+      </w:rPr>
+    </w:lvl>
+    <w:lvl w:ilvl="2" w:tplc="0C0A0005" w:tentative="1">
+      <w:start w:val="1"/>
+      <w:numFmt w:val="bullet"/>
+      <w:lvlText w:val=""/>
+      <w:lvlJc w:val="left"/>
+      <w:pPr>
+        <w:ind w:left="2160" w:hanging="360"/>
+      </w:pPr>
+      <w:rPr>
+        <w:rFonts w:ascii="Wingdings" w:hAnsi="Wingdings" w:hint="default"/>
+      </w:rPr>
+    </w:lvl>
+    <w:lvl w:ilvl="3" w:tplc="0C0A0001" w:tentative="1">
+      <w:start w:val="1"/>
+      <w:numFmt w:val="bullet"/>
+      <w:lvlText w:val=""/>
+      <w:lvlJc w:val="left"/>
+      <w:pPr>
+        <w:ind w:left="2880" w:hanging="360"/>
+      </w:pPr>
+      <w:rPr>
+        <w:rFonts w:ascii="Symbol" w:hAnsi="Symbol" w:hint="default"/>
+      </w:rPr>
+    </w:lvl>
+    <w:lvl w:ilvl="4" w:tplc="0C0A0003" w:tentative="1">
+      <w:start w:val="1"/>
+      <w:numFmt w:val="bullet"/>
+      <w:lvlText w:val="o"/>
+      <w:lvlJc w:val="left"/>
+      <w:pPr>
+        <w:ind w:left="3600" w:hanging="360"/>
+      </w:pPr>
+      <w:rPr>
+        <w:rFonts w:ascii="Courier New" w:hAnsi="Courier New" w:cs="Courier New" w:hint="default"/>
+      </w:rPr>
+    </w:lvl>
+    <w:lvl w:ilvl="5" w:tplc="0C0A0005" w:tentative="1">
+      <w:start w:val="1"/>
+      <w:numFmt w:val="bullet"/>
+      <w:lvlText w:val=""/>
+      <w:lvlJc w:val="left"/>
+      <w:pPr>
+        <w:ind w:left="4320" w:hanging="360"/>
+      </w:pPr>
+      <w:rPr>
+        <w:rFonts w:ascii="Wingdings" w:hAnsi="Wingdings" w:hint="default"/>
+      </w:rPr>
+    </w:lvl>
+    <w:lvl w:ilvl="6" w:tplc="0C0A0001" w:tentative="1">
+      <w:start w:val="1"/>
+      <w:numFmt w:val="bullet"/>
+      <w:lvlText w:val=""/>
+      <w:lvlJc w:val="left"/>
+      <w:pPr>
+        <w:ind w:left="5040" w:hanging="360"/>
+      </w:pPr>
+      <w:rPr>
+        <w:rFonts w:ascii="Symbol" w:hAnsi="Symbol" w:hint="default"/>
+      </w:rPr>
+    </w:lvl>
+    <w:lvl w:ilvl="7" w:tplc="0C0A0003" w:tentative="1">
+      <w:start w:val="1"/>
+      <w:numFmt w:val="bullet"/>
+      <w:lvlText w:val="o"/>
+      <w:lvlJc w:val="left"/>
+      <w:pPr>
+        <w:ind w:left="5760" w:hanging="360"/>
+      </w:pPr>
+      <w:rPr>
+        <w:rFonts w:ascii="Courier New" w:hAnsi="Courier New" w:cs="Courier New" w:hint="default"/>
+      </w:rPr>
+    </w:lvl>
+    <w:lvl w:ilvl="8" w:tplc="0C0A0005" w:tentative="1">
+      <w:start w:val="1"/>
+      <w:numFmt w:val="bullet"/>
+      <w:lvlText w:val=""/>
+      <w:lvlJc w:val="left"/>
+      <w:pPr>
+        <w:ind w:left="6480" w:hanging="360"/>
+      </w:pPr>
+      <w:rPr>
+        <w:rFonts w:ascii="Wingdings" w:hAnsi="Wingdings" w:hint="default"/>
+      </w:rPr>
+    </w:lvl>
+  </w:abstractNum>
+  <w:abstractNum w:abstractNumId="1" w15:restartNumberingAfterBreak="0">
     <w:nsid w:val="1E3D3515"/>
     <w:multiLevelType w:val="hybridMultilevel"/>
     <w:tmpl w:val="476A32B0"/>
@@ -8018,7 +8477,7 @@
       </w:rPr>
     </w:lvl>
   </w:abstractNum>
-  <w:abstractNum w:abstractNumId="1" w15:restartNumberingAfterBreak="0">
+  <w:abstractNum w:abstractNumId="2" w15:restartNumberingAfterBreak="0">
     <w:nsid w:val="26C20D76"/>
     <w:multiLevelType w:val="hybridMultilevel"/>
     <w:tmpl w:val="3F82E2A6"/>
@@ -8131,7 +8590,7 @@
       </w:rPr>
     </w:lvl>
   </w:abstractNum>
-  <w:abstractNum w:abstractNumId="2" w15:restartNumberingAfterBreak="0">
+  <w:abstractNum w:abstractNumId="3" w15:restartNumberingAfterBreak="0">
     <w:nsid w:val="360F174B"/>
     <w:multiLevelType w:val="multilevel"/>
     <w:tmpl w:val="1996DC5C"/>
@@ -8277,7 +8736,7 @@
       </w:rPr>
     </w:lvl>
   </w:abstractNum>
-  <w:abstractNum w:abstractNumId="3" w15:restartNumberingAfterBreak="0">
+  <w:abstractNum w:abstractNumId="4" w15:restartNumberingAfterBreak="0">
     <w:nsid w:val="3AB906EB"/>
     <w:multiLevelType w:val="hybridMultilevel"/>
     <w:tmpl w:val="24240372"/>
@@ -8363,7 +8822,7 @@
       </w:pPr>
     </w:lvl>
   </w:abstractNum>
-  <w:abstractNum w:abstractNumId="4" w15:restartNumberingAfterBreak="0">
+  <w:abstractNum w:abstractNumId="5" w15:restartNumberingAfterBreak="0">
     <w:nsid w:val="42FF74D5"/>
     <w:multiLevelType w:val="multilevel"/>
     <w:tmpl w:val="98CC59FE"/>
@@ -8485,7 +8944,7 @@
       </w:rPr>
     </w:lvl>
   </w:abstractNum>
-  <w:abstractNum w:abstractNumId="5" w15:restartNumberingAfterBreak="0">
+  <w:abstractNum w:abstractNumId="6" w15:restartNumberingAfterBreak="0">
     <w:nsid w:val="48D600BE"/>
     <w:multiLevelType w:val="hybridMultilevel"/>
     <w:tmpl w:val="58065674"/>
@@ -8598,7 +9057,7 @@
       </w:rPr>
     </w:lvl>
   </w:abstractNum>
-  <w:abstractNum w:abstractNumId="6" w15:restartNumberingAfterBreak="0">
+  <w:abstractNum w:abstractNumId="7" w15:restartNumberingAfterBreak="0">
     <w:nsid w:val="48DF6294"/>
     <w:multiLevelType w:val="hybridMultilevel"/>
     <w:tmpl w:val="164E28DE"/>
@@ -8684,7 +9143,7 @@
       </w:pPr>
     </w:lvl>
   </w:abstractNum>
-  <w:abstractNum w:abstractNumId="7" w15:restartNumberingAfterBreak="0">
+  <w:abstractNum w:abstractNumId="8" w15:restartNumberingAfterBreak="0">
     <w:nsid w:val="5D0E31CA"/>
     <w:multiLevelType w:val="hybridMultilevel"/>
     <w:tmpl w:val="DA1E70E0"/>
@@ -8802,7 +9261,7 @@
       </w:pPr>
     </w:lvl>
   </w:abstractNum>
-  <w:abstractNum w:abstractNumId="8" w15:restartNumberingAfterBreak="0">
+  <w:abstractNum w:abstractNumId="9" w15:restartNumberingAfterBreak="0">
     <w:nsid w:val="66E81717"/>
     <w:multiLevelType w:val="hybridMultilevel"/>
     <w:tmpl w:val="2FC26F92"/>
@@ -8888,7 +9347,7 @@
       </w:pPr>
     </w:lvl>
   </w:abstractNum>
-  <w:abstractNum w:abstractNumId="9" w15:restartNumberingAfterBreak="0">
+  <w:abstractNum w:abstractNumId="10" w15:restartNumberingAfterBreak="0">
     <w:nsid w:val="72CB15FD"/>
     <w:multiLevelType w:val="hybridMultilevel"/>
     <w:tmpl w:val="980A2CF4"/>
@@ -9002,19 +9461,19 @@
     </w:lvl>
   </w:abstractNum>
   <w:num w:numId="1">
-    <w:abstractNumId w:val="2"/>
+    <w:abstractNumId w:val="3"/>
   </w:num>
   <w:num w:numId="2">
-    <w:abstractNumId w:val="4"/>
+    <w:abstractNumId w:val="5"/>
   </w:num>
   <w:num w:numId="3">
-    <w:abstractNumId w:val="7"/>
+    <w:abstractNumId w:val="8"/>
   </w:num>
   <w:num w:numId="4">
-    <w:abstractNumId w:val="5"/>
+    <w:abstractNumId w:val="6"/>
   </w:num>
   <w:num w:numId="5">
-    <w:abstractNumId w:val="4"/>
+    <w:abstractNumId w:val="5"/>
     <w:lvlOverride w:ilvl="0">
       <w:startOverride w:val="1"/>
     </w:lvlOverride>
@@ -9044,25 +9503,28 @@
     </w:lvlOverride>
   </w:num>
   <w:num w:numId="6">
+    <w:abstractNumId w:val="2"/>
+  </w:num>
+  <w:num w:numId="7">
+    <w:abstractNumId w:val="2"/>
+  </w:num>
+  <w:num w:numId="8">
+    <w:abstractNumId w:val="10"/>
+  </w:num>
+  <w:num w:numId="9">
     <w:abstractNumId w:val="1"/>
   </w:num>
-  <w:num w:numId="7">
-    <w:abstractNumId w:val="1"/>
+  <w:num w:numId="10">
+    <w:abstractNumId w:val="4"/>
   </w:num>
-  <w:num w:numId="8">
+  <w:num w:numId="11">
     <w:abstractNumId w:val="9"/>
   </w:num>
-  <w:num w:numId="9">
+  <w:num w:numId="12">
+    <w:abstractNumId w:val="7"/>
+  </w:num>
+  <w:num w:numId="13">
     <w:abstractNumId w:val="0"/>
-  </w:num>
-  <w:num w:numId="10">
-    <w:abstractNumId w:val="3"/>
-  </w:num>
-  <w:num w:numId="11">
-    <w:abstractNumId w:val="8"/>
-  </w:num>
-  <w:num w:numId="12">
-    <w:abstractNumId w:val="6"/>
   </w:num>
   <w:numIdMacAtCleanup w:val="6"/>
 </w:numbering>
@@ -10840,7 +11302,7 @@
 </file>
 
 <file path=customXml/itemProps1.xml><?xml version="1.0" encoding="utf-8"?>
-<ds:datastoreItem xmlns:ds="http://schemas.openxmlformats.org/officeDocument/2006/customXml" ds:itemID="{796A8FE5-573F-4E08-92EB-35692CF1232D}">
+<ds:datastoreItem xmlns:ds="http://schemas.openxmlformats.org/officeDocument/2006/customXml" ds:itemID="{2498EDEE-3CC6-4B86-83BA-ED2C3781ECBA}">
   <ds:schemaRefs>
     <ds:schemaRef ds:uri="http://schemas.openxmlformats.org/officeDocument/2006/bibliography"/>
   </ds:schemaRefs>
@@ -10848,7 +11310,7 @@
 </file>
 
 <file path=customXml/itemProps2.xml><?xml version="1.0" encoding="utf-8"?>
-<ds:datastoreItem xmlns:ds="http://schemas.openxmlformats.org/officeDocument/2006/customXml" ds:itemID="{1FF37CBE-A8BA-43AB-A113-0A9476C23AEC}">
+<ds:datastoreItem xmlns:ds="http://schemas.openxmlformats.org/officeDocument/2006/customXml" ds:itemID="{4788B739-5610-4FCD-947C-441FFCD5D343}">
   <ds:schemaRefs>
     <ds:schemaRef ds:uri="http://schemas.openxmlformats.org/officeDocument/2006/bibliography"/>
   </ds:schemaRefs>

</xml_diff>

<commit_message>
Se actualiza a la versión 1.7
</commit_message>
<xml_diff>
--- a/AF_manual_instalacion_usuarios_ES.docx
+++ b/AF_manual_instalacion_usuarios_ES.docx
@@ -56,14 +56,13 @@
         <w:t xml:space="preserve"> 1.</w:t>
       </w:r>
       <w:r>
-        <w:t>6</w:t>
-      </w:r>
-      <w:r>
-        <w:t>.</w:t>
-      </w:r>
-      <w:r>
-        <w:t>5</w:t>
-      </w:r>
+        <w:t>7</w:t>
+      </w:r>
+      <w:r>
+        <w:t>.0</w:t>
+      </w:r>
+      <w:bookmarkStart w:id="0" w:name="_GoBack"/>
+      <w:bookmarkEnd w:id="0"/>
     </w:p>
     <w:p>
       <w:pPr>
@@ -2073,20 +2072,20 @@
         <w:spacing w:after="240"/>
         <w:ind w:left="431" w:hanging="431"/>
       </w:pPr>
-      <w:bookmarkStart w:id="0" w:name="_Toc414390325"/>
-      <w:bookmarkStart w:id="1" w:name="_Toc424848867"/>
-      <w:bookmarkStart w:id="2" w:name="_Toc425144388"/>
-      <w:bookmarkStart w:id="3" w:name="_Toc429737795"/>
-      <w:bookmarkStart w:id="4" w:name="_Toc516677324"/>
+      <w:bookmarkStart w:id="1" w:name="_Toc414390325"/>
+      <w:bookmarkStart w:id="2" w:name="_Toc424848867"/>
+      <w:bookmarkStart w:id="3" w:name="_Toc425144388"/>
+      <w:bookmarkStart w:id="4" w:name="_Toc429737795"/>
+      <w:bookmarkStart w:id="5" w:name="_Toc516677324"/>
       <w:r>
         <w:lastRenderedPageBreak/>
         <w:t>Introducción</w:t>
       </w:r>
-      <w:bookmarkEnd w:id="0"/>
       <w:bookmarkEnd w:id="1"/>
       <w:bookmarkEnd w:id="2"/>
       <w:bookmarkEnd w:id="3"/>
       <w:bookmarkEnd w:id="4"/>
+      <w:bookmarkEnd w:id="5"/>
     </w:p>
     <w:p>
       <w:pPr>
@@ -2141,8 +2140,6 @@
       <w:r>
         <w:t>v3</w:t>
       </w:r>
-      <w:bookmarkStart w:id="5" w:name="_GoBack"/>
-      <w:bookmarkEnd w:id="5"/>
       <w:r>
         <w:t xml:space="preserve"> y de las claves privadas asociadas a </w:t>
       </w:r>
@@ -2648,7 +2645,13 @@
         </w:numPr>
       </w:pPr>
       <w:r>
-        <w:t>Microsoft Edge v20.</w:t>
+        <w:t>Microsoft Edge v20</w:t>
+      </w:r>
+      <w:r>
+        <w:t xml:space="preserve"> o superior</w:t>
+      </w:r>
+      <w:r>
+        <w:t>.</w:t>
       </w:r>
     </w:p>
     <w:p>
@@ -3946,19 +3949,7 @@
         <w:t>autofirma-X.Y.Z-1.noarch.rpm</w:t>
       </w:r>
       <w:r>
-        <w:t xml:space="preserve">: Instalador </w:t>
-      </w:r>
-      <w:r>
-        <w:t xml:space="preserve">RPM </w:t>
-      </w:r>
-      <w:r>
-        <w:t xml:space="preserve">para distribuciones derivadas de </w:t>
-      </w:r>
-      <w:r>
-        <w:t>RedHat/Fedora</w:t>
-      </w:r>
-      <w:r>
-        <w:t>.</w:t>
+        <w:t>: Instalador RPM para distribuciones derivadas de RedHat/Fedora.</w:t>
       </w:r>
     </w:p>
     <w:p>
@@ -3974,34 +3965,10 @@
         <w:rPr>
           <w:b/>
         </w:rPr>
-        <w:t>autofirma-X.Y.Z-1.noarch</w:t>
-      </w:r>
-      <w:r>
-        <w:rPr>
-          <w:b/>
-        </w:rPr>
-        <w:t>_SUSE</w:t>
-      </w:r>
-      <w:r>
-        <w:rPr>
-          <w:b/>
-        </w:rPr>
-        <w:t>.rpm</w:t>
-      </w:r>
-      <w:r>
-        <w:t xml:space="preserve">: Instalador </w:t>
-      </w:r>
-      <w:r>
-        <w:t xml:space="preserve">RPM </w:t>
-      </w:r>
-      <w:r>
-        <w:t xml:space="preserve">para distribuciones derivadas de </w:t>
-      </w:r>
-      <w:r>
-        <w:t>SUSE</w:t>
-      </w:r>
-      <w:r>
-        <w:t>.</w:t>
+        <w:t>autofirma-X.Y.Z-1.noarch_SUSE.rpm</w:t>
+      </w:r>
+      <w:r>
+        <w:t>: Instalador RPM para distribuciones derivadas de SUSE.</w:t>
       </w:r>
     </w:p>
     <w:p>
@@ -4658,10 +4625,7 @@
         <w:spacing w:after="120"/>
       </w:pPr>
       <w:r>
-        <w:t xml:space="preserve">Instalación por línea de comandos del instalador </w:t>
-      </w:r>
-      <w:r>
-        <w:t>RPM</w:t>
+        <w:t>Instalación por línea de comandos del instalador RPM</w:t>
       </w:r>
     </w:p>
     <w:p>
@@ -5054,10 +5018,7 @@
         </w:numPr>
       </w:pPr>
       <w:r>
-        <w:t xml:space="preserve">Desinstalación del paquete </w:t>
-      </w:r>
-      <w:r>
-        <w:t>RPM</w:t>
+        <w:t>Desinstalación del paquete RPM</w:t>
       </w:r>
     </w:p>
     <w:p>
@@ -5101,7 +5062,6 @@
           <w:color w:val="000000"/>
           <w:sz w:val="21"/>
           <w:szCs w:val="21"/>
-          <w:lang w:val="en-US"/>
         </w:rPr>
       </w:pPr>
       <w:r>
@@ -5110,7 +5070,6 @@
           <w:color w:val="000000"/>
           <w:sz w:val="20"/>
           <w:szCs w:val="20"/>
-          <w:lang w:val="en-US"/>
         </w:rPr>
         <w:t>sudo rpm –e autofirma</w:t>
       </w:r>
@@ -7821,7 +7780,7 @@
         <v:shape id="_x0000_i1026" type="#_x0000_t75" style="width:41.4pt;height:19.2pt">
           <v:imagedata r:id="rId1" o:title=""/>
         </v:shape>
-        <o:OLEObject Type="Embed" ProgID="PBrush" ShapeID="_x0000_i1026" DrawAspect="Content" ObjectID="_1624788468" r:id="rId2"/>
+        <o:OLEObject Type="Embed" ProgID="PBrush" ShapeID="_x0000_i1026" DrawAspect="Content" ObjectID="_1644761530" r:id="rId2"/>
       </w:object>
     </w:r>
     <w:r>
@@ -7843,7 +7802,7 @@
       <w:rPr>
         <w:noProof/>
       </w:rPr>
-      <w:t>3</w:t>
+      <w:t>2</w:t>
     </w:r>
     <w:r>
       <w:fldChar w:fldCharType="end"/>
@@ -7957,7 +7916,7 @@
               <v:shape id="_x0000_i1025" type="#_x0000_t75" style="width:60pt;height:33pt">
                 <v:imagedata r:id="rId1" o:title=""/>
               </v:shape>
-              <o:OLEObject Type="Embed" ProgID="PBrush" ShapeID="_x0000_i1025" DrawAspect="Content" ObjectID="_1624788467" r:id="rId2"/>
+              <o:OLEObject Type="Embed" ProgID="PBrush" ShapeID="_x0000_i1025" DrawAspect="Content" ObjectID="_1644761529" r:id="rId2"/>
             </w:object>
           </w:r>
         </w:p>
@@ -8140,7 +8099,7 @@
               <v:shape id="_x0000_i1027" type="#_x0000_t75" style="width:102pt;height:57pt">
                 <v:imagedata r:id="rId1" o:title=""/>
               </v:shape>
-              <o:OLEObject Type="Embed" ProgID="PBrush" ShapeID="_x0000_i1027" DrawAspect="Content" ObjectID="_1624788469" r:id="rId2"/>
+              <o:OLEObject Type="Embed" ProgID="PBrush" ShapeID="_x0000_i1027" DrawAspect="Content" ObjectID="_1644761531" r:id="rId2"/>
             </w:object>
           </w:r>
         </w:p>
@@ -11302,7 +11261,7 @@
 </file>
 
 <file path=customXml/itemProps1.xml><?xml version="1.0" encoding="utf-8"?>
-<ds:datastoreItem xmlns:ds="http://schemas.openxmlformats.org/officeDocument/2006/customXml" ds:itemID="{2498EDEE-3CC6-4B86-83BA-ED2C3781ECBA}">
+<ds:datastoreItem xmlns:ds="http://schemas.openxmlformats.org/officeDocument/2006/customXml" ds:itemID="{13235EC1-5EEB-49FE-88BA-7A67086E187A}">
   <ds:schemaRefs>
     <ds:schemaRef ds:uri="http://schemas.openxmlformats.org/officeDocument/2006/bibliography"/>
   </ds:schemaRefs>
@@ -11310,7 +11269,7 @@
 </file>
 
 <file path=customXml/itemProps2.xml><?xml version="1.0" encoding="utf-8"?>
-<ds:datastoreItem xmlns:ds="http://schemas.openxmlformats.org/officeDocument/2006/customXml" ds:itemID="{4788B739-5610-4FCD-947C-441FFCD5D343}">
+<ds:datastoreItem xmlns:ds="http://schemas.openxmlformats.org/officeDocument/2006/customXml" ds:itemID="{7BA894E8-005E-4B84-925F-021DF2A8E31D}">
   <ds:schemaRefs>
     <ds:schemaRef ds:uri="http://schemas.openxmlformats.org/officeDocument/2006/bibliography"/>
   </ds:schemaRefs>

</xml_diff>